<commit_message>
Modifications globales (noms champs, table, classe)
Modifications de structure de la base de données :
- Changement des noms de tables en base de données (noms en anglais) → changement associé sur les noms des entités sous symfony
- Changement des noms de champs en base de données (noms en anglais, composé seulement du nom de champs) → changement associé sur les noms de propriétés des entités + changement des payload json
- Ajout d'un champ 'description' dans la table 'Need'
- Ajout du comportement ON DELETE résultant de la suppression d'un enregistrement reliée par clé étrangère

Autres :
- Modification du nom de la route 'compte' en 'account'
</commit_message>
<xml_diff>
--- a/docs/Routes API amr.docx
+++ b/docs/Routes API amr.docx
@@ -4,15 +4,7 @@
   <w:body>
     <w:p>
       <w:r>
-        <w:t xml:space="preserve">Routes API </w:t>
-      </w:r>
-      <w:proofErr w:type="spellStart"/>
-      <w:r>
-        <w:t>amr</w:t>
-      </w:r>
-      <w:proofErr w:type="spellEnd"/>
-      <w:r>
-        <w:t>-api :</w:t>
+        <w:t>Routes API amr-api :</w:t>
       </w:r>
     </w:p>
     <w:p>
@@ -43,31 +35,21 @@
     <w:p/>
     <w:p>
       <w:r>
-        <w:t>POST /compte</w:t>
-      </w:r>
-      <w:r>
-        <w:t xml:space="preserve"> : Créer un compte pour </w:t>
-      </w:r>
-      <w:proofErr w:type="spellStart"/>
-      <w:r>
-        <w:t>MembreMr</w:t>
-      </w:r>
-      <w:proofErr w:type="spellEnd"/>
-      <w:r>
-        <w:t xml:space="preserve">, </w:t>
-      </w:r>
-      <w:proofErr w:type="spellStart"/>
-      <w:r>
-        <w:t>MembreVolontaire</w:t>
-      </w:r>
-      <w:proofErr w:type="spellEnd"/>
-      <w:r>
-        <w:t xml:space="preserve"> (ne nécessitant pas d’authentification).</w:t>
-      </w:r>
-    </w:p>
-    <w:p>
-      <w:r>
-        <w:t>GET /compte</w:t>
+        <w:t>POST /</w:t>
+      </w:r>
+      <w:r>
+        <w:t>account</w:t>
+      </w:r>
+      <w:r>
+        <w:t> : Créer un compte pour MembreMr, MembreVolontaire (ne nécessitant pas d’authentification).</w:t>
+      </w:r>
+    </w:p>
+    <w:p>
+      <w:r>
+        <w:t>GET /</w:t>
+      </w:r>
+      <w:r>
+        <w:t>account</w:t>
       </w:r>
       <w:r>
         <w:t xml:space="preserve"> </w:t>
@@ -79,20 +61,15 @@
         <w:t xml:space="preserve"> </w:t>
       </w:r>
       <w:r>
-        <w:t xml:space="preserve">(deux modes : Normale et </w:t>
-      </w:r>
-      <w:proofErr w:type="spellStart"/>
-      <w:r>
-        <w:t>Approndies</w:t>
-      </w:r>
-      <w:proofErr w:type="spellEnd"/>
-      <w:r>
-        <w:t>)</w:t>
-      </w:r>
-    </w:p>
-    <w:p>
-      <w:r>
-        <w:t>PUT /compte</w:t>
+        <w:t>(deux modes : Normale et Approndies)</w:t>
+      </w:r>
+    </w:p>
+    <w:p>
+      <w:r>
+        <w:t>PUT /</w:t>
+      </w:r>
+      <w:r>
+        <w:t>account</w:t>
       </w:r>
       <w:r>
         <w:t> : Modifier les informations de l’utilisateur connecté</w:t>
@@ -100,7 +77,10 @@
     </w:p>
     <w:p>
       <w:r>
-        <w:t>DELETE /compte</w:t>
+        <w:t>DELETE /</w:t>
+      </w:r>
+      <w:r>
+        <w:t>account</w:t>
       </w:r>
       <w:r>
         <w:t> : Supprimer son propre compte</w:t>
@@ -115,15 +95,7 @@
         <w:t>/user</w:t>
       </w:r>
       <w:r>
-        <w:t xml:space="preserve">s : Créer un </w:t>
-      </w:r>
-      <w:proofErr w:type="gramStart"/>
-      <w:r>
-        <w:t>nouveau</w:t>
-      </w:r>
-      <w:proofErr w:type="gramEnd"/>
-      <w:r>
-        <w:t xml:space="preserve"> utilisateur</w:t>
+        <w:t>s : Créer un nouveau utilisateur</w:t>
       </w:r>
     </w:p>
     <w:tbl>
@@ -143,14 +115,12 @@
             <w:tcW w:w="3020" w:type="dxa"/>
           </w:tcPr>
           <w:p>
-            <w:proofErr w:type="spellStart"/>
             <w:r>
               <w:t>Typeutilisateur_</w:t>
             </w:r>
             <w:r>
               <w:t>libelle</w:t>
             </w:r>
-            <w:proofErr w:type="spellEnd"/>
           </w:p>
         </w:tc>
         <w:tc>
@@ -164,31 +134,18 @@
           </w:p>
           <w:p>
             <w:r>
-              <w:t>‘</w:t>
-            </w:r>
-            <w:proofErr w:type="spellStart"/>
-            <w:r>
-              <w:t>MembreM</w:t>
+              <w:t>‘MembreM</w:t>
             </w:r>
             <w:r>
               <w:t>r</w:t>
             </w:r>
-            <w:proofErr w:type="spellEnd"/>
             <w:r>
               <w:t>’</w:t>
             </w:r>
           </w:p>
           <w:p>
             <w:r>
-              <w:t>‘</w:t>
-            </w:r>
-            <w:proofErr w:type="spellStart"/>
-            <w:r>
-              <w:t>MembreVolontaire</w:t>
-            </w:r>
-            <w:proofErr w:type="spellEnd"/>
-            <w:r>
-              <w:t>’</w:t>
+              <w:t>‘MembreVolontaire’</w:t>
             </w:r>
           </w:p>
           <w:p>
@@ -219,15 +176,7 @@
           </w:tcPr>
           <w:p>
             <w:r>
-              <w:t>Administrateur → [</w:t>
-            </w:r>
-            <w:proofErr w:type="spellStart"/>
-            <w:r>
-              <w:t>SuperAdministrateur</w:t>
-            </w:r>
-            <w:proofErr w:type="spellEnd"/>
-            <w:r>
-              <w:t>]</w:t>
+              <w:t>Administrateur → [SuperAdministrateur]</w:t>
             </w:r>
           </w:p>
           <w:p>
@@ -246,14 +195,12 @@
             <w:tcW w:w="3020" w:type="dxa"/>
           </w:tcPr>
           <w:p>
-            <w:proofErr w:type="spellStart"/>
             <w:r>
               <w:t>Utilisateur_</w:t>
             </w:r>
             <w:r>
               <w:t>email</w:t>
             </w:r>
-            <w:proofErr w:type="spellEnd"/>
           </w:p>
         </w:tc>
         <w:tc>
@@ -279,11 +226,9 @@
             <w:tcW w:w="3020" w:type="dxa"/>
           </w:tcPr>
           <w:p>
-            <w:proofErr w:type="spellStart"/>
             <w:r>
               <w:t>Utilisateur_nom</w:t>
             </w:r>
-            <w:proofErr w:type="spellEnd"/>
           </w:p>
         </w:tc>
         <w:tc>
@@ -316,27 +261,14 @@
         <w:t>s/</w:t>
       </w:r>
       <w:r>
-        <w:t>{</w:t>
-      </w:r>
-      <w:proofErr w:type="spellStart"/>
-      <w:r>
-        <w:t>user</w:t>
-      </w:r>
-      <w:r>
-        <w:t>_id</w:t>
-      </w:r>
-      <w:proofErr w:type="spellEnd"/>
-      <w:r>
-        <w:t>} : Obtenir les informations d’un utilisateur</w:t>
-      </w:r>
-      <w:r>
-        <w:t xml:space="preserve"> (deux modes : Normale et </w:t>
-      </w:r>
-      <w:proofErr w:type="spellStart"/>
-      <w:r>
-        <w:t>Approndies</w:t>
-      </w:r>
-      <w:proofErr w:type="spellEnd"/>
+        <w:t>{user</w:t>
+      </w:r>
+      <w:r>
+        <w:t>_id} : Obtenir les informations d’un utilisateur</w:t>
+      </w:r>
+      <w:r>
+        <w:t xml:space="preserve"> (deux modes : Normale et Approndies</w:t>
+      </w:r>
       <w:r>
         <w:t>)</w:t>
       </w:r>
@@ -358,11 +290,9 @@
             <w:tcW w:w="3020" w:type="dxa"/>
           </w:tcPr>
           <w:p>
-            <w:proofErr w:type="gramStart"/>
             <w:r>
               <w:t>mode</w:t>
             </w:r>
-            <w:proofErr w:type="gramEnd"/>
           </w:p>
         </w:tc>
         <w:tc>
@@ -389,15 +319,7 @@
               <w:t>Normale : Récupérer les informations de l’utilisateur connecté</w:t>
             </w:r>
             <w:r>
-              <w:t xml:space="preserve"> → [Utilisateur connecté] et [Administrateur] et [</w:t>
-            </w:r>
-            <w:proofErr w:type="spellStart"/>
-            <w:r>
-              <w:t>SuperAdministrateur</w:t>
-            </w:r>
-            <w:proofErr w:type="spellEnd"/>
-            <w:r>
-              <w:t>]</w:t>
+              <w:t xml:space="preserve"> → [Utilisateur connecté] et [Administrateur] et [SuperAdministrateur]</w:t>
             </w:r>
           </w:p>
           <w:p>
@@ -426,15 +348,7 @@
         <w:t>s : Obtenir les informations de tous les utilisateurs</w:t>
       </w:r>
       <w:r>
-        <w:t xml:space="preserve"> → [Administrateur] et [</w:t>
-      </w:r>
-      <w:proofErr w:type="spellStart"/>
-      <w:r>
-        <w:t>SuperAdministrateur</w:t>
-      </w:r>
-      <w:proofErr w:type="spellEnd"/>
-      <w:r>
-        <w:t>]</w:t>
+        <w:t xml:space="preserve"> → [Administrateur] et [SuperAdministrateur]</w:t>
       </w:r>
     </w:p>
     <w:p>
@@ -448,37 +362,19 @@
         <w:t>s/</w:t>
       </w:r>
       <w:r>
-        <w:t>{</w:t>
-      </w:r>
-      <w:proofErr w:type="spellStart"/>
-      <w:r>
-        <w:t>user</w:t>
-      </w:r>
-      <w:r>
-        <w:t>_id</w:t>
-      </w:r>
-      <w:proofErr w:type="spellEnd"/>
-      <w:r>
-        <w:t>} : Modifier un utilisateur</w:t>
-      </w:r>
-    </w:p>
-    <w:p>
-      <w:r>
-        <w:t>PUT /users/{</w:t>
-      </w:r>
-      <w:proofErr w:type="spellStart"/>
-      <w:r>
-        <w:t>user_</w:t>
-      </w:r>
-      <w:proofErr w:type="gramStart"/>
-      <w:r>
-        <w:t>id</w:t>
-      </w:r>
-      <w:proofErr w:type="spellEnd"/>
+        <w:t>{user</w:t>
+      </w:r>
+      <w:r>
+        <w:t>_id} : Modifier un utilisateur</w:t>
+      </w:r>
+    </w:p>
+    <w:p>
+      <w:r>
+        <w:t>PUT /users/{user_id</w:t>
+      </w:r>
       <w:r>
         <w:t>}/</w:t>
       </w:r>
-      <w:proofErr w:type="gramEnd"/>
       <w:r>
         <w:t>enable</w:t>
       </w:r>
@@ -500,18 +396,10 @@
         <w:t>s/</w:t>
       </w:r>
       <w:r>
-        <w:t>{</w:t>
-      </w:r>
-      <w:proofErr w:type="spellStart"/>
-      <w:r>
-        <w:t>user</w:t>
-      </w:r>
-      <w:r>
-        <w:t>_id</w:t>
-      </w:r>
-      <w:proofErr w:type="spellEnd"/>
-      <w:r>
-        <w:t>} : Supprimer un utilisateur</w:t>
+        <w:t>{user</w:t>
+      </w:r>
+      <w:r>
+        <w:t>_id} : Supprimer un utilisateur</w:t>
       </w:r>
     </w:p>
     <w:p>
@@ -525,26 +413,10 @@
         <w:t>s/</w:t>
       </w:r>
       <w:r>
-        <w:t>{</w:t>
-      </w:r>
-      <w:proofErr w:type="spellStart"/>
-      <w:r>
-        <w:t>user</w:t>
-      </w:r>
-      <w:r>
-        <w:t>_</w:t>
-      </w:r>
-      <w:proofErr w:type="gramStart"/>
-      <w:r>
-        <w:t>id</w:t>
-      </w:r>
-      <w:proofErr w:type="spellEnd"/>
-      <w:r>
-        <w:t>}/</w:t>
-      </w:r>
-      <w:proofErr w:type="gramEnd"/>
-      <w:r>
-        <w:t>favori : Ajouter un utilisateur en favori</w:t>
+        <w:t>{user</w:t>
+      </w:r>
+      <w:r>
+        <w:t>_id}/favori : Ajouter un utilisateur en favori</w:t>
       </w:r>
       <w:r>
         <w:t xml:space="preserve"> → [Membre MR], [Membre Volontaire]</w:t>
@@ -562,26 +434,10 @@
         <w:t>s/</w:t>
       </w:r>
       <w:r>
-        <w:t>{</w:t>
-      </w:r>
-      <w:proofErr w:type="spellStart"/>
-      <w:r>
-        <w:t>user</w:t>
-      </w:r>
-      <w:r>
-        <w:t>s_</w:t>
-      </w:r>
-      <w:proofErr w:type="gramStart"/>
-      <w:r>
-        <w:t>id</w:t>
-      </w:r>
-      <w:proofErr w:type="spellEnd"/>
-      <w:r>
-        <w:t>}/</w:t>
-      </w:r>
-      <w:proofErr w:type="gramEnd"/>
-      <w:r>
-        <w:t>favori : Supprimer un utilisateur de ses favoris</w:t>
+        <w:t>{user</w:t>
+      </w:r>
+      <w:r>
+        <w:t>s_id}/favori : Supprimer un utilisateur de ses favoris</w:t>
       </w:r>
       <w:r>
         <w:t xml:space="preserve"> → [Membre MR], [Membre Volontaire]</w:t>
@@ -593,523 +449,278 @@
         <w:t xml:space="preserve">POST </w:t>
       </w:r>
       <w:r>
+        <w:t>/need</w:t>
+      </w:r>
+      <w:r>
+        <w:t>s : Créer une nouvelle demande</w:t>
+      </w:r>
+      <w:r>
+        <w:t xml:space="preserve"> → [Membre MR]</w:t>
+      </w:r>
+    </w:p>
+    <w:p>
+      <w:r>
+        <w:t xml:space="preserve">PUT </w:t>
+      </w:r>
+      <w:r>
+        <w:t>/need</w:t>
+      </w:r>
+      <w:r>
+        <w:t>s/</w:t>
+      </w:r>
+      <w:r>
+        <w:t>{need</w:t>
+      </w:r>
+      <w:r>
+        <w:t>_id} : Modifier une demande</w:t>
+      </w:r>
+      <w:r>
+        <w:t xml:space="preserve"> → [Membre MR]</w:t>
+      </w:r>
+    </w:p>
+    <w:p>
+      <w:r>
+        <w:t xml:space="preserve">PUT </w:t>
+      </w:r>
+      <w:r>
+        <w:t>/need</w:t>
+      </w:r>
+      <w:r>
+        <w:t>s/</w:t>
+      </w:r>
+      <w:r>
+        <w:t>{need</w:t>
+      </w:r>
+      <w:r>
+        <w:t xml:space="preserve">_id}/traitement : Modifier un traitement </w:t>
+      </w:r>
+      <w:r>
+        <w:t>(accepter/refuser/mettre en favori)</w:t>
+      </w:r>
+      <w:r>
+        <w:t>sur une demande</w:t>
+      </w:r>
+      <w:r>
+        <w:t xml:space="preserve"> → [Membre Volontaire]</w:t>
+      </w:r>
+    </w:p>
+    <w:p>
+      <w:r>
+        <w:t xml:space="preserve">PUT </w:t>
+      </w:r>
+      <w:r>
+        <w:t>/need</w:t>
+      </w:r>
+      <w:r>
+        <w:t>s/</w:t>
+      </w:r>
+      <w:r>
+        <w:t>{need</w:t>
+      </w:r>
+      <w:r>
+        <w:t xml:space="preserve">_id}/accept : Accepter ou Refuser </w:t>
+      </w:r>
+      <w:r>
+        <w:t>le traitement d’une demande par un membre volontaire → [Membre MR]</w:t>
+      </w:r>
+    </w:p>
+    <w:p>
+      <w:r>
+        <w:t xml:space="preserve">GET </w:t>
+      </w:r>
+      <w:r>
+        <w:t>/need</w:t>
+      </w:r>
+      <w:r>
+        <w:t>s/</w:t>
+      </w:r>
+      <w:r>
+        <w:t>{need</w:t>
+      </w:r>
+      <w:r>
+        <w:t>_id} : Récupérer une demande</w:t>
+      </w:r>
+    </w:p>
+    <w:p>
+      <w:r>
+        <w:t xml:space="preserve">GET </w:t>
+      </w:r>
+      <w:r>
+        <w:t>/need</w:t>
+      </w:r>
+      <w:r>
+        <w:t>s : Récupérer toutes les demandes</w:t>
+      </w:r>
+    </w:p>
+    <w:p>
+      <w:r>
+        <w:t xml:space="preserve">POST </w:t>
+      </w:r>
+      <w:r>
+        <w:t>/need</w:t>
+      </w:r>
+      <w:r>
+        <w:t>s/</w:t>
+      </w:r>
+      <w:r>
+        <w:t>{need</w:t>
+      </w:r>
+      <w:r>
+        <w:t>_id}/</w:t>
+      </w:r>
+      <w:r>
+        <w:t>comments</w:t>
+      </w:r>
+      <w:r>
+        <w:t> : Ajouter un commentaire sur une demande</w:t>
+      </w:r>
+    </w:p>
+    <w:p>
+      <w:r>
+        <w:t>PUT /needs/{need_id}/comments/</w:t>
+      </w:r>
+      <w:r>
+        <w:t>{comment_id}/report</w:t>
+      </w:r>
+      <w:r>
+        <w:t xml:space="preserve"> : </w:t>
+      </w:r>
+      <w:r>
+        <w:t>Signaler un c</w:t>
+      </w:r>
+      <w:r>
+        <w:t>ommentaire</w:t>
+      </w:r>
+    </w:p>
+    <w:p>
+      <w:r>
+        <w:t>DELETE /needs/{need_id}/comments/{comment_id} : Supprimer un comme</w:t>
+      </w:r>
+      <w:r>
+        <w:t>ntaire</w:t>
+      </w:r>
+    </w:p>
+    <w:p>
+      <w:r>
+        <w:t xml:space="preserve">GET </w:t>
+      </w:r>
+      <w:r>
+        <w:t>/need</w:t>
+      </w:r>
+      <w:r>
+        <w:t>s/</w:t>
+      </w:r>
+      <w:r>
+        <w:t>{need</w:t>
+      </w:r>
+      <w:r>
+        <w:t>_id}/</w:t>
+      </w:r>
+      <w:r>
+        <w:t>comments</w:t>
+      </w:r>
+      <w:r>
+        <w:t> : Consulter les commentaires faites sur une demande</w:t>
+      </w:r>
+    </w:p>
+    <w:p/>
+    <w:p>
+      <w:r>
+        <w:t>GET /messages</w:t>
+      </w:r>
+      <w:r>
+        <w:t> : Récupérer tous mes messages incluant mes réponses</w:t>
+      </w:r>
+      <w:r>
+        <w:t xml:space="preserve"> →</w:t>
+      </w:r>
+      <w:r>
+        <w:t xml:space="preserve"> [Membre MR] et [Membre Volontaire]</w:t>
+      </w:r>
+    </w:p>
+    <w:p>
+      <w:r>
+        <w:t>POST /messages</w:t>
+      </w:r>
+      <w:r>
+        <w:t> : Envoyer un message</w:t>
+      </w:r>
+      <w:r>
+        <w:t xml:space="preserve"> → [Membre MR] et [Membre Volontaire]</w:t>
+      </w:r>
+    </w:p>
+    <w:p/>
+    <w:p>
+      <w:r>
+        <w:t xml:space="preserve">POST </w:t>
+      </w:r>
+      <w:r>
+        <w:t>/gifts</w:t>
+      </w:r>
+      <w:r>
+        <w:t> : Créer un nouveau cadeau</w:t>
+      </w:r>
+    </w:p>
+    <w:p>
+      <w:r>
+        <w:t xml:space="preserve">GET </w:t>
+      </w:r>
+      <w:r>
+        <w:t>/gifts</w:t>
+      </w:r>
+      <w:r>
+        <w:t> : Récupérer tous les cadeaux</w:t>
+      </w:r>
+    </w:p>
+    <w:p>
+      <w:r>
+        <w:t xml:space="preserve">GET </w:t>
+      </w:r>
+      <w:r>
+        <w:t>/gifts</w:t>
+      </w:r>
+      <w:r>
         <w:t>/</w:t>
       </w:r>
-      <w:proofErr w:type="spellStart"/>
-      <w:r>
-        <w:t>need</w:t>
-      </w:r>
-      <w:r>
-        <w:t>s</w:t>
-      </w:r>
-      <w:proofErr w:type="spellEnd"/>
-      <w:r>
-        <w:t> : Créer une nouvelle demande</w:t>
-      </w:r>
-      <w:r>
-        <w:t xml:space="preserve"> → [Membre MR]</w:t>
-      </w:r>
-    </w:p>
-    <w:p>
-      <w:r>
-        <w:t xml:space="preserve">PUT </w:t>
+      <w:r>
+        <w:t>{gift</w:t>
+      </w:r>
+      <w:r>
+        <w:t>_id} : Récupérer les détails d’un cadeau</w:t>
+      </w:r>
+    </w:p>
+    <w:p>
+      <w:r>
+        <w:t xml:space="preserve">PUT : </w:t>
+      </w:r>
+      <w:r>
+        <w:t>/gifts</w:t>
       </w:r>
       <w:r>
         <w:t>/</w:t>
       </w:r>
-      <w:proofErr w:type="spellStart"/>
-      <w:r>
-        <w:t>need</w:t>
-      </w:r>
-      <w:r>
-        <w:t>s</w:t>
-      </w:r>
-      <w:proofErr w:type="spellEnd"/>
+      <w:r>
+        <w:t>{gift</w:t>
+      </w:r>
+      <w:r>
+        <w:t>_id} : Modifier un cadeau</w:t>
+      </w:r>
+    </w:p>
+    <w:p>
+      <w:r>
+        <w:t xml:space="preserve">DELETE </w:t>
+      </w:r>
+      <w:r>
+        <w:t>/gifts</w:t>
+      </w:r>
       <w:r>
         <w:t>/</w:t>
       </w:r>
       <w:r>
-        <w:t>{</w:t>
-      </w:r>
-      <w:proofErr w:type="spellStart"/>
-      <w:r>
-        <w:t>need</w:t>
-      </w:r>
-      <w:r>
-        <w:t>_id</w:t>
-      </w:r>
-      <w:proofErr w:type="spellEnd"/>
-      <w:r>
-        <w:t>} : Modifier une demande</w:t>
-      </w:r>
-      <w:r>
-        <w:t xml:space="preserve"> → [Membre MR]</w:t>
-      </w:r>
-    </w:p>
-    <w:p>
-      <w:r>
-        <w:t xml:space="preserve">PUT </w:t>
-      </w:r>
-      <w:r>
-        <w:t>/</w:t>
-      </w:r>
-      <w:proofErr w:type="spellStart"/>
-      <w:r>
-        <w:t>need</w:t>
-      </w:r>
-      <w:r>
-        <w:t>s</w:t>
-      </w:r>
-      <w:proofErr w:type="spellEnd"/>
-      <w:r>
-        <w:t>/</w:t>
-      </w:r>
-      <w:r>
-        <w:t>{</w:t>
-      </w:r>
-      <w:proofErr w:type="spellStart"/>
-      <w:r>
-        <w:t>need</w:t>
-      </w:r>
-      <w:r>
-        <w:t>_</w:t>
-      </w:r>
-      <w:proofErr w:type="gramStart"/>
-      <w:r>
-        <w:t>id</w:t>
-      </w:r>
-      <w:proofErr w:type="spellEnd"/>
-      <w:r>
-        <w:t>}/</w:t>
-      </w:r>
-      <w:proofErr w:type="gramEnd"/>
-      <w:r>
-        <w:t xml:space="preserve">traitement : Modifier un traitement </w:t>
-      </w:r>
-      <w:r>
-        <w:t>(accepter/refuser/mettre en favori)</w:t>
-      </w:r>
-      <w:r>
-        <w:t>sur une demande</w:t>
-      </w:r>
-      <w:r>
-        <w:t xml:space="preserve"> → [Membre Volontaire]</w:t>
-      </w:r>
-    </w:p>
-    <w:p>
-      <w:r>
-        <w:t xml:space="preserve">PUT </w:t>
-      </w:r>
-      <w:r>
-        <w:t>/</w:t>
-      </w:r>
-      <w:proofErr w:type="spellStart"/>
-      <w:r>
-        <w:t>need</w:t>
-      </w:r>
-      <w:r>
-        <w:t>s</w:t>
-      </w:r>
-      <w:proofErr w:type="spellEnd"/>
-      <w:r>
-        <w:t>/</w:t>
-      </w:r>
-      <w:r>
-        <w:t>{</w:t>
-      </w:r>
-      <w:proofErr w:type="spellStart"/>
-      <w:r>
-        <w:t>need</w:t>
-      </w:r>
-      <w:r>
-        <w:t>_</w:t>
-      </w:r>
-      <w:proofErr w:type="gramStart"/>
-      <w:r>
-        <w:t>id</w:t>
-      </w:r>
-      <w:proofErr w:type="spellEnd"/>
-      <w:r>
-        <w:t>}/</w:t>
-      </w:r>
-      <w:proofErr w:type="spellStart"/>
-      <w:proofErr w:type="gramEnd"/>
-      <w:r>
-        <w:t>accept</w:t>
-      </w:r>
-      <w:proofErr w:type="spellEnd"/>
-      <w:r>
-        <w:t xml:space="preserve"> : Accepter ou Refuser </w:t>
-      </w:r>
-      <w:r>
-        <w:t>le traitement d’une demande par un membre volontaire → [Membre MR]</w:t>
-      </w:r>
-    </w:p>
-    <w:p>
-      <w:r>
-        <w:t xml:space="preserve">GET </w:t>
-      </w:r>
-      <w:r>
-        <w:t>/</w:t>
-      </w:r>
-      <w:proofErr w:type="spellStart"/>
-      <w:r>
-        <w:t>need</w:t>
-      </w:r>
-      <w:r>
-        <w:t>s</w:t>
-      </w:r>
-      <w:proofErr w:type="spellEnd"/>
-      <w:r>
-        <w:t>/</w:t>
-      </w:r>
-      <w:r>
-        <w:t>{</w:t>
-      </w:r>
-      <w:proofErr w:type="spellStart"/>
-      <w:r>
-        <w:t>need</w:t>
-      </w:r>
-      <w:r>
-        <w:t>_id</w:t>
-      </w:r>
-      <w:proofErr w:type="spellEnd"/>
-      <w:r>
-        <w:t>} : Récupérer une demande</w:t>
-      </w:r>
-    </w:p>
-    <w:p>
-      <w:r>
-        <w:t xml:space="preserve">GET </w:t>
-      </w:r>
-      <w:r>
-        <w:t>/</w:t>
-      </w:r>
-      <w:proofErr w:type="spellStart"/>
-      <w:r>
-        <w:t>need</w:t>
-      </w:r>
-      <w:r>
-        <w:t>s</w:t>
-      </w:r>
-      <w:proofErr w:type="spellEnd"/>
-      <w:r>
-        <w:t> : Récupérer toutes les demandes</w:t>
-      </w:r>
-    </w:p>
-    <w:p>
-      <w:r>
-        <w:t xml:space="preserve">POST </w:t>
-      </w:r>
-      <w:r>
-        <w:t>/</w:t>
-      </w:r>
-      <w:proofErr w:type="spellStart"/>
-      <w:r>
-        <w:t>need</w:t>
-      </w:r>
-      <w:r>
-        <w:t>s</w:t>
-      </w:r>
-      <w:proofErr w:type="spellEnd"/>
-      <w:r>
-        <w:t>/</w:t>
-      </w:r>
-      <w:r>
-        <w:t>{</w:t>
-      </w:r>
-      <w:proofErr w:type="spellStart"/>
-      <w:r>
-        <w:t>need</w:t>
-      </w:r>
-      <w:r>
-        <w:t>_</w:t>
-      </w:r>
-      <w:proofErr w:type="gramStart"/>
-      <w:r>
-        <w:t>id</w:t>
-      </w:r>
-      <w:proofErr w:type="spellEnd"/>
-      <w:r>
-        <w:t>}/</w:t>
-      </w:r>
-      <w:proofErr w:type="spellStart"/>
-      <w:proofErr w:type="gramEnd"/>
-      <w:r>
-        <w:t>comments</w:t>
-      </w:r>
-      <w:proofErr w:type="spellEnd"/>
-      <w:r>
-        <w:t> : Ajouter un commentaire sur une demande</w:t>
-      </w:r>
-    </w:p>
-    <w:p>
-      <w:r>
-        <w:t>PUT /</w:t>
-      </w:r>
-      <w:proofErr w:type="spellStart"/>
-      <w:r>
-        <w:t>needs</w:t>
-      </w:r>
-      <w:proofErr w:type="spellEnd"/>
-      <w:r>
-        <w:t>/{</w:t>
-      </w:r>
-      <w:proofErr w:type="spellStart"/>
-      <w:r>
-        <w:t>need_</w:t>
-      </w:r>
-      <w:proofErr w:type="gramStart"/>
-      <w:r>
-        <w:t>id</w:t>
-      </w:r>
-      <w:proofErr w:type="spellEnd"/>
-      <w:r>
-        <w:t>}/</w:t>
-      </w:r>
-      <w:proofErr w:type="spellStart"/>
-      <w:proofErr w:type="gramEnd"/>
-      <w:r>
-        <w:t>comments</w:t>
-      </w:r>
-      <w:proofErr w:type="spellEnd"/>
-      <w:r>
-        <w:t>/</w:t>
-      </w:r>
-      <w:r>
-        <w:t>{</w:t>
-      </w:r>
-      <w:proofErr w:type="spellStart"/>
-      <w:r>
-        <w:t>comment_id</w:t>
-      </w:r>
-      <w:proofErr w:type="spellEnd"/>
-      <w:r>
-        <w:t>}/report</w:t>
-      </w:r>
-      <w:r>
-        <w:t xml:space="preserve"> : </w:t>
-      </w:r>
-      <w:r>
-        <w:t>Signaler un c</w:t>
-      </w:r>
-      <w:r>
-        <w:t>ommentaire</w:t>
-      </w:r>
-    </w:p>
-    <w:p>
-      <w:r>
-        <w:t>DELETE /</w:t>
-      </w:r>
-      <w:proofErr w:type="spellStart"/>
-      <w:r>
-        <w:t>needs</w:t>
-      </w:r>
-      <w:proofErr w:type="spellEnd"/>
-      <w:r>
-        <w:t>/{</w:t>
-      </w:r>
-      <w:proofErr w:type="spellStart"/>
-      <w:r>
-        <w:t>need_</w:t>
-      </w:r>
-      <w:proofErr w:type="gramStart"/>
-      <w:r>
-        <w:t>id</w:t>
-      </w:r>
-      <w:proofErr w:type="spellEnd"/>
-      <w:r>
-        <w:t>}/</w:t>
-      </w:r>
-      <w:proofErr w:type="spellStart"/>
-      <w:proofErr w:type="gramEnd"/>
-      <w:r>
-        <w:t>comments</w:t>
-      </w:r>
-      <w:proofErr w:type="spellEnd"/>
-      <w:r>
-        <w:t>/{</w:t>
-      </w:r>
-      <w:proofErr w:type="spellStart"/>
-      <w:r>
-        <w:t>comment_id</w:t>
-      </w:r>
-      <w:proofErr w:type="spellEnd"/>
-      <w:r>
-        <w:t>} : Supprimer un comme</w:t>
-      </w:r>
-      <w:r>
-        <w:t>ntaire</w:t>
-      </w:r>
-    </w:p>
-    <w:p>
-      <w:r>
-        <w:t xml:space="preserve">GET </w:t>
-      </w:r>
-      <w:r>
-        <w:t>/</w:t>
-      </w:r>
-      <w:proofErr w:type="spellStart"/>
-      <w:r>
-        <w:t>need</w:t>
-      </w:r>
-      <w:r>
-        <w:t>s</w:t>
-      </w:r>
-      <w:proofErr w:type="spellEnd"/>
-      <w:r>
-        <w:t>/</w:t>
-      </w:r>
-      <w:r>
-        <w:t>{</w:t>
-      </w:r>
-      <w:proofErr w:type="spellStart"/>
-      <w:r>
-        <w:t>need</w:t>
-      </w:r>
-      <w:r>
-        <w:t>_</w:t>
-      </w:r>
-      <w:proofErr w:type="gramStart"/>
-      <w:r>
-        <w:t>id</w:t>
-      </w:r>
-      <w:proofErr w:type="spellEnd"/>
-      <w:r>
-        <w:t>}/</w:t>
-      </w:r>
-      <w:proofErr w:type="spellStart"/>
-      <w:proofErr w:type="gramEnd"/>
-      <w:r>
-        <w:t>comments</w:t>
-      </w:r>
-      <w:proofErr w:type="spellEnd"/>
-      <w:r>
-        <w:t> : Consulter les commentaires faites sur une demande</w:t>
-      </w:r>
-    </w:p>
-    <w:p/>
-    <w:p>
-      <w:r>
-        <w:t>GET /messages</w:t>
-      </w:r>
-      <w:r>
-        <w:t> : Récupérer tous mes messages incluant mes réponses</w:t>
-      </w:r>
-      <w:r>
-        <w:t xml:space="preserve"> →</w:t>
-      </w:r>
-      <w:r>
-        <w:t xml:space="preserve"> [Membre MR] et [Membre Volontaire]</w:t>
-      </w:r>
-    </w:p>
-    <w:p>
-      <w:r>
-        <w:t>POST /messages</w:t>
-      </w:r>
-      <w:r>
-        <w:t> : Envoyer un message</w:t>
-      </w:r>
-      <w:r>
-        <w:t xml:space="preserve"> → [Membre MR] et [Membre Volontaire]</w:t>
-      </w:r>
-    </w:p>
-    <w:p/>
-    <w:p>
-      <w:r>
-        <w:t xml:space="preserve">POST </w:t>
-      </w:r>
-      <w:r>
-        <w:t>/gifts</w:t>
-      </w:r>
-      <w:r>
-        <w:t> : Créer un nouveau cadeau</w:t>
-      </w:r>
-    </w:p>
-    <w:p>
-      <w:r>
-        <w:t xml:space="preserve">GET </w:t>
-      </w:r>
-      <w:r>
-        <w:t>/gifts</w:t>
-      </w:r>
-      <w:r>
-        <w:t> : Récupérer tous les cadeaux</w:t>
-      </w:r>
-    </w:p>
-    <w:p>
-      <w:r>
-        <w:t xml:space="preserve">GET </w:t>
-      </w:r>
-      <w:r>
-        <w:t>/gifts</w:t>
-      </w:r>
-      <w:r>
-        <w:t>/</w:t>
-      </w:r>
-      <w:r>
-        <w:t>{</w:t>
-      </w:r>
-      <w:proofErr w:type="spellStart"/>
-      <w:r>
-        <w:t>gift</w:t>
-      </w:r>
-      <w:r>
-        <w:t>_id</w:t>
-      </w:r>
-      <w:proofErr w:type="spellEnd"/>
-      <w:r>
-        <w:t>} : Récupérer les détails d’un cadeau</w:t>
-      </w:r>
-    </w:p>
-    <w:p>
-      <w:r>
-        <w:t xml:space="preserve">PUT : </w:t>
-      </w:r>
-      <w:r>
-        <w:t>/gifts</w:t>
-      </w:r>
-      <w:r>
-        <w:t>/</w:t>
-      </w:r>
-      <w:r>
-        <w:t>{</w:t>
-      </w:r>
-      <w:proofErr w:type="spellStart"/>
-      <w:r>
-        <w:t>gift</w:t>
-      </w:r>
-      <w:r>
-        <w:t>_id</w:t>
-      </w:r>
-      <w:proofErr w:type="spellEnd"/>
-      <w:r>
-        <w:t>} : Modifier un cadeau</w:t>
-      </w:r>
-    </w:p>
-    <w:p>
-      <w:r>
-        <w:t xml:space="preserve">DELETE </w:t>
-      </w:r>
-      <w:r>
-        <w:t>/gifts</w:t>
-      </w:r>
-      <w:r>
-        <w:t>/</w:t>
-      </w:r>
-      <w:r>
-        <w:t>{</w:t>
-      </w:r>
-      <w:proofErr w:type="spellStart"/>
-      <w:r>
-        <w:t>gift</w:t>
-      </w:r>
-      <w:r>
-        <w:t>_id</w:t>
-      </w:r>
-      <w:proofErr w:type="spellEnd"/>
-      <w:r>
-        <w:t>} : Suppr</w:t>
+        <w:t>{gift</w:t>
+      </w:r>
+      <w:r>
+        <w:t>_id} : Suppr</w:t>
       </w:r>
       <w:r>
         <w:t>imer un cadeau</w:t>
@@ -1185,16 +796,9 @@
             <w:tcW w:w="3020" w:type="dxa"/>
           </w:tcPr>
           <w:p>
-            <w:proofErr w:type="spellStart"/>
-            <w:proofErr w:type="gramStart"/>
-            <w:r>
-              <w:t>utilisateur</w:t>
-            </w:r>
-            <w:proofErr w:type="gramEnd"/>
-            <w:r>
-              <w:t>_email</w:t>
-            </w:r>
-            <w:proofErr w:type="spellEnd"/>
+            <w:r>
+              <w:t>utilisateur_email</w:t>
+            </w:r>
           </w:p>
         </w:tc>
         <w:tc>
@@ -1224,16 +828,9 @@
             <w:tcW w:w="3020" w:type="dxa"/>
           </w:tcPr>
           <w:p>
-            <w:proofErr w:type="spellStart"/>
-            <w:proofErr w:type="gramStart"/>
-            <w:r>
-              <w:t>utilisateur</w:t>
-            </w:r>
-            <w:proofErr w:type="gramEnd"/>
-            <w:r>
-              <w:t>_motdepasse</w:t>
-            </w:r>
-            <w:proofErr w:type="spellEnd"/>
+            <w:r>
+              <w:t>utilisateur_motdepasse</w:t>
+            </w:r>
           </w:p>
         </w:tc>
         <w:tc>

</xml_diff>

<commit_message>
Déplacement du code vers Services + Supprimer un utilisateur
Fonctionnalités :
- Supprimer un utilisateur

Autres :
- Rassemblement des contrôleurs AccountController et UserController
- Déplacement du code des fonctions du contrôleur UserController dans le service UserService
- Convention de nommage des fonctions du contrôleur
</commit_message>
<xml_diff>
--- a/docs/Routes API amr.docx
+++ b/docs/Routes API amr.docx
@@ -2335,8 +2335,13 @@
         <w:t>décrivant</w:t>
       </w:r>
       <w:r>
-        <w:t xml:space="preserve"> les différentes routes composant l’API amr</w:t>
-      </w:r>
+        <w:t xml:space="preserve"> les différentes routes composant l’API </w:t>
+      </w:r>
+      <w:proofErr w:type="spellStart"/>
+      <w:r>
+        <w:t>amr</w:t>
+      </w:r>
+      <w:proofErr w:type="spellEnd"/>
       <w:r>
         <w:t>, leur fonctionnement et le cadre de leur usage</w:t>
       </w:r>
@@ -2351,7 +2356,15 @@
       </w:pPr>
       <w:bookmarkStart w:id="1" w:name="_Toc132871262"/>
       <w:r>
-        <w:t>METHOD /nom_route : Description de l’usage de cette route</w:t>
+        <w:t>METHOD /</w:t>
+      </w:r>
+      <w:proofErr w:type="spellStart"/>
+      <w:r>
+        <w:t>nom_route</w:t>
+      </w:r>
+      <w:proofErr w:type="spellEnd"/>
+      <w:r>
+        <w:t> : Description de l’usage de cette route</w:t>
       </w:r>
       <w:bookmarkEnd w:id="1"/>
     </w:p>
@@ -2801,7 +2814,23 @@
     </w:p>
     <w:p>
       <w:r>
-        <w:t>Cette route permet de s’authentifier pour récupérer le token JWT, token qui sera utiles pour les routes qui requirent l’authentification.</w:t>
+        <w:t xml:space="preserve">Cette route permet de s’authentifier pour récupérer le </w:t>
+      </w:r>
+      <w:proofErr w:type="spellStart"/>
+      <w:r>
+        <w:t>token</w:t>
+      </w:r>
+      <w:proofErr w:type="spellEnd"/>
+      <w:r>
+        <w:t xml:space="preserve"> JWT, </w:t>
+      </w:r>
+      <w:proofErr w:type="spellStart"/>
+      <w:r>
+        <w:t>token</w:t>
+      </w:r>
+      <w:proofErr w:type="spellEnd"/>
+      <w:r>
+        <w:t xml:space="preserve"> qui sera utiles pour les routes qui requirent l’authentification.</w:t>
       </w:r>
     </w:p>
     <w:p>
@@ -2897,9 +2926,11 @@
             <w:tcW w:w="3020" w:type="dxa"/>
           </w:tcPr>
           <w:p>
+            <w:proofErr w:type="spellStart"/>
             <w:r>
               <w:t>Password</w:t>
             </w:r>
+            <w:proofErr w:type="spellEnd"/>
           </w:p>
         </w:tc>
         <w:tc>
@@ -2982,9 +3013,11 @@
             <w:tcW w:w="4531" w:type="dxa"/>
           </w:tcPr>
           <w:p>
+            <w:proofErr w:type="spellStart"/>
             <w:r>
               <w:t>Tokenapi</w:t>
             </w:r>
+            <w:proofErr w:type="spellEnd"/>
           </w:p>
         </w:tc>
         <w:tc>
@@ -3089,9 +3122,11 @@
             <w:tcW w:w="4536" w:type="dxa"/>
           </w:tcPr>
           <w:p>
+            <w:proofErr w:type="spellStart"/>
             <w:r>
               <w:t>Firstname</w:t>
             </w:r>
+            <w:proofErr w:type="spellEnd"/>
           </w:p>
         </w:tc>
         <w:tc>
@@ -3111,9 +3146,11 @@
             <w:tcW w:w="4536" w:type="dxa"/>
           </w:tcPr>
           <w:p>
+            <w:proofErr w:type="spellStart"/>
             <w:r>
               <w:t>Surname</w:t>
             </w:r>
+            <w:proofErr w:type="spellEnd"/>
           </w:p>
         </w:tc>
         <w:tc>
@@ -3155,9 +3192,11 @@
             <w:tcW w:w="4536" w:type="dxa"/>
           </w:tcPr>
           <w:p>
+            <w:proofErr w:type="spellStart"/>
             <w:r>
               <w:t>Postalcode</w:t>
             </w:r>
+            <w:proofErr w:type="spellEnd"/>
           </w:p>
         </w:tc>
         <w:tc>
@@ -3177,9 +3216,11 @@
             <w:tcW w:w="4536" w:type="dxa"/>
           </w:tcPr>
           <w:p>
+            <w:proofErr w:type="spellStart"/>
             <w:r>
               <w:t>Usertype</w:t>
             </w:r>
+            <w:proofErr w:type="spellEnd"/>
           </w:p>
         </w:tc>
         <w:tc>
@@ -3213,12 +3254,28 @@
           </w:p>
           <w:p>
             <w:r>
-              <w:t>‘MembreMr’</w:t>
-            </w:r>
-          </w:p>
-          <w:p>
-            <w:r>
-              <w:t>‘MembreVolontaire’</w:t>
+              <w:t>‘</w:t>
+            </w:r>
+            <w:proofErr w:type="spellStart"/>
+            <w:r>
+              <w:t>MembreMr</w:t>
+            </w:r>
+            <w:proofErr w:type="spellEnd"/>
+            <w:r>
+              <w:t>’</w:t>
+            </w:r>
+          </w:p>
+          <w:p>
+            <w:r>
+              <w:t>‘</w:t>
+            </w:r>
+            <w:proofErr w:type="spellStart"/>
+            <w:r>
+              <w:t>MembreVolontaire</w:t>
+            </w:r>
+            <w:proofErr w:type="spellEnd"/>
+            <w:r>
+              <w:t>’</w:t>
             </w:r>
           </w:p>
         </w:tc>
@@ -3229,9 +3286,11 @@
             <w:tcW w:w="4536" w:type="dxa"/>
           </w:tcPr>
           <w:p>
+            <w:proofErr w:type="spellStart"/>
             <w:r>
               <w:t>Userstatus</w:t>
             </w:r>
+            <w:proofErr w:type="spellEnd"/>
           </w:p>
         </w:tc>
         <w:tc>
@@ -3269,6 +3328,9 @@
     <w:p/>
     <w:p>
       <w:r>
+        <w:rPr>
+          <w:noProof/>
+        </w:rPr>
         <w:drawing>
           <wp:inline distT="0" distB="0" distL="0" distR="0" wp14:anchorId="20502B97" wp14:editId="1ACAF61B">
             <wp:extent cx="5760720" cy="3268980"/>
@@ -3513,9 +3575,14 @@
       <w:bookmarkStart w:id="5" w:name="_Toc132871266"/>
       <w:r>
         <w:lastRenderedPageBreak/>
-        <w:t>ROUTES /account</w:t>
+        <w:t>ROUTES /</w:t>
+      </w:r>
+      <w:proofErr w:type="spellStart"/>
+      <w:r>
+        <w:t>account</w:t>
       </w:r>
       <w:bookmarkEnd w:id="5"/>
+      <w:proofErr w:type="spellEnd"/>
     </w:p>
     <w:p/>
     <w:p>
@@ -3529,12 +3596,14 @@
         </w:rPr>
         <w:t>GET /</w:t>
       </w:r>
+      <w:proofErr w:type="spellStart"/>
       <w:r>
         <w:rPr>
           <w:highlight w:val="cyan"/>
         </w:rPr>
         <w:t>account</w:t>
       </w:r>
+      <w:proofErr w:type="spellEnd"/>
       <w:r>
         <w:rPr>
           <w:highlight w:val="cyan"/>
@@ -3545,7 +3614,21 @@
         <w:rPr>
           <w:highlight w:val="cyan"/>
         </w:rPr>
-        <w:t>: Obtenir les informations de l’utilisateur connecté (deux modes : Normale et Approndies)</w:t>
+        <w:t xml:space="preserve">: Obtenir les informations de l’utilisateur connecté (deux modes : Normale et </w:t>
+      </w:r>
+      <w:proofErr w:type="spellStart"/>
+      <w:r>
+        <w:rPr>
+          <w:highlight w:val="cyan"/>
+        </w:rPr>
+        <w:t>Approndies</w:t>
+      </w:r>
+      <w:proofErr w:type="spellEnd"/>
+      <w:r>
+        <w:rPr>
+          <w:highlight w:val="cyan"/>
+        </w:rPr>
+        <w:t>)</w:t>
       </w:r>
       <w:bookmarkEnd w:id="6"/>
     </w:p>
@@ -3586,7 +3669,15 @@
         </w:numPr>
       </w:pPr>
       <w:r>
-        <w:t>Approfondie : Récupération de toutes les informations reliées au compte. En plus des informations standard, on récupère toutes les connexions, toutes les demandes d’aides, tous les achats, tout ce qui relie l’utilisateur à AMR.</w:t>
+        <w:t xml:space="preserve">Approfondie : Récupération de toutes les informations reliées au compte. En plus des </w:t>
+      </w:r>
+      <w:proofErr w:type="gramStart"/>
+      <w:r>
+        <w:t>informations</w:t>
+      </w:r>
+      <w:proofErr w:type="gramEnd"/>
+      <w:r>
+        <w:t xml:space="preserve"> standard, on récupère toutes les connexions, toutes les demandes d’aides, tous les achats, tout ce qui relie l’utilisateur à AMR.</w:t>
       </w:r>
     </w:p>
     <w:p>
@@ -3781,9 +3872,11 @@
             <w:tcW w:w="4531" w:type="dxa"/>
           </w:tcPr>
           <w:p>
+            <w:proofErr w:type="spellStart"/>
             <w:r>
               <w:t>Surname</w:t>
             </w:r>
+            <w:proofErr w:type="spellEnd"/>
           </w:p>
         </w:tc>
         <w:tc>
@@ -3803,9 +3896,11 @@
             <w:tcW w:w="4531" w:type="dxa"/>
           </w:tcPr>
           <w:p>
+            <w:proofErr w:type="spellStart"/>
             <w:r>
               <w:t>Firstname</w:t>
             </w:r>
+            <w:proofErr w:type="spellEnd"/>
           </w:p>
         </w:tc>
         <w:tc>
@@ -3847,9 +3942,11 @@
             <w:tcW w:w="4531" w:type="dxa"/>
           </w:tcPr>
           <w:p>
+            <w:proofErr w:type="spellStart"/>
             <w:r>
               <w:t>Postalcode</w:t>
             </w:r>
+            <w:proofErr w:type="spellEnd"/>
           </w:p>
         </w:tc>
         <w:tc>
@@ -3964,7 +4061,49 @@
           <w:highlight w:val="green"/>
         </w:rPr>
         <w:lastRenderedPageBreak/>
-        <w:t>POST /account : Créer un compte pour MembreMr, MembreVolontaire (ne nécessitant pas d’authentification).</w:t>
+        <w:t>POST /</w:t>
+      </w:r>
+      <w:proofErr w:type="spellStart"/>
+      <w:r>
+        <w:rPr>
+          <w:highlight w:val="green"/>
+        </w:rPr>
+        <w:t>account</w:t>
+      </w:r>
+      <w:proofErr w:type="spellEnd"/>
+      <w:r>
+        <w:rPr>
+          <w:highlight w:val="green"/>
+        </w:rPr>
+        <w:t xml:space="preserve"> : Créer un compte pour </w:t>
+      </w:r>
+      <w:proofErr w:type="spellStart"/>
+      <w:r>
+        <w:rPr>
+          <w:highlight w:val="green"/>
+        </w:rPr>
+        <w:t>MembreMr</w:t>
+      </w:r>
+      <w:proofErr w:type="spellEnd"/>
+      <w:r>
+        <w:rPr>
+          <w:highlight w:val="green"/>
+        </w:rPr>
+        <w:t xml:space="preserve">, </w:t>
+      </w:r>
+      <w:proofErr w:type="spellStart"/>
+      <w:r>
+        <w:rPr>
+          <w:highlight w:val="green"/>
+        </w:rPr>
+        <w:t>MembreVolontaire</w:t>
+      </w:r>
+      <w:proofErr w:type="spellEnd"/>
+      <w:r>
+        <w:rPr>
+          <w:highlight w:val="green"/>
+        </w:rPr>
+        <w:t xml:space="preserve"> (ne nécessitant pas d’authentification).</w:t>
       </w:r>
       <w:bookmarkEnd w:id="7"/>
     </w:p>
@@ -3982,7 +4121,23 @@
     </w:p>
     <w:p>
       <w:r>
-        <w:t>Cette route permet de créer un nouveau compte MembreMr et MembreVolontaire seulement. Les nouveaux utilisateurs d’AMR passeront donc par cette route pour créer leur compte.</w:t>
+        <w:t xml:space="preserve">Cette route permet de créer un nouveau compte </w:t>
+      </w:r>
+      <w:proofErr w:type="spellStart"/>
+      <w:r>
+        <w:t>MembreMr</w:t>
+      </w:r>
+      <w:proofErr w:type="spellEnd"/>
+      <w:r>
+        <w:t xml:space="preserve"> et </w:t>
+      </w:r>
+      <w:proofErr w:type="spellStart"/>
+      <w:r>
+        <w:t>MembreVolontaire</w:t>
+      </w:r>
+      <w:proofErr w:type="spellEnd"/>
+      <w:r>
+        <w:t xml:space="preserve"> seulement. Les nouveaux utilisateurs d’AMR passeront donc par cette route pour créer leur compte.</w:t>
       </w:r>
     </w:p>
     <w:p>
@@ -4070,9 +4225,11 @@
             <w:tcW w:w="3020" w:type="dxa"/>
           </w:tcPr>
           <w:p>
+            <w:proofErr w:type="spellStart"/>
             <w:r>
               <w:t>Password</w:t>
             </w:r>
+            <w:proofErr w:type="spellEnd"/>
           </w:p>
         </w:tc>
         <w:tc>
@@ -4102,9 +4259,11 @@
             <w:tcW w:w="3020" w:type="dxa"/>
           </w:tcPr>
           <w:p>
+            <w:proofErr w:type="spellStart"/>
             <w:r>
               <w:t>Surname</w:t>
             </w:r>
+            <w:proofErr w:type="spellEnd"/>
           </w:p>
         </w:tc>
         <w:tc>
@@ -4134,9 +4293,11 @@
             <w:tcW w:w="3020" w:type="dxa"/>
           </w:tcPr>
           <w:p>
+            <w:proofErr w:type="spellStart"/>
             <w:r>
               <w:t>Firstname</w:t>
             </w:r>
+            <w:proofErr w:type="spellEnd"/>
           </w:p>
         </w:tc>
         <w:tc>
@@ -4166,9 +4327,11 @@
             <w:tcW w:w="3020" w:type="dxa"/>
           </w:tcPr>
           <w:p>
+            <w:proofErr w:type="spellStart"/>
             <w:r>
               <w:t>Postalcode</w:t>
             </w:r>
+            <w:proofErr w:type="spellEnd"/>
           </w:p>
         </w:tc>
         <w:tc>
@@ -4230,9 +4393,11 @@
             <w:tcW w:w="3020" w:type="dxa"/>
           </w:tcPr>
           <w:p>
+            <w:proofErr w:type="spellStart"/>
             <w:r>
               <w:t>Usertype</w:t>
             </w:r>
+            <w:proofErr w:type="spellEnd"/>
           </w:p>
         </w:tc>
         <w:tc>
@@ -4246,12 +4411,28 @@
           </w:p>
           <w:p>
             <w:r>
-              <w:t>‘MembreMr’</w:t>
-            </w:r>
-          </w:p>
-          <w:p>
-            <w:r>
-              <w:t>‘MembreVolontaire’</w:t>
+              <w:t>‘</w:t>
+            </w:r>
+            <w:proofErr w:type="spellStart"/>
+            <w:r>
+              <w:t>MembreMr</w:t>
+            </w:r>
+            <w:proofErr w:type="spellEnd"/>
+            <w:r>
+              <w:t>’</w:t>
+            </w:r>
+          </w:p>
+          <w:p>
+            <w:r>
+              <w:t>‘</w:t>
+            </w:r>
+            <w:proofErr w:type="spellStart"/>
+            <w:r>
+              <w:t>MembreVolontaire</w:t>
+            </w:r>
+            <w:proofErr w:type="spellEnd"/>
+            <w:r>
+              <w:t>’</w:t>
             </w:r>
           </w:p>
         </w:tc>
@@ -4369,12 +4550,14 @@
         <w:lastRenderedPageBreak/>
         <w:t>PUT /</w:t>
       </w:r>
+      <w:proofErr w:type="spellStart"/>
       <w:r>
         <w:rPr>
           <w:highlight w:val="yellow"/>
         </w:rPr>
         <w:t>account</w:t>
       </w:r>
+      <w:proofErr w:type="spellEnd"/>
       <w:r>
         <w:rPr>
           <w:highlight w:val="yellow"/>
@@ -4457,9 +4640,11 @@
             <w:tcW w:w="3020" w:type="dxa"/>
           </w:tcPr>
           <w:p>
+            <w:proofErr w:type="spellStart"/>
             <w:r>
               <w:t>Surname</w:t>
             </w:r>
+            <w:proofErr w:type="spellEnd"/>
           </w:p>
         </w:tc>
         <w:tc>
@@ -4495,9 +4680,11 @@
             <w:tcW w:w="3020" w:type="dxa"/>
           </w:tcPr>
           <w:p>
+            <w:proofErr w:type="spellStart"/>
             <w:r>
               <w:t>Firstname</w:t>
             </w:r>
+            <w:proofErr w:type="spellEnd"/>
           </w:p>
         </w:tc>
         <w:tc>
@@ -4568,9 +4755,11 @@
             <w:tcW w:w="3020" w:type="dxa"/>
           </w:tcPr>
           <w:p>
+            <w:proofErr w:type="spellStart"/>
             <w:r>
               <w:t>Postalcode</w:t>
             </w:r>
+            <w:proofErr w:type="spellEnd"/>
           </w:p>
         </w:tc>
         <w:tc>
@@ -4704,12 +4893,14 @@
         <w:lastRenderedPageBreak/>
         <w:t>DELETE /</w:t>
       </w:r>
+      <w:proofErr w:type="spellStart"/>
       <w:r>
         <w:rPr>
           <w:highlight w:val="red"/>
         </w:rPr>
         <w:t>account</w:t>
       </w:r>
+      <w:proofErr w:type="spellEnd"/>
       <w:r>
         <w:rPr>
           <w:highlight w:val="red"/>
@@ -4789,9 +4980,11 @@
             <w:tcW w:w="3020" w:type="dxa"/>
           </w:tcPr>
           <w:p>
+            <w:proofErr w:type="spellStart"/>
             <w:r>
               <w:t>Password</w:t>
             </w:r>
+            <w:proofErr w:type="spellEnd"/>
           </w:p>
         </w:tc>
         <w:tc>
@@ -4904,7 +5097,35 @@
         <w:rPr>
           <w:highlight w:val="cyan"/>
         </w:rPr>
-        <w:t>GET /users/{user_id} : Obtenir les informations d’un utilisateur (deux modes : Normale et Approndies)</w:t>
+        <w:t>GET /users/{</w:t>
+      </w:r>
+      <w:proofErr w:type="spellStart"/>
+      <w:r>
+        <w:rPr>
+          <w:highlight w:val="cyan"/>
+        </w:rPr>
+        <w:t>user_id</w:t>
+      </w:r>
+      <w:proofErr w:type="spellEnd"/>
+      <w:r>
+        <w:rPr>
+          <w:highlight w:val="cyan"/>
+        </w:rPr>
+        <w:t xml:space="preserve">} : Obtenir les informations d’un utilisateur (deux modes : Normale et </w:t>
+      </w:r>
+      <w:proofErr w:type="spellStart"/>
+      <w:r>
+        <w:rPr>
+          <w:highlight w:val="cyan"/>
+        </w:rPr>
+        <w:t>Approndies</w:t>
+      </w:r>
+      <w:proofErr w:type="spellEnd"/>
+      <w:r>
+        <w:rPr>
+          <w:highlight w:val="cyan"/>
+        </w:rPr>
+        <w:t>)</w:t>
       </w:r>
       <w:bookmarkEnd w:id="11"/>
     </w:p>
@@ -4982,9 +5203,11 @@
           <w:numId w:val="3"/>
         </w:numPr>
       </w:pPr>
+      <w:proofErr w:type="spellStart"/>
       <w:r>
         <w:t>SuperAdministrateur</w:t>
       </w:r>
+      <w:proofErr w:type="spellEnd"/>
     </w:p>
     <w:p>
       <w:pPr>
@@ -5023,9 +5246,11 @@
             <w:tcW w:w="3020" w:type="dxa"/>
           </w:tcPr>
           <w:p>
+            <w:proofErr w:type="gramStart"/>
             <w:r>
               <w:t>mode</w:t>
             </w:r>
+            <w:proofErr w:type="gramEnd"/>
           </w:p>
         </w:tc>
         <w:tc>
@@ -5145,9 +5370,11 @@
             <w:tcW w:w="4531" w:type="dxa"/>
           </w:tcPr>
           <w:p>
+            <w:proofErr w:type="spellStart"/>
             <w:r>
               <w:t>Surname</w:t>
             </w:r>
+            <w:proofErr w:type="spellEnd"/>
           </w:p>
         </w:tc>
         <w:tc>
@@ -5167,9 +5394,11 @@
             <w:tcW w:w="4531" w:type="dxa"/>
           </w:tcPr>
           <w:p>
+            <w:proofErr w:type="spellStart"/>
             <w:r>
               <w:t>Firstname</w:t>
             </w:r>
+            <w:proofErr w:type="spellEnd"/>
           </w:p>
         </w:tc>
         <w:tc>
@@ -5211,9 +5440,11 @@
             <w:tcW w:w="4531" w:type="dxa"/>
           </w:tcPr>
           <w:p>
+            <w:proofErr w:type="spellStart"/>
             <w:r>
               <w:t>Postalcode</w:t>
             </w:r>
+            <w:proofErr w:type="spellEnd"/>
           </w:p>
         </w:tc>
         <w:tc>
@@ -5255,9 +5486,11 @@
             <w:tcW w:w="4531" w:type="dxa"/>
           </w:tcPr>
           <w:p>
+            <w:proofErr w:type="spellStart"/>
             <w:r>
               <w:t>Usertype</w:t>
             </w:r>
+            <w:proofErr w:type="spellEnd"/>
           </w:p>
         </w:tc>
         <w:tc>
@@ -5277,12 +5510,28 @@
           <w:p>
             <w:r>
               <w:lastRenderedPageBreak/>
-              <w:t>‘MembreMr’</w:t>
-            </w:r>
-          </w:p>
-          <w:p>
-            <w:r>
-              <w:t>‘MembreVolontaire’</w:t>
+              <w:t>‘</w:t>
+            </w:r>
+            <w:proofErr w:type="spellStart"/>
+            <w:r>
+              <w:t>MembreMr</w:t>
+            </w:r>
+            <w:proofErr w:type="spellEnd"/>
+            <w:r>
+              <w:t>’</w:t>
+            </w:r>
+          </w:p>
+          <w:p>
+            <w:r>
+              <w:t>‘</w:t>
+            </w:r>
+            <w:proofErr w:type="spellStart"/>
+            <w:r>
+              <w:t>MembreVolontaire</w:t>
+            </w:r>
+            <w:proofErr w:type="spellEnd"/>
+            <w:r>
+              <w:t>’</w:t>
             </w:r>
           </w:p>
           <w:p>
@@ -5297,7 +5546,15 @@
           </w:p>
           <w:p>
             <w:r>
-              <w:t>‘SuperAdministrateur’</w:t>
+              <w:t>‘</w:t>
+            </w:r>
+            <w:proofErr w:type="spellStart"/>
+            <w:r>
+              <w:t>SuperAdministrateur</w:t>
+            </w:r>
+            <w:proofErr w:type="spellEnd"/>
+            <w:r>
+              <w:t>’</w:t>
             </w:r>
           </w:p>
         </w:tc>
@@ -5308,10 +5565,12 @@
             <w:tcW w:w="4531" w:type="dxa"/>
           </w:tcPr>
           <w:p>
+            <w:proofErr w:type="spellStart"/>
             <w:r>
               <w:lastRenderedPageBreak/>
               <w:t>Userstatus</w:t>
             </w:r>
+            <w:proofErr w:type="spellEnd"/>
           </w:p>
         </w:tc>
         <w:tc>
@@ -5458,9 +5717,11 @@
           <w:numId w:val="3"/>
         </w:numPr>
       </w:pPr>
+      <w:proofErr w:type="spellStart"/>
       <w:r>
         <w:t>SuperAdministrateur</w:t>
       </w:r>
+      <w:proofErr w:type="spellEnd"/>
     </w:p>
     <w:p/>
     <w:p>
@@ -5499,9 +5760,13 @@
             <w:tcW w:w="3020" w:type="dxa"/>
           </w:tcPr>
           <w:p>
+            <w:proofErr w:type="spellStart"/>
+            <w:proofErr w:type="gramStart"/>
             <w:r>
               <w:t>usertype</w:t>
             </w:r>
+            <w:proofErr w:type="spellEnd"/>
+            <w:proofErr w:type="gramEnd"/>
           </w:p>
         </w:tc>
         <w:tc>
@@ -5515,12 +5780,28 @@
           </w:p>
           <w:p>
             <w:r>
-              <w:t>‘MembreMr’</w:t>
-            </w:r>
-          </w:p>
-          <w:p>
-            <w:r>
-              <w:t>‘MembreVolontaire’</w:t>
+              <w:t>‘</w:t>
+            </w:r>
+            <w:proofErr w:type="spellStart"/>
+            <w:r>
+              <w:t>MembreMr</w:t>
+            </w:r>
+            <w:proofErr w:type="spellEnd"/>
+            <w:r>
+              <w:t>’</w:t>
+            </w:r>
+          </w:p>
+          <w:p>
+            <w:r>
+              <w:t>‘</w:t>
+            </w:r>
+            <w:proofErr w:type="spellStart"/>
+            <w:r>
+              <w:t>MembreVolontaire</w:t>
+            </w:r>
+            <w:proofErr w:type="spellEnd"/>
+            <w:r>
+              <w:t>’</w:t>
             </w:r>
           </w:p>
           <w:p>
@@ -5535,7 +5816,15 @@
           </w:p>
           <w:p>
             <w:r>
-              <w:t>‘SuperAdministrateur’</w:t>
+              <w:t>‘</w:t>
+            </w:r>
+            <w:proofErr w:type="spellStart"/>
+            <w:r>
+              <w:t>SuperAdministrateur</w:t>
+            </w:r>
+            <w:proofErr w:type="spellEnd"/>
+            <w:r>
+              <w:t>’</w:t>
             </w:r>
           </w:p>
         </w:tc>
@@ -5556,9 +5845,13 @@
             <w:tcW w:w="3020" w:type="dxa"/>
           </w:tcPr>
           <w:p>
+            <w:proofErr w:type="spellStart"/>
+            <w:proofErr w:type="gramStart"/>
             <w:r>
               <w:t>userstatus</w:t>
             </w:r>
+            <w:proofErr w:type="spellEnd"/>
+            <w:proofErr w:type="gramEnd"/>
           </w:p>
         </w:tc>
         <w:tc>
@@ -5683,9 +5976,11 @@
             <w:tcW w:w="4106" w:type="dxa"/>
           </w:tcPr>
           <w:p>
+            <w:proofErr w:type="spellStart"/>
             <w:r>
               <w:t>Surname</w:t>
             </w:r>
+            <w:proofErr w:type="spellEnd"/>
           </w:p>
         </w:tc>
         <w:tc>
@@ -5705,9 +6000,11 @@
             <w:tcW w:w="4106" w:type="dxa"/>
           </w:tcPr>
           <w:p>
+            <w:proofErr w:type="spellStart"/>
             <w:r>
               <w:t>Firstname</w:t>
             </w:r>
+            <w:proofErr w:type="spellEnd"/>
           </w:p>
         </w:tc>
         <w:tc>
@@ -5749,9 +6046,11 @@
             <w:tcW w:w="4106" w:type="dxa"/>
           </w:tcPr>
           <w:p>
+            <w:proofErr w:type="spellStart"/>
             <w:r>
               <w:t>Postalcode</w:t>
             </w:r>
+            <w:proofErr w:type="spellEnd"/>
           </w:p>
         </w:tc>
         <w:tc>
@@ -5793,9 +6092,11 @@
             <w:tcW w:w="4106" w:type="dxa"/>
           </w:tcPr>
           <w:p>
+            <w:proofErr w:type="spellStart"/>
             <w:r>
               <w:t>Dateinsert</w:t>
             </w:r>
+            <w:proofErr w:type="spellEnd"/>
           </w:p>
         </w:tc>
         <w:tc>
@@ -5803,9 +6104,11 @@
             <w:tcW w:w="4961" w:type="dxa"/>
           </w:tcPr>
           <w:p>
+            <w:proofErr w:type="spellStart"/>
             <w:r>
               <w:t>DateTime</w:t>
             </w:r>
+            <w:proofErr w:type="spellEnd"/>
           </w:p>
         </w:tc>
       </w:tr>
@@ -5815,10 +6118,12 @@
             <w:tcW w:w="4106" w:type="dxa"/>
           </w:tcPr>
           <w:p>
+            <w:proofErr w:type="spellStart"/>
             <w:r>
               <w:lastRenderedPageBreak/>
               <w:t>Usertype</w:t>
             </w:r>
+            <w:proofErr w:type="spellEnd"/>
           </w:p>
         </w:tc>
         <w:tc>
@@ -5837,12 +6142,28 @@
           </w:p>
           <w:p>
             <w:r>
-              <w:t>‘MembreMr’</w:t>
-            </w:r>
-          </w:p>
-          <w:p>
-            <w:r>
-              <w:t>‘MembreVolontaire’</w:t>
+              <w:t>‘</w:t>
+            </w:r>
+            <w:proofErr w:type="spellStart"/>
+            <w:r>
+              <w:t>MembreMr</w:t>
+            </w:r>
+            <w:proofErr w:type="spellEnd"/>
+            <w:r>
+              <w:t>’</w:t>
+            </w:r>
+          </w:p>
+          <w:p>
+            <w:r>
+              <w:t>‘</w:t>
+            </w:r>
+            <w:proofErr w:type="spellStart"/>
+            <w:r>
+              <w:t>MembreVolontaire</w:t>
+            </w:r>
+            <w:proofErr w:type="spellEnd"/>
+            <w:r>
+              <w:t>’</w:t>
             </w:r>
           </w:p>
           <w:p>
@@ -5857,7 +6178,15 @@
           </w:p>
           <w:p>
             <w:r>
-              <w:t>‘SuperAdministrateur’</w:t>
+              <w:t>‘</w:t>
+            </w:r>
+            <w:proofErr w:type="spellStart"/>
+            <w:r>
+              <w:t>SuperAdministrateur</w:t>
+            </w:r>
+            <w:proofErr w:type="spellEnd"/>
+            <w:r>
+              <w:t>’</w:t>
             </w:r>
           </w:p>
         </w:tc>
@@ -5868,9 +6197,11 @@
             <w:tcW w:w="4106" w:type="dxa"/>
           </w:tcPr>
           <w:p>
+            <w:proofErr w:type="spellStart"/>
             <w:r>
               <w:t>Userstatus</w:t>
             </w:r>
+            <w:proofErr w:type="spellEnd"/>
           </w:p>
         </w:tc>
         <w:tc>
@@ -5997,8 +6328,29 @@
         </w:numPr>
       </w:pPr>
       <w:r>
-        <w:t>Administrateur : Il peut créer des comptes MembreMr, MembreVolontaire, Partenaire, Modérateur. Il ne peut pas créer des comptes Administrateur ni SuperAdministrateur</w:t>
-      </w:r>
+        <w:t xml:space="preserve">Administrateur : Il peut créer des comptes </w:t>
+      </w:r>
+      <w:proofErr w:type="spellStart"/>
+      <w:r>
+        <w:t>MembreMr</w:t>
+      </w:r>
+      <w:proofErr w:type="spellEnd"/>
+      <w:r>
+        <w:t xml:space="preserve">, </w:t>
+      </w:r>
+      <w:proofErr w:type="spellStart"/>
+      <w:r>
+        <w:t>MembreVolontaire</w:t>
+      </w:r>
+      <w:proofErr w:type="spellEnd"/>
+      <w:r>
+        <w:t xml:space="preserve">, Partenaire, Modérateur. Il ne peut pas créer des comptes Administrateur ni </w:t>
+      </w:r>
+      <w:proofErr w:type="spellStart"/>
+      <w:r>
+        <w:t>SuperAdministrateur</w:t>
+      </w:r>
+      <w:proofErr w:type="spellEnd"/>
     </w:p>
     <w:p>
       <w:pPr>
@@ -6007,8 +6359,13 @@
           <w:numId w:val="3"/>
         </w:numPr>
       </w:pPr>
-      <w:r>
-        <w:t>SuperAdministrateur : Il peut créer tout type de créer et n’a aucune limitation</w:t>
+      <w:proofErr w:type="spellStart"/>
+      <w:r>
+        <w:t>SuperAdministrateur</w:t>
+      </w:r>
+      <w:proofErr w:type="spellEnd"/>
+      <w:r>
+        <w:t> : Il peut créer tout type de créer et n’a aucune limitation</w:t>
       </w:r>
     </w:p>
     <w:p>
@@ -6083,9 +6440,11 @@
             <w:tcW w:w="3020" w:type="dxa"/>
           </w:tcPr>
           <w:p>
+            <w:proofErr w:type="spellStart"/>
             <w:r>
               <w:t>Password</w:t>
             </w:r>
+            <w:proofErr w:type="spellEnd"/>
           </w:p>
         </w:tc>
         <w:tc>
@@ -6115,9 +6474,11 @@
             <w:tcW w:w="3020" w:type="dxa"/>
           </w:tcPr>
           <w:p>
+            <w:proofErr w:type="spellStart"/>
             <w:r>
               <w:t>Firstname</w:t>
             </w:r>
+            <w:proofErr w:type="spellEnd"/>
           </w:p>
         </w:tc>
         <w:tc>
@@ -6147,9 +6508,11 @@
             <w:tcW w:w="3020" w:type="dxa"/>
           </w:tcPr>
           <w:p>
+            <w:proofErr w:type="spellStart"/>
             <w:r>
               <w:t>Surname</w:t>
             </w:r>
+            <w:proofErr w:type="spellEnd"/>
           </w:p>
         </w:tc>
         <w:tc>
@@ -6179,9 +6542,11 @@
             <w:tcW w:w="3020" w:type="dxa"/>
           </w:tcPr>
           <w:p>
+            <w:proofErr w:type="spellStart"/>
             <w:r>
               <w:t>Postalcode</w:t>
             </w:r>
+            <w:proofErr w:type="spellEnd"/>
           </w:p>
         </w:tc>
         <w:tc>
@@ -6243,9 +6608,11 @@
             <w:tcW w:w="3020" w:type="dxa"/>
           </w:tcPr>
           <w:p>
+            <w:proofErr w:type="spellStart"/>
             <w:r>
               <w:t>Usertype</w:t>
             </w:r>
+            <w:proofErr w:type="spellEnd"/>
           </w:p>
         </w:tc>
         <w:tc>
@@ -6264,12 +6631,28 @@
           </w:p>
           <w:p>
             <w:r>
-              <w:t>‘MembreMr’</w:t>
-            </w:r>
-          </w:p>
-          <w:p>
-            <w:r>
-              <w:t>‘MembreVolontaire’</w:t>
+              <w:t>‘</w:t>
+            </w:r>
+            <w:proofErr w:type="spellStart"/>
+            <w:r>
+              <w:t>MembreMr</w:t>
+            </w:r>
+            <w:proofErr w:type="spellEnd"/>
+            <w:r>
+              <w:t>’</w:t>
+            </w:r>
+          </w:p>
+          <w:p>
+            <w:r>
+              <w:t>‘</w:t>
+            </w:r>
+            <w:proofErr w:type="spellStart"/>
+            <w:r>
+              <w:t>MembreVolontaire</w:t>
+            </w:r>
+            <w:proofErr w:type="spellEnd"/>
+            <w:r>
+              <w:t>’</w:t>
             </w:r>
           </w:p>
           <w:p>
@@ -6284,7 +6667,15 @@
           </w:p>
           <w:p>
             <w:r>
-              <w:t>‘SuperAdministrateur’</w:t>
+              <w:t>‘</w:t>
+            </w:r>
+            <w:proofErr w:type="spellStart"/>
+            <w:r>
+              <w:t>SuperAdministrateur</w:t>
+            </w:r>
+            <w:proofErr w:type="spellEnd"/>
+            <w:r>
+              <w:t>’</w:t>
             </w:r>
           </w:p>
         </w:tc>
@@ -6392,12 +6783,40 @@
           <w:highlight w:val="green"/>
         </w:rPr>
         <w:lastRenderedPageBreak/>
-        <w:t>POST /users/{user_id}/favori</w:t>
-      </w:r>
+        <w:t>POST /users/{</w:t>
+      </w:r>
+      <w:proofErr w:type="spellStart"/>
       <w:r>
         <w:rPr>
           <w:highlight w:val="green"/>
         </w:rPr>
+        <w:t>user_</w:t>
+      </w:r>
+      <w:proofErr w:type="gramStart"/>
+      <w:r>
+        <w:rPr>
+          <w:highlight w:val="green"/>
+        </w:rPr>
+        <w:t>id</w:t>
+      </w:r>
+      <w:proofErr w:type="spellEnd"/>
+      <w:r>
+        <w:rPr>
+          <w:highlight w:val="green"/>
+        </w:rPr>
+        <w:t>}/</w:t>
+      </w:r>
+      <w:proofErr w:type="gramEnd"/>
+      <w:r>
+        <w:rPr>
+          <w:highlight w:val="green"/>
+        </w:rPr>
+        <w:t>favori</w:t>
+      </w:r>
+      <w:r>
+        <w:rPr>
+          <w:highlight w:val="green"/>
+        </w:rPr>
         <w:t>tes</w:t>
       </w:r>
       <w:r>
@@ -6422,7 +6841,39 @@
     </w:p>
     <w:p>
       <w:r>
-        <w:t>Cette route permet à un utilisateur connecté de type MembreVolontaire ou MembreMr d’ajouter un autre utilisateur de type MembreVolontaire ou MembreMr dans ses favoris.</w:t>
+        <w:t xml:space="preserve">Cette route permet à un utilisateur connecté de type </w:t>
+      </w:r>
+      <w:proofErr w:type="spellStart"/>
+      <w:r>
+        <w:t>MembreVolontaire</w:t>
+      </w:r>
+      <w:proofErr w:type="spellEnd"/>
+      <w:r>
+        <w:t xml:space="preserve"> ou </w:t>
+      </w:r>
+      <w:proofErr w:type="spellStart"/>
+      <w:r>
+        <w:t>MembreMr</w:t>
+      </w:r>
+      <w:proofErr w:type="spellEnd"/>
+      <w:r>
+        <w:t xml:space="preserve"> d’ajouter un autre utilisateur de type </w:t>
+      </w:r>
+      <w:proofErr w:type="spellStart"/>
+      <w:r>
+        <w:t>MembreVolontaire</w:t>
+      </w:r>
+      <w:proofErr w:type="spellEnd"/>
+      <w:r>
+        <w:t xml:space="preserve"> ou </w:t>
+      </w:r>
+      <w:proofErr w:type="spellStart"/>
+      <w:r>
+        <w:t>MembreMr</w:t>
+      </w:r>
+      <w:proofErr w:type="spellEnd"/>
+      <w:r>
+        <w:t xml:space="preserve"> dans ses favoris.</w:t>
       </w:r>
     </w:p>
     <w:p>
@@ -6449,9 +6900,11 @@
           <w:numId w:val="3"/>
         </w:numPr>
       </w:pPr>
+      <w:proofErr w:type="spellStart"/>
       <w:r>
         <w:t>MembreVolontaire</w:t>
       </w:r>
+      <w:proofErr w:type="spellEnd"/>
     </w:p>
     <w:p>
       <w:pPr>
@@ -6460,9 +6913,11 @@
           <w:numId w:val="3"/>
         </w:numPr>
       </w:pPr>
+      <w:proofErr w:type="spellStart"/>
       <w:r>
         <w:t>MembreMr</w:t>
       </w:r>
+      <w:proofErr w:type="spellEnd"/>
     </w:p>
     <w:p>
       <w:pPr>
@@ -6477,9 +6932,11 @@
       </w:r>
     </w:p>
     <w:p>
+      <w:proofErr w:type="spellStart"/>
       <w:r>
         <w:t>User_id</w:t>
       </w:r>
+      <w:proofErr w:type="spellEnd"/>
     </w:p>
     <w:p>
       <w:pPr>
@@ -6549,18 +7006,32 @@
         <w:rPr>
           <w:highlight w:val="yellow"/>
         </w:rPr>
-        <w:t>{user</w:t>
-      </w:r>
+        <w:t>{</w:t>
+      </w:r>
+      <w:proofErr w:type="spellStart"/>
       <w:r>
         <w:rPr>
           <w:highlight w:val="yellow"/>
         </w:rPr>
-        <w:t xml:space="preserve">_id} : Modifier </w:t>
+        <w:t>user</w:t>
       </w:r>
       <w:r>
         <w:rPr>
           <w:highlight w:val="yellow"/>
         </w:rPr>
+        <w:t>_id</w:t>
+      </w:r>
+      <w:proofErr w:type="spellEnd"/>
+      <w:r>
+        <w:rPr>
+          <w:highlight w:val="yellow"/>
+        </w:rPr>
+        <w:t xml:space="preserve">} : Modifier </w:t>
+      </w:r>
+      <w:r>
+        <w:rPr>
+          <w:highlight w:val="yellow"/>
+        </w:rPr>
         <w:t>les données d’un utilisateur</w:t>
       </w:r>
       <w:bookmarkEnd w:id="15"/>
@@ -6619,7 +7090,23 @@
         </w:numPr>
       </w:pPr>
       <w:r>
-        <w:t>Administrateur : Les administrateur ne peuvent modifier que les comptes MembreMr, MembreVolontaire, Partenaire, Modérateur</w:t>
+        <w:t xml:space="preserve">Administrateur : Les administrateur ne peuvent modifier que les comptes </w:t>
+      </w:r>
+      <w:proofErr w:type="spellStart"/>
+      <w:r>
+        <w:t>MembreMr</w:t>
+      </w:r>
+      <w:proofErr w:type="spellEnd"/>
+      <w:r>
+        <w:t xml:space="preserve">, </w:t>
+      </w:r>
+      <w:proofErr w:type="spellStart"/>
+      <w:r>
+        <w:t>MembreVolontaire</w:t>
+      </w:r>
+      <w:proofErr w:type="spellEnd"/>
+      <w:r>
+        <w:t>, Partenaire, Modérateur</w:t>
       </w:r>
     </w:p>
     <w:p>
@@ -6629,8 +7116,13 @@
           <w:numId w:val="3"/>
         </w:numPr>
       </w:pPr>
-      <w:r>
-        <w:t>SuperAdministrateur : Ils peuvent modifier tous type de compte</w:t>
+      <w:proofErr w:type="spellStart"/>
+      <w:r>
+        <w:t>SuperAdministrateur</w:t>
+      </w:r>
+      <w:proofErr w:type="spellEnd"/>
+      <w:r>
+        <w:t> : Ils peuvent modifier tous type de compte</w:t>
       </w:r>
     </w:p>
     <w:p/>
@@ -6670,9 +7162,11 @@
             <w:tcW w:w="3020" w:type="dxa"/>
           </w:tcPr>
           <w:p>
+            <w:proofErr w:type="spellStart"/>
             <w:r>
               <w:t>Surname</w:t>
             </w:r>
+            <w:proofErr w:type="spellEnd"/>
           </w:p>
         </w:tc>
         <w:tc>
@@ -6702,9 +7196,11 @@
             <w:tcW w:w="3020" w:type="dxa"/>
           </w:tcPr>
           <w:p>
+            <w:proofErr w:type="spellStart"/>
             <w:r>
               <w:t>Firstname</w:t>
             </w:r>
+            <w:proofErr w:type="spellEnd"/>
           </w:p>
         </w:tc>
         <w:tc>
@@ -6766,9 +7262,11 @@
             <w:tcW w:w="3020" w:type="dxa"/>
           </w:tcPr>
           <w:p>
+            <w:proofErr w:type="spellStart"/>
             <w:r>
               <w:t>Postalcode</w:t>
             </w:r>
+            <w:proofErr w:type="spellEnd"/>
           </w:p>
         </w:tc>
         <w:tc>
@@ -6842,20 +7340,38 @@
           <w:highlight w:val="yellow"/>
         </w:rPr>
         <w:lastRenderedPageBreak/>
-        <w:t>PUT /users/{user_id</w:t>
-      </w:r>
+        <w:t>PUT /users/{</w:t>
+      </w:r>
+      <w:proofErr w:type="spellStart"/>
       <w:r>
         <w:rPr>
           <w:highlight w:val="yellow"/>
         </w:rPr>
+        <w:t>user_</w:t>
+      </w:r>
+      <w:proofErr w:type="gramStart"/>
+      <w:r>
+        <w:rPr>
+          <w:highlight w:val="yellow"/>
+        </w:rPr>
+        <w:t>id</w:t>
+      </w:r>
+      <w:proofErr w:type="spellEnd"/>
+      <w:r>
+        <w:rPr>
+          <w:highlight w:val="yellow"/>
+        </w:rPr>
         <w:t>}/</w:t>
       </w:r>
+      <w:proofErr w:type="spellStart"/>
+      <w:proofErr w:type="gramEnd"/>
       <w:r>
         <w:rPr>
           <w:highlight w:val="yellow"/>
         </w:rPr>
         <w:t>status</w:t>
       </w:r>
+      <w:proofErr w:type="spellEnd"/>
       <w:r>
         <w:rPr>
           <w:highlight w:val="yellow"/>
@@ -6924,8 +7440,21 @@
         </w:numPr>
       </w:pPr>
       <w:r>
-        <w:t>[Membre état] : Peut accepter ou refuser un MembreMR ou MembreVolontaire</w:t>
-      </w:r>
+        <w:t xml:space="preserve">[Membre état] : Peut accepter ou refuser un </w:t>
+      </w:r>
+      <w:proofErr w:type="spellStart"/>
+      <w:r>
+        <w:t>MembreMR</w:t>
+      </w:r>
+      <w:proofErr w:type="spellEnd"/>
+      <w:r>
+        <w:t xml:space="preserve"> ou </w:t>
+      </w:r>
+      <w:proofErr w:type="spellStart"/>
+      <w:r>
+        <w:t>MembreVolontaire</w:t>
+      </w:r>
+      <w:proofErr w:type="spellEnd"/>
     </w:p>
     <w:p>
       <w:pPr>
@@ -6935,8 +7464,29 @@
         </w:numPr>
       </w:pPr>
       <w:r>
-        <w:t>Administrateur : Peut modifier l’état d’un compte MembreMr, MembreVolontaire, Partenaire, Modérateur. Il lui est impossible de modifier l’état d’un compte Administrateur ou SuperAdministrateur</w:t>
-      </w:r>
+        <w:t xml:space="preserve">Administrateur : Peut modifier l’état d’un compte </w:t>
+      </w:r>
+      <w:proofErr w:type="spellStart"/>
+      <w:r>
+        <w:t>MembreMr</w:t>
+      </w:r>
+      <w:proofErr w:type="spellEnd"/>
+      <w:r>
+        <w:t xml:space="preserve">, </w:t>
+      </w:r>
+      <w:proofErr w:type="spellStart"/>
+      <w:r>
+        <w:t>MembreVolontaire</w:t>
+      </w:r>
+      <w:proofErr w:type="spellEnd"/>
+      <w:r>
+        <w:t xml:space="preserve">, Partenaire, Modérateur. Il lui est impossible de modifier l’état d’un compte Administrateur ou </w:t>
+      </w:r>
+      <w:proofErr w:type="spellStart"/>
+      <w:r>
+        <w:t>SuperAdministrateur</w:t>
+      </w:r>
+      <w:proofErr w:type="spellEnd"/>
     </w:p>
     <w:p>
       <w:pPr>
@@ -6985,12 +7535,14 @@
             <w:tcW w:w="3020" w:type="dxa"/>
           </w:tcPr>
           <w:p>
+            <w:proofErr w:type="spellStart"/>
             <w:r>
               <w:t>User</w:t>
             </w:r>
             <w:r>
               <w:t>status</w:t>
             </w:r>
+            <w:proofErr w:type="spellEnd"/>
           </w:p>
         </w:tc>
         <w:tc>
@@ -7107,13 +7659,27 @@
         <w:rPr>
           <w:highlight w:val="red"/>
         </w:rPr>
-        <w:t>{user</w:t>
-      </w:r>
+        <w:t>{</w:t>
+      </w:r>
+      <w:proofErr w:type="spellStart"/>
       <w:r>
         <w:rPr>
           <w:highlight w:val="red"/>
         </w:rPr>
-        <w:t>_id} : Supprimer un utilisateur</w:t>
+        <w:t>user</w:t>
+      </w:r>
+      <w:r>
+        <w:rPr>
+          <w:highlight w:val="red"/>
+        </w:rPr>
+        <w:t>_id</w:t>
+      </w:r>
+      <w:proofErr w:type="spellEnd"/>
+      <w:r>
+        <w:rPr>
+          <w:highlight w:val="red"/>
+        </w:rPr>
+        <w:t>} : Supprimer un utilisateur</w:t>
       </w:r>
       <w:bookmarkEnd w:id="17"/>
     </w:p>
@@ -7159,7 +7725,23 @@
         </w:numPr>
       </w:pPr>
       <w:r>
-        <w:t>Administrateur : Les administrateur ne peuvent supprimer que des comptes MembreMr, MembreVolontaire, Partenaire, Modérateur</w:t>
+        <w:t xml:space="preserve">Administrateur : Les administrateur ne peuvent supprimer que des comptes </w:t>
+      </w:r>
+      <w:proofErr w:type="spellStart"/>
+      <w:r>
+        <w:t>MembreMr</w:t>
+      </w:r>
+      <w:proofErr w:type="spellEnd"/>
+      <w:r>
+        <w:t xml:space="preserve">, </w:t>
+      </w:r>
+      <w:proofErr w:type="spellStart"/>
+      <w:r>
+        <w:t>MembreVolontaire</w:t>
+      </w:r>
+      <w:proofErr w:type="spellEnd"/>
+      <w:r>
+        <w:t>, Partenaire, Modérateur</w:t>
       </w:r>
     </w:p>
     <w:p>
@@ -7169,8 +7751,13 @@
           <w:numId w:val="3"/>
         </w:numPr>
       </w:pPr>
-      <w:r>
-        <w:t>SuperAdministrateur : Ils peuvent supprimer tous types de compte</w:t>
+      <w:proofErr w:type="spellStart"/>
+      <w:r>
+        <w:t>SuperAdministrateur</w:t>
+      </w:r>
+      <w:proofErr w:type="spellEnd"/>
+      <w:r>
+        <w:t> : Ils peuvent supprimer tous types de compte</w:t>
       </w:r>
     </w:p>
     <w:p>
@@ -7259,24 +7846,66 @@
         <w:rPr>
           <w:highlight w:val="red"/>
         </w:rPr>
-        <w:t>{user</w:t>
-      </w:r>
+        <w:t>{</w:t>
+      </w:r>
+      <w:proofErr w:type="spellStart"/>
       <w:r>
         <w:rPr>
           <w:highlight w:val="red"/>
         </w:rPr>
-        <w:t>s_id}/favori</w:t>
+        <w:t>user</w:t>
       </w:r>
       <w:r>
         <w:rPr>
           <w:highlight w:val="red"/>
         </w:rPr>
-        <w:t>tes/{user_id}</w:t>
-      </w:r>
+        <w:t>s_</w:t>
+      </w:r>
+      <w:proofErr w:type="gramStart"/>
       <w:r>
         <w:rPr>
           <w:highlight w:val="red"/>
         </w:rPr>
+        <w:t>id</w:t>
+      </w:r>
+      <w:proofErr w:type="spellEnd"/>
+      <w:r>
+        <w:rPr>
+          <w:highlight w:val="red"/>
+        </w:rPr>
+        <w:t>}/</w:t>
+      </w:r>
+      <w:proofErr w:type="gramEnd"/>
+      <w:r>
+        <w:rPr>
+          <w:highlight w:val="red"/>
+        </w:rPr>
+        <w:t>favori</w:t>
+      </w:r>
+      <w:r>
+        <w:rPr>
+          <w:highlight w:val="red"/>
+        </w:rPr>
+        <w:t>tes/{</w:t>
+      </w:r>
+      <w:proofErr w:type="spellStart"/>
+      <w:r>
+        <w:rPr>
+          <w:highlight w:val="red"/>
+        </w:rPr>
+        <w:t>user_id</w:t>
+      </w:r>
+      <w:proofErr w:type="spellEnd"/>
+      <w:r>
+        <w:rPr>
+          <w:highlight w:val="red"/>
+        </w:rPr>
+        <w:t>}</w:t>
+      </w:r>
+      <w:r>
+        <w:rPr>
+          <w:highlight w:val="red"/>
+        </w:rPr>
         <w:t> : Supprimer un utilisateur de ses favoris</w:t>
       </w:r>
       <w:r>
@@ -7301,7 +7930,39 @@
     </w:p>
     <w:p>
       <w:r>
-        <w:t>Cette route permet à un utilisateur connecté de type MembreVolontaire ou MembreMr de supprimer un utilisateur de type MembreVolontaire ou MembreMr de ses favoris.</w:t>
+        <w:t xml:space="preserve">Cette route permet à un utilisateur connecté de type </w:t>
+      </w:r>
+      <w:proofErr w:type="spellStart"/>
+      <w:r>
+        <w:t>MembreVolontaire</w:t>
+      </w:r>
+      <w:proofErr w:type="spellEnd"/>
+      <w:r>
+        <w:t xml:space="preserve"> ou </w:t>
+      </w:r>
+      <w:proofErr w:type="spellStart"/>
+      <w:r>
+        <w:t>MembreMr</w:t>
+      </w:r>
+      <w:proofErr w:type="spellEnd"/>
+      <w:r>
+        <w:t xml:space="preserve"> de supprimer un utilisateur de type </w:t>
+      </w:r>
+      <w:proofErr w:type="spellStart"/>
+      <w:r>
+        <w:t>MembreVolontaire</w:t>
+      </w:r>
+      <w:proofErr w:type="spellEnd"/>
+      <w:r>
+        <w:t xml:space="preserve"> ou </w:t>
+      </w:r>
+      <w:proofErr w:type="spellStart"/>
+      <w:r>
+        <w:t>MembreMr</w:t>
+      </w:r>
+      <w:proofErr w:type="spellEnd"/>
+      <w:r>
+        <w:t xml:space="preserve"> de ses favoris.</w:t>
       </w:r>
     </w:p>
     <w:p>
@@ -7328,9 +7989,11 @@
           <w:numId w:val="3"/>
         </w:numPr>
       </w:pPr>
+      <w:proofErr w:type="spellStart"/>
       <w:r>
         <w:t>MembreVolontaire</w:t>
       </w:r>
+      <w:proofErr w:type="spellEnd"/>
     </w:p>
     <w:p>
       <w:pPr>
@@ -7339,9 +8002,11 @@
           <w:numId w:val="3"/>
         </w:numPr>
       </w:pPr>
+      <w:proofErr w:type="spellStart"/>
       <w:r>
         <w:t>MembreMr</w:t>
       </w:r>
+      <w:proofErr w:type="spellEnd"/>
     </w:p>
     <w:p>
       <w:pPr>
@@ -7407,9 +8072,14 @@
       <w:bookmarkStart w:id="19" w:name="_Toc132871280"/>
       <w:r>
         <w:lastRenderedPageBreak/>
-        <w:t>ROUTES /helprequests</w:t>
+        <w:t>ROUTES /</w:t>
+      </w:r>
+      <w:proofErr w:type="spellStart"/>
+      <w:r>
+        <w:t>helprequests</w:t>
       </w:r>
       <w:bookmarkEnd w:id="19"/>
+      <w:proofErr w:type="spellEnd"/>
     </w:p>
     <w:p>
       <w:pPr>
@@ -7420,7 +8090,35 @@
         <w:rPr>
           <w:highlight w:val="cyan"/>
         </w:rPr>
-        <w:t>GET /helprequests/{helprequest_id} : Récupérer une demande</w:t>
+        <w:t>GET /</w:t>
+      </w:r>
+      <w:proofErr w:type="spellStart"/>
+      <w:r>
+        <w:rPr>
+          <w:highlight w:val="cyan"/>
+        </w:rPr>
+        <w:t>helprequests</w:t>
+      </w:r>
+      <w:proofErr w:type="spellEnd"/>
+      <w:r>
+        <w:rPr>
+          <w:highlight w:val="cyan"/>
+        </w:rPr>
+        <w:t>/{</w:t>
+      </w:r>
+      <w:proofErr w:type="spellStart"/>
+      <w:r>
+        <w:rPr>
+          <w:highlight w:val="cyan"/>
+        </w:rPr>
+        <w:t>helprequest_id</w:t>
+      </w:r>
+      <w:proofErr w:type="spellEnd"/>
+      <w:r>
+        <w:rPr>
+          <w:highlight w:val="cyan"/>
+        </w:rPr>
+        <w:t>} : Récupérer une demande</w:t>
       </w:r>
       <w:bookmarkEnd w:id="20"/>
     </w:p>
@@ -7458,8 +8156,13 @@
           <w:numId w:val="3"/>
         </w:numPr>
       </w:pPr>
-      <w:r>
-        <w:t>MembreVolontaire : Pourra accéder à toutes les demandes créées + les demandes qui lui sont reliées (qu’il a accepté et/ou terminé). S’il n’a pas les droits sur cette requête, Erreur 401</w:t>
+      <w:proofErr w:type="spellStart"/>
+      <w:r>
+        <w:t>MembreVolontaire</w:t>
+      </w:r>
+      <w:proofErr w:type="spellEnd"/>
+      <w:r>
+        <w:t> : Pourra accéder à toutes les demandes créées + les demandes qui lui sont reliées (qu’il a accepté et/ou terminé). S’il n’a pas les droits sur cette requête, Erreur 401</w:t>
       </w:r>
     </w:p>
     <w:p>
@@ -7469,8 +8172,21 @@
           <w:numId w:val="3"/>
         </w:numPr>
       </w:pPr>
-      <w:r>
-        <w:t>MembreMr : Pourra accéder à tous les demandes qui lui sont reliées (demande qu’il a crée). Si n’a pas les droits sur cette requête, Erreur 401</w:t>
+      <w:proofErr w:type="spellStart"/>
+      <w:r>
+        <w:t>MembreMr</w:t>
+      </w:r>
+      <w:proofErr w:type="spellEnd"/>
+      <w:r>
+        <w:t xml:space="preserve"> : Pourra accéder à tous les demandes qui lui sont reliées (demande qu’il a </w:t>
+      </w:r>
+      <w:proofErr w:type="spellStart"/>
+      <w:r>
+        <w:t>crée</w:t>
+      </w:r>
+      <w:proofErr w:type="spellEnd"/>
+      <w:r>
+        <w:t>). Si n’a pas les droits sur cette requête, Erreur 401</w:t>
       </w:r>
     </w:p>
     <w:p>
@@ -7481,8 +8197,21 @@
         </w:numPr>
       </w:pPr>
       <w:r>
-        <w:t>Administrateur, SuperAdministrateur : Pourront accéder à toutes les demandes sans aucune disctinction</w:t>
-      </w:r>
+        <w:t xml:space="preserve">Administrateur, </w:t>
+      </w:r>
+      <w:proofErr w:type="spellStart"/>
+      <w:r>
+        <w:t>SuperAdministrateur</w:t>
+      </w:r>
+      <w:proofErr w:type="spellEnd"/>
+      <w:r>
+        <w:t xml:space="preserve"> : Pourront accéder à toutes les demandes sans aucune </w:t>
+      </w:r>
+      <w:proofErr w:type="spellStart"/>
+      <w:r>
+        <w:t>disctinction</w:t>
+      </w:r>
+      <w:proofErr w:type="spellEnd"/>
     </w:p>
     <w:p>
       <w:pPr>
@@ -7546,9 +8275,13 @@
             <w:tcW w:w="4673" w:type="dxa"/>
           </w:tcPr>
           <w:p>
+            <w:proofErr w:type="spellStart"/>
+            <w:proofErr w:type="gramStart"/>
             <w:r>
               <w:t>title</w:t>
             </w:r>
+            <w:proofErr w:type="spellEnd"/>
+            <w:proofErr w:type="gramEnd"/>
           </w:p>
         </w:tc>
         <w:tc>
@@ -7568,9 +8301,11 @@
             <w:tcW w:w="4673" w:type="dxa"/>
           </w:tcPr>
           <w:p>
+            <w:proofErr w:type="spellStart"/>
             <w:r>
               <w:t>Estimatedtime</w:t>
             </w:r>
+            <w:proofErr w:type="spellEnd"/>
           </w:p>
         </w:tc>
         <w:tc>
@@ -7600,9 +8335,11 @@
             <w:tcW w:w="4394" w:type="dxa"/>
           </w:tcPr>
           <w:p>
+            <w:proofErr w:type="spellStart"/>
             <w:r>
               <w:t>DateTime</w:t>
             </w:r>
+            <w:proofErr w:type="spellEnd"/>
           </w:p>
         </w:tc>
       </w:tr>
@@ -7634,9 +8371,11 @@
             <w:tcW w:w="4673" w:type="dxa"/>
           </w:tcPr>
           <w:p>
+            <w:proofErr w:type="spellStart"/>
             <w:r>
               <w:t>Postalcode</w:t>
             </w:r>
+            <w:proofErr w:type="spellEnd"/>
           </w:p>
         </w:tc>
         <w:tc>
@@ -7689,8 +8428,13 @@
           </w:tcPr>
           <w:p>
             <w:r>
-              <w:t>Integer ou Null</w:t>
-            </w:r>
+              <w:t xml:space="preserve">Integer ou </w:t>
+            </w:r>
+            <w:proofErr w:type="spellStart"/>
+            <w:r>
+              <w:t>Null</w:t>
+            </w:r>
+            <w:proofErr w:type="spellEnd"/>
           </w:p>
         </w:tc>
       </w:tr>
@@ -7700,9 +8444,11 @@
             <w:tcW w:w="4673" w:type="dxa"/>
           </w:tcPr>
           <w:p>
+            <w:proofErr w:type="spellStart"/>
             <w:r>
               <w:t>Helprequestcategory</w:t>
             </w:r>
+            <w:proofErr w:type="spellEnd"/>
           </w:p>
         </w:tc>
         <w:tc>
@@ -7776,10 +8522,12 @@
             <w:tcW w:w="4673" w:type="dxa"/>
           </w:tcPr>
           <w:p>
+            <w:proofErr w:type="spellStart"/>
             <w:r>
               <w:lastRenderedPageBreak/>
               <w:t>Helprequeststatus</w:t>
             </w:r>
+            <w:proofErr w:type="spellEnd"/>
           </w:p>
         </w:tc>
         <w:tc>
@@ -7814,9 +8562,11 @@
             <w:tcW w:w="4673" w:type="dxa"/>
           </w:tcPr>
           <w:p>
+            <w:proofErr w:type="spellStart"/>
             <w:r>
               <w:t>Helprequestvolunteermember</w:t>
             </w:r>
+            <w:proofErr w:type="spellEnd"/>
           </w:p>
         </w:tc>
         <w:tc>
@@ -7824,8 +8574,21 @@
             <w:tcW w:w="4394" w:type="dxa"/>
           </w:tcPr>
           <w:p>
-            <w:r>
-              <w:t>Null ou String =&gt;  le nom et prénom du membre volontaire en charge de la demande</w:t>
+            <w:proofErr w:type="spellStart"/>
+            <w:r>
+              <w:t>Null</w:t>
+            </w:r>
+            <w:proofErr w:type="spellEnd"/>
+            <w:r>
+              <w:t xml:space="preserve"> ou String =</w:t>
+            </w:r>
+            <w:proofErr w:type="gramStart"/>
+            <w:r>
+              <w:t>&gt;  le</w:t>
+            </w:r>
+            <w:proofErr w:type="gramEnd"/>
+            <w:r>
+              <w:t xml:space="preserve"> nom et prénom du membre volontaire en charge de la demande</w:t>
             </w:r>
           </w:p>
         </w:tc>
@@ -7836,9 +8599,11 @@
             <w:tcW w:w="4673" w:type="dxa"/>
           </w:tcPr>
           <w:p>
+            <w:proofErr w:type="spellStart"/>
             <w:r>
               <w:t>Helprequestrmmember</w:t>
             </w:r>
+            <w:proofErr w:type="spellEnd"/>
           </w:p>
         </w:tc>
         <w:tc>
@@ -7846,8 +8611,21 @@
             <w:tcW w:w="4394" w:type="dxa"/>
           </w:tcPr>
           <w:p>
-            <w:r>
-              <w:t>Null ou String =&gt; le nom et prénom du membremr qui a formulé la demande</w:t>
+            <w:proofErr w:type="spellStart"/>
+            <w:r>
+              <w:t>Null</w:t>
+            </w:r>
+            <w:proofErr w:type="spellEnd"/>
+            <w:r>
+              <w:t xml:space="preserve"> ou String =&gt; le nom et prénom du </w:t>
+            </w:r>
+            <w:proofErr w:type="spellStart"/>
+            <w:r>
+              <w:t>membremr</w:t>
+            </w:r>
+            <w:proofErr w:type="spellEnd"/>
+            <w:r>
+              <w:t xml:space="preserve"> qui a formulé la demande</w:t>
             </w:r>
           </w:p>
         </w:tc>
@@ -7865,7 +8643,21 @@
         <w:rPr>
           <w:highlight w:val="cyan"/>
         </w:rPr>
-        <w:t>GET /helprequests : Récupérer toutes les demandes</w:t>
+        <w:t>GET /</w:t>
+      </w:r>
+      <w:proofErr w:type="spellStart"/>
+      <w:r>
+        <w:rPr>
+          <w:highlight w:val="cyan"/>
+        </w:rPr>
+        <w:t>helprequests</w:t>
+      </w:r>
+      <w:proofErr w:type="spellEnd"/>
+      <w:r>
+        <w:rPr>
+          <w:highlight w:val="cyan"/>
+        </w:rPr>
+        <w:t> : Récupérer toutes les demandes</w:t>
       </w:r>
       <w:bookmarkEnd w:id="21"/>
     </w:p>
@@ -7910,8 +8702,13 @@
           <w:numId w:val="3"/>
         </w:numPr>
       </w:pPr>
-      <w:r>
-        <w:t xml:space="preserve">MembreVolontaire : Pourra accéder à toutes les demandes créées + les demandes qui lui sont reliées (qu’il a accepté et/ou terminé). </w:t>
+      <w:proofErr w:type="spellStart"/>
+      <w:r>
+        <w:t>MembreVolontaire</w:t>
+      </w:r>
+      <w:proofErr w:type="spellEnd"/>
+      <w:r>
+        <w:t xml:space="preserve"> : Pourra accéder à toutes les demandes créées + les demandes qui lui sont reliées (qu’il a accepté et/ou terminé). </w:t>
       </w:r>
     </w:p>
     <w:p>
@@ -7921,8 +8718,21 @@
           <w:numId w:val="3"/>
         </w:numPr>
       </w:pPr>
-      <w:r>
-        <w:t xml:space="preserve">MembreMr : Pourra accéder à tous les demandes qui lui sont reliées (demande qu’il a crée). </w:t>
+      <w:proofErr w:type="spellStart"/>
+      <w:r>
+        <w:t>MembreMr</w:t>
+      </w:r>
+      <w:proofErr w:type="spellEnd"/>
+      <w:r>
+        <w:t xml:space="preserve"> : Pourra accéder à tous les demandes qui lui sont reliées (demande qu’il a </w:t>
+      </w:r>
+      <w:proofErr w:type="spellStart"/>
+      <w:r>
+        <w:t>crée</w:t>
+      </w:r>
+      <w:proofErr w:type="spellEnd"/>
+      <w:r>
+        <w:t xml:space="preserve">). </w:t>
       </w:r>
     </w:p>
     <w:p>
@@ -7933,8 +8743,21 @@
         </w:numPr>
       </w:pPr>
       <w:r>
-        <w:t>Administrateur, SuperAdministrateur : Pourront accéder à toutes les demandes sans aucune disctinction</w:t>
-      </w:r>
+        <w:t xml:space="preserve">Administrateur, </w:t>
+      </w:r>
+      <w:proofErr w:type="spellStart"/>
+      <w:r>
+        <w:t>SuperAdministrateur</w:t>
+      </w:r>
+      <w:proofErr w:type="spellEnd"/>
+      <w:r>
+        <w:t xml:space="preserve"> : Pourront accéder à toutes les demandes sans aucune </w:t>
+      </w:r>
+      <w:proofErr w:type="spellStart"/>
+      <w:r>
+        <w:t>disctinction</w:t>
+      </w:r>
+      <w:proofErr w:type="spellEnd"/>
     </w:p>
     <w:p>
       <w:pPr>
@@ -8004,9 +8827,11 @@
             <w:tcW w:w="3164" w:type="dxa"/>
           </w:tcPr>
           <w:p>
+            <w:proofErr w:type="spellStart"/>
             <w:r>
               <w:t>Postalcode</w:t>
             </w:r>
+            <w:proofErr w:type="spellEnd"/>
           </w:p>
         </w:tc>
         <w:tc>
@@ -8037,7 +8862,10 @@
           </w:tcPr>
           <w:p>
             <w:r>
-              <w:t>Rayon</w:t>
+              <w:t>R</w:t>
+            </w:r>
+            <w:r>
+              <w:t>adius</w:t>
             </w:r>
           </w:p>
         </w:tc>
@@ -8047,7 +8875,15 @@
           </w:tcPr>
           <w:p>
             <w:r>
-              <w:t>Integer =&gt; Rayon en kilomètres au alentours des coordonnées géographiques de la ville et code postale</w:t>
+              <w:t xml:space="preserve">Integer =&gt; Rayon en kilomètres </w:t>
+            </w:r>
+            <w:proofErr w:type="spellStart"/>
+            <w:r>
+              <w:t>au</w:t>
+            </w:r>
+            <w:proofErr w:type="spellEnd"/>
+            <w:r>
+              <w:t xml:space="preserve"> alentours des coordonnées géographiques de la ville et code postale</w:t>
             </w:r>
           </w:p>
         </w:tc>
@@ -8068,9 +8904,11 @@
             <w:tcW w:w="3164" w:type="dxa"/>
           </w:tcPr>
           <w:p>
+            <w:proofErr w:type="spellStart"/>
             <w:r>
               <w:t>Helprequestcategory</w:t>
             </w:r>
+            <w:proofErr w:type="spellEnd"/>
           </w:p>
         </w:tc>
         <w:tc>
@@ -8155,9 +8993,11 @@
             <w:tcW w:w="3164" w:type="dxa"/>
           </w:tcPr>
           <w:p>
+            <w:proofErr w:type="spellStart"/>
             <w:r>
               <w:t>Helprequeststatus</w:t>
             </w:r>
+            <w:proofErr w:type="spellEnd"/>
           </w:p>
         </w:tc>
         <w:tc>
@@ -8247,9 +9087,13 @@
             <w:tcW w:w="4673" w:type="dxa"/>
           </w:tcPr>
           <w:p>
+            <w:proofErr w:type="spellStart"/>
+            <w:proofErr w:type="gramStart"/>
             <w:r>
               <w:t>title</w:t>
             </w:r>
+            <w:proofErr w:type="spellEnd"/>
+            <w:proofErr w:type="gramEnd"/>
           </w:p>
         </w:tc>
         <w:tc>
@@ -8269,9 +9113,11 @@
             <w:tcW w:w="4673" w:type="dxa"/>
           </w:tcPr>
           <w:p>
+            <w:proofErr w:type="spellStart"/>
             <w:r>
               <w:t>Estimatedtime</w:t>
             </w:r>
+            <w:proofErr w:type="spellEnd"/>
           </w:p>
         </w:tc>
         <w:tc>
@@ -8301,9 +9147,11 @@
             <w:tcW w:w="4394" w:type="dxa"/>
           </w:tcPr>
           <w:p>
+            <w:proofErr w:type="spellStart"/>
             <w:r>
               <w:t>DateTime</w:t>
             </w:r>
+            <w:proofErr w:type="spellEnd"/>
           </w:p>
         </w:tc>
       </w:tr>
@@ -8335,9 +9183,11 @@
             <w:tcW w:w="4673" w:type="dxa"/>
           </w:tcPr>
           <w:p>
+            <w:proofErr w:type="spellStart"/>
             <w:r>
               <w:t>Postalcode</w:t>
             </w:r>
+            <w:proofErr w:type="spellEnd"/>
           </w:p>
         </w:tc>
         <w:tc>
@@ -8390,8 +9240,13 @@
           </w:tcPr>
           <w:p>
             <w:r>
-              <w:t>Integer ou Null</w:t>
-            </w:r>
+              <w:t xml:space="preserve">Integer ou </w:t>
+            </w:r>
+            <w:proofErr w:type="spellStart"/>
+            <w:r>
+              <w:t>Null</w:t>
+            </w:r>
+            <w:proofErr w:type="spellEnd"/>
           </w:p>
         </w:tc>
       </w:tr>
@@ -8401,9 +9256,11 @@
             <w:tcW w:w="4673" w:type="dxa"/>
           </w:tcPr>
           <w:p>
+            <w:proofErr w:type="spellStart"/>
             <w:r>
               <w:t>Helprequestcategory</w:t>
             </w:r>
+            <w:proofErr w:type="spellEnd"/>
           </w:p>
         </w:tc>
         <w:tc>
@@ -8476,10 +9333,12 @@
             <w:tcW w:w="4673" w:type="dxa"/>
           </w:tcPr>
           <w:p>
+            <w:proofErr w:type="spellStart"/>
             <w:r>
               <w:lastRenderedPageBreak/>
               <w:t>Helprequeststatus</w:t>
             </w:r>
+            <w:proofErr w:type="spellEnd"/>
           </w:p>
         </w:tc>
         <w:tc>
@@ -8514,9 +9373,11 @@
             <w:tcW w:w="4673" w:type="dxa"/>
           </w:tcPr>
           <w:p>
+            <w:proofErr w:type="spellStart"/>
             <w:r>
               <w:t>Helprequestvolunteermember</w:t>
             </w:r>
+            <w:proofErr w:type="spellEnd"/>
           </w:p>
         </w:tc>
         <w:tc>
@@ -8524,8 +9385,21 @@
             <w:tcW w:w="4394" w:type="dxa"/>
           </w:tcPr>
           <w:p>
-            <w:r>
-              <w:t>Null ou String =&gt;  le nom et prénom du membre volontaire en charge de la demande</w:t>
+            <w:proofErr w:type="spellStart"/>
+            <w:r>
+              <w:t>Null</w:t>
+            </w:r>
+            <w:proofErr w:type="spellEnd"/>
+            <w:r>
+              <w:t xml:space="preserve"> ou String =</w:t>
+            </w:r>
+            <w:proofErr w:type="gramStart"/>
+            <w:r>
+              <w:t>&gt;  le</w:t>
+            </w:r>
+            <w:proofErr w:type="gramEnd"/>
+            <w:r>
+              <w:t xml:space="preserve"> nom et prénom du membre volontaire en charge de la demande</w:t>
             </w:r>
           </w:p>
         </w:tc>
@@ -8536,9 +9410,11 @@
             <w:tcW w:w="4673" w:type="dxa"/>
           </w:tcPr>
           <w:p>
+            <w:proofErr w:type="spellStart"/>
             <w:r>
               <w:t>Helprequestrmmember</w:t>
             </w:r>
+            <w:proofErr w:type="spellEnd"/>
           </w:p>
         </w:tc>
         <w:tc>
@@ -8546,8 +9422,21 @@
             <w:tcW w:w="4394" w:type="dxa"/>
           </w:tcPr>
           <w:p>
-            <w:r>
-              <w:t>Null ou String =&gt; le nom et prénom du membremr qui a formulé la demande</w:t>
+            <w:proofErr w:type="spellStart"/>
+            <w:r>
+              <w:t>Null</w:t>
+            </w:r>
+            <w:proofErr w:type="spellEnd"/>
+            <w:r>
+              <w:t xml:space="preserve"> ou String =&gt; le nom et prénom du </w:t>
+            </w:r>
+            <w:proofErr w:type="spellStart"/>
+            <w:r>
+              <w:t>membremr</w:t>
+            </w:r>
+            <w:proofErr w:type="spellEnd"/>
+            <w:r>
+              <w:t xml:space="preserve"> qui a formulé la demande</w:t>
             </w:r>
           </w:p>
         </w:tc>
@@ -8602,12 +9491,14 @@
         </w:rPr>
         <w:t>/</w:t>
       </w:r>
+      <w:proofErr w:type="spellStart"/>
       <w:r>
         <w:rPr>
           <w:highlight w:val="green"/>
         </w:rPr>
         <w:t>helprequests</w:t>
       </w:r>
+      <w:proofErr w:type="spellEnd"/>
       <w:r>
         <w:rPr>
           <w:highlight w:val="green"/>
@@ -8666,9 +9557,11 @@
           <w:numId w:val="3"/>
         </w:numPr>
       </w:pPr>
+      <w:proofErr w:type="spellStart"/>
       <w:r>
         <w:t>MembreMr</w:t>
       </w:r>
+      <w:proofErr w:type="spellEnd"/>
     </w:p>
     <w:p>
       <w:pPr>
@@ -8707,9 +9600,13 @@
             <w:tcW w:w="3020" w:type="dxa"/>
           </w:tcPr>
           <w:p>
+            <w:proofErr w:type="spellStart"/>
+            <w:proofErr w:type="gramStart"/>
             <w:r>
               <w:t>title</w:t>
             </w:r>
+            <w:proofErr w:type="spellEnd"/>
+            <w:proofErr w:type="gramEnd"/>
           </w:p>
         </w:tc>
         <w:tc>
@@ -8739,9 +9636,11 @@
             <w:tcW w:w="3020" w:type="dxa"/>
           </w:tcPr>
           <w:p>
+            <w:proofErr w:type="spellStart"/>
             <w:r>
               <w:t>Estimatedtime</w:t>
             </w:r>
+            <w:proofErr w:type="spellEnd"/>
           </w:p>
         </w:tc>
         <w:tc>
@@ -8781,9 +9680,11 @@
             <w:tcW w:w="3021" w:type="dxa"/>
           </w:tcPr>
           <w:p>
+            <w:proofErr w:type="spellStart"/>
             <w:r>
               <w:t>DateTime</w:t>
             </w:r>
+            <w:proofErr w:type="spellEnd"/>
           </w:p>
         </w:tc>
         <w:tc>
@@ -8835,9 +9736,11 @@
             <w:tcW w:w="3020" w:type="dxa"/>
           </w:tcPr>
           <w:p>
+            <w:proofErr w:type="spellStart"/>
             <w:r>
               <w:t>Postalcode</w:t>
             </w:r>
+            <w:proofErr w:type="spellEnd"/>
           </w:p>
         </w:tc>
         <w:tc>
@@ -8899,9 +9802,11 @@
             <w:tcW w:w="3020" w:type="dxa"/>
           </w:tcPr>
           <w:p>
+            <w:proofErr w:type="spellStart"/>
             <w:r>
               <w:t>Helprequestcategory</w:t>
             </w:r>
+            <w:proofErr w:type="spellEnd"/>
           </w:p>
         </w:tc>
         <w:tc>
@@ -9037,7 +9942,57 @@
         <w:rPr>
           <w:highlight w:val="green"/>
         </w:rPr>
-        <w:t>POST /helprequests/{helprequest_id}/comments : Ajouter un commentaire sur une demande</w:t>
+        <w:t>POST /</w:t>
+      </w:r>
+      <w:proofErr w:type="spellStart"/>
+      <w:r>
+        <w:rPr>
+          <w:highlight w:val="green"/>
+        </w:rPr>
+        <w:t>helprequests</w:t>
+      </w:r>
+      <w:proofErr w:type="spellEnd"/>
+      <w:r>
+        <w:rPr>
+          <w:highlight w:val="green"/>
+        </w:rPr>
+        <w:t>/{</w:t>
+      </w:r>
+      <w:proofErr w:type="spellStart"/>
+      <w:r>
+        <w:rPr>
+          <w:highlight w:val="green"/>
+        </w:rPr>
+        <w:t>helprequest_</w:t>
+      </w:r>
+      <w:proofErr w:type="gramStart"/>
+      <w:r>
+        <w:rPr>
+          <w:highlight w:val="green"/>
+        </w:rPr>
+        <w:t>id</w:t>
+      </w:r>
+      <w:proofErr w:type="spellEnd"/>
+      <w:r>
+        <w:rPr>
+          <w:highlight w:val="green"/>
+        </w:rPr>
+        <w:t>}/</w:t>
+      </w:r>
+      <w:proofErr w:type="spellStart"/>
+      <w:proofErr w:type="gramEnd"/>
+      <w:r>
+        <w:rPr>
+          <w:highlight w:val="green"/>
+        </w:rPr>
+        <w:t>comments</w:t>
+      </w:r>
+      <w:proofErr w:type="spellEnd"/>
+      <w:r>
+        <w:rPr>
+          <w:highlight w:val="green"/>
+        </w:rPr>
+        <w:t> : Ajouter un commentaire sur une demande</w:t>
       </w:r>
       <w:bookmarkEnd w:id="23"/>
     </w:p>
@@ -9055,7 +10010,31 @@
     </w:p>
     <w:p>
       <w:r>
-        <w:t>Cette route permet à un membremr d’ajouter un commentaire sur une demande. Lors de sa création, le commentaire est reliée automatiquement au membre mr connecté.</w:t>
+        <w:t xml:space="preserve">Cette route permet à un </w:t>
+      </w:r>
+      <w:proofErr w:type="spellStart"/>
+      <w:r>
+        <w:t>membremr</w:t>
+      </w:r>
+      <w:proofErr w:type="spellEnd"/>
+      <w:r>
+        <w:t xml:space="preserve"> d’ajouter un commentaire sur une demande. Lors de sa création, le commentaire est </w:t>
+      </w:r>
+      <w:proofErr w:type="gramStart"/>
+      <w:r>
+        <w:t>reliée</w:t>
+      </w:r>
+      <w:proofErr w:type="gramEnd"/>
+      <w:r>
+        <w:t xml:space="preserve"> automatiquement au membre </w:t>
+      </w:r>
+      <w:proofErr w:type="spellStart"/>
+      <w:r>
+        <w:t>mr</w:t>
+      </w:r>
+      <w:proofErr w:type="spellEnd"/>
+      <w:r>
+        <w:t xml:space="preserve"> connecté.</w:t>
       </w:r>
     </w:p>
     <w:p>
@@ -9082,8 +10061,21 @@
           <w:numId w:val="3"/>
         </w:numPr>
       </w:pPr>
-      <w:r>
-        <w:t>MembreMr : Ne peux ajouter de commentaires que sur des demandes qui sont terminées qui lui seul lui a créé. Sinon Erreurr 401.</w:t>
+      <w:proofErr w:type="spellStart"/>
+      <w:r>
+        <w:t>MembreMr</w:t>
+      </w:r>
+      <w:proofErr w:type="spellEnd"/>
+      <w:r>
+        <w:t xml:space="preserve"> : Ne peux ajouter de commentaires que sur des demandes qui sont terminées qui lui seul lui a créé. Sinon </w:t>
+      </w:r>
+      <w:proofErr w:type="spellStart"/>
+      <w:r>
+        <w:t>Erreurr</w:t>
+      </w:r>
+      <w:proofErr w:type="spellEnd"/>
+      <w:r>
+        <w:t xml:space="preserve"> 401.</w:t>
       </w:r>
     </w:p>
     <w:p>
@@ -9122,9 +10114,11 @@
             <w:tcW w:w="3020" w:type="dxa"/>
           </w:tcPr>
           <w:p>
+            <w:proofErr w:type="gramStart"/>
             <w:r>
               <w:t>content</w:t>
             </w:r>
+            <w:proofErr w:type="gramEnd"/>
           </w:p>
         </w:tc>
         <w:tc>
@@ -9201,7 +10195,71 @@
         <w:rPr>
           <w:highlight w:val="green"/>
         </w:rPr>
-        <w:t>POST /helprequests/{helprequest_id}/comments/{comment_id}/report : Signaler un commentaire</w:t>
+        <w:t>POST /</w:t>
+      </w:r>
+      <w:proofErr w:type="spellStart"/>
+      <w:r>
+        <w:rPr>
+          <w:highlight w:val="green"/>
+        </w:rPr>
+        <w:t>helprequests</w:t>
+      </w:r>
+      <w:proofErr w:type="spellEnd"/>
+      <w:r>
+        <w:rPr>
+          <w:highlight w:val="green"/>
+        </w:rPr>
+        <w:t>/{</w:t>
+      </w:r>
+      <w:proofErr w:type="spellStart"/>
+      <w:r>
+        <w:rPr>
+          <w:highlight w:val="green"/>
+        </w:rPr>
+        <w:t>helprequest_</w:t>
+      </w:r>
+      <w:proofErr w:type="gramStart"/>
+      <w:r>
+        <w:rPr>
+          <w:highlight w:val="green"/>
+        </w:rPr>
+        <w:t>id</w:t>
+      </w:r>
+      <w:proofErr w:type="spellEnd"/>
+      <w:r>
+        <w:rPr>
+          <w:highlight w:val="green"/>
+        </w:rPr>
+        <w:t>}/</w:t>
+      </w:r>
+      <w:proofErr w:type="spellStart"/>
+      <w:proofErr w:type="gramEnd"/>
+      <w:r>
+        <w:rPr>
+          <w:highlight w:val="green"/>
+        </w:rPr>
+        <w:t>comments</w:t>
+      </w:r>
+      <w:proofErr w:type="spellEnd"/>
+      <w:r>
+        <w:rPr>
+          <w:highlight w:val="green"/>
+        </w:rPr>
+        <w:t>/{</w:t>
+      </w:r>
+      <w:proofErr w:type="spellStart"/>
+      <w:r>
+        <w:rPr>
+          <w:highlight w:val="green"/>
+        </w:rPr>
+        <w:t>comment_id</w:t>
+      </w:r>
+      <w:proofErr w:type="spellEnd"/>
+      <w:r>
+        <w:rPr>
+          <w:highlight w:val="green"/>
+        </w:rPr>
+        <w:t>}/report : Signaler un commentaire</w:t>
       </w:r>
       <w:bookmarkEnd w:id="24"/>
     </w:p>
@@ -9219,7 +10277,39 @@
     </w:p>
     <w:p>
       <w:r>
-        <w:t>Cette route permet à un membrevolontaire ou un membremr de signaler un commentaire. Les modérateurs pourront avoir accès aux commentaires signalées par les membresmr et membrevolontaire.</w:t>
+        <w:t xml:space="preserve">Cette route permet à un </w:t>
+      </w:r>
+      <w:proofErr w:type="spellStart"/>
+      <w:r>
+        <w:t>membrevolontaire</w:t>
+      </w:r>
+      <w:proofErr w:type="spellEnd"/>
+      <w:r>
+        <w:t xml:space="preserve"> ou un </w:t>
+      </w:r>
+      <w:proofErr w:type="spellStart"/>
+      <w:r>
+        <w:t>membremr</w:t>
+      </w:r>
+      <w:proofErr w:type="spellEnd"/>
+      <w:r>
+        <w:t xml:space="preserve"> de signaler un commentaire. Les modérateurs pourront avoir accès aux commentaires signalées par les </w:t>
+      </w:r>
+      <w:proofErr w:type="spellStart"/>
+      <w:r>
+        <w:t>membresmr</w:t>
+      </w:r>
+      <w:proofErr w:type="spellEnd"/>
+      <w:r>
+        <w:t xml:space="preserve"> et </w:t>
+      </w:r>
+      <w:proofErr w:type="spellStart"/>
+      <w:r>
+        <w:t>membrevolontaire</w:t>
+      </w:r>
+      <w:proofErr w:type="spellEnd"/>
+      <w:r>
+        <w:t>.</w:t>
       </w:r>
     </w:p>
     <w:p>
@@ -9246,9 +10336,11 @@
           <w:numId w:val="3"/>
         </w:numPr>
       </w:pPr>
+      <w:proofErr w:type="spellStart"/>
       <w:r>
         <w:t>MembreMr</w:t>
       </w:r>
+      <w:proofErr w:type="spellEnd"/>
     </w:p>
     <w:p>
       <w:pPr>
@@ -9257,9 +10349,11 @@
           <w:numId w:val="3"/>
         </w:numPr>
       </w:pPr>
+      <w:proofErr w:type="spellStart"/>
       <w:r>
         <w:t>MembreVolontaire</w:t>
       </w:r>
+      <w:proofErr w:type="spellEnd"/>
     </w:p>
     <w:p>
       <w:pPr>
@@ -9337,6 +10431,7 @@
         </w:rPr>
         <w:t>/</w:t>
       </w:r>
+      <w:proofErr w:type="spellStart"/>
       <w:r>
         <w:rPr>
           <w:highlight w:val="yellow"/>
@@ -9347,14 +10442,22 @@
         <w:rPr>
           <w:highlight w:val="yellow"/>
         </w:rPr>
-        <w:t>s/</w:t>
-      </w:r>
+        <w:t>s</w:t>
+      </w:r>
+      <w:proofErr w:type="spellEnd"/>
       <w:r>
         <w:rPr>
           <w:highlight w:val="yellow"/>
         </w:rPr>
+        <w:t>/</w:t>
+      </w:r>
+      <w:r>
+        <w:rPr>
+          <w:highlight w:val="yellow"/>
+        </w:rPr>
         <w:t>{</w:t>
       </w:r>
+      <w:proofErr w:type="spellStart"/>
       <w:r>
         <w:rPr>
           <w:highlight w:val="yellow"/>
@@ -9365,14 +10468,31 @@
         <w:rPr>
           <w:highlight w:val="yellow"/>
         </w:rPr>
-        <w:t>_id}/</w:t>
-      </w:r>
+        <w:t>_</w:t>
+      </w:r>
+      <w:proofErr w:type="gramStart"/>
       <w:r>
         <w:rPr>
           <w:highlight w:val="yellow"/>
         </w:rPr>
+        <w:t>id</w:t>
+      </w:r>
+      <w:proofErr w:type="spellEnd"/>
+      <w:r>
+        <w:rPr>
+          <w:highlight w:val="yellow"/>
+        </w:rPr>
+        <w:t>}/</w:t>
+      </w:r>
+      <w:proofErr w:type="spellStart"/>
+      <w:proofErr w:type="gramEnd"/>
+      <w:r>
+        <w:rPr>
+          <w:highlight w:val="yellow"/>
+        </w:rPr>
         <w:t>treatment</w:t>
       </w:r>
+      <w:proofErr w:type="spellEnd"/>
       <w:r>
         <w:rPr>
           <w:highlight w:val="yellow"/>
@@ -9446,9 +10566,11 @@
           <w:numId w:val="3"/>
         </w:numPr>
       </w:pPr>
+      <w:proofErr w:type="spellStart"/>
       <w:r>
         <w:t>MembreVolontaire</w:t>
       </w:r>
+      <w:proofErr w:type="spellEnd"/>
     </w:p>
     <w:p>
       <w:pPr>
@@ -9487,9 +10609,13 @@
             <w:tcW w:w="3020" w:type="dxa"/>
           </w:tcPr>
           <w:p>
+            <w:proofErr w:type="spellStart"/>
+            <w:proofErr w:type="gramStart"/>
             <w:r>
               <w:t>helprequesttreatment</w:t>
             </w:r>
+            <w:proofErr w:type="spellEnd"/>
+            <w:proofErr w:type="gramEnd"/>
           </w:p>
         </w:tc>
         <w:tc>
@@ -9583,6 +10709,7 @@
         </w:rPr>
         <w:t>/</w:t>
       </w:r>
+      <w:proofErr w:type="spellStart"/>
       <w:r>
         <w:rPr>
           <w:highlight w:val="yellow"/>
@@ -9593,14 +10720,22 @@
         <w:rPr>
           <w:highlight w:val="yellow"/>
         </w:rPr>
-        <w:t>s/</w:t>
-      </w:r>
+        <w:t>s</w:t>
+      </w:r>
+      <w:proofErr w:type="spellEnd"/>
       <w:r>
         <w:rPr>
           <w:highlight w:val="yellow"/>
         </w:rPr>
+        <w:t>/</w:t>
+      </w:r>
+      <w:r>
+        <w:rPr>
+          <w:highlight w:val="yellow"/>
+        </w:rPr>
         <w:t>{</w:t>
       </w:r>
+      <w:proofErr w:type="spellStart"/>
       <w:r>
         <w:rPr>
           <w:highlight w:val="yellow"/>
@@ -9611,18 +10746,55 @@
         <w:rPr>
           <w:highlight w:val="yellow"/>
         </w:rPr>
-        <w:t>_id}/accept</w:t>
-      </w:r>
+        <w:t>_</w:t>
+      </w:r>
+      <w:proofErr w:type="gramStart"/>
       <w:r>
         <w:rPr>
           <w:highlight w:val="yellow"/>
         </w:rPr>
-        <w:t>/{rmmember_id}</w:t>
-      </w:r>
+        <w:t>id</w:t>
+      </w:r>
+      <w:proofErr w:type="spellEnd"/>
       <w:r>
         <w:rPr>
           <w:highlight w:val="yellow"/>
         </w:rPr>
+        <w:t>}/</w:t>
+      </w:r>
+      <w:proofErr w:type="spellStart"/>
+      <w:proofErr w:type="gramEnd"/>
+      <w:r>
+        <w:rPr>
+          <w:highlight w:val="yellow"/>
+        </w:rPr>
+        <w:t>accept</w:t>
+      </w:r>
+      <w:proofErr w:type="spellEnd"/>
+      <w:r>
+        <w:rPr>
+          <w:highlight w:val="yellow"/>
+        </w:rPr>
+        <w:t>/{</w:t>
+      </w:r>
+      <w:proofErr w:type="spellStart"/>
+      <w:r>
+        <w:rPr>
+          <w:highlight w:val="yellow"/>
+        </w:rPr>
+        <w:t>rmmember_id</w:t>
+      </w:r>
+      <w:proofErr w:type="spellEnd"/>
+      <w:r>
+        <w:rPr>
+          <w:highlight w:val="yellow"/>
+        </w:rPr>
+        <w:t>}</w:t>
+      </w:r>
+      <w:r>
+        <w:rPr>
+          <w:highlight w:val="yellow"/>
+        </w:rPr>
         <w:t xml:space="preserve"> : Accepter ou Refuser </w:t>
       </w:r>
       <w:r>
@@ -9653,11 +10825,25 @@
     </w:p>
     <w:p>
       <w:r>
-        <w:t>Cette route permet à un membremr d’accepter ou de refuser le traitement de sa demande d’aide par un membrevolontaire</w:t>
-      </w:r>
+        <w:t xml:space="preserve">Cette route permet à un </w:t>
+      </w:r>
+      <w:proofErr w:type="spellStart"/>
+      <w:r>
+        <w:t>membremr</w:t>
+      </w:r>
+      <w:proofErr w:type="spellEnd"/>
+      <w:r>
+        <w:t xml:space="preserve"> d’accepter ou de refuser le traitement de sa demande d’aide par un </w:t>
+      </w:r>
+      <w:proofErr w:type="spellStart"/>
+      <w:r>
+        <w:t>membrevolontaire</w:t>
+      </w:r>
+      <w:proofErr w:type="spellEnd"/>
       <w:r>
         <w:t xml:space="preserve">.  Une fois la demande acceptée, le </w:t>
       </w:r>
+      <w:proofErr w:type="spellStart"/>
       <w:r>
         <w:t>M</w:t>
       </w:r>
@@ -9668,7 +10854,11 @@
         <w:t>M</w:t>
       </w:r>
       <w:r>
-        <w:t>r ne pourra plus accepter pour un autre membre volontaire.</w:t>
+        <w:t>r</w:t>
+      </w:r>
+      <w:proofErr w:type="spellEnd"/>
+      <w:r>
+        <w:t xml:space="preserve"> ne pourra plus accepter pour un autre membre volontaire.</w:t>
       </w:r>
     </w:p>
     <w:p>
@@ -9676,7 +10866,15 @@
         <w:t>Si la demande d’aide est acceptée, le statut dans cette demande change à ‘Acceptée’ et on met à jour le membre volontaire.</w:t>
       </w:r>
       <w:r>
-        <w:t xml:space="preserve"> Ainsi si cette même demande avait été acceptée par d’autres membres volontaires, ce sera refusé pour ces autres membres volontaires.</w:t>
+        <w:t xml:space="preserve"> Ainsi si cette même demande avait été acceptée par d’autres membres volontaires, ce </w:t>
+      </w:r>
+      <w:proofErr w:type="gramStart"/>
+      <w:r>
+        <w:t>sera</w:t>
+      </w:r>
+      <w:proofErr w:type="gramEnd"/>
+      <w:r>
+        <w:t xml:space="preserve"> refusé pour ces autres membres volontaires.</w:t>
       </w:r>
     </w:p>
     <w:p>
@@ -9686,7 +10884,23 @@
     </w:p>
     <w:p>
       <w:r>
-        <w:t>Le paramètre user_id passé dans l’adresse URL devra obligatoirement être un utilisateur de type ‘MembreMr’ sinon Erreur 400.</w:t>
+        <w:t xml:space="preserve">Le paramètre </w:t>
+      </w:r>
+      <w:proofErr w:type="spellStart"/>
+      <w:r>
+        <w:t>user_id</w:t>
+      </w:r>
+      <w:proofErr w:type="spellEnd"/>
+      <w:r>
+        <w:t xml:space="preserve"> passé dans l’adresse URL devra obligatoirement être un utilisateur de type ‘</w:t>
+      </w:r>
+      <w:proofErr w:type="spellStart"/>
+      <w:r>
+        <w:t>MembreMr</w:t>
+      </w:r>
+      <w:proofErr w:type="spellEnd"/>
+      <w:r>
+        <w:t>’ sinon Erreur 400.</w:t>
       </w:r>
     </w:p>
     <w:p>
@@ -9713,9 +10927,11 @@
           <w:numId w:val="3"/>
         </w:numPr>
       </w:pPr>
+      <w:proofErr w:type="spellStart"/>
       <w:r>
         <w:t>MembreMr</w:t>
       </w:r>
+      <w:proofErr w:type="spellEnd"/>
     </w:p>
     <w:p>
       <w:pPr>
@@ -9754,10 +10970,14 @@
             <w:tcW w:w="3020" w:type="dxa"/>
           </w:tcPr>
           <w:p>
+            <w:proofErr w:type="spellStart"/>
+            <w:proofErr w:type="gramStart"/>
             <w:r>
               <w:lastRenderedPageBreak/>
               <w:t>helprequestaccept</w:t>
             </w:r>
+            <w:proofErr w:type="spellEnd"/>
+            <w:proofErr w:type="gramEnd"/>
           </w:p>
         </w:tc>
         <w:tc>
@@ -9831,12 +11051,54 @@
         <w:rPr>
           <w:highlight w:val="yellow"/>
         </w:rPr>
-        <w:t xml:space="preserve">PUT /helprequests/{helprequest_id}/finish : </w:t>
-      </w:r>
+        <w:t>PUT /</w:t>
+      </w:r>
+      <w:proofErr w:type="spellStart"/>
       <w:r>
         <w:rPr>
           <w:highlight w:val="yellow"/>
         </w:rPr>
+        <w:t>helprequests</w:t>
+      </w:r>
+      <w:proofErr w:type="spellEnd"/>
+      <w:r>
+        <w:rPr>
+          <w:highlight w:val="yellow"/>
+        </w:rPr>
+        <w:t>/{</w:t>
+      </w:r>
+      <w:proofErr w:type="spellStart"/>
+      <w:r>
+        <w:rPr>
+          <w:highlight w:val="yellow"/>
+        </w:rPr>
+        <w:t>helprequest_</w:t>
+      </w:r>
+      <w:proofErr w:type="gramStart"/>
+      <w:r>
+        <w:rPr>
+          <w:highlight w:val="yellow"/>
+        </w:rPr>
+        <w:t>id</w:t>
+      </w:r>
+      <w:proofErr w:type="spellEnd"/>
+      <w:r>
+        <w:rPr>
+          <w:highlight w:val="yellow"/>
+        </w:rPr>
+        <w:t>}/</w:t>
+      </w:r>
+      <w:proofErr w:type="gramEnd"/>
+      <w:r>
+        <w:rPr>
+          <w:highlight w:val="yellow"/>
+        </w:rPr>
+        <w:t xml:space="preserve">finish : </w:t>
+      </w:r>
+      <w:r>
+        <w:rPr>
+          <w:highlight w:val="yellow"/>
+        </w:rPr>
         <w:t>Déclarer une demande d’aide comme terminée</w:t>
       </w:r>
     </w:p>
@@ -9854,7 +11116,15 @@
     </w:p>
     <w:p>
       <w:r>
-        <w:t xml:space="preserve">Cette route permet à un membremr </w:t>
+        <w:t xml:space="preserve">Cette route permet à un </w:t>
+      </w:r>
+      <w:proofErr w:type="spellStart"/>
+      <w:r>
+        <w:t>membremr</w:t>
+      </w:r>
+      <w:proofErr w:type="spellEnd"/>
+      <w:r>
+        <w:t xml:space="preserve"> </w:t>
       </w:r>
       <w:r>
         <w:t>de déclarer une requête d’aide comme terminée. C’est ici qu’il va inscrire le temps réel passée par le membre volontaire pour effectuer la tâche, la note attribuée. Des points seront donc calculés et attribuer au membre volontaire.</w:t>
@@ -9862,7 +11132,15 @@
     </w:p>
     <w:p>
       <w:r>
-        <w:t>Il ne pourra déclarer comme terminée qu’une requête d’aide déclaré comme acceptée et qui lui est associé (c’est lui qui l’a créer), sinon Erreur 401.</w:t>
+        <w:t xml:space="preserve">Il ne pourra déclarer comme terminée qu’une requête d’aide déclaré comme acceptée et qui lui est associé (c’est lui qui l’a </w:t>
+      </w:r>
+      <w:proofErr w:type="gramStart"/>
+      <w:r>
+        <w:t>créer</w:t>
+      </w:r>
+      <w:proofErr w:type="gramEnd"/>
+      <w:r>
+        <w:t>), sinon Erreur 401.</w:t>
       </w:r>
     </w:p>
     <w:p>
@@ -9889,9 +11167,11 @@
           <w:numId w:val="3"/>
         </w:numPr>
       </w:pPr>
+      <w:proofErr w:type="spellStart"/>
       <w:r>
         <w:t>MembreMr</w:t>
       </w:r>
+      <w:proofErr w:type="spellEnd"/>
       <w:r>
         <w:t>, il n’aura accès qu’aux requêtes d’aides que lui seul à créer et qui sont en statut acceptée.</w:t>
       </w:r>
@@ -9933,9 +11213,11 @@
             <w:tcW w:w="3020" w:type="dxa"/>
           </w:tcPr>
           <w:p>
+            <w:proofErr w:type="spellStart"/>
             <w:r>
               <w:t>Realtimepassed</w:t>
             </w:r>
+            <w:proofErr w:type="spellEnd"/>
           </w:p>
         </w:tc>
         <w:tc>
@@ -9943,9 +11225,11 @@
             <w:tcW w:w="3021" w:type="dxa"/>
           </w:tcPr>
           <w:p>
+            <w:proofErr w:type="spellStart"/>
             <w:r>
               <w:t>Datetime</w:t>
             </w:r>
+            <w:proofErr w:type="spellEnd"/>
           </w:p>
         </w:tc>
         <w:tc>
@@ -10046,6 +11330,7 @@
         </w:rPr>
         <w:t>DELETE /</w:t>
       </w:r>
+      <w:proofErr w:type="spellStart"/>
       <w:r>
         <w:rPr>
           <w:highlight w:val="red"/>
@@ -10056,19 +11341,70 @@
         <w:rPr>
           <w:highlight w:val="red"/>
         </w:rPr>
-        <w:t>s/{</w:t>
-      </w:r>
+        <w:t>s</w:t>
+      </w:r>
+      <w:proofErr w:type="spellEnd"/>
       <w:r>
         <w:rPr>
           <w:highlight w:val="red"/>
         </w:rPr>
+        <w:t>/{</w:t>
+      </w:r>
+      <w:proofErr w:type="spellStart"/>
+      <w:r>
+        <w:rPr>
+          <w:highlight w:val="red"/>
+        </w:rPr>
         <w:t>helprequest</w:t>
       </w:r>
       <w:r>
         <w:rPr>
           <w:highlight w:val="red"/>
         </w:rPr>
-        <w:t>_id}/comments/{comment_id} : Supprimer un commentaire</w:t>
+        <w:t>_</w:t>
+      </w:r>
+      <w:proofErr w:type="gramStart"/>
+      <w:r>
+        <w:rPr>
+          <w:highlight w:val="red"/>
+        </w:rPr>
+        <w:t>id</w:t>
+      </w:r>
+      <w:proofErr w:type="spellEnd"/>
+      <w:r>
+        <w:rPr>
+          <w:highlight w:val="red"/>
+        </w:rPr>
+        <w:t>}/</w:t>
+      </w:r>
+      <w:proofErr w:type="spellStart"/>
+      <w:proofErr w:type="gramEnd"/>
+      <w:r>
+        <w:rPr>
+          <w:highlight w:val="red"/>
+        </w:rPr>
+        <w:t>comments</w:t>
+      </w:r>
+      <w:proofErr w:type="spellEnd"/>
+      <w:r>
+        <w:rPr>
+          <w:highlight w:val="red"/>
+        </w:rPr>
+        <w:t>/{</w:t>
+      </w:r>
+      <w:proofErr w:type="spellStart"/>
+      <w:r>
+        <w:rPr>
+          <w:highlight w:val="red"/>
+        </w:rPr>
+        <w:t>comment_id</w:t>
+      </w:r>
+      <w:proofErr w:type="spellEnd"/>
+      <w:r>
+        <w:rPr>
+          <w:highlight w:val="red"/>
+        </w:rPr>
+        <w:t>} : Supprimer un commentaire</w:t>
       </w:r>
       <w:bookmarkEnd w:id="27"/>
     </w:p>
@@ -10086,7 +11422,15 @@
     </w:p>
     <w:p>
       <w:r>
-        <w:t>Cette route permet à un membremr de supprimer un commentaire fait sur une demande.</w:t>
+        <w:t xml:space="preserve">Cette route permet à un </w:t>
+      </w:r>
+      <w:proofErr w:type="spellStart"/>
+      <w:r>
+        <w:t>membremr</w:t>
+      </w:r>
+      <w:proofErr w:type="spellEnd"/>
+      <w:r>
+        <w:t xml:space="preserve"> de supprimer un commentaire fait sur une demande.</w:t>
       </w:r>
     </w:p>
     <w:p>
@@ -10113,9 +11457,11 @@
           <w:numId w:val="3"/>
         </w:numPr>
       </w:pPr>
+      <w:proofErr w:type="spellStart"/>
       <w:r>
         <w:t>MembreMr</w:t>
       </w:r>
+      <w:proofErr w:type="spellEnd"/>
     </w:p>
     <w:p>
       <w:pPr>
@@ -10191,24 +11537,41 @@
       <w:r>
         <w:t>/</w:t>
       </w:r>
+      <w:proofErr w:type="spellStart"/>
       <w:r>
         <w:t>helprequest</w:t>
       </w:r>
       <w:r>
-        <w:t>s/</w:t>
+        <w:t>s</w:t>
+      </w:r>
+      <w:proofErr w:type="spellEnd"/>
+      <w:r>
+        <w:t>/</w:t>
       </w:r>
       <w:r>
         <w:t>{</w:t>
       </w:r>
+      <w:proofErr w:type="spellStart"/>
       <w:r>
         <w:t>helprequest</w:t>
       </w:r>
       <w:r>
-        <w:t>_id}/</w:t>
-      </w:r>
+        <w:t>_</w:t>
+      </w:r>
+      <w:proofErr w:type="gramStart"/>
+      <w:r>
+        <w:t>id</w:t>
+      </w:r>
+      <w:proofErr w:type="spellEnd"/>
+      <w:r>
+        <w:t>}/</w:t>
+      </w:r>
+      <w:proofErr w:type="spellStart"/>
+      <w:proofErr w:type="gramEnd"/>
       <w:r>
         <w:t>comments</w:t>
       </w:r>
+      <w:proofErr w:type="spellEnd"/>
       <w:r>
         <w:t> : Consulter les commentaires faites sur une demande</w:t>
       </w:r>
@@ -10286,8 +11649,13 @@
           <w:numId w:val="3"/>
         </w:numPr>
       </w:pPr>
-      <w:r>
-        <w:t xml:space="preserve">MembreVolontaire : Ne pourra accéder qu’aux messages qui le concerne </w:t>
+      <w:proofErr w:type="spellStart"/>
+      <w:r>
+        <w:t>MembreVolontaire</w:t>
+      </w:r>
+      <w:proofErr w:type="spellEnd"/>
+      <w:r>
+        <w:t xml:space="preserve"> : Ne pourra accéder qu’aux messages qui le concerne </w:t>
       </w:r>
     </w:p>
     <w:p>
@@ -10297,8 +11665,13 @@
           <w:numId w:val="3"/>
         </w:numPr>
       </w:pPr>
-      <w:r>
-        <w:t xml:space="preserve">MembreMr : Ne pourra accéder qu’aux messages qui le concerne </w:t>
+      <w:proofErr w:type="spellStart"/>
+      <w:r>
+        <w:t>MembreMr</w:t>
+      </w:r>
+      <w:proofErr w:type="spellEnd"/>
+      <w:r>
+        <w:t xml:space="preserve"> : Ne pourra accéder qu’aux messages qui le concerne </w:t>
       </w:r>
     </w:p>
     <w:p>
@@ -10366,9 +11739,13 @@
             <w:tcW w:w="4673" w:type="dxa"/>
           </w:tcPr>
           <w:p>
+            <w:proofErr w:type="spellStart"/>
+            <w:proofErr w:type="gramStart"/>
             <w:r>
               <w:t>messageorigin</w:t>
             </w:r>
+            <w:proofErr w:type="spellEnd"/>
+            <w:proofErr w:type="gramEnd"/>
           </w:p>
         </w:tc>
         <w:tc>
@@ -10393,8 +11770,13 @@
             </w:pPr>
             <w:r>
               <w:lastRenderedPageBreak/>
-              <w:t>0 =&gt; Fromthisuser</w:t>
-            </w:r>
+              <w:t xml:space="preserve">0 =&gt; </w:t>
+            </w:r>
+            <w:proofErr w:type="spellStart"/>
+            <w:r>
+              <w:t>Fromthisuser</w:t>
+            </w:r>
+            <w:proofErr w:type="spellEnd"/>
           </w:p>
           <w:p>
             <w:pPr>
@@ -10403,8 +11785,13 @@
               </w:tabs>
             </w:pPr>
             <w:r>
-              <w:t>1 =&gt; Fromanotheruser</w:t>
-            </w:r>
+              <w:t xml:space="preserve">1 =&gt; </w:t>
+            </w:r>
+            <w:proofErr w:type="spellStart"/>
+            <w:r>
+              <w:t>Fromanotheruser</w:t>
+            </w:r>
+            <w:proofErr w:type="spellEnd"/>
           </w:p>
         </w:tc>
       </w:tr>
@@ -10447,9 +11834,11 @@
             <w:tcW w:w="4394" w:type="dxa"/>
           </w:tcPr>
           <w:p>
+            <w:proofErr w:type="spellStart"/>
             <w:r>
               <w:t>DateTime</w:t>
             </w:r>
+            <w:proofErr w:type="spellEnd"/>
           </w:p>
         </w:tc>
       </w:tr>
@@ -10459,9 +11848,11 @@
             <w:tcW w:w="4673" w:type="dxa"/>
           </w:tcPr>
           <w:p>
+            <w:proofErr w:type="spellStart"/>
             <w:r>
               <w:t>Usermessage</w:t>
             </w:r>
+            <w:proofErr w:type="spellEnd"/>
           </w:p>
         </w:tc>
         <w:tc>
@@ -10510,12 +11901,26 @@
         <w:rPr>
           <w:highlight w:val="green"/>
         </w:rPr>
-        <w:t>/{user_id}</w:t>
-      </w:r>
+        <w:t>/{</w:t>
+      </w:r>
+      <w:proofErr w:type="spellStart"/>
       <w:r>
         <w:rPr>
           <w:highlight w:val="green"/>
         </w:rPr>
+        <w:t>user_id</w:t>
+      </w:r>
+      <w:proofErr w:type="spellEnd"/>
+      <w:r>
+        <w:rPr>
+          <w:highlight w:val="green"/>
+        </w:rPr>
+        <w:t>}</w:t>
+      </w:r>
+      <w:r>
+        <w:rPr>
+          <w:highlight w:val="green"/>
+        </w:rPr>
         <w:t> : Envoyer un message</w:t>
       </w:r>
       <w:bookmarkEnd w:id="30"/>
@@ -10573,8 +11978,13 @@
           <w:numId w:val="3"/>
         </w:numPr>
       </w:pPr>
-      <w:r>
-        <w:t xml:space="preserve">MembreVolontaire : </w:t>
+      <w:proofErr w:type="spellStart"/>
+      <w:r>
+        <w:t>MembreVolontaire</w:t>
+      </w:r>
+      <w:proofErr w:type="spellEnd"/>
+      <w:r>
+        <w:t xml:space="preserve"> : </w:t>
       </w:r>
       <w:r>
         <w:t>Ne pourra envoyer de message qu’à un</w:t>
@@ -10582,8 +11992,13 @@
       <w:r>
         <w:t xml:space="preserve"> </w:t>
       </w:r>
-      <w:r>
-        <w:t>membremr, sinon 401</w:t>
+      <w:proofErr w:type="spellStart"/>
+      <w:r>
+        <w:t>membremr</w:t>
+      </w:r>
+      <w:proofErr w:type="spellEnd"/>
+      <w:r>
+        <w:t>, sinon 401</w:t>
       </w:r>
     </w:p>
     <w:p>
@@ -10593,11 +12008,24 @@
           <w:numId w:val="3"/>
         </w:numPr>
       </w:pPr>
-      <w:r>
-        <w:t xml:space="preserve">MembreMr : Ne pourra </w:t>
-      </w:r>
-      <w:r>
-        <w:t>envoyer de message qu’à un membrevolontaire, sinon 401</w:t>
+      <w:proofErr w:type="spellStart"/>
+      <w:r>
+        <w:t>MembreMr</w:t>
+      </w:r>
+      <w:proofErr w:type="spellEnd"/>
+      <w:r>
+        <w:t xml:space="preserve"> : Ne pourra </w:t>
+      </w:r>
+      <w:r>
+        <w:t xml:space="preserve">envoyer de message qu’à un </w:t>
+      </w:r>
+      <w:proofErr w:type="spellStart"/>
+      <w:r>
+        <w:t>membrevolontaire</w:t>
+      </w:r>
+      <w:proofErr w:type="spellEnd"/>
+      <w:r>
+        <w:t>, sinon 401</w:t>
       </w:r>
     </w:p>
     <w:p>
@@ -10628,9 +12056,11 @@
             <w:tcW w:w="3020" w:type="dxa"/>
           </w:tcPr>
           <w:p>
+            <w:proofErr w:type="gramStart"/>
             <w:r>
               <w:t>content</w:t>
             </w:r>
+            <w:proofErr w:type="gramEnd"/>
           </w:p>
         </w:tc>
         <w:tc>
@@ -10741,10 +12171,18 @@
         <w:t>/</w:t>
       </w:r>
       <w:r>
-        <w:t>{gift</w:t>
-      </w:r>
-      <w:r>
-        <w:t>_id} : Récupérer les détails d’un cadeau</w:t>
+        <w:t>{</w:t>
+      </w:r>
+      <w:proofErr w:type="spellStart"/>
+      <w:r>
+        <w:t>gift</w:t>
+      </w:r>
+      <w:r>
+        <w:t>_id</w:t>
+      </w:r>
+      <w:proofErr w:type="spellEnd"/>
+      <w:r>
+        <w:t>} : Récupérer les détails d’un cadeau</w:t>
       </w:r>
     </w:p>
     <w:p>
@@ -10758,10 +12196,18 @@
         <w:t>/</w:t>
       </w:r>
       <w:r>
-        <w:t>{gift</w:t>
-      </w:r>
-      <w:r>
-        <w:t>_id} : Modifier un cadeau</w:t>
+        <w:t>{</w:t>
+      </w:r>
+      <w:proofErr w:type="spellStart"/>
+      <w:r>
+        <w:t>gift</w:t>
+      </w:r>
+      <w:r>
+        <w:t>_id</w:t>
+      </w:r>
+      <w:proofErr w:type="spellEnd"/>
+      <w:r>
+        <w:t>} : Modifier un cadeau</w:t>
       </w:r>
     </w:p>
     <w:p>
@@ -10775,10 +12221,18 @@
         <w:t>/</w:t>
       </w:r>
       <w:r>
-        <w:t>{gift</w:t>
-      </w:r>
-      <w:r>
-        <w:t>_id} : Suppr</w:t>
+        <w:t>{</w:t>
+      </w:r>
+      <w:proofErr w:type="spellStart"/>
+      <w:r>
+        <w:t>gift</w:t>
+      </w:r>
+      <w:r>
+        <w:t>_id</w:t>
+      </w:r>
+      <w:proofErr w:type="spellEnd"/>
+      <w:r>
+        <w:t>} : Suppr</w:t>
       </w:r>
       <w:r>
         <w:t>imer un cadeau</w:t>

</xml_diff>

<commit_message>
Edition du statut d'un utilisateur
Fonctionnalités :
- Edition du statut d'un utilisateur (Activé/Désactivé/Refusé)

Modifications de structure de la base de données :
- Suppression des colonnes limit_minimum_delay, limit_maximum_delay et coefficient de la table help_request_category
- Ajout d'un nouveau type d'utilisateur : ROLE_GOV pour membre état

Autres :
- Ajout d'un fichier de migrations contenant les requêtes SQL à exécuter pour avoir la base de données contenant les données essentielles pour le fonctionnement de l'API
</commit_message>
<xml_diff>
--- a/docs/Routes API amr.docx
+++ b/docs/Routes API amr.docx
@@ -3669,15 +3669,7 @@
         </w:numPr>
       </w:pPr>
       <w:r>
-        <w:t xml:space="preserve">Approfondie : Récupération de toutes les informations reliées au compte. En plus des </w:t>
-      </w:r>
-      <w:proofErr w:type="gramStart"/>
-      <w:r>
-        <w:t>informations</w:t>
-      </w:r>
-      <w:proofErr w:type="gramEnd"/>
-      <w:r>
-        <w:t xml:space="preserve"> standard, on récupère toutes les connexions, toutes les demandes d’aides, tous les achats, tout ce qui relie l’utilisateur à AMR.</w:t>
+        <w:t>Approfondie : Récupération de toutes les informations reliées au compte. En plus des informations standard, on récupère toutes les connexions, toutes les demandes d’aides, tous les achats, tout ce qui relie l’utilisateur à AMR.</w:t>
       </w:r>
     </w:p>
     <w:p>
@@ -5246,11 +5238,9 @@
             <w:tcW w:w="3020" w:type="dxa"/>
           </w:tcPr>
           <w:p>
-            <w:proofErr w:type="gramStart"/>
             <w:r>
               <w:t>mode</w:t>
             </w:r>
-            <w:proofErr w:type="gramEnd"/>
           </w:p>
         </w:tc>
         <w:tc>
@@ -5761,12 +5751,10 @@
           </w:tcPr>
           <w:p>
             <w:proofErr w:type="spellStart"/>
-            <w:proofErr w:type="gramStart"/>
             <w:r>
               <w:t>usertype</w:t>
             </w:r>
             <w:proofErr w:type="spellEnd"/>
-            <w:proofErr w:type="gramEnd"/>
           </w:p>
         </w:tc>
         <w:tc>
@@ -5846,12 +5834,10 @@
           </w:tcPr>
           <w:p>
             <w:proofErr w:type="spellStart"/>
-            <w:proofErr w:type="gramStart"/>
             <w:r>
               <w:t>userstatus</w:t>
             </w:r>
             <w:proofErr w:type="spellEnd"/>
-            <w:proofErr w:type="gramEnd"/>
           </w:p>
         </w:tc>
         <w:tc>
@@ -6790,28 +6776,14 @@
         <w:rPr>
           <w:highlight w:val="green"/>
         </w:rPr>
-        <w:t>user_</w:t>
-      </w:r>
-      <w:proofErr w:type="gramStart"/>
+        <w:t>user_id</w:t>
+      </w:r>
+      <w:proofErr w:type="spellEnd"/>
       <w:r>
         <w:rPr>
           <w:highlight w:val="green"/>
         </w:rPr>
-        <w:t>id</w:t>
-      </w:r>
-      <w:proofErr w:type="spellEnd"/>
-      <w:r>
-        <w:rPr>
-          <w:highlight w:val="green"/>
-        </w:rPr>
-        <w:t>}/</w:t>
-      </w:r>
-      <w:proofErr w:type="gramEnd"/>
-      <w:r>
-        <w:rPr>
-          <w:highlight w:val="green"/>
-        </w:rPr>
-        <w:t>favori</w:t>
+        <w:t>}/favori</w:t>
       </w:r>
       <w:r>
         <w:rPr>
@@ -7347,24 +7319,16 @@
         <w:rPr>
           <w:highlight w:val="yellow"/>
         </w:rPr>
-        <w:t>user_</w:t>
-      </w:r>
-      <w:proofErr w:type="gramStart"/>
+        <w:t>user_id</w:t>
+      </w:r>
+      <w:proofErr w:type="spellEnd"/>
       <w:r>
         <w:rPr>
           <w:highlight w:val="yellow"/>
         </w:rPr>
-        <w:t>id</w:t>
-      </w:r>
-      <w:proofErr w:type="spellEnd"/>
-      <w:r>
-        <w:rPr>
-          <w:highlight w:val="yellow"/>
-        </w:rPr>
         <w:t>}/</w:t>
       </w:r>
       <w:proofErr w:type="spellStart"/>
-      <w:proofErr w:type="gramEnd"/>
       <w:r>
         <w:rPr>
           <w:highlight w:val="yellow"/>
@@ -7559,7 +7523,13 @@
               <w:t>‘</w:t>
             </w:r>
             <w:r>
-              <w:t>Actif’</w:t>
+              <w:t>Acti</w:t>
+            </w:r>
+            <w:r>
+              <w:t>vé</w:t>
+            </w:r>
+            <w:r>
+              <w:t>’</w:t>
             </w:r>
             <w:r>
               <w:t xml:space="preserve"> </w:t>
@@ -7859,28 +7829,14 @@
         <w:rPr>
           <w:highlight w:val="red"/>
         </w:rPr>
-        <w:t>s_</w:t>
-      </w:r>
-      <w:proofErr w:type="gramStart"/>
+        <w:t>s_id</w:t>
+      </w:r>
+      <w:proofErr w:type="spellEnd"/>
       <w:r>
         <w:rPr>
           <w:highlight w:val="red"/>
         </w:rPr>
-        <w:t>id</w:t>
-      </w:r>
-      <w:proofErr w:type="spellEnd"/>
-      <w:r>
-        <w:rPr>
-          <w:highlight w:val="red"/>
-        </w:rPr>
-        <w:t>}/</w:t>
-      </w:r>
-      <w:proofErr w:type="gramEnd"/>
-      <w:r>
-        <w:rPr>
-          <w:highlight w:val="red"/>
-        </w:rPr>
-        <w:t>favori</w:t>
+        <w:t>}/favori</w:t>
       </w:r>
       <w:r>
         <w:rPr>
@@ -8276,12 +8232,10 @@
           </w:tcPr>
           <w:p>
             <w:proofErr w:type="spellStart"/>
-            <w:proofErr w:type="gramStart"/>
             <w:r>
               <w:t>title</w:t>
             </w:r>
             <w:proofErr w:type="spellEnd"/>
-            <w:proofErr w:type="gramEnd"/>
           </w:p>
         </w:tc>
         <w:tc>
@@ -8580,15 +8534,7 @@
             </w:r>
             <w:proofErr w:type="spellEnd"/>
             <w:r>
-              <w:t xml:space="preserve"> ou String =</w:t>
-            </w:r>
-            <w:proofErr w:type="gramStart"/>
-            <w:r>
-              <w:t>&gt;  le</w:t>
-            </w:r>
-            <w:proofErr w:type="gramEnd"/>
-            <w:r>
-              <w:t xml:space="preserve"> nom et prénom du membre volontaire en charge de la demande</w:t>
+              <w:t xml:space="preserve"> ou String =&gt;  le nom et prénom du membre volontaire en charge de la demande</w:t>
             </w:r>
           </w:p>
         </w:tc>
@@ -9088,12 +9034,10 @@
           </w:tcPr>
           <w:p>
             <w:proofErr w:type="spellStart"/>
-            <w:proofErr w:type="gramStart"/>
             <w:r>
               <w:t>title</w:t>
             </w:r>
             <w:proofErr w:type="spellEnd"/>
-            <w:proofErr w:type="gramEnd"/>
           </w:p>
         </w:tc>
         <w:tc>
@@ -9391,15 +9335,7 @@
             </w:r>
             <w:proofErr w:type="spellEnd"/>
             <w:r>
-              <w:t xml:space="preserve"> ou String =</w:t>
-            </w:r>
-            <w:proofErr w:type="gramStart"/>
-            <w:r>
-              <w:t>&gt;  le</w:t>
-            </w:r>
-            <w:proofErr w:type="gramEnd"/>
-            <w:r>
-              <w:t xml:space="preserve"> nom et prénom du membre volontaire en charge de la demande</w:t>
+              <w:t xml:space="preserve"> ou String =&gt;  le nom et prénom du membre volontaire en charge de la demande</w:t>
             </w:r>
           </w:p>
         </w:tc>
@@ -9601,12 +9537,10 @@
           </w:tcPr>
           <w:p>
             <w:proofErr w:type="spellStart"/>
-            <w:proofErr w:type="gramStart"/>
             <w:r>
               <w:t>title</w:t>
             </w:r>
             <w:proofErr w:type="spellEnd"/>
-            <w:proofErr w:type="gramEnd"/>
           </w:p>
         </w:tc>
         <w:tc>
@@ -9963,70 +9897,54 @@
         <w:rPr>
           <w:highlight w:val="green"/>
         </w:rPr>
-        <w:t>helprequest_</w:t>
-      </w:r>
-      <w:proofErr w:type="gramStart"/>
+        <w:t>helprequest_id</w:t>
+      </w:r>
+      <w:proofErr w:type="spellEnd"/>
       <w:r>
         <w:rPr>
           <w:highlight w:val="green"/>
         </w:rPr>
-        <w:t>id</w:t>
+        <w:t>}/</w:t>
+      </w:r>
+      <w:proofErr w:type="spellStart"/>
+      <w:r>
+        <w:rPr>
+          <w:highlight w:val="green"/>
+        </w:rPr>
+        <w:t>comments</w:t>
       </w:r>
       <w:proofErr w:type="spellEnd"/>
       <w:r>
         <w:rPr>
           <w:highlight w:val="green"/>
         </w:rPr>
-        <w:t>}/</w:t>
+        <w:t> : Ajouter un commentaire sur une demande</w:t>
+      </w:r>
+      <w:bookmarkEnd w:id="23"/>
+    </w:p>
+    <w:p>
+      <w:pPr>
+        <w:pStyle w:val="Titre3"/>
+        <w:numPr>
+          <w:ilvl w:val="0"/>
+          <w:numId w:val="3"/>
+        </w:numPr>
+      </w:pPr>
+      <w:r>
+        <w:t>Description :</w:t>
+      </w:r>
+    </w:p>
+    <w:p>
+      <w:r>
+        <w:t xml:space="preserve">Cette route permet à un </w:t>
       </w:r>
       <w:proofErr w:type="spellStart"/>
-      <w:proofErr w:type="gramEnd"/>
-      <w:r>
-        <w:rPr>
-          <w:highlight w:val="green"/>
-        </w:rPr>
-        <w:t>comments</w:t>
+      <w:r>
+        <w:t>membremr</w:t>
       </w:r>
       <w:proofErr w:type="spellEnd"/>
       <w:r>
-        <w:rPr>
-          <w:highlight w:val="green"/>
-        </w:rPr>
-        <w:t> : Ajouter un commentaire sur une demande</w:t>
-      </w:r>
-      <w:bookmarkEnd w:id="23"/>
-    </w:p>
-    <w:p>
-      <w:pPr>
-        <w:pStyle w:val="Titre3"/>
-        <w:numPr>
-          <w:ilvl w:val="0"/>
-          <w:numId w:val="3"/>
-        </w:numPr>
-      </w:pPr>
-      <w:r>
-        <w:t>Description :</w:t>
-      </w:r>
-    </w:p>
-    <w:p>
-      <w:r>
-        <w:t xml:space="preserve">Cette route permet à un </w:t>
-      </w:r>
-      <w:proofErr w:type="spellStart"/>
-      <w:r>
-        <w:t>membremr</w:t>
-      </w:r>
-      <w:proofErr w:type="spellEnd"/>
-      <w:r>
-        <w:t xml:space="preserve"> d’ajouter un commentaire sur une demande. Lors de sa création, le commentaire est </w:t>
-      </w:r>
-      <w:proofErr w:type="gramStart"/>
-      <w:r>
-        <w:t>reliée</w:t>
-      </w:r>
-      <w:proofErr w:type="gramEnd"/>
-      <w:r>
-        <w:t xml:space="preserve"> automatiquement au membre </w:t>
+        <w:t xml:space="preserve"> d’ajouter un commentaire sur une demande. Lors de sa création, le commentaire est reliée automatiquement au membre </w:t>
       </w:r>
       <w:proofErr w:type="spellStart"/>
       <w:r>
@@ -10114,11 +10032,9 @@
             <w:tcW w:w="3020" w:type="dxa"/>
           </w:tcPr>
           <w:p>
-            <w:proofErr w:type="gramStart"/>
             <w:r>
               <w:t>content</w:t>
             </w:r>
-            <w:proofErr w:type="gramEnd"/>
           </w:p>
         </w:tc>
         <w:tc>
@@ -10216,276 +10132,260 @@
         <w:rPr>
           <w:highlight w:val="green"/>
         </w:rPr>
-        <w:t>helprequest_</w:t>
-      </w:r>
-      <w:proofErr w:type="gramStart"/>
+        <w:t>helprequest_id</w:t>
+      </w:r>
+      <w:proofErr w:type="spellEnd"/>
       <w:r>
         <w:rPr>
           <w:highlight w:val="green"/>
         </w:rPr>
-        <w:t>id</w:t>
+        <w:t>}/</w:t>
+      </w:r>
+      <w:proofErr w:type="spellStart"/>
+      <w:r>
+        <w:rPr>
+          <w:highlight w:val="green"/>
+        </w:rPr>
+        <w:t>comments</w:t>
       </w:r>
       <w:proofErr w:type="spellEnd"/>
       <w:r>
         <w:rPr>
           <w:highlight w:val="green"/>
         </w:rPr>
+        <w:t>/{</w:t>
+      </w:r>
+      <w:proofErr w:type="spellStart"/>
+      <w:r>
+        <w:rPr>
+          <w:highlight w:val="green"/>
+        </w:rPr>
+        <w:t>comment_id</w:t>
+      </w:r>
+      <w:proofErr w:type="spellEnd"/>
+      <w:r>
+        <w:rPr>
+          <w:highlight w:val="green"/>
+        </w:rPr>
+        <w:t>}/report : Signaler un commentaire</w:t>
+      </w:r>
+      <w:bookmarkEnd w:id="24"/>
+    </w:p>
+    <w:p>
+      <w:pPr>
+        <w:pStyle w:val="Titre3"/>
+        <w:numPr>
+          <w:ilvl w:val="0"/>
+          <w:numId w:val="3"/>
+        </w:numPr>
+      </w:pPr>
+      <w:r>
+        <w:t>Description :</w:t>
+      </w:r>
+    </w:p>
+    <w:p>
+      <w:r>
+        <w:t xml:space="preserve">Cette route permet à un </w:t>
+      </w:r>
+      <w:proofErr w:type="spellStart"/>
+      <w:r>
+        <w:t>membrevolontaire</w:t>
+      </w:r>
+      <w:proofErr w:type="spellEnd"/>
+      <w:r>
+        <w:t xml:space="preserve"> ou un </w:t>
+      </w:r>
+      <w:proofErr w:type="spellStart"/>
+      <w:r>
+        <w:t>membremr</w:t>
+      </w:r>
+      <w:proofErr w:type="spellEnd"/>
+      <w:r>
+        <w:t xml:space="preserve"> de signaler un commentaire. Les modérateurs pourront avoir accès aux commentaires signalées par les </w:t>
+      </w:r>
+      <w:proofErr w:type="spellStart"/>
+      <w:r>
+        <w:t>membresmr</w:t>
+      </w:r>
+      <w:proofErr w:type="spellEnd"/>
+      <w:r>
+        <w:t xml:space="preserve"> et </w:t>
+      </w:r>
+      <w:proofErr w:type="spellStart"/>
+      <w:r>
+        <w:t>membrevolontaire</w:t>
+      </w:r>
+      <w:proofErr w:type="spellEnd"/>
+      <w:r>
+        <w:t>.</w:t>
+      </w:r>
+    </w:p>
+    <w:p>
+      <w:pPr>
+        <w:pStyle w:val="Titre3"/>
+        <w:numPr>
+          <w:ilvl w:val="0"/>
+          <w:numId w:val="3"/>
+        </w:numPr>
+      </w:pPr>
+      <w:r>
+        <w:t>Droits d’accès :</w:t>
+      </w:r>
+    </w:p>
+    <w:p>
+      <w:r>
+        <w:t>Authentification : Oui</w:t>
+      </w:r>
+    </w:p>
+    <w:p>
+      <w:pPr>
+        <w:numPr>
+          <w:ilvl w:val="0"/>
+          <w:numId w:val="3"/>
+        </w:numPr>
+      </w:pPr>
+      <w:proofErr w:type="spellStart"/>
+      <w:r>
+        <w:t>MembreMr</w:t>
+      </w:r>
+      <w:proofErr w:type="spellEnd"/>
+    </w:p>
+    <w:p>
+      <w:pPr>
+        <w:numPr>
+          <w:ilvl w:val="0"/>
+          <w:numId w:val="3"/>
+        </w:numPr>
+      </w:pPr>
+      <w:proofErr w:type="spellStart"/>
+      <w:r>
+        <w:t>MembreVolontaire</w:t>
+      </w:r>
+      <w:proofErr w:type="spellEnd"/>
+    </w:p>
+    <w:p>
+      <w:pPr>
+        <w:pStyle w:val="Titre3"/>
+        <w:numPr>
+          <w:ilvl w:val="0"/>
+          <w:numId w:val="3"/>
+        </w:numPr>
+      </w:pPr>
+      <w:r>
+        <w:t xml:space="preserve">Input : </w:t>
+      </w:r>
+    </w:p>
+    <w:p>
+      <w:r>
+        <w:t>[Pas de données]</w:t>
+      </w:r>
+    </w:p>
+    <w:p>
+      <w:pPr>
+        <w:pStyle w:val="Titre3"/>
+        <w:numPr>
+          <w:ilvl w:val="0"/>
+          <w:numId w:val="3"/>
+        </w:numPr>
+      </w:pPr>
+      <w:r>
+        <w:t>Output (Statut OK) :</w:t>
+      </w:r>
+    </w:p>
+    <w:p>
+      <w:r>
+        <w:t>Message : ‘Commentaire signalée’</w:t>
+      </w:r>
+    </w:p>
+    <w:p>
+      <w:r>
+        <w:t>Data : [Pas de données]</w:t>
+      </w:r>
+    </w:p>
+    <w:p/>
+    <w:p/>
+    <w:p/>
+    <w:p/>
+    <w:p/>
+    <w:p/>
+    <w:p/>
+    <w:p/>
+    <w:p/>
+    <w:p/>
+    <w:p/>
+    <w:p/>
+    <w:p/>
+    <w:p/>
+    <w:p/>
+    <w:p/>
+    <w:p/>
+    <w:p/>
+    <w:p/>
+    <w:p/>
+    <w:p>
+      <w:pPr>
+        <w:pStyle w:val="Titre2"/>
+      </w:pPr>
+      <w:bookmarkStart w:id="25" w:name="_Toc132871286"/>
+      <w:r>
+        <w:rPr>
+          <w:highlight w:val="yellow"/>
+        </w:rPr>
+        <w:t xml:space="preserve">PUT </w:t>
+      </w:r>
+      <w:r>
+        <w:rPr>
+          <w:highlight w:val="yellow"/>
+        </w:rPr>
+        <w:t>/</w:t>
+      </w:r>
+      <w:proofErr w:type="spellStart"/>
+      <w:r>
+        <w:rPr>
+          <w:highlight w:val="yellow"/>
+        </w:rPr>
+        <w:t>helprequest</w:t>
+      </w:r>
+      <w:r>
+        <w:rPr>
+          <w:highlight w:val="yellow"/>
+        </w:rPr>
+        <w:t>s</w:t>
+      </w:r>
+      <w:proofErr w:type="spellEnd"/>
+      <w:r>
+        <w:rPr>
+          <w:highlight w:val="yellow"/>
+        </w:rPr>
+        <w:t>/</w:t>
+      </w:r>
+      <w:r>
+        <w:rPr>
+          <w:highlight w:val="yellow"/>
+        </w:rPr>
+        <w:t>{</w:t>
+      </w:r>
+      <w:proofErr w:type="spellStart"/>
+      <w:r>
+        <w:rPr>
+          <w:highlight w:val="yellow"/>
+        </w:rPr>
+        <w:t>helprequest</w:t>
+      </w:r>
+      <w:r>
+        <w:rPr>
+          <w:highlight w:val="yellow"/>
+        </w:rPr>
+        <w:t>_id</w:t>
+      </w:r>
+      <w:proofErr w:type="spellEnd"/>
+      <w:r>
+        <w:rPr>
+          <w:highlight w:val="yellow"/>
+        </w:rPr>
         <w:t>}/</w:t>
       </w:r>
       <w:proofErr w:type="spellStart"/>
-      <w:proofErr w:type="gramEnd"/>
-      <w:r>
-        <w:rPr>
-          <w:highlight w:val="green"/>
-        </w:rPr>
-        <w:t>comments</w:t>
-      </w:r>
-      <w:proofErr w:type="spellEnd"/>
-      <w:r>
-        <w:rPr>
-          <w:highlight w:val="green"/>
-        </w:rPr>
-        <w:t>/{</w:t>
-      </w:r>
-      <w:proofErr w:type="spellStart"/>
-      <w:r>
-        <w:rPr>
-          <w:highlight w:val="green"/>
-        </w:rPr>
-        <w:t>comment_id</w:t>
-      </w:r>
-      <w:proofErr w:type="spellEnd"/>
-      <w:r>
-        <w:rPr>
-          <w:highlight w:val="green"/>
-        </w:rPr>
-        <w:t>}/report : Signaler un commentaire</w:t>
-      </w:r>
-      <w:bookmarkEnd w:id="24"/>
-    </w:p>
-    <w:p>
-      <w:pPr>
-        <w:pStyle w:val="Titre3"/>
-        <w:numPr>
-          <w:ilvl w:val="0"/>
-          <w:numId w:val="3"/>
-        </w:numPr>
-      </w:pPr>
-      <w:r>
-        <w:t>Description :</w:t>
-      </w:r>
-    </w:p>
-    <w:p>
-      <w:r>
-        <w:t xml:space="preserve">Cette route permet à un </w:t>
-      </w:r>
-      <w:proofErr w:type="spellStart"/>
-      <w:r>
-        <w:t>membrevolontaire</w:t>
-      </w:r>
-      <w:proofErr w:type="spellEnd"/>
-      <w:r>
-        <w:t xml:space="preserve"> ou un </w:t>
-      </w:r>
-      <w:proofErr w:type="spellStart"/>
-      <w:r>
-        <w:t>membremr</w:t>
-      </w:r>
-      <w:proofErr w:type="spellEnd"/>
-      <w:r>
-        <w:t xml:space="preserve"> de signaler un commentaire. Les modérateurs pourront avoir accès aux commentaires signalées par les </w:t>
-      </w:r>
-      <w:proofErr w:type="spellStart"/>
-      <w:r>
-        <w:t>membresmr</w:t>
-      </w:r>
-      <w:proofErr w:type="spellEnd"/>
-      <w:r>
-        <w:t xml:space="preserve"> et </w:t>
-      </w:r>
-      <w:proofErr w:type="spellStart"/>
-      <w:r>
-        <w:t>membrevolontaire</w:t>
-      </w:r>
-      <w:proofErr w:type="spellEnd"/>
-      <w:r>
-        <w:t>.</w:t>
-      </w:r>
-    </w:p>
-    <w:p>
-      <w:pPr>
-        <w:pStyle w:val="Titre3"/>
-        <w:numPr>
-          <w:ilvl w:val="0"/>
-          <w:numId w:val="3"/>
-        </w:numPr>
-      </w:pPr>
-      <w:r>
-        <w:t>Droits d’accès :</w:t>
-      </w:r>
-    </w:p>
-    <w:p>
-      <w:r>
-        <w:t>Authentification : Oui</w:t>
-      </w:r>
-    </w:p>
-    <w:p>
-      <w:pPr>
-        <w:numPr>
-          <w:ilvl w:val="0"/>
-          <w:numId w:val="3"/>
-        </w:numPr>
-      </w:pPr>
-      <w:proofErr w:type="spellStart"/>
-      <w:r>
-        <w:t>MembreMr</w:t>
-      </w:r>
-      <w:proofErr w:type="spellEnd"/>
-    </w:p>
-    <w:p>
-      <w:pPr>
-        <w:numPr>
-          <w:ilvl w:val="0"/>
-          <w:numId w:val="3"/>
-        </w:numPr>
-      </w:pPr>
-      <w:proofErr w:type="spellStart"/>
-      <w:r>
-        <w:t>MembreVolontaire</w:t>
-      </w:r>
-      <w:proofErr w:type="spellEnd"/>
-    </w:p>
-    <w:p>
-      <w:pPr>
-        <w:pStyle w:val="Titre3"/>
-        <w:numPr>
-          <w:ilvl w:val="0"/>
-          <w:numId w:val="3"/>
-        </w:numPr>
-      </w:pPr>
-      <w:r>
-        <w:t xml:space="preserve">Input : </w:t>
-      </w:r>
-    </w:p>
-    <w:p>
-      <w:r>
-        <w:t>[Pas de données]</w:t>
-      </w:r>
-    </w:p>
-    <w:p>
-      <w:pPr>
-        <w:pStyle w:val="Titre3"/>
-        <w:numPr>
-          <w:ilvl w:val="0"/>
-          <w:numId w:val="3"/>
-        </w:numPr>
-      </w:pPr>
-      <w:r>
-        <w:t>Output (Statut OK) :</w:t>
-      </w:r>
-    </w:p>
-    <w:p>
-      <w:r>
-        <w:t>Message : ‘Commentaire signalée’</w:t>
-      </w:r>
-    </w:p>
-    <w:p>
-      <w:r>
-        <w:t>Data : [Pas de données]</w:t>
-      </w:r>
-    </w:p>
-    <w:p/>
-    <w:p/>
-    <w:p/>
-    <w:p/>
-    <w:p/>
-    <w:p/>
-    <w:p/>
-    <w:p/>
-    <w:p/>
-    <w:p/>
-    <w:p/>
-    <w:p/>
-    <w:p/>
-    <w:p/>
-    <w:p/>
-    <w:p/>
-    <w:p/>
-    <w:p/>
-    <w:p/>
-    <w:p/>
-    <w:p>
-      <w:pPr>
-        <w:pStyle w:val="Titre2"/>
-      </w:pPr>
-      <w:bookmarkStart w:id="25" w:name="_Toc132871286"/>
-      <w:r>
-        <w:rPr>
-          <w:highlight w:val="yellow"/>
-        </w:rPr>
-        <w:t xml:space="preserve">PUT </w:t>
-      </w:r>
-      <w:r>
-        <w:rPr>
-          <w:highlight w:val="yellow"/>
-        </w:rPr>
-        <w:t>/</w:t>
-      </w:r>
-      <w:proofErr w:type="spellStart"/>
-      <w:r>
-        <w:rPr>
-          <w:highlight w:val="yellow"/>
-        </w:rPr>
-        <w:t>helprequest</w:t>
-      </w:r>
-      <w:r>
-        <w:rPr>
-          <w:highlight w:val="yellow"/>
-        </w:rPr>
-        <w:t>s</w:t>
-      </w:r>
-      <w:proofErr w:type="spellEnd"/>
-      <w:r>
-        <w:rPr>
-          <w:highlight w:val="yellow"/>
-        </w:rPr>
-        <w:t>/</w:t>
-      </w:r>
-      <w:r>
-        <w:rPr>
-          <w:highlight w:val="yellow"/>
-        </w:rPr>
-        <w:t>{</w:t>
-      </w:r>
-      <w:proofErr w:type="spellStart"/>
-      <w:r>
-        <w:rPr>
-          <w:highlight w:val="yellow"/>
-        </w:rPr>
-        <w:t>helprequest</w:t>
-      </w:r>
-      <w:r>
-        <w:rPr>
-          <w:highlight w:val="yellow"/>
-        </w:rPr>
-        <w:t>_</w:t>
-      </w:r>
-      <w:proofErr w:type="gramStart"/>
-      <w:r>
-        <w:rPr>
-          <w:highlight w:val="yellow"/>
-        </w:rPr>
-        <w:t>id</w:t>
-      </w:r>
-      <w:proofErr w:type="spellEnd"/>
-      <w:r>
-        <w:rPr>
-          <w:highlight w:val="yellow"/>
-        </w:rPr>
-        <w:t>}/</w:t>
-      </w:r>
-      <w:proofErr w:type="spellStart"/>
-      <w:proofErr w:type="gramEnd"/>
       <w:r>
         <w:rPr>
           <w:highlight w:val="yellow"/>
@@ -10610,12 +10510,10 @@
           </w:tcPr>
           <w:p>
             <w:proofErr w:type="spellStart"/>
-            <w:proofErr w:type="gramStart"/>
             <w:r>
               <w:t>helprequesttreatment</w:t>
             </w:r>
             <w:proofErr w:type="spellEnd"/>
-            <w:proofErr w:type="gramEnd"/>
           </w:p>
         </w:tc>
         <w:tc>
@@ -10746,118 +10644,110 @@
         <w:rPr>
           <w:highlight w:val="yellow"/>
         </w:rPr>
-        <w:t>_</w:t>
-      </w:r>
-      <w:proofErr w:type="gramStart"/>
+        <w:t>_id</w:t>
+      </w:r>
+      <w:proofErr w:type="spellEnd"/>
       <w:r>
         <w:rPr>
           <w:highlight w:val="yellow"/>
         </w:rPr>
-        <w:t>id</w:t>
+        <w:t>}/</w:t>
+      </w:r>
+      <w:proofErr w:type="spellStart"/>
+      <w:r>
+        <w:rPr>
+          <w:highlight w:val="yellow"/>
+        </w:rPr>
+        <w:t>accept</w:t>
       </w:r>
       <w:proofErr w:type="spellEnd"/>
       <w:r>
         <w:rPr>
           <w:highlight w:val="yellow"/>
         </w:rPr>
-        <w:t>}/</w:t>
+        <w:t>/{</w:t>
       </w:r>
       <w:proofErr w:type="spellStart"/>
-      <w:proofErr w:type="gramEnd"/>
       <w:r>
         <w:rPr>
           <w:highlight w:val="yellow"/>
         </w:rPr>
-        <w:t>accept</w:t>
+        <w:t>rmmember_id</w:t>
       </w:r>
       <w:proofErr w:type="spellEnd"/>
       <w:r>
         <w:rPr>
           <w:highlight w:val="yellow"/>
         </w:rPr>
-        <w:t>/{</w:t>
+        <w:t>}</w:t>
+      </w:r>
+      <w:r>
+        <w:rPr>
+          <w:highlight w:val="yellow"/>
+        </w:rPr>
+        <w:t xml:space="preserve"> : Accepter ou Refuser </w:t>
+      </w:r>
+      <w:r>
+        <w:rPr>
+          <w:highlight w:val="yellow"/>
+        </w:rPr>
+        <w:t>le traitement d’une demande par un membre volontair</w:t>
+      </w:r>
+      <w:r>
+        <w:rPr>
+          <w:highlight w:val="yellow"/>
+        </w:rPr>
+        <w:t>e</w:t>
+      </w:r>
+      <w:bookmarkEnd w:id="26"/>
+    </w:p>
+    <w:p>
+      <w:pPr>
+        <w:pStyle w:val="Titre3"/>
+        <w:numPr>
+          <w:ilvl w:val="0"/>
+          <w:numId w:val="3"/>
+        </w:numPr>
+      </w:pPr>
+      <w:r>
+        <w:t>Description :</w:t>
+      </w:r>
+    </w:p>
+    <w:p>
+      <w:r>
+        <w:t xml:space="preserve">Cette route permet à un </w:t>
       </w:r>
       <w:proofErr w:type="spellStart"/>
       <w:r>
-        <w:rPr>
-          <w:highlight w:val="yellow"/>
-        </w:rPr>
-        <w:t>rmmember_id</w:t>
+        <w:t>membremr</w:t>
       </w:r>
       <w:proofErr w:type="spellEnd"/>
       <w:r>
-        <w:rPr>
-          <w:highlight w:val="yellow"/>
-        </w:rPr>
-        <w:t>}</w:t>
-      </w:r>
-      <w:r>
-        <w:rPr>
-          <w:highlight w:val="yellow"/>
-        </w:rPr>
-        <w:t xml:space="preserve"> : Accepter ou Refuser </w:t>
-      </w:r>
-      <w:r>
-        <w:rPr>
-          <w:highlight w:val="yellow"/>
-        </w:rPr>
-        <w:t>le traitement d’une demande par un membre volontair</w:t>
-      </w:r>
-      <w:r>
-        <w:rPr>
-          <w:highlight w:val="yellow"/>
-        </w:rPr>
-        <w:t>e</w:t>
-      </w:r>
-      <w:bookmarkEnd w:id="26"/>
-    </w:p>
-    <w:p>
-      <w:pPr>
-        <w:pStyle w:val="Titre3"/>
-        <w:numPr>
-          <w:ilvl w:val="0"/>
-          <w:numId w:val="3"/>
-        </w:numPr>
-      </w:pPr>
-      <w:r>
-        <w:t>Description :</w:t>
-      </w:r>
-    </w:p>
-    <w:p>
-      <w:r>
-        <w:t xml:space="preserve">Cette route permet à un </w:t>
+        <w:t xml:space="preserve"> d’accepter ou de refuser le traitement de sa demande d’aide par un </w:t>
       </w:r>
       <w:proofErr w:type="spellStart"/>
       <w:r>
-        <w:t>membremr</w:t>
+        <w:t>membrevolontaire</w:t>
       </w:r>
       <w:proofErr w:type="spellEnd"/>
       <w:r>
-        <w:t xml:space="preserve"> d’accepter ou de refuser le traitement de sa demande d’aide par un </w:t>
+        <w:t xml:space="preserve">.  Une fois la demande acceptée, le </w:t>
       </w:r>
       <w:proofErr w:type="spellStart"/>
       <w:r>
-        <w:t>membrevolontaire</w:t>
+        <w:t>M</w:t>
+      </w:r>
+      <w:r>
+        <w:t>embre</w:t>
+      </w:r>
+      <w:r>
+        <w:t>M</w:t>
+      </w:r>
+      <w:r>
+        <w:t>r</w:t>
       </w:r>
       <w:proofErr w:type="spellEnd"/>
       <w:r>
-        <w:t xml:space="preserve">.  Une fois la demande acceptée, le </w:t>
-      </w:r>
-      <w:proofErr w:type="spellStart"/>
-      <w:r>
-        <w:t>M</w:t>
-      </w:r>
-      <w:r>
-        <w:t>embre</w:t>
-      </w:r>
-      <w:r>
-        <w:t>M</w:t>
-      </w:r>
-      <w:r>
-        <w:t>r</w:t>
-      </w:r>
-      <w:proofErr w:type="spellEnd"/>
-      <w:r>
         <w:t xml:space="preserve"> ne pourra plus accepter pour un autre membre volontaire.</w:t>
       </w:r>
     </w:p>
@@ -10866,15 +10756,7 @@
         <w:t>Si la demande d’aide est acceptée, le statut dans cette demande change à ‘Acceptée’ et on met à jour le membre volontaire.</w:t>
       </w:r>
       <w:r>
-        <w:t xml:space="preserve"> Ainsi si cette même demande avait été acceptée par d’autres membres volontaires, ce </w:t>
-      </w:r>
-      <w:proofErr w:type="gramStart"/>
-      <w:r>
-        <w:t>sera</w:t>
-      </w:r>
-      <w:proofErr w:type="gramEnd"/>
-      <w:r>
-        <w:t xml:space="preserve"> refusé pour ces autres membres volontaires.</w:t>
+        <w:t xml:space="preserve"> Ainsi si cette même demande avait été acceptée par d’autres membres volontaires, ce sera refusé pour ces autres membres volontaires.</w:t>
       </w:r>
     </w:p>
     <w:p>
@@ -10971,13 +10853,11 @@
           </w:tcPr>
           <w:p>
             <w:proofErr w:type="spellStart"/>
-            <w:proofErr w:type="gramStart"/>
             <w:r>
               <w:lastRenderedPageBreak/>
               <w:t>helprequestaccept</w:t>
             </w:r>
             <w:proofErr w:type="spellEnd"/>
-            <w:proofErr w:type="gramEnd"/>
           </w:p>
         </w:tc>
         <w:tc>
@@ -11072,58 +10952,44 @@
         <w:rPr>
           <w:highlight w:val="yellow"/>
         </w:rPr>
-        <w:t>helprequest_</w:t>
-      </w:r>
-      <w:proofErr w:type="gramStart"/>
+        <w:t>helprequest_id</w:t>
+      </w:r>
+      <w:proofErr w:type="spellEnd"/>
       <w:r>
         <w:rPr>
           <w:highlight w:val="yellow"/>
         </w:rPr>
-        <w:t>id</w:t>
+        <w:t xml:space="preserve">}/finish : </w:t>
+      </w:r>
+      <w:r>
+        <w:rPr>
+          <w:highlight w:val="yellow"/>
+        </w:rPr>
+        <w:t>Déclarer une demande d’aide comme terminée</w:t>
+      </w:r>
+    </w:p>
+    <w:p>
+      <w:pPr>
+        <w:pStyle w:val="Titre3"/>
+        <w:numPr>
+          <w:ilvl w:val="0"/>
+          <w:numId w:val="3"/>
+        </w:numPr>
+      </w:pPr>
+      <w:r>
+        <w:t>Description :</w:t>
+      </w:r>
+    </w:p>
+    <w:p>
+      <w:r>
+        <w:t xml:space="preserve">Cette route permet à un </w:t>
+      </w:r>
+      <w:proofErr w:type="spellStart"/>
+      <w:r>
+        <w:t>membremr</w:t>
       </w:r>
       <w:proofErr w:type="spellEnd"/>
       <w:r>
-        <w:rPr>
-          <w:highlight w:val="yellow"/>
-        </w:rPr>
-        <w:t>}/</w:t>
-      </w:r>
-      <w:proofErr w:type="gramEnd"/>
-      <w:r>
-        <w:rPr>
-          <w:highlight w:val="yellow"/>
-        </w:rPr>
-        <w:t xml:space="preserve">finish : </w:t>
-      </w:r>
-      <w:r>
-        <w:rPr>
-          <w:highlight w:val="yellow"/>
-        </w:rPr>
-        <w:t>Déclarer une demande d’aide comme terminée</w:t>
-      </w:r>
-    </w:p>
-    <w:p>
-      <w:pPr>
-        <w:pStyle w:val="Titre3"/>
-        <w:numPr>
-          <w:ilvl w:val="0"/>
-          <w:numId w:val="3"/>
-        </w:numPr>
-      </w:pPr>
-      <w:r>
-        <w:t>Description :</w:t>
-      </w:r>
-    </w:p>
-    <w:p>
-      <w:r>
-        <w:t xml:space="preserve">Cette route permet à un </w:t>
-      </w:r>
-      <w:proofErr w:type="spellStart"/>
-      <w:r>
-        <w:t>membremr</w:t>
-      </w:r>
-      <w:proofErr w:type="spellEnd"/>
-      <w:r>
         <w:t xml:space="preserve"> </w:t>
       </w:r>
       <w:r>
@@ -11132,15 +10998,7 @@
     </w:p>
     <w:p>
       <w:r>
-        <w:t xml:space="preserve">Il ne pourra déclarer comme terminée qu’une requête d’aide déclaré comme acceptée et qui lui est associé (c’est lui qui l’a </w:t>
-      </w:r>
-      <w:proofErr w:type="gramStart"/>
-      <w:r>
-        <w:t>créer</w:t>
-      </w:r>
-      <w:proofErr w:type="gramEnd"/>
-      <w:r>
-        <w:t>), sinon Erreur 401.</w:t>
+        <w:t>Il ne pourra déclarer comme terminée qu’une requête d’aide déclaré comme acceptée et qui lui est associé (c’est lui qui l’a créer), sinon Erreur 401.</w:t>
       </w:r>
     </w:p>
     <w:p>
@@ -11361,213 +11219,200 @@
         <w:rPr>
           <w:highlight w:val="red"/>
         </w:rPr>
-        <w:t>_</w:t>
-      </w:r>
-      <w:proofErr w:type="gramStart"/>
+        <w:t>_id</w:t>
+      </w:r>
+      <w:proofErr w:type="spellEnd"/>
       <w:r>
         <w:rPr>
           <w:highlight w:val="red"/>
         </w:rPr>
-        <w:t>id</w:t>
+        <w:t>}/</w:t>
+      </w:r>
+      <w:proofErr w:type="spellStart"/>
+      <w:r>
+        <w:rPr>
+          <w:highlight w:val="red"/>
+        </w:rPr>
+        <w:t>comments</w:t>
       </w:r>
       <w:proofErr w:type="spellEnd"/>
       <w:r>
         <w:rPr>
           <w:highlight w:val="red"/>
         </w:rPr>
+        <w:t>/{</w:t>
+      </w:r>
+      <w:proofErr w:type="spellStart"/>
+      <w:r>
+        <w:rPr>
+          <w:highlight w:val="red"/>
+        </w:rPr>
+        <w:t>comment_id</w:t>
+      </w:r>
+      <w:proofErr w:type="spellEnd"/>
+      <w:r>
+        <w:rPr>
+          <w:highlight w:val="red"/>
+        </w:rPr>
+        <w:t>} : Supprimer un commentaire</w:t>
+      </w:r>
+      <w:bookmarkEnd w:id="27"/>
+    </w:p>
+    <w:p>
+      <w:pPr>
+        <w:pStyle w:val="Titre3"/>
+        <w:numPr>
+          <w:ilvl w:val="0"/>
+          <w:numId w:val="3"/>
+        </w:numPr>
+      </w:pPr>
+      <w:r>
+        <w:t>Description :</w:t>
+      </w:r>
+    </w:p>
+    <w:p>
+      <w:r>
+        <w:t xml:space="preserve">Cette route permet à un </w:t>
+      </w:r>
+      <w:proofErr w:type="spellStart"/>
+      <w:r>
+        <w:t>membremr</w:t>
+      </w:r>
+      <w:proofErr w:type="spellEnd"/>
+      <w:r>
+        <w:t xml:space="preserve"> de supprimer un commentaire fait sur une demande.</w:t>
+      </w:r>
+    </w:p>
+    <w:p>
+      <w:pPr>
+        <w:pStyle w:val="Titre3"/>
+        <w:numPr>
+          <w:ilvl w:val="0"/>
+          <w:numId w:val="3"/>
+        </w:numPr>
+      </w:pPr>
+      <w:r>
+        <w:t>Droits d’accès :</w:t>
+      </w:r>
+    </w:p>
+    <w:p>
+      <w:r>
+        <w:t>Authentification : Oui</w:t>
+      </w:r>
+    </w:p>
+    <w:p>
+      <w:pPr>
+        <w:numPr>
+          <w:ilvl w:val="0"/>
+          <w:numId w:val="3"/>
+        </w:numPr>
+      </w:pPr>
+      <w:proofErr w:type="spellStart"/>
+      <w:r>
+        <w:t>MembreMr</w:t>
+      </w:r>
+      <w:proofErr w:type="spellEnd"/>
+    </w:p>
+    <w:p>
+      <w:pPr>
+        <w:pStyle w:val="Titre3"/>
+        <w:numPr>
+          <w:ilvl w:val="0"/>
+          <w:numId w:val="3"/>
+        </w:numPr>
+      </w:pPr>
+      <w:r>
+        <w:t xml:space="preserve">Input : </w:t>
+      </w:r>
+    </w:p>
+    <w:p>
+      <w:r>
+        <w:t>[Pas de données]</w:t>
+      </w:r>
+    </w:p>
+    <w:p>
+      <w:pPr>
+        <w:pStyle w:val="Titre3"/>
+        <w:numPr>
+          <w:ilvl w:val="0"/>
+          <w:numId w:val="3"/>
+        </w:numPr>
+      </w:pPr>
+      <w:r>
+        <w:t>Output (Statut OK) :</w:t>
+      </w:r>
+    </w:p>
+    <w:p>
+      <w:r>
+        <w:t xml:space="preserve">Message : ‘Commentaire </w:t>
+      </w:r>
+      <w:r>
+        <w:t>supprimé</w:t>
+      </w:r>
+      <w:r>
+        <w:t>’</w:t>
+      </w:r>
+    </w:p>
+    <w:p>
+      <w:r>
+        <w:t>Data : [Pas de données]</w:t>
+      </w:r>
+    </w:p>
+    <w:p/>
+    <w:p/>
+    <w:p/>
+    <w:p/>
+    <w:p/>
+    <w:p/>
+    <w:p/>
+    <w:p/>
+    <w:p/>
+    <w:p/>
+    <w:p/>
+    <w:p/>
+    <w:p/>
+    <w:p/>
+    <w:p/>
+    <w:p/>
+    <w:p/>
+    <w:p/>
+    <w:p/>
+    <w:p>
+      <w:r>
+        <w:t>[</w:t>
+      </w:r>
+      <w:r>
+        <w:t xml:space="preserve">GET </w:t>
+      </w:r>
+      <w:r>
+        <w:t>/</w:t>
+      </w:r>
+      <w:proofErr w:type="spellStart"/>
+      <w:r>
+        <w:t>helprequest</w:t>
+      </w:r>
+      <w:r>
+        <w:t>s</w:t>
+      </w:r>
+      <w:proofErr w:type="spellEnd"/>
+      <w:r>
+        <w:t>/</w:t>
+      </w:r>
+      <w:r>
+        <w:t>{</w:t>
+      </w:r>
+      <w:proofErr w:type="spellStart"/>
+      <w:r>
+        <w:t>helprequest</w:t>
+      </w:r>
+      <w:r>
+        <w:t>_id</w:t>
+      </w:r>
+      <w:proofErr w:type="spellEnd"/>
+      <w:r>
         <w:t>}/</w:t>
       </w:r>
       <w:proofErr w:type="spellStart"/>
-      <w:proofErr w:type="gramEnd"/>
-      <w:r>
-        <w:rPr>
-          <w:highlight w:val="red"/>
-        </w:rPr>
-        <w:t>comments</w:t>
-      </w:r>
-      <w:proofErr w:type="spellEnd"/>
-      <w:r>
-        <w:rPr>
-          <w:highlight w:val="red"/>
-        </w:rPr>
-        <w:t>/{</w:t>
-      </w:r>
-      <w:proofErr w:type="spellStart"/>
-      <w:r>
-        <w:rPr>
-          <w:highlight w:val="red"/>
-        </w:rPr>
-        <w:t>comment_id</w:t>
-      </w:r>
-      <w:proofErr w:type="spellEnd"/>
-      <w:r>
-        <w:rPr>
-          <w:highlight w:val="red"/>
-        </w:rPr>
-        <w:t>} : Supprimer un commentaire</w:t>
-      </w:r>
-      <w:bookmarkEnd w:id="27"/>
-    </w:p>
-    <w:p>
-      <w:pPr>
-        <w:pStyle w:val="Titre3"/>
-        <w:numPr>
-          <w:ilvl w:val="0"/>
-          <w:numId w:val="3"/>
-        </w:numPr>
-      </w:pPr>
-      <w:r>
-        <w:t>Description :</w:t>
-      </w:r>
-    </w:p>
-    <w:p>
-      <w:r>
-        <w:t xml:space="preserve">Cette route permet à un </w:t>
-      </w:r>
-      <w:proofErr w:type="spellStart"/>
-      <w:r>
-        <w:t>membremr</w:t>
-      </w:r>
-      <w:proofErr w:type="spellEnd"/>
-      <w:r>
-        <w:t xml:space="preserve"> de supprimer un commentaire fait sur une demande.</w:t>
-      </w:r>
-    </w:p>
-    <w:p>
-      <w:pPr>
-        <w:pStyle w:val="Titre3"/>
-        <w:numPr>
-          <w:ilvl w:val="0"/>
-          <w:numId w:val="3"/>
-        </w:numPr>
-      </w:pPr>
-      <w:r>
-        <w:t>Droits d’accès :</w:t>
-      </w:r>
-    </w:p>
-    <w:p>
-      <w:r>
-        <w:t>Authentification : Oui</w:t>
-      </w:r>
-    </w:p>
-    <w:p>
-      <w:pPr>
-        <w:numPr>
-          <w:ilvl w:val="0"/>
-          <w:numId w:val="3"/>
-        </w:numPr>
-      </w:pPr>
-      <w:proofErr w:type="spellStart"/>
-      <w:r>
-        <w:t>MembreMr</w:t>
-      </w:r>
-      <w:proofErr w:type="spellEnd"/>
-    </w:p>
-    <w:p>
-      <w:pPr>
-        <w:pStyle w:val="Titre3"/>
-        <w:numPr>
-          <w:ilvl w:val="0"/>
-          <w:numId w:val="3"/>
-        </w:numPr>
-      </w:pPr>
-      <w:r>
-        <w:t xml:space="preserve">Input : </w:t>
-      </w:r>
-    </w:p>
-    <w:p>
-      <w:r>
-        <w:t>[Pas de données]</w:t>
-      </w:r>
-    </w:p>
-    <w:p>
-      <w:pPr>
-        <w:pStyle w:val="Titre3"/>
-        <w:numPr>
-          <w:ilvl w:val="0"/>
-          <w:numId w:val="3"/>
-        </w:numPr>
-      </w:pPr>
-      <w:r>
-        <w:t>Output (Statut OK) :</w:t>
-      </w:r>
-    </w:p>
-    <w:p>
-      <w:r>
-        <w:t xml:space="preserve">Message : ‘Commentaire </w:t>
-      </w:r>
-      <w:r>
-        <w:t>supprimé</w:t>
-      </w:r>
-      <w:r>
-        <w:t>’</w:t>
-      </w:r>
-    </w:p>
-    <w:p>
-      <w:r>
-        <w:t>Data : [Pas de données]</w:t>
-      </w:r>
-    </w:p>
-    <w:p/>
-    <w:p/>
-    <w:p/>
-    <w:p/>
-    <w:p/>
-    <w:p/>
-    <w:p/>
-    <w:p/>
-    <w:p/>
-    <w:p/>
-    <w:p/>
-    <w:p/>
-    <w:p/>
-    <w:p/>
-    <w:p/>
-    <w:p/>
-    <w:p/>
-    <w:p/>
-    <w:p/>
-    <w:p>
-      <w:r>
-        <w:t>[</w:t>
-      </w:r>
-      <w:r>
-        <w:t xml:space="preserve">GET </w:t>
-      </w:r>
-      <w:r>
-        <w:t>/</w:t>
-      </w:r>
-      <w:proofErr w:type="spellStart"/>
-      <w:r>
-        <w:t>helprequest</w:t>
-      </w:r>
-      <w:r>
-        <w:t>s</w:t>
-      </w:r>
-      <w:proofErr w:type="spellEnd"/>
-      <w:r>
-        <w:t>/</w:t>
-      </w:r>
-      <w:r>
-        <w:t>{</w:t>
-      </w:r>
-      <w:proofErr w:type="spellStart"/>
-      <w:r>
-        <w:t>helprequest</w:t>
-      </w:r>
-      <w:r>
-        <w:t>_</w:t>
-      </w:r>
-      <w:proofErr w:type="gramStart"/>
-      <w:r>
-        <w:t>id</w:t>
-      </w:r>
-      <w:proofErr w:type="spellEnd"/>
-      <w:r>
-        <w:t>}/</w:t>
-      </w:r>
-      <w:proofErr w:type="spellStart"/>
-      <w:proofErr w:type="gramEnd"/>
       <w:r>
         <w:t>comments</w:t>
       </w:r>
@@ -11740,12 +11585,10 @@
           </w:tcPr>
           <w:p>
             <w:proofErr w:type="spellStart"/>
-            <w:proofErr w:type="gramStart"/>
             <w:r>
               <w:t>messageorigin</w:t>
             </w:r>
             <w:proofErr w:type="spellEnd"/>
-            <w:proofErr w:type="gramEnd"/>
           </w:p>
         </w:tc>
         <w:tc>
@@ -12056,11 +11899,9 @@
             <w:tcW w:w="3020" w:type="dxa"/>
           </w:tcPr>
           <w:p>
-            <w:proofErr w:type="gramStart"/>
             <w:r>
               <w:t>content</w:t>
             </w:r>
-            <w:proofErr w:type="gramEnd"/>
           </w:p>
         </w:tc>
         <w:tc>

</xml_diff>

<commit_message>
Création d'une demande d'aide
Fonctionnalités :
- Création d'une demande d'aide de la part d'un MembreMr

Modifications de structure de la base de données :
- Ajout d'une nouvelle migration
- Suppression des champs 'mark', 'city' et 'postal_code' dans la table 'help_request'
- Ajout du champ 'mark' dans la table 'comment'
- Ajout des champs 'latitude' et 'longitude' dans la table 'help_request'

Autres :
- Ajout d'une nouvelle contrainte de coordonnées géographiques liées à une commune française
- Ajout d'enums pour le 'label' HelpRequestStatus et le 'title' HelpRequestCategory
- Convention de nommage des fonctions du contrôleurs (index : afficher tout, show : afficher un seul, edit : modifier, delete : supprimer, new : ajouter)
- Convention de nommage des routes calquée ('app' suivi du nom de la table suivi de la fonction du contrôleur)
- Légères corrections du nom de la classe repository associés aux entités HelpRequest et HelpRequestCategory
</commit_message>
<xml_diff>
--- a/docs/Routes API amr.docx
+++ b/docs/Routes API amr.docx
@@ -766,23 +766,7 @@
                 <w:noProof/>
                 <w:highlight w:val="green"/>
               </w:rPr>
-              <w:t>POST /users/{us</w:t>
-            </w:r>
-            <w:r>
-              <w:rPr>
-                <w:rStyle w:val="Lienhypertexte"/>
-                <w:noProof/>
-                <w:highlight w:val="green"/>
-              </w:rPr>
-              <w:t>e</w:t>
-            </w:r>
-            <w:r>
-              <w:rPr>
-                <w:rStyle w:val="Lienhypertexte"/>
-                <w:noProof/>
-                <w:highlight w:val="green"/>
-              </w:rPr>
-              <w:t>r_id}/favorites : Ajouter un utilisateur en favori</w:t>
+              <w:t>POST /users/{user_id}/favorites : Ajouter un utilisateur en favori</w:t>
             </w:r>
             <w:r>
               <w:rPr>
@@ -2139,8 +2123,13 @@
         <w:t>décrivant</w:t>
       </w:r>
       <w:r>
-        <w:t xml:space="preserve"> les différentes routes composant l’API amr</w:t>
-      </w:r>
+        <w:t xml:space="preserve"> les différentes routes composant l’API </w:t>
+      </w:r>
+      <w:proofErr w:type="spellStart"/>
+      <w:r>
+        <w:t>amr</w:t>
+      </w:r>
+      <w:proofErr w:type="spellEnd"/>
       <w:r>
         <w:t>, leur fonctionnement et le cadre de leur usage</w:t>
       </w:r>
@@ -2155,7 +2144,15 @@
       </w:pPr>
       <w:bookmarkStart w:id="1" w:name="_Toc133357496"/>
       <w:r>
-        <w:t>METHOD /nom_route : Description de l’usage de cette route</w:t>
+        <w:t>METHOD /</w:t>
+      </w:r>
+      <w:proofErr w:type="spellStart"/>
+      <w:r>
+        <w:t>nom_route</w:t>
+      </w:r>
+      <w:proofErr w:type="spellEnd"/>
+      <w:r>
+        <w:t> : Description de l’usage de cette route</w:t>
       </w:r>
       <w:bookmarkEnd w:id="1"/>
     </w:p>
@@ -2604,7 +2601,23 @@
     </w:p>
     <w:p>
       <w:r>
-        <w:t>Cette route permet de s’authentifier pour récupérer le token JWT, token qui sera utiles pour les routes qui requirent l’authentification.</w:t>
+        <w:t xml:space="preserve">Cette route permet de s’authentifier pour récupérer le </w:t>
+      </w:r>
+      <w:proofErr w:type="spellStart"/>
+      <w:r>
+        <w:t>token</w:t>
+      </w:r>
+      <w:proofErr w:type="spellEnd"/>
+      <w:r>
+        <w:t xml:space="preserve"> JWT, </w:t>
+      </w:r>
+      <w:proofErr w:type="spellStart"/>
+      <w:r>
+        <w:t>token</w:t>
+      </w:r>
+      <w:proofErr w:type="spellEnd"/>
+      <w:r>
+        <w:t xml:space="preserve"> qui sera utiles pour les routes qui requirent l’authentification.</w:t>
       </w:r>
     </w:p>
     <w:p>
@@ -2701,9 +2714,11 @@
             <w:tcW w:w="3020" w:type="dxa"/>
           </w:tcPr>
           <w:p>
+            <w:proofErr w:type="spellStart"/>
             <w:r>
               <w:t>Password</w:t>
             </w:r>
+            <w:proofErr w:type="spellEnd"/>
           </w:p>
         </w:tc>
         <w:tc>
@@ -2786,9 +2801,11 @@
             <w:tcW w:w="4531" w:type="dxa"/>
           </w:tcPr>
           <w:p>
+            <w:proofErr w:type="spellStart"/>
             <w:r>
               <w:t>Tokenapi</w:t>
             </w:r>
+            <w:proofErr w:type="spellEnd"/>
           </w:p>
         </w:tc>
         <w:tc>
@@ -2893,9 +2910,11 @@
             <w:tcW w:w="4111" w:type="dxa"/>
           </w:tcPr>
           <w:p>
+            <w:proofErr w:type="spellStart"/>
             <w:r>
               <w:t>Firstname</w:t>
             </w:r>
+            <w:proofErr w:type="spellEnd"/>
           </w:p>
         </w:tc>
         <w:tc>
@@ -2915,9 +2934,11 @@
             <w:tcW w:w="4111" w:type="dxa"/>
           </w:tcPr>
           <w:p>
+            <w:proofErr w:type="spellStart"/>
             <w:r>
               <w:t>Surname</w:t>
             </w:r>
+            <w:proofErr w:type="spellEnd"/>
           </w:p>
         </w:tc>
         <w:tc>
@@ -2959,9 +2980,11 @@
             <w:tcW w:w="4111" w:type="dxa"/>
           </w:tcPr>
           <w:p>
+            <w:proofErr w:type="spellStart"/>
             <w:r>
               <w:t>Postalcode</w:t>
             </w:r>
+            <w:proofErr w:type="spellEnd"/>
           </w:p>
         </w:tc>
         <w:tc>
@@ -2981,9 +3004,11 @@
             <w:tcW w:w="4111" w:type="dxa"/>
           </w:tcPr>
           <w:p>
+            <w:proofErr w:type="spellStart"/>
             <w:r>
               <w:t>Usertype</w:t>
             </w:r>
+            <w:proofErr w:type="spellEnd"/>
           </w:p>
         </w:tc>
         <w:tc>
@@ -3017,12 +3042,28 @@
           </w:p>
           <w:p>
             <w:r>
-              <w:t>‘MembreMr’</w:t>
-            </w:r>
-          </w:p>
-          <w:p>
-            <w:r>
-              <w:t>‘MembreVolontaire’</w:t>
+              <w:t>‘</w:t>
+            </w:r>
+            <w:proofErr w:type="spellStart"/>
+            <w:r>
+              <w:t>MembreMr</w:t>
+            </w:r>
+            <w:proofErr w:type="spellEnd"/>
+            <w:r>
+              <w:t>’</w:t>
+            </w:r>
+          </w:p>
+          <w:p>
+            <w:r>
+              <w:t>‘</w:t>
+            </w:r>
+            <w:proofErr w:type="spellStart"/>
+            <w:r>
+              <w:t>MembreVolontaire</w:t>
+            </w:r>
+            <w:proofErr w:type="spellEnd"/>
+            <w:r>
+              <w:t>’</w:t>
             </w:r>
           </w:p>
         </w:tc>
@@ -3033,9 +3074,11 @@
             <w:tcW w:w="4111" w:type="dxa"/>
           </w:tcPr>
           <w:p>
+            <w:proofErr w:type="spellStart"/>
             <w:r>
               <w:t>Userstatus</w:t>
             </w:r>
+            <w:proofErr w:type="spellEnd"/>
           </w:p>
         </w:tc>
         <w:tc>
@@ -3335,7 +3378,35 @@
         <w:rPr>
           <w:highlight w:val="cyan"/>
         </w:rPr>
-        <w:t>GET /users/{user_id} : Obtenir les informations d’un utilisateur (deux modes : Normale et Approndies)</w:t>
+        <w:t>GET /users/{</w:t>
+      </w:r>
+      <w:proofErr w:type="spellStart"/>
+      <w:r>
+        <w:rPr>
+          <w:highlight w:val="cyan"/>
+        </w:rPr>
+        <w:t>user_id</w:t>
+      </w:r>
+      <w:proofErr w:type="spellEnd"/>
+      <w:r>
+        <w:rPr>
+          <w:highlight w:val="cyan"/>
+        </w:rPr>
+        <w:t xml:space="preserve">} : Obtenir les informations d’un utilisateur (deux modes : Normale et </w:t>
+      </w:r>
+      <w:proofErr w:type="spellStart"/>
+      <w:r>
+        <w:rPr>
+          <w:highlight w:val="cyan"/>
+        </w:rPr>
+        <w:t>Approndies</w:t>
+      </w:r>
+      <w:proofErr w:type="spellEnd"/>
+      <w:r>
+        <w:rPr>
+          <w:highlight w:val="cyan"/>
+        </w:rPr>
+        <w:t>)</w:t>
       </w:r>
       <w:bookmarkEnd w:id="6"/>
     </w:p>
@@ -3403,8 +3474,21 @@
           <w:numId w:val="3"/>
         </w:numPr>
       </w:pPr>
-      <w:r>
-        <w:t>MembreMr, MembreVolontaire, Partenaire, Modérateur : ne peuvent récupérer que des données sur leur propre compte sinon 403</w:t>
+      <w:proofErr w:type="spellStart"/>
+      <w:r>
+        <w:t>MembreMr</w:t>
+      </w:r>
+      <w:proofErr w:type="spellEnd"/>
+      <w:r>
+        <w:t xml:space="preserve">, </w:t>
+      </w:r>
+      <w:proofErr w:type="spellStart"/>
+      <w:r>
+        <w:t>MembreVolontaire</w:t>
+      </w:r>
+      <w:proofErr w:type="spellEnd"/>
+      <w:r>
+        <w:t>, Partenaire, Modérateur : ne peuvent récupérer que des données sur leur propre compte sinon 403</w:t>
       </w:r>
     </w:p>
     <w:p>
@@ -3420,9 +3504,11 @@
       <w:r>
         <w:t xml:space="preserve">, </w:t>
       </w:r>
+      <w:proofErr w:type="spellStart"/>
       <w:r>
         <w:t>SuperAdministrateur</w:t>
       </w:r>
+      <w:proofErr w:type="spellEnd"/>
       <w:r>
         <w:t> : peuvent récupérer les données de tous les comptes</w:t>
       </w:r>
@@ -3464,9 +3550,11 @@
             <w:tcW w:w="3020" w:type="dxa"/>
           </w:tcPr>
           <w:p>
+            <w:proofErr w:type="gramStart"/>
             <w:r>
               <w:t>mode</w:t>
             </w:r>
+            <w:proofErr w:type="gramEnd"/>
           </w:p>
         </w:tc>
         <w:tc>
@@ -3586,9 +3674,11 @@
             <w:tcW w:w="4531" w:type="dxa"/>
           </w:tcPr>
           <w:p>
+            <w:proofErr w:type="spellStart"/>
             <w:r>
               <w:t>Surname</w:t>
             </w:r>
+            <w:proofErr w:type="spellEnd"/>
           </w:p>
         </w:tc>
         <w:tc>
@@ -3608,9 +3698,11 @@
             <w:tcW w:w="4531" w:type="dxa"/>
           </w:tcPr>
           <w:p>
+            <w:proofErr w:type="spellStart"/>
             <w:r>
               <w:t>Firstname</w:t>
             </w:r>
+            <w:proofErr w:type="spellEnd"/>
           </w:p>
         </w:tc>
         <w:tc>
@@ -3652,9 +3744,11 @@
             <w:tcW w:w="4531" w:type="dxa"/>
           </w:tcPr>
           <w:p>
+            <w:proofErr w:type="spellStart"/>
             <w:r>
               <w:t>Postalcode</w:t>
             </w:r>
+            <w:proofErr w:type="spellEnd"/>
           </w:p>
         </w:tc>
         <w:tc>
@@ -3696,9 +3790,11 @@
             <w:tcW w:w="4531" w:type="dxa"/>
           </w:tcPr>
           <w:p>
+            <w:proofErr w:type="spellStart"/>
             <w:r>
               <w:t>Usertype</w:t>
             </w:r>
+            <w:proofErr w:type="spellEnd"/>
           </w:p>
         </w:tc>
         <w:tc>
@@ -3718,12 +3814,28 @@
           </w:p>
           <w:p>
             <w:r>
-              <w:t>‘MembreMr’</w:t>
-            </w:r>
-          </w:p>
-          <w:p>
-            <w:r>
-              <w:t>‘MembreVolontaire’</w:t>
+              <w:t>‘</w:t>
+            </w:r>
+            <w:proofErr w:type="spellStart"/>
+            <w:r>
+              <w:t>MembreMr</w:t>
+            </w:r>
+            <w:proofErr w:type="spellEnd"/>
+            <w:r>
+              <w:t>’</w:t>
+            </w:r>
+          </w:p>
+          <w:p>
+            <w:r>
+              <w:t>‘</w:t>
+            </w:r>
+            <w:proofErr w:type="spellStart"/>
+            <w:r>
+              <w:t>MembreVolontaire</w:t>
+            </w:r>
+            <w:proofErr w:type="spellEnd"/>
+            <w:r>
+              <w:t>’</w:t>
             </w:r>
           </w:p>
           <w:p>
@@ -3738,7 +3850,15 @@
           </w:p>
           <w:p>
             <w:r>
-              <w:t>‘SuperAdministrateur’</w:t>
+              <w:t>‘</w:t>
+            </w:r>
+            <w:proofErr w:type="spellStart"/>
+            <w:r>
+              <w:t>SuperAdministrateur</w:t>
+            </w:r>
+            <w:proofErr w:type="spellEnd"/>
+            <w:r>
+              <w:t>’</w:t>
             </w:r>
           </w:p>
         </w:tc>
@@ -3749,10 +3869,12 @@
             <w:tcW w:w="4531" w:type="dxa"/>
           </w:tcPr>
           <w:p>
+            <w:proofErr w:type="spellStart"/>
             <w:r>
               <w:lastRenderedPageBreak/>
               <w:t>Userstatus</w:t>
             </w:r>
+            <w:proofErr w:type="spellEnd"/>
           </w:p>
         </w:tc>
         <w:tc>
@@ -3898,9 +4020,11 @@
           <w:numId w:val="3"/>
         </w:numPr>
       </w:pPr>
+      <w:proofErr w:type="spellStart"/>
       <w:r>
         <w:t>SuperAdministrateur</w:t>
       </w:r>
+      <w:proofErr w:type="spellEnd"/>
     </w:p>
     <w:p/>
     <w:p>
@@ -3939,9 +4063,13 @@
             <w:tcW w:w="3020" w:type="dxa"/>
           </w:tcPr>
           <w:p>
+            <w:proofErr w:type="spellStart"/>
+            <w:proofErr w:type="gramStart"/>
             <w:r>
               <w:t>usertype</w:t>
             </w:r>
+            <w:proofErr w:type="spellEnd"/>
+            <w:proofErr w:type="gramEnd"/>
           </w:p>
         </w:tc>
         <w:tc>
@@ -3955,12 +4083,28 @@
           </w:p>
           <w:p>
             <w:r>
-              <w:t>‘MembreMr’</w:t>
-            </w:r>
-          </w:p>
-          <w:p>
-            <w:r>
-              <w:t>‘MembreVolontaire’</w:t>
+              <w:t>‘</w:t>
+            </w:r>
+            <w:proofErr w:type="spellStart"/>
+            <w:r>
+              <w:t>MembreMr</w:t>
+            </w:r>
+            <w:proofErr w:type="spellEnd"/>
+            <w:r>
+              <w:t>’</w:t>
+            </w:r>
+          </w:p>
+          <w:p>
+            <w:r>
+              <w:t>‘</w:t>
+            </w:r>
+            <w:proofErr w:type="spellStart"/>
+            <w:r>
+              <w:t>MembreVolontaire</w:t>
+            </w:r>
+            <w:proofErr w:type="spellEnd"/>
+            <w:r>
+              <w:t>’</w:t>
             </w:r>
           </w:p>
           <w:p>
@@ -3975,7 +4119,15 @@
           </w:p>
           <w:p>
             <w:r>
-              <w:t>‘SuperAdministrateur’</w:t>
+              <w:t>‘</w:t>
+            </w:r>
+            <w:proofErr w:type="spellStart"/>
+            <w:r>
+              <w:t>SuperAdministrateur</w:t>
+            </w:r>
+            <w:proofErr w:type="spellEnd"/>
+            <w:r>
+              <w:t>’</w:t>
             </w:r>
           </w:p>
         </w:tc>
@@ -3996,9 +4148,13 @@
             <w:tcW w:w="3020" w:type="dxa"/>
           </w:tcPr>
           <w:p>
+            <w:proofErr w:type="spellStart"/>
+            <w:proofErr w:type="gramStart"/>
             <w:r>
               <w:t>userstatus</w:t>
             </w:r>
+            <w:proofErr w:type="spellEnd"/>
+            <w:proofErr w:type="gramEnd"/>
           </w:p>
         </w:tc>
         <w:tc>
@@ -4140,9 +4296,11 @@
             <w:tcW w:w="4106" w:type="dxa"/>
           </w:tcPr>
           <w:p>
+            <w:proofErr w:type="spellStart"/>
             <w:r>
               <w:t>Surname</w:t>
             </w:r>
+            <w:proofErr w:type="spellEnd"/>
           </w:p>
         </w:tc>
         <w:tc>
@@ -4162,9 +4320,11 @@
             <w:tcW w:w="4106" w:type="dxa"/>
           </w:tcPr>
           <w:p>
+            <w:proofErr w:type="spellStart"/>
             <w:r>
               <w:t>Firstname</w:t>
             </w:r>
+            <w:proofErr w:type="spellEnd"/>
           </w:p>
         </w:tc>
         <w:tc>
@@ -4206,9 +4366,11 @@
             <w:tcW w:w="4106" w:type="dxa"/>
           </w:tcPr>
           <w:p>
+            <w:proofErr w:type="spellStart"/>
             <w:r>
               <w:t>Postalcode</w:t>
             </w:r>
+            <w:proofErr w:type="spellEnd"/>
           </w:p>
         </w:tc>
         <w:tc>
@@ -4251,9 +4413,11 @@
             <w:tcW w:w="4106" w:type="dxa"/>
           </w:tcPr>
           <w:p>
+            <w:proofErr w:type="spellStart"/>
             <w:r>
               <w:t>Dateinsert</w:t>
             </w:r>
+            <w:proofErr w:type="spellEnd"/>
           </w:p>
         </w:tc>
         <w:tc>
@@ -4261,9 +4425,11 @@
             <w:tcW w:w="4961" w:type="dxa"/>
           </w:tcPr>
           <w:p>
+            <w:proofErr w:type="spellStart"/>
             <w:r>
               <w:t>DateTime</w:t>
             </w:r>
+            <w:proofErr w:type="spellEnd"/>
           </w:p>
         </w:tc>
       </w:tr>
@@ -4273,9 +4439,11 @@
             <w:tcW w:w="4106" w:type="dxa"/>
           </w:tcPr>
           <w:p>
+            <w:proofErr w:type="spellStart"/>
             <w:r>
               <w:t>Usertype</w:t>
             </w:r>
+            <w:proofErr w:type="spellEnd"/>
           </w:p>
         </w:tc>
         <w:tc>
@@ -4294,12 +4462,28 @@
           </w:p>
           <w:p>
             <w:r>
-              <w:t>‘MembreMr’</w:t>
-            </w:r>
-          </w:p>
-          <w:p>
-            <w:r>
-              <w:t>‘MembreVolontaire’</w:t>
+              <w:t>‘</w:t>
+            </w:r>
+            <w:proofErr w:type="spellStart"/>
+            <w:r>
+              <w:t>MembreMr</w:t>
+            </w:r>
+            <w:proofErr w:type="spellEnd"/>
+            <w:r>
+              <w:t>’</w:t>
+            </w:r>
+          </w:p>
+          <w:p>
+            <w:r>
+              <w:t>‘</w:t>
+            </w:r>
+            <w:proofErr w:type="spellStart"/>
+            <w:r>
+              <w:t>MembreVolontaire</w:t>
+            </w:r>
+            <w:proofErr w:type="spellEnd"/>
+            <w:r>
+              <w:t>’</w:t>
             </w:r>
           </w:p>
           <w:p>
@@ -4314,7 +4498,15 @@
           </w:p>
           <w:p>
             <w:r>
-              <w:t>‘SuperAdministrateur’</w:t>
+              <w:t>‘</w:t>
+            </w:r>
+            <w:proofErr w:type="spellStart"/>
+            <w:r>
+              <w:t>SuperAdministrateur</w:t>
+            </w:r>
+            <w:proofErr w:type="spellEnd"/>
+            <w:r>
+              <w:t>’</w:t>
             </w:r>
           </w:p>
         </w:tc>
@@ -4325,9 +4517,11 @@
             <w:tcW w:w="4106" w:type="dxa"/>
           </w:tcPr>
           <w:p>
+            <w:proofErr w:type="spellStart"/>
             <w:r>
               <w:t>Userstatus</w:t>
             </w:r>
+            <w:proofErr w:type="spellEnd"/>
           </w:p>
         </w:tc>
         <w:tc>
@@ -4458,7 +4652,39 @@
         </w:numPr>
       </w:pPr>
       <w:r>
-        <w:t>Utilisateur non connecté, MembreMr, MembreVolontaire, Partenaire, Modérateur : Peut seulement créer des comptes MembreMr, MembreVolontaire. Le compte ne sera par défaut pas actif, le statut sera ‘En demande’.</w:t>
+        <w:t xml:space="preserve">Utilisateur non connecté, </w:t>
+      </w:r>
+      <w:proofErr w:type="spellStart"/>
+      <w:r>
+        <w:t>MembreMr</w:t>
+      </w:r>
+      <w:proofErr w:type="spellEnd"/>
+      <w:r>
+        <w:t xml:space="preserve">, </w:t>
+      </w:r>
+      <w:proofErr w:type="spellStart"/>
+      <w:r>
+        <w:t>MembreVolontaire</w:t>
+      </w:r>
+      <w:proofErr w:type="spellEnd"/>
+      <w:r>
+        <w:t xml:space="preserve">, Partenaire, Modérateur : Peut seulement créer des comptes </w:t>
+      </w:r>
+      <w:proofErr w:type="spellStart"/>
+      <w:r>
+        <w:t>MembreMr</w:t>
+      </w:r>
+      <w:proofErr w:type="spellEnd"/>
+      <w:r>
+        <w:t xml:space="preserve">, </w:t>
+      </w:r>
+      <w:proofErr w:type="spellStart"/>
+      <w:r>
+        <w:t>MembreVolontaire</w:t>
+      </w:r>
+      <w:proofErr w:type="spellEnd"/>
+      <w:r>
+        <w:t>. Le compte ne sera par défaut pas actif, le statut sera ‘En demande’.</w:t>
       </w:r>
     </w:p>
     <w:p>
@@ -4469,8 +4695,29 @@
         </w:numPr>
       </w:pPr>
       <w:r>
-        <w:t>Administrateur : Il peut créer des comptes MembreMr, MembreVolontaire, Partenaire, Modérateur. Il ne peut pas créer des comptes Administrateur ni SuperAdministrateur</w:t>
-      </w:r>
+        <w:t xml:space="preserve">Administrateur : Il peut créer des comptes </w:t>
+      </w:r>
+      <w:proofErr w:type="spellStart"/>
+      <w:r>
+        <w:t>MembreMr</w:t>
+      </w:r>
+      <w:proofErr w:type="spellEnd"/>
+      <w:r>
+        <w:t xml:space="preserve">, </w:t>
+      </w:r>
+      <w:proofErr w:type="spellStart"/>
+      <w:r>
+        <w:t>MembreVolontaire</w:t>
+      </w:r>
+      <w:proofErr w:type="spellEnd"/>
+      <w:r>
+        <w:t xml:space="preserve">, Partenaire, Modérateur. Il ne peut pas créer des comptes Administrateur ni </w:t>
+      </w:r>
+      <w:proofErr w:type="spellStart"/>
+      <w:r>
+        <w:t>SuperAdministrateur</w:t>
+      </w:r>
+      <w:proofErr w:type="spellEnd"/>
       <w:r>
         <w:t>. Le compte sera directement actif.</w:t>
       </w:r>
@@ -4482,8 +4729,13 @@
           <w:numId w:val="3"/>
         </w:numPr>
       </w:pPr>
-      <w:r>
-        <w:t>SuperAdministrateur : Il peut créer tout type de créer et n’a aucune limitation</w:t>
+      <w:proofErr w:type="spellStart"/>
+      <w:r>
+        <w:t>SuperAdministrateur</w:t>
+      </w:r>
+      <w:proofErr w:type="spellEnd"/>
+      <w:r>
+        <w:t> : Il peut créer tout type de créer et n’a aucune limitation</w:t>
       </w:r>
       <w:r>
         <w:t>. Le compte sera directement actif.</w:t>
@@ -4561,9 +4813,11 @@
             <w:tcW w:w="3020" w:type="dxa"/>
           </w:tcPr>
           <w:p>
+            <w:proofErr w:type="spellStart"/>
             <w:r>
               <w:t>Password</w:t>
             </w:r>
+            <w:proofErr w:type="spellEnd"/>
           </w:p>
         </w:tc>
         <w:tc>
@@ -4593,9 +4847,11 @@
             <w:tcW w:w="3020" w:type="dxa"/>
           </w:tcPr>
           <w:p>
+            <w:proofErr w:type="spellStart"/>
             <w:r>
               <w:t>Firstname</w:t>
             </w:r>
+            <w:proofErr w:type="spellEnd"/>
           </w:p>
         </w:tc>
         <w:tc>
@@ -4625,9 +4881,11 @@
             <w:tcW w:w="3020" w:type="dxa"/>
           </w:tcPr>
           <w:p>
+            <w:proofErr w:type="spellStart"/>
             <w:r>
               <w:t>Surname</w:t>
             </w:r>
+            <w:proofErr w:type="spellEnd"/>
           </w:p>
         </w:tc>
         <w:tc>
@@ -4657,9 +4915,11 @@
             <w:tcW w:w="3020" w:type="dxa"/>
           </w:tcPr>
           <w:p>
+            <w:proofErr w:type="spellStart"/>
             <w:r>
               <w:t>Postalcode</w:t>
             </w:r>
+            <w:proofErr w:type="spellEnd"/>
           </w:p>
         </w:tc>
         <w:tc>
@@ -4721,9 +4981,11 @@
             <w:tcW w:w="3020" w:type="dxa"/>
           </w:tcPr>
           <w:p>
+            <w:proofErr w:type="spellStart"/>
             <w:r>
               <w:t>Usertype</w:t>
             </w:r>
+            <w:proofErr w:type="spellEnd"/>
           </w:p>
         </w:tc>
         <w:tc>
@@ -4742,12 +5004,28 @@
           </w:p>
           <w:p>
             <w:r>
-              <w:t>‘MembreMr’</w:t>
-            </w:r>
-          </w:p>
-          <w:p>
-            <w:r>
-              <w:t>‘MembreVolontaire’</w:t>
+              <w:t>‘</w:t>
+            </w:r>
+            <w:proofErr w:type="spellStart"/>
+            <w:r>
+              <w:t>MembreMr</w:t>
+            </w:r>
+            <w:proofErr w:type="spellEnd"/>
+            <w:r>
+              <w:t>’</w:t>
+            </w:r>
+          </w:p>
+          <w:p>
+            <w:r>
+              <w:t>‘</w:t>
+            </w:r>
+            <w:proofErr w:type="spellStart"/>
+            <w:r>
+              <w:t>MembreVolontaire</w:t>
+            </w:r>
+            <w:proofErr w:type="spellEnd"/>
+            <w:r>
+              <w:t>’</w:t>
             </w:r>
           </w:p>
           <w:p>
@@ -4762,12 +5040,28 @@
           </w:p>
           <w:p>
             <w:r>
-              <w:t>‘SuperAdministrateur’</w:t>
-            </w:r>
-          </w:p>
-          <w:p>
-            <w:r>
-              <w:t>‘MembreEtat’</w:t>
+              <w:t>‘</w:t>
+            </w:r>
+            <w:proofErr w:type="spellStart"/>
+            <w:r>
+              <w:t>SuperAdministrateur</w:t>
+            </w:r>
+            <w:proofErr w:type="spellEnd"/>
+            <w:r>
+              <w:t>’</w:t>
+            </w:r>
+          </w:p>
+          <w:p>
+            <w:r>
+              <w:t>‘</w:t>
+            </w:r>
+            <w:proofErr w:type="spellStart"/>
+            <w:r>
+              <w:t>MembreEtat</w:t>
+            </w:r>
+            <w:proofErr w:type="spellEnd"/>
+            <w:r>
+              <w:t>’</w:t>
             </w:r>
           </w:p>
         </w:tc>
@@ -4875,12 +5169,40 @@
           <w:highlight w:val="green"/>
         </w:rPr>
         <w:lastRenderedPageBreak/>
-        <w:t>POST /users/{user_id}/favori</w:t>
-      </w:r>
+        <w:t>POST /users/{</w:t>
+      </w:r>
+      <w:proofErr w:type="spellStart"/>
       <w:r>
         <w:rPr>
           <w:highlight w:val="green"/>
         </w:rPr>
+        <w:t>user_</w:t>
+      </w:r>
+      <w:proofErr w:type="gramStart"/>
+      <w:r>
+        <w:rPr>
+          <w:highlight w:val="green"/>
+        </w:rPr>
+        <w:t>id</w:t>
+      </w:r>
+      <w:proofErr w:type="spellEnd"/>
+      <w:r>
+        <w:rPr>
+          <w:highlight w:val="green"/>
+        </w:rPr>
+        <w:t>}/</w:t>
+      </w:r>
+      <w:proofErr w:type="gramEnd"/>
+      <w:r>
+        <w:rPr>
+          <w:highlight w:val="green"/>
+        </w:rPr>
+        <w:t>favori</w:t>
+      </w:r>
+      <w:r>
+        <w:rPr>
+          <w:highlight w:val="green"/>
+        </w:rPr>
         <w:t>tes</w:t>
       </w:r>
       <w:r>
@@ -4907,9 +5229,11 @@
       <w:r>
         <w:t xml:space="preserve">Cette route permet à un utilisateur connecté de type </w:t>
       </w:r>
+      <w:proofErr w:type="spellStart"/>
       <w:r>
         <w:t>MembreMr</w:t>
       </w:r>
+      <w:proofErr w:type="spellEnd"/>
       <w:r>
         <w:t xml:space="preserve"> </w:t>
       </w:r>
@@ -4923,8 +5247,13 @@
         <w:t>utilisateur</w:t>
       </w:r>
       <w:r>
-        <w:t xml:space="preserve"> MembreVolontaire</w:t>
-      </w:r>
+        <w:t xml:space="preserve"> </w:t>
+      </w:r>
+      <w:proofErr w:type="spellStart"/>
+      <w:r>
+        <w:t>MembreVolontaire</w:t>
+      </w:r>
+      <w:proofErr w:type="spellEnd"/>
       <w:r>
         <w:t xml:space="preserve"> dans ses favoris</w:t>
       </w:r>
@@ -4956,9 +5285,11 @@
           <w:numId w:val="3"/>
         </w:numPr>
       </w:pPr>
+      <w:proofErr w:type="spellStart"/>
       <w:r>
         <w:t>MembreMr</w:t>
       </w:r>
+      <w:proofErr w:type="spellEnd"/>
     </w:p>
     <w:p>
       <w:pPr>
@@ -4996,9 +5327,11 @@
             <w:tcW w:w="3020" w:type="dxa"/>
           </w:tcPr>
           <w:p>
+            <w:proofErr w:type="spellStart"/>
             <w:r>
               <w:t>Userid</w:t>
             </w:r>
+            <w:proofErr w:type="spellEnd"/>
           </w:p>
         </w:tc>
         <w:tc>
@@ -5092,6 +5425,7 @@
         </w:rPr>
         <w:t>/{</w:t>
       </w:r>
+      <w:proofErr w:type="spellStart"/>
       <w:r>
         <w:rPr>
           <w:highlight w:val="green"/>
@@ -5102,15 +5436,52 @@
         <w:rPr>
           <w:highlight w:val="green"/>
         </w:rPr>
-        <w:t>_id}/comments : Ajouter un commentaire sur</w:t>
+        <w:t>_</w:t>
+      </w:r>
+      <w:proofErr w:type="gramStart"/>
+      <w:r>
+        <w:rPr>
+          <w:highlight w:val="green"/>
+        </w:rPr>
+        <w:t>id</w:t>
+      </w:r>
+      <w:proofErr w:type="spellEnd"/>
+      <w:r>
+        <w:rPr>
+          <w:highlight w:val="green"/>
+        </w:rPr>
+        <w:t>}/</w:t>
+      </w:r>
+      <w:proofErr w:type="spellStart"/>
+      <w:proofErr w:type="gramEnd"/>
+      <w:r>
+        <w:rPr>
+          <w:highlight w:val="green"/>
+        </w:rPr>
+        <w:t>comments</w:t>
+      </w:r>
+      <w:proofErr w:type="spellEnd"/>
+      <w:r>
+        <w:rPr>
+          <w:highlight w:val="green"/>
+        </w:rPr>
+        <w:t> : Ajouter un commentaire sur</w:t>
       </w:r>
       <w:bookmarkEnd w:id="10"/>
       <w:r>
         <w:rPr>
           <w:highlight w:val="green"/>
         </w:rPr>
-        <w:t xml:space="preserve"> un membrevolontaire</w:t>
-      </w:r>
+        <w:t xml:space="preserve"> un </w:t>
+      </w:r>
+      <w:proofErr w:type="spellStart"/>
+      <w:r>
+        <w:rPr>
+          <w:highlight w:val="green"/>
+        </w:rPr>
+        <w:t>membrevolontaire</w:t>
+      </w:r>
+      <w:proofErr w:type="spellEnd"/>
     </w:p>
     <w:p>
       <w:pPr>
@@ -5126,13 +5497,23 @@
     </w:p>
     <w:p>
       <w:r>
-        <w:t>Cette route permet à un membremr d’ajouter un commentaire sur u</w:t>
-      </w:r>
-      <w:r>
-        <w:t>n utilisateur de type membrevolontaire qui a effectué une demande le concernant</w:t>
-      </w:r>
-      <w:r>
-        <w:t>.</w:t>
+        <w:t xml:space="preserve">Cette route permet à un </w:t>
+      </w:r>
+      <w:proofErr w:type="spellStart"/>
+      <w:r>
+        <w:t>membremr</w:t>
+      </w:r>
+      <w:proofErr w:type="spellEnd"/>
+      <w:r>
+        <w:t xml:space="preserve"> d’ajouter un commentaire sur un utilisateur de type </w:t>
+      </w:r>
+      <w:proofErr w:type="spellStart"/>
+      <w:r>
+        <w:t>membrevolontaire</w:t>
+      </w:r>
+      <w:proofErr w:type="spellEnd"/>
+      <w:r>
+        <w:t xml:space="preserve"> qui a effectué une demande le concernant.</w:t>
       </w:r>
     </w:p>
     <w:p>
@@ -5159,17 +5540,32 @@
           <w:numId w:val="3"/>
         </w:numPr>
       </w:pPr>
-      <w:r>
-        <w:t xml:space="preserve">MembreMr : Ne peux ajouter de commentaires que </w:t>
-      </w:r>
-      <w:r>
-        <w:t>sur un MembreVolontaire que s’il a effectué une demande qu’il avait créé</w:t>
-      </w:r>
-      <w:r>
-        <w:t>. Sinon Erreur 401.</w:t>
-      </w:r>
-      <w:r>
-        <w:t xml:space="preserve"> Ainsi, il lui est impossible de faire de faire un commentaire sur un MembreVolontaire qui n’a réalisé aucune demande le concernant.</w:t>
+      <w:proofErr w:type="spellStart"/>
+      <w:r>
+        <w:t>MembreMr</w:t>
+      </w:r>
+      <w:proofErr w:type="spellEnd"/>
+      <w:r>
+        <w:t xml:space="preserve"> : Ne peux ajouter de commentaires que sur un </w:t>
+      </w:r>
+      <w:proofErr w:type="spellStart"/>
+      <w:r>
+        <w:t>MembreVolontaire</w:t>
+      </w:r>
+      <w:proofErr w:type="spellEnd"/>
+      <w:r>
+        <w:t xml:space="preserve"> que s’il a effectué une demande qu’il avait créé. Sinon Erreur 401.</w:t>
+      </w:r>
+      <w:r>
+        <w:t xml:space="preserve"> Ainsi, il lui est impossible de faire de faire un commentaire sur un </w:t>
+      </w:r>
+      <w:proofErr w:type="spellStart"/>
+      <w:r>
+        <w:t>MembreVolontaire</w:t>
+      </w:r>
+      <w:proofErr w:type="spellEnd"/>
+      <w:r>
+        <w:t xml:space="preserve"> qui n’a réalisé aucune demande le concernant.</w:t>
       </w:r>
     </w:p>
     <w:p>
@@ -5208,9 +5604,11 @@
             <w:tcW w:w="3020" w:type="dxa"/>
           </w:tcPr>
           <w:p>
+            <w:proofErr w:type="gramStart"/>
             <w:r>
               <w:t>content</w:t>
             </w:r>
+            <w:proofErr w:type="gramEnd"/>
           </w:p>
         </w:tc>
         <w:tc>
@@ -5302,6 +5700,7 @@
         </w:rPr>
         <w:t>/{</w:t>
       </w:r>
+      <w:proofErr w:type="spellStart"/>
       <w:r>
         <w:rPr>
           <w:highlight w:val="green"/>
@@ -5312,7 +5711,50 @@
         <w:rPr>
           <w:highlight w:val="green"/>
         </w:rPr>
-        <w:t>_id}/comments/{comment_id}/report : Signaler un commentaire</w:t>
+        <w:t>_</w:t>
+      </w:r>
+      <w:proofErr w:type="gramStart"/>
+      <w:r>
+        <w:rPr>
+          <w:highlight w:val="green"/>
+        </w:rPr>
+        <w:t>id</w:t>
+      </w:r>
+      <w:proofErr w:type="spellEnd"/>
+      <w:r>
+        <w:rPr>
+          <w:highlight w:val="green"/>
+        </w:rPr>
+        <w:t>}/</w:t>
+      </w:r>
+      <w:proofErr w:type="spellStart"/>
+      <w:proofErr w:type="gramEnd"/>
+      <w:r>
+        <w:rPr>
+          <w:highlight w:val="green"/>
+        </w:rPr>
+        <w:t>comments</w:t>
+      </w:r>
+      <w:proofErr w:type="spellEnd"/>
+      <w:r>
+        <w:rPr>
+          <w:highlight w:val="green"/>
+        </w:rPr>
+        <w:t>/{</w:t>
+      </w:r>
+      <w:proofErr w:type="spellStart"/>
+      <w:r>
+        <w:rPr>
+          <w:highlight w:val="green"/>
+        </w:rPr>
+        <w:t>comment_id</w:t>
+      </w:r>
+      <w:proofErr w:type="spellEnd"/>
+      <w:r>
+        <w:rPr>
+          <w:highlight w:val="green"/>
+        </w:rPr>
+        <w:t>}/report : Signaler un commentaire</w:t>
       </w:r>
       <w:bookmarkEnd w:id="11"/>
     </w:p>
@@ -5330,7 +5772,39 @@
     </w:p>
     <w:p>
       <w:r>
-        <w:t>Cette route permet à un membrevolontaire ou un membremr de signaler un commentaire. Les modérateurs pourront avoir accès aux commentaires signalées par les membresmr et membrevolontaire.</w:t>
+        <w:t xml:space="preserve">Cette route permet à un </w:t>
+      </w:r>
+      <w:proofErr w:type="spellStart"/>
+      <w:r>
+        <w:t>membrevolontaire</w:t>
+      </w:r>
+      <w:proofErr w:type="spellEnd"/>
+      <w:r>
+        <w:t xml:space="preserve"> ou un </w:t>
+      </w:r>
+      <w:proofErr w:type="spellStart"/>
+      <w:r>
+        <w:t>membremr</w:t>
+      </w:r>
+      <w:proofErr w:type="spellEnd"/>
+      <w:r>
+        <w:t xml:space="preserve"> de signaler un commentaire. Les modérateurs pourront avoir accès aux commentaires signalées par les </w:t>
+      </w:r>
+      <w:proofErr w:type="spellStart"/>
+      <w:r>
+        <w:t>membresmr</w:t>
+      </w:r>
+      <w:proofErr w:type="spellEnd"/>
+      <w:r>
+        <w:t xml:space="preserve"> et </w:t>
+      </w:r>
+      <w:proofErr w:type="spellStart"/>
+      <w:r>
+        <w:t>membrevolontaire</w:t>
+      </w:r>
+      <w:proofErr w:type="spellEnd"/>
+      <w:r>
+        <w:t>.</w:t>
       </w:r>
     </w:p>
     <w:p>
@@ -5357,9 +5831,11 @@
           <w:numId w:val="3"/>
         </w:numPr>
       </w:pPr>
+      <w:proofErr w:type="spellStart"/>
       <w:r>
         <w:t>MembreMr</w:t>
       </w:r>
+      <w:proofErr w:type="spellEnd"/>
     </w:p>
     <w:p>
       <w:pPr>
@@ -5368,9 +5844,11 @@
           <w:numId w:val="3"/>
         </w:numPr>
       </w:pPr>
+      <w:proofErr w:type="spellStart"/>
       <w:r>
         <w:t>MembreVolontaire</w:t>
       </w:r>
+      <w:proofErr w:type="spellEnd"/>
     </w:p>
     <w:p>
       <w:pPr>
@@ -5459,18 +5937,32 @@
         <w:rPr>
           <w:highlight w:val="yellow"/>
         </w:rPr>
-        <w:t>{user</w:t>
-      </w:r>
+        <w:t>{</w:t>
+      </w:r>
+      <w:proofErr w:type="spellStart"/>
       <w:r>
         <w:rPr>
           <w:highlight w:val="yellow"/>
         </w:rPr>
-        <w:t xml:space="preserve">_id} : Modifier </w:t>
+        <w:t>user</w:t>
       </w:r>
       <w:r>
         <w:rPr>
           <w:highlight w:val="yellow"/>
         </w:rPr>
+        <w:t>_id</w:t>
+      </w:r>
+      <w:proofErr w:type="spellEnd"/>
+      <w:r>
+        <w:rPr>
+          <w:highlight w:val="yellow"/>
+        </w:rPr>
+        <w:t xml:space="preserve">} : Modifier </w:t>
+      </w:r>
+      <w:r>
+        <w:rPr>
+          <w:highlight w:val="yellow"/>
+        </w:rPr>
         <w:t>les données d’un utilisateur</w:t>
       </w:r>
       <w:bookmarkEnd w:id="12"/>
@@ -5532,8 +6024,21 @@
           <w:numId w:val="3"/>
         </w:numPr>
       </w:pPr>
-      <w:r>
-        <w:t>MembreMr, MembreVolontaire, Partenaire, Modérateur : Peut seulement modifier les données de son propre compte.</w:t>
+      <w:proofErr w:type="spellStart"/>
+      <w:r>
+        <w:t>MembreMr</w:t>
+      </w:r>
+      <w:proofErr w:type="spellEnd"/>
+      <w:r>
+        <w:t xml:space="preserve">, </w:t>
+      </w:r>
+      <w:proofErr w:type="spellStart"/>
+      <w:r>
+        <w:t>MembreVolontaire</w:t>
+      </w:r>
+      <w:proofErr w:type="spellEnd"/>
+      <w:r>
+        <w:t>, Partenaire, Modérateur : Peut seulement modifier les données de son propre compte.</w:t>
       </w:r>
     </w:p>
     <w:p>
@@ -5544,7 +6049,23 @@
         </w:numPr>
       </w:pPr>
       <w:r>
-        <w:t>Administrateur : Les administrateur ne peuvent modifier que les comptes MembreMr, MembreVolontaire, Partenaire, Modérateur</w:t>
+        <w:t xml:space="preserve">Administrateur : Les administrateur ne peuvent modifier que les comptes </w:t>
+      </w:r>
+      <w:proofErr w:type="spellStart"/>
+      <w:r>
+        <w:t>MembreMr</w:t>
+      </w:r>
+      <w:proofErr w:type="spellEnd"/>
+      <w:r>
+        <w:t xml:space="preserve">, </w:t>
+      </w:r>
+      <w:proofErr w:type="spellStart"/>
+      <w:r>
+        <w:t>MembreVolontaire</w:t>
+      </w:r>
+      <w:proofErr w:type="spellEnd"/>
+      <w:r>
+        <w:t>, Partenaire, Modérateur</w:t>
       </w:r>
       <w:r>
         <w:t>. Il peut bien entendu modifier les données de son propre compte.</w:t>
@@ -5557,8 +6078,13 @@
           <w:numId w:val="3"/>
         </w:numPr>
       </w:pPr>
-      <w:r>
-        <w:t>SuperAdministrateur : Ils peuvent modifier tous type de compte</w:t>
+      <w:proofErr w:type="spellStart"/>
+      <w:r>
+        <w:t>SuperAdministrateur</w:t>
+      </w:r>
+      <w:proofErr w:type="spellEnd"/>
+      <w:r>
+        <w:t> : Ils peuvent modifier tous type de compte</w:t>
       </w:r>
     </w:p>
     <w:p/>
@@ -5598,9 +6124,11 @@
             <w:tcW w:w="3020" w:type="dxa"/>
           </w:tcPr>
           <w:p>
+            <w:proofErr w:type="spellStart"/>
             <w:r>
               <w:t>Surname</w:t>
             </w:r>
+            <w:proofErr w:type="spellEnd"/>
           </w:p>
         </w:tc>
         <w:tc>
@@ -5630,9 +6158,11 @@
             <w:tcW w:w="3020" w:type="dxa"/>
           </w:tcPr>
           <w:p>
+            <w:proofErr w:type="spellStart"/>
             <w:r>
               <w:t>Firstname</w:t>
             </w:r>
+            <w:proofErr w:type="spellEnd"/>
           </w:p>
         </w:tc>
         <w:tc>
@@ -5694,9 +6224,11 @@
             <w:tcW w:w="3020" w:type="dxa"/>
           </w:tcPr>
           <w:p>
+            <w:proofErr w:type="spellStart"/>
             <w:r>
               <w:t>Postalcode</w:t>
             </w:r>
+            <w:proofErr w:type="spellEnd"/>
           </w:p>
         </w:tc>
         <w:tc>
@@ -5767,20 +6299,38 @@
         <w:rPr>
           <w:highlight w:val="yellow"/>
         </w:rPr>
-        <w:t>PUT /users/{user_id</w:t>
-      </w:r>
+        <w:t>PUT /users/{</w:t>
+      </w:r>
+      <w:proofErr w:type="spellStart"/>
       <w:r>
         <w:rPr>
           <w:highlight w:val="yellow"/>
         </w:rPr>
+        <w:t>user_</w:t>
+      </w:r>
+      <w:proofErr w:type="gramStart"/>
+      <w:r>
+        <w:rPr>
+          <w:highlight w:val="yellow"/>
+        </w:rPr>
+        <w:t>id</w:t>
+      </w:r>
+      <w:proofErr w:type="spellEnd"/>
+      <w:r>
+        <w:rPr>
+          <w:highlight w:val="yellow"/>
+        </w:rPr>
         <w:t>}/</w:t>
       </w:r>
+      <w:proofErr w:type="spellStart"/>
+      <w:proofErr w:type="gramEnd"/>
       <w:r>
         <w:rPr>
           <w:highlight w:val="yellow"/>
         </w:rPr>
         <w:t>status</w:t>
       </w:r>
+      <w:proofErr w:type="spellEnd"/>
       <w:r>
         <w:rPr>
           <w:highlight w:val="yellow"/>
@@ -5848,15 +6398,30 @@
           <w:numId w:val="3"/>
         </w:numPr>
       </w:pPr>
+      <w:proofErr w:type="spellStart"/>
       <w:r>
         <w:t>Membre</w:t>
       </w:r>
       <w:r>
         <w:t>Etat</w:t>
       </w:r>
-      <w:r>
-        <w:t> : Peut accepter ou refuser un MembreMR ou MembreVolontaire</w:t>
-      </w:r>
+      <w:proofErr w:type="spellEnd"/>
+      <w:r>
+        <w:t xml:space="preserve"> : Peut accepter ou refuser un </w:t>
+      </w:r>
+      <w:proofErr w:type="spellStart"/>
+      <w:r>
+        <w:t>MembreMR</w:t>
+      </w:r>
+      <w:proofErr w:type="spellEnd"/>
+      <w:r>
+        <w:t xml:space="preserve"> ou </w:t>
+      </w:r>
+      <w:proofErr w:type="spellStart"/>
+      <w:r>
+        <w:t>MembreVolontaire</w:t>
+      </w:r>
+      <w:proofErr w:type="spellEnd"/>
     </w:p>
     <w:p>
       <w:pPr>
@@ -5866,8 +6431,29 @@
         </w:numPr>
       </w:pPr>
       <w:r>
-        <w:t>Administrateur : Peut modifier l’état d’un compte MembreMr, MembreVolontaire, Partenaire, Modérateur. Il lui est impossible de modifier l’état d’un compte Administrateur ou SuperAdministrateur</w:t>
-      </w:r>
+        <w:t xml:space="preserve">Administrateur : Peut modifier l’état d’un compte </w:t>
+      </w:r>
+      <w:proofErr w:type="spellStart"/>
+      <w:r>
+        <w:t>MembreMr</w:t>
+      </w:r>
+      <w:proofErr w:type="spellEnd"/>
+      <w:r>
+        <w:t xml:space="preserve">, </w:t>
+      </w:r>
+      <w:proofErr w:type="spellStart"/>
+      <w:r>
+        <w:t>MembreVolontaire</w:t>
+      </w:r>
+      <w:proofErr w:type="spellEnd"/>
+      <w:r>
+        <w:t xml:space="preserve">, Partenaire, Modérateur. Il lui est impossible de modifier l’état d’un compte Administrateur ou </w:t>
+      </w:r>
+      <w:proofErr w:type="spellStart"/>
+      <w:r>
+        <w:t>SuperAdministrateur</w:t>
+      </w:r>
+      <w:proofErr w:type="spellEnd"/>
     </w:p>
     <w:p>
       <w:pPr>
@@ -5916,12 +6502,14 @@
             <w:tcW w:w="3020" w:type="dxa"/>
           </w:tcPr>
           <w:p>
+            <w:proofErr w:type="spellStart"/>
             <w:r>
               <w:t>User</w:t>
             </w:r>
             <w:r>
               <w:t>status</w:t>
             </w:r>
+            <w:proofErr w:type="spellEnd"/>
           </w:p>
         </w:tc>
         <w:tc>
@@ -6025,7 +6613,43 @@
         <w:rPr>
           <w:highlight w:val="yellow"/>
         </w:rPr>
-        <w:t>PUT /users/{user_id}/proofidentity : Envoi des justificatifs d’identité</w:t>
+        <w:t>PUT /users/{</w:t>
+      </w:r>
+      <w:proofErr w:type="spellStart"/>
+      <w:r>
+        <w:rPr>
+          <w:highlight w:val="yellow"/>
+        </w:rPr>
+        <w:t>user_</w:t>
+      </w:r>
+      <w:proofErr w:type="gramStart"/>
+      <w:r>
+        <w:rPr>
+          <w:highlight w:val="yellow"/>
+        </w:rPr>
+        <w:t>id</w:t>
+      </w:r>
+      <w:proofErr w:type="spellEnd"/>
+      <w:r>
+        <w:rPr>
+          <w:highlight w:val="yellow"/>
+        </w:rPr>
+        <w:t>}/</w:t>
+      </w:r>
+      <w:proofErr w:type="spellStart"/>
+      <w:proofErr w:type="gramEnd"/>
+      <w:r>
+        <w:rPr>
+          <w:highlight w:val="yellow"/>
+        </w:rPr>
+        <w:t>proofidentity</w:t>
+      </w:r>
+      <w:proofErr w:type="spellEnd"/>
+      <w:r>
+        <w:rPr>
+          <w:highlight w:val="yellow"/>
+        </w:rPr>
+        <w:t xml:space="preserve"> : Envoi des justificatifs d’identité</w:t>
       </w:r>
       <w:bookmarkEnd w:id="14"/>
     </w:p>
@@ -6043,7 +6667,23 @@
     </w:p>
     <w:p>
       <w:r>
-        <w:t>Cette route permet d’envoyer les justificatifs d’identité (carte d’identité pour le MembreVolontaire, carte d’identité + justificatif Mr pour le MembreMr)</w:t>
+        <w:t xml:space="preserve">Cette route permet d’envoyer les justificatifs d’identité (carte d’identité pour le </w:t>
+      </w:r>
+      <w:proofErr w:type="spellStart"/>
+      <w:r>
+        <w:t>MembreVolontaire</w:t>
+      </w:r>
+      <w:proofErr w:type="spellEnd"/>
+      <w:r>
+        <w:t xml:space="preserve">, carte d’identité + justificatif Mr pour le </w:t>
+      </w:r>
+      <w:proofErr w:type="spellStart"/>
+      <w:r>
+        <w:t>MembreMr</w:t>
+      </w:r>
+      <w:proofErr w:type="spellEnd"/>
+      <w:r>
+        <w:t>)</w:t>
       </w:r>
     </w:p>
     <w:p>
@@ -6070,8 +6710,13 @@
           <w:numId w:val="3"/>
         </w:numPr>
       </w:pPr>
-      <w:r>
-        <w:t>MembreVolontaire : Envoi sa carte d’identité</w:t>
+      <w:proofErr w:type="spellStart"/>
+      <w:r>
+        <w:t>MembreVolontaire</w:t>
+      </w:r>
+      <w:proofErr w:type="spellEnd"/>
+      <w:r>
+        <w:t> : Envoi sa carte d’identité</w:t>
       </w:r>
     </w:p>
     <w:p>
@@ -6081,8 +6726,13 @@
           <w:numId w:val="3"/>
         </w:numPr>
       </w:pPr>
-      <w:r>
-        <w:t>MembreMr : Envoi sa carte d’identité et son justificatif MR</w:t>
+      <w:proofErr w:type="spellStart"/>
+      <w:r>
+        <w:t>MembreMr</w:t>
+      </w:r>
+      <w:proofErr w:type="spellEnd"/>
+      <w:r>
+        <w:t> : Envoi sa carte d’identité et son justificatif MR</w:t>
       </w:r>
     </w:p>
     <w:p>
@@ -6153,9 +6803,11 @@
             <w:tcW w:w="3020" w:type="dxa"/>
           </w:tcPr>
           <w:p>
+            <w:proofErr w:type="spellStart"/>
             <w:r>
               <w:t>Password</w:t>
             </w:r>
+            <w:proofErr w:type="spellEnd"/>
           </w:p>
         </w:tc>
         <w:tc>
@@ -6185,9 +6837,11 @@
             <w:tcW w:w="3020" w:type="dxa"/>
           </w:tcPr>
           <w:p>
+            <w:proofErr w:type="spellStart"/>
             <w:r>
               <w:t>CardIdentity</w:t>
             </w:r>
+            <w:proofErr w:type="spellEnd"/>
           </w:p>
         </w:tc>
         <w:tc>
@@ -6217,9 +6871,11 @@
             <w:tcW w:w="3020" w:type="dxa"/>
           </w:tcPr>
           <w:p>
+            <w:proofErr w:type="spellStart"/>
             <w:r>
               <w:t>ProofMr</w:t>
             </w:r>
+            <w:proofErr w:type="spellEnd"/>
           </w:p>
         </w:tc>
         <w:tc>
@@ -6238,8 +6894,13 @@
           </w:tcPr>
           <w:p>
             <w:r>
-              <w:t>Requis si MembreMr</w:t>
-            </w:r>
+              <w:t xml:space="preserve">Requis si </w:t>
+            </w:r>
+            <w:proofErr w:type="spellStart"/>
+            <w:r>
+              <w:t>MembreMr</w:t>
+            </w:r>
+            <w:proofErr w:type="spellEnd"/>
           </w:p>
         </w:tc>
       </w:tr>
@@ -6307,13 +6968,27 @@
         <w:rPr>
           <w:highlight w:val="red"/>
         </w:rPr>
-        <w:t>{user</w:t>
-      </w:r>
+        <w:t>{</w:t>
+      </w:r>
+      <w:proofErr w:type="spellStart"/>
       <w:r>
         <w:rPr>
           <w:highlight w:val="red"/>
         </w:rPr>
-        <w:t>_id} : Supprimer un utilisateur</w:t>
+        <w:t>user</w:t>
+      </w:r>
+      <w:r>
+        <w:rPr>
+          <w:highlight w:val="red"/>
+        </w:rPr>
+        <w:t>_id</w:t>
+      </w:r>
+      <w:proofErr w:type="spellEnd"/>
+      <w:r>
+        <w:rPr>
+          <w:highlight w:val="red"/>
+        </w:rPr>
+        <w:t>} : Supprimer un utilisateur</w:t>
       </w:r>
       <w:bookmarkEnd w:id="15"/>
     </w:p>
@@ -6359,8 +7034,21 @@
           <w:numId w:val="3"/>
         </w:numPr>
       </w:pPr>
-      <w:r>
-        <w:t>MembreMr, MembreVolontaire, Partenaire, Modérateur : Peut seulement supprimer seulement son propre compte</w:t>
+      <w:proofErr w:type="spellStart"/>
+      <w:r>
+        <w:t>MembreMr</w:t>
+      </w:r>
+      <w:proofErr w:type="spellEnd"/>
+      <w:r>
+        <w:t xml:space="preserve">, </w:t>
+      </w:r>
+      <w:proofErr w:type="spellStart"/>
+      <w:r>
+        <w:t>MembreVolontaire</w:t>
+      </w:r>
+      <w:proofErr w:type="spellEnd"/>
+      <w:r>
+        <w:t>, Partenaire, Modérateur : Peut seulement supprimer seulement son propre compte</w:t>
       </w:r>
     </w:p>
     <w:p>
@@ -6371,7 +7059,23 @@
         </w:numPr>
       </w:pPr>
       <w:r>
-        <w:t>Administrateur : Les administrateur ne peuvent supprimer que des comptes MembreMr, MembreVolontaire, Partenaire, Modérateur</w:t>
+        <w:t xml:space="preserve">Administrateur : Les administrateur ne peuvent supprimer que des comptes </w:t>
+      </w:r>
+      <w:proofErr w:type="spellStart"/>
+      <w:r>
+        <w:t>MembreMr</w:t>
+      </w:r>
+      <w:proofErr w:type="spellEnd"/>
+      <w:r>
+        <w:t xml:space="preserve">, </w:t>
+      </w:r>
+      <w:proofErr w:type="spellStart"/>
+      <w:r>
+        <w:t>MembreVolontaire</w:t>
+      </w:r>
+      <w:proofErr w:type="spellEnd"/>
+      <w:r>
+        <w:t>, Partenaire, Modérateur</w:t>
       </w:r>
       <w:r>
         <w:t>. Il peut bien entendu supprimer son propre compte</w:t>
@@ -6384,8 +7088,13 @@
           <w:numId w:val="3"/>
         </w:numPr>
       </w:pPr>
-      <w:r>
-        <w:t>SuperAdministrateur : Ils peuvent supprimer tous types de compte</w:t>
+      <w:proofErr w:type="spellStart"/>
+      <w:r>
+        <w:t>SuperAdministrateur</w:t>
+      </w:r>
+      <w:proofErr w:type="spellEnd"/>
+      <w:r>
+        <w:t> : Ils peuvent supprimer tous types de compte</w:t>
       </w:r>
     </w:p>
     <w:p>
@@ -6471,24 +7180,66 @@
         <w:rPr>
           <w:highlight w:val="red"/>
         </w:rPr>
-        <w:t>{user</w:t>
-      </w:r>
+        <w:t>{</w:t>
+      </w:r>
+      <w:proofErr w:type="spellStart"/>
       <w:r>
         <w:rPr>
           <w:highlight w:val="red"/>
         </w:rPr>
-        <w:t>s_id}/favori</w:t>
+        <w:t>user</w:t>
       </w:r>
       <w:r>
         <w:rPr>
           <w:highlight w:val="red"/>
         </w:rPr>
-        <w:t>tes/{user_id}</w:t>
-      </w:r>
+        <w:t>s_</w:t>
+      </w:r>
+      <w:proofErr w:type="gramStart"/>
       <w:r>
         <w:rPr>
           <w:highlight w:val="red"/>
         </w:rPr>
+        <w:t>id</w:t>
+      </w:r>
+      <w:proofErr w:type="spellEnd"/>
+      <w:r>
+        <w:rPr>
+          <w:highlight w:val="red"/>
+        </w:rPr>
+        <w:t>}/</w:t>
+      </w:r>
+      <w:proofErr w:type="gramEnd"/>
+      <w:r>
+        <w:rPr>
+          <w:highlight w:val="red"/>
+        </w:rPr>
+        <w:t>favori</w:t>
+      </w:r>
+      <w:r>
+        <w:rPr>
+          <w:highlight w:val="red"/>
+        </w:rPr>
+        <w:t>tes/{</w:t>
+      </w:r>
+      <w:proofErr w:type="spellStart"/>
+      <w:r>
+        <w:rPr>
+          <w:highlight w:val="red"/>
+        </w:rPr>
+        <w:t>user_id</w:t>
+      </w:r>
+      <w:proofErr w:type="spellEnd"/>
+      <w:r>
+        <w:rPr>
+          <w:highlight w:val="red"/>
+        </w:rPr>
+        <w:t>}</w:t>
+      </w:r>
+      <w:r>
+        <w:rPr>
+          <w:highlight w:val="red"/>
+        </w:rPr>
         <w:t> : Supprimer un utilisateur de ses favoris</w:t>
       </w:r>
       <w:bookmarkEnd w:id="16"/>
@@ -6513,11 +7264,21 @@
         <w:t>e</w:t>
       </w:r>
       <w:r>
-        <w:t xml:space="preserve"> MembreMr de supprimer un utilisateur </w:t>
-      </w:r>
+        <w:t xml:space="preserve"> </w:t>
+      </w:r>
+      <w:proofErr w:type="spellStart"/>
+      <w:r>
+        <w:t>MembreMr</w:t>
+      </w:r>
+      <w:proofErr w:type="spellEnd"/>
+      <w:r>
+        <w:t xml:space="preserve"> de supprimer un utilisateur </w:t>
+      </w:r>
+      <w:proofErr w:type="spellStart"/>
       <w:r>
         <w:t>MembreVolontaire</w:t>
       </w:r>
+      <w:proofErr w:type="spellEnd"/>
       <w:r>
         <w:t xml:space="preserve"> de ses favoris.</w:t>
       </w:r>
@@ -6547,9 +7308,11 @@
           <w:numId w:val="3"/>
         </w:numPr>
       </w:pPr>
+      <w:proofErr w:type="spellStart"/>
       <w:r>
         <w:t>MembreMr</w:t>
       </w:r>
+      <w:proofErr w:type="spellEnd"/>
     </w:p>
     <w:p>
       <w:pPr>
@@ -6621,9 +7384,14 @@
       <w:bookmarkStart w:id="17" w:name="_Toc133357510"/>
       <w:r>
         <w:lastRenderedPageBreak/>
-        <w:t>ROUTES /helprequests</w:t>
+        <w:t>ROUTES /</w:t>
+      </w:r>
+      <w:proofErr w:type="spellStart"/>
+      <w:r>
+        <w:t>helprequests</w:t>
       </w:r>
       <w:bookmarkEnd w:id="17"/>
+      <w:proofErr w:type="spellEnd"/>
     </w:p>
     <w:p>
       <w:pPr>
@@ -6634,7 +7402,35 @@
         <w:rPr>
           <w:highlight w:val="cyan"/>
         </w:rPr>
-        <w:t>GET /helprequests/{helprequest_id} : Récupérer une demande</w:t>
+        <w:t>GET /</w:t>
+      </w:r>
+      <w:proofErr w:type="spellStart"/>
+      <w:r>
+        <w:rPr>
+          <w:highlight w:val="cyan"/>
+        </w:rPr>
+        <w:t>helprequests</w:t>
+      </w:r>
+      <w:proofErr w:type="spellEnd"/>
+      <w:r>
+        <w:rPr>
+          <w:highlight w:val="cyan"/>
+        </w:rPr>
+        <w:t>/{</w:t>
+      </w:r>
+      <w:proofErr w:type="spellStart"/>
+      <w:r>
+        <w:rPr>
+          <w:highlight w:val="cyan"/>
+        </w:rPr>
+        <w:t>helprequest_id</w:t>
+      </w:r>
+      <w:proofErr w:type="spellEnd"/>
+      <w:r>
+        <w:rPr>
+          <w:highlight w:val="cyan"/>
+        </w:rPr>
+        <w:t>} : Récupérer une demande</w:t>
       </w:r>
       <w:bookmarkEnd w:id="18"/>
     </w:p>
@@ -6672,8 +7468,13 @@
           <w:numId w:val="3"/>
         </w:numPr>
       </w:pPr>
-      <w:r>
-        <w:t>MembreVolontaire : Pourra accéder à toutes les demandes créées + les demandes qui lui sont reliées (qu’il a accepté et/ou terminé). S’il n’a pas les droits sur cette requête, Erreur 401</w:t>
+      <w:proofErr w:type="spellStart"/>
+      <w:r>
+        <w:t>MembreVolontaire</w:t>
+      </w:r>
+      <w:proofErr w:type="spellEnd"/>
+      <w:r>
+        <w:t> : Pourra accéder à toutes les demandes créées + les demandes qui lui sont reliées (qu’il a accepté et/ou terminé). S’il n’a pas les droits sur cette requête, Erreur 401</w:t>
       </w:r>
     </w:p>
     <w:p>
@@ -6683,8 +7484,21 @@
           <w:numId w:val="3"/>
         </w:numPr>
       </w:pPr>
-      <w:r>
-        <w:t>MembreMr : Pourra accéder à tous les demandes qui lui sont reliées (demande qu’il a crée). Si n’a pas les droits sur cette requête, Erreur 401</w:t>
+      <w:proofErr w:type="spellStart"/>
+      <w:r>
+        <w:t>MembreMr</w:t>
+      </w:r>
+      <w:proofErr w:type="spellEnd"/>
+      <w:r>
+        <w:t xml:space="preserve"> : Pourra accéder à tous les demandes qui lui sont reliées (demande qu’il a </w:t>
+      </w:r>
+      <w:proofErr w:type="spellStart"/>
+      <w:r>
+        <w:t>crée</w:t>
+      </w:r>
+      <w:proofErr w:type="spellEnd"/>
+      <w:r>
+        <w:t>). Si n’a pas les droits sur cette requête, Erreur 401</w:t>
       </w:r>
     </w:p>
     <w:p>
@@ -6695,8 +7509,21 @@
         </w:numPr>
       </w:pPr>
       <w:r>
-        <w:t>Administrateur, SuperAdministrateur : Pourront accéder à toutes les demandes sans aucune disctinction</w:t>
-      </w:r>
+        <w:t xml:space="preserve">Administrateur, </w:t>
+      </w:r>
+      <w:proofErr w:type="spellStart"/>
+      <w:r>
+        <w:t>SuperAdministrateur</w:t>
+      </w:r>
+      <w:proofErr w:type="spellEnd"/>
+      <w:r>
+        <w:t xml:space="preserve"> : Pourront accéder à toutes les demandes sans aucune </w:t>
+      </w:r>
+      <w:proofErr w:type="spellStart"/>
+      <w:r>
+        <w:t>disctinction</w:t>
+      </w:r>
+      <w:proofErr w:type="spellEnd"/>
     </w:p>
     <w:p>
       <w:pPr>
@@ -6760,9 +7587,13 @@
             <w:tcW w:w="4673" w:type="dxa"/>
           </w:tcPr>
           <w:p>
+            <w:proofErr w:type="spellStart"/>
+            <w:proofErr w:type="gramStart"/>
             <w:r>
               <w:t>title</w:t>
             </w:r>
+            <w:proofErr w:type="spellEnd"/>
+            <w:proofErr w:type="gramEnd"/>
           </w:p>
         </w:tc>
         <w:tc>
@@ -6782,9 +7613,11 @@
             <w:tcW w:w="4673" w:type="dxa"/>
           </w:tcPr>
           <w:p>
+            <w:proofErr w:type="spellStart"/>
             <w:r>
               <w:t>Estimatedtime</w:t>
             </w:r>
+            <w:proofErr w:type="spellEnd"/>
           </w:p>
         </w:tc>
         <w:tc>
@@ -6814,9 +7647,11 @@
             <w:tcW w:w="4394" w:type="dxa"/>
           </w:tcPr>
           <w:p>
+            <w:proofErr w:type="spellStart"/>
             <w:r>
               <w:t>DateTime</w:t>
             </w:r>
+            <w:proofErr w:type="spellEnd"/>
           </w:p>
         </w:tc>
       </w:tr>
@@ -6848,9 +7683,11 @@
             <w:tcW w:w="4673" w:type="dxa"/>
           </w:tcPr>
           <w:p>
+            <w:proofErr w:type="spellStart"/>
             <w:r>
               <w:t>Postalcode</w:t>
             </w:r>
+            <w:proofErr w:type="spellEnd"/>
           </w:p>
         </w:tc>
         <w:tc>
@@ -6903,8 +7740,13 @@
           </w:tcPr>
           <w:p>
             <w:r>
-              <w:t>Integer ou Null</w:t>
-            </w:r>
+              <w:t xml:space="preserve">Integer ou </w:t>
+            </w:r>
+            <w:proofErr w:type="spellStart"/>
+            <w:r>
+              <w:t>Null</w:t>
+            </w:r>
+            <w:proofErr w:type="spellEnd"/>
           </w:p>
         </w:tc>
       </w:tr>
@@ -6914,9 +7756,11 @@
             <w:tcW w:w="4673" w:type="dxa"/>
           </w:tcPr>
           <w:p>
+            <w:proofErr w:type="spellStart"/>
             <w:r>
               <w:t>Helprequestcategory</w:t>
             </w:r>
+            <w:proofErr w:type="spellEnd"/>
           </w:p>
         </w:tc>
         <w:tc>
@@ -6990,10 +7834,12 @@
             <w:tcW w:w="4673" w:type="dxa"/>
           </w:tcPr>
           <w:p>
+            <w:proofErr w:type="spellStart"/>
             <w:r>
               <w:lastRenderedPageBreak/>
               <w:t>Helprequeststatus</w:t>
             </w:r>
+            <w:proofErr w:type="spellEnd"/>
           </w:p>
         </w:tc>
         <w:tc>
@@ -7028,9 +7874,11 @@
             <w:tcW w:w="4673" w:type="dxa"/>
           </w:tcPr>
           <w:p>
+            <w:proofErr w:type="spellStart"/>
             <w:r>
               <w:t>Helprequestvolunteermember</w:t>
             </w:r>
+            <w:proofErr w:type="spellEnd"/>
           </w:p>
         </w:tc>
         <w:tc>
@@ -7038,8 +7886,21 @@
             <w:tcW w:w="4394" w:type="dxa"/>
           </w:tcPr>
           <w:p>
-            <w:r>
-              <w:t>Null ou String =&gt;  le nom et prénom du membre volontaire en charge de la demande</w:t>
+            <w:proofErr w:type="spellStart"/>
+            <w:r>
+              <w:t>Null</w:t>
+            </w:r>
+            <w:proofErr w:type="spellEnd"/>
+            <w:r>
+              <w:t xml:space="preserve"> ou String =</w:t>
+            </w:r>
+            <w:proofErr w:type="gramStart"/>
+            <w:r>
+              <w:t>&gt;  le</w:t>
+            </w:r>
+            <w:proofErr w:type="gramEnd"/>
+            <w:r>
+              <w:t xml:space="preserve"> nom et prénom du membre volontaire en charge de la demande</w:t>
             </w:r>
           </w:p>
         </w:tc>
@@ -7050,9 +7911,11 @@
             <w:tcW w:w="4673" w:type="dxa"/>
           </w:tcPr>
           <w:p>
+            <w:proofErr w:type="spellStart"/>
             <w:r>
               <w:t>Helprequestrmmember</w:t>
             </w:r>
+            <w:proofErr w:type="spellEnd"/>
           </w:p>
         </w:tc>
         <w:tc>
@@ -7060,8 +7923,21 @@
             <w:tcW w:w="4394" w:type="dxa"/>
           </w:tcPr>
           <w:p>
-            <w:r>
-              <w:t>Null ou String =&gt; le nom et prénom du membremr qui a formulé la demande</w:t>
+            <w:proofErr w:type="spellStart"/>
+            <w:r>
+              <w:t>Null</w:t>
+            </w:r>
+            <w:proofErr w:type="spellEnd"/>
+            <w:r>
+              <w:t xml:space="preserve"> ou String =&gt; le nom et prénom du </w:t>
+            </w:r>
+            <w:proofErr w:type="spellStart"/>
+            <w:r>
+              <w:t>membremr</w:t>
+            </w:r>
+            <w:proofErr w:type="spellEnd"/>
+            <w:r>
+              <w:t xml:space="preserve"> qui a formulé la demande</w:t>
             </w:r>
           </w:p>
         </w:tc>
@@ -7079,7 +7955,21 @@
         <w:rPr>
           <w:highlight w:val="cyan"/>
         </w:rPr>
-        <w:t>GET /helprequests : Récupérer toutes les demandes</w:t>
+        <w:t>GET /</w:t>
+      </w:r>
+      <w:proofErr w:type="spellStart"/>
+      <w:r>
+        <w:rPr>
+          <w:highlight w:val="cyan"/>
+        </w:rPr>
+        <w:t>helprequests</w:t>
+      </w:r>
+      <w:proofErr w:type="spellEnd"/>
+      <w:r>
+        <w:rPr>
+          <w:highlight w:val="cyan"/>
+        </w:rPr>
+        <w:t> : Récupérer toutes les demandes</w:t>
       </w:r>
       <w:bookmarkEnd w:id="19"/>
     </w:p>
@@ -7124,8 +8014,13 @@
           <w:numId w:val="3"/>
         </w:numPr>
       </w:pPr>
-      <w:r>
-        <w:t xml:space="preserve">MembreVolontaire : Pourra accéder à toutes les demandes créées + les demandes qui lui sont reliées (qu’il a accepté et/ou terminé). </w:t>
+      <w:proofErr w:type="spellStart"/>
+      <w:r>
+        <w:t>MembreVolontaire</w:t>
+      </w:r>
+      <w:proofErr w:type="spellEnd"/>
+      <w:r>
+        <w:t xml:space="preserve"> : Pourra accéder à toutes les demandes créées + les demandes qui lui sont reliées (qu’il a accepté et/ou terminé). </w:t>
       </w:r>
     </w:p>
     <w:p>
@@ -7135,8 +8030,21 @@
           <w:numId w:val="3"/>
         </w:numPr>
       </w:pPr>
-      <w:r>
-        <w:t xml:space="preserve">MembreMr : Pourra accéder à tous les demandes qui lui sont reliées (demande qu’il a crée). </w:t>
+      <w:proofErr w:type="spellStart"/>
+      <w:r>
+        <w:t>MembreMr</w:t>
+      </w:r>
+      <w:proofErr w:type="spellEnd"/>
+      <w:r>
+        <w:t xml:space="preserve"> : Pourra accéder à tous les demandes qui lui sont reliées (demande qu’il a </w:t>
+      </w:r>
+      <w:proofErr w:type="spellStart"/>
+      <w:r>
+        <w:t>crée</w:t>
+      </w:r>
+      <w:proofErr w:type="spellEnd"/>
+      <w:r>
+        <w:t xml:space="preserve">). </w:t>
       </w:r>
     </w:p>
     <w:p>
@@ -7147,8 +8055,21 @@
         </w:numPr>
       </w:pPr>
       <w:r>
-        <w:t>Administrateur, SuperAdministrateur : Pourront accéder à toutes les demandes sans aucune disctinction</w:t>
-      </w:r>
+        <w:t xml:space="preserve">Administrateur, </w:t>
+      </w:r>
+      <w:proofErr w:type="spellStart"/>
+      <w:r>
+        <w:t>SuperAdministrateur</w:t>
+      </w:r>
+      <w:proofErr w:type="spellEnd"/>
+      <w:r>
+        <w:t xml:space="preserve"> : Pourront accéder à toutes les demandes sans aucune </w:t>
+      </w:r>
+      <w:proofErr w:type="spellStart"/>
+      <w:r>
+        <w:t>disctinction</w:t>
+      </w:r>
+      <w:proofErr w:type="spellEnd"/>
     </w:p>
     <w:p>
       <w:pPr>
@@ -7218,9 +8139,11 @@
             <w:tcW w:w="3164" w:type="dxa"/>
           </w:tcPr>
           <w:p>
+            <w:proofErr w:type="spellStart"/>
             <w:r>
               <w:t>Postalcode</w:t>
             </w:r>
+            <w:proofErr w:type="spellEnd"/>
           </w:p>
         </w:tc>
         <w:tc>
@@ -7264,7 +8187,15 @@
           </w:tcPr>
           <w:p>
             <w:r>
-              <w:t>Integer =&gt; Rayon en kilomètres au alentours des coordonnées géographiques de la ville et code postale</w:t>
+              <w:t xml:space="preserve">Integer =&gt; Rayon en kilomètres </w:t>
+            </w:r>
+            <w:proofErr w:type="spellStart"/>
+            <w:r>
+              <w:t>au</w:t>
+            </w:r>
+            <w:proofErr w:type="spellEnd"/>
+            <w:r>
+              <w:t xml:space="preserve"> alentours des coordonnées géographiques de la ville et code postale</w:t>
             </w:r>
           </w:p>
         </w:tc>
@@ -7285,9 +8216,11 @@
             <w:tcW w:w="3164" w:type="dxa"/>
           </w:tcPr>
           <w:p>
+            <w:proofErr w:type="spellStart"/>
             <w:r>
               <w:t>Helprequestcategory</w:t>
             </w:r>
+            <w:proofErr w:type="spellEnd"/>
           </w:p>
         </w:tc>
         <w:tc>
@@ -7372,9 +8305,11 @@
             <w:tcW w:w="3164" w:type="dxa"/>
           </w:tcPr>
           <w:p>
+            <w:proofErr w:type="spellStart"/>
             <w:r>
               <w:t>Helprequeststatus</w:t>
             </w:r>
+            <w:proofErr w:type="spellEnd"/>
           </w:p>
         </w:tc>
         <w:tc>
@@ -7464,9 +8399,13 @@
             <w:tcW w:w="4673" w:type="dxa"/>
           </w:tcPr>
           <w:p>
+            <w:proofErr w:type="spellStart"/>
+            <w:proofErr w:type="gramStart"/>
             <w:r>
               <w:t>title</w:t>
             </w:r>
+            <w:proofErr w:type="spellEnd"/>
+            <w:proofErr w:type="gramEnd"/>
           </w:p>
         </w:tc>
         <w:tc>
@@ -7486,9 +8425,11 @@
             <w:tcW w:w="4673" w:type="dxa"/>
           </w:tcPr>
           <w:p>
+            <w:proofErr w:type="spellStart"/>
             <w:r>
               <w:t>Estimatedtime</w:t>
             </w:r>
+            <w:proofErr w:type="spellEnd"/>
           </w:p>
         </w:tc>
         <w:tc>
@@ -7518,9 +8459,11 @@
             <w:tcW w:w="4394" w:type="dxa"/>
           </w:tcPr>
           <w:p>
+            <w:proofErr w:type="spellStart"/>
             <w:r>
               <w:t>DateTime</w:t>
             </w:r>
+            <w:proofErr w:type="spellEnd"/>
           </w:p>
         </w:tc>
       </w:tr>
@@ -7552,9 +8495,11 @@
             <w:tcW w:w="4673" w:type="dxa"/>
           </w:tcPr>
           <w:p>
+            <w:proofErr w:type="spellStart"/>
             <w:r>
               <w:t>Postalcode</w:t>
             </w:r>
+            <w:proofErr w:type="spellEnd"/>
           </w:p>
         </w:tc>
         <w:tc>
@@ -7607,8 +8552,13 @@
           </w:tcPr>
           <w:p>
             <w:r>
-              <w:t>Integer ou Null</w:t>
-            </w:r>
+              <w:t xml:space="preserve">Integer ou </w:t>
+            </w:r>
+            <w:proofErr w:type="spellStart"/>
+            <w:r>
+              <w:t>Null</w:t>
+            </w:r>
+            <w:proofErr w:type="spellEnd"/>
           </w:p>
         </w:tc>
       </w:tr>
@@ -7618,9 +8568,11 @@
             <w:tcW w:w="4673" w:type="dxa"/>
           </w:tcPr>
           <w:p>
+            <w:proofErr w:type="spellStart"/>
             <w:r>
               <w:t>Helprequestcategory</w:t>
             </w:r>
+            <w:proofErr w:type="spellEnd"/>
           </w:p>
         </w:tc>
         <w:tc>
@@ -7693,10 +8645,12 @@
             <w:tcW w:w="4673" w:type="dxa"/>
           </w:tcPr>
           <w:p>
+            <w:proofErr w:type="spellStart"/>
             <w:r>
               <w:lastRenderedPageBreak/>
               <w:t>Helprequeststatus</w:t>
             </w:r>
+            <w:proofErr w:type="spellEnd"/>
           </w:p>
         </w:tc>
         <w:tc>
@@ -7731,9 +8685,11 @@
             <w:tcW w:w="4673" w:type="dxa"/>
           </w:tcPr>
           <w:p>
+            <w:proofErr w:type="spellStart"/>
             <w:r>
               <w:t>Helprequestvolunteermember</w:t>
             </w:r>
+            <w:proofErr w:type="spellEnd"/>
           </w:p>
         </w:tc>
         <w:tc>
@@ -7741,8 +8697,21 @@
             <w:tcW w:w="4394" w:type="dxa"/>
           </w:tcPr>
           <w:p>
-            <w:r>
-              <w:t>Null ou String =&gt;  le nom et prénom du membre volontaire en charge de la demande</w:t>
+            <w:proofErr w:type="spellStart"/>
+            <w:r>
+              <w:t>Null</w:t>
+            </w:r>
+            <w:proofErr w:type="spellEnd"/>
+            <w:r>
+              <w:t xml:space="preserve"> ou String =</w:t>
+            </w:r>
+            <w:proofErr w:type="gramStart"/>
+            <w:r>
+              <w:t>&gt;  le</w:t>
+            </w:r>
+            <w:proofErr w:type="gramEnd"/>
+            <w:r>
+              <w:t xml:space="preserve"> nom et prénom du membre volontaire en charge de la demande</w:t>
             </w:r>
           </w:p>
         </w:tc>
@@ -7753,9 +8722,11 @@
             <w:tcW w:w="4673" w:type="dxa"/>
           </w:tcPr>
           <w:p>
+            <w:proofErr w:type="spellStart"/>
             <w:r>
               <w:t>Helprequestrmmember</w:t>
             </w:r>
+            <w:proofErr w:type="spellEnd"/>
           </w:p>
         </w:tc>
         <w:tc>
@@ -7763,8 +8734,21 @@
             <w:tcW w:w="4394" w:type="dxa"/>
           </w:tcPr>
           <w:p>
-            <w:r>
-              <w:t>Null ou String =&gt; le nom et prénom du membremr qui a formulé la demande</w:t>
+            <w:proofErr w:type="spellStart"/>
+            <w:r>
+              <w:t>Null</w:t>
+            </w:r>
+            <w:proofErr w:type="spellEnd"/>
+            <w:r>
+              <w:t xml:space="preserve"> ou String =&gt; le nom et prénom du </w:t>
+            </w:r>
+            <w:proofErr w:type="spellStart"/>
+            <w:r>
+              <w:t>membremr</w:t>
+            </w:r>
+            <w:proofErr w:type="spellEnd"/>
+            <w:r>
+              <w:t xml:space="preserve"> qui a formulé la demande</w:t>
             </w:r>
           </w:p>
         </w:tc>
@@ -7811,12 +8795,14 @@
         </w:rPr>
         <w:t>/</w:t>
       </w:r>
+      <w:proofErr w:type="spellStart"/>
       <w:r>
         <w:rPr>
           <w:highlight w:val="green"/>
         </w:rPr>
         <w:t>helprequests</w:t>
       </w:r>
+      <w:proofErr w:type="spellEnd"/>
       <w:r>
         <w:rPr>
           <w:highlight w:val="green"/>
@@ -7875,9 +8861,11 @@
           <w:numId w:val="3"/>
         </w:numPr>
       </w:pPr>
+      <w:proofErr w:type="spellStart"/>
       <w:r>
         <w:t>MembreMr</w:t>
       </w:r>
+      <w:proofErr w:type="spellEnd"/>
     </w:p>
     <w:p>
       <w:pPr>
@@ -7916,9 +8904,13 @@
             <w:tcW w:w="3020" w:type="dxa"/>
           </w:tcPr>
           <w:p>
+            <w:proofErr w:type="spellStart"/>
+            <w:proofErr w:type="gramStart"/>
             <w:r>
               <w:t>title</w:t>
             </w:r>
+            <w:proofErr w:type="spellEnd"/>
+            <w:proofErr w:type="gramEnd"/>
           </w:p>
         </w:tc>
         <w:tc>
@@ -7948,9 +8940,14 @@
             <w:tcW w:w="3020" w:type="dxa"/>
           </w:tcPr>
           <w:p>
-            <w:r>
-              <w:t>Estimatedtime</w:t>
-            </w:r>
+            <w:proofErr w:type="spellStart"/>
+            <w:r>
+              <w:t>Estimated</w:t>
+            </w:r>
+            <w:r>
+              <w:t>_delay</w:t>
+            </w:r>
+            <w:proofErr w:type="spellEnd"/>
           </w:p>
         </w:tc>
         <w:tc>
@@ -7990,9 +8987,11 @@
             <w:tcW w:w="3021" w:type="dxa"/>
           </w:tcPr>
           <w:p>
+            <w:proofErr w:type="spellStart"/>
             <w:r>
               <w:t>DateTime</w:t>
             </w:r>
+            <w:proofErr w:type="spellEnd"/>
           </w:p>
         </w:tc>
         <w:tc>
@@ -8013,7 +9012,7 @@
           </w:tcPr>
           <w:p>
             <w:r>
-              <w:t>City</w:t>
+              <w:t>Latitude</w:t>
             </w:r>
           </w:p>
         </w:tc>
@@ -8022,8 +9021,13 @@
             <w:tcW w:w="3021" w:type="dxa"/>
           </w:tcPr>
           <w:p>
-            <w:r>
-              <w:t>String</w:t>
+            <w:proofErr w:type="spellStart"/>
+            <w:r>
+              <w:t>Float</w:t>
+            </w:r>
+            <w:proofErr w:type="spellEnd"/>
+            <w:r>
+              <w:t xml:space="preserve"> (Coordonnées existant en France)</w:t>
             </w:r>
           </w:p>
         </w:tc>
@@ -8045,7 +9049,7 @@
           </w:tcPr>
           <w:p>
             <w:r>
-              <w:t>Postalcode</w:t>
+              <w:t>Longitude</w:t>
             </w:r>
           </w:p>
         </w:tc>
@@ -8054,8 +9058,13 @@
             <w:tcW w:w="3021" w:type="dxa"/>
           </w:tcPr>
           <w:p>
-            <w:r>
-              <w:t>String</w:t>
+            <w:proofErr w:type="spellStart"/>
+            <w:r>
+              <w:t>Float</w:t>
+            </w:r>
+            <w:proofErr w:type="spellEnd"/>
+            <w:r>
+              <w:t xml:space="preserve"> (Coordonnées existant en France)</w:t>
             </w:r>
           </w:p>
         </w:tc>
@@ -8108,9 +9117,11 @@
             <w:tcW w:w="3020" w:type="dxa"/>
           </w:tcPr>
           <w:p>
+            <w:proofErr w:type="spellStart"/>
             <w:r>
               <w:t>Helprequestcategory</w:t>
             </w:r>
+            <w:proofErr w:type="spellEnd"/>
           </w:p>
         </w:tc>
         <w:tc>
@@ -8248,6 +9259,7 @@
         </w:rPr>
         <w:t>/</w:t>
       </w:r>
+      <w:proofErr w:type="spellStart"/>
       <w:r>
         <w:rPr>
           <w:highlight w:val="yellow"/>
@@ -8258,14 +9270,22 @@
         <w:rPr>
           <w:highlight w:val="yellow"/>
         </w:rPr>
-        <w:t>s/</w:t>
-      </w:r>
+        <w:t>s</w:t>
+      </w:r>
+      <w:proofErr w:type="spellEnd"/>
       <w:r>
         <w:rPr>
           <w:highlight w:val="yellow"/>
         </w:rPr>
+        <w:t>/</w:t>
+      </w:r>
+      <w:r>
+        <w:rPr>
+          <w:highlight w:val="yellow"/>
+        </w:rPr>
         <w:t>{</w:t>
       </w:r>
+      <w:proofErr w:type="spellStart"/>
       <w:r>
         <w:rPr>
           <w:highlight w:val="yellow"/>
@@ -8276,14 +9296,31 @@
         <w:rPr>
           <w:highlight w:val="yellow"/>
         </w:rPr>
-        <w:t>_id}/</w:t>
-      </w:r>
+        <w:t>_</w:t>
+      </w:r>
+      <w:proofErr w:type="gramStart"/>
       <w:r>
         <w:rPr>
           <w:highlight w:val="yellow"/>
         </w:rPr>
+        <w:t>id</w:t>
+      </w:r>
+      <w:proofErr w:type="spellEnd"/>
+      <w:r>
+        <w:rPr>
+          <w:highlight w:val="yellow"/>
+        </w:rPr>
+        <w:t>}/</w:t>
+      </w:r>
+      <w:proofErr w:type="spellStart"/>
+      <w:proofErr w:type="gramEnd"/>
+      <w:r>
+        <w:rPr>
+          <w:highlight w:val="yellow"/>
+        </w:rPr>
         <w:t>treatment</w:t>
       </w:r>
+      <w:proofErr w:type="spellEnd"/>
       <w:r>
         <w:rPr>
           <w:highlight w:val="yellow"/>
@@ -8357,9 +9394,11 @@
           <w:numId w:val="3"/>
         </w:numPr>
       </w:pPr>
+      <w:proofErr w:type="spellStart"/>
       <w:r>
         <w:t>MembreVolontaire</w:t>
       </w:r>
+      <w:proofErr w:type="spellEnd"/>
     </w:p>
     <w:p>
       <w:pPr>
@@ -8398,9 +9437,13 @@
             <w:tcW w:w="3020" w:type="dxa"/>
           </w:tcPr>
           <w:p>
+            <w:proofErr w:type="spellStart"/>
+            <w:proofErr w:type="gramStart"/>
             <w:r>
               <w:t>helprequesttreatment</w:t>
             </w:r>
+            <w:proofErr w:type="spellEnd"/>
+            <w:proofErr w:type="gramEnd"/>
           </w:p>
         </w:tc>
         <w:tc>
@@ -8492,6 +9535,7 @@
         </w:rPr>
         <w:t>/</w:t>
       </w:r>
+      <w:proofErr w:type="spellStart"/>
       <w:r>
         <w:rPr>
           <w:highlight w:val="yellow"/>
@@ -8502,14 +9546,22 @@
         <w:rPr>
           <w:highlight w:val="yellow"/>
         </w:rPr>
-        <w:t>s/</w:t>
-      </w:r>
+        <w:t>s</w:t>
+      </w:r>
+      <w:proofErr w:type="spellEnd"/>
       <w:r>
         <w:rPr>
           <w:highlight w:val="yellow"/>
         </w:rPr>
+        <w:t>/</w:t>
+      </w:r>
+      <w:r>
+        <w:rPr>
+          <w:highlight w:val="yellow"/>
+        </w:rPr>
         <w:t>{</w:t>
       </w:r>
+      <w:proofErr w:type="spellStart"/>
       <w:r>
         <w:rPr>
           <w:highlight w:val="yellow"/>
@@ -8520,18 +9572,55 @@
         <w:rPr>
           <w:highlight w:val="yellow"/>
         </w:rPr>
-        <w:t>_id}/accept</w:t>
-      </w:r>
+        <w:t>_</w:t>
+      </w:r>
+      <w:proofErr w:type="gramStart"/>
       <w:r>
         <w:rPr>
           <w:highlight w:val="yellow"/>
         </w:rPr>
-        <w:t>/{rmmember_id}</w:t>
-      </w:r>
+        <w:t>id</w:t>
+      </w:r>
+      <w:proofErr w:type="spellEnd"/>
       <w:r>
         <w:rPr>
           <w:highlight w:val="yellow"/>
         </w:rPr>
+        <w:t>}/</w:t>
+      </w:r>
+      <w:proofErr w:type="spellStart"/>
+      <w:proofErr w:type="gramEnd"/>
+      <w:r>
+        <w:rPr>
+          <w:highlight w:val="yellow"/>
+        </w:rPr>
+        <w:t>accept</w:t>
+      </w:r>
+      <w:proofErr w:type="spellEnd"/>
+      <w:r>
+        <w:rPr>
+          <w:highlight w:val="yellow"/>
+        </w:rPr>
+        <w:t>/{</w:t>
+      </w:r>
+      <w:proofErr w:type="spellStart"/>
+      <w:r>
+        <w:rPr>
+          <w:highlight w:val="yellow"/>
+        </w:rPr>
+        <w:t>rmmember_id</w:t>
+      </w:r>
+      <w:proofErr w:type="spellEnd"/>
+      <w:r>
+        <w:rPr>
+          <w:highlight w:val="yellow"/>
+        </w:rPr>
+        <w:t>}</w:t>
+      </w:r>
+      <w:r>
+        <w:rPr>
+          <w:highlight w:val="yellow"/>
+        </w:rPr>
         <w:t xml:space="preserve"> : Accepter ou Refuser </w:t>
       </w:r>
       <w:r>
@@ -8562,11 +9651,25 @@
     </w:p>
     <w:p>
       <w:r>
-        <w:t>Cette route permet à un membremr d’accepter ou de refuser le traitement de sa demande d’aide par un membrevolontaire</w:t>
-      </w:r>
+        <w:t xml:space="preserve">Cette route permet à un </w:t>
+      </w:r>
+      <w:proofErr w:type="spellStart"/>
+      <w:r>
+        <w:t>membremr</w:t>
+      </w:r>
+      <w:proofErr w:type="spellEnd"/>
+      <w:r>
+        <w:t xml:space="preserve"> d’accepter ou de refuser le traitement de sa demande d’aide par un </w:t>
+      </w:r>
+      <w:proofErr w:type="spellStart"/>
+      <w:r>
+        <w:t>membrevolontaire</w:t>
+      </w:r>
+      <w:proofErr w:type="spellEnd"/>
       <w:r>
         <w:t xml:space="preserve">.  Une fois la demande acceptée, le </w:t>
       </w:r>
+      <w:proofErr w:type="spellStart"/>
       <w:r>
         <w:t>M</w:t>
       </w:r>
@@ -8577,7 +9680,11 @@
         <w:t>M</w:t>
       </w:r>
       <w:r>
-        <w:t>r ne pourra plus accepter pour un autre membre volontaire.</w:t>
+        <w:t>r</w:t>
+      </w:r>
+      <w:proofErr w:type="spellEnd"/>
+      <w:r>
+        <w:t xml:space="preserve"> ne pourra plus accepter pour un autre membre volontaire.</w:t>
       </w:r>
     </w:p>
     <w:p>
@@ -8585,7 +9692,15 @@
         <w:t>Si la demande d’aide est acceptée, le statut dans cette demande change à ‘Acceptée’ et on met à jour le membre volontaire.</w:t>
       </w:r>
       <w:r>
-        <w:t xml:space="preserve"> Ainsi si cette même demande avait été acceptée par d’autres membres volontaires, ce sera refusé pour ces autres membres volontaires.</w:t>
+        <w:t xml:space="preserve"> Ainsi si cette même demande avait été acceptée par d’autres membres volontaires, ce </w:t>
+      </w:r>
+      <w:proofErr w:type="gramStart"/>
+      <w:r>
+        <w:t>sera</w:t>
+      </w:r>
+      <w:proofErr w:type="gramEnd"/>
+      <w:r>
+        <w:t xml:space="preserve"> refusé pour ces autres membres volontaires.</w:t>
       </w:r>
     </w:p>
     <w:p>
@@ -8595,7 +9710,23 @@
     </w:p>
     <w:p>
       <w:r>
-        <w:t>Le paramètre user_id passé dans l’adresse URL devra obligatoirement être un utilisateur de type ‘MembreMr’ sinon Erreur 400.</w:t>
+        <w:t xml:space="preserve">Le paramètre </w:t>
+      </w:r>
+      <w:proofErr w:type="spellStart"/>
+      <w:r>
+        <w:t>user_id</w:t>
+      </w:r>
+      <w:proofErr w:type="spellEnd"/>
+      <w:r>
+        <w:t xml:space="preserve"> passé dans l’adresse URL devra obligatoirement être un utilisateur de type ‘</w:t>
+      </w:r>
+      <w:proofErr w:type="spellStart"/>
+      <w:r>
+        <w:t>MembreMr</w:t>
+      </w:r>
+      <w:proofErr w:type="spellEnd"/>
+      <w:r>
+        <w:t>’ sinon Erreur 400.</w:t>
       </w:r>
     </w:p>
     <w:p>
@@ -8622,9 +9753,11 @@
           <w:numId w:val="3"/>
         </w:numPr>
       </w:pPr>
+      <w:proofErr w:type="spellStart"/>
       <w:r>
         <w:t>MembreMr</w:t>
       </w:r>
+      <w:proofErr w:type="spellEnd"/>
     </w:p>
     <w:p>
       <w:pPr>
@@ -8663,9 +9796,13 @@
             <w:tcW w:w="3020" w:type="dxa"/>
           </w:tcPr>
           <w:p>
+            <w:proofErr w:type="spellStart"/>
+            <w:proofErr w:type="gramStart"/>
             <w:r>
               <w:t>helprequestaccept</w:t>
             </w:r>
+            <w:proofErr w:type="spellEnd"/>
+            <w:proofErr w:type="gramEnd"/>
           </w:p>
         </w:tc>
         <w:tc>
@@ -8740,12 +9877,54 @@
         <w:rPr>
           <w:highlight w:val="yellow"/>
         </w:rPr>
-        <w:t xml:space="preserve">PUT /helprequests/{helprequest_id}/finish : </w:t>
-      </w:r>
+        <w:t>PUT /</w:t>
+      </w:r>
+      <w:proofErr w:type="spellStart"/>
       <w:r>
         <w:rPr>
           <w:highlight w:val="yellow"/>
         </w:rPr>
+        <w:t>helprequests</w:t>
+      </w:r>
+      <w:proofErr w:type="spellEnd"/>
+      <w:r>
+        <w:rPr>
+          <w:highlight w:val="yellow"/>
+        </w:rPr>
+        <w:t>/{</w:t>
+      </w:r>
+      <w:proofErr w:type="spellStart"/>
+      <w:r>
+        <w:rPr>
+          <w:highlight w:val="yellow"/>
+        </w:rPr>
+        <w:t>helprequest_</w:t>
+      </w:r>
+      <w:proofErr w:type="gramStart"/>
+      <w:r>
+        <w:rPr>
+          <w:highlight w:val="yellow"/>
+        </w:rPr>
+        <w:t>id</w:t>
+      </w:r>
+      <w:proofErr w:type="spellEnd"/>
+      <w:r>
+        <w:rPr>
+          <w:highlight w:val="yellow"/>
+        </w:rPr>
+        <w:t>}/</w:t>
+      </w:r>
+      <w:proofErr w:type="gramEnd"/>
+      <w:r>
+        <w:rPr>
+          <w:highlight w:val="yellow"/>
+        </w:rPr>
+        <w:t xml:space="preserve">finish : </w:t>
+      </w:r>
+      <w:r>
+        <w:rPr>
+          <w:highlight w:val="yellow"/>
+        </w:rPr>
         <w:t>Déclarer une demande d’aide comme terminée</w:t>
       </w:r>
       <w:bookmarkEnd w:id="23"/>
@@ -8764,7 +9943,15 @@
     </w:p>
     <w:p>
       <w:r>
-        <w:t xml:space="preserve">Cette route permet à un membremr </w:t>
+        <w:t xml:space="preserve">Cette route permet à un </w:t>
+      </w:r>
+      <w:proofErr w:type="spellStart"/>
+      <w:r>
+        <w:t>membremr</w:t>
+      </w:r>
+      <w:proofErr w:type="spellEnd"/>
+      <w:r>
+        <w:t xml:space="preserve"> </w:t>
       </w:r>
       <w:r>
         <w:t>de déclarer une requête d’aide comme terminée. C’est ici qu’il va inscrire le temps réel passée par le membre volontaire pour effectuer la tâche, la note attribuée. Des points seront donc calculés et attribuer au membre volontaire.</w:t>
@@ -8772,7 +9959,15 @@
     </w:p>
     <w:p>
       <w:r>
-        <w:t>Il ne pourra déclarer comme terminée qu’une requête d’aide déclaré comme acceptée et qui lui est associé (c’est lui qui l’a créer), sinon Erreur 401.</w:t>
+        <w:t xml:space="preserve">Il ne pourra déclarer comme terminée qu’une requête d’aide déclaré comme acceptée et qui lui est associé (c’est lui qui l’a </w:t>
+      </w:r>
+      <w:proofErr w:type="gramStart"/>
+      <w:r>
+        <w:t>créer</w:t>
+      </w:r>
+      <w:proofErr w:type="gramEnd"/>
+      <w:r>
+        <w:t>), sinon Erreur 401.</w:t>
       </w:r>
     </w:p>
     <w:p>
@@ -8799,9 +9994,11 @@
           <w:numId w:val="3"/>
         </w:numPr>
       </w:pPr>
+      <w:proofErr w:type="spellStart"/>
       <w:r>
         <w:t>MembreMr</w:t>
       </w:r>
+      <w:proofErr w:type="spellEnd"/>
       <w:r>
         <w:t>, il n’aura accès qu’aux requêtes d’aides que lui seul à créer et qui sont en statut acceptée.</w:t>
       </w:r>
@@ -8843,9 +10040,11 @@
             <w:tcW w:w="3020" w:type="dxa"/>
           </w:tcPr>
           <w:p>
+            <w:proofErr w:type="spellStart"/>
             <w:r>
               <w:t>Realtimepassed</w:t>
             </w:r>
+            <w:proofErr w:type="spellEnd"/>
           </w:p>
         </w:tc>
         <w:tc>
@@ -8853,9 +10052,11 @@
             <w:tcW w:w="3021" w:type="dxa"/>
           </w:tcPr>
           <w:p>
+            <w:proofErr w:type="spellStart"/>
             <w:r>
               <w:t>Datetime</w:t>
             </w:r>
+            <w:proofErr w:type="spellEnd"/>
           </w:p>
         </w:tc>
         <w:tc>
@@ -8955,6 +10156,7 @@
         </w:rPr>
         <w:t>DELETE /</w:t>
       </w:r>
+      <w:proofErr w:type="spellStart"/>
       <w:r>
         <w:rPr>
           <w:highlight w:val="red"/>
@@ -8965,19 +10167,70 @@
         <w:rPr>
           <w:highlight w:val="red"/>
         </w:rPr>
-        <w:t>s/{</w:t>
-      </w:r>
+        <w:t>s</w:t>
+      </w:r>
+      <w:proofErr w:type="spellEnd"/>
       <w:r>
         <w:rPr>
           <w:highlight w:val="red"/>
         </w:rPr>
+        <w:t>/{</w:t>
+      </w:r>
+      <w:proofErr w:type="spellStart"/>
+      <w:r>
+        <w:rPr>
+          <w:highlight w:val="red"/>
+        </w:rPr>
         <w:t>helprequest</w:t>
       </w:r>
       <w:r>
         <w:rPr>
           <w:highlight w:val="red"/>
         </w:rPr>
-        <w:t>_id}/comments/{comment_id} : Supprimer un commentaire</w:t>
+        <w:t>_</w:t>
+      </w:r>
+      <w:proofErr w:type="gramStart"/>
+      <w:r>
+        <w:rPr>
+          <w:highlight w:val="red"/>
+        </w:rPr>
+        <w:t>id</w:t>
+      </w:r>
+      <w:proofErr w:type="spellEnd"/>
+      <w:r>
+        <w:rPr>
+          <w:highlight w:val="red"/>
+        </w:rPr>
+        <w:t>}/</w:t>
+      </w:r>
+      <w:proofErr w:type="spellStart"/>
+      <w:proofErr w:type="gramEnd"/>
+      <w:r>
+        <w:rPr>
+          <w:highlight w:val="red"/>
+        </w:rPr>
+        <w:t>comments</w:t>
+      </w:r>
+      <w:proofErr w:type="spellEnd"/>
+      <w:r>
+        <w:rPr>
+          <w:highlight w:val="red"/>
+        </w:rPr>
+        <w:t>/{</w:t>
+      </w:r>
+      <w:proofErr w:type="spellStart"/>
+      <w:r>
+        <w:rPr>
+          <w:highlight w:val="red"/>
+        </w:rPr>
+        <w:t>comment_id</w:t>
+      </w:r>
+      <w:proofErr w:type="spellEnd"/>
+      <w:r>
+        <w:rPr>
+          <w:highlight w:val="red"/>
+        </w:rPr>
+        <w:t>} : Supprimer un commentaire</w:t>
       </w:r>
       <w:bookmarkEnd w:id="24"/>
     </w:p>
@@ -8995,7 +10248,15 @@
     </w:p>
     <w:p>
       <w:r>
-        <w:t>Cette route permet à un membremr de supprimer un commentaire fait sur une demande.</w:t>
+        <w:t xml:space="preserve">Cette route permet à un </w:t>
+      </w:r>
+      <w:proofErr w:type="spellStart"/>
+      <w:r>
+        <w:t>membremr</w:t>
+      </w:r>
+      <w:proofErr w:type="spellEnd"/>
+      <w:r>
+        <w:t xml:space="preserve"> de supprimer un commentaire fait sur une demande.</w:t>
       </w:r>
     </w:p>
     <w:p>
@@ -9022,9 +10283,11 @@
           <w:numId w:val="3"/>
         </w:numPr>
       </w:pPr>
+      <w:proofErr w:type="spellStart"/>
       <w:r>
         <w:t>MembreMr</w:t>
       </w:r>
+      <w:proofErr w:type="spellEnd"/>
     </w:p>
     <w:p>
       <w:pPr>
@@ -9100,24 +10363,41 @@
       <w:r>
         <w:t>/</w:t>
       </w:r>
+      <w:proofErr w:type="spellStart"/>
       <w:r>
         <w:t>helprequest</w:t>
       </w:r>
       <w:r>
-        <w:t>s/</w:t>
+        <w:t>s</w:t>
+      </w:r>
+      <w:proofErr w:type="spellEnd"/>
+      <w:r>
+        <w:t>/</w:t>
       </w:r>
       <w:r>
         <w:t>{</w:t>
       </w:r>
+      <w:proofErr w:type="spellStart"/>
       <w:r>
         <w:t>helprequest</w:t>
       </w:r>
       <w:r>
-        <w:t>_id}/</w:t>
-      </w:r>
+        <w:t>_</w:t>
+      </w:r>
+      <w:proofErr w:type="gramStart"/>
+      <w:r>
+        <w:t>id</w:t>
+      </w:r>
+      <w:proofErr w:type="spellEnd"/>
+      <w:r>
+        <w:t>}/</w:t>
+      </w:r>
+      <w:proofErr w:type="spellStart"/>
+      <w:proofErr w:type="gramEnd"/>
       <w:r>
         <w:t>comments</w:t>
       </w:r>
+      <w:proofErr w:type="spellEnd"/>
       <w:r>
         <w:t> : Consulter les commentaires faites sur une demande</w:t>
       </w:r>
@@ -9195,8 +10475,13 @@
           <w:numId w:val="3"/>
         </w:numPr>
       </w:pPr>
-      <w:r>
-        <w:t xml:space="preserve">MembreVolontaire : Ne pourra accéder qu’aux messages qui le concerne </w:t>
+      <w:proofErr w:type="spellStart"/>
+      <w:r>
+        <w:t>MembreVolontaire</w:t>
+      </w:r>
+      <w:proofErr w:type="spellEnd"/>
+      <w:r>
+        <w:t xml:space="preserve"> : Ne pourra accéder qu’aux messages qui le concerne </w:t>
       </w:r>
     </w:p>
     <w:p>
@@ -9206,8 +10491,13 @@
           <w:numId w:val="3"/>
         </w:numPr>
       </w:pPr>
-      <w:r>
-        <w:t xml:space="preserve">MembreMr : Ne pourra accéder qu’aux messages qui le concerne </w:t>
+      <w:proofErr w:type="spellStart"/>
+      <w:r>
+        <w:t>MembreMr</w:t>
+      </w:r>
+      <w:proofErr w:type="spellEnd"/>
+      <w:r>
+        <w:t xml:space="preserve"> : Ne pourra accéder qu’aux messages qui le concerne </w:t>
       </w:r>
     </w:p>
     <w:p>
@@ -9275,9 +10565,13 @@
             <w:tcW w:w="4673" w:type="dxa"/>
           </w:tcPr>
           <w:p>
+            <w:proofErr w:type="spellStart"/>
+            <w:proofErr w:type="gramStart"/>
             <w:r>
               <w:t>messageorigin</w:t>
             </w:r>
+            <w:proofErr w:type="spellEnd"/>
+            <w:proofErr w:type="gramEnd"/>
           </w:p>
         </w:tc>
         <w:tc>
@@ -9301,8 +10595,13 @@
               </w:tabs>
             </w:pPr>
             <w:r>
-              <w:t>0 =&gt; Fromthisuser</w:t>
-            </w:r>
+              <w:t xml:space="preserve">0 =&gt; </w:t>
+            </w:r>
+            <w:proofErr w:type="spellStart"/>
+            <w:r>
+              <w:t>Fromthisuser</w:t>
+            </w:r>
+            <w:proofErr w:type="spellEnd"/>
           </w:p>
           <w:p>
             <w:pPr>
@@ -9311,8 +10610,13 @@
               </w:tabs>
             </w:pPr>
             <w:r>
-              <w:t>1 =&gt; Fromanotheruser</w:t>
-            </w:r>
+              <w:t xml:space="preserve">1 =&gt; </w:t>
+            </w:r>
+            <w:proofErr w:type="spellStart"/>
+            <w:r>
+              <w:t>Fromanotheruser</w:t>
+            </w:r>
+            <w:proofErr w:type="spellEnd"/>
           </w:p>
         </w:tc>
       </w:tr>
@@ -9354,9 +10658,11 @@
             <w:tcW w:w="4394" w:type="dxa"/>
           </w:tcPr>
           <w:p>
+            <w:proofErr w:type="spellStart"/>
             <w:r>
               <w:t>DateTime</w:t>
             </w:r>
+            <w:proofErr w:type="spellEnd"/>
           </w:p>
         </w:tc>
       </w:tr>
@@ -9366,9 +10672,11 @@
             <w:tcW w:w="4673" w:type="dxa"/>
           </w:tcPr>
           <w:p>
+            <w:proofErr w:type="spellStart"/>
             <w:r>
               <w:t>Usermessage</w:t>
             </w:r>
+            <w:proofErr w:type="spellEnd"/>
           </w:p>
         </w:tc>
         <w:tc>
@@ -9417,12 +10725,26 @@
         <w:rPr>
           <w:highlight w:val="green"/>
         </w:rPr>
-        <w:t>/{user_id}</w:t>
-      </w:r>
+        <w:t>/{</w:t>
+      </w:r>
+      <w:proofErr w:type="spellStart"/>
       <w:r>
         <w:rPr>
           <w:highlight w:val="green"/>
         </w:rPr>
+        <w:t>user_id</w:t>
+      </w:r>
+      <w:proofErr w:type="spellEnd"/>
+      <w:r>
+        <w:rPr>
+          <w:highlight w:val="green"/>
+        </w:rPr>
+        <w:t>}</w:t>
+      </w:r>
+      <w:r>
+        <w:rPr>
+          <w:highlight w:val="green"/>
+        </w:rPr>
         <w:t> : Envoyer un message</w:t>
       </w:r>
       <w:bookmarkEnd w:id="27"/>
@@ -9480,8 +10802,13 @@
           <w:numId w:val="3"/>
         </w:numPr>
       </w:pPr>
-      <w:r>
-        <w:t xml:space="preserve">MembreVolontaire : </w:t>
+      <w:proofErr w:type="spellStart"/>
+      <w:r>
+        <w:t>MembreVolontaire</w:t>
+      </w:r>
+      <w:proofErr w:type="spellEnd"/>
+      <w:r>
+        <w:t xml:space="preserve"> : </w:t>
       </w:r>
       <w:r>
         <w:t>Ne pourra envoyer de message qu’à un</w:t>
@@ -9489,8 +10816,13 @@
       <w:r>
         <w:t xml:space="preserve"> </w:t>
       </w:r>
-      <w:r>
-        <w:t>membremr, sinon 401</w:t>
+      <w:proofErr w:type="spellStart"/>
+      <w:r>
+        <w:t>membremr</w:t>
+      </w:r>
+      <w:proofErr w:type="spellEnd"/>
+      <w:r>
+        <w:t>, sinon 401</w:t>
       </w:r>
     </w:p>
     <w:p>
@@ -9500,11 +10832,24 @@
           <w:numId w:val="3"/>
         </w:numPr>
       </w:pPr>
-      <w:r>
-        <w:t xml:space="preserve">MembreMr : Ne pourra </w:t>
-      </w:r>
-      <w:r>
-        <w:t>envoyer de message qu’à un membrevolontaire, sinon 401</w:t>
+      <w:proofErr w:type="spellStart"/>
+      <w:r>
+        <w:t>MembreMr</w:t>
+      </w:r>
+      <w:proofErr w:type="spellEnd"/>
+      <w:r>
+        <w:t xml:space="preserve"> : Ne pourra </w:t>
+      </w:r>
+      <w:r>
+        <w:t xml:space="preserve">envoyer de message qu’à un </w:t>
+      </w:r>
+      <w:proofErr w:type="spellStart"/>
+      <w:r>
+        <w:t>membrevolontaire</w:t>
+      </w:r>
+      <w:proofErr w:type="spellEnd"/>
+      <w:r>
+        <w:t>, sinon 401</w:t>
       </w:r>
     </w:p>
     <w:p>
@@ -9535,9 +10880,11 @@
             <w:tcW w:w="3020" w:type="dxa"/>
           </w:tcPr>
           <w:p>
+            <w:proofErr w:type="gramStart"/>
             <w:r>
               <w:t>content</w:t>
             </w:r>
+            <w:proofErr w:type="gramEnd"/>
           </w:p>
         </w:tc>
         <w:tc>
@@ -9647,10 +10994,18 @@
         <w:t>/</w:t>
       </w:r>
       <w:r>
-        <w:t>{gift</w:t>
-      </w:r>
-      <w:r>
-        <w:t>_id} : Récupérer les détails d’un cadeau</w:t>
+        <w:t>{</w:t>
+      </w:r>
+      <w:proofErr w:type="spellStart"/>
+      <w:r>
+        <w:t>gift</w:t>
+      </w:r>
+      <w:r>
+        <w:t>_id</w:t>
+      </w:r>
+      <w:proofErr w:type="spellEnd"/>
+      <w:r>
+        <w:t>} : Récupérer les détails d’un cadeau</w:t>
       </w:r>
     </w:p>
     <w:p>
@@ -9664,10 +11019,18 @@
         <w:t>/</w:t>
       </w:r>
       <w:r>
-        <w:t>{gift</w:t>
-      </w:r>
-      <w:r>
-        <w:t>_id} : Modifier un cadeau</w:t>
+        <w:t>{</w:t>
+      </w:r>
+      <w:proofErr w:type="spellStart"/>
+      <w:r>
+        <w:t>gift</w:t>
+      </w:r>
+      <w:r>
+        <w:t>_id</w:t>
+      </w:r>
+      <w:proofErr w:type="spellEnd"/>
+      <w:r>
+        <w:t>} : Modifier un cadeau</w:t>
       </w:r>
     </w:p>
     <w:p>
@@ -9681,10 +11044,18 @@
         <w:t>/</w:t>
       </w:r>
       <w:r>
-        <w:t>{gift</w:t>
-      </w:r>
-      <w:r>
-        <w:t>_id} : Suppr</w:t>
+        <w:t>{</w:t>
+      </w:r>
+      <w:proofErr w:type="spellStart"/>
+      <w:r>
+        <w:t>gift</w:t>
+      </w:r>
+      <w:r>
+        <w:t>_id</w:t>
+      </w:r>
+      <w:proofErr w:type="spellEnd"/>
+      <w:r>
+        <w:t>} : Suppr</w:t>
       </w:r>
       <w:r>
         <w:t>imer un cadeau</w:t>

</xml_diff>

<commit_message>
Accepter/Refuser le traitement d'une demande d'aide par un volontaire
Fonctionnalités :
- Accepter/Refuser le traitement d'une demande d'aide par un membre volontaire

Modifications de structure de la base de données :
- Ajout d'un champ 'real_delay' dans la table 'HelpRequest'

Autres :
- Gestion du cas d'erreur où on envoi rien dans le body d'une requête nécessisant une validation de paramètres JSON → réponse de type 400 renvoyés
- Response 403 plus précise (distinction entre exception dû au IsGranted et ceux dû à le levée simple de l'exception AccessDeniedException liée à l'interdiction d'une certaine action pour une certaine habilitation
- Correction, pour la route de création d'un traitement de demande d'aide, dans le renvoi d'une certains cas d'erreur → réponse 400 et non 403
</commit_message>
<xml_diff>
--- a/docs/Routes API amr.docx
+++ b/docs/Routes API amr.docx
@@ -2548,13 +2548,8 @@
         <w:t>décrivant</w:t>
       </w:r>
       <w:r>
-        <w:t xml:space="preserve"> les différentes routes composant l’API </w:t>
-      </w:r>
-      <w:proofErr w:type="spellStart"/>
-      <w:r>
-        <w:t>amr</w:t>
-      </w:r>
-      <w:proofErr w:type="spellEnd"/>
+        <w:t xml:space="preserve"> les différentes routes composant l’API amr</w:t>
+      </w:r>
       <w:r>
         <w:t>, leur fonctionnement et le cadre de leur usage</w:t>
       </w:r>
@@ -2569,15 +2564,7 @@
       </w:pPr>
       <w:bookmarkStart w:id="1" w:name="_Toc133845988"/>
       <w:r>
-        <w:t>METHOD /</w:t>
-      </w:r>
-      <w:proofErr w:type="spellStart"/>
-      <w:r>
-        <w:t>nom_route</w:t>
-      </w:r>
-      <w:proofErr w:type="spellEnd"/>
-      <w:r>
-        <w:t> : Description de l’usage de cette route</w:t>
+        <w:t>METHOD /nom_route : Description de l’usage de cette route</w:t>
       </w:r>
       <w:bookmarkEnd w:id="1"/>
     </w:p>
@@ -3027,23 +3014,7 @@
     </w:p>
     <w:p>
       <w:r>
-        <w:t xml:space="preserve">Cette route permet de s’authentifier pour récupérer le </w:t>
-      </w:r>
-      <w:proofErr w:type="spellStart"/>
-      <w:r>
-        <w:t>token</w:t>
-      </w:r>
-      <w:proofErr w:type="spellEnd"/>
-      <w:r>
-        <w:t xml:space="preserve"> JWT, </w:t>
-      </w:r>
-      <w:proofErr w:type="spellStart"/>
-      <w:r>
-        <w:t>token</w:t>
-      </w:r>
-      <w:proofErr w:type="spellEnd"/>
-      <w:r>
-        <w:t xml:space="preserve"> qui sera utiles pour les routes qui requirent l’authentification.</w:t>
+        <w:t>Cette route permet de s’authentifier pour récupérer le token JWT, token qui sera utiles pour les routes qui requirent l’authentification.</w:t>
       </w:r>
     </w:p>
     <w:p>
@@ -3139,11 +3110,9 @@
             <w:tcW w:w="3020" w:type="dxa"/>
           </w:tcPr>
           <w:p>
-            <w:proofErr w:type="spellStart"/>
             <w:r>
               <w:t>Password</w:t>
             </w:r>
-            <w:proofErr w:type="spellEnd"/>
           </w:p>
         </w:tc>
         <w:tc>
@@ -3226,11 +3195,9 @@
             <w:tcW w:w="4531" w:type="dxa"/>
           </w:tcPr>
           <w:p>
-            <w:proofErr w:type="spellStart"/>
             <w:r>
               <w:t>Tokenapi</w:t>
             </w:r>
-            <w:proofErr w:type="spellEnd"/>
           </w:p>
         </w:tc>
         <w:tc>
@@ -3335,11 +3302,9 @@
             <w:tcW w:w="4111" w:type="dxa"/>
           </w:tcPr>
           <w:p>
-            <w:proofErr w:type="spellStart"/>
             <w:r>
               <w:t>Firstname</w:t>
             </w:r>
-            <w:proofErr w:type="spellEnd"/>
           </w:p>
         </w:tc>
         <w:tc>
@@ -3359,11 +3324,9 @@
             <w:tcW w:w="4111" w:type="dxa"/>
           </w:tcPr>
           <w:p>
-            <w:proofErr w:type="spellStart"/>
             <w:r>
               <w:t>Surname</w:t>
             </w:r>
-            <w:proofErr w:type="spellEnd"/>
           </w:p>
         </w:tc>
         <w:tc>
@@ -3405,11 +3368,9 @@
             <w:tcW w:w="4111" w:type="dxa"/>
           </w:tcPr>
           <w:p>
-            <w:proofErr w:type="spellStart"/>
             <w:r>
               <w:t>Postalcode</w:t>
             </w:r>
-            <w:proofErr w:type="spellEnd"/>
           </w:p>
         </w:tc>
         <w:tc>
@@ -3429,11 +3390,9 @@
             <w:tcW w:w="4111" w:type="dxa"/>
           </w:tcPr>
           <w:p>
-            <w:proofErr w:type="spellStart"/>
             <w:r>
               <w:t>Usertype</w:t>
             </w:r>
-            <w:proofErr w:type="spellEnd"/>
           </w:p>
         </w:tc>
         <w:tc>
@@ -3467,28 +3426,12 @@
           </w:p>
           <w:p>
             <w:r>
-              <w:t>‘</w:t>
-            </w:r>
-            <w:proofErr w:type="spellStart"/>
-            <w:r>
-              <w:t>MembreMr</w:t>
-            </w:r>
-            <w:proofErr w:type="spellEnd"/>
-            <w:r>
-              <w:t>’</w:t>
-            </w:r>
-          </w:p>
-          <w:p>
-            <w:r>
-              <w:t>‘</w:t>
-            </w:r>
-            <w:proofErr w:type="spellStart"/>
-            <w:r>
-              <w:t>MembreVolontaire</w:t>
-            </w:r>
-            <w:proofErr w:type="spellEnd"/>
-            <w:r>
-              <w:t>’</w:t>
+              <w:t>‘MembreMr’</w:t>
+            </w:r>
+          </w:p>
+          <w:p>
+            <w:r>
+              <w:t>‘MembreVolontaire’</w:t>
             </w:r>
           </w:p>
         </w:tc>
@@ -3499,11 +3442,9 @@
             <w:tcW w:w="4111" w:type="dxa"/>
           </w:tcPr>
           <w:p>
-            <w:proofErr w:type="spellStart"/>
             <w:r>
               <w:t>Userstatus</w:t>
             </w:r>
-            <w:proofErr w:type="spellEnd"/>
           </w:p>
         </w:tc>
         <w:tc>
@@ -3801,35 +3742,7 @@
         <w:rPr>
           <w:highlight w:val="cyan"/>
         </w:rPr>
-        <w:t>GET /users/{</w:t>
-      </w:r>
-      <w:proofErr w:type="spellStart"/>
-      <w:r>
-        <w:rPr>
-          <w:highlight w:val="cyan"/>
-        </w:rPr>
-        <w:t>user_id</w:t>
-      </w:r>
-      <w:proofErr w:type="spellEnd"/>
-      <w:r>
-        <w:rPr>
-          <w:highlight w:val="cyan"/>
-        </w:rPr>
-        <w:t xml:space="preserve">} : Obtenir les informations d’un utilisateur (deux modes : Normale et </w:t>
-      </w:r>
-      <w:proofErr w:type="spellStart"/>
-      <w:r>
-        <w:rPr>
-          <w:highlight w:val="cyan"/>
-        </w:rPr>
-        <w:t>Approndies</w:t>
-      </w:r>
-      <w:proofErr w:type="spellEnd"/>
-      <w:r>
-        <w:rPr>
-          <w:highlight w:val="cyan"/>
-        </w:rPr>
-        <w:t>)</w:t>
+        <w:t>GET /users/{user_id} : Obtenir les informations d’un utilisateur (deux modes : Normale et Approndies)</w:t>
       </w:r>
       <w:bookmarkEnd w:id="6"/>
     </w:p>
@@ -3897,41 +3810,26 @@
           <w:numId w:val="3"/>
         </w:numPr>
       </w:pPr>
-      <w:proofErr w:type="spellStart"/>
-      <w:r>
-        <w:t>MembreMr</w:t>
-      </w:r>
-      <w:proofErr w:type="spellEnd"/>
+      <w:r>
+        <w:t>MembreMr, MembreVolontaire, Partenaire, Modérateur : ne peuvent récupérer que des données sur leur propre compte sinon 403</w:t>
+      </w:r>
+    </w:p>
+    <w:p>
+      <w:pPr>
+        <w:numPr>
+          <w:ilvl w:val="0"/>
+          <w:numId w:val="3"/>
+        </w:numPr>
+      </w:pPr>
+      <w:r>
+        <w:t>Administrateur</w:t>
+      </w:r>
       <w:r>
         <w:t xml:space="preserve">, </w:t>
       </w:r>
-      <w:proofErr w:type="spellStart"/>
-      <w:r>
-        <w:t>MembreVolontaire</w:t>
-      </w:r>
-      <w:proofErr w:type="spellEnd"/>
-      <w:r>
-        <w:t>, Partenaire, Modérateur : ne peuvent récupérer que des données sur leur propre compte sinon 403</w:t>
-      </w:r>
-    </w:p>
-    <w:p>
-      <w:pPr>
-        <w:numPr>
-          <w:ilvl w:val="0"/>
-          <w:numId w:val="3"/>
-        </w:numPr>
-      </w:pPr>
-      <w:r>
-        <w:t>Administrateur</w:t>
-      </w:r>
-      <w:r>
-        <w:t xml:space="preserve">, </w:t>
-      </w:r>
-      <w:proofErr w:type="spellStart"/>
       <w:r>
         <w:t>SuperAdministrateur</w:t>
       </w:r>
-      <w:proofErr w:type="spellEnd"/>
       <w:r>
         <w:t> : peuvent récupérer les données de tous les comptes</w:t>
       </w:r>
@@ -3973,11 +3871,9 @@
             <w:tcW w:w="3020" w:type="dxa"/>
           </w:tcPr>
           <w:p>
-            <w:proofErr w:type="gramStart"/>
             <w:r>
               <w:t>mode</w:t>
             </w:r>
-            <w:proofErr w:type="gramEnd"/>
           </w:p>
         </w:tc>
         <w:tc>
@@ -4097,11 +3993,9 @@
             <w:tcW w:w="4531" w:type="dxa"/>
           </w:tcPr>
           <w:p>
-            <w:proofErr w:type="spellStart"/>
             <w:r>
               <w:t>Surname</w:t>
             </w:r>
-            <w:proofErr w:type="spellEnd"/>
           </w:p>
         </w:tc>
         <w:tc>
@@ -4121,11 +4015,9 @@
             <w:tcW w:w="4531" w:type="dxa"/>
           </w:tcPr>
           <w:p>
-            <w:proofErr w:type="spellStart"/>
             <w:r>
               <w:t>Firstname</w:t>
             </w:r>
-            <w:proofErr w:type="spellEnd"/>
           </w:p>
         </w:tc>
         <w:tc>
@@ -4167,11 +4059,9 @@
             <w:tcW w:w="4531" w:type="dxa"/>
           </w:tcPr>
           <w:p>
-            <w:proofErr w:type="spellStart"/>
             <w:r>
               <w:t>Postalcode</w:t>
             </w:r>
-            <w:proofErr w:type="spellEnd"/>
           </w:p>
         </w:tc>
         <w:tc>
@@ -4213,7 +4103,6 @@
             <w:tcW w:w="4531" w:type="dxa"/>
           </w:tcPr>
           <w:p>
-            <w:proofErr w:type="spellStart"/>
             <w:r>
               <w:t>User</w:t>
             </w:r>
@@ -4223,7 +4112,6 @@
             <w:r>
               <w:t>type</w:t>
             </w:r>
-            <w:proofErr w:type="spellEnd"/>
           </w:p>
         </w:tc>
         <w:tc>
@@ -4243,28 +4131,12 @@
           </w:p>
           <w:p>
             <w:r>
-              <w:t>‘</w:t>
-            </w:r>
-            <w:proofErr w:type="spellStart"/>
-            <w:r>
-              <w:t>MembreMr</w:t>
-            </w:r>
-            <w:proofErr w:type="spellEnd"/>
-            <w:r>
-              <w:t>’</w:t>
-            </w:r>
-          </w:p>
-          <w:p>
-            <w:r>
-              <w:t>‘</w:t>
-            </w:r>
-            <w:proofErr w:type="spellStart"/>
-            <w:r>
-              <w:t>MembreVolontaire</w:t>
-            </w:r>
-            <w:proofErr w:type="spellEnd"/>
-            <w:r>
-              <w:t>’</w:t>
+              <w:t>‘MembreMr’</w:t>
+            </w:r>
+          </w:p>
+          <w:p>
+            <w:r>
+              <w:t>‘MembreVolontaire’</w:t>
             </w:r>
           </w:p>
           <w:p>
@@ -4279,15 +4151,7 @@
           </w:p>
           <w:p>
             <w:r>
-              <w:t>‘</w:t>
-            </w:r>
-            <w:proofErr w:type="spellStart"/>
-            <w:r>
-              <w:t>SuperAdministrateur</w:t>
-            </w:r>
-            <w:proofErr w:type="spellEnd"/>
-            <w:r>
-              <w:t>’</w:t>
+              <w:t>‘SuperAdministrateur’</w:t>
             </w:r>
           </w:p>
         </w:tc>
@@ -4298,7 +4162,6 @@
             <w:tcW w:w="4531" w:type="dxa"/>
           </w:tcPr>
           <w:p>
-            <w:proofErr w:type="spellStart"/>
             <w:r>
               <w:lastRenderedPageBreak/>
               <w:t>User</w:t>
@@ -4309,7 +4172,6 @@
             <w:r>
               <w:t>status</w:t>
             </w:r>
-            <w:proofErr w:type="spellEnd"/>
           </w:p>
         </w:tc>
         <w:tc>
@@ -4455,11 +4317,9 @@
           <w:numId w:val="3"/>
         </w:numPr>
       </w:pPr>
-      <w:proofErr w:type="spellStart"/>
       <w:r>
         <w:t>SuperAdministrateur</w:t>
       </w:r>
-      <w:proofErr w:type="spellEnd"/>
     </w:p>
     <w:p/>
     <w:p>
@@ -4498,7 +4358,6 @@
             <w:tcW w:w="3020" w:type="dxa"/>
           </w:tcPr>
           <w:p>
-            <w:proofErr w:type="spellStart"/>
             <w:r>
               <w:t>U</w:t>
             </w:r>
@@ -4511,7 +4370,6 @@
             <w:r>
               <w:t>type</w:t>
             </w:r>
-            <w:proofErr w:type="spellEnd"/>
           </w:p>
         </w:tc>
         <w:tc>
@@ -4525,28 +4383,12 @@
           </w:p>
           <w:p>
             <w:r>
-              <w:t>‘</w:t>
-            </w:r>
-            <w:proofErr w:type="spellStart"/>
-            <w:r>
-              <w:t>MembreMr</w:t>
-            </w:r>
-            <w:proofErr w:type="spellEnd"/>
-            <w:r>
-              <w:t>’</w:t>
-            </w:r>
-          </w:p>
-          <w:p>
-            <w:r>
-              <w:t>‘</w:t>
-            </w:r>
-            <w:proofErr w:type="spellStart"/>
-            <w:r>
-              <w:t>MembreVolontaire</w:t>
-            </w:r>
-            <w:proofErr w:type="spellEnd"/>
-            <w:r>
-              <w:t>’</w:t>
+              <w:t>‘MembreMr’</w:t>
+            </w:r>
+          </w:p>
+          <w:p>
+            <w:r>
+              <w:t>‘MembreVolontaire’</w:t>
             </w:r>
           </w:p>
           <w:p>
@@ -4561,15 +4403,7 @@
           </w:p>
           <w:p>
             <w:r>
-              <w:t>‘</w:t>
-            </w:r>
-            <w:proofErr w:type="spellStart"/>
-            <w:r>
-              <w:t>SuperAdministrateur</w:t>
-            </w:r>
-            <w:proofErr w:type="spellEnd"/>
-            <w:r>
-              <w:t>’</w:t>
+              <w:t>‘SuperAdministrateur’</w:t>
             </w:r>
           </w:p>
         </w:tc>
@@ -4590,7 +4424,6 @@
             <w:tcW w:w="3020" w:type="dxa"/>
           </w:tcPr>
           <w:p>
-            <w:proofErr w:type="spellStart"/>
             <w:r>
               <w:t>U</w:t>
             </w:r>
@@ -4603,7 +4436,6 @@
             <w:r>
               <w:t>status</w:t>
             </w:r>
-            <w:proofErr w:type="spellEnd"/>
           </w:p>
         </w:tc>
         <w:tc>
@@ -4745,11 +4577,9 @@
             <w:tcW w:w="4106" w:type="dxa"/>
           </w:tcPr>
           <w:p>
-            <w:proofErr w:type="spellStart"/>
             <w:r>
               <w:t>Surname</w:t>
             </w:r>
-            <w:proofErr w:type="spellEnd"/>
           </w:p>
         </w:tc>
         <w:tc>
@@ -4769,11 +4599,9 @@
             <w:tcW w:w="4106" w:type="dxa"/>
           </w:tcPr>
           <w:p>
-            <w:proofErr w:type="spellStart"/>
             <w:r>
               <w:t>Firstname</w:t>
             </w:r>
-            <w:proofErr w:type="spellEnd"/>
           </w:p>
         </w:tc>
         <w:tc>
@@ -4815,11 +4643,9 @@
             <w:tcW w:w="4106" w:type="dxa"/>
           </w:tcPr>
           <w:p>
-            <w:proofErr w:type="spellStart"/>
             <w:r>
               <w:t>Postalcode</w:t>
             </w:r>
-            <w:proofErr w:type="spellEnd"/>
           </w:p>
         </w:tc>
         <w:tc>
@@ -4862,11 +4688,9 @@
             <w:tcW w:w="4106" w:type="dxa"/>
           </w:tcPr>
           <w:p>
-            <w:proofErr w:type="spellStart"/>
             <w:r>
               <w:t>Dateinsert</w:t>
             </w:r>
-            <w:proofErr w:type="spellEnd"/>
           </w:p>
         </w:tc>
         <w:tc>
@@ -4874,11 +4698,9 @@
             <w:tcW w:w="4961" w:type="dxa"/>
           </w:tcPr>
           <w:p>
-            <w:proofErr w:type="spellStart"/>
             <w:r>
               <w:t>DateTime</w:t>
             </w:r>
-            <w:proofErr w:type="spellEnd"/>
           </w:p>
         </w:tc>
       </w:tr>
@@ -4888,7 +4710,6 @@
             <w:tcW w:w="4106" w:type="dxa"/>
           </w:tcPr>
           <w:p>
-            <w:proofErr w:type="spellStart"/>
             <w:r>
               <w:t>User</w:t>
             </w:r>
@@ -4898,7 +4719,6 @@
             <w:r>
               <w:t>type</w:t>
             </w:r>
-            <w:proofErr w:type="spellEnd"/>
           </w:p>
         </w:tc>
         <w:tc>
@@ -4917,28 +4737,12 @@
           </w:p>
           <w:p>
             <w:r>
-              <w:t>‘</w:t>
-            </w:r>
-            <w:proofErr w:type="spellStart"/>
-            <w:r>
-              <w:t>MembreMr</w:t>
-            </w:r>
-            <w:proofErr w:type="spellEnd"/>
-            <w:r>
-              <w:t>’</w:t>
-            </w:r>
-          </w:p>
-          <w:p>
-            <w:r>
-              <w:t>‘</w:t>
-            </w:r>
-            <w:proofErr w:type="spellStart"/>
-            <w:r>
-              <w:t>MembreVolontaire</w:t>
-            </w:r>
-            <w:proofErr w:type="spellEnd"/>
-            <w:r>
-              <w:t>’</w:t>
+              <w:t>‘MembreMr’</w:t>
+            </w:r>
+          </w:p>
+          <w:p>
+            <w:r>
+              <w:t>‘MembreVolontaire’</w:t>
             </w:r>
           </w:p>
           <w:p>
@@ -4953,15 +4757,7 @@
           </w:p>
           <w:p>
             <w:r>
-              <w:t>‘</w:t>
-            </w:r>
-            <w:proofErr w:type="spellStart"/>
-            <w:r>
-              <w:t>SuperAdministrateur</w:t>
-            </w:r>
-            <w:proofErr w:type="spellEnd"/>
-            <w:r>
-              <w:t>’</w:t>
+              <w:t>‘SuperAdministrateur’</w:t>
             </w:r>
           </w:p>
         </w:tc>
@@ -4972,7 +4768,6 @@
             <w:tcW w:w="4106" w:type="dxa"/>
           </w:tcPr>
           <w:p>
-            <w:proofErr w:type="spellStart"/>
             <w:r>
               <w:t>User</w:t>
             </w:r>
@@ -4982,7 +4777,6 @@
             <w:r>
               <w:t>status</w:t>
             </w:r>
-            <w:proofErr w:type="spellEnd"/>
           </w:p>
         </w:tc>
         <w:tc>
@@ -5041,7 +4835,6 @@
         <w:lastRenderedPageBreak/>
         <w:t>GET /users/{</w:t>
       </w:r>
-      <w:proofErr w:type="spellStart"/>
       <w:r>
         <w:rPr>
           <w:highlight w:val="cyan"/>
@@ -5052,34 +4845,13 @@
         <w:rPr>
           <w:highlight w:val="cyan"/>
         </w:rPr>
-        <w:t>_</w:t>
-      </w:r>
-      <w:proofErr w:type="gramStart"/>
+        <w:t>_id}</w:t>
+      </w:r>
       <w:r>
         <w:rPr>
           <w:highlight w:val="cyan"/>
         </w:rPr>
-        <w:t>id</w:t>
-      </w:r>
-      <w:proofErr w:type="spellEnd"/>
-      <w:r>
-        <w:rPr>
-          <w:highlight w:val="cyan"/>
-        </w:rPr>
-        <w:t>}</w:t>
-      </w:r>
-      <w:r>
-        <w:rPr>
-          <w:highlight w:val="cyan"/>
-        </w:rPr>
-        <w:t>/</w:t>
-      </w:r>
-      <w:proofErr w:type="gramEnd"/>
-      <w:r>
-        <w:rPr>
-          <w:highlight w:val="cyan"/>
-        </w:rPr>
-        <w:t>favorites</w:t>
+        <w:t>/favorites</w:t>
       </w:r>
       <w:r>
         <w:rPr>
@@ -5091,31 +4863,9 @@
         <w:rPr>
           <w:highlight w:val="cyan"/>
         </w:rPr>
-        <w:t xml:space="preserve"> les utilisateurs (</w:t>
-      </w:r>
-      <w:proofErr w:type="spellStart"/>
-      <w:r>
-        <w:rPr>
-          <w:highlight w:val="cyan"/>
-        </w:rPr>
-        <w:t>MembreVolontaires</w:t>
-      </w:r>
-      <w:proofErr w:type="spellEnd"/>
-      <w:r>
-        <w:rPr>
-          <w:highlight w:val="cyan"/>
-        </w:rPr>
-        <w:t xml:space="preserve">) favori d’un utilisateur </w:t>
-      </w:r>
-      <w:proofErr w:type="spellStart"/>
-      <w:r>
-        <w:rPr>
-          <w:highlight w:val="cyan"/>
-        </w:rPr>
-        <w:t>MembreMr</w:t>
+        <w:t xml:space="preserve"> les utilisateurs (MembreVolontaires) favori d’un utilisateur MembreMr</w:t>
       </w:r>
       <w:bookmarkEnd w:id="8"/>
-      <w:proofErr w:type="spellEnd"/>
       <w:r>
         <w:rPr>
           <w:highlight w:val="cyan"/>
@@ -5137,21 +4887,8 @@
     </w:p>
     <w:p>
       <w:r>
-        <w:t xml:space="preserve">Cette route permet de récupérer les informations des utilisateurs </w:t>
-      </w:r>
-      <w:proofErr w:type="spellStart"/>
-      <w:r>
-        <w:t>MembreVolontaire</w:t>
-      </w:r>
-      <w:proofErr w:type="spellEnd"/>
-      <w:r>
-        <w:t xml:space="preserve"> favori d’un utilisateur </w:t>
-      </w:r>
-      <w:proofErr w:type="spellStart"/>
-      <w:r>
-        <w:t>MembreMr</w:t>
-      </w:r>
-      <w:proofErr w:type="spellEnd"/>
+        <w:t>Cette route permet de récupérer les informations des utilisateurs MembreVolontaire favori d’un utilisateur MembreMr</w:t>
+      </w:r>
     </w:p>
     <w:p>
       <w:r>
@@ -5171,13 +4908,8 @@
           <w:numId w:val="3"/>
         </w:numPr>
       </w:pPr>
-      <w:proofErr w:type="spellStart"/>
-      <w:r>
-        <w:t>MembreMr</w:t>
-      </w:r>
-      <w:proofErr w:type="spellEnd"/>
-      <w:r>
-        <w:t> : ne peuvent récupérer que des données sur leur propre compte 403</w:t>
+      <w:r>
+        <w:t>MembreMr : ne peuvent récupérer que des données sur leur propre compte 403</w:t>
       </w:r>
     </w:p>
     <w:p>
@@ -5286,11 +5018,9 @@
             <w:tcW w:w="4531" w:type="dxa"/>
           </w:tcPr>
           <w:p>
-            <w:proofErr w:type="spellStart"/>
             <w:r>
               <w:t>Surname</w:t>
             </w:r>
-            <w:proofErr w:type="spellEnd"/>
           </w:p>
         </w:tc>
         <w:tc>
@@ -5310,11 +5040,9 @@
             <w:tcW w:w="4531" w:type="dxa"/>
           </w:tcPr>
           <w:p>
-            <w:proofErr w:type="spellStart"/>
             <w:r>
               <w:t>Firstname</w:t>
             </w:r>
-            <w:proofErr w:type="spellEnd"/>
           </w:p>
         </w:tc>
         <w:tc>
@@ -5356,7 +5084,6 @@
             <w:tcW w:w="4531" w:type="dxa"/>
           </w:tcPr>
           <w:p>
-            <w:proofErr w:type="spellStart"/>
             <w:r>
               <w:t>Postal</w:t>
             </w:r>
@@ -5366,7 +5093,6 @@
             <w:r>
               <w:t>code</w:t>
             </w:r>
-            <w:proofErr w:type="spellEnd"/>
           </w:p>
         </w:tc>
         <w:tc>
@@ -5498,72 +5224,19 @@
         </w:numPr>
       </w:pPr>
       <w:r>
-        <w:t xml:space="preserve">Utilisateur non connecté, </w:t>
-      </w:r>
-      <w:proofErr w:type="spellStart"/>
-      <w:r>
-        <w:t>MembreMr</w:t>
-      </w:r>
-      <w:proofErr w:type="spellEnd"/>
-      <w:r>
-        <w:t xml:space="preserve">, </w:t>
-      </w:r>
-      <w:proofErr w:type="spellStart"/>
-      <w:r>
-        <w:t>MembreVolontaire</w:t>
-      </w:r>
-      <w:proofErr w:type="spellEnd"/>
-      <w:r>
-        <w:t xml:space="preserve">, Partenaire, Modérateur : Peut seulement créer des comptes </w:t>
-      </w:r>
-      <w:proofErr w:type="spellStart"/>
-      <w:r>
-        <w:t>MembreMr</w:t>
-      </w:r>
-      <w:proofErr w:type="spellEnd"/>
-      <w:r>
-        <w:t xml:space="preserve">, </w:t>
-      </w:r>
-      <w:proofErr w:type="spellStart"/>
-      <w:r>
-        <w:t>MembreVolontaire</w:t>
-      </w:r>
-      <w:proofErr w:type="spellEnd"/>
-      <w:r>
-        <w:t>. Le compte ne sera par défaut pas actif, le statut sera ‘En demande’.</w:t>
-      </w:r>
-    </w:p>
-    <w:p>
-      <w:pPr>
-        <w:numPr>
-          <w:ilvl w:val="0"/>
-          <w:numId w:val="3"/>
-        </w:numPr>
-      </w:pPr>
-      <w:r>
-        <w:t xml:space="preserve">Administrateur : Il peut créer des comptes </w:t>
-      </w:r>
-      <w:proofErr w:type="spellStart"/>
-      <w:r>
-        <w:t>MembreMr</w:t>
-      </w:r>
-      <w:proofErr w:type="spellEnd"/>
-      <w:r>
-        <w:t xml:space="preserve">, </w:t>
-      </w:r>
-      <w:proofErr w:type="spellStart"/>
-      <w:r>
-        <w:t>MembreVolontaire</w:t>
-      </w:r>
-      <w:proofErr w:type="spellEnd"/>
-      <w:r>
-        <w:t xml:space="preserve">, Partenaire, Modérateur. Il ne peut pas créer des comptes Administrateur ni </w:t>
-      </w:r>
-      <w:proofErr w:type="spellStart"/>
-      <w:r>
-        <w:t>SuperAdministrateur</w:t>
-      </w:r>
-      <w:proofErr w:type="spellEnd"/>
+        <w:t>Utilisateur non connecté, MembreMr, MembreVolontaire, Partenaire, Modérateur : Peut seulement créer des comptes MembreMr, MembreVolontaire. Le compte ne sera par défaut pas actif, le statut sera ‘En demande’.</w:t>
+      </w:r>
+    </w:p>
+    <w:p>
+      <w:pPr>
+        <w:numPr>
+          <w:ilvl w:val="0"/>
+          <w:numId w:val="3"/>
+        </w:numPr>
+      </w:pPr>
+      <w:r>
+        <w:t>Administrateur : Il peut créer des comptes MembreMr, MembreVolontaire, Partenaire, Modérateur. Il ne peut pas créer des comptes Administrateur ni SuperAdministrateur</w:t>
+      </w:r>
       <w:r>
         <w:t>. Le compte sera directement actif.</w:t>
       </w:r>
@@ -5575,13 +5248,8 @@
           <w:numId w:val="3"/>
         </w:numPr>
       </w:pPr>
-      <w:proofErr w:type="spellStart"/>
-      <w:r>
-        <w:t>SuperAdministrateur</w:t>
-      </w:r>
-      <w:proofErr w:type="spellEnd"/>
-      <w:r>
-        <w:t> : Il peut créer tout type de créer et n’a aucune limitation</w:t>
+      <w:r>
+        <w:t>SuperAdministrateur : Il peut créer tout type de créer et n’a aucune limitation</w:t>
       </w:r>
       <w:r>
         <w:t>. Le compte sera directement actif.</w:t>
@@ -5659,11 +5327,9 @@
             <w:tcW w:w="3020" w:type="dxa"/>
           </w:tcPr>
           <w:p>
-            <w:proofErr w:type="spellStart"/>
             <w:r>
               <w:t>Password</w:t>
             </w:r>
-            <w:proofErr w:type="spellEnd"/>
           </w:p>
         </w:tc>
         <w:tc>
@@ -5693,11 +5359,9 @@
             <w:tcW w:w="3020" w:type="dxa"/>
           </w:tcPr>
           <w:p>
-            <w:proofErr w:type="spellStart"/>
             <w:r>
               <w:t>Firstname</w:t>
             </w:r>
-            <w:proofErr w:type="spellEnd"/>
           </w:p>
         </w:tc>
         <w:tc>
@@ -5727,11 +5391,9 @@
             <w:tcW w:w="3020" w:type="dxa"/>
           </w:tcPr>
           <w:p>
-            <w:proofErr w:type="spellStart"/>
             <w:r>
               <w:t>Surname</w:t>
             </w:r>
-            <w:proofErr w:type="spellEnd"/>
           </w:p>
         </w:tc>
         <w:tc>
@@ -5761,7 +5423,6 @@
             <w:tcW w:w="3020" w:type="dxa"/>
           </w:tcPr>
           <w:p>
-            <w:proofErr w:type="spellStart"/>
             <w:r>
               <w:t>Postal</w:t>
             </w:r>
@@ -5771,7 +5432,6 @@
             <w:r>
               <w:t>code</w:t>
             </w:r>
-            <w:proofErr w:type="spellEnd"/>
           </w:p>
         </w:tc>
         <w:tc>
@@ -5833,7 +5493,6 @@
             <w:tcW w:w="3020" w:type="dxa"/>
           </w:tcPr>
           <w:p>
-            <w:proofErr w:type="spellStart"/>
             <w:r>
               <w:t>User</w:t>
             </w:r>
@@ -5843,7 +5502,6 @@
             <w:r>
               <w:t>type</w:t>
             </w:r>
-            <w:proofErr w:type="spellEnd"/>
           </w:p>
         </w:tc>
         <w:tc>
@@ -5862,28 +5520,12 @@
           </w:p>
           <w:p>
             <w:r>
-              <w:t>‘</w:t>
-            </w:r>
-            <w:proofErr w:type="spellStart"/>
-            <w:r>
-              <w:t>MembreMr</w:t>
-            </w:r>
-            <w:proofErr w:type="spellEnd"/>
-            <w:r>
-              <w:t>’</w:t>
-            </w:r>
-          </w:p>
-          <w:p>
-            <w:r>
-              <w:t>‘</w:t>
-            </w:r>
-            <w:proofErr w:type="spellStart"/>
-            <w:r>
-              <w:t>MembreVolontaire</w:t>
-            </w:r>
-            <w:proofErr w:type="spellEnd"/>
-            <w:r>
-              <w:t>’</w:t>
+              <w:t>‘MembreMr’</w:t>
+            </w:r>
+          </w:p>
+          <w:p>
+            <w:r>
+              <w:t>‘MembreVolontaire’</w:t>
             </w:r>
           </w:p>
           <w:p>
@@ -5898,28 +5540,12 @@
           </w:p>
           <w:p>
             <w:r>
-              <w:t>‘</w:t>
-            </w:r>
-            <w:proofErr w:type="spellStart"/>
-            <w:r>
-              <w:t>SuperAdministrateur</w:t>
-            </w:r>
-            <w:proofErr w:type="spellEnd"/>
-            <w:r>
-              <w:t>’</w:t>
-            </w:r>
-          </w:p>
-          <w:p>
-            <w:r>
-              <w:t>‘</w:t>
-            </w:r>
-            <w:proofErr w:type="spellStart"/>
-            <w:r>
-              <w:t>MembreEtat</w:t>
-            </w:r>
-            <w:proofErr w:type="spellEnd"/>
-            <w:r>
-              <w:t>’</w:t>
+              <w:t>‘SuperAdministrateur’</w:t>
+            </w:r>
+          </w:p>
+          <w:p>
+            <w:r>
+              <w:t>‘MembreEtat’</w:t>
             </w:r>
           </w:p>
         </w:tc>
@@ -6029,7 +5655,6 @@
         <w:lastRenderedPageBreak/>
         <w:t>POST /users/{</w:t>
       </w:r>
-      <w:proofErr w:type="spellStart"/>
       <w:r>
         <w:rPr>
           <w:highlight w:val="green"/>
@@ -6040,28 +5665,7 @@
         <w:rPr>
           <w:highlight w:val="green"/>
         </w:rPr>
-        <w:t>_</w:t>
-      </w:r>
-      <w:proofErr w:type="gramStart"/>
-      <w:r>
-        <w:rPr>
-          <w:highlight w:val="green"/>
-        </w:rPr>
-        <w:t>id</w:t>
-      </w:r>
-      <w:proofErr w:type="spellEnd"/>
-      <w:r>
-        <w:rPr>
-          <w:highlight w:val="green"/>
-        </w:rPr>
-        <w:t>}/</w:t>
-      </w:r>
-      <w:proofErr w:type="gramEnd"/>
-      <w:r>
-        <w:rPr>
-          <w:highlight w:val="green"/>
-        </w:rPr>
-        <w:t>favori</w:t>
+        <w:t>_id}/favori</w:t>
       </w:r>
       <w:r>
         <w:rPr>
@@ -6093,11 +5697,9 @@
       <w:r>
         <w:t xml:space="preserve">Cette route permet à un utilisateur connecté de type </w:t>
       </w:r>
-      <w:proofErr w:type="spellStart"/>
       <w:r>
         <w:t>MembreMr</w:t>
       </w:r>
-      <w:proofErr w:type="spellEnd"/>
       <w:r>
         <w:t xml:space="preserve"> </w:t>
       </w:r>
@@ -6111,13 +5713,8 @@
         <w:t>utilisateur</w:t>
       </w:r>
       <w:r>
-        <w:t xml:space="preserve"> </w:t>
-      </w:r>
-      <w:proofErr w:type="spellStart"/>
-      <w:r>
-        <w:t>MembreVolontaire</w:t>
-      </w:r>
-      <w:proofErr w:type="spellEnd"/>
+        <w:t xml:space="preserve"> MembreVolontaire</w:t>
+      </w:r>
       <w:r>
         <w:t xml:space="preserve"> dans ses favoris</w:t>
       </w:r>
@@ -6149,11 +5746,9 @@
           <w:numId w:val="3"/>
         </w:numPr>
       </w:pPr>
-      <w:proofErr w:type="spellStart"/>
       <w:r>
         <w:t>MembreMr</w:t>
       </w:r>
-      <w:proofErr w:type="spellEnd"/>
     </w:p>
     <w:p>
       <w:pPr>
@@ -6191,7 +5786,6 @@
             <w:tcW w:w="3020" w:type="dxa"/>
           </w:tcPr>
           <w:p>
-            <w:proofErr w:type="spellStart"/>
             <w:r>
               <w:t>User</w:t>
             </w:r>
@@ -6201,7 +5795,6 @@
             <w:r>
               <w:t>id</w:t>
             </w:r>
-            <w:proofErr w:type="spellEnd"/>
           </w:p>
         </w:tc>
         <w:tc>
@@ -6295,7 +5888,6 @@
         </w:rPr>
         <w:t>/{</w:t>
       </w:r>
-      <w:proofErr w:type="spellStart"/>
       <w:r>
         <w:rPr>
           <w:highlight w:val="green"/>
@@ -6312,52 +5904,15 @@
         <w:rPr>
           <w:highlight w:val="green"/>
         </w:rPr>
-        <w:t>_</w:t>
-      </w:r>
-      <w:proofErr w:type="gramStart"/>
+        <w:t>_id}/comments : Ajouter un commentaire sur</w:t>
+      </w:r>
       <w:r>
         <w:rPr>
           <w:highlight w:val="green"/>
         </w:rPr>
-        <w:t>id</w:t>
-      </w:r>
-      <w:proofErr w:type="spellEnd"/>
-      <w:r>
-        <w:rPr>
-          <w:highlight w:val="green"/>
-        </w:rPr>
-        <w:t>}/</w:t>
-      </w:r>
-      <w:proofErr w:type="spellStart"/>
-      <w:proofErr w:type="gramEnd"/>
-      <w:r>
-        <w:rPr>
-          <w:highlight w:val="green"/>
-        </w:rPr>
-        <w:t>comments</w:t>
-      </w:r>
-      <w:proofErr w:type="spellEnd"/>
-      <w:r>
-        <w:rPr>
-          <w:highlight w:val="green"/>
-        </w:rPr>
-        <w:t> : Ajouter un commentaire sur</w:t>
-      </w:r>
-      <w:r>
-        <w:rPr>
-          <w:highlight w:val="green"/>
-        </w:rPr>
-        <w:t xml:space="preserve"> un </w:t>
-      </w:r>
-      <w:proofErr w:type="spellStart"/>
-      <w:r>
-        <w:rPr>
-          <w:highlight w:val="green"/>
-        </w:rPr>
-        <w:t>membrevolontaire</w:t>
+        <w:t xml:space="preserve"> un membrevolontaire</w:t>
       </w:r>
       <w:bookmarkEnd w:id="11"/>
-      <w:proofErr w:type="spellEnd"/>
     </w:p>
     <w:p>
       <w:pPr>
@@ -6373,23 +5928,7 @@
     </w:p>
     <w:p>
       <w:r>
-        <w:t xml:space="preserve">Cette route permet à un </w:t>
-      </w:r>
-      <w:proofErr w:type="spellStart"/>
-      <w:r>
-        <w:t>membremr</w:t>
-      </w:r>
-      <w:proofErr w:type="spellEnd"/>
-      <w:r>
-        <w:t xml:space="preserve"> d’ajouter un commentaire sur un utilisateur de type </w:t>
-      </w:r>
-      <w:proofErr w:type="spellStart"/>
-      <w:r>
-        <w:t>membrevolontaire</w:t>
-      </w:r>
-      <w:proofErr w:type="spellEnd"/>
-      <w:r>
-        <w:t xml:space="preserve"> qui a effectué une demande le concernant.</w:t>
+        <w:t>Cette route permet à un membremr d’ajouter un commentaire sur un utilisateur de type membrevolontaire qui a effectué une demande le concernant.</w:t>
       </w:r>
     </w:p>
     <w:p>
@@ -6416,32 +5955,11 @@
           <w:numId w:val="3"/>
         </w:numPr>
       </w:pPr>
-      <w:proofErr w:type="spellStart"/>
-      <w:r>
-        <w:t>MembreMr</w:t>
-      </w:r>
-      <w:proofErr w:type="spellEnd"/>
-      <w:r>
-        <w:t xml:space="preserve"> : Ne peux ajouter de commentaires que sur un </w:t>
-      </w:r>
-      <w:proofErr w:type="spellStart"/>
-      <w:r>
-        <w:t>MembreVolontaire</w:t>
-      </w:r>
-      <w:proofErr w:type="spellEnd"/>
-      <w:r>
-        <w:t xml:space="preserve"> que s’il a effectué une demande qu’il avait créé. Sinon Erreur 401.</w:t>
-      </w:r>
-      <w:r>
-        <w:t xml:space="preserve"> Ainsi, il lui est impossible de faire de faire un commentaire sur un </w:t>
-      </w:r>
-      <w:proofErr w:type="spellStart"/>
-      <w:r>
-        <w:t>MembreVolontaire</w:t>
-      </w:r>
-      <w:proofErr w:type="spellEnd"/>
-      <w:r>
-        <w:t xml:space="preserve"> qui n’a réalisé aucune demande le concernant.</w:t>
+      <w:r>
+        <w:t>MembreMr : Ne peux ajouter de commentaires que sur un MembreVolontaire que s’il a effectué une demande qu’il avait créé. Sinon Erreur 401.</w:t>
+      </w:r>
+      <w:r>
+        <w:t xml:space="preserve"> Ainsi, il lui est impossible de faire de faire un commentaire sur un MembreVolontaire qui n’a réalisé aucune demande le concernant.</w:t>
       </w:r>
     </w:p>
     <w:p>
@@ -6609,27 +6127,13 @@
         <w:rPr>
           <w:highlight w:val="yellow"/>
         </w:rPr>
-        <w:t>{</w:t>
-      </w:r>
-      <w:proofErr w:type="spellStart"/>
+        <w:t>{user</w:t>
+      </w:r>
       <w:r>
         <w:rPr>
           <w:highlight w:val="yellow"/>
         </w:rPr>
-        <w:t>user</w:t>
-      </w:r>
-      <w:r>
-        <w:rPr>
-          <w:highlight w:val="yellow"/>
-        </w:rPr>
-        <w:t>_id</w:t>
-      </w:r>
-      <w:proofErr w:type="spellEnd"/>
-      <w:r>
-        <w:rPr>
-          <w:highlight w:val="yellow"/>
-        </w:rPr>
-        <w:t xml:space="preserve">} : Modifier </w:t>
+        <w:t xml:space="preserve">_id} : Modifier </w:t>
       </w:r>
       <w:r>
         <w:rPr>
@@ -6696,48 +6200,19 @@
           <w:numId w:val="3"/>
         </w:numPr>
       </w:pPr>
-      <w:proofErr w:type="spellStart"/>
-      <w:r>
-        <w:t>MembreMr</w:t>
-      </w:r>
-      <w:proofErr w:type="spellEnd"/>
-      <w:r>
-        <w:t xml:space="preserve">, </w:t>
-      </w:r>
-      <w:proofErr w:type="spellStart"/>
-      <w:r>
-        <w:t>MembreVolontaire</w:t>
-      </w:r>
-      <w:proofErr w:type="spellEnd"/>
-      <w:r>
-        <w:t>, Partenaire, Modérateur : Peut seulement modifier les données de son propre compte.</w:t>
-      </w:r>
-    </w:p>
-    <w:p>
-      <w:pPr>
-        <w:numPr>
-          <w:ilvl w:val="0"/>
-          <w:numId w:val="3"/>
-        </w:numPr>
-      </w:pPr>
-      <w:r>
-        <w:t xml:space="preserve">Administrateur : Les administrateur ne peuvent modifier que les comptes </w:t>
-      </w:r>
-      <w:proofErr w:type="spellStart"/>
-      <w:r>
-        <w:t>MembreMr</w:t>
-      </w:r>
-      <w:proofErr w:type="spellEnd"/>
-      <w:r>
-        <w:t xml:space="preserve">, </w:t>
-      </w:r>
-      <w:proofErr w:type="spellStart"/>
-      <w:r>
-        <w:t>MembreVolontaire</w:t>
-      </w:r>
-      <w:proofErr w:type="spellEnd"/>
-      <w:r>
-        <w:t>, Partenaire, Modérateur</w:t>
+      <w:r>
+        <w:t>MembreMr, MembreVolontaire, Partenaire, Modérateur : Peut seulement modifier les données de son propre compte.</w:t>
+      </w:r>
+    </w:p>
+    <w:p>
+      <w:pPr>
+        <w:numPr>
+          <w:ilvl w:val="0"/>
+          <w:numId w:val="3"/>
+        </w:numPr>
+      </w:pPr>
+      <w:r>
+        <w:t>Administrateur : Les administrateur ne peuvent modifier que les comptes MembreMr, MembreVolontaire, Partenaire, Modérateur</w:t>
       </w:r>
       <w:r>
         <w:t>. Il peut bien entendu modifier les données de son propre compte.</w:t>
@@ -6750,13 +6225,8 @@
           <w:numId w:val="3"/>
         </w:numPr>
       </w:pPr>
-      <w:proofErr w:type="spellStart"/>
-      <w:r>
-        <w:t>SuperAdministrateur</w:t>
-      </w:r>
-      <w:proofErr w:type="spellEnd"/>
-      <w:r>
-        <w:t> : Ils peuvent modifier tous type de compte</w:t>
+      <w:r>
+        <w:t>SuperAdministrateur : Ils peuvent modifier tous type de compte</w:t>
       </w:r>
     </w:p>
     <w:p/>
@@ -6796,11 +6266,9 @@
             <w:tcW w:w="3020" w:type="dxa"/>
           </w:tcPr>
           <w:p>
-            <w:proofErr w:type="spellStart"/>
             <w:r>
               <w:t>Surname</w:t>
             </w:r>
-            <w:proofErr w:type="spellEnd"/>
           </w:p>
         </w:tc>
         <w:tc>
@@ -6830,11 +6298,9 @@
             <w:tcW w:w="3020" w:type="dxa"/>
           </w:tcPr>
           <w:p>
-            <w:proofErr w:type="spellStart"/>
             <w:r>
               <w:t>Firstname</w:t>
             </w:r>
-            <w:proofErr w:type="spellEnd"/>
           </w:p>
         </w:tc>
         <w:tc>
@@ -6896,7 +6362,6 @@
             <w:tcW w:w="3020" w:type="dxa"/>
           </w:tcPr>
           <w:p>
-            <w:proofErr w:type="spellStart"/>
             <w:r>
               <w:t>Postal</w:t>
             </w:r>
@@ -6906,7 +6371,6 @@
             <w:r>
               <w:t>code</w:t>
             </w:r>
-            <w:proofErr w:type="spellEnd"/>
           </w:p>
         </w:tc>
         <w:tc>
@@ -6977,38 +6441,20 @@
         <w:rPr>
           <w:highlight w:val="yellow"/>
         </w:rPr>
-        <w:t>PUT /users/{</w:t>
-      </w:r>
-      <w:proofErr w:type="spellStart"/>
-      <w:r>
-        <w:rPr>
-          <w:highlight w:val="yellow"/>
-        </w:rPr>
-        <w:t>user_</w:t>
-      </w:r>
-      <w:proofErr w:type="gramStart"/>
-      <w:r>
-        <w:rPr>
-          <w:highlight w:val="yellow"/>
-        </w:rPr>
-        <w:t>id</w:t>
-      </w:r>
-      <w:proofErr w:type="spellEnd"/>
+        <w:t>PUT /users/{user_id</w:t>
+      </w:r>
       <w:r>
         <w:rPr>
           <w:highlight w:val="yellow"/>
         </w:rPr>
         <w:t>}/</w:t>
       </w:r>
-      <w:proofErr w:type="spellStart"/>
-      <w:proofErr w:type="gramEnd"/>
       <w:r>
         <w:rPr>
           <w:highlight w:val="yellow"/>
         </w:rPr>
         <w:t>status</w:t>
       </w:r>
-      <w:proofErr w:type="spellEnd"/>
       <w:r>
         <w:rPr>
           <w:highlight w:val="yellow"/>
@@ -7076,62 +6522,26 @@
           <w:numId w:val="3"/>
         </w:numPr>
       </w:pPr>
-      <w:proofErr w:type="spellStart"/>
       <w:r>
         <w:t>Membre</w:t>
       </w:r>
       <w:r>
         <w:t>Etat</w:t>
       </w:r>
-      <w:proofErr w:type="spellEnd"/>
-      <w:r>
-        <w:t xml:space="preserve"> : Peut accepter ou refuser un </w:t>
-      </w:r>
-      <w:proofErr w:type="spellStart"/>
-      <w:r>
-        <w:t>MembreMR</w:t>
-      </w:r>
-      <w:proofErr w:type="spellEnd"/>
-      <w:r>
-        <w:t xml:space="preserve"> ou </w:t>
-      </w:r>
-      <w:proofErr w:type="spellStart"/>
-      <w:r>
-        <w:t>MembreVolontaire</w:t>
-      </w:r>
-      <w:proofErr w:type="spellEnd"/>
-    </w:p>
-    <w:p>
-      <w:pPr>
-        <w:numPr>
-          <w:ilvl w:val="0"/>
-          <w:numId w:val="3"/>
-        </w:numPr>
-      </w:pPr>
-      <w:r>
-        <w:t xml:space="preserve">Administrateur : Peut modifier l’état d’un compte </w:t>
-      </w:r>
-      <w:proofErr w:type="spellStart"/>
-      <w:r>
-        <w:t>MembreMr</w:t>
-      </w:r>
-      <w:proofErr w:type="spellEnd"/>
-      <w:r>
-        <w:t xml:space="preserve">, </w:t>
-      </w:r>
-      <w:proofErr w:type="spellStart"/>
-      <w:r>
-        <w:t>MembreVolontaire</w:t>
-      </w:r>
-      <w:proofErr w:type="spellEnd"/>
-      <w:r>
-        <w:t xml:space="preserve">, Partenaire, Modérateur. Il lui est impossible de modifier l’état d’un compte Administrateur ou </w:t>
-      </w:r>
-      <w:proofErr w:type="spellStart"/>
-      <w:r>
-        <w:t>SuperAdministrateur</w:t>
-      </w:r>
-      <w:proofErr w:type="spellEnd"/>
+      <w:r>
+        <w:t> : Peut accepter ou refuser un MembreMR ou MembreVolontaire</w:t>
+      </w:r>
+    </w:p>
+    <w:p>
+      <w:pPr>
+        <w:numPr>
+          <w:ilvl w:val="0"/>
+          <w:numId w:val="3"/>
+        </w:numPr>
+      </w:pPr>
+      <w:r>
+        <w:t>Administrateur : Peut modifier l’état d’un compte MembreMr, MembreVolontaire, Partenaire, Modérateur. Il lui est impossible de modifier l’état d’un compte Administrateur ou SuperAdministrateur</w:t>
+      </w:r>
     </w:p>
     <w:p>
       <w:pPr>
@@ -7180,7 +6590,6 @@
             <w:tcW w:w="3020" w:type="dxa"/>
           </w:tcPr>
           <w:p>
-            <w:proofErr w:type="spellStart"/>
             <w:r>
               <w:t>User</w:t>
             </w:r>
@@ -7190,7 +6599,6 @@
             <w:r>
               <w:t>status</w:t>
             </w:r>
-            <w:proofErr w:type="spellEnd"/>
           </w:p>
         </w:tc>
         <w:tc>
@@ -7294,43 +6702,7 @@
         <w:rPr>
           <w:highlight w:val="yellow"/>
         </w:rPr>
-        <w:t>PUT /users/{</w:t>
-      </w:r>
-      <w:proofErr w:type="spellStart"/>
-      <w:r>
-        <w:rPr>
-          <w:highlight w:val="yellow"/>
-        </w:rPr>
-        <w:t>user_</w:t>
-      </w:r>
-      <w:proofErr w:type="gramStart"/>
-      <w:r>
-        <w:rPr>
-          <w:highlight w:val="yellow"/>
-        </w:rPr>
-        <w:t>id</w:t>
-      </w:r>
-      <w:proofErr w:type="spellEnd"/>
-      <w:r>
-        <w:rPr>
-          <w:highlight w:val="yellow"/>
-        </w:rPr>
-        <w:t>}/</w:t>
-      </w:r>
-      <w:proofErr w:type="spellStart"/>
-      <w:proofErr w:type="gramEnd"/>
-      <w:r>
-        <w:rPr>
-          <w:highlight w:val="yellow"/>
-        </w:rPr>
-        <w:t>proofidentity</w:t>
-      </w:r>
-      <w:proofErr w:type="spellEnd"/>
-      <w:r>
-        <w:rPr>
-          <w:highlight w:val="yellow"/>
-        </w:rPr>
-        <w:t xml:space="preserve"> : Envoi des justificatifs d’identité</w:t>
+        <w:t>PUT /users/{user_id}/proofidentity : Envoi des justificatifs d’identité</w:t>
       </w:r>
       <w:bookmarkEnd w:id="14"/>
     </w:p>
@@ -7348,23 +6720,7 @@
     </w:p>
     <w:p>
       <w:r>
-        <w:t xml:space="preserve">Cette route permet d’envoyer les justificatifs d’identité (carte d’identité pour le </w:t>
-      </w:r>
-      <w:proofErr w:type="spellStart"/>
-      <w:r>
-        <w:t>MembreVolontaire</w:t>
-      </w:r>
-      <w:proofErr w:type="spellEnd"/>
-      <w:r>
-        <w:t xml:space="preserve">, carte d’identité + justificatif Mr pour le </w:t>
-      </w:r>
-      <w:proofErr w:type="spellStart"/>
-      <w:r>
-        <w:t>MembreMr</w:t>
-      </w:r>
-      <w:proofErr w:type="spellEnd"/>
-      <w:r>
-        <w:t>)</w:t>
+        <w:t>Cette route permet d’envoyer les justificatifs d’identité (carte d’identité pour le MembreVolontaire, carte d’identité + justificatif Mr pour le MembreMr)</w:t>
       </w:r>
     </w:p>
     <w:p>
@@ -7391,29 +6747,19 @@
           <w:numId w:val="3"/>
         </w:numPr>
       </w:pPr>
-      <w:proofErr w:type="spellStart"/>
-      <w:r>
-        <w:t>MembreVolontaire</w:t>
-      </w:r>
-      <w:proofErr w:type="spellEnd"/>
-      <w:r>
-        <w:t> : Envoi sa carte d’identité</w:t>
-      </w:r>
-    </w:p>
-    <w:p>
-      <w:pPr>
-        <w:numPr>
-          <w:ilvl w:val="0"/>
-          <w:numId w:val="3"/>
-        </w:numPr>
-      </w:pPr>
-      <w:proofErr w:type="spellStart"/>
-      <w:r>
-        <w:t>MembreMr</w:t>
-      </w:r>
-      <w:proofErr w:type="spellEnd"/>
-      <w:r>
-        <w:t> : Envoi sa carte d’identité et son justificatif MR</w:t>
+      <w:r>
+        <w:t>MembreVolontaire : Envoi sa carte d’identité</w:t>
+      </w:r>
+    </w:p>
+    <w:p>
+      <w:pPr>
+        <w:numPr>
+          <w:ilvl w:val="0"/>
+          <w:numId w:val="3"/>
+        </w:numPr>
+      </w:pPr>
+      <w:r>
+        <w:t>MembreMr : Envoi sa carte d’identité et son justificatif MR</w:t>
       </w:r>
     </w:p>
     <w:p>
@@ -7484,11 +6830,9 @@
             <w:tcW w:w="3020" w:type="dxa"/>
           </w:tcPr>
           <w:p>
-            <w:proofErr w:type="spellStart"/>
             <w:r>
               <w:t>Password</w:t>
             </w:r>
-            <w:proofErr w:type="spellEnd"/>
           </w:p>
         </w:tc>
         <w:tc>
@@ -7518,11 +6862,9 @@
             <w:tcW w:w="3020" w:type="dxa"/>
           </w:tcPr>
           <w:p>
-            <w:proofErr w:type="spellStart"/>
             <w:r>
               <w:t>CardIdentity</w:t>
             </w:r>
-            <w:proofErr w:type="spellEnd"/>
           </w:p>
         </w:tc>
         <w:tc>
@@ -7552,11 +6894,9 @@
             <w:tcW w:w="3020" w:type="dxa"/>
           </w:tcPr>
           <w:p>
-            <w:proofErr w:type="spellStart"/>
             <w:r>
               <w:t>ProofMr</w:t>
             </w:r>
-            <w:proofErr w:type="spellEnd"/>
           </w:p>
         </w:tc>
         <w:tc>
@@ -7575,13 +6915,8 @@
           </w:tcPr>
           <w:p>
             <w:r>
-              <w:t xml:space="preserve">Requis si </w:t>
-            </w:r>
-            <w:proofErr w:type="spellStart"/>
-            <w:r>
-              <w:t>MembreMr</w:t>
-            </w:r>
-            <w:proofErr w:type="spellEnd"/>
+              <w:t>Requis si MembreMr</w:t>
+            </w:r>
           </w:p>
         </w:tc>
       </w:tr>
@@ -7650,27 +6985,13 @@
         <w:rPr>
           <w:highlight w:val="red"/>
         </w:rPr>
-        <w:t>{</w:t>
-      </w:r>
-      <w:proofErr w:type="spellStart"/>
+        <w:t>{user</w:t>
+      </w:r>
       <w:r>
         <w:rPr>
           <w:highlight w:val="red"/>
         </w:rPr>
-        <w:t>user</w:t>
-      </w:r>
-      <w:r>
-        <w:rPr>
-          <w:highlight w:val="red"/>
-        </w:rPr>
-        <w:t>_id</w:t>
-      </w:r>
-      <w:proofErr w:type="spellEnd"/>
-      <w:r>
-        <w:rPr>
-          <w:highlight w:val="red"/>
-        </w:rPr>
-        <w:t>} : Supprimer un utilisateur</w:t>
+        <w:t>_id} : Supprimer un utilisateur</w:t>
       </w:r>
       <w:bookmarkEnd w:id="15"/>
     </w:p>
@@ -7716,48 +7037,19 @@
           <w:numId w:val="3"/>
         </w:numPr>
       </w:pPr>
-      <w:proofErr w:type="spellStart"/>
-      <w:r>
-        <w:t>MembreMr</w:t>
-      </w:r>
-      <w:proofErr w:type="spellEnd"/>
-      <w:r>
-        <w:t xml:space="preserve">, </w:t>
-      </w:r>
-      <w:proofErr w:type="spellStart"/>
-      <w:r>
-        <w:t>MembreVolontaire</w:t>
-      </w:r>
-      <w:proofErr w:type="spellEnd"/>
-      <w:r>
-        <w:t>, Partenaire, Modérateur : Peut seulement supprimer seulement son propre compte</w:t>
-      </w:r>
-    </w:p>
-    <w:p>
-      <w:pPr>
-        <w:numPr>
-          <w:ilvl w:val="0"/>
-          <w:numId w:val="3"/>
-        </w:numPr>
-      </w:pPr>
-      <w:r>
-        <w:t xml:space="preserve">Administrateur : Les administrateur ne peuvent supprimer que des comptes </w:t>
-      </w:r>
-      <w:proofErr w:type="spellStart"/>
-      <w:r>
-        <w:t>MembreMr</w:t>
-      </w:r>
-      <w:proofErr w:type="spellEnd"/>
-      <w:r>
-        <w:t xml:space="preserve">, </w:t>
-      </w:r>
-      <w:proofErr w:type="spellStart"/>
-      <w:r>
-        <w:t>MembreVolontaire</w:t>
-      </w:r>
-      <w:proofErr w:type="spellEnd"/>
-      <w:r>
-        <w:t>, Partenaire, Modérateur</w:t>
+      <w:r>
+        <w:t>MembreMr, MembreVolontaire, Partenaire, Modérateur : Peut seulement supprimer seulement son propre compte</w:t>
+      </w:r>
+    </w:p>
+    <w:p>
+      <w:pPr>
+        <w:numPr>
+          <w:ilvl w:val="0"/>
+          <w:numId w:val="3"/>
+        </w:numPr>
+      </w:pPr>
+      <w:r>
+        <w:t>Administrateur : Les administrateur ne peuvent supprimer que des comptes MembreMr, MembreVolontaire, Partenaire, Modérateur</w:t>
       </w:r>
       <w:r>
         <w:t>. Il peut bien entendu supprimer son propre compte</w:t>
@@ -7770,13 +7062,8 @@
           <w:numId w:val="3"/>
         </w:numPr>
       </w:pPr>
-      <w:proofErr w:type="spellStart"/>
-      <w:r>
-        <w:t>SuperAdministrateur</w:t>
-      </w:r>
-      <w:proofErr w:type="spellEnd"/>
-      <w:r>
-        <w:t> : Ils peuvent supprimer tous types de compte</w:t>
+      <w:r>
+        <w:t>SuperAdministrateur : Ils peuvent supprimer tous types de compte</w:t>
       </w:r>
     </w:p>
     <w:p>
@@ -7862,61 +7149,19 @@
         <w:rPr>
           <w:highlight w:val="red"/>
         </w:rPr>
-        <w:t>{</w:t>
-      </w:r>
-      <w:proofErr w:type="spellStart"/>
+        <w:t>{user</w:t>
+      </w:r>
       <w:r>
         <w:rPr>
           <w:highlight w:val="red"/>
         </w:rPr>
-        <w:t>user</w:t>
+        <w:t>_id}/favori</w:t>
       </w:r>
       <w:r>
         <w:rPr>
           <w:highlight w:val="red"/>
         </w:rPr>
-        <w:t>_</w:t>
-      </w:r>
-      <w:proofErr w:type="gramStart"/>
-      <w:r>
-        <w:rPr>
-          <w:highlight w:val="red"/>
-        </w:rPr>
-        <w:t>id</w:t>
-      </w:r>
-      <w:proofErr w:type="spellEnd"/>
-      <w:r>
-        <w:rPr>
-          <w:highlight w:val="red"/>
-        </w:rPr>
-        <w:t>}/</w:t>
-      </w:r>
-      <w:proofErr w:type="gramEnd"/>
-      <w:r>
-        <w:rPr>
-          <w:highlight w:val="red"/>
-        </w:rPr>
-        <w:t>favori</w:t>
-      </w:r>
-      <w:r>
-        <w:rPr>
-          <w:highlight w:val="red"/>
-        </w:rPr>
-        <w:t>tes/{</w:t>
-      </w:r>
-      <w:proofErr w:type="spellStart"/>
-      <w:r>
-        <w:rPr>
-          <w:highlight w:val="red"/>
-        </w:rPr>
-        <w:t>user_id</w:t>
-      </w:r>
-      <w:proofErr w:type="spellEnd"/>
-      <w:r>
-        <w:rPr>
-          <w:highlight w:val="red"/>
-        </w:rPr>
-        <w:t>}</w:t>
+        <w:t>tes/{user_id}</w:t>
       </w:r>
       <w:r>
         <w:rPr>
@@ -7946,24 +7191,43 @@
         <w:t>e</w:t>
       </w:r>
       <w:r>
-        <w:t xml:space="preserve"> </w:t>
-      </w:r>
-      <w:proofErr w:type="spellStart"/>
+        <w:t xml:space="preserve"> MembreMr de supprimer un utilisateur </w:t>
+      </w:r>
+      <w:r>
+        <w:t>MembreVolontaire</w:t>
+      </w:r>
+      <w:r>
+        <w:t xml:space="preserve"> de ses favoris.</w:t>
+      </w:r>
+    </w:p>
+    <w:p>
+      <w:pPr>
+        <w:pStyle w:val="Titre3"/>
+        <w:numPr>
+          <w:ilvl w:val="0"/>
+          <w:numId w:val="3"/>
+        </w:numPr>
+      </w:pPr>
+      <w:r>
+        <w:t>Droits d’accès :</w:t>
+      </w:r>
+    </w:p>
+    <w:p>
+      <w:r>
+        <w:t>Authentification : Oui</w:t>
+      </w:r>
+    </w:p>
+    <w:p>
+      <w:pPr>
+        <w:pStyle w:val="Paragraphedeliste"/>
+        <w:numPr>
+          <w:ilvl w:val="0"/>
+          <w:numId w:val="3"/>
+        </w:numPr>
+      </w:pPr>
       <w:r>
         <w:t>MembreMr</w:t>
       </w:r>
-      <w:proofErr w:type="spellEnd"/>
-      <w:r>
-        <w:t xml:space="preserve"> de supprimer un utilisateur </w:t>
-      </w:r>
-      <w:proofErr w:type="spellStart"/>
-      <w:r>
-        <w:t>MembreVolontaire</w:t>
-      </w:r>
-      <w:proofErr w:type="spellEnd"/>
-      <w:r>
-        <w:t xml:space="preserve"> de ses favoris.</w:t>
-      </w:r>
     </w:p>
     <w:p>
       <w:pPr>
@@ -7974,27 +7238,13 @@
         </w:numPr>
       </w:pPr>
       <w:r>
-        <w:t>Droits d’accès :</w:t>
-      </w:r>
-    </w:p>
-    <w:p>
-      <w:r>
-        <w:t>Authentification : Oui</w:t>
-      </w:r>
-    </w:p>
-    <w:p>
-      <w:pPr>
-        <w:pStyle w:val="Paragraphedeliste"/>
-        <w:numPr>
-          <w:ilvl w:val="0"/>
-          <w:numId w:val="3"/>
-        </w:numPr>
-      </w:pPr>
-      <w:proofErr w:type="spellStart"/>
-      <w:r>
-        <w:t>MembreMr</w:t>
-      </w:r>
-      <w:proofErr w:type="spellEnd"/>
+        <w:t xml:space="preserve">Input : </w:t>
+      </w:r>
+    </w:p>
+    <w:p>
+      <w:r>
+        <w:t>[Pas de données d’entrées]</w:t>
+      </w:r>
     </w:p>
     <w:p>
       <w:pPr>
@@ -8005,23 +7255,6 @@
         </w:numPr>
       </w:pPr>
       <w:r>
-        <w:t xml:space="preserve">Input : </w:t>
-      </w:r>
-    </w:p>
-    <w:p>
-      <w:r>
-        <w:t>[Pas de données d’entrées]</w:t>
-      </w:r>
-    </w:p>
-    <w:p>
-      <w:pPr>
-        <w:pStyle w:val="Titre3"/>
-        <w:numPr>
-          <w:ilvl w:val="0"/>
-          <w:numId w:val="3"/>
-        </w:numPr>
-      </w:pPr>
-      <w:r>
         <w:t>Output (Statut OK) :</w:t>
       </w:r>
     </w:p>
@@ -8066,14 +7299,9 @@
       <w:bookmarkStart w:id="17" w:name="_Toc133846004"/>
       <w:r>
         <w:lastRenderedPageBreak/>
-        <w:t>ROUTES /</w:t>
-      </w:r>
-      <w:proofErr w:type="spellStart"/>
-      <w:r>
-        <w:t>helprequests</w:t>
+        <w:t>ROUTES /helprequests</w:t>
       </w:r>
       <w:bookmarkEnd w:id="17"/>
-      <w:proofErr w:type="spellEnd"/>
     </w:p>
     <w:p>
       <w:pPr>
@@ -8084,35 +7312,7 @@
         <w:rPr>
           <w:highlight w:val="cyan"/>
         </w:rPr>
-        <w:t>GET /</w:t>
-      </w:r>
-      <w:proofErr w:type="spellStart"/>
-      <w:r>
-        <w:rPr>
-          <w:highlight w:val="cyan"/>
-        </w:rPr>
-        <w:t>helprequests</w:t>
-      </w:r>
-      <w:proofErr w:type="spellEnd"/>
-      <w:r>
-        <w:rPr>
-          <w:highlight w:val="cyan"/>
-        </w:rPr>
-        <w:t>/{</w:t>
-      </w:r>
-      <w:proofErr w:type="spellStart"/>
-      <w:r>
-        <w:rPr>
-          <w:highlight w:val="cyan"/>
-        </w:rPr>
-        <w:t>helprequest_id</w:t>
-      </w:r>
-      <w:proofErr w:type="spellEnd"/>
-      <w:r>
-        <w:rPr>
-          <w:highlight w:val="cyan"/>
-        </w:rPr>
-        <w:t>} : Récupérer une demande</w:t>
+        <w:t>GET /helprequests/{helprequest_id} : Récupérer une demande</w:t>
       </w:r>
       <w:bookmarkEnd w:id="18"/>
     </w:p>
@@ -8150,62 +7350,31 @@
           <w:numId w:val="3"/>
         </w:numPr>
       </w:pPr>
-      <w:proofErr w:type="spellStart"/>
-      <w:r>
-        <w:t>MembreVolontaire</w:t>
-      </w:r>
-      <w:proofErr w:type="spellEnd"/>
-      <w:r>
-        <w:t> : Pourra accéder à toutes les demandes créées + les demandes qui lui sont reliées (qu’il a accepté et/ou terminé). S’il n’a pas les droits sur cette requête, Erreur 401</w:t>
-      </w:r>
-    </w:p>
-    <w:p>
-      <w:pPr>
-        <w:numPr>
-          <w:ilvl w:val="0"/>
-          <w:numId w:val="3"/>
-        </w:numPr>
-      </w:pPr>
-      <w:proofErr w:type="spellStart"/>
-      <w:r>
-        <w:t>MembreMr</w:t>
-      </w:r>
-      <w:proofErr w:type="spellEnd"/>
-      <w:r>
-        <w:t xml:space="preserve"> : Pourra accéder à tous les demandes qui lui sont reliées (demande qu’il a </w:t>
-      </w:r>
-      <w:proofErr w:type="spellStart"/>
-      <w:r>
-        <w:t>crée</w:t>
-      </w:r>
-      <w:proofErr w:type="spellEnd"/>
-      <w:r>
-        <w:t>). Si n’a pas les droits sur cette requête, Erreur 401</w:t>
-      </w:r>
-    </w:p>
-    <w:p>
-      <w:pPr>
-        <w:numPr>
-          <w:ilvl w:val="0"/>
-          <w:numId w:val="3"/>
-        </w:numPr>
-      </w:pPr>
-      <w:r>
-        <w:t xml:space="preserve">Administrateur, </w:t>
-      </w:r>
-      <w:proofErr w:type="spellStart"/>
-      <w:r>
-        <w:t>SuperAdministrateur</w:t>
-      </w:r>
-      <w:proofErr w:type="spellEnd"/>
-      <w:r>
-        <w:t xml:space="preserve"> : Pourront accéder à toutes les demandes sans aucune </w:t>
-      </w:r>
-      <w:proofErr w:type="spellStart"/>
-      <w:r>
-        <w:t>disctinction</w:t>
-      </w:r>
-      <w:proofErr w:type="spellEnd"/>
+      <w:r>
+        <w:t>MembreVolontaire : Pourra accéder à toutes les demandes créées + les demandes qui lui sont reliées (qu’il a accepté et/ou terminé). S’il n’a pas les droits sur cette requête, Erreur 401</w:t>
+      </w:r>
+    </w:p>
+    <w:p>
+      <w:pPr>
+        <w:numPr>
+          <w:ilvl w:val="0"/>
+          <w:numId w:val="3"/>
+        </w:numPr>
+      </w:pPr>
+      <w:r>
+        <w:t>MembreMr : Pourra accéder à tous les demandes qui lui sont reliées (demande qu’il a crée). Si n’a pas les droits sur cette requête, Erreur 401</w:t>
+      </w:r>
+    </w:p>
+    <w:p>
+      <w:pPr>
+        <w:numPr>
+          <w:ilvl w:val="0"/>
+          <w:numId w:val="3"/>
+        </w:numPr>
+      </w:pPr>
+      <w:r>
+        <w:t>Administrateur, SuperAdministrateur : Pourront accéder à toutes les demandes sans aucune disctinction</w:t>
+      </w:r>
     </w:p>
     <w:p>
       <w:pPr>
@@ -8269,13 +7438,9 @@
             <w:tcW w:w="4673" w:type="dxa"/>
           </w:tcPr>
           <w:p>
-            <w:proofErr w:type="spellStart"/>
-            <w:proofErr w:type="gramStart"/>
             <w:r>
               <w:t>title</w:t>
             </w:r>
-            <w:proofErr w:type="spellEnd"/>
-            <w:proofErr w:type="gramEnd"/>
           </w:p>
         </w:tc>
         <w:tc>
@@ -8295,11 +7460,9 @@
             <w:tcW w:w="4673" w:type="dxa"/>
           </w:tcPr>
           <w:p>
-            <w:proofErr w:type="spellStart"/>
             <w:r>
               <w:t>Estimated_delay</w:t>
             </w:r>
-            <w:proofErr w:type="spellEnd"/>
           </w:p>
         </w:tc>
         <w:tc>
@@ -8329,11 +7492,9 @@
             <w:tcW w:w="4394" w:type="dxa"/>
           </w:tcPr>
           <w:p>
-            <w:proofErr w:type="spellStart"/>
             <w:r>
               <w:t>DateTime</w:t>
             </w:r>
-            <w:proofErr w:type="spellEnd"/>
           </w:p>
         </w:tc>
       </w:tr>
@@ -8365,7 +7526,6 @@
             <w:tcW w:w="4673" w:type="dxa"/>
           </w:tcPr>
           <w:p>
-            <w:proofErr w:type="spellStart"/>
             <w:r>
               <w:t>Postal</w:t>
             </w:r>
@@ -8375,7 +7535,6 @@
             <w:r>
               <w:t>code</w:t>
             </w:r>
-            <w:proofErr w:type="spellEnd"/>
           </w:p>
         </w:tc>
         <w:tc>
@@ -8417,7 +7576,6 @@
             <w:tcW w:w="4673" w:type="dxa"/>
           </w:tcPr>
           <w:p>
-            <w:proofErr w:type="spellStart"/>
             <w:r>
               <w:t>Help</w:t>
             </w:r>
@@ -8433,7 +7591,6 @@
             <w:r>
               <w:t>category</w:t>
             </w:r>
-            <w:proofErr w:type="spellEnd"/>
           </w:p>
         </w:tc>
         <w:tc>
@@ -8506,7 +7663,6 @@
             <w:tcW w:w="4673" w:type="dxa"/>
           </w:tcPr>
           <w:p>
-            <w:proofErr w:type="spellStart"/>
             <w:r>
               <w:lastRenderedPageBreak/>
               <w:t>Help</w:t>
@@ -8523,7 +7679,6 @@
             <w:r>
               <w:t>status</w:t>
             </w:r>
-            <w:proofErr w:type="spellEnd"/>
           </w:p>
         </w:tc>
         <w:tc>
@@ -8558,7 +7713,6 @@
             <w:tcW w:w="4673" w:type="dxa"/>
           </w:tcPr>
           <w:p>
-            <w:proofErr w:type="spellStart"/>
             <w:r>
               <w:t>Help</w:t>
             </w:r>
@@ -8574,7 +7728,6 @@
             <w:r>
               <w:t>helper</w:t>
             </w:r>
-            <w:proofErr w:type="spellEnd"/>
           </w:p>
         </w:tc>
         <w:tc>
@@ -8594,7 +7747,6 @@
             <w:tcW w:w="4673" w:type="dxa"/>
           </w:tcPr>
           <w:p>
-            <w:proofErr w:type="spellStart"/>
             <w:r>
               <w:t>Help</w:t>
             </w:r>
@@ -8613,7 +7765,6 @@
             <w:r>
               <w:t>owner</w:t>
             </w:r>
-            <w:proofErr w:type="spellEnd"/>
           </w:p>
         </w:tc>
         <w:tc>
@@ -8705,11 +7856,9 @@
             <w:tcW w:w="3827" w:type="dxa"/>
           </w:tcPr>
           <w:p>
-            <w:proofErr w:type="spellStart"/>
             <w:r>
               <w:t>Surname</w:t>
             </w:r>
-            <w:proofErr w:type="spellEnd"/>
           </w:p>
         </w:tc>
         <w:tc>
@@ -8729,11 +7878,9 @@
             <w:tcW w:w="3827" w:type="dxa"/>
           </w:tcPr>
           <w:p>
-            <w:proofErr w:type="spellStart"/>
             <w:r>
               <w:t>Firstname</w:t>
             </w:r>
-            <w:proofErr w:type="spellEnd"/>
           </w:p>
         </w:tc>
         <w:tc>
@@ -8775,7 +7922,6 @@
             <w:tcW w:w="3827" w:type="dxa"/>
           </w:tcPr>
           <w:p>
-            <w:proofErr w:type="spellStart"/>
             <w:r>
               <w:t>Postal</w:t>
             </w:r>
@@ -8785,7 +7931,6 @@
             <w:r>
               <w:t>code</w:t>
             </w:r>
-            <w:proofErr w:type="spellEnd"/>
           </w:p>
         </w:tc>
         <w:tc>
@@ -8827,7 +7972,6 @@
             <w:tcW w:w="3827" w:type="dxa"/>
           </w:tcPr>
           <w:p>
-            <w:proofErr w:type="spellStart"/>
             <w:r>
               <w:t>Date</w:t>
             </w:r>
@@ -8837,7 +7981,6 @@
             <w:r>
               <w:t>insert</w:t>
             </w:r>
-            <w:proofErr w:type="spellEnd"/>
           </w:p>
         </w:tc>
         <w:tc>
@@ -8845,11 +7988,9 @@
             <w:tcW w:w="3969" w:type="dxa"/>
           </w:tcPr>
           <w:p>
-            <w:proofErr w:type="spellStart"/>
             <w:r>
               <w:t>DateTime</w:t>
             </w:r>
-            <w:proofErr w:type="spellEnd"/>
           </w:p>
         </w:tc>
       </w:tr>
@@ -8859,7 +8000,6 @@
             <w:tcW w:w="3827" w:type="dxa"/>
           </w:tcPr>
           <w:p>
-            <w:proofErr w:type="spellStart"/>
             <w:r>
               <w:t>User</w:t>
             </w:r>
@@ -8869,7 +8009,6 @@
             <w:r>
               <w:t>type</w:t>
             </w:r>
-            <w:proofErr w:type="spellEnd"/>
           </w:p>
         </w:tc>
         <w:tc>
@@ -8888,28 +8027,12 @@
           </w:p>
           <w:p>
             <w:r>
-              <w:t>‘</w:t>
-            </w:r>
-            <w:proofErr w:type="spellStart"/>
-            <w:r>
-              <w:t>MembreMr</w:t>
-            </w:r>
-            <w:proofErr w:type="spellEnd"/>
-            <w:r>
-              <w:t>’</w:t>
-            </w:r>
-          </w:p>
-          <w:p>
-            <w:r>
-              <w:t>‘</w:t>
-            </w:r>
-            <w:proofErr w:type="spellStart"/>
-            <w:r>
-              <w:t>MembreVolontaire</w:t>
-            </w:r>
-            <w:proofErr w:type="spellEnd"/>
-            <w:r>
-              <w:t>’</w:t>
+              <w:t>‘MembreMr’</w:t>
+            </w:r>
+          </w:p>
+          <w:p>
+            <w:r>
+              <w:t>‘MembreVolontaire’</w:t>
             </w:r>
           </w:p>
           <w:p>
@@ -8924,15 +8047,7 @@
           </w:p>
           <w:p>
             <w:r>
-              <w:t>‘</w:t>
-            </w:r>
-            <w:proofErr w:type="spellStart"/>
-            <w:r>
-              <w:t>SuperAdministrateur</w:t>
-            </w:r>
-            <w:proofErr w:type="spellEnd"/>
-            <w:r>
-              <w:t>’</w:t>
+              <w:t>‘SuperAdministrateur’</w:t>
             </w:r>
           </w:p>
         </w:tc>
@@ -8943,7 +8058,6 @@
             <w:tcW w:w="3827" w:type="dxa"/>
           </w:tcPr>
           <w:p>
-            <w:proofErr w:type="spellStart"/>
             <w:r>
               <w:t>User</w:t>
             </w:r>
@@ -8953,7 +8067,6 @@
             <w:r>
               <w:t>status</w:t>
             </w:r>
-            <w:proofErr w:type="spellEnd"/>
           </w:p>
         </w:tc>
         <w:tc>
@@ -8995,21 +8108,7 @@
           <w:highlight w:val="cyan"/>
         </w:rPr>
         <w:lastRenderedPageBreak/>
-        <w:t>GET /</w:t>
-      </w:r>
-      <w:proofErr w:type="spellStart"/>
-      <w:r>
-        <w:rPr>
-          <w:highlight w:val="cyan"/>
-        </w:rPr>
-        <w:t>helprequests</w:t>
-      </w:r>
-      <w:proofErr w:type="spellEnd"/>
-      <w:r>
-        <w:rPr>
-          <w:highlight w:val="cyan"/>
-        </w:rPr>
-        <w:t> : Récupérer toutes les demandes</w:t>
+        <w:t>GET /helprequests : Récupérer toutes les demandes</w:t>
       </w:r>
       <w:bookmarkEnd w:id="19"/>
     </w:p>
@@ -9054,62 +8153,31 @@
           <w:numId w:val="3"/>
         </w:numPr>
       </w:pPr>
-      <w:proofErr w:type="spellStart"/>
-      <w:r>
-        <w:t>MembreVolontaire</w:t>
-      </w:r>
-      <w:proofErr w:type="spellEnd"/>
-      <w:r>
-        <w:t xml:space="preserve"> : Pourra accéder à toutes les demandes créées + les demandes qui lui sont reliées (qu’il a accepté et/ou terminé). </w:t>
-      </w:r>
-    </w:p>
-    <w:p>
-      <w:pPr>
-        <w:numPr>
-          <w:ilvl w:val="0"/>
-          <w:numId w:val="3"/>
-        </w:numPr>
-      </w:pPr>
-      <w:proofErr w:type="spellStart"/>
-      <w:r>
-        <w:t>MembreMr</w:t>
-      </w:r>
-      <w:proofErr w:type="spellEnd"/>
-      <w:r>
-        <w:t xml:space="preserve"> : Pourra accéder à tous les demandes qui lui sont reliées (demande qu’il a </w:t>
-      </w:r>
-      <w:proofErr w:type="spellStart"/>
-      <w:r>
-        <w:t>crée</w:t>
-      </w:r>
-      <w:proofErr w:type="spellEnd"/>
-      <w:r>
-        <w:t xml:space="preserve">). </w:t>
-      </w:r>
-    </w:p>
-    <w:p>
-      <w:pPr>
-        <w:numPr>
-          <w:ilvl w:val="0"/>
-          <w:numId w:val="3"/>
-        </w:numPr>
-      </w:pPr>
-      <w:r>
-        <w:t xml:space="preserve">Administrateur, </w:t>
-      </w:r>
-      <w:proofErr w:type="spellStart"/>
-      <w:r>
-        <w:t>SuperAdministrateur</w:t>
-      </w:r>
-      <w:proofErr w:type="spellEnd"/>
-      <w:r>
-        <w:t xml:space="preserve"> : Pourront accéder à toutes les demandes sans aucune </w:t>
-      </w:r>
-      <w:proofErr w:type="spellStart"/>
-      <w:r>
-        <w:t>disctinction</w:t>
-      </w:r>
-      <w:proofErr w:type="spellEnd"/>
+      <w:r>
+        <w:t xml:space="preserve">MembreVolontaire : Pourra accéder à toutes les demandes créées + les demandes qui lui sont reliées (qu’il a accepté et/ou terminé). </w:t>
+      </w:r>
+    </w:p>
+    <w:p>
+      <w:pPr>
+        <w:numPr>
+          <w:ilvl w:val="0"/>
+          <w:numId w:val="3"/>
+        </w:numPr>
+      </w:pPr>
+      <w:r>
+        <w:t xml:space="preserve">MembreMr : Pourra accéder à tous les demandes qui lui sont reliées (demande qu’il a crée). </w:t>
+      </w:r>
+    </w:p>
+    <w:p>
+      <w:pPr>
+        <w:numPr>
+          <w:ilvl w:val="0"/>
+          <w:numId w:val="3"/>
+        </w:numPr>
+      </w:pPr>
+      <w:r>
+        <w:t>Administrateur, SuperAdministrateur : Pourront accéder à toutes les demandes sans aucune disctinction</w:t>
+      </w:r>
     </w:p>
     <w:p>
       <w:pPr>
@@ -9179,7 +8247,6 @@
             <w:tcW w:w="3164" w:type="dxa"/>
           </w:tcPr>
           <w:p>
-            <w:proofErr w:type="spellStart"/>
             <w:r>
               <w:t>Postal</w:t>
             </w:r>
@@ -9189,7 +8256,6 @@
             <w:r>
               <w:t>code</w:t>
             </w:r>
-            <w:proofErr w:type="spellEnd"/>
           </w:p>
         </w:tc>
         <w:tc>
@@ -9233,15 +8299,7 @@
           </w:tcPr>
           <w:p>
             <w:r>
-              <w:t xml:space="preserve">Integer =&gt; Rayon en kilomètres </w:t>
-            </w:r>
-            <w:proofErr w:type="spellStart"/>
-            <w:r>
-              <w:t>au</w:t>
-            </w:r>
-            <w:proofErr w:type="spellEnd"/>
-            <w:r>
-              <w:t xml:space="preserve"> alentours des coordonnées géographiques de la ville et code postale</w:t>
+              <w:t>Integer =&gt; Rayon en kilomètres au alentours des coordonnées géographiques de la ville et code postale</w:t>
             </w:r>
           </w:p>
         </w:tc>
@@ -9262,7 +8320,6 @@
             <w:tcW w:w="3164" w:type="dxa"/>
           </w:tcPr>
           <w:p>
-            <w:proofErr w:type="spellStart"/>
             <w:r>
               <w:t>Help</w:t>
             </w:r>
@@ -9278,7 +8335,6 @@
             <w:r>
               <w:t>category</w:t>
             </w:r>
-            <w:proofErr w:type="spellEnd"/>
           </w:p>
         </w:tc>
         <w:tc>
@@ -9361,7 +8417,6 @@
             <w:tcW w:w="3164" w:type="dxa"/>
           </w:tcPr>
           <w:p>
-            <w:proofErr w:type="spellStart"/>
             <w:r>
               <w:t>Help</w:t>
             </w:r>
@@ -9377,7 +8432,6 @@
             <w:r>
               <w:t>status</w:t>
             </w:r>
-            <w:proofErr w:type="spellEnd"/>
           </w:p>
         </w:tc>
         <w:tc>
@@ -9467,13 +8521,9 @@
             <w:tcW w:w="4673" w:type="dxa"/>
           </w:tcPr>
           <w:p>
-            <w:proofErr w:type="spellStart"/>
-            <w:proofErr w:type="gramStart"/>
             <w:r>
               <w:t>title</w:t>
             </w:r>
-            <w:proofErr w:type="spellEnd"/>
-            <w:proofErr w:type="gramEnd"/>
           </w:p>
         </w:tc>
         <w:tc>
@@ -9493,11 +8543,9 @@
             <w:tcW w:w="4673" w:type="dxa"/>
           </w:tcPr>
           <w:p>
-            <w:proofErr w:type="spellStart"/>
             <w:r>
               <w:t>Estimatedtime</w:t>
             </w:r>
-            <w:proofErr w:type="spellEnd"/>
           </w:p>
         </w:tc>
         <w:tc>
@@ -9527,11 +8575,9 @@
             <w:tcW w:w="4394" w:type="dxa"/>
           </w:tcPr>
           <w:p>
-            <w:proofErr w:type="spellStart"/>
             <w:r>
               <w:t>DateTime</w:t>
             </w:r>
-            <w:proofErr w:type="spellEnd"/>
           </w:p>
         </w:tc>
       </w:tr>
@@ -9563,11 +8609,9 @@
             <w:tcW w:w="4673" w:type="dxa"/>
           </w:tcPr>
           <w:p>
-            <w:proofErr w:type="spellStart"/>
             <w:r>
               <w:t>Postalcode</w:t>
             </w:r>
-            <w:proofErr w:type="spellEnd"/>
           </w:p>
         </w:tc>
         <w:tc>
@@ -9620,13 +8664,8 @@
           </w:tcPr>
           <w:p>
             <w:r>
-              <w:t xml:space="preserve">Integer ou </w:t>
-            </w:r>
-            <w:proofErr w:type="spellStart"/>
-            <w:r>
-              <w:t>Null</w:t>
-            </w:r>
-            <w:proofErr w:type="spellEnd"/>
+              <w:t>Integer ou Null</w:t>
+            </w:r>
           </w:p>
         </w:tc>
       </w:tr>
@@ -9636,7 +8675,6 @@
             <w:tcW w:w="4673" w:type="dxa"/>
           </w:tcPr>
           <w:p>
-            <w:proofErr w:type="spellStart"/>
             <w:r>
               <w:t>Help</w:t>
             </w:r>
@@ -9652,7 +8690,6 @@
             <w:r>
               <w:t>category</w:t>
             </w:r>
-            <w:proofErr w:type="spellEnd"/>
           </w:p>
         </w:tc>
         <w:tc>
@@ -9725,7 +8762,6 @@
             <w:tcW w:w="4673" w:type="dxa"/>
           </w:tcPr>
           <w:p>
-            <w:proofErr w:type="spellStart"/>
             <w:r>
               <w:t>Help</w:t>
             </w:r>
@@ -9741,7 +8777,6 @@
             <w:r>
               <w:t>status</w:t>
             </w:r>
-            <w:proofErr w:type="spellEnd"/>
           </w:p>
         </w:tc>
         <w:tc>
@@ -9776,7 +8811,6 @@
             <w:tcW w:w="4673" w:type="dxa"/>
           </w:tcPr>
           <w:p>
-            <w:proofErr w:type="spellStart"/>
             <w:r>
               <w:t>Help</w:t>
             </w:r>
@@ -9789,7 +8823,6 @@
             <w:r>
               <w:t>_helper</w:t>
             </w:r>
-            <w:proofErr w:type="spellEnd"/>
           </w:p>
         </w:tc>
         <w:tc>
@@ -9797,21 +8830,8 @@
             <w:tcW w:w="4394" w:type="dxa"/>
           </w:tcPr>
           <w:p>
-            <w:proofErr w:type="spellStart"/>
-            <w:r>
-              <w:t>Null</w:t>
-            </w:r>
-            <w:proofErr w:type="spellEnd"/>
-            <w:r>
-              <w:t xml:space="preserve"> ou String =</w:t>
-            </w:r>
-            <w:proofErr w:type="gramStart"/>
-            <w:r>
-              <w:t>&gt;  le</w:t>
-            </w:r>
-            <w:proofErr w:type="gramEnd"/>
-            <w:r>
-              <w:t xml:space="preserve"> nom et prénom du membre volontaire en charge de la demande</w:t>
+            <w:r>
+              <w:t>Null ou String =&gt;  le nom et prénom du membre volontaire en charge de la demande</w:t>
             </w:r>
           </w:p>
         </w:tc>
@@ -9822,7 +8842,6 @@
             <w:tcW w:w="4673" w:type="dxa"/>
           </w:tcPr>
           <w:p>
-            <w:proofErr w:type="spellStart"/>
             <w:r>
               <w:t>Help</w:t>
             </w:r>
@@ -9835,7 +8854,6 @@
             <w:r>
               <w:t>_owner</w:t>
             </w:r>
-            <w:proofErr w:type="spellEnd"/>
           </w:p>
         </w:tc>
         <w:tc>
@@ -9843,21 +8861,8 @@
             <w:tcW w:w="4394" w:type="dxa"/>
           </w:tcPr>
           <w:p>
-            <w:proofErr w:type="spellStart"/>
-            <w:r>
-              <w:t>Null</w:t>
-            </w:r>
-            <w:proofErr w:type="spellEnd"/>
-            <w:r>
-              <w:t xml:space="preserve"> ou String =&gt; le nom et prénom du </w:t>
-            </w:r>
-            <w:proofErr w:type="spellStart"/>
-            <w:r>
-              <w:t>membremr</w:t>
-            </w:r>
-            <w:proofErr w:type="spellEnd"/>
-            <w:r>
-              <w:t xml:space="preserve"> qui a formulé la demande</w:t>
+            <w:r>
+              <w:t>Null ou String =&gt; le nom et prénom du membremr qui a formulé la demande</w:t>
             </w:r>
           </w:p>
         </w:tc>
@@ -9885,14 +8890,12 @@
         </w:rPr>
         <w:t>/</w:t>
       </w:r>
-      <w:proofErr w:type="spellStart"/>
       <w:r>
         <w:rPr>
           <w:highlight w:val="green"/>
         </w:rPr>
         <w:t>helprequests</w:t>
       </w:r>
-      <w:proofErr w:type="spellEnd"/>
       <w:r>
         <w:rPr>
           <w:highlight w:val="green"/>
@@ -9945,11 +8948,9 @@
           <w:numId w:val="3"/>
         </w:numPr>
       </w:pPr>
-      <w:proofErr w:type="spellStart"/>
       <w:r>
         <w:t>MembreMr</w:t>
       </w:r>
-      <w:proofErr w:type="spellEnd"/>
     </w:p>
     <w:p>
       <w:pPr>
@@ -9988,13 +8989,9 @@
             <w:tcW w:w="3020" w:type="dxa"/>
           </w:tcPr>
           <w:p>
-            <w:proofErr w:type="spellStart"/>
-            <w:proofErr w:type="gramStart"/>
             <w:r>
               <w:t>title</w:t>
             </w:r>
-            <w:proofErr w:type="spellEnd"/>
-            <w:proofErr w:type="gramEnd"/>
           </w:p>
         </w:tc>
         <w:tc>
@@ -10024,14 +9021,12 @@
             <w:tcW w:w="3020" w:type="dxa"/>
           </w:tcPr>
           <w:p>
-            <w:proofErr w:type="spellStart"/>
             <w:r>
               <w:t>Estimated</w:t>
             </w:r>
             <w:r>
               <w:t>_delay</w:t>
             </w:r>
-            <w:proofErr w:type="spellEnd"/>
           </w:p>
         </w:tc>
         <w:tc>
@@ -10071,11 +9066,9 @@
             <w:tcW w:w="3021" w:type="dxa"/>
           </w:tcPr>
           <w:p>
-            <w:proofErr w:type="spellStart"/>
             <w:r>
               <w:t>DateTime</w:t>
             </w:r>
-            <w:proofErr w:type="spellEnd"/>
           </w:p>
         </w:tc>
         <w:tc>
@@ -10105,13 +9098,8 @@
             <w:tcW w:w="3021" w:type="dxa"/>
           </w:tcPr>
           <w:p>
-            <w:proofErr w:type="spellStart"/>
-            <w:r>
-              <w:t>Float</w:t>
-            </w:r>
-            <w:proofErr w:type="spellEnd"/>
-            <w:r>
-              <w:t xml:space="preserve"> (Coordonnées existant en France)</w:t>
+            <w:r>
+              <w:t>Float (Coordonnées existant en France)</w:t>
             </w:r>
           </w:p>
         </w:tc>
@@ -10142,13 +9130,8 @@
             <w:tcW w:w="3021" w:type="dxa"/>
           </w:tcPr>
           <w:p>
-            <w:proofErr w:type="spellStart"/>
-            <w:r>
-              <w:t>Float</w:t>
-            </w:r>
-            <w:proofErr w:type="spellEnd"/>
-            <w:r>
-              <w:t xml:space="preserve"> (Coordonnées existant en France)</w:t>
+            <w:r>
+              <w:t>Float (Coordonnées existant en France)</w:t>
             </w:r>
           </w:p>
         </w:tc>
@@ -10201,7 +9184,6 @@
             <w:tcW w:w="3020" w:type="dxa"/>
           </w:tcPr>
           <w:p>
-            <w:proofErr w:type="spellStart"/>
             <w:r>
               <w:t>Help</w:t>
             </w:r>
@@ -10217,7 +9199,6 @@
             <w:r>
               <w:t>category</w:t>
             </w:r>
-            <w:proofErr w:type="spellEnd"/>
           </w:p>
         </w:tc>
         <w:tc>
@@ -10349,7 +9330,6 @@
         </w:rPr>
         <w:t>/</w:t>
       </w:r>
-      <w:proofErr w:type="spellStart"/>
       <w:r>
         <w:rPr>
           <w:highlight w:val="yellow"/>
@@ -10360,14 +9340,7 @@
         <w:rPr>
           <w:highlight w:val="yellow"/>
         </w:rPr>
-        <w:t>s</w:t>
-      </w:r>
-      <w:proofErr w:type="spellEnd"/>
-      <w:r>
-        <w:rPr>
-          <w:highlight w:val="yellow"/>
-        </w:rPr>
-        <w:t>/</w:t>
+        <w:t>s/</w:t>
       </w:r>
       <w:r>
         <w:rPr>
@@ -10375,7 +9348,6 @@
         </w:rPr>
         <w:t>{</w:t>
       </w:r>
-      <w:proofErr w:type="spellStart"/>
       <w:r>
         <w:rPr>
           <w:highlight w:val="yellow"/>
@@ -10386,31 +9358,14 @@
         <w:rPr>
           <w:highlight w:val="yellow"/>
         </w:rPr>
-        <w:t>_</w:t>
-      </w:r>
-      <w:proofErr w:type="gramStart"/>
-      <w:r>
-        <w:rPr>
-          <w:highlight w:val="yellow"/>
-        </w:rPr>
-        <w:t>id</w:t>
-      </w:r>
-      <w:proofErr w:type="spellEnd"/>
-      <w:r>
-        <w:rPr>
-          <w:highlight w:val="yellow"/>
-        </w:rPr>
-        <w:t>}/</w:t>
-      </w:r>
-      <w:proofErr w:type="spellStart"/>
-      <w:proofErr w:type="gramEnd"/>
+        <w:t>_id}/</w:t>
+      </w:r>
       <w:r>
         <w:rPr>
           <w:highlight w:val="yellow"/>
         </w:rPr>
         <w:t>treatment</w:t>
       </w:r>
-      <w:proofErr w:type="spellEnd"/>
       <w:r>
         <w:rPr>
           <w:highlight w:val="yellow"/>
@@ -10460,23 +9415,8 @@
         <w:t>Cette route permet à un membre volontaire de traiter une demande d’aide</w:t>
       </w:r>
       <w:r>
-        <w:t xml:space="preserve"> dont le </w:t>
-      </w:r>
-      <w:proofErr w:type="spellStart"/>
-      <w:r>
-        <w:t>status</w:t>
-      </w:r>
-      <w:proofErr w:type="spellEnd"/>
-      <w:r>
-        <w:t xml:space="preserve"> est </w:t>
-      </w:r>
-      <w:proofErr w:type="spellStart"/>
-      <w:proofErr w:type="gramStart"/>
-      <w:r>
-        <w:t>crée</w:t>
-      </w:r>
-      <w:proofErr w:type="spellEnd"/>
-      <w:proofErr w:type="gramEnd"/>
+        <w:t xml:space="preserve"> dont le status est crée</w:t>
+      </w:r>
       <w:r>
         <w:t>. Il peut avec cette route soit l’accepter, soit la mettre en favori.</w:t>
       </w:r>
@@ -10505,25 +9445,15 @@
           <w:numId w:val="3"/>
         </w:numPr>
       </w:pPr>
-      <w:proofErr w:type="spellStart"/>
       <w:r>
         <w:t>MembreVolontaire</w:t>
       </w:r>
-      <w:proofErr w:type="spellEnd"/>
       <w:r>
         <w:t> : Ne peut envoyer un traitement sur une demande d’aide qui si celle-ci comporte le statut ‘Créée’. Sinon erreur 40</w:t>
       </w:r>
       <w:r>
-        <w:t>3</w:t>
-      </w:r>
-      <w:r>
-        <w:t xml:space="preserve"> </w:t>
-      </w:r>
-      <w:proofErr w:type="spellStart"/>
-      <w:r>
-        <w:t>Forbidden</w:t>
-      </w:r>
-      <w:proofErr w:type="spellEnd"/>
+        <w:t>0 Bad Request</w:t>
+      </w:r>
     </w:p>
     <w:p>
       <w:pPr>
@@ -10562,7 +9492,6 @@
             <w:tcW w:w="3020" w:type="dxa"/>
           </w:tcPr>
           <w:p>
-            <w:proofErr w:type="spellStart"/>
             <w:r>
               <w:t>H</w:t>
             </w:r>
@@ -10587,7 +9516,6 @@
             <w:r>
               <w:t>type</w:t>
             </w:r>
-            <w:proofErr w:type="spellEnd"/>
           </w:p>
         </w:tc>
         <w:tc>
@@ -10685,7 +9613,6 @@
         </w:rPr>
         <w:t>/</w:t>
       </w:r>
-      <w:proofErr w:type="spellStart"/>
       <w:r>
         <w:rPr>
           <w:highlight w:val="yellow"/>
@@ -10696,14 +9623,7 @@
         <w:rPr>
           <w:highlight w:val="yellow"/>
         </w:rPr>
-        <w:t>s</w:t>
-      </w:r>
-      <w:proofErr w:type="spellEnd"/>
-      <w:r>
-        <w:rPr>
-          <w:highlight w:val="yellow"/>
-        </w:rPr>
-        <w:t>/</w:t>
+        <w:t>s/</w:t>
       </w:r>
       <w:r>
         <w:rPr>
@@ -10711,7 +9631,6 @@
         </w:rPr>
         <w:t>{</w:t>
       </w:r>
-      <w:proofErr w:type="spellStart"/>
       <w:r>
         <w:rPr>
           <w:highlight w:val="yellow"/>
@@ -10722,38 +9641,14 @@
         <w:rPr>
           <w:highlight w:val="yellow"/>
         </w:rPr>
-        <w:t>_</w:t>
-      </w:r>
-      <w:proofErr w:type="gramStart"/>
-      <w:r>
-        <w:rPr>
-          <w:highlight w:val="yellow"/>
-        </w:rPr>
-        <w:t>id</w:t>
-      </w:r>
-      <w:proofErr w:type="spellEnd"/>
-      <w:r>
-        <w:rPr>
-          <w:highlight w:val="yellow"/>
-        </w:rPr>
-        <w:t>}/</w:t>
-      </w:r>
-      <w:proofErr w:type="spellStart"/>
-      <w:proofErr w:type="gramEnd"/>
-      <w:r>
-        <w:rPr>
-          <w:highlight w:val="yellow"/>
-        </w:rPr>
-        <w:t>accept</w:t>
-      </w:r>
-      <w:proofErr w:type="spellEnd"/>
+        <w:t>_id}/accept</w:t>
+      </w:r>
       <w:r>
         <w:rPr>
           <w:highlight w:val="yellow"/>
         </w:rPr>
         <w:t>/{</w:t>
       </w:r>
-      <w:proofErr w:type="spellStart"/>
       <w:r>
         <w:rPr>
           <w:highlight w:val="yellow"/>
@@ -10764,14 +9659,7 @@
         <w:rPr>
           <w:highlight w:val="yellow"/>
         </w:rPr>
-        <w:t>_id</w:t>
-      </w:r>
-      <w:proofErr w:type="spellEnd"/>
-      <w:r>
-        <w:rPr>
-          <w:highlight w:val="yellow"/>
-        </w:rPr>
-        <w:t>}</w:t>
+        <w:t>_id}</w:t>
       </w:r>
       <w:r>
         <w:rPr>
@@ -10807,25 +9695,11 @@
     </w:p>
     <w:p>
       <w:r>
-        <w:t xml:space="preserve">Cette route permet à un </w:t>
-      </w:r>
-      <w:proofErr w:type="spellStart"/>
-      <w:r>
-        <w:t>membremr</w:t>
-      </w:r>
-      <w:proofErr w:type="spellEnd"/>
-      <w:r>
-        <w:t xml:space="preserve"> d’accepter ou de refuser le traitement de sa demande d’aide par un </w:t>
-      </w:r>
-      <w:proofErr w:type="spellStart"/>
-      <w:r>
-        <w:t>membrevolontaire</w:t>
-      </w:r>
-      <w:proofErr w:type="spellEnd"/>
+        <w:t>Cette route permet à un membremr d’accepter ou de refuser le traitement de sa demande d’aide par un membrevolontaire</w:t>
+      </w:r>
       <w:r>
         <w:t xml:space="preserve">.  Une fois la demande acceptée, le </w:t>
       </w:r>
-      <w:proofErr w:type="spellStart"/>
       <w:r>
         <w:t>M</w:t>
       </w:r>
@@ -10836,11 +9710,7 @@
         <w:t>M</w:t>
       </w:r>
       <w:r>
-        <w:t>r</w:t>
-      </w:r>
-      <w:proofErr w:type="spellEnd"/>
-      <w:r>
-        <w:t xml:space="preserve"> ne pourra plus accepter pour un autre membre volontaire.</w:t>
+        <w:t>r ne pourra plus accepter pour un autre membre volontaire.</w:t>
       </w:r>
     </w:p>
     <w:p>
@@ -10848,15 +9718,7 @@
         <w:t>Si la demande d’aide est acceptée, le statut dans cette demande change à ‘Acceptée’ et on met à jour le membre volontaire.</w:t>
       </w:r>
       <w:r>
-        <w:t xml:space="preserve"> Ainsi si cette même demande avait été acceptée par d’autres membres volontaires, ce </w:t>
-      </w:r>
-      <w:proofErr w:type="gramStart"/>
-      <w:r>
-        <w:t>sera</w:t>
-      </w:r>
-      <w:proofErr w:type="gramEnd"/>
-      <w:r>
-        <w:t xml:space="preserve"> refusé pour ces autres membres volontaires.</w:t>
+        <w:t xml:space="preserve"> Ainsi si cette même demande avait été acceptée par d’autres membres volontaires, ce sera refusé pour ces autres membres volontaires.</w:t>
       </w:r>
     </w:p>
     <w:p>
@@ -10868,52 +9730,46 @@
       <w:r>
         <w:t xml:space="preserve">Le paramètre </w:t>
       </w:r>
-      <w:proofErr w:type="spellStart"/>
-      <w:r>
-        <w:t>user_id</w:t>
-      </w:r>
-      <w:proofErr w:type="spellEnd"/>
-      <w:r>
-        <w:t xml:space="preserve"> passé dans l’adresse URL devra obligatoirement être un utilisateur de type ‘</w:t>
-      </w:r>
-      <w:proofErr w:type="spellStart"/>
+      <w:r>
+        <w:t>owner</w:t>
+      </w:r>
+      <w:r>
+        <w:t>_id passé dans l’adresse URL devra obligatoirement être un utilisateur de type ‘MembreMr’ sinon Erreur 400.</w:t>
+      </w:r>
+    </w:p>
+    <w:p>
+      <w:pPr>
+        <w:pStyle w:val="Titre3"/>
+        <w:numPr>
+          <w:ilvl w:val="0"/>
+          <w:numId w:val="3"/>
+        </w:numPr>
+      </w:pPr>
+      <w:r>
+        <w:t>Droits d’accès :</w:t>
+      </w:r>
+    </w:p>
+    <w:p>
+      <w:r>
+        <w:t>Authentification : Oui</w:t>
+      </w:r>
+    </w:p>
+    <w:p>
+      <w:pPr>
+        <w:numPr>
+          <w:ilvl w:val="0"/>
+          <w:numId w:val="3"/>
+        </w:numPr>
+      </w:pPr>
       <w:r>
         <w:t>MembreMr</w:t>
       </w:r>
-      <w:proofErr w:type="spellEnd"/>
-      <w:r>
-        <w:t>’ sinon Erreur 400.</w:t>
-      </w:r>
-    </w:p>
-    <w:p>
-      <w:pPr>
-        <w:pStyle w:val="Titre3"/>
-        <w:numPr>
-          <w:ilvl w:val="0"/>
-          <w:numId w:val="3"/>
-        </w:numPr>
-      </w:pPr>
-      <w:r>
-        <w:t>Droits d’accès :</w:t>
-      </w:r>
-    </w:p>
-    <w:p>
-      <w:r>
-        <w:t>Authentification : Oui</w:t>
-      </w:r>
-    </w:p>
-    <w:p>
-      <w:pPr>
-        <w:numPr>
-          <w:ilvl w:val="0"/>
-          <w:numId w:val="3"/>
-        </w:numPr>
-      </w:pPr>
-      <w:proofErr w:type="spellStart"/>
-      <w:r>
-        <w:t>MembreMr</w:t>
-      </w:r>
-      <w:proofErr w:type="spellEnd"/>
+      <w:r>
+        <w:t xml:space="preserve"> : </w:t>
+      </w:r>
+      <w:r>
+        <w:t>Ne peut pas accepter ou refuser une demande d’aide qui ne lui est pas associé, sinon erreur 403</w:t>
+      </w:r>
     </w:p>
     <w:p>
       <w:pPr>
@@ -10952,13 +9808,12 @@
             <w:tcW w:w="3020" w:type="dxa"/>
           </w:tcPr>
           <w:p>
-            <w:proofErr w:type="spellStart"/>
-            <w:proofErr w:type="gramStart"/>
             <w:r>
               <w:t>accept</w:t>
             </w:r>
-            <w:proofErr w:type="spellEnd"/>
-            <w:proofErr w:type="gramEnd"/>
+            <w:r>
+              <w:t>ed</w:t>
+            </w:r>
           </w:p>
         </w:tc>
         <w:tc>
@@ -11034,49 +9889,7 @@
           <w:highlight w:val="yellow"/>
         </w:rPr>
         <w:lastRenderedPageBreak/>
-        <w:t>PUT /</w:t>
-      </w:r>
-      <w:proofErr w:type="spellStart"/>
-      <w:r>
-        <w:rPr>
-          <w:highlight w:val="yellow"/>
-        </w:rPr>
-        <w:t>helprequests</w:t>
-      </w:r>
-      <w:proofErr w:type="spellEnd"/>
-      <w:r>
-        <w:rPr>
-          <w:highlight w:val="yellow"/>
-        </w:rPr>
-        <w:t>/{</w:t>
-      </w:r>
-      <w:proofErr w:type="spellStart"/>
-      <w:r>
-        <w:rPr>
-          <w:highlight w:val="yellow"/>
-        </w:rPr>
-        <w:t>helprequest_</w:t>
-      </w:r>
-      <w:proofErr w:type="gramStart"/>
-      <w:r>
-        <w:rPr>
-          <w:highlight w:val="yellow"/>
-        </w:rPr>
-        <w:t>id</w:t>
-      </w:r>
-      <w:proofErr w:type="spellEnd"/>
-      <w:r>
-        <w:rPr>
-          <w:highlight w:val="yellow"/>
-        </w:rPr>
-        <w:t>}/</w:t>
-      </w:r>
-      <w:proofErr w:type="gramEnd"/>
-      <w:r>
-        <w:rPr>
-          <w:highlight w:val="yellow"/>
-        </w:rPr>
-        <w:t xml:space="preserve">finish : </w:t>
+        <w:t xml:space="preserve">PUT /helprequests/{helprequest_id}/finish : </w:t>
       </w:r>
       <w:r>
         <w:rPr>
@@ -11100,15 +9913,7 @@
     </w:p>
     <w:p>
       <w:r>
-        <w:t xml:space="preserve">Cette route permet à un </w:t>
-      </w:r>
-      <w:proofErr w:type="spellStart"/>
-      <w:r>
-        <w:t>membremr</w:t>
-      </w:r>
-      <w:proofErr w:type="spellEnd"/>
-      <w:r>
-        <w:t xml:space="preserve"> </w:t>
+        <w:t xml:space="preserve">Cette route permet à un membremr </w:t>
       </w:r>
       <w:r>
         <w:t>de déclarer une requête d’aide comme terminée. C’est ici qu’il va inscrire le temps réel passée par le membre volontaire pour effectuer la tâche, la note attribuée. Des points seront donc calculés et attribuer au membre volontaire.</w:t>
@@ -11116,15 +9921,7 @@
     </w:p>
     <w:p>
       <w:r>
-        <w:t xml:space="preserve">Il ne pourra déclarer comme terminée qu’une requête d’aide déclaré comme acceptée et qui lui est associé (c’est lui qui l’a </w:t>
-      </w:r>
-      <w:proofErr w:type="gramStart"/>
-      <w:r>
-        <w:t>créer</w:t>
-      </w:r>
-      <w:proofErr w:type="gramEnd"/>
-      <w:r>
-        <w:t>), sinon Erreur 401.</w:t>
+        <w:t>Il ne pourra déclarer comme terminée qu’une requête d’aide déclaré comme acceptée et qui lui est associé (c’est lui qui l’a créer), sinon Erreur 401.</w:t>
       </w:r>
     </w:p>
     <w:p>
@@ -11151,11 +9948,9 @@
           <w:numId w:val="3"/>
         </w:numPr>
       </w:pPr>
-      <w:proofErr w:type="spellStart"/>
       <w:r>
         <w:t>MembreMr</w:t>
       </w:r>
-      <w:proofErr w:type="spellEnd"/>
       <w:r>
         <w:t>, il n’aura accès qu’aux requêtes d’aides que lui seul à créer et qui sont en statut acceptée.</w:t>
       </w:r>
@@ -11197,7 +9992,6 @@
             <w:tcW w:w="3020" w:type="dxa"/>
           </w:tcPr>
           <w:p>
-            <w:proofErr w:type="spellStart"/>
             <w:r>
               <w:t>Realtime</w:t>
             </w:r>
@@ -11207,7 +10001,6 @@
             <w:r>
               <w:t>passed</w:t>
             </w:r>
-            <w:proofErr w:type="spellEnd"/>
           </w:p>
         </w:tc>
         <w:tc>
@@ -11215,11 +10008,9 @@
             <w:tcW w:w="3021" w:type="dxa"/>
           </w:tcPr>
           <w:p>
-            <w:proofErr w:type="spellStart"/>
             <w:r>
               <w:t>Datetime</w:t>
             </w:r>
-            <w:proofErr w:type="spellEnd"/>
           </w:p>
         </w:tc>
         <w:tc>
@@ -11287,55 +10078,7 @@
           <w:highlight w:val="red"/>
         </w:rPr>
         <w:lastRenderedPageBreak/>
-        <w:t>DELETE</w:t>
-      </w:r>
-      <w:r>
-        <w:rPr>
-          <w:highlight w:val="red"/>
-        </w:rPr>
-        <w:t xml:space="preserve"> /</w:t>
-      </w:r>
-      <w:proofErr w:type="spellStart"/>
-      <w:r>
-        <w:rPr>
-          <w:highlight w:val="red"/>
-        </w:rPr>
-        <w:t>helprequests</w:t>
-      </w:r>
-      <w:proofErr w:type="spellEnd"/>
-      <w:r>
-        <w:rPr>
-          <w:highlight w:val="red"/>
-        </w:rPr>
-        <w:t>/{</w:t>
-      </w:r>
-      <w:proofErr w:type="spellStart"/>
-      <w:r>
-        <w:rPr>
-          <w:highlight w:val="red"/>
-        </w:rPr>
-        <w:t>helprequest_id</w:t>
-      </w:r>
-      <w:proofErr w:type="spellEnd"/>
-      <w:proofErr w:type="gramStart"/>
-      <w:r>
-        <w:rPr>
-          <w:highlight w:val="red"/>
-        </w:rPr>
-        <w:t>}</w:t>
-      </w:r>
-      <w:r>
-        <w:rPr>
-          <w:highlight w:val="red"/>
-        </w:rPr>
-        <w:t>:</w:t>
-      </w:r>
-      <w:proofErr w:type="gramEnd"/>
-      <w:r>
-        <w:rPr>
-          <w:highlight w:val="red"/>
-        </w:rPr>
-        <w:t xml:space="preserve"> </w:t>
+        <w:t xml:space="preserve">DELETE /helprequests/{helprequest_id}: </w:t>
       </w:r>
       <w:r>
         <w:rPr>
@@ -11359,28 +10102,7 @@
     </w:p>
     <w:p>
       <w:r>
-        <w:t xml:space="preserve">Cette route permet à un </w:t>
-      </w:r>
-      <w:r>
-        <w:t xml:space="preserve">membre </w:t>
-      </w:r>
-      <w:proofErr w:type="spellStart"/>
-      <w:r>
-        <w:t>mr</w:t>
-      </w:r>
-      <w:proofErr w:type="spellEnd"/>
-      <w:r>
-        <w:t xml:space="preserve"> de supprimer une demande d’aide qu’il a crée dont le statut est </w:t>
-      </w:r>
-      <w:proofErr w:type="spellStart"/>
-      <w:proofErr w:type="gramStart"/>
-      <w:r>
-        <w:t>crée</w:t>
-      </w:r>
-      <w:proofErr w:type="spellEnd"/>
-      <w:proofErr w:type="gramEnd"/>
-      <w:r>
-        <w:t>. Si le statut est différent, la suppression est impossible, erreur 403.</w:t>
+        <w:t>Cette route permet à un membre mr de supprimer une demande d’aide qu’il a crée dont le statut est crée. Si le statut est différent, la suppression est impossible, erreur 403.</w:t>
       </w:r>
     </w:p>
     <w:p>
@@ -11390,15 +10112,7 @@
     </w:p>
     <w:p>
       <w:r>
-        <w:t xml:space="preserve">Si le membre Mr accepte l’exécution d’une requête d’aide par un membre volontaire, le membre </w:t>
-      </w:r>
-      <w:proofErr w:type="spellStart"/>
-      <w:r>
-        <w:t>mr</w:t>
-      </w:r>
-      <w:proofErr w:type="spellEnd"/>
-      <w:r>
-        <w:t xml:space="preserve"> ne pourra plus la supprimer.</w:t>
+        <w:t>Si le membre Mr accepte l’exécution d’une requête d’aide par un membre volontaire, le membre mr ne pourra plus la supprimer.</w:t>
       </w:r>
     </w:p>
     <w:p>
@@ -11425,22 +10139,12 @@
           <w:numId w:val="3"/>
         </w:numPr>
       </w:pPr>
-      <w:proofErr w:type="spellStart"/>
-      <w:r>
-        <w:t>MembreMr</w:t>
-      </w:r>
-      <w:proofErr w:type="spellEnd"/>
-      <w:r>
-        <w:t xml:space="preserve">, </w:t>
-      </w:r>
-      <w:r>
-        <w:t xml:space="preserve">il n’aura accès qu’aux demandes d’aide qu’il a lui-même crée et dont le statut est </w:t>
-      </w:r>
-      <w:proofErr w:type="gramStart"/>
-      <w:r>
-        <w:t>crée</w:t>
-      </w:r>
-      <w:proofErr w:type="gramEnd"/>
+      <w:r>
+        <w:t xml:space="preserve">MembreMr, </w:t>
+      </w:r>
+      <w:r>
+        <w:t>il n’aura accès qu’aux demandes d’aide qu’il a lui-même crée et dont le statut est crée</w:t>
+      </w:r>
     </w:p>
     <w:p>
       <w:pPr>
@@ -11575,29 +10279,19 @@
           <w:numId w:val="3"/>
         </w:numPr>
       </w:pPr>
-      <w:proofErr w:type="spellStart"/>
-      <w:r>
-        <w:t>MembreVolontaire</w:t>
-      </w:r>
-      <w:proofErr w:type="spellEnd"/>
-      <w:r>
-        <w:t xml:space="preserve"> : Ne pourra accéder qu’aux messages qui le concerne </w:t>
-      </w:r>
-    </w:p>
-    <w:p>
-      <w:pPr>
-        <w:numPr>
-          <w:ilvl w:val="0"/>
-          <w:numId w:val="3"/>
-        </w:numPr>
-      </w:pPr>
-      <w:proofErr w:type="spellStart"/>
-      <w:r>
-        <w:t>MembreMr</w:t>
-      </w:r>
-      <w:proofErr w:type="spellEnd"/>
-      <w:r>
-        <w:t xml:space="preserve"> : Ne pourra accéder qu’aux messages qui le concerne </w:t>
+      <w:r>
+        <w:t xml:space="preserve">MembreVolontaire : Ne pourra accéder qu’aux messages qui le concerne </w:t>
+      </w:r>
+    </w:p>
+    <w:p>
+      <w:pPr>
+        <w:numPr>
+          <w:ilvl w:val="0"/>
+          <w:numId w:val="3"/>
+        </w:numPr>
+      </w:pPr>
+      <w:r>
+        <w:t xml:space="preserve">MembreMr : Ne pourra accéder qu’aux messages qui le concerne </w:t>
       </w:r>
     </w:p>
     <w:p>
@@ -11665,13 +10359,9 @@
             <w:tcW w:w="4673" w:type="dxa"/>
           </w:tcPr>
           <w:p>
-            <w:proofErr w:type="spellStart"/>
-            <w:proofErr w:type="gramStart"/>
             <w:r>
               <w:t>messageorigin</w:t>
             </w:r>
-            <w:proofErr w:type="spellEnd"/>
-            <w:proofErr w:type="gramEnd"/>
           </w:p>
         </w:tc>
         <w:tc>
@@ -11695,13 +10385,8 @@
               </w:tabs>
             </w:pPr>
             <w:r>
-              <w:t xml:space="preserve">0 =&gt; </w:t>
-            </w:r>
-            <w:proofErr w:type="spellStart"/>
-            <w:r>
-              <w:t>Fromthisuser</w:t>
-            </w:r>
-            <w:proofErr w:type="spellEnd"/>
+              <w:t>0 =&gt; Fromthisuser</w:t>
+            </w:r>
           </w:p>
           <w:p>
             <w:pPr>
@@ -11710,13 +10395,8 @@
               </w:tabs>
             </w:pPr>
             <w:r>
-              <w:t xml:space="preserve">1 =&gt; </w:t>
-            </w:r>
-            <w:proofErr w:type="spellStart"/>
-            <w:r>
-              <w:t>Fromanotheruser</w:t>
-            </w:r>
-            <w:proofErr w:type="spellEnd"/>
+              <w:t>1 =&gt; Fromanotheruser</w:t>
+            </w:r>
           </w:p>
         </w:tc>
       </w:tr>
@@ -11758,11 +10438,9 @@
             <w:tcW w:w="4394" w:type="dxa"/>
           </w:tcPr>
           <w:p>
-            <w:proofErr w:type="spellStart"/>
             <w:r>
               <w:t>DateTime</w:t>
             </w:r>
-            <w:proofErr w:type="spellEnd"/>
           </w:p>
         </w:tc>
       </w:tr>
@@ -11772,11 +10450,9 @@
             <w:tcW w:w="4673" w:type="dxa"/>
           </w:tcPr>
           <w:p>
-            <w:proofErr w:type="spellStart"/>
             <w:r>
               <w:t>Usermessage</w:t>
             </w:r>
-            <w:proofErr w:type="spellEnd"/>
           </w:p>
         </w:tc>
         <w:tc>
@@ -11813,21 +10489,7 @@
           <w:highlight w:val="cyan"/>
         </w:rPr>
         <w:lastRenderedPageBreak/>
-        <w:t>GET /messages/</w:t>
-      </w:r>
-      <w:proofErr w:type="spellStart"/>
-      <w:r>
-        <w:rPr>
-          <w:highlight w:val="cyan"/>
-        </w:rPr>
-        <w:t>resume</w:t>
-      </w:r>
-      <w:proofErr w:type="spellEnd"/>
-      <w:r>
-        <w:rPr>
-          <w:highlight w:val="cyan"/>
-        </w:rPr>
-        <w:t> : Récupérer le résumé des conservations associés à un utilisateur</w:t>
+        <w:t>GET /messages/resume : Récupérer le résumé des conservations associés à un utilisateur</w:t>
       </w:r>
       <w:bookmarkEnd w:id="27"/>
     </w:p>
@@ -11872,29 +10534,19 @@
           <w:numId w:val="3"/>
         </w:numPr>
       </w:pPr>
-      <w:proofErr w:type="spellStart"/>
-      <w:r>
-        <w:t>MembreVolontaire</w:t>
-      </w:r>
-      <w:proofErr w:type="spellEnd"/>
-      <w:r>
-        <w:t xml:space="preserve"> : Ne pourra accéder qu’aux conservations qui le concerne </w:t>
-      </w:r>
-    </w:p>
-    <w:p>
-      <w:pPr>
-        <w:numPr>
-          <w:ilvl w:val="0"/>
-          <w:numId w:val="3"/>
-        </w:numPr>
-      </w:pPr>
-      <w:proofErr w:type="spellStart"/>
-      <w:r>
-        <w:t>MembreMr</w:t>
-      </w:r>
-      <w:proofErr w:type="spellEnd"/>
-      <w:r>
-        <w:t xml:space="preserve"> : Ne pourra accéder qu’aux conservations qui le concerne </w:t>
+      <w:r>
+        <w:t xml:space="preserve">MembreVolontaire : Ne pourra accéder qu’aux conservations qui le concerne </w:t>
+      </w:r>
+    </w:p>
+    <w:p>
+      <w:pPr>
+        <w:numPr>
+          <w:ilvl w:val="0"/>
+          <w:numId w:val="3"/>
+        </w:numPr>
+      </w:pPr>
+      <w:r>
+        <w:t xml:space="preserve">MembreMr : Ne pourra accéder qu’aux conservations qui le concerne </w:t>
       </w:r>
     </w:p>
     <w:p>
@@ -11986,11 +10638,9 @@
             <w:tcW w:w="4673" w:type="dxa"/>
           </w:tcPr>
           <w:p>
-            <w:proofErr w:type="spellStart"/>
             <w:r>
               <w:t>Last_Message</w:t>
             </w:r>
-            <w:proofErr w:type="spellEnd"/>
           </w:p>
         </w:tc>
         <w:tc>
@@ -12010,11 +10660,9 @@
             <w:tcW w:w="4673" w:type="dxa"/>
           </w:tcPr>
           <w:p>
-            <w:proofErr w:type="spellStart"/>
             <w:r>
               <w:t>Last_Message_Date</w:t>
             </w:r>
-            <w:proofErr w:type="spellEnd"/>
           </w:p>
         </w:tc>
         <w:tc>
@@ -12022,11 +10670,9 @@
             <w:tcW w:w="4394" w:type="dxa"/>
           </w:tcPr>
           <w:p>
-            <w:proofErr w:type="spellStart"/>
             <w:r>
               <w:t>DateTime</w:t>
             </w:r>
-            <w:proofErr w:type="spellEnd"/>
           </w:p>
         </w:tc>
       </w:tr>
@@ -12064,21 +10710,7 @@
         <w:rPr>
           <w:highlight w:val="green"/>
         </w:rPr>
-        <w:t>/{</w:t>
-      </w:r>
-      <w:proofErr w:type="spellStart"/>
-      <w:r>
-        <w:rPr>
-          <w:highlight w:val="green"/>
-        </w:rPr>
-        <w:t>user_id</w:t>
-      </w:r>
-      <w:proofErr w:type="spellEnd"/>
-      <w:r>
-        <w:rPr>
-          <w:highlight w:val="green"/>
-        </w:rPr>
-        <w:t>}</w:t>
+        <w:t>/{user_id}</w:t>
       </w:r>
       <w:r>
         <w:rPr>
@@ -12141,13 +10773,8 @@
           <w:numId w:val="3"/>
         </w:numPr>
       </w:pPr>
-      <w:proofErr w:type="spellStart"/>
-      <w:r>
-        <w:t>MembreVolontaire</w:t>
-      </w:r>
-      <w:proofErr w:type="spellEnd"/>
-      <w:r>
-        <w:t xml:space="preserve"> : </w:t>
+      <w:r>
+        <w:t xml:space="preserve">MembreVolontaire : </w:t>
       </w:r>
       <w:r>
         <w:t>Ne pourra envoyer de message qu’à un</w:t>
@@ -12155,40 +10782,22 @@
       <w:r>
         <w:t xml:space="preserve"> </w:t>
       </w:r>
-      <w:proofErr w:type="spellStart"/>
-      <w:r>
-        <w:t>membremr</w:t>
-      </w:r>
-      <w:proofErr w:type="spellEnd"/>
-      <w:r>
-        <w:t>, sinon 401</w:t>
-      </w:r>
-    </w:p>
-    <w:p>
-      <w:pPr>
-        <w:numPr>
-          <w:ilvl w:val="0"/>
-          <w:numId w:val="3"/>
-        </w:numPr>
-      </w:pPr>
-      <w:proofErr w:type="spellStart"/>
-      <w:r>
-        <w:t>MembreMr</w:t>
-      </w:r>
-      <w:proofErr w:type="spellEnd"/>
-      <w:r>
-        <w:t xml:space="preserve"> : Ne pourra </w:t>
-      </w:r>
-      <w:r>
-        <w:t xml:space="preserve">envoyer de message qu’à un </w:t>
-      </w:r>
-      <w:proofErr w:type="spellStart"/>
-      <w:r>
-        <w:t>membrevolontaire</w:t>
-      </w:r>
-      <w:proofErr w:type="spellEnd"/>
-      <w:r>
-        <w:t>, sinon 401</w:t>
+      <w:r>
+        <w:t>membremr, sinon 401</w:t>
+      </w:r>
+    </w:p>
+    <w:p>
+      <w:pPr>
+        <w:numPr>
+          <w:ilvl w:val="0"/>
+          <w:numId w:val="3"/>
+        </w:numPr>
+      </w:pPr>
+      <w:r>
+        <w:t xml:space="preserve">MembreMr : Ne pourra </w:t>
+      </w:r>
+      <w:r>
+        <w:t>envoyer de message qu’à un membrevolontaire, sinon 401</w:t>
       </w:r>
     </w:p>
     <w:p>
@@ -12219,11 +10828,9 @@
             <w:tcW w:w="3020" w:type="dxa"/>
           </w:tcPr>
           <w:p>
-            <w:proofErr w:type="gramStart"/>
             <w:r>
               <w:t>content</w:t>
             </w:r>
-            <w:proofErr w:type="gramEnd"/>
           </w:p>
         </w:tc>
         <w:tc>
@@ -12305,14 +10912,9 @@
       <w:bookmarkStart w:id="29" w:name="_Toc133846016"/>
       <w:r>
         <w:lastRenderedPageBreak/>
-        <w:t>ROUTES /</w:t>
-      </w:r>
-      <w:proofErr w:type="spellStart"/>
-      <w:r>
-        <w:t>comments</w:t>
+        <w:t>ROUTES /comments</w:t>
       </w:r>
       <w:bookmarkEnd w:id="29"/>
-      <w:proofErr w:type="spellEnd"/>
     </w:p>
     <w:p>
       <w:pPr>
@@ -12326,21 +10928,7 @@
         <w:rPr>
           <w:highlight w:val="cyan"/>
         </w:rPr>
-        <w:t>GET /</w:t>
-      </w:r>
-      <w:proofErr w:type="spellStart"/>
-      <w:r>
-        <w:rPr>
-          <w:highlight w:val="cyan"/>
-        </w:rPr>
-        <w:t>comments</w:t>
-      </w:r>
-      <w:proofErr w:type="spellEnd"/>
-      <w:r>
-        <w:rPr>
-          <w:highlight w:val="cyan"/>
-        </w:rPr>
-        <w:t xml:space="preserve"> : Récupérer </w:t>
+        <w:t xml:space="preserve">GET /comments : Récupérer </w:t>
       </w:r>
       <w:r>
         <w:rPr>
@@ -12448,11 +11036,9 @@
             <w:tcW w:w="4673" w:type="dxa"/>
           </w:tcPr>
           <w:p>
-            <w:proofErr w:type="spellStart"/>
             <w:r>
               <w:t>Date_start</w:t>
             </w:r>
-            <w:proofErr w:type="spellEnd"/>
           </w:p>
         </w:tc>
         <w:tc>
@@ -12465,11 +11051,9 @@
                 <w:tab w:val="left" w:pos="1149"/>
               </w:tabs>
             </w:pPr>
-            <w:proofErr w:type="spellStart"/>
             <w:r>
               <w:t>DateTime</w:t>
             </w:r>
-            <w:proofErr w:type="spellEnd"/>
           </w:p>
         </w:tc>
       </w:tr>
@@ -12479,11 +11063,9 @@
             <w:tcW w:w="4673" w:type="dxa"/>
           </w:tcPr>
           <w:p>
-            <w:proofErr w:type="spellStart"/>
             <w:r>
               <w:t>Date_end</w:t>
             </w:r>
-            <w:proofErr w:type="spellEnd"/>
           </w:p>
         </w:tc>
         <w:tc>
@@ -12491,11 +11073,9 @@
             <w:tcW w:w="4394" w:type="dxa"/>
           </w:tcPr>
           <w:p>
-            <w:proofErr w:type="spellStart"/>
             <w:r>
               <w:t>DateTime</w:t>
             </w:r>
-            <w:proofErr w:type="spellEnd"/>
           </w:p>
         </w:tc>
       </w:tr>
@@ -12505,11 +11085,9 @@
             <w:tcW w:w="4673" w:type="dxa"/>
           </w:tcPr>
           <w:p>
-            <w:proofErr w:type="spellStart"/>
             <w:r>
               <w:t>Number_report</w:t>
             </w:r>
-            <w:proofErr w:type="spellEnd"/>
           </w:p>
         </w:tc>
         <w:tc>
@@ -12614,11 +11192,9 @@
             <w:tcW w:w="4673" w:type="dxa"/>
           </w:tcPr>
           <w:p>
-            <w:proofErr w:type="spellStart"/>
             <w:r>
               <w:t>Owner</w:t>
             </w:r>
-            <w:proofErr w:type="spellEnd"/>
           </w:p>
         </w:tc>
         <w:tc>
@@ -12714,11 +11290,9 @@
             <w:tcW w:w="4394" w:type="dxa"/>
           </w:tcPr>
           <w:p>
-            <w:proofErr w:type="spellStart"/>
             <w:r>
               <w:t>DateTime</w:t>
             </w:r>
-            <w:proofErr w:type="spellEnd"/>
           </w:p>
         </w:tc>
       </w:tr>
@@ -12728,11 +11302,9 @@
             <w:tcW w:w="4673" w:type="dxa"/>
           </w:tcPr>
           <w:p>
-            <w:proofErr w:type="spellStart"/>
             <w:r>
               <w:t>Number_report</w:t>
             </w:r>
-            <w:proofErr w:type="spellEnd"/>
           </w:p>
         </w:tc>
         <w:tc>
@@ -12769,49 +11341,7 @@
           <w:highlight w:val="cyan"/>
         </w:rPr>
         <w:lastRenderedPageBreak/>
-        <w:t>GET /</w:t>
-      </w:r>
-      <w:proofErr w:type="spellStart"/>
-      <w:r>
-        <w:rPr>
-          <w:highlight w:val="cyan"/>
-        </w:rPr>
-        <w:t>comments</w:t>
-      </w:r>
-      <w:proofErr w:type="spellEnd"/>
-      <w:r>
-        <w:rPr>
-          <w:highlight w:val="cyan"/>
-        </w:rPr>
-        <w:t>/{</w:t>
-      </w:r>
-      <w:proofErr w:type="spellStart"/>
-      <w:r>
-        <w:rPr>
-          <w:highlight w:val="cyan"/>
-        </w:rPr>
-        <w:t>comment_id</w:t>
-      </w:r>
-      <w:proofErr w:type="spellEnd"/>
-      <w:r>
-        <w:rPr>
-          <w:highlight w:val="cyan"/>
-        </w:rPr>
-        <w:t xml:space="preserve">} : Récupérer </w:t>
-      </w:r>
-      <w:proofErr w:type="gramStart"/>
-      <w:r>
-        <w:rPr>
-          <w:highlight w:val="cyan"/>
-        </w:rPr>
-        <w:t>tous le détail</w:t>
-      </w:r>
-      <w:proofErr w:type="gramEnd"/>
-      <w:r>
-        <w:rPr>
-          <w:highlight w:val="cyan"/>
-        </w:rPr>
-        <w:t xml:space="preserve"> sur un commentaire</w:t>
+        <w:t>GET /comments/{comment_id} : Récupérer tous le détail sur un commentaire</w:t>
       </w:r>
       <w:bookmarkEnd w:id="31"/>
     </w:p>
@@ -12829,15 +11359,7 @@
     </w:p>
     <w:p>
       <w:r>
-        <w:t xml:space="preserve">Cette route permet à un modérateur uniquement d’accéder à un commentaire en particulier écrit pour un </w:t>
-      </w:r>
-      <w:proofErr w:type="spellStart"/>
-      <w:r>
-        <w:t>membremr</w:t>
-      </w:r>
-      <w:proofErr w:type="spellEnd"/>
-      <w:r>
-        <w:t>. Il pourra obtenir la liste de tous les utilisateurs qui ont signalés ce commentaire.</w:t>
+        <w:t>Cette route permet à un modérateur uniquement d’accéder à un commentaire en particulier écrit pour un membremr. Il pourra obtenir la liste de tous les utilisateurs qui ont signalés ce commentaire.</w:t>
       </w:r>
     </w:p>
     <w:p>
@@ -12957,11 +11479,9 @@
             <w:tcW w:w="4673" w:type="dxa"/>
           </w:tcPr>
           <w:p>
-            <w:proofErr w:type="spellStart"/>
             <w:r>
               <w:t>Owner</w:t>
             </w:r>
-            <w:proofErr w:type="spellEnd"/>
           </w:p>
         </w:tc>
         <w:tc>
@@ -13057,11 +11577,9 @@
             <w:tcW w:w="4394" w:type="dxa"/>
           </w:tcPr>
           <w:p>
-            <w:proofErr w:type="spellStart"/>
             <w:r>
               <w:t>DateTime</w:t>
             </w:r>
-            <w:proofErr w:type="spellEnd"/>
           </w:p>
         </w:tc>
       </w:tr>
@@ -13148,11 +11666,9 @@
             <w:tcW w:w="4252" w:type="dxa"/>
           </w:tcPr>
           <w:p>
-            <w:proofErr w:type="spellStart"/>
             <w:r>
               <w:t>Username</w:t>
             </w:r>
-            <w:proofErr w:type="spellEnd"/>
           </w:p>
         </w:tc>
         <w:tc>
@@ -13172,21 +11688,7 @@
               <w:rPr>
                 <w:lang w:val="en-GB"/>
               </w:rPr>
-              <w:t xml:space="preserve">String (User </w:t>
-            </w:r>
-            <w:proofErr w:type="spellStart"/>
-            <w:r>
-              <w:rPr>
-                <w:lang w:val="en-GB"/>
-              </w:rPr>
-              <w:t>firstname</w:t>
-            </w:r>
-            <w:proofErr w:type="spellEnd"/>
-            <w:r>
-              <w:rPr>
-                <w:lang w:val="en-GB"/>
-              </w:rPr>
-              <w:t xml:space="preserve"> + User surname)</w:t>
+              <w:t>String (User firstname + User surname)</w:t>
             </w:r>
           </w:p>
         </w:tc>
@@ -13212,11 +11714,9 @@
                 <w:tab w:val="left" w:pos="1149"/>
               </w:tabs>
             </w:pPr>
-            <w:proofErr w:type="spellStart"/>
             <w:r>
               <w:t>DateTime</w:t>
             </w:r>
-            <w:proofErr w:type="spellEnd"/>
           </w:p>
         </w:tc>
       </w:tr>
@@ -13242,49 +11742,7 @@
           <w:highlight w:val="green"/>
         </w:rPr>
         <w:lastRenderedPageBreak/>
-        <w:t>POST /</w:t>
-      </w:r>
-      <w:proofErr w:type="spellStart"/>
-      <w:r>
-        <w:rPr>
-          <w:highlight w:val="green"/>
-        </w:rPr>
-        <w:t>comments</w:t>
-      </w:r>
-      <w:proofErr w:type="spellEnd"/>
-      <w:r>
-        <w:rPr>
-          <w:highlight w:val="green"/>
-        </w:rPr>
-        <w:t>/{</w:t>
-      </w:r>
-      <w:proofErr w:type="spellStart"/>
-      <w:r>
-        <w:rPr>
-          <w:highlight w:val="green"/>
-        </w:rPr>
-        <w:t>comment_</w:t>
-      </w:r>
-      <w:proofErr w:type="gramStart"/>
-      <w:r>
-        <w:rPr>
-          <w:highlight w:val="green"/>
-        </w:rPr>
-        <w:t>id</w:t>
-      </w:r>
-      <w:proofErr w:type="spellEnd"/>
-      <w:r>
-        <w:rPr>
-          <w:highlight w:val="green"/>
-        </w:rPr>
-        <w:t>}/</w:t>
-      </w:r>
-      <w:proofErr w:type="gramEnd"/>
-      <w:r>
-        <w:rPr>
-          <w:highlight w:val="green"/>
-        </w:rPr>
-        <w:t>report : Signaler un commentaire</w:t>
+        <w:t>POST /comments/{comment_id}/report : Signaler un commentaire</w:t>
       </w:r>
       <w:bookmarkEnd w:id="32"/>
     </w:p>
@@ -13302,39 +11760,7 @@
     </w:p>
     <w:p>
       <w:r>
-        <w:t xml:space="preserve">Cette route permet à un </w:t>
-      </w:r>
-      <w:proofErr w:type="spellStart"/>
-      <w:r>
-        <w:t>membrevolontaire</w:t>
-      </w:r>
-      <w:proofErr w:type="spellEnd"/>
-      <w:r>
-        <w:t xml:space="preserve"> ou un </w:t>
-      </w:r>
-      <w:proofErr w:type="spellStart"/>
-      <w:r>
-        <w:t>membremr</w:t>
-      </w:r>
-      <w:proofErr w:type="spellEnd"/>
-      <w:r>
-        <w:t xml:space="preserve"> de signaler un commentaire. Les modérateurs pourront avoir accès aux commentaires signalées par les </w:t>
-      </w:r>
-      <w:proofErr w:type="spellStart"/>
-      <w:r>
-        <w:t>membresmr</w:t>
-      </w:r>
-      <w:proofErr w:type="spellEnd"/>
-      <w:r>
-        <w:t xml:space="preserve"> et </w:t>
-      </w:r>
-      <w:proofErr w:type="spellStart"/>
-      <w:r>
-        <w:t>membrevolontaire</w:t>
-      </w:r>
-      <w:proofErr w:type="spellEnd"/>
-      <w:r>
-        <w:t>.</w:t>
+        <w:t>Cette route permet à un membrevolontaire ou un membremr de signaler un commentaire. Les modérateurs pourront avoir accès aux commentaires signalées par les membresmr et membrevolontaire.</w:t>
       </w:r>
     </w:p>
     <w:p>
@@ -13361,24 +11787,20 @@
           <w:numId w:val="3"/>
         </w:numPr>
       </w:pPr>
-      <w:proofErr w:type="spellStart"/>
       <w:r>
         <w:t>MembreMr</w:t>
       </w:r>
-      <w:proofErr w:type="spellEnd"/>
-    </w:p>
-    <w:p>
-      <w:pPr>
-        <w:numPr>
-          <w:ilvl w:val="0"/>
-          <w:numId w:val="3"/>
-        </w:numPr>
-      </w:pPr>
-      <w:proofErr w:type="spellStart"/>
+    </w:p>
+    <w:p>
+      <w:pPr>
+        <w:numPr>
+          <w:ilvl w:val="0"/>
+          <w:numId w:val="3"/>
+        </w:numPr>
+      </w:pPr>
       <w:r>
         <w:t>MembreVolontaire</w:t>
       </w:r>
-      <w:proofErr w:type="spellEnd"/>
     </w:p>
     <w:p>
       <w:pPr>
@@ -13447,35 +11869,7 @@
           <w:highlight w:val="red"/>
         </w:rPr>
         <w:lastRenderedPageBreak/>
-        <w:t>DELETE /</w:t>
-      </w:r>
-      <w:proofErr w:type="spellStart"/>
-      <w:r>
-        <w:rPr>
-          <w:highlight w:val="red"/>
-        </w:rPr>
-        <w:t>comments</w:t>
-      </w:r>
-      <w:proofErr w:type="spellEnd"/>
-      <w:r>
-        <w:rPr>
-          <w:highlight w:val="red"/>
-        </w:rPr>
-        <w:t>/{</w:t>
-      </w:r>
-      <w:proofErr w:type="spellStart"/>
-      <w:r>
-        <w:rPr>
-          <w:highlight w:val="red"/>
-        </w:rPr>
-        <w:t>comment_id</w:t>
-      </w:r>
-      <w:proofErr w:type="spellEnd"/>
-      <w:r>
-        <w:rPr>
-          <w:highlight w:val="red"/>
-        </w:rPr>
-        <w:t>} : Supprimer un commentaire</w:t>
+        <w:t>DELETE /comments/{comment_id} : Supprimer un commentaire</w:t>
       </w:r>
       <w:bookmarkEnd w:id="33"/>
     </w:p>
@@ -13493,15 +11887,7 @@
     </w:p>
     <w:p>
       <w:r>
-        <w:t xml:space="preserve">Cette route permet à un </w:t>
-      </w:r>
-      <w:proofErr w:type="spellStart"/>
-      <w:r>
-        <w:t>membremr</w:t>
-      </w:r>
-      <w:proofErr w:type="spellEnd"/>
-      <w:r>
-        <w:t xml:space="preserve"> de supprimer son commentaire qu’il a postée mais aussi à un modérateur de supprimer n’importe quel commentaire.</w:t>
+        <w:t>Cette route permet à un membremr de supprimer son commentaire qu’il a postée mais aussi à un modérateur de supprimer n’importe quel commentaire.</w:t>
       </w:r>
     </w:p>
     <w:p>
@@ -13530,13 +11916,8 @@
         </w:numPr>
         <w:spacing w:after="0"/>
       </w:pPr>
-      <w:proofErr w:type="spellStart"/>
-      <w:r>
-        <w:t>MembreMr</w:t>
-      </w:r>
-      <w:proofErr w:type="spellEnd"/>
-      <w:r>
-        <w:t> : peut supprimer seulement un commentaire qu’il a posté</w:t>
+      <w:r>
+        <w:t>MembreMr : peut supprimer seulement un commentaire qu’il a posté</w:t>
       </w:r>
     </w:p>
     <w:p>
@@ -13644,18 +12025,10 @@
         <w:t>/</w:t>
       </w:r>
       <w:r>
-        <w:t>{</w:t>
-      </w:r>
-      <w:proofErr w:type="spellStart"/>
-      <w:r>
-        <w:t>gift</w:t>
-      </w:r>
-      <w:r>
-        <w:t>_id</w:t>
-      </w:r>
-      <w:proofErr w:type="spellEnd"/>
-      <w:r>
-        <w:t>} : Récupérer les détails d’un cadeau</w:t>
+        <w:t>{gift</w:t>
+      </w:r>
+      <w:r>
+        <w:t>_id} : Récupérer les détails d’un cadeau</w:t>
       </w:r>
     </w:p>
     <w:p>
@@ -13669,18 +12042,10 @@
         <w:t>/</w:t>
       </w:r>
       <w:r>
-        <w:t>{</w:t>
-      </w:r>
-      <w:proofErr w:type="spellStart"/>
-      <w:r>
-        <w:t>gift</w:t>
-      </w:r>
-      <w:r>
-        <w:t>_id</w:t>
-      </w:r>
-      <w:proofErr w:type="spellEnd"/>
-      <w:r>
-        <w:t>} : Modifier un cadeau</w:t>
+        <w:t>{gift</w:t>
+      </w:r>
+      <w:r>
+        <w:t>_id} : Modifier un cadeau</w:t>
       </w:r>
     </w:p>
     <w:p>
@@ -13694,18 +12059,10 @@
         <w:t>/</w:t>
       </w:r>
       <w:r>
-        <w:t>{</w:t>
-      </w:r>
-      <w:proofErr w:type="spellStart"/>
-      <w:r>
-        <w:t>gift</w:t>
-      </w:r>
-      <w:r>
-        <w:t>_id</w:t>
-      </w:r>
-      <w:proofErr w:type="spellEnd"/>
-      <w:r>
-        <w:t>} : Suppr</w:t>
+        <w:t>{gift</w:t>
+      </w:r>
+      <w:r>
+        <w:t>_id} : Suppr</w:t>
       </w:r>
       <w:r>
         <w:t>imer un cadeau</w:t>

</xml_diff>

<commit_message>
Obtenir la liste des commentaires
Fonctionnalités :
- Obtenir la liste des commentaires avec filtre avancé pour le modérateur
- Obtenir la liste des commentaires d'un utilisateur membre volontaire pour un membre volontaire/membre mr
- Obtenir la liste des utilisateurs membre mr/membre volontaires actif pour un modérateur

Autres :
- Correction Bug avec la route pour obtenir les utilisateurs dû au renommage des noms de paramètres précédant
</commit_message>
<xml_diff>
--- a/docs/Routes API amr.docx
+++ b/docs/Routes API amr.docx
@@ -124,7 +124,7 @@
           <w:r>
             <w:fldChar w:fldCharType="separate"/>
           </w:r>
-          <w:hyperlink w:anchor="_Toc133883830" w:history="1">
+          <w:hyperlink w:anchor="_Toc133972556" w:history="1">
             <w:r>
               <w:rPr>
                 <w:rStyle w:val="Lienhypertexte"/>
@@ -151,7 +151,7 @@
                 <w:noProof/>
                 <w:webHidden/>
               </w:rPr>
-              <w:instrText xml:space="preserve"> PAGEREF _Toc133883830 \h </w:instrText>
+              <w:instrText xml:space="preserve"> PAGEREF _Toc133972556 \h </w:instrText>
             </w:r>
             <w:r>
               <w:rPr>
@@ -194,7 +194,7 @@
               <w:lang w:eastAsia="fr-FR"/>
             </w:rPr>
           </w:pPr>
-          <w:hyperlink w:anchor="_Toc133883831" w:history="1">
+          <w:hyperlink w:anchor="_Toc133972557" w:history="1">
             <w:r>
               <w:rPr>
                 <w:rStyle w:val="Lienhypertexte"/>
@@ -221,7 +221,7 @@
                 <w:noProof/>
                 <w:webHidden/>
               </w:rPr>
-              <w:instrText xml:space="preserve"> PAGEREF _Toc133883831 \h </w:instrText>
+              <w:instrText xml:space="preserve"> PAGEREF _Toc133972557 \h </w:instrText>
             </w:r>
             <w:r>
               <w:rPr>
@@ -264,7 +264,7 @@
               <w:lang w:eastAsia="fr-FR"/>
             </w:rPr>
           </w:pPr>
-          <w:hyperlink w:anchor="_Toc133883832" w:history="1">
+          <w:hyperlink w:anchor="_Toc133972558" w:history="1">
             <w:r>
               <w:rPr>
                 <w:rStyle w:val="Lienhypertexte"/>
@@ -291,7 +291,7 @@
                 <w:noProof/>
                 <w:webHidden/>
               </w:rPr>
-              <w:instrText xml:space="preserve"> PAGEREF _Toc133883832 \h </w:instrText>
+              <w:instrText xml:space="preserve"> PAGEREF _Toc133972558 \h </w:instrText>
             </w:r>
             <w:r>
               <w:rPr>
@@ -334,7 +334,7 @@
               <w:lang w:eastAsia="fr-FR"/>
             </w:rPr>
           </w:pPr>
-          <w:hyperlink w:anchor="_Toc133883833" w:history="1">
+          <w:hyperlink w:anchor="_Toc133972559" w:history="1">
             <w:r>
               <w:rPr>
                 <w:rStyle w:val="Lienhypertexte"/>
@@ -362,7 +362,7 @@
                 <w:noProof/>
                 <w:webHidden/>
               </w:rPr>
-              <w:instrText xml:space="preserve"> PAGEREF _Toc133883833 \h </w:instrText>
+              <w:instrText xml:space="preserve"> PAGEREF _Toc133972559 \h </w:instrText>
             </w:r>
             <w:r>
               <w:rPr>
@@ -405,7 +405,7 @@
               <w:lang w:eastAsia="fr-FR"/>
             </w:rPr>
           </w:pPr>
-          <w:hyperlink w:anchor="_Toc133883834" w:history="1">
+          <w:hyperlink w:anchor="_Toc133972560" w:history="1">
             <w:r>
               <w:rPr>
                 <w:rStyle w:val="Lienhypertexte"/>
@@ -433,7 +433,7 @@
                 <w:noProof/>
                 <w:webHidden/>
               </w:rPr>
-              <w:instrText xml:space="preserve"> PAGEREF _Toc133883834 \h </w:instrText>
+              <w:instrText xml:space="preserve"> PAGEREF _Toc133972560 \h </w:instrText>
             </w:r>
             <w:r>
               <w:rPr>
@@ -476,7 +476,7 @@
               <w:lang w:eastAsia="fr-FR"/>
             </w:rPr>
           </w:pPr>
-          <w:hyperlink w:anchor="_Toc133883835" w:history="1">
+          <w:hyperlink w:anchor="_Toc133972561" w:history="1">
             <w:r>
               <w:rPr>
                 <w:rStyle w:val="Lienhypertexte"/>
@@ -503,7 +503,7 @@
                 <w:noProof/>
                 <w:webHidden/>
               </w:rPr>
-              <w:instrText xml:space="preserve"> PAGEREF _Toc133883835 \h </w:instrText>
+              <w:instrText xml:space="preserve"> PAGEREF _Toc133972561 \h </w:instrText>
             </w:r>
             <w:r>
               <w:rPr>
@@ -546,7 +546,7 @@
               <w:lang w:eastAsia="fr-FR"/>
             </w:rPr>
           </w:pPr>
-          <w:hyperlink w:anchor="_Toc133883836" w:history="1">
+          <w:hyperlink w:anchor="_Toc133972562" w:history="1">
             <w:r>
               <w:rPr>
                 <w:rStyle w:val="Lienhypertexte"/>
@@ -574,7 +574,7 @@
                 <w:noProof/>
                 <w:webHidden/>
               </w:rPr>
-              <w:instrText xml:space="preserve"> PAGEREF _Toc133883836 \h </w:instrText>
+              <w:instrText xml:space="preserve"> PAGEREF _Toc133972562 \h </w:instrText>
             </w:r>
             <w:r>
               <w:rPr>
@@ -617,7 +617,7 @@
               <w:lang w:eastAsia="fr-FR"/>
             </w:rPr>
           </w:pPr>
-          <w:hyperlink w:anchor="_Toc133883837" w:history="1">
+          <w:hyperlink w:anchor="_Toc133972563" w:history="1">
             <w:r>
               <w:rPr>
                 <w:rStyle w:val="Lienhypertexte"/>
@@ -645,7 +645,7 @@
                 <w:noProof/>
                 <w:webHidden/>
               </w:rPr>
-              <w:instrText xml:space="preserve"> PAGEREF _Toc133883837 \h </w:instrText>
+              <w:instrText xml:space="preserve"> PAGEREF _Toc133972563 \h </w:instrText>
             </w:r>
             <w:r>
               <w:rPr>
@@ -688,7 +688,7 @@
               <w:lang w:eastAsia="fr-FR"/>
             </w:rPr>
           </w:pPr>
-          <w:hyperlink w:anchor="_Toc133883838" w:history="1">
+          <w:hyperlink w:anchor="_Toc133972564" w:history="1">
             <w:r>
               <w:rPr>
                 <w:rStyle w:val="Lienhypertexte"/>
@@ -716,7 +716,7 @@
                 <w:noProof/>
                 <w:webHidden/>
               </w:rPr>
-              <w:instrText xml:space="preserve"> PAGEREF _Toc133883838 \h </w:instrText>
+              <w:instrText xml:space="preserve"> PAGEREF _Toc133972564 \h </w:instrText>
             </w:r>
             <w:r>
               <w:rPr>
@@ -759,7 +759,7 @@
               <w:lang w:eastAsia="fr-FR"/>
             </w:rPr>
           </w:pPr>
-          <w:hyperlink w:anchor="_Toc133883839" w:history="1">
+          <w:hyperlink w:anchor="_Toc133972565" w:history="1">
             <w:r>
               <w:rPr>
                 <w:rStyle w:val="Lienhypertexte"/>
@@ -787,7 +787,7 @@
                 <w:noProof/>
                 <w:webHidden/>
               </w:rPr>
-              <w:instrText xml:space="preserve"> PAGEREF _Toc133883839 \h </w:instrText>
+              <w:instrText xml:space="preserve"> PAGEREF _Toc133972565 \h </w:instrText>
             </w:r>
             <w:r>
               <w:rPr>
@@ -830,7 +830,7 @@
               <w:lang w:eastAsia="fr-FR"/>
             </w:rPr>
           </w:pPr>
-          <w:hyperlink w:anchor="_Toc133883840" w:history="1">
+          <w:hyperlink w:anchor="_Toc133972566" w:history="1">
             <w:r>
               <w:rPr>
                 <w:rStyle w:val="Lienhypertexte"/>
@@ -858,7 +858,7 @@
                 <w:noProof/>
                 <w:webHidden/>
               </w:rPr>
-              <w:instrText xml:space="preserve"> PAGEREF _Toc133883840 \h </w:instrText>
+              <w:instrText xml:space="preserve"> PAGEREF _Toc133972566 \h </w:instrText>
             </w:r>
             <w:r>
               <w:rPr>
@@ -901,7 +901,7 @@
               <w:lang w:eastAsia="fr-FR"/>
             </w:rPr>
           </w:pPr>
-          <w:hyperlink w:anchor="_Toc133883841" w:history="1">
+          <w:hyperlink w:anchor="_Toc133972567" w:history="1">
             <w:r>
               <w:rPr>
                 <w:rStyle w:val="Lienhypertexte"/>
@@ -929,7 +929,7 @@
                 <w:noProof/>
                 <w:webHidden/>
               </w:rPr>
-              <w:instrText xml:space="preserve"> PAGEREF _Toc133883841 \h </w:instrText>
+              <w:instrText xml:space="preserve"> PAGEREF _Toc133972567 \h </w:instrText>
             </w:r>
             <w:r>
               <w:rPr>
@@ -972,7 +972,7 @@
               <w:lang w:eastAsia="fr-FR"/>
             </w:rPr>
           </w:pPr>
-          <w:hyperlink w:anchor="_Toc133883842" w:history="1">
+          <w:hyperlink w:anchor="_Toc133972568" w:history="1">
             <w:r>
               <w:rPr>
                 <w:rStyle w:val="Lienhypertexte"/>
@@ -1000,7 +1000,7 @@
                 <w:noProof/>
                 <w:webHidden/>
               </w:rPr>
-              <w:instrText xml:space="preserve"> PAGEREF _Toc133883842 \h </w:instrText>
+              <w:instrText xml:space="preserve"> PAGEREF _Toc133972568 \h </w:instrText>
             </w:r>
             <w:r>
               <w:rPr>
@@ -1043,7 +1043,7 @@
               <w:lang w:eastAsia="fr-FR"/>
             </w:rPr>
           </w:pPr>
-          <w:hyperlink w:anchor="_Toc133883843" w:history="1">
+          <w:hyperlink w:anchor="_Toc133972569" w:history="1">
             <w:r>
               <w:rPr>
                 <w:rStyle w:val="Lienhypertexte"/>
@@ -1071,7 +1071,7 @@
                 <w:noProof/>
                 <w:webHidden/>
               </w:rPr>
-              <w:instrText xml:space="preserve"> PAGEREF _Toc133883843 \h </w:instrText>
+              <w:instrText xml:space="preserve"> PAGEREF _Toc133972569 \h </w:instrText>
             </w:r>
             <w:r>
               <w:rPr>
@@ -1114,7 +1114,7 @@
               <w:lang w:eastAsia="fr-FR"/>
             </w:rPr>
           </w:pPr>
-          <w:hyperlink w:anchor="_Toc133883844" w:history="1">
+          <w:hyperlink w:anchor="_Toc133972570" w:history="1">
             <w:r>
               <w:rPr>
                 <w:rStyle w:val="Lienhypertexte"/>
@@ -1142,7 +1142,7 @@
                 <w:noProof/>
                 <w:webHidden/>
               </w:rPr>
-              <w:instrText xml:space="preserve"> PAGEREF _Toc133883844 \h </w:instrText>
+              <w:instrText xml:space="preserve"> PAGEREF _Toc133972570 \h </w:instrText>
             </w:r>
             <w:r>
               <w:rPr>
@@ -1185,7 +1185,7 @@
               <w:lang w:eastAsia="fr-FR"/>
             </w:rPr>
           </w:pPr>
-          <w:hyperlink w:anchor="_Toc133883845" w:history="1">
+          <w:hyperlink w:anchor="_Toc133972571" w:history="1">
             <w:r>
               <w:rPr>
                 <w:rStyle w:val="Lienhypertexte"/>
@@ -1213,7 +1213,7 @@
                 <w:noProof/>
                 <w:webHidden/>
               </w:rPr>
-              <w:instrText xml:space="preserve"> PAGEREF _Toc133883845 \h </w:instrText>
+              <w:instrText xml:space="preserve"> PAGEREF _Toc133972571 \h </w:instrText>
             </w:r>
             <w:r>
               <w:rPr>
@@ -1256,7 +1256,7 @@
               <w:lang w:eastAsia="fr-FR"/>
             </w:rPr>
           </w:pPr>
-          <w:hyperlink w:anchor="_Toc133883846" w:history="1">
+          <w:hyperlink w:anchor="_Toc133972572" w:history="1">
             <w:r>
               <w:rPr>
                 <w:rStyle w:val="Lienhypertexte"/>
@@ -1283,7 +1283,7 @@
                 <w:noProof/>
                 <w:webHidden/>
               </w:rPr>
-              <w:instrText xml:space="preserve"> PAGEREF _Toc133883846 \h </w:instrText>
+              <w:instrText xml:space="preserve"> PAGEREF _Toc133972572 \h </w:instrText>
             </w:r>
             <w:r>
               <w:rPr>
@@ -1326,7 +1326,7 @@
               <w:lang w:eastAsia="fr-FR"/>
             </w:rPr>
           </w:pPr>
-          <w:hyperlink w:anchor="_Toc133883847" w:history="1">
+          <w:hyperlink w:anchor="_Toc133972573" w:history="1">
             <w:r>
               <w:rPr>
                 <w:rStyle w:val="Lienhypertexte"/>
@@ -1354,7 +1354,7 @@
                 <w:noProof/>
                 <w:webHidden/>
               </w:rPr>
-              <w:instrText xml:space="preserve"> PAGEREF _Toc133883847 \h </w:instrText>
+              <w:instrText xml:space="preserve"> PAGEREF _Toc133972573 \h </w:instrText>
             </w:r>
             <w:r>
               <w:rPr>
@@ -1397,7 +1397,7 @@
               <w:lang w:eastAsia="fr-FR"/>
             </w:rPr>
           </w:pPr>
-          <w:hyperlink w:anchor="_Toc133883848" w:history="1">
+          <w:hyperlink w:anchor="_Toc133972574" w:history="1">
             <w:r>
               <w:rPr>
                 <w:rStyle w:val="Lienhypertexte"/>
@@ -1425,7 +1425,7 @@
                 <w:noProof/>
                 <w:webHidden/>
               </w:rPr>
-              <w:instrText xml:space="preserve"> PAGEREF _Toc133883848 \h </w:instrText>
+              <w:instrText xml:space="preserve"> PAGEREF _Toc133972574 \h </w:instrText>
             </w:r>
             <w:r>
               <w:rPr>
@@ -1468,7 +1468,7 @@
               <w:lang w:eastAsia="fr-FR"/>
             </w:rPr>
           </w:pPr>
-          <w:hyperlink w:anchor="_Toc133883849" w:history="1">
+          <w:hyperlink w:anchor="_Toc133972575" w:history="1">
             <w:r>
               <w:rPr>
                 <w:rStyle w:val="Lienhypertexte"/>
@@ -1496,7 +1496,7 @@
                 <w:noProof/>
                 <w:webHidden/>
               </w:rPr>
-              <w:instrText xml:space="preserve"> PAGEREF _Toc133883849 \h </w:instrText>
+              <w:instrText xml:space="preserve"> PAGEREF _Toc133972575 \h </w:instrText>
             </w:r>
             <w:r>
               <w:rPr>
@@ -1539,7 +1539,7 @@
               <w:lang w:eastAsia="fr-FR"/>
             </w:rPr>
           </w:pPr>
-          <w:hyperlink w:anchor="_Toc133883850" w:history="1">
+          <w:hyperlink w:anchor="_Toc133972576" w:history="1">
             <w:r>
               <w:rPr>
                 <w:rStyle w:val="Lienhypertexte"/>
@@ -1567,7 +1567,7 @@
                 <w:noProof/>
                 <w:webHidden/>
               </w:rPr>
-              <w:instrText xml:space="preserve"> PAGEREF _Toc133883850 \h </w:instrText>
+              <w:instrText xml:space="preserve"> PAGEREF _Toc133972576 \h </w:instrText>
             </w:r>
             <w:r>
               <w:rPr>
@@ -1610,7 +1610,7 @@
               <w:lang w:eastAsia="fr-FR"/>
             </w:rPr>
           </w:pPr>
-          <w:hyperlink w:anchor="_Toc133883851" w:history="1">
+          <w:hyperlink w:anchor="_Toc133972577" w:history="1">
             <w:r>
               <w:rPr>
                 <w:rStyle w:val="Lienhypertexte"/>
@@ -1638,7 +1638,7 @@
                 <w:noProof/>
                 <w:webHidden/>
               </w:rPr>
-              <w:instrText xml:space="preserve"> PAGEREF _Toc133883851 \h </w:instrText>
+              <w:instrText xml:space="preserve"> PAGEREF _Toc133972577 \h </w:instrText>
             </w:r>
             <w:r>
               <w:rPr>
@@ -1681,7 +1681,7 @@
               <w:lang w:eastAsia="fr-FR"/>
             </w:rPr>
           </w:pPr>
-          <w:hyperlink w:anchor="_Toc133883852" w:history="1">
+          <w:hyperlink w:anchor="_Toc133972578" w:history="1">
             <w:r>
               <w:rPr>
                 <w:rStyle w:val="Lienhypertexte"/>
@@ -1709,7 +1709,7 @@
                 <w:noProof/>
                 <w:webHidden/>
               </w:rPr>
-              <w:instrText xml:space="preserve"> PAGEREF _Toc133883852 \h </w:instrText>
+              <w:instrText xml:space="preserve"> PAGEREF _Toc133972578 \h </w:instrText>
             </w:r>
             <w:r>
               <w:rPr>
@@ -1752,7 +1752,7 @@
               <w:lang w:eastAsia="fr-FR"/>
             </w:rPr>
           </w:pPr>
-          <w:hyperlink w:anchor="_Toc133883853" w:history="1">
+          <w:hyperlink w:anchor="_Toc133972579" w:history="1">
             <w:r>
               <w:rPr>
                 <w:rStyle w:val="Lienhypertexte"/>
@@ -1780,7 +1780,7 @@
                 <w:noProof/>
                 <w:webHidden/>
               </w:rPr>
-              <w:instrText xml:space="preserve"> PAGEREF _Toc133883853 \h </w:instrText>
+              <w:instrText xml:space="preserve"> PAGEREF _Toc133972579 \h </w:instrText>
             </w:r>
             <w:r>
               <w:rPr>
@@ -1823,7 +1823,7 @@
               <w:lang w:eastAsia="fr-FR"/>
             </w:rPr>
           </w:pPr>
-          <w:hyperlink w:anchor="_Toc133883854" w:history="1">
+          <w:hyperlink w:anchor="_Toc133972580" w:history="1">
             <w:r>
               <w:rPr>
                 <w:rStyle w:val="Lienhypertexte"/>
@@ -1850,7 +1850,7 @@
                 <w:noProof/>
                 <w:webHidden/>
               </w:rPr>
-              <w:instrText xml:space="preserve"> PAGEREF _Toc133883854 \h </w:instrText>
+              <w:instrText xml:space="preserve"> PAGEREF _Toc133972580 \h </w:instrText>
             </w:r>
             <w:r>
               <w:rPr>
@@ -1893,7 +1893,7 @@
               <w:lang w:eastAsia="fr-FR"/>
             </w:rPr>
           </w:pPr>
-          <w:hyperlink w:anchor="_Toc133883855" w:history="1">
+          <w:hyperlink w:anchor="_Toc133972581" w:history="1">
             <w:r>
               <w:rPr>
                 <w:rStyle w:val="Lienhypertexte"/>
@@ -1921,7 +1921,7 @@
                 <w:noProof/>
                 <w:webHidden/>
               </w:rPr>
-              <w:instrText xml:space="preserve"> PAGEREF _Toc133883855 \h </w:instrText>
+              <w:instrText xml:space="preserve"> PAGEREF _Toc133972581 \h </w:instrText>
             </w:r>
             <w:r>
               <w:rPr>
@@ -1964,7 +1964,7 @@
               <w:lang w:eastAsia="fr-FR"/>
             </w:rPr>
           </w:pPr>
-          <w:hyperlink w:anchor="_Toc133883856" w:history="1">
+          <w:hyperlink w:anchor="_Toc133972582" w:history="1">
             <w:r>
               <w:rPr>
                 <w:rStyle w:val="Lienhypertexte"/>
@@ -1992,7 +1992,7 @@
                 <w:noProof/>
                 <w:webHidden/>
               </w:rPr>
-              <w:instrText xml:space="preserve"> PAGEREF _Toc133883856 \h </w:instrText>
+              <w:instrText xml:space="preserve"> PAGEREF _Toc133972582 \h </w:instrText>
             </w:r>
             <w:r>
               <w:rPr>
@@ -2035,7 +2035,7 @@
               <w:lang w:eastAsia="fr-FR"/>
             </w:rPr>
           </w:pPr>
-          <w:hyperlink w:anchor="_Toc133883857" w:history="1">
+          <w:hyperlink w:anchor="_Toc133972583" w:history="1">
             <w:r>
               <w:rPr>
                 <w:rStyle w:val="Lienhypertexte"/>
@@ -2063,7 +2063,7 @@
                 <w:noProof/>
                 <w:webHidden/>
               </w:rPr>
-              <w:instrText xml:space="preserve"> PAGEREF _Toc133883857 \h </w:instrText>
+              <w:instrText xml:space="preserve"> PAGEREF _Toc133972583 \h </w:instrText>
             </w:r>
             <w:r>
               <w:rPr>
@@ -2106,7 +2106,7 @@
               <w:lang w:eastAsia="fr-FR"/>
             </w:rPr>
           </w:pPr>
-          <w:hyperlink w:anchor="_Toc133883858" w:history="1">
+          <w:hyperlink w:anchor="_Toc133972584" w:history="1">
             <w:r>
               <w:rPr>
                 <w:rStyle w:val="Lienhypertexte"/>
@@ -2134,7 +2134,7 @@
                 <w:noProof/>
                 <w:webHidden/>
               </w:rPr>
-              <w:instrText xml:space="preserve"> PAGEREF _Toc133883858 \h </w:instrText>
+              <w:instrText xml:space="preserve"> PAGEREF _Toc133972584 \h </w:instrText>
             </w:r>
             <w:r>
               <w:rPr>
@@ -2177,7 +2177,7 @@
               <w:lang w:eastAsia="fr-FR"/>
             </w:rPr>
           </w:pPr>
-          <w:hyperlink w:anchor="_Toc133883859" w:history="1">
+          <w:hyperlink w:anchor="_Toc133972585" w:history="1">
             <w:r>
               <w:rPr>
                 <w:rStyle w:val="Lienhypertexte"/>
@@ -2204,7 +2204,7 @@
                 <w:noProof/>
                 <w:webHidden/>
               </w:rPr>
-              <w:instrText xml:space="preserve"> PAGEREF _Toc133883859 \h </w:instrText>
+              <w:instrText xml:space="preserve"> PAGEREF _Toc133972585 \h </w:instrText>
             </w:r>
             <w:r>
               <w:rPr>
@@ -2247,7 +2247,7 @@
               <w:lang w:eastAsia="fr-FR"/>
             </w:rPr>
           </w:pPr>
-          <w:hyperlink w:anchor="_Toc133883860" w:history="1">
+          <w:hyperlink w:anchor="_Toc133972586" w:history="1">
             <w:r>
               <w:rPr>
                 <w:rStyle w:val="Lienhypertexte"/>
@@ -2275,7 +2275,7 @@
                 <w:noProof/>
                 <w:webHidden/>
               </w:rPr>
-              <w:instrText xml:space="preserve"> PAGEREF _Toc133883860 \h </w:instrText>
+              <w:instrText xml:space="preserve"> PAGEREF _Toc133972586 \h </w:instrText>
             </w:r>
             <w:r>
               <w:rPr>
@@ -2318,7 +2318,7 @@
               <w:lang w:eastAsia="fr-FR"/>
             </w:rPr>
           </w:pPr>
-          <w:hyperlink w:anchor="_Toc133883861" w:history="1">
+          <w:hyperlink w:anchor="_Toc133972587" w:history="1">
             <w:r>
               <w:rPr>
                 <w:rStyle w:val="Lienhypertexte"/>
@@ -2346,7 +2346,7 @@
                 <w:noProof/>
                 <w:webHidden/>
               </w:rPr>
-              <w:instrText xml:space="preserve"> PAGEREF _Toc133883861 \h </w:instrText>
+              <w:instrText xml:space="preserve"> PAGEREF _Toc133972587 \h </w:instrText>
             </w:r>
             <w:r>
               <w:rPr>
@@ -2389,7 +2389,7 @@
               <w:lang w:eastAsia="fr-FR"/>
             </w:rPr>
           </w:pPr>
-          <w:hyperlink w:anchor="_Toc133883862" w:history="1">
+          <w:hyperlink w:anchor="_Toc133972588" w:history="1">
             <w:r>
               <w:rPr>
                 <w:rStyle w:val="Lienhypertexte"/>
@@ -2417,7 +2417,7 @@
                 <w:noProof/>
                 <w:webHidden/>
               </w:rPr>
-              <w:instrText xml:space="preserve"> PAGEREF _Toc133883862 \h </w:instrText>
+              <w:instrText xml:space="preserve"> PAGEREF _Toc133972588 \h </w:instrText>
             </w:r>
             <w:r>
               <w:rPr>
@@ -2460,7 +2460,7 @@
               <w:lang w:eastAsia="fr-FR"/>
             </w:rPr>
           </w:pPr>
-          <w:hyperlink w:anchor="_Toc133883863" w:history="1">
+          <w:hyperlink w:anchor="_Toc133972589" w:history="1">
             <w:r>
               <w:rPr>
                 <w:rStyle w:val="Lienhypertexte"/>
@@ -2488,7 +2488,7 @@
                 <w:noProof/>
                 <w:webHidden/>
               </w:rPr>
-              <w:instrText xml:space="preserve"> PAGEREF _Toc133883863 \h </w:instrText>
+              <w:instrText xml:space="preserve"> PAGEREF _Toc133972589 \h </w:instrText>
             </w:r>
             <w:r>
               <w:rPr>
@@ -2531,7 +2531,7 @@
               <w:lang w:eastAsia="fr-FR"/>
             </w:rPr>
           </w:pPr>
-          <w:hyperlink w:anchor="_Toc133883864" w:history="1">
+          <w:hyperlink w:anchor="_Toc133972590" w:history="1">
             <w:r>
               <w:rPr>
                 <w:rStyle w:val="Lienhypertexte"/>
@@ -2559,7 +2559,7 @@
                 <w:noProof/>
                 <w:webHidden/>
               </w:rPr>
-              <w:instrText xml:space="preserve"> PAGEREF _Toc133883864 \h </w:instrText>
+              <w:instrText xml:space="preserve"> PAGEREF _Toc133972590 \h </w:instrText>
             </w:r>
             <w:r>
               <w:rPr>
@@ -2604,7 +2604,7 @@
       <w:pPr>
         <w:pStyle w:val="Titre1"/>
       </w:pPr>
-      <w:bookmarkStart w:id="0" w:name="_Toc133883830"/>
+      <w:bookmarkStart w:id="0" w:name="_Toc133972556"/>
       <w:r>
         <w:t>INTRODUCTION</w:t>
       </w:r>
@@ -2633,7 +2633,7 @@
       <w:pPr>
         <w:pStyle w:val="Titre2"/>
       </w:pPr>
-      <w:bookmarkStart w:id="1" w:name="_Toc133883831"/>
+      <w:bookmarkStart w:id="1" w:name="_Toc133972557"/>
       <w:r>
         <w:t>METHOD /nom_route : Description de l’usage de cette route</w:t>
       </w:r>
@@ -3042,7 +3042,7 @@
       <w:pPr>
         <w:pStyle w:val="Titre1"/>
       </w:pPr>
-      <w:bookmarkStart w:id="2" w:name="_Toc133883832"/>
+      <w:bookmarkStart w:id="2" w:name="_Toc133972558"/>
       <w:r>
         <w:lastRenderedPageBreak/>
         <w:t>ROUTES /session</w:t>
@@ -3054,7 +3054,7 @@
       <w:pPr>
         <w:pStyle w:val="Titre2"/>
       </w:pPr>
-      <w:bookmarkStart w:id="3" w:name="_Toc133883833"/>
+      <w:bookmarkStart w:id="3" w:name="_Toc133972559"/>
       <w:r>
         <w:rPr>
           <w:highlight w:val="green"/>
@@ -3623,7 +3623,7 @@
       <w:pPr>
         <w:pStyle w:val="Titre2"/>
       </w:pPr>
-      <w:bookmarkStart w:id="4" w:name="_Toc133883834"/>
+      <w:bookmarkStart w:id="4" w:name="_Toc133972560"/>
       <w:r>
         <w:rPr>
           <w:highlight w:val="red"/>
@@ -3805,7 +3805,7 @@
       <w:pPr>
         <w:pStyle w:val="Titre1"/>
       </w:pPr>
-      <w:bookmarkStart w:id="5" w:name="_Toc133883835"/>
+      <w:bookmarkStart w:id="5" w:name="_Toc133972561"/>
       <w:r>
         <w:lastRenderedPageBreak/>
         <w:t>ROUTES /users</w:t>
@@ -3816,7 +3816,7 @@
       <w:pPr>
         <w:pStyle w:val="Titre2"/>
       </w:pPr>
-      <w:bookmarkStart w:id="6" w:name="_Toc133883836"/>
+      <w:bookmarkStart w:id="6" w:name="_Toc133972562"/>
       <w:r>
         <w:rPr>
           <w:highlight w:val="cyan"/>
@@ -4323,7 +4323,7 @@
       <w:pPr>
         <w:pStyle w:val="Titre2"/>
       </w:pPr>
-      <w:bookmarkStart w:id="7" w:name="_Toc133883837"/>
+      <w:bookmarkStart w:id="7" w:name="_Toc133972563"/>
       <w:r>
         <w:rPr>
           <w:highlight w:val="cyan"/>
@@ -4376,19 +4376,25 @@
       <w:r>
         <w:t>Administrateur</w:t>
       </w:r>
-    </w:p>
-    <w:p>
-      <w:pPr>
-        <w:numPr>
-          <w:ilvl w:val="0"/>
-          <w:numId w:val="3"/>
-        </w:numPr>
-      </w:pPr>
+      <w:r>
+        <w:t>/</w:t>
+      </w:r>
       <w:r>
         <w:t>SuperAdministrateur</w:t>
       </w:r>
     </w:p>
-    <w:p/>
+    <w:p>
+      <w:pPr>
+        <w:pStyle w:val="Paragraphedeliste"/>
+        <w:numPr>
+          <w:ilvl w:val="0"/>
+          <w:numId w:val="3"/>
+        </w:numPr>
+      </w:pPr>
+      <w:r>
+        <w:t>Modérateur : Cette route lui permettra de récupérer seulement la liste des MembreMr et des MembreVolontaires dont le statut est actif</w:t>
+      </w:r>
+    </w:p>
     <w:p>
       <w:pPr>
         <w:pStyle w:val="Titre3"/>
@@ -4399,6 +4405,11 @@
       </w:pPr>
       <w:r>
         <w:t xml:space="preserve">Input : </w:t>
+      </w:r>
+    </w:p>
+    <w:p>
+      <w:r>
+        <w:t>Pour Administrateur/SuperAdministrateur :</w:t>
       </w:r>
     </w:p>
     <w:tbl>
@@ -4538,785 +4549,10 @@
     </w:tbl>
     <w:p/>
     <w:p>
-      <w:pPr>
-        <w:pStyle w:val="Titre3"/>
-        <w:numPr>
-          <w:ilvl w:val="0"/>
-          <w:numId w:val="3"/>
-        </w:numPr>
-      </w:pPr>
-      <w:r>
-        <w:t>Output (Statut OK) :</w:t>
-      </w:r>
-    </w:p>
-    <w:p>
-      <w:r>
-        <w:t>Message : ‘Utilisateurs récupérés’.</w:t>
-      </w:r>
-    </w:p>
-    <w:p>
-      <w:r>
-        <w:t>Data :</w:t>
-      </w:r>
-    </w:p>
-    <w:tbl>
-      <w:tblPr>
-        <w:tblW w:w="9067" w:type="dxa"/>
-        <w:tblBorders>
-          <w:top w:val="single" w:sz="4" w:space="0" w:color="auto"/>
-          <w:left w:val="single" w:sz="4" w:space="0" w:color="auto"/>
-          <w:bottom w:val="single" w:sz="4" w:space="0" w:color="auto"/>
-          <w:right w:val="single" w:sz="4" w:space="0" w:color="auto"/>
-          <w:insideH w:val="single" w:sz="4" w:space="0" w:color="auto"/>
-          <w:insideV w:val="single" w:sz="4" w:space="0" w:color="auto"/>
-        </w:tblBorders>
-        <w:tblLook w:val="04A0" w:firstRow="1" w:lastRow="0" w:firstColumn="1" w:lastColumn="0" w:noHBand="0" w:noVBand="1"/>
-      </w:tblPr>
-      <w:tblGrid>
-        <w:gridCol w:w="4106"/>
-        <w:gridCol w:w="4961"/>
-      </w:tblGrid>
-      <w:tr>
-        <w:tc>
-          <w:tcPr>
-            <w:tcW w:w="4106" w:type="dxa"/>
-          </w:tcPr>
-          <w:p>
-            <w:r>
-              <w:t>Id</w:t>
-            </w:r>
-          </w:p>
-        </w:tc>
-        <w:tc>
-          <w:tcPr>
-            <w:tcW w:w="4961" w:type="dxa"/>
-          </w:tcPr>
-          <w:p>
-            <w:r>
-              <w:t>Integer</w:t>
-            </w:r>
-          </w:p>
-        </w:tc>
-      </w:tr>
-      <w:tr>
-        <w:tc>
-          <w:tcPr>
-            <w:tcW w:w="4106" w:type="dxa"/>
-          </w:tcPr>
-          <w:p>
-            <w:r>
-              <w:t>Email</w:t>
-            </w:r>
-          </w:p>
-        </w:tc>
-        <w:tc>
-          <w:tcPr>
-            <w:tcW w:w="4961" w:type="dxa"/>
-          </w:tcPr>
-          <w:p>
-            <w:r>
-              <w:t>String</w:t>
-            </w:r>
-          </w:p>
-        </w:tc>
-      </w:tr>
-      <w:tr>
-        <w:tc>
-          <w:tcPr>
-            <w:tcW w:w="4106" w:type="dxa"/>
-          </w:tcPr>
-          <w:p>
-            <w:r>
-              <w:t>Surname</w:t>
-            </w:r>
-          </w:p>
-        </w:tc>
-        <w:tc>
-          <w:tcPr>
-            <w:tcW w:w="4961" w:type="dxa"/>
-          </w:tcPr>
-          <w:p>
-            <w:r>
-              <w:t>String</w:t>
-            </w:r>
-          </w:p>
-        </w:tc>
-      </w:tr>
-      <w:tr>
-        <w:tc>
-          <w:tcPr>
-            <w:tcW w:w="4106" w:type="dxa"/>
-          </w:tcPr>
-          <w:p>
-            <w:r>
-              <w:t>Firstname</w:t>
-            </w:r>
-          </w:p>
-        </w:tc>
-        <w:tc>
-          <w:tcPr>
-            <w:tcW w:w="4961" w:type="dxa"/>
-          </w:tcPr>
-          <w:p>
-            <w:r>
-              <w:t>String</w:t>
-            </w:r>
-          </w:p>
-        </w:tc>
-      </w:tr>
-      <w:tr>
-        <w:tc>
-          <w:tcPr>
-            <w:tcW w:w="4106" w:type="dxa"/>
-          </w:tcPr>
-          <w:p>
-            <w:r>
-              <w:t>City</w:t>
-            </w:r>
-          </w:p>
-        </w:tc>
-        <w:tc>
-          <w:tcPr>
-            <w:tcW w:w="4961" w:type="dxa"/>
-          </w:tcPr>
-          <w:p>
-            <w:r>
-              <w:t>String</w:t>
-            </w:r>
-          </w:p>
-        </w:tc>
-      </w:tr>
-      <w:tr>
-        <w:tc>
-          <w:tcPr>
-            <w:tcW w:w="4106" w:type="dxa"/>
-          </w:tcPr>
-          <w:p>
-            <w:r>
-              <w:t>Postal</w:t>
-            </w:r>
-            <w:r>
-              <w:t>_</w:t>
-            </w:r>
-            <w:r>
-              <w:t>code</w:t>
-            </w:r>
-          </w:p>
-        </w:tc>
-        <w:tc>
-          <w:tcPr>
-            <w:tcW w:w="4961" w:type="dxa"/>
-          </w:tcPr>
-          <w:p>
-            <w:r>
-              <w:t>String</w:t>
-            </w:r>
-          </w:p>
-        </w:tc>
-      </w:tr>
-      <w:tr>
-        <w:tc>
-          <w:tcPr>
-            <w:tcW w:w="4106" w:type="dxa"/>
-          </w:tcPr>
-          <w:p>
-            <w:r>
-              <w:lastRenderedPageBreak/>
-              <w:t>Point</w:t>
-            </w:r>
-          </w:p>
-        </w:tc>
-        <w:tc>
-          <w:tcPr>
-            <w:tcW w:w="4961" w:type="dxa"/>
-          </w:tcPr>
-          <w:p>
-            <w:r>
-              <w:t>Entier</w:t>
-            </w:r>
-          </w:p>
-        </w:tc>
-      </w:tr>
-      <w:tr>
-        <w:tc>
-          <w:tcPr>
-            <w:tcW w:w="4106" w:type="dxa"/>
-          </w:tcPr>
-          <w:p>
-            <w:r>
-              <w:t>Date</w:t>
-            </w:r>
-            <w:r>
-              <w:t>_</w:t>
-            </w:r>
-            <w:r>
-              <w:t>insert</w:t>
-            </w:r>
-          </w:p>
-        </w:tc>
-        <w:tc>
-          <w:tcPr>
-            <w:tcW w:w="4961" w:type="dxa"/>
-          </w:tcPr>
-          <w:p>
-            <w:r>
-              <w:t>DateTime</w:t>
-            </w:r>
-          </w:p>
-        </w:tc>
-      </w:tr>
-      <w:tr>
-        <w:tc>
-          <w:tcPr>
-            <w:tcW w:w="4106" w:type="dxa"/>
-          </w:tcPr>
-          <w:p>
-            <w:r>
-              <w:t>type</w:t>
-            </w:r>
-          </w:p>
-        </w:tc>
-        <w:tc>
-          <w:tcPr>
-            <w:tcW w:w="4961" w:type="dxa"/>
-          </w:tcPr>
-          <w:p>
-            <w:r>
-              <w:t>String :</w:t>
-            </w:r>
-          </w:p>
-          <w:p>
-            <w:r>
-              <w:t>‘Administrateur’</w:t>
-            </w:r>
-          </w:p>
-          <w:p>
-            <w:r>
-              <w:t>‘MembreMr’</w:t>
-            </w:r>
-          </w:p>
-          <w:p>
-            <w:r>
-              <w:t>‘MembreVolontaire’</w:t>
-            </w:r>
-          </w:p>
-          <w:p>
-            <w:r>
-              <w:t>‘Modérateur’</w:t>
-            </w:r>
-          </w:p>
-          <w:p>
-            <w:r>
-              <w:t>‘Partenaire’</w:t>
-            </w:r>
-          </w:p>
-          <w:p>
-            <w:r>
-              <w:t>‘SuperAdministrateur’</w:t>
-            </w:r>
-          </w:p>
-        </w:tc>
-      </w:tr>
-      <w:tr>
-        <w:tc>
-          <w:tcPr>
-            <w:tcW w:w="4106" w:type="dxa"/>
-          </w:tcPr>
-          <w:p>
-            <w:r>
-              <w:t>status</w:t>
-            </w:r>
-          </w:p>
-        </w:tc>
-        <w:tc>
-          <w:tcPr>
-            <w:tcW w:w="4961" w:type="dxa"/>
-          </w:tcPr>
-          <w:p>
-            <w:r>
-              <w:t>String :</w:t>
-            </w:r>
-          </w:p>
-          <w:p>
-            <w:r>
-              <w:t>‘Actif’</w:t>
-            </w:r>
-          </w:p>
-          <w:p>
-            <w:r>
-              <w:t>‘Demande d’activation’</w:t>
-            </w:r>
-          </w:p>
-          <w:p>
-            <w:r>
-              <w:t>‘Désactivé’</w:t>
-            </w:r>
-          </w:p>
-        </w:tc>
-      </w:tr>
-    </w:tbl>
-    <w:p/>
-    <w:p/>
-    <w:p/>
-    <w:p/>
-    <w:p/>
-    <w:p/>
-    <w:p/>
-    <w:p/>
-    <w:p/>
-    <w:p/>
-    <w:p/>
-    <w:p/>
-    <w:p/>
-    <w:p/>
-    <w:p/>
-    <w:p/>
-    <w:p/>
-    <w:p>
-      <w:pPr>
-        <w:pStyle w:val="Titre2"/>
-      </w:pPr>
-      <w:bookmarkStart w:id="8" w:name="_Toc133883838"/>
-      <w:r>
-        <w:rPr>
-          <w:highlight w:val="cyan"/>
-        </w:rPr>
-        <w:lastRenderedPageBreak/>
-        <w:t>GET /users/{</w:t>
-      </w:r>
-      <w:r>
-        <w:rPr>
-          <w:highlight w:val="cyan"/>
-        </w:rPr>
-        <w:t>helper</w:t>
-      </w:r>
-      <w:r>
-        <w:rPr>
-          <w:highlight w:val="cyan"/>
-        </w:rPr>
-        <w:t>_id}</w:t>
-      </w:r>
-      <w:r>
-        <w:rPr>
-          <w:highlight w:val="cyan"/>
-        </w:rPr>
-        <w:t>/favorites</w:t>
-      </w:r>
-      <w:r>
-        <w:rPr>
-          <w:highlight w:val="cyan"/>
-        </w:rPr>
-        <w:t> : Obtenir</w:t>
-      </w:r>
-      <w:r>
-        <w:rPr>
-          <w:highlight w:val="cyan"/>
-        </w:rPr>
-        <w:t xml:space="preserve"> les utilisateurs (MembreVolontaires) favori d’un utilisateur MembreMr</w:t>
-      </w:r>
-      <w:bookmarkEnd w:id="8"/>
-      <w:r>
-        <w:rPr>
-          <w:highlight w:val="cyan"/>
-        </w:rPr>
-        <w:t xml:space="preserve"> </w:t>
-      </w:r>
-    </w:p>
-    <w:p>
-      <w:pPr>
-        <w:pStyle w:val="Titre3"/>
-        <w:numPr>
-          <w:ilvl w:val="0"/>
-          <w:numId w:val="3"/>
-        </w:numPr>
-      </w:pPr>
-      <w:r>
-        <w:t>Description :</w:t>
-      </w:r>
-    </w:p>
-    <w:p>
-      <w:r>
-        <w:t>Cette route permet de récupérer les informations des utilisateurs MembreVolontaire favori d’un utilisateur MembreMr</w:t>
-      </w:r>
-    </w:p>
-    <w:p>
-      <w:r>
-        <w:t>Droits d’accès :</w:t>
-      </w:r>
-    </w:p>
-    <w:p>
-      <w:r>
-        <w:t>Authentification : Oui</w:t>
-      </w:r>
-    </w:p>
-    <w:p>
-      <w:pPr>
-        <w:pStyle w:val="Paragraphedeliste"/>
-        <w:numPr>
-          <w:ilvl w:val="0"/>
-          <w:numId w:val="3"/>
-        </w:numPr>
-      </w:pPr>
-      <w:r>
-        <w:t>MembreMr : ne peuvent récupérer que des données sur leur propre compte 403</w:t>
-      </w:r>
-    </w:p>
-    <w:p>
-      <w:pPr>
-        <w:pStyle w:val="Titre3"/>
-        <w:numPr>
-          <w:ilvl w:val="0"/>
-          <w:numId w:val="3"/>
-        </w:numPr>
-      </w:pPr>
-      <w:r>
-        <w:t xml:space="preserve">Input : </w:t>
-      </w:r>
-    </w:p>
-    <w:p>
-      <w:r>
-        <w:t>[Pas de données en entrées]</w:t>
-      </w:r>
-    </w:p>
-    <w:p>
-      <w:pPr>
-        <w:pStyle w:val="Titre3"/>
-        <w:numPr>
-          <w:ilvl w:val="0"/>
-          <w:numId w:val="3"/>
-        </w:numPr>
-      </w:pPr>
-      <w:r>
-        <w:t>Output (Statut OK) :</w:t>
-      </w:r>
-    </w:p>
-    <w:p>
-      <w:r>
-        <w:t>Message : ‘Utilisateurs favoris récupérés’.</w:t>
-      </w:r>
-    </w:p>
-    <w:p>
-      <w:r>
-        <w:t>Data [en tableau] :</w:t>
-      </w:r>
-    </w:p>
-    <w:tbl>
-      <w:tblPr>
-        <w:tblW w:w="0" w:type="auto"/>
-        <w:tblBorders>
-          <w:top w:val="single" w:sz="4" w:space="0" w:color="auto"/>
-          <w:left w:val="single" w:sz="4" w:space="0" w:color="auto"/>
-          <w:bottom w:val="single" w:sz="4" w:space="0" w:color="auto"/>
-          <w:right w:val="single" w:sz="4" w:space="0" w:color="auto"/>
-          <w:insideH w:val="single" w:sz="4" w:space="0" w:color="auto"/>
-          <w:insideV w:val="single" w:sz="4" w:space="0" w:color="auto"/>
-        </w:tblBorders>
-        <w:tblLook w:val="04A0" w:firstRow="1" w:lastRow="0" w:firstColumn="1" w:lastColumn="0" w:noHBand="0" w:noVBand="1"/>
-      </w:tblPr>
-      <w:tblGrid>
-        <w:gridCol w:w="4531"/>
-        <w:gridCol w:w="4531"/>
-      </w:tblGrid>
-      <w:tr>
-        <w:tc>
-          <w:tcPr>
-            <w:tcW w:w="4531" w:type="dxa"/>
-          </w:tcPr>
-          <w:p>
-            <w:r>
-              <w:t>Id</w:t>
-            </w:r>
-          </w:p>
-        </w:tc>
-        <w:tc>
-          <w:tcPr>
-            <w:tcW w:w="4531" w:type="dxa"/>
-          </w:tcPr>
-          <w:p>
-            <w:r>
-              <w:t>Integer</w:t>
-            </w:r>
-          </w:p>
-        </w:tc>
-      </w:tr>
-      <w:tr>
-        <w:tc>
-          <w:tcPr>
-            <w:tcW w:w="4531" w:type="dxa"/>
-          </w:tcPr>
-          <w:p>
-            <w:r>
-              <w:t>Email</w:t>
-            </w:r>
-          </w:p>
-        </w:tc>
-        <w:tc>
-          <w:tcPr>
-            <w:tcW w:w="4531" w:type="dxa"/>
-          </w:tcPr>
-          <w:p>
-            <w:r>
-              <w:t>String</w:t>
-            </w:r>
-          </w:p>
-        </w:tc>
-      </w:tr>
-      <w:tr>
-        <w:tc>
-          <w:tcPr>
-            <w:tcW w:w="4531" w:type="dxa"/>
-          </w:tcPr>
-          <w:p>
-            <w:r>
-              <w:t>Surname</w:t>
-            </w:r>
-          </w:p>
-        </w:tc>
-        <w:tc>
-          <w:tcPr>
-            <w:tcW w:w="4531" w:type="dxa"/>
-          </w:tcPr>
-          <w:p>
-            <w:r>
-              <w:t>String</w:t>
-            </w:r>
-          </w:p>
-        </w:tc>
-      </w:tr>
-      <w:tr>
-        <w:tc>
-          <w:tcPr>
-            <w:tcW w:w="4531" w:type="dxa"/>
-          </w:tcPr>
-          <w:p>
-            <w:r>
-              <w:t>Firstname</w:t>
-            </w:r>
-          </w:p>
-        </w:tc>
-        <w:tc>
-          <w:tcPr>
-            <w:tcW w:w="4531" w:type="dxa"/>
-          </w:tcPr>
-          <w:p>
-            <w:r>
-              <w:t>String</w:t>
-            </w:r>
-          </w:p>
-        </w:tc>
-      </w:tr>
-      <w:tr>
-        <w:tc>
-          <w:tcPr>
-            <w:tcW w:w="4531" w:type="dxa"/>
-          </w:tcPr>
-          <w:p>
-            <w:r>
-              <w:t>City</w:t>
-            </w:r>
-          </w:p>
-        </w:tc>
-        <w:tc>
-          <w:tcPr>
-            <w:tcW w:w="4531" w:type="dxa"/>
-          </w:tcPr>
-          <w:p>
-            <w:r>
-              <w:t>String</w:t>
-            </w:r>
-          </w:p>
-        </w:tc>
-      </w:tr>
-      <w:tr>
-        <w:tc>
-          <w:tcPr>
-            <w:tcW w:w="4531" w:type="dxa"/>
-          </w:tcPr>
-          <w:p>
-            <w:r>
-              <w:t>Postal</w:t>
-            </w:r>
-            <w:r>
-              <w:t>_</w:t>
-            </w:r>
-            <w:r>
-              <w:t>code</w:t>
-            </w:r>
-          </w:p>
-        </w:tc>
-        <w:tc>
-          <w:tcPr>
-            <w:tcW w:w="4531" w:type="dxa"/>
-          </w:tcPr>
-          <w:p>
-            <w:r>
-              <w:t>String</w:t>
-            </w:r>
-          </w:p>
-        </w:tc>
-      </w:tr>
-      <w:tr>
-        <w:tc>
-          <w:tcPr>
-            <w:tcW w:w="4531" w:type="dxa"/>
-          </w:tcPr>
-          <w:p>
-            <w:r>
-              <w:t>Point</w:t>
-            </w:r>
-          </w:p>
-        </w:tc>
-        <w:tc>
-          <w:tcPr>
-            <w:tcW w:w="4531" w:type="dxa"/>
-          </w:tcPr>
-          <w:p>
-            <w:r>
-              <w:t>Integer</w:t>
-            </w:r>
-          </w:p>
-        </w:tc>
-      </w:tr>
-    </w:tbl>
-    <w:p/>
-    <w:p/>
-    <w:p/>
-    <w:p/>
-    <w:p/>
-    <w:p/>
-    <w:p/>
-    <w:p/>
-    <w:p/>
-    <w:p/>
-    <w:p/>
-    <w:p>
-      <w:pPr>
-        <w:pStyle w:val="Titre2"/>
-      </w:pPr>
-      <w:bookmarkStart w:id="9" w:name="_Toc133883839"/>
-      <w:r>
-        <w:rPr>
-          <w:highlight w:val="green"/>
-        </w:rPr>
-        <w:lastRenderedPageBreak/>
-        <w:t xml:space="preserve">POST </w:t>
-      </w:r>
-      <w:r>
-        <w:rPr>
-          <w:highlight w:val="green"/>
-        </w:rPr>
-        <w:t>/user</w:t>
-      </w:r>
-      <w:r>
-        <w:rPr>
-          <w:highlight w:val="green"/>
-        </w:rPr>
-        <w:t xml:space="preserve">s : Créer un </w:t>
-      </w:r>
-      <w:r>
-        <w:rPr>
-          <w:highlight w:val="green"/>
-        </w:rPr>
-        <w:t>nouvel</w:t>
-      </w:r>
-      <w:r>
-        <w:rPr>
-          <w:highlight w:val="green"/>
-        </w:rPr>
-        <w:t xml:space="preserve"> utilisateur</w:t>
-      </w:r>
-      <w:bookmarkEnd w:id="9"/>
-    </w:p>
-    <w:p>
-      <w:pPr>
-        <w:pStyle w:val="Titre3"/>
-        <w:numPr>
-          <w:ilvl w:val="0"/>
-          <w:numId w:val="3"/>
-        </w:numPr>
-      </w:pPr>
-      <w:r>
-        <w:t>Description :</w:t>
-      </w:r>
-    </w:p>
-    <w:p>
-      <w:r>
-        <w:t>Avec cette route, l’administrateur pourra créer un nouveau compte de tout type. Un administrateur ne pourra pas créer de compte administrateur. C’est le rôle du superadministrateur.</w:t>
-      </w:r>
-    </w:p>
-    <w:p>
-      <w:pPr>
-        <w:pStyle w:val="Titre3"/>
-        <w:numPr>
-          <w:ilvl w:val="0"/>
-          <w:numId w:val="3"/>
-        </w:numPr>
-      </w:pPr>
-      <w:r>
-        <w:t>Droits d’accès :</w:t>
-      </w:r>
-    </w:p>
-    <w:p>
-      <w:r>
-        <w:t xml:space="preserve">Authentification : </w:t>
-      </w:r>
-      <w:r>
-        <w:t>Non</w:t>
-      </w:r>
-    </w:p>
-    <w:p>
-      <w:pPr>
-        <w:pStyle w:val="Paragraphedeliste"/>
-        <w:numPr>
-          <w:ilvl w:val="0"/>
-          <w:numId w:val="3"/>
-        </w:numPr>
-      </w:pPr>
-      <w:r>
-        <w:t>Utilisateur non connecté, MembreMr, MembreVolontaire, Partenaire, Modérateur : Peut seulement créer des comptes MembreMr, MembreVolontaire. Le compte ne sera par défaut pas actif, le statut sera ‘En demande’.</w:t>
-      </w:r>
-    </w:p>
-    <w:p>
-      <w:pPr>
-        <w:numPr>
-          <w:ilvl w:val="0"/>
-          <w:numId w:val="3"/>
-        </w:numPr>
-      </w:pPr>
-      <w:r>
-        <w:t>Administrateur : Il peut créer des comptes MembreMr, MembreVolontaire, Partenaire, Modérateur. Il ne peut pas créer des comptes Administrateur ni SuperAdministrateur</w:t>
-      </w:r>
-      <w:r>
-        <w:t>. Le compte sera directement actif.</w:t>
-      </w:r>
-    </w:p>
-    <w:p>
-      <w:pPr>
-        <w:numPr>
-          <w:ilvl w:val="0"/>
-          <w:numId w:val="3"/>
-        </w:numPr>
-      </w:pPr>
-      <w:r>
-        <w:t>SuperAdministrateur : Il peut créer tout type de créer et n’a aucune limitation</w:t>
-      </w:r>
-      <w:r>
-        <w:t>. Le compte sera directement actif.</w:t>
-      </w:r>
-    </w:p>
-    <w:p>
-      <w:pPr>
-        <w:pStyle w:val="Titre3"/>
-        <w:numPr>
-          <w:ilvl w:val="0"/>
-          <w:numId w:val="3"/>
-        </w:numPr>
-      </w:pPr>
-      <w:r>
-        <w:t xml:space="preserve">Input : </w:t>
-      </w:r>
-    </w:p>
-    <w:p/>
+      <w:r>
+        <w:t>Pour le modérateur :</w:t>
+      </w:r>
+    </w:p>
     <w:tbl>
       <w:tblPr>
         <w:tblW w:w="0" w:type="auto"/>
@@ -5342,12 +4578,853 @@
           </w:tcPr>
           <w:p>
             <w:r>
+              <w:t>type</w:t>
+            </w:r>
+          </w:p>
+        </w:tc>
+        <w:tc>
+          <w:tcPr>
+            <w:tcW w:w="3021" w:type="dxa"/>
+          </w:tcPr>
+          <w:p>
+            <w:r>
+              <w:t>‘MembreMr’</w:t>
+            </w:r>
+          </w:p>
+          <w:p>
+            <w:r>
+              <w:t>‘M</w:t>
+            </w:r>
+            <w:r>
+              <w:t>e</w:t>
+            </w:r>
+            <w:r>
+              <w:t>mbreVolontaire’</w:t>
+            </w:r>
+          </w:p>
+        </w:tc>
+        <w:tc>
+          <w:tcPr>
+            <w:tcW w:w="3021" w:type="dxa"/>
+          </w:tcPr>
+          <w:p>
+            <w:r>
+              <w:t>Requis</w:t>
+            </w:r>
+          </w:p>
+        </w:tc>
+      </w:tr>
+    </w:tbl>
+    <w:p/>
+    <w:p>
+      <w:pPr>
+        <w:pStyle w:val="Titre3"/>
+        <w:numPr>
+          <w:ilvl w:val="0"/>
+          <w:numId w:val="3"/>
+        </w:numPr>
+      </w:pPr>
+      <w:r>
+        <w:t>Output (Statut OK) :</w:t>
+      </w:r>
+    </w:p>
+    <w:p>
+      <w:r>
+        <w:t>Message : ‘Utilisateurs récupérés’.</w:t>
+      </w:r>
+    </w:p>
+    <w:p>
+      <w:r>
+        <w:t>Data :</w:t>
+      </w:r>
+    </w:p>
+    <w:tbl>
+      <w:tblPr>
+        <w:tblW w:w="9067" w:type="dxa"/>
+        <w:tblBorders>
+          <w:top w:val="single" w:sz="4" w:space="0" w:color="auto"/>
+          <w:left w:val="single" w:sz="4" w:space="0" w:color="auto"/>
+          <w:bottom w:val="single" w:sz="4" w:space="0" w:color="auto"/>
+          <w:right w:val="single" w:sz="4" w:space="0" w:color="auto"/>
+          <w:insideH w:val="single" w:sz="4" w:space="0" w:color="auto"/>
+          <w:insideV w:val="single" w:sz="4" w:space="0" w:color="auto"/>
+        </w:tblBorders>
+        <w:tblLook w:val="04A0" w:firstRow="1" w:lastRow="0" w:firstColumn="1" w:lastColumn="0" w:noHBand="0" w:noVBand="1"/>
+      </w:tblPr>
+      <w:tblGrid>
+        <w:gridCol w:w="4106"/>
+        <w:gridCol w:w="4961"/>
+      </w:tblGrid>
+      <w:tr>
+        <w:tc>
+          <w:tcPr>
+            <w:tcW w:w="4106" w:type="dxa"/>
+          </w:tcPr>
+          <w:p>
+            <w:r>
+              <w:t>Id</w:t>
+            </w:r>
+          </w:p>
+        </w:tc>
+        <w:tc>
+          <w:tcPr>
+            <w:tcW w:w="4961" w:type="dxa"/>
+          </w:tcPr>
+          <w:p>
+            <w:r>
+              <w:t>Integer</w:t>
+            </w:r>
+          </w:p>
+        </w:tc>
+      </w:tr>
+      <w:tr>
+        <w:tc>
+          <w:tcPr>
+            <w:tcW w:w="4106" w:type="dxa"/>
+          </w:tcPr>
+          <w:p>
+            <w:r>
+              <w:lastRenderedPageBreak/>
               <w:t>Email</w:t>
             </w:r>
           </w:p>
         </w:tc>
         <w:tc>
           <w:tcPr>
+            <w:tcW w:w="4961" w:type="dxa"/>
+          </w:tcPr>
+          <w:p>
+            <w:r>
+              <w:t>String</w:t>
+            </w:r>
+          </w:p>
+        </w:tc>
+      </w:tr>
+      <w:tr>
+        <w:tc>
+          <w:tcPr>
+            <w:tcW w:w="4106" w:type="dxa"/>
+          </w:tcPr>
+          <w:p>
+            <w:r>
+              <w:t>Surname</w:t>
+            </w:r>
+          </w:p>
+        </w:tc>
+        <w:tc>
+          <w:tcPr>
+            <w:tcW w:w="4961" w:type="dxa"/>
+          </w:tcPr>
+          <w:p>
+            <w:r>
+              <w:t>String</w:t>
+            </w:r>
+          </w:p>
+        </w:tc>
+      </w:tr>
+      <w:tr>
+        <w:tc>
+          <w:tcPr>
+            <w:tcW w:w="4106" w:type="dxa"/>
+          </w:tcPr>
+          <w:p>
+            <w:r>
+              <w:t>Firstname</w:t>
+            </w:r>
+          </w:p>
+        </w:tc>
+        <w:tc>
+          <w:tcPr>
+            <w:tcW w:w="4961" w:type="dxa"/>
+          </w:tcPr>
+          <w:p>
+            <w:r>
+              <w:t>String</w:t>
+            </w:r>
+          </w:p>
+        </w:tc>
+      </w:tr>
+      <w:tr>
+        <w:tc>
+          <w:tcPr>
+            <w:tcW w:w="4106" w:type="dxa"/>
+          </w:tcPr>
+          <w:p>
+            <w:r>
+              <w:t>City</w:t>
+            </w:r>
+          </w:p>
+        </w:tc>
+        <w:tc>
+          <w:tcPr>
+            <w:tcW w:w="4961" w:type="dxa"/>
+          </w:tcPr>
+          <w:p>
+            <w:r>
+              <w:t>String</w:t>
+            </w:r>
+          </w:p>
+        </w:tc>
+      </w:tr>
+      <w:tr>
+        <w:tc>
+          <w:tcPr>
+            <w:tcW w:w="4106" w:type="dxa"/>
+          </w:tcPr>
+          <w:p>
+            <w:r>
+              <w:t>Postal</w:t>
+            </w:r>
+            <w:r>
+              <w:t>_</w:t>
+            </w:r>
+            <w:r>
+              <w:t>code</w:t>
+            </w:r>
+          </w:p>
+        </w:tc>
+        <w:tc>
+          <w:tcPr>
+            <w:tcW w:w="4961" w:type="dxa"/>
+          </w:tcPr>
+          <w:p>
+            <w:r>
+              <w:t>String</w:t>
+            </w:r>
+          </w:p>
+        </w:tc>
+      </w:tr>
+      <w:tr>
+        <w:tc>
+          <w:tcPr>
+            <w:tcW w:w="4106" w:type="dxa"/>
+          </w:tcPr>
+          <w:p>
+            <w:r>
+              <w:t>Point</w:t>
+            </w:r>
+          </w:p>
+        </w:tc>
+        <w:tc>
+          <w:tcPr>
+            <w:tcW w:w="4961" w:type="dxa"/>
+          </w:tcPr>
+          <w:p>
+            <w:r>
+              <w:t>Entier</w:t>
+            </w:r>
+          </w:p>
+        </w:tc>
+      </w:tr>
+      <w:tr>
+        <w:tc>
+          <w:tcPr>
+            <w:tcW w:w="4106" w:type="dxa"/>
+          </w:tcPr>
+          <w:p>
+            <w:r>
+              <w:t>Date</w:t>
+            </w:r>
+            <w:r>
+              <w:t>_</w:t>
+            </w:r>
+            <w:r>
+              <w:t>insert</w:t>
+            </w:r>
+          </w:p>
+        </w:tc>
+        <w:tc>
+          <w:tcPr>
+            <w:tcW w:w="4961" w:type="dxa"/>
+          </w:tcPr>
+          <w:p>
+            <w:r>
+              <w:t>DateTime</w:t>
+            </w:r>
+          </w:p>
+        </w:tc>
+      </w:tr>
+      <w:tr>
+        <w:tc>
+          <w:tcPr>
+            <w:tcW w:w="4106" w:type="dxa"/>
+          </w:tcPr>
+          <w:p>
+            <w:r>
+              <w:t>type</w:t>
+            </w:r>
+          </w:p>
+        </w:tc>
+        <w:tc>
+          <w:tcPr>
+            <w:tcW w:w="4961" w:type="dxa"/>
+          </w:tcPr>
+          <w:p>
+            <w:r>
+              <w:t>String :</w:t>
+            </w:r>
+          </w:p>
+          <w:p>
+            <w:r>
+              <w:t>‘Administrateur’</w:t>
+            </w:r>
+          </w:p>
+          <w:p>
+            <w:r>
+              <w:t>‘MembreMr’</w:t>
+            </w:r>
+          </w:p>
+          <w:p>
+            <w:r>
+              <w:t>‘MembreVolontaire’</w:t>
+            </w:r>
+          </w:p>
+          <w:p>
+            <w:r>
+              <w:t>‘Modérateur’</w:t>
+            </w:r>
+          </w:p>
+          <w:p>
+            <w:r>
+              <w:t>‘Partenaire’</w:t>
+            </w:r>
+          </w:p>
+          <w:p>
+            <w:r>
+              <w:t>‘SuperAdministrateur’</w:t>
+            </w:r>
+          </w:p>
+        </w:tc>
+      </w:tr>
+      <w:tr>
+        <w:tc>
+          <w:tcPr>
+            <w:tcW w:w="4106" w:type="dxa"/>
+          </w:tcPr>
+          <w:p>
+            <w:r>
+              <w:t>status</w:t>
+            </w:r>
+          </w:p>
+        </w:tc>
+        <w:tc>
+          <w:tcPr>
+            <w:tcW w:w="4961" w:type="dxa"/>
+          </w:tcPr>
+          <w:p>
+            <w:r>
+              <w:t>String :</w:t>
+            </w:r>
+          </w:p>
+          <w:p>
+            <w:r>
+              <w:t>‘Actif’</w:t>
+            </w:r>
+          </w:p>
+          <w:p>
+            <w:r>
+              <w:t>‘Demande d’activation’</w:t>
+            </w:r>
+          </w:p>
+          <w:p>
+            <w:r>
+              <w:t>‘Désactivé’</w:t>
+            </w:r>
+          </w:p>
+        </w:tc>
+      </w:tr>
+    </w:tbl>
+    <w:p/>
+    <w:p/>
+    <w:p/>
+    <w:p/>
+    <w:p/>
+    <w:p/>
+    <w:p/>
+    <w:p/>
+    <w:p/>
+    <w:p/>
+    <w:p/>
+    <w:p/>
+    <w:p/>
+    <w:p/>
+    <w:p/>
+    <w:p/>
+    <w:p/>
+    <w:p>
+      <w:pPr>
+        <w:pStyle w:val="Titre2"/>
+      </w:pPr>
+      <w:bookmarkStart w:id="8" w:name="_Toc133972564"/>
+      <w:r>
+        <w:rPr>
+          <w:highlight w:val="cyan"/>
+        </w:rPr>
+        <w:t>GET /users/{</w:t>
+      </w:r>
+      <w:r>
+        <w:rPr>
+          <w:highlight w:val="cyan"/>
+        </w:rPr>
+        <w:t>helper</w:t>
+      </w:r>
+      <w:r>
+        <w:rPr>
+          <w:highlight w:val="cyan"/>
+        </w:rPr>
+        <w:t>_id}</w:t>
+      </w:r>
+      <w:r>
+        <w:rPr>
+          <w:highlight w:val="cyan"/>
+        </w:rPr>
+        <w:t>/favorites</w:t>
+      </w:r>
+      <w:r>
+        <w:rPr>
+          <w:highlight w:val="cyan"/>
+        </w:rPr>
+        <w:t> : Obtenir</w:t>
+      </w:r>
+      <w:r>
+        <w:rPr>
+          <w:highlight w:val="cyan"/>
+        </w:rPr>
+        <w:t xml:space="preserve"> les utilisateurs (MembreVolontaires) favori d’un utilisateur MembreMr</w:t>
+      </w:r>
+      <w:bookmarkEnd w:id="8"/>
+      <w:r>
+        <w:rPr>
+          <w:highlight w:val="cyan"/>
+        </w:rPr>
+        <w:t xml:space="preserve"> </w:t>
+      </w:r>
+    </w:p>
+    <w:p>
+      <w:pPr>
+        <w:pStyle w:val="Titre3"/>
+        <w:numPr>
+          <w:ilvl w:val="0"/>
+          <w:numId w:val="3"/>
+        </w:numPr>
+      </w:pPr>
+      <w:r>
+        <w:t>Description :</w:t>
+      </w:r>
+    </w:p>
+    <w:p>
+      <w:r>
+        <w:t>Cette route permet de récupérer les informations des utilisateurs MembreVolontaire favori d’un utilisateur MembreMr</w:t>
+      </w:r>
+    </w:p>
+    <w:p>
+      <w:r>
+        <w:t>Droits d’accès :</w:t>
+      </w:r>
+    </w:p>
+    <w:p>
+      <w:r>
+        <w:t>Authentification : Oui</w:t>
+      </w:r>
+    </w:p>
+    <w:p>
+      <w:pPr>
+        <w:pStyle w:val="Paragraphedeliste"/>
+        <w:numPr>
+          <w:ilvl w:val="0"/>
+          <w:numId w:val="3"/>
+        </w:numPr>
+      </w:pPr>
+      <w:r>
+        <w:t>MembreMr : ne peuvent récupérer que des données sur leur propre compte 403</w:t>
+      </w:r>
+    </w:p>
+    <w:p>
+      <w:pPr>
+        <w:pStyle w:val="Titre3"/>
+        <w:numPr>
+          <w:ilvl w:val="0"/>
+          <w:numId w:val="3"/>
+        </w:numPr>
+      </w:pPr>
+      <w:r>
+        <w:t xml:space="preserve">Input : </w:t>
+      </w:r>
+    </w:p>
+    <w:p>
+      <w:r>
+        <w:t>[Pas de données en entrées]</w:t>
+      </w:r>
+    </w:p>
+    <w:p>
+      <w:pPr>
+        <w:pStyle w:val="Titre3"/>
+        <w:numPr>
+          <w:ilvl w:val="0"/>
+          <w:numId w:val="3"/>
+        </w:numPr>
+      </w:pPr>
+      <w:r>
+        <w:t>Output (Statut OK) :</w:t>
+      </w:r>
+    </w:p>
+    <w:p>
+      <w:r>
+        <w:t>Message : ‘Utilisateurs favoris récupérés’.</w:t>
+      </w:r>
+    </w:p>
+    <w:p>
+      <w:r>
+        <w:t>Data [en tableau] :</w:t>
+      </w:r>
+    </w:p>
+    <w:tbl>
+      <w:tblPr>
+        <w:tblW w:w="0" w:type="auto"/>
+        <w:tblBorders>
+          <w:top w:val="single" w:sz="4" w:space="0" w:color="auto"/>
+          <w:left w:val="single" w:sz="4" w:space="0" w:color="auto"/>
+          <w:bottom w:val="single" w:sz="4" w:space="0" w:color="auto"/>
+          <w:right w:val="single" w:sz="4" w:space="0" w:color="auto"/>
+          <w:insideH w:val="single" w:sz="4" w:space="0" w:color="auto"/>
+          <w:insideV w:val="single" w:sz="4" w:space="0" w:color="auto"/>
+        </w:tblBorders>
+        <w:tblLook w:val="04A0" w:firstRow="1" w:lastRow="0" w:firstColumn="1" w:lastColumn="0" w:noHBand="0" w:noVBand="1"/>
+      </w:tblPr>
+      <w:tblGrid>
+        <w:gridCol w:w="4531"/>
+        <w:gridCol w:w="4531"/>
+      </w:tblGrid>
+      <w:tr>
+        <w:tc>
+          <w:tcPr>
+            <w:tcW w:w="4531" w:type="dxa"/>
+          </w:tcPr>
+          <w:p>
+            <w:r>
+              <w:t>Id</w:t>
+            </w:r>
+          </w:p>
+        </w:tc>
+        <w:tc>
+          <w:tcPr>
+            <w:tcW w:w="4531" w:type="dxa"/>
+          </w:tcPr>
+          <w:p>
+            <w:r>
+              <w:t>Integer</w:t>
+            </w:r>
+          </w:p>
+        </w:tc>
+      </w:tr>
+      <w:tr>
+        <w:tc>
+          <w:tcPr>
+            <w:tcW w:w="4531" w:type="dxa"/>
+          </w:tcPr>
+          <w:p>
+            <w:r>
+              <w:t>Email</w:t>
+            </w:r>
+          </w:p>
+        </w:tc>
+        <w:tc>
+          <w:tcPr>
+            <w:tcW w:w="4531" w:type="dxa"/>
+          </w:tcPr>
+          <w:p>
+            <w:r>
+              <w:t>String</w:t>
+            </w:r>
+          </w:p>
+        </w:tc>
+      </w:tr>
+      <w:tr>
+        <w:tc>
+          <w:tcPr>
+            <w:tcW w:w="4531" w:type="dxa"/>
+          </w:tcPr>
+          <w:p>
+            <w:r>
+              <w:t>Surname</w:t>
+            </w:r>
+          </w:p>
+        </w:tc>
+        <w:tc>
+          <w:tcPr>
+            <w:tcW w:w="4531" w:type="dxa"/>
+          </w:tcPr>
+          <w:p>
+            <w:r>
+              <w:t>String</w:t>
+            </w:r>
+          </w:p>
+        </w:tc>
+      </w:tr>
+      <w:tr>
+        <w:tc>
+          <w:tcPr>
+            <w:tcW w:w="4531" w:type="dxa"/>
+          </w:tcPr>
+          <w:p>
+            <w:r>
+              <w:t>Firstname</w:t>
+            </w:r>
+          </w:p>
+        </w:tc>
+        <w:tc>
+          <w:tcPr>
+            <w:tcW w:w="4531" w:type="dxa"/>
+          </w:tcPr>
+          <w:p>
+            <w:r>
+              <w:t>String</w:t>
+            </w:r>
+          </w:p>
+        </w:tc>
+      </w:tr>
+      <w:tr>
+        <w:tc>
+          <w:tcPr>
+            <w:tcW w:w="4531" w:type="dxa"/>
+          </w:tcPr>
+          <w:p>
+            <w:r>
+              <w:t>City</w:t>
+            </w:r>
+          </w:p>
+        </w:tc>
+        <w:tc>
+          <w:tcPr>
+            <w:tcW w:w="4531" w:type="dxa"/>
+          </w:tcPr>
+          <w:p>
+            <w:r>
+              <w:t>String</w:t>
+            </w:r>
+          </w:p>
+        </w:tc>
+      </w:tr>
+      <w:tr>
+        <w:tc>
+          <w:tcPr>
+            <w:tcW w:w="4531" w:type="dxa"/>
+          </w:tcPr>
+          <w:p>
+            <w:r>
+              <w:t>Postal</w:t>
+            </w:r>
+            <w:r>
+              <w:t>_</w:t>
+            </w:r>
+            <w:r>
+              <w:t>code</w:t>
+            </w:r>
+          </w:p>
+        </w:tc>
+        <w:tc>
+          <w:tcPr>
+            <w:tcW w:w="4531" w:type="dxa"/>
+          </w:tcPr>
+          <w:p>
+            <w:r>
+              <w:t>String</w:t>
+            </w:r>
+          </w:p>
+        </w:tc>
+      </w:tr>
+      <w:tr>
+        <w:tc>
+          <w:tcPr>
+            <w:tcW w:w="4531" w:type="dxa"/>
+          </w:tcPr>
+          <w:p>
+            <w:r>
+              <w:t>Point</w:t>
+            </w:r>
+          </w:p>
+        </w:tc>
+        <w:tc>
+          <w:tcPr>
+            <w:tcW w:w="4531" w:type="dxa"/>
+          </w:tcPr>
+          <w:p>
+            <w:r>
+              <w:t>Integer</w:t>
+            </w:r>
+          </w:p>
+        </w:tc>
+      </w:tr>
+    </w:tbl>
+    <w:p/>
+    <w:p/>
+    <w:p/>
+    <w:p/>
+    <w:p/>
+    <w:p/>
+    <w:p/>
+    <w:p/>
+    <w:p/>
+    <w:p/>
+    <w:p/>
+    <w:p>
+      <w:pPr>
+        <w:pStyle w:val="Titre2"/>
+      </w:pPr>
+      <w:bookmarkStart w:id="9" w:name="_Toc133972565"/>
+      <w:r>
+        <w:rPr>
+          <w:highlight w:val="green"/>
+        </w:rPr>
+        <w:t xml:space="preserve">POST </w:t>
+      </w:r>
+      <w:r>
+        <w:rPr>
+          <w:highlight w:val="green"/>
+        </w:rPr>
+        <w:t>/user</w:t>
+      </w:r>
+      <w:r>
+        <w:rPr>
+          <w:highlight w:val="green"/>
+        </w:rPr>
+        <w:t xml:space="preserve">s : Créer un </w:t>
+      </w:r>
+      <w:r>
+        <w:rPr>
+          <w:highlight w:val="green"/>
+        </w:rPr>
+        <w:t>nouvel</w:t>
+      </w:r>
+      <w:r>
+        <w:rPr>
+          <w:highlight w:val="green"/>
+        </w:rPr>
+        <w:t xml:space="preserve"> utilisateur</w:t>
+      </w:r>
+      <w:bookmarkEnd w:id="9"/>
+    </w:p>
+    <w:p>
+      <w:pPr>
+        <w:pStyle w:val="Titre3"/>
+        <w:numPr>
+          <w:ilvl w:val="0"/>
+          <w:numId w:val="3"/>
+        </w:numPr>
+      </w:pPr>
+      <w:r>
+        <w:t>Description :</w:t>
+      </w:r>
+    </w:p>
+    <w:p>
+      <w:r>
+        <w:t>Avec cette route, l’administrateur pourra créer un nouveau compte de tout type. Un administrateur ne pourra pas créer de compte administrateur. C’est le rôle du superadministrateur.</w:t>
+      </w:r>
+    </w:p>
+    <w:p>
+      <w:pPr>
+        <w:pStyle w:val="Titre3"/>
+        <w:numPr>
+          <w:ilvl w:val="0"/>
+          <w:numId w:val="3"/>
+        </w:numPr>
+      </w:pPr>
+      <w:r>
+        <w:t>Droits d’accès :</w:t>
+      </w:r>
+    </w:p>
+    <w:p>
+      <w:r>
+        <w:t xml:space="preserve">Authentification : </w:t>
+      </w:r>
+      <w:r>
+        <w:t>Non</w:t>
+      </w:r>
+    </w:p>
+    <w:p>
+      <w:pPr>
+        <w:pStyle w:val="Paragraphedeliste"/>
+        <w:numPr>
+          <w:ilvl w:val="0"/>
+          <w:numId w:val="3"/>
+        </w:numPr>
+      </w:pPr>
+      <w:r>
+        <w:t>Utilisateur non connecté, MembreMr, MembreVolontaire, Partenaire, Modérateur : Peut seulement créer des comptes MembreMr, MembreVolontaire. Le compte ne sera par défaut pas actif, le statut sera ‘En demande’.</w:t>
+      </w:r>
+    </w:p>
+    <w:p>
+      <w:pPr>
+        <w:numPr>
+          <w:ilvl w:val="0"/>
+          <w:numId w:val="3"/>
+        </w:numPr>
+      </w:pPr>
+      <w:r>
+        <w:t>Administrateur : Il peut créer des comptes MembreMr, MembreVolontaire, Partenaire, Modérateur. Il ne peut pas créer des comptes Administrateur ni SuperAdministrateur</w:t>
+      </w:r>
+      <w:r>
+        <w:t>. Le compte sera directement actif.</w:t>
+      </w:r>
+    </w:p>
+    <w:p>
+      <w:pPr>
+        <w:numPr>
+          <w:ilvl w:val="0"/>
+          <w:numId w:val="3"/>
+        </w:numPr>
+      </w:pPr>
+      <w:r>
+        <w:t>SuperAdministrateur : Il peut créer tout type de créer et n’a aucune limitation</w:t>
+      </w:r>
+      <w:r>
+        <w:t>. Le compte sera directement actif.</w:t>
+      </w:r>
+    </w:p>
+    <w:p>
+      <w:pPr>
+        <w:pStyle w:val="Titre3"/>
+        <w:numPr>
+          <w:ilvl w:val="0"/>
+          <w:numId w:val="3"/>
+        </w:numPr>
+      </w:pPr>
+      <w:r>
+        <w:t xml:space="preserve">Input : </w:t>
+      </w:r>
+    </w:p>
+    <w:p/>
+    <w:tbl>
+      <w:tblPr>
+        <w:tblW w:w="0" w:type="auto"/>
+        <w:tblBorders>
+          <w:top w:val="single" w:sz="4" w:space="0" w:color="auto"/>
+          <w:left w:val="single" w:sz="4" w:space="0" w:color="auto"/>
+          <w:bottom w:val="single" w:sz="4" w:space="0" w:color="auto"/>
+          <w:right w:val="single" w:sz="4" w:space="0" w:color="auto"/>
+          <w:insideH w:val="single" w:sz="4" w:space="0" w:color="auto"/>
+          <w:insideV w:val="single" w:sz="4" w:space="0" w:color="auto"/>
+        </w:tblBorders>
+        <w:tblLook w:val="04A0" w:firstRow="1" w:lastRow="0" w:firstColumn="1" w:lastColumn="0" w:noHBand="0" w:noVBand="1"/>
+      </w:tblPr>
+      <w:tblGrid>
+        <w:gridCol w:w="3020"/>
+        <w:gridCol w:w="3021"/>
+        <w:gridCol w:w="3021"/>
+      </w:tblGrid>
+      <w:tr>
+        <w:tc>
+          <w:tcPr>
+            <w:tcW w:w="3020" w:type="dxa"/>
+          </w:tcPr>
+          <w:p>
+            <w:r>
+              <w:t>Email</w:t>
+            </w:r>
+          </w:p>
+        </w:tc>
+        <w:tc>
+          <w:tcPr>
             <w:tcW w:w="3021" w:type="dxa"/>
           </w:tcPr>
           <w:p>
@@ -5588,6 +5665,7 @@
           </w:p>
           <w:p>
             <w:r>
+              <w:lastRenderedPageBreak/>
               <w:t>‘MembreEtat’</w:t>
             </w:r>
           </w:p>
@@ -5598,6 +5676,7 @@
           </w:tcPr>
           <w:p>
             <w:r>
+              <w:lastRenderedPageBreak/>
               <w:t>Requis</w:t>
             </w:r>
           </w:p>
@@ -5632,7 +5711,6 @@
         <w:rPr>
           <w:noProof/>
         </w:rPr>
-        <w:lastRenderedPageBreak/>
         <w:drawing>
           <wp:inline distT="0" distB="0" distL="0" distR="0" wp14:anchorId="3CBED9FB" wp14:editId="3F7F74EB">
             <wp:extent cx="5760720" cy="3421380"/>
@@ -5690,12 +5768,11 @@
       <w:pPr>
         <w:pStyle w:val="Titre2"/>
       </w:pPr>
-      <w:bookmarkStart w:id="10" w:name="_Toc133883840"/>
+      <w:bookmarkStart w:id="10" w:name="_Toc133972566"/>
       <w:r>
         <w:rPr>
           <w:highlight w:val="green"/>
         </w:rPr>
-        <w:lastRenderedPageBreak/>
         <w:t>POST /users/{</w:t>
       </w:r>
       <w:r>
@@ -5902,12 +5979,11 @@
       <w:pPr>
         <w:pStyle w:val="Titre2"/>
       </w:pPr>
-      <w:bookmarkStart w:id="11" w:name="_Toc133883841"/>
+      <w:bookmarkStart w:id="11" w:name="_Toc133972567"/>
       <w:r>
         <w:rPr>
           <w:highlight w:val="yellow"/>
         </w:rPr>
-        <w:lastRenderedPageBreak/>
         <w:t xml:space="preserve">PUT </w:t>
       </w:r>
       <w:r>
@@ -6235,12 +6311,11 @@
       <w:pPr>
         <w:pStyle w:val="Titre2"/>
       </w:pPr>
-      <w:bookmarkStart w:id="12" w:name="_Toc133883842"/>
+      <w:bookmarkStart w:id="12" w:name="_Toc133972568"/>
       <w:r>
         <w:rPr>
           <w:highlight w:val="yellow"/>
         </w:rPr>
-        <w:lastRenderedPageBreak/>
         <w:t>PUT /users/{user_id</w:t>
       </w:r>
       <w:r>
@@ -6491,12 +6566,11 @@
       <w:pPr>
         <w:pStyle w:val="Titre2"/>
       </w:pPr>
-      <w:bookmarkStart w:id="13" w:name="_Toc133883843"/>
+      <w:bookmarkStart w:id="13" w:name="_Toc133972569"/>
       <w:r>
         <w:rPr>
           <w:highlight w:val="yellow"/>
         </w:rPr>
-        <w:lastRenderedPageBreak/>
         <w:t>PUT /users/{user_id}/proofidentity : Envoi des justificatifs d’identité</w:t>
       </w:r>
       <w:bookmarkEnd w:id="13"/>
@@ -6756,7 +6830,170 @@
       <w:pPr>
         <w:pStyle w:val="Titre2"/>
       </w:pPr>
-      <w:bookmarkStart w:id="14" w:name="_Toc133883844"/>
+      <w:bookmarkStart w:id="14" w:name="_Toc133972570"/>
+      <w:r>
+        <w:rPr>
+          <w:highlight w:val="red"/>
+        </w:rPr>
+        <w:t xml:space="preserve">DELETE </w:t>
+      </w:r>
+      <w:r>
+        <w:rPr>
+          <w:highlight w:val="red"/>
+        </w:rPr>
+        <w:t>/user</w:t>
+      </w:r>
+      <w:r>
+        <w:rPr>
+          <w:highlight w:val="red"/>
+        </w:rPr>
+        <w:t>s/</w:t>
+      </w:r>
+      <w:r>
+        <w:rPr>
+          <w:highlight w:val="red"/>
+        </w:rPr>
+        <w:t>{user</w:t>
+      </w:r>
+      <w:r>
+        <w:rPr>
+          <w:highlight w:val="red"/>
+        </w:rPr>
+        <w:t>_id} : Supprimer un utilisateur</w:t>
+      </w:r>
+      <w:bookmarkEnd w:id="14"/>
+    </w:p>
+    <w:p>
+      <w:pPr>
+        <w:pStyle w:val="Titre3"/>
+        <w:numPr>
+          <w:ilvl w:val="0"/>
+          <w:numId w:val="3"/>
+        </w:numPr>
+      </w:pPr>
+      <w:r>
+        <w:t>Description :</w:t>
+      </w:r>
+    </w:p>
+    <w:p>
+      <w:r>
+        <w:t>Cette route permet de supprimer un utilisateur à partir de son identifiant.</w:t>
+      </w:r>
+    </w:p>
+    <w:p>
+      <w:pPr>
+        <w:pStyle w:val="Titre3"/>
+        <w:numPr>
+          <w:ilvl w:val="0"/>
+          <w:numId w:val="3"/>
+        </w:numPr>
+      </w:pPr>
+      <w:r>
+        <w:t>Droits d’accès :</w:t>
+      </w:r>
+    </w:p>
+    <w:p>
+      <w:r>
+        <w:t>Authentification : Oui</w:t>
+      </w:r>
+    </w:p>
+    <w:p>
+      <w:pPr>
+        <w:pStyle w:val="Paragraphedeliste"/>
+        <w:numPr>
+          <w:ilvl w:val="0"/>
+          <w:numId w:val="3"/>
+        </w:numPr>
+      </w:pPr>
+      <w:r>
+        <w:t>MembreMr, MembreVolontaire, Partenaire, Modérateur : Peut seulement supprimer seulement son propre compte</w:t>
+      </w:r>
+    </w:p>
+    <w:p>
+      <w:pPr>
+        <w:numPr>
+          <w:ilvl w:val="0"/>
+          <w:numId w:val="3"/>
+        </w:numPr>
+      </w:pPr>
+      <w:r>
+        <w:t>Administrateur : Les administrateur ne peuvent supprimer que des comptes MembreMr, MembreVolontaire, Partenaire, Modérateur</w:t>
+      </w:r>
+      <w:r>
+        <w:t>. Il peut bien entendu supprimer son propre compte</w:t>
+      </w:r>
+    </w:p>
+    <w:p>
+      <w:pPr>
+        <w:numPr>
+          <w:ilvl w:val="0"/>
+          <w:numId w:val="3"/>
+        </w:numPr>
+      </w:pPr>
+      <w:r>
+        <w:t>SuperAdministrateur : Ils peuvent supprimer tous types de compte</w:t>
+      </w:r>
+    </w:p>
+    <w:p>
+      <w:pPr>
+        <w:pStyle w:val="Titre3"/>
+        <w:numPr>
+          <w:ilvl w:val="0"/>
+          <w:numId w:val="3"/>
+        </w:numPr>
+      </w:pPr>
+      <w:r>
+        <w:t xml:space="preserve">Input : </w:t>
+      </w:r>
+    </w:p>
+    <w:p>
+      <w:r>
+        <w:t>[Pas de données d’entrées]</w:t>
+      </w:r>
+    </w:p>
+    <w:p>
+      <w:pPr>
+        <w:pStyle w:val="Titre3"/>
+        <w:numPr>
+          <w:ilvl w:val="0"/>
+          <w:numId w:val="3"/>
+        </w:numPr>
+      </w:pPr>
+      <w:r>
+        <w:t>Output (Statut OK) :</w:t>
+      </w:r>
+    </w:p>
+    <w:p>
+      <w:r>
+        <w:t>Message : ‘Utilisateur supprimé’</w:t>
+      </w:r>
+    </w:p>
+    <w:p>
+      <w:r>
+        <w:t>Data : [Pas de données]</w:t>
+      </w:r>
+    </w:p>
+    <w:p/>
+    <w:p/>
+    <w:p/>
+    <w:p/>
+    <w:p/>
+    <w:p/>
+    <w:p/>
+    <w:p/>
+    <w:p/>
+    <w:p/>
+    <w:p/>
+    <w:p/>
+    <w:p/>
+    <w:p/>
+    <w:p/>
+    <w:p/>
+    <w:p>
+      <w:pPr>
+        <w:pStyle w:val="Titre2"/>
+      </w:pPr>
+      <w:bookmarkStart w:id="15" w:name="_Toc133972571"/>
       <w:r>
         <w:rPr>
           <w:highlight w:val="red"/>
@@ -6786,170 +7023,6 @@
         <w:rPr>
           <w:highlight w:val="red"/>
         </w:rPr>
-        <w:t>_id} : Supprimer un utilisateur</w:t>
-      </w:r>
-      <w:bookmarkEnd w:id="14"/>
-    </w:p>
-    <w:p>
-      <w:pPr>
-        <w:pStyle w:val="Titre3"/>
-        <w:numPr>
-          <w:ilvl w:val="0"/>
-          <w:numId w:val="3"/>
-        </w:numPr>
-      </w:pPr>
-      <w:r>
-        <w:t>Description :</w:t>
-      </w:r>
-    </w:p>
-    <w:p>
-      <w:r>
-        <w:t>Cette route permet de supprimer un utilisateur à partir de son identifiant.</w:t>
-      </w:r>
-    </w:p>
-    <w:p>
-      <w:pPr>
-        <w:pStyle w:val="Titre3"/>
-        <w:numPr>
-          <w:ilvl w:val="0"/>
-          <w:numId w:val="3"/>
-        </w:numPr>
-      </w:pPr>
-      <w:r>
-        <w:t>Droits d’accès :</w:t>
-      </w:r>
-    </w:p>
-    <w:p>
-      <w:r>
-        <w:t>Authentification : Oui</w:t>
-      </w:r>
-    </w:p>
-    <w:p>
-      <w:pPr>
-        <w:pStyle w:val="Paragraphedeliste"/>
-        <w:numPr>
-          <w:ilvl w:val="0"/>
-          <w:numId w:val="3"/>
-        </w:numPr>
-      </w:pPr>
-      <w:r>
-        <w:t>MembreMr, MembreVolontaire, Partenaire, Modérateur : Peut seulement supprimer seulement son propre compte</w:t>
-      </w:r>
-    </w:p>
-    <w:p>
-      <w:pPr>
-        <w:numPr>
-          <w:ilvl w:val="0"/>
-          <w:numId w:val="3"/>
-        </w:numPr>
-      </w:pPr>
-      <w:r>
-        <w:t>Administrateur : Les administrateur ne peuvent supprimer que des comptes MembreMr, MembreVolontaire, Partenaire, Modérateur</w:t>
-      </w:r>
-      <w:r>
-        <w:t>. Il peut bien entendu supprimer son propre compte</w:t>
-      </w:r>
-    </w:p>
-    <w:p>
-      <w:pPr>
-        <w:numPr>
-          <w:ilvl w:val="0"/>
-          <w:numId w:val="3"/>
-        </w:numPr>
-      </w:pPr>
-      <w:r>
-        <w:t>SuperAdministrateur : Ils peuvent supprimer tous types de compte</w:t>
-      </w:r>
-    </w:p>
-    <w:p>
-      <w:pPr>
-        <w:pStyle w:val="Titre3"/>
-        <w:numPr>
-          <w:ilvl w:val="0"/>
-          <w:numId w:val="3"/>
-        </w:numPr>
-      </w:pPr>
-      <w:r>
-        <w:t xml:space="preserve">Input : </w:t>
-      </w:r>
-    </w:p>
-    <w:p>
-      <w:r>
-        <w:t>[Pas de données d’entrées]</w:t>
-      </w:r>
-    </w:p>
-    <w:p>
-      <w:pPr>
-        <w:pStyle w:val="Titre3"/>
-        <w:numPr>
-          <w:ilvl w:val="0"/>
-          <w:numId w:val="3"/>
-        </w:numPr>
-      </w:pPr>
-      <w:r>
-        <w:t>Output (Statut OK) :</w:t>
-      </w:r>
-    </w:p>
-    <w:p>
-      <w:r>
-        <w:t>Message : ‘Utilisateur supprimé’</w:t>
-      </w:r>
-    </w:p>
-    <w:p>
-      <w:r>
-        <w:t>Data : [Pas de données]</w:t>
-      </w:r>
-    </w:p>
-    <w:p/>
-    <w:p/>
-    <w:p/>
-    <w:p/>
-    <w:p/>
-    <w:p/>
-    <w:p/>
-    <w:p/>
-    <w:p/>
-    <w:p/>
-    <w:p/>
-    <w:p/>
-    <w:p/>
-    <w:p/>
-    <w:p/>
-    <w:p/>
-    <w:p>
-      <w:pPr>
-        <w:pStyle w:val="Titre2"/>
-      </w:pPr>
-      <w:bookmarkStart w:id="15" w:name="_Toc133883845"/>
-      <w:r>
-        <w:rPr>
-          <w:highlight w:val="red"/>
-        </w:rPr>
-        <w:lastRenderedPageBreak/>
-        <w:t xml:space="preserve">DELETE </w:t>
-      </w:r>
-      <w:r>
-        <w:rPr>
-          <w:highlight w:val="red"/>
-        </w:rPr>
-        <w:t>/user</w:t>
-      </w:r>
-      <w:r>
-        <w:rPr>
-          <w:highlight w:val="red"/>
-        </w:rPr>
-        <w:t>s/</w:t>
-      </w:r>
-      <w:r>
-        <w:rPr>
-          <w:highlight w:val="red"/>
-        </w:rPr>
-        <w:t>{user</w:t>
-      </w:r>
-      <w:r>
-        <w:rPr>
-          <w:highlight w:val="red"/>
-        </w:rPr>
         <w:t>_id}/favori</w:t>
       </w:r>
       <w:r>
@@ -7091,7 +7164,7 @@
       <w:pPr>
         <w:pStyle w:val="Titre1"/>
       </w:pPr>
-      <w:bookmarkStart w:id="16" w:name="_Toc133883846"/>
+      <w:bookmarkStart w:id="16" w:name="_Toc133972572"/>
       <w:r>
         <w:lastRenderedPageBreak/>
         <w:t>ROUTES /helprequests</w:t>
@@ -7102,7 +7175,7 @@
       <w:pPr>
         <w:pStyle w:val="Titre2"/>
       </w:pPr>
-      <w:bookmarkStart w:id="17" w:name="_Toc133883847"/>
+      <w:bookmarkStart w:id="17" w:name="_Toc133972573"/>
       <w:r>
         <w:rPr>
           <w:highlight w:val="cyan"/>
@@ -7834,7 +7907,7 @@
       <w:pPr>
         <w:pStyle w:val="Titre2"/>
       </w:pPr>
-      <w:bookmarkStart w:id="18" w:name="_Toc133883848"/>
+      <w:bookmarkStart w:id="18" w:name="_Toc133972574"/>
       <w:r>
         <w:rPr>
           <w:highlight w:val="cyan"/>
@@ -8545,7 +8618,7 @@
       <w:pPr>
         <w:pStyle w:val="Titre2"/>
       </w:pPr>
-      <w:bookmarkStart w:id="19" w:name="_Toc133883849"/>
+      <w:bookmarkStart w:id="19" w:name="_Toc133972575"/>
       <w:r>
         <w:rPr>
           <w:highlight w:val="green"/>
@@ -8973,7 +9046,7 @@
       <w:pPr>
         <w:pStyle w:val="Titre2"/>
       </w:pPr>
-      <w:bookmarkStart w:id="20" w:name="_Toc133883850"/>
+      <w:bookmarkStart w:id="20" w:name="_Toc133972576"/>
       <w:r>
         <w:rPr>
           <w:highlight w:val="yellow"/>
@@ -9235,7 +9308,7 @@
       <w:pPr>
         <w:pStyle w:val="Titre2"/>
       </w:pPr>
-      <w:bookmarkStart w:id="21" w:name="_Toc133883851"/>
+      <w:bookmarkStart w:id="21" w:name="_Toc133972577"/>
       <w:r>
         <w:rPr>
           <w:highlight w:val="yellow"/>
@@ -9519,7 +9592,7 @@
       <w:pPr>
         <w:pStyle w:val="Titre2"/>
       </w:pPr>
-      <w:bookmarkStart w:id="22" w:name="_Toc133883852"/>
+      <w:bookmarkStart w:id="22" w:name="_Toc133972578"/>
       <w:r>
         <w:rPr>
           <w:highlight w:val="yellow"/>
@@ -9729,7 +9802,7 @@
       <w:pPr>
         <w:pStyle w:val="Titre2"/>
       </w:pPr>
-      <w:bookmarkStart w:id="23" w:name="_Toc133883853"/>
+      <w:bookmarkStart w:id="23" w:name="_Toc133972579"/>
       <w:r>
         <w:rPr>
           <w:highlight w:val="red"/>
@@ -9887,7 +9960,7 @@
       <w:pPr>
         <w:pStyle w:val="Titre1"/>
       </w:pPr>
-      <w:bookmarkStart w:id="24" w:name="_Toc133883854"/>
+      <w:bookmarkStart w:id="24" w:name="_Toc133972580"/>
       <w:r>
         <w:lastRenderedPageBreak/>
         <w:t>ROUTES /messages</w:t>
@@ -9898,7 +9971,7 @@
       <w:pPr>
         <w:pStyle w:val="Titre2"/>
       </w:pPr>
-      <w:bookmarkStart w:id="25" w:name="_Toc133883855"/>
+      <w:bookmarkStart w:id="25" w:name="_Toc133972581"/>
       <w:r>
         <w:rPr>
           <w:highlight w:val="cyan"/>
@@ -10170,7 +10243,7 @@
       <w:pPr>
         <w:pStyle w:val="Titre2"/>
       </w:pPr>
-      <w:bookmarkStart w:id="26" w:name="_Toc133883856"/>
+      <w:bookmarkStart w:id="26" w:name="_Toc133972582"/>
       <w:r>
         <w:rPr>
           <w:highlight w:val="cyan"/>
@@ -10447,7 +10520,7 @@
       <w:pPr>
         <w:pStyle w:val="Titre2"/>
       </w:pPr>
-      <w:bookmarkStart w:id="27" w:name="_Toc133883857"/>
+      <w:bookmarkStart w:id="27" w:name="_Toc133972583"/>
       <w:r>
         <w:rPr>
           <w:highlight w:val="cyan"/>
@@ -10662,7 +10735,7 @@
           <w:rFonts w:ascii="Segoe UI Symbol" w:hAnsi="Segoe UI Symbol"/>
         </w:rPr>
       </w:pPr>
-      <w:bookmarkStart w:id="28" w:name="_Toc133883858"/>
+      <w:bookmarkStart w:id="28" w:name="_Toc133972584"/>
       <w:r>
         <w:rPr>
           <w:highlight w:val="green"/>
@@ -10890,7 +10963,7 @@
       <w:pPr>
         <w:pStyle w:val="Titre1"/>
       </w:pPr>
-      <w:bookmarkStart w:id="29" w:name="_Toc133883859"/>
+      <w:bookmarkStart w:id="29" w:name="_Toc133972585"/>
       <w:r>
         <w:lastRenderedPageBreak/>
         <w:t>ROUTES /comments</w:t>
@@ -10905,6 +10978,7 @@
         </w:rPr>
       </w:pPr>
       <w:bookmarkStart w:id="30" w:name="_Toc133879260"/>
+      <w:bookmarkStart w:id="31" w:name="_Toc133972586"/>
       <w:r>
         <w:rPr>
           <w:highlight w:val="cyan"/>
@@ -10912,6 +10986,7 @@
         <w:t>GET /comments : Récupérer tous les commentaires effectués avec filtre</w:t>
       </w:r>
       <w:bookmarkEnd w:id="30"/>
+      <w:bookmarkEnd w:id="31"/>
     </w:p>
     <w:p>
       <w:pPr>
@@ -11016,7 +11091,7 @@
           </w:tcPr>
           <w:p>
             <w:r>
-              <w:t>Date_start</w:t>
+              <w:t>Start_date</w:t>
             </w:r>
           </w:p>
         </w:tc>
@@ -11058,7 +11133,13 @@
           </w:tcPr>
           <w:p>
             <w:r>
-              <w:t>Date_end</w:t>
+              <w:t>end</w:t>
+            </w:r>
+            <w:r>
+              <w:t>_</w:t>
+            </w:r>
+            <w:r>
+              <w:t>date</w:t>
             </w:r>
           </w:p>
         </w:tc>
@@ -11090,6 +11171,9 @@
           </w:tcPr>
           <w:p>
             <w:r>
+              <w:t>Min_</w:t>
+            </w:r>
+            <w:r>
               <w:t>Number_report</w:t>
             </w:r>
           </w:p>
@@ -11123,6 +11207,38 @@
           <w:p>
             <w:r>
               <w:t>Helper_id</w:t>
+            </w:r>
+          </w:p>
+        </w:tc>
+        <w:tc>
+          <w:tcPr>
+            <w:tcW w:w="2992" w:type="dxa"/>
+          </w:tcPr>
+          <w:p>
+            <w:r>
+              <w:t>Integer</w:t>
+            </w:r>
+          </w:p>
+        </w:tc>
+        <w:tc>
+          <w:tcPr>
+            <w:tcW w:w="2700" w:type="dxa"/>
+          </w:tcPr>
+          <w:p>
+            <w:r>
+              <w:t>Facultatif</w:t>
+            </w:r>
+          </w:p>
+        </w:tc>
+      </w:tr>
+      <w:tr>
+        <w:tc>
+          <w:tcPr>
+            <w:tcW w:w="3370" w:type="dxa"/>
+          </w:tcPr>
+          <w:p>
+            <w:r>
+              <w:t>Owner_id</w:t>
             </w:r>
           </w:p>
         </w:tc>
@@ -11351,6 +11467,7 @@
           </w:tcPr>
           <w:p>
             <w:r>
+              <w:lastRenderedPageBreak/>
               <w:t>Mark</w:t>
             </w:r>
           </w:p>
@@ -11373,7 +11490,6 @@
           </w:tcPr>
           <w:p>
             <w:r>
-              <w:lastRenderedPageBreak/>
               <w:t>Date</w:t>
             </w:r>
           </w:p>
@@ -11427,7 +11543,7 @@
           <w:highlight w:val="cyan"/>
         </w:rPr>
       </w:pPr>
-      <w:bookmarkStart w:id="31" w:name="_Toc133883861"/>
+      <w:bookmarkStart w:id="32" w:name="_Toc133972587"/>
       <w:r>
         <w:rPr>
           <w:highlight w:val="cyan"/>
@@ -11446,7 +11562,7 @@
         </w:rPr>
         <w:t xml:space="preserve"> sur un commentaire</w:t>
       </w:r>
-      <w:bookmarkEnd w:id="31"/>
+      <w:bookmarkEnd w:id="32"/>
     </w:p>
     <w:p>
       <w:pPr>
@@ -11840,7 +11956,7 @@
           <w:highlight w:val="green"/>
         </w:rPr>
       </w:pPr>
-      <w:bookmarkStart w:id="32" w:name="_Toc133883862"/>
+      <w:bookmarkStart w:id="33" w:name="_Toc133972588"/>
       <w:r>
         <w:rPr>
           <w:highlight w:val="green"/>
@@ -11865,7 +11981,7 @@
         </w:rPr>
         <w:t xml:space="preserve"> un membrevolontaire</w:t>
       </w:r>
-      <w:bookmarkEnd w:id="32"/>
+      <w:bookmarkEnd w:id="33"/>
     </w:p>
     <w:p>
       <w:pPr>
@@ -12087,14 +12203,14 @@
           <w:highlight w:val="green"/>
         </w:rPr>
       </w:pPr>
-      <w:bookmarkStart w:id="33" w:name="_Toc133883863"/>
+      <w:bookmarkStart w:id="34" w:name="_Toc133972589"/>
       <w:r>
         <w:rPr>
           <w:highlight w:val="green"/>
         </w:rPr>
         <w:t>POST /comments/{comment_id}/report : Signaler un commentaire</w:t>
       </w:r>
-      <w:bookmarkEnd w:id="33"/>
+      <w:bookmarkEnd w:id="34"/>
     </w:p>
     <w:p>
       <w:pPr>
@@ -12213,14 +12329,14 @@
       <w:pPr>
         <w:pStyle w:val="Titre2"/>
       </w:pPr>
-      <w:bookmarkStart w:id="34" w:name="_Toc133883864"/>
+      <w:bookmarkStart w:id="35" w:name="_Toc133972590"/>
       <w:r>
         <w:rPr>
           <w:highlight w:val="red"/>
         </w:rPr>
         <w:t>DELETE /comments/{comment_id} : Supprimer un commentaire</w:t>
       </w:r>
-      <w:bookmarkEnd w:id="34"/>
+      <w:bookmarkEnd w:id="35"/>
     </w:p>
     <w:p>
       <w:pPr>

</xml_diff>

<commit_message>
Obtenir les détails d'un commentaire + Obtenir les favoris d'un membre mr
Fonctionnalités :
- Obtenir les détails d'un commentaire
- Obtenir les favoris d'un membre mr

Autres :
- Suppression de l'entité Favori remplacé par association Doctrine ManyToMany d'auto-référencement bidirectionnelle dans l'entité User
- Modification du traitement dans les routes pour ajouter et supprimer un utilisateur des favoris → utilisation de l'association ManyToMany créée
</commit_message>
<xml_diff>
--- a/docs/Routes API amr.docx
+++ b/docs/Routes API amr.docx
@@ -2832,13 +2832,8 @@
         <w:t>décrivant</w:t>
       </w:r>
       <w:r>
-        <w:t xml:space="preserve"> les différentes routes composant l’API </w:t>
-      </w:r>
-      <w:proofErr w:type="spellStart"/>
-      <w:r>
-        <w:t>amr</w:t>
-      </w:r>
-      <w:proofErr w:type="spellEnd"/>
+        <w:t xml:space="preserve"> les différentes routes composant l’API amr</w:t>
+      </w:r>
       <w:r>
         <w:t>, leur fonctionnement et le cadre de leur usage</w:t>
       </w:r>
@@ -2853,15 +2848,7 @@
       </w:pPr>
       <w:bookmarkStart w:id="1" w:name="_Toc134053926"/>
       <w:r>
-        <w:t>METHOD /</w:t>
-      </w:r>
-      <w:proofErr w:type="spellStart"/>
-      <w:r>
-        <w:t>nom_route</w:t>
-      </w:r>
-      <w:proofErr w:type="spellEnd"/>
-      <w:r>
-        <w:t> : Description de l’usage de cette route</w:t>
+        <w:t>METHOD /nom_route : Description de l’usage de cette route</w:t>
       </w:r>
       <w:bookmarkEnd w:id="1"/>
     </w:p>
@@ -3315,23 +3302,7 @@
     </w:p>
     <w:p>
       <w:r>
-        <w:t xml:space="preserve">Cette route permet de s’authentifier pour récupérer le </w:t>
-      </w:r>
-      <w:proofErr w:type="spellStart"/>
-      <w:r>
-        <w:t>token</w:t>
-      </w:r>
-      <w:proofErr w:type="spellEnd"/>
-      <w:r>
-        <w:t xml:space="preserve"> JWT, </w:t>
-      </w:r>
-      <w:proofErr w:type="spellStart"/>
-      <w:r>
-        <w:t>token</w:t>
-      </w:r>
-      <w:proofErr w:type="spellEnd"/>
-      <w:r>
-        <w:t xml:space="preserve"> qui sera utiles pour les routes qui requirent l’authentification.</w:t>
+        <w:t>Cette route permet de s’authentifier pour récupérer le token JWT, token qui sera utiles pour les routes qui requirent l’authentification.</w:t>
       </w:r>
     </w:p>
     <w:p>
@@ -3427,11 +3398,9 @@
             <w:tcW w:w="3020" w:type="dxa"/>
           </w:tcPr>
           <w:p>
-            <w:proofErr w:type="spellStart"/>
             <w:r>
               <w:t>Password</w:t>
             </w:r>
-            <w:proofErr w:type="spellEnd"/>
           </w:p>
         </w:tc>
         <w:tc>
@@ -3514,11 +3483,9 @@
             <w:tcW w:w="4531" w:type="dxa"/>
           </w:tcPr>
           <w:p>
-            <w:proofErr w:type="spellStart"/>
             <w:r>
               <w:t>Tokenapi</w:t>
             </w:r>
-            <w:proofErr w:type="spellEnd"/>
           </w:p>
         </w:tc>
         <w:tc>
@@ -3623,11 +3590,9 @@
             <w:tcW w:w="4111" w:type="dxa"/>
           </w:tcPr>
           <w:p>
-            <w:proofErr w:type="spellStart"/>
             <w:r>
               <w:t>Firstname</w:t>
             </w:r>
-            <w:proofErr w:type="spellEnd"/>
           </w:p>
         </w:tc>
         <w:tc>
@@ -3647,11 +3612,9 @@
             <w:tcW w:w="4111" w:type="dxa"/>
           </w:tcPr>
           <w:p>
-            <w:proofErr w:type="spellStart"/>
             <w:r>
               <w:t>Surname</w:t>
             </w:r>
-            <w:proofErr w:type="spellEnd"/>
           </w:p>
         </w:tc>
         <w:tc>
@@ -3693,11 +3656,9 @@
             <w:tcW w:w="4111" w:type="dxa"/>
           </w:tcPr>
           <w:p>
-            <w:proofErr w:type="spellStart"/>
             <w:r>
               <w:t>Postalcode</w:t>
             </w:r>
-            <w:proofErr w:type="spellEnd"/>
           </w:p>
         </w:tc>
         <w:tc>
@@ -3753,28 +3714,12 @@
           </w:p>
           <w:p>
             <w:r>
-              <w:t>‘</w:t>
-            </w:r>
-            <w:proofErr w:type="spellStart"/>
-            <w:r>
-              <w:t>MembreMr</w:t>
-            </w:r>
-            <w:proofErr w:type="spellEnd"/>
-            <w:r>
-              <w:t>’</w:t>
-            </w:r>
-          </w:p>
-          <w:p>
-            <w:r>
-              <w:t>‘</w:t>
-            </w:r>
-            <w:proofErr w:type="spellStart"/>
-            <w:r>
-              <w:t>MembreVolontaire</w:t>
-            </w:r>
-            <w:proofErr w:type="spellEnd"/>
-            <w:r>
-              <w:t>’</w:t>
+              <w:t>‘MembreMr’</w:t>
+            </w:r>
+          </w:p>
+          <w:p>
+            <w:r>
+              <w:t>‘MembreVolontaire’</w:t>
             </w:r>
           </w:p>
         </w:tc>
@@ -3785,11 +3730,9 @@
             <w:tcW w:w="4111" w:type="dxa"/>
           </w:tcPr>
           <w:p>
-            <w:proofErr w:type="spellStart"/>
             <w:r>
               <w:t>status</w:t>
             </w:r>
-            <w:proofErr w:type="spellEnd"/>
           </w:p>
         </w:tc>
         <w:tc>
@@ -4087,35 +4030,7 @@
         <w:rPr>
           <w:highlight w:val="cyan"/>
         </w:rPr>
-        <w:t>GET /users/{</w:t>
-      </w:r>
-      <w:proofErr w:type="spellStart"/>
-      <w:r>
-        <w:rPr>
-          <w:highlight w:val="cyan"/>
-        </w:rPr>
-        <w:t>user_id</w:t>
-      </w:r>
-      <w:proofErr w:type="spellEnd"/>
-      <w:r>
-        <w:rPr>
-          <w:highlight w:val="cyan"/>
-        </w:rPr>
-        <w:t xml:space="preserve">} : Obtenir les informations d’un utilisateur (deux modes : Normale et </w:t>
-      </w:r>
-      <w:proofErr w:type="spellStart"/>
-      <w:r>
-        <w:rPr>
-          <w:highlight w:val="cyan"/>
-        </w:rPr>
-        <w:t>Approndies</w:t>
-      </w:r>
-      <w:proofErr w:type="spellEnd"/>
-      <w:r>
-        <w:rPr>
-          <w:highlight w:val="cyan"/>
-        </w:rPr>
-        <w:t>)</w:t>
+        <w:t>GET /users/{user_id} : Obtenir les informations d’un utilisateur (deux modes : Normale et Approndies)</w:t>
       </w:r>
       <w:bookmarkEnd w:id="6"/>
     </w:p>
@@ -4183,41 +4098,26 @@
           <w:numId w:val="3"/>
         </w:numPr>
       </w:pPr>
-      <w:proofErr w:type="spellStart"/>
-      <w:r>
-        <w:t>MembreMr</w:t>
-      </w:r>
-      <w:proofErr w:type="spellEnd"/>
+      <w:r>
+        <w:t>MembreMr, MembreVolontaire, Partenaire, Modérateur : ne peuvent récupérer que des données sur leur propre compte sinon 403</w:t>
+      </w:r>
+    </w:p>
+    <w:p>
+      <w:pPr>
+        <w:numPr>
+          <w:ilvl w:val="0"/>
+          <w:numId w:val="3"/>
+        </w:numPr>
+      </w:pPr>
+      <w:r>
+        <w:t>Administrateur</w:t>
+      </w:r>
       <w:r>
         <w:t xml:space="preserve">, </w:t>
       </w:r>
-      <w:proofErr w:type="spellStart"/>
-      <w:r>
-        <w:t>MembreVolontaire</w:t>
-      </w:r>
-      <w:proofErr w:type="spellEnd"/>
-      <w:r>
-        <w:t>, Partenaire, Modérateur : ne peuvent récupérer que des données sur leur propre compte sinon 403</w:t>
-      </w:r>
-    </w:p>
-    <w:p>
-      <w:pPr>
-        <w:numPr>
-          <w:ilvl w:val="0"/>
-          <w:numId w:val="3"/>
-        </w:numPr>
-      </w:pPr>
-      <w:r>
-        <w:t>Administrateur</w:t>
-      </w:r>
-      <w:r>
-        <w:t xml:space="preserve">, </w:t>
-      </w:r>
-      <w:proofErr w:type="spellStart"/>
       <w:r>
         <w:t>SuperAdministrateur</w:t>
       </w:r>
-      <w:proofErr w:type="spellEnd"/>
       <w:r>
         <w:t> : peuvent récupérer les données de tous les comptes</w:t>
       </w:r>
@@ -4381,11 +4281,9 @@
             <w:tcW w:w="4531" w:type="dxa"/>
           </w:tcPr>
           <w:p>
-            <w:proofErr w:type="spellStart"/>
             <w:r>
               <w:t>Surname</w:t>
             </w:r>
-            <w:proofErr w:type="spellEnd"/>
           </w:p>
         </w:tc>
         <w:tc>
@@ -4405,11 +4303,9 @@
             <w:tcW w:w="4531" w:type="dxa"/>
           </w:tcPr>
           <w:p>
-            <w:proofErr w:type="spellStart"/>
             <w:r>
               <w:t>Firstname</w:t>
             </w:r>
-            <w:proofErr w:type="spellEnd"/>
           </w:p>
         </w:tc>
         <w:tc>
@@ -4451,11 +4347,9 @@
             <w:tcW w:w="4531" w:type="dxa"/>
           </w:tcPr>
           <w:p>
-            <w:proofErr w:type="spellStart"/>
             <w:r>
               <w:t>Postalcode</w:t>
             </w:r>
-            <w:proofErr w:type="spellEnd"/>
           </w:p>
         </w:tc>
         <w:tc>
@@ -4519,28 +4413,12 @@
           </w:p>
           <w:p>
             <w:r>
-              <w:t>‘</w:t>
-            </w:r>
-            <w:proofErr w:type="spellStart"/>
-            <w:r>
-              <w:t>MembreMr</w:t>
-            </w:r>
-            <w:proofErr w:type="spellEnd"/>
-            <w:r>
-              <w:t>’</w:t>
-            </w:r>
-          </w:p>
-          <w:p>
-            <w:r>
-              <w:t>‘</w:t>
-            </w:r>
-            <w:proofErr w:type="spellStart"/>
-            <w:r>
-              <w:t>MembreVolontaire</w:t>
-            </w:r>
-            <w:proofErr w:type="spellEnd"/>
-            <w:r>
-              <w:t>’</w:t>
+              <w:t>‘MembreMr’</w:t>
+            </w:r>
+          </w:p>
+          <w:p>
+            <w:r>
+              <w:t>‘MembreVolontaire’</w:t>
             </w:r>
           </w:p>
           <w:p>
@@ -4555,15 +4433,7 @@
           </w:p>
           <w:p>
             <w:r>
-              <w:t>‘</w:t>
-            </w:r>
-            <w:proofErr w:type="spellStart"/>
-            <w:r>
-              <w:t>SuperAdministrateur</w:t>
-            </w:r>
-            <w:proofErr w:type="spellEnd"/>
-            <w:r>
-              <w:t>’</w:t>
+              <w:t>‘SuperAdministrateur’</w:t>
             </w:r>
           </w:p>
         </w:tc>
@@ -4574,12 +4444,10 @@
             <w:tcW w:w="4531" w:type="dxa"/>
           </w:tcPr>
           <w:p>
-            <w:proofErr w:type="spellStart"/>
             <w:r>
               <w:lastRenderedPageBreak/>
               <w:t>status</w:t>
             </w:r>
-            <w:proofErr w:type="spellEnd"/>
           </w:p>
         </w:tc>
         <w:tc>
@@ -4720,11 +4588,9 @@
       <w:r>
         <w:t>/</w:t>
       </w:r>
-      <w:proofErr w:type="spellStart"/>
       <w:r>
         <w:t>SuperAdministrateur</w:t>
       </w:r>
-      <w:proofErr w:type="spellEnd"/>
     </w:p>
     <w:p>
       <w:pPr>
@@ -4735,23 +4601,7 @@
         </w:numPr>
       </w:pPr>
       <w:r>
-        <w:t xml:space="preserve">Modérateur : Cette route lui permettra de récupérer seulement la liste des </w:t>
-      </w:r>
-      <w:proofErr w:type="spellStart"/>
-      <w:r>
-        <w:t>MembreMr</w:t>
-      </w:r>
-      <w:proofErr w:type="spellEnd"/>
-      <w:r>
-        <w:t xml:space="preserve"> et des </w:t>
-      </w:r>
-      <w:proofErr w:type="spellStart"/>
-      <w:r>
-        <w:t>MembreVolontaires</w:t>
-      </w:r>
-      <w:proofErr w:type="spellEnd"/>
-      <w:r>
-        <w:t xml:space="preserve"> dont le statut est actif</w:t>
+        <w:t>Modérateur : Cette route lui permettra de récupérer seulement la liste des MembreMr et des MembreVolontaires dont le statut est actif</w:t>
       </w:r>
     </w:p>
     <w:p>
@@ -4768,15 +4618,7 @@
     </w:p>
     <w:p>
       <w:r>
-        <w:t>Pour Administrateur/</w:t>
-      </w:r>
-      <w:proofErr w:type="spellStart"/>
-      <w:r>
-        <w:t>SuperAdministrateur</w:t>
-      </w:r>
-      <w:proofErr w:type="spellEnd"/>
-      <w:r>
-        <w:t> :</w:t>
+        <w:t>Pour Administrateur/SuperAdministrateur :</w:t>
       </w:r>
     </w:p>
     <w:tbl>
@@ -4819,28 +4661,12 @@
           </w:p>
           <w:p>
             <w:r>
-              <w:t>‘</w:t>
-            </w:r>
-            <w:proofErr w:type="spellStart"/>
-            <w:r>
-              <w:t>MembreMr</w:t>
-            </w:r>
-            <w:proofErr w:type="spellEnd"/>
-            <w:r>
-              <w:t>’</w:t>
-            </w:r>
-          </w:p>
-          <w:p>
-            <w:r>
-              <w:t>‘</w:t>
-            </w:r>
-            <w:proofErr w:type="spellStart"/>
-            <w:r>
-              <w:t>MembreVolontaire</w:t>
-            </w:r>
-            <w:proofErr w:type="spellEnd"/>
-            <w:r>
-              <w:t>’</w:t>
+              <w:t>‘MembreMr’</w:t>
+            </w:r>
+          </w:p>
+          <w:p>
+            <w:r>
+              <w:t>‘MembreVolontaire’</w:t>
             </w:r>
           </w:p>
           <w:p>
@@ -4855,15 +4681,7 @@
           </w:p>
           <w:p>
             <w:r>
-              <w:t>‘</w:t>
-            </w:r>
-            <w:proofErr w:type="spellStart"/>
-            <w:r>
-              <w:t>SuperAdministrateur</w:t>
-            </w:r>
-            <w:proofErr w:type="spellEnd"/>
-            <w:r>
-              <w:t>’</w:t>
+              <w:t>‘SuperAdministrateur’</w:t>
             </w:r>
           </w:p>
         </w:tc>
@@ -4884,11 +4702,9 @@
             <w:tcW w:w="3020" w:type="dxa"/>
           </w:tcPr>
           <w:p>
-            <w:proofErr w:type="spellStart"/>
             <w:r>
               <w:t>status</w:t>
             </w:r>
-            <w:proofErr w:type="spellEnd"/>
           </w:p>
         </w:tc>
         <w:tc>
@@ -4981,34 +4797,18 @@
           </w:tcPr>
           <w:p>
             <w:r>
-              <w:t>‘</w:t>
-            </w:r>
-            <w:proofErr w:type="spellStart"/>
-            <w:r>
-              <w:t>MembreMr</w:t>
-            </w:r>
-            <w:proofErr w:type="spellEnd"/>
-            <w:r>
-              <w:t>’</w:t>
-            </w:r>
-          </w:p>
-          <w:p>
-            <w:r>
-              <w:t>‘</w:t>
-            </w:r>
-            <w:proofErr w:type="spellStart"/>
-            <w:r>
-              <w:t>M</w:t>
+              <w:t>‘MembreMr’</w:t>
+            </w:r>
+          </w:p>
+          <w:p>
+            <w:r>
+              <w:t>‘M</w:t>
             </w:r>
             <w:r>
               <w:t>e</w:t>
             </w:r>
             <w:r>
-              <w:t>mbreVolontaire</w:t>
-            </w:r>
-            <w:proofErr w:type="spellEnd"/>
-            <w:r>
-              <w:t>’</w:t>
+              <w:t>mbreVolontaire’</w:t>
             </w:r>
           </w:p>
         </w:tc>
@@ -5115,11 +4915,9 @@
             <w:tcW w:w="4106" w:type="dxa"/>
           </w:tcPr>
           <w:p>
-            <w:proofErr w:type="spellStart"/>
             <w:r>
               <w:t>Surname</w:t>
             </w:r>
-            <w:proofErr w:type="spellEnd"/>
           </w:p>
         </w:tc>
         <w:tc>
@@ -5139,11 +4937,9 @@
             <w:tcW w:w="4106" w:type="dxa"/>
           </w:tcPr>
           <w:p>
-            <w:proofErr w:type="spellStart"/>
             <w:r>
               <w:t>Firstname</w:t>
             </w:r>
-            <w:proofErr w:type="spellEnd"/>
           </w:p>
         </w:tc>
         <w:tc>
@@ -5185,7 +4981,6 @@
             <w:tcW w:w="4106" w:type="dxa"/>
           </w:tcPr>
           <w:p>
-            <w:proofErr w:type="spellStart"/>
             <w:r>
               <w:t>Postal</w:t>
             </w:r>
@@ -5195,7 +4990,6 @@
             <w:r>
               <w:t>code</w:t>
             </w:r>
-            <w:proofErr w:type="spellEnd"/>
           </w:p>
         </w:tc>
         <w:tc>
@@ -5237,7 +5031,6 @@
             <w:tcW w:w="4106" w:type="dxa"/>
           </w:tcPr>
           <w:p>
-            <w:proofErr w:type="spellStart"/>
             <w:r>
               <w:t>Date</w:t>
             </w:r>
@@ -5247,7 +5040,6 @@
             <w:r>
               <w:t>insert</w:t>
             </w:r>
-            <w:proofErr w:type="spellEnd"/>
           </w:p>
         </w:tc>
         <w:tc>
@@ -5255,11 +5047,9 @@
             <w:tcW w:w="4961" w:type="dxa"/>
           </w:tcPr>
           <w:p>
-            <w:proofErr w:type="spellStart"/>
             <w:r>
               <w:t>DateTime</w:t>
             </w:r>
-            <w:proofErr w:type="spellEnd"/>
           </w:p>
         </w:tc>
       </w:tr>
@@ -5290,28 +5080,12 @@
           </w:p>
           <w:p>
             <w:r>
-              <w:t>‘</w:t>
-            </w:r>
-            <w:proofErr w:type="spellStart"/>
-            <w:r>
-              <w:t>MembreMr</w:t>
-            </w:r>
-            <w:proofErr w:type="spellEnd"/>
-            <w:r>
-              <w:t>’</w:t>
-            </w:r>
-          </w:p>
-          <w:p>
-            <w:r>
-              <w:t>‘</w:t>
-            </w:r>
-            <w:proofErr w:type="spellStart"/>
-            <w:r>
-              <w:t>MembreVolontaire</w:t>
-            </w:r>
-            <w:proofErr w:type="spellEnd"/>
-            <w:r>
-              <w:t>’</w:t>
+              <w:t>‘MembreMr’</w:t>
+            </w:r>
+          </w:p>
+          <w:p>
+            <w:r>
+              <w:t>‘MembreVolontaire’</w:t>
             </w:r>
           </w:p>
           <w:p>
@@ -5326,15 +5100,7 @@
           </w:p>
           <w:p>
             <w:r>
-              <w:t>‘</w:t>
-            </w:r>
-            <w:proofErr w:type="spellStart"/>
-            <w:r>
-              <w:t>SuperAdministrateur</w:t>
-            </w:r>
-            <w:proofErr w:type="spellEnd"/>
-            <w:r>
-              <w:t>’</w:t>
+              <w:t>‘SuperAdministrateur’</w:t>
             </w:r>
           </w:p>
         </w:tc>
@@ -5345,11 +5111,9 @@
             <w:tcW w:w="4106" w:type="dxa"/>
           </w:tcPr>
           <w:p>
-            <w:proofErr w:type="spellStart"/>
             <w:r>
               <w:t>status</w:t>
             </w:r>
-            <w:proofErr w:type="spellEnd"/>
           </w:p>
         </w:tc>
         <w:tc>
@@ -5410,21 +5174,7 @@
         <w:rPr>
           <w:highlight w:val="cyan"/>
         </w:rPr>
-        <w:t>s/</w:t>
-      </w:r>
-      <w:proofErr w:type="spellStart"/>
-      <w:r>
-        <w:rPr>
-          <w:highlight w:val="cyan"/>
-        </w:rPr>
-        <w:t>status</w:t>
-      </w:r>
-      <w:proofErr w:type="spellEnd"/>
-      <w:r>
-        <w:rPr>
-          <w:highlight w:val="cyan"/>
-        </w:rPr>
-        <w:t xml:space="preserve"> </w:t>
+        <w:t xml:space="preserve">s/status </w:t>
       </w:r>
       <w:r>
         <w:rPr>
@@ -5711,7 +5461,6 @@
         <w:lastRenderedPageBreak/>
         <w:t>GET /users/{</w:t>
       </w:r>
-      <w:proofErr w:type="spellStart"/>
       <w:r>
         <w:rPr>
           <w:highlight w:val="cyan"/>
@@ -5722,14 +5471,7 @@
         <w:rPr>
           <w:highlight w:val="cyan"/>
         </w:rPr>
-        <w:t>_id</w:t>
-      </w:r>
-      <w:proofErr w:type="spellEnd"/>
-      <w:r>
-        <w:rPr>
-          <w:highlight w:val="cyan"/>
-        </w:rPr>
-        <w:t>}</w:t>
+        <w:t>_id}</w:t>
       </w:r>
       <w:r>
         <w:rPr>
@@ -5747,31 +5489,9 @@
         <w:rPr>
           <w:highlight w:val="cyan"/>
         </w:rPr>
-        <w:t xml:space="preserve"> les utilisateurs (</w:t>
-      </w:r>
-      <w:proofErr w:type="spellStart"/>
-      <w:r>
-        <w:rPr>
-          <w:highlight w:val="cyan"/>
-        </w:rPr>
-        <w:t>MembreVolontaires</w:t>
-      </w:r>
-      <w:proofErr w:type="spellEnd"/>
-      <w:r>
-        <w:rPr>
-          <w:highlight w:val="cyan"/>
-        </w:rPr>
-        <w:t xml:space="preserve">) favori d’un utilisateur </w:t>
-      </w:r>
-      <w:proofErr w:type="spellStart"/>
-      <w:r>
-        <w:rPr>
-          <w:highlight w:val="cyan"/>
-        </w:rPr>
-        <w:t>MembreMr</w:t>
+        <w:t xml:space="preserve"> les utilisateurs (MembreVolontaires) favori d’un utilisateur MembreMr</w:t>
       </w:r>
       <w:bookmarkEnd w:id="10"/>
-      <w:proofErr w:type="spellEnd"/>
       <w:r>
         <w:rPr>
           <w:highlight w:val="cyan"/>
@@ -5793,21 +5513,8 @@
     </w:p>
     <w:p>
       <w:r>
-        <w:t xml:space="preserve">Cette route permet de récupérer les informations des utilisateurs </w:t>
-      </w:r>
-      <w:proofErr w:type="spellStart"/>
-      <w:r>
-        <w:t>MembreVolontaire</w:t>
-      </w:r>
-      <w:proofErr w:type="spellEnd"/>
-      <w:r>
-        <w:t xml:space="preserve"> favori d’un utilisateur </w:t>
-      </w:r>
-      <w:proofErr w:type="spellStart"/>
-      <w:r>
-        <w:t>MembreMr</w:t>
-      </w:r>
-      <w:proofErr w:type="spellEnd"/>
+        <w:t>Cette route permet de récupérer les informations des utilisateurs MembreVolontaire favori d’un utilisateur MembreMr</w:t>
+      </w:r>
     </w:p>
     <w:p>
       <w:r>
@@ -5827,13 +5534,8 @@
           <w:numId w:val="3"/>
         </w:numPr>
       </w:pPr>
-      <w:proofErr w:type="spellStart"/>
-      <w:r>
-        <w:t>MembreMr</w:t>
-      </w:r>
-      <w:proofErr w:type="spellEnd"/>
-      <w:r>
-        <w:t> : ne peuvent récupérer que des données sur leur propre compte 403</w:t>
+      <w:r>
+        <w:t>MembreMr : ne peuvent récupérer que des données sur leur propre compte 403</w:t>
       </w:r>
     </w:p>
     <w:p>
@@ -5942,11 +5644,9 @@
             <w:tcW w:w="4531" w:type="dxa"/>
           </w:tcPr>
           <w:p>
-            <w:proofErr w:type="spellStart"/>
             <w:r>
               <w:t>Surname</w:t>
             </w:r>
-            <w:proofErr w:type="spellEnd"/>
           </w:p>
         </w:tc>
         <w:tc>
@@ -5966,11 +5666,9 @@
             <w:tcW w:w="4531" w:type="dxa"/>
           </w:tcPr>
           <w:p>
-            <w:proofErr w:type="spellStart"/>
             <w:r>
               <w:t>Firstname</w:t>
             </w:r>
-            <w:proofErr w:type="spellEnd"/>
           </w:p>
         </w:tc>
         <w:tc>
@@ -6012,7 +5710,6 @@
             <w:tcW w:w="4531" w:type="dxa"/>
           </w:tcPr>
           <w:p>
-            <w:proofErr w:type="spellStart"/>
             <w:r>
               <w:t>Postal</w:t>
             </w:r>
@@ -6022,7 +5719,6 @@
             <w:r>
               <w:t>code</w:t>
             </w:r>
-            <w:proofErr w:type="spellEnd"/>
           </w:p>
         </w:tc>
         <w:tc>
@@ -6093,21 +5789,7 @@
         <w:rPr>
           <w:highlight w:val="cyan"/>
         </w:rPr>
-        <w:t>/{</w:t>
-      </w:r>
-      <w:proofErr w:type="spellStart"/>
-      <w:r>
-        <w:rPr>
-          <w:highlight w:val="cyan"/>
-        </w:rPr>
-        <w:t>user_id</w:t>
-      </w:r>
-      <w:proofErr w:type="spellEnd"/>
-      <w:r>
-        <w:rPr>
-          <w:highlight w:val="cyan"/>
-        </w:rPr>
-        <w:t>}</w:t>
+        <w:t>/{user_id}</w:t>
       </w:r>
       <w:r>
         <w:rPr>
@@ -6143,15 +5825,7 @@
     </w:p>
     <w:p>
       <w:r>
-        <w:t>Cette route permet à un utilisateur connecté de récupérer tous les messages associés à la conversation avec un autre utilisateur. On récupère donc les messages associés entre l’utilisateur connecté et celui envoyés dans la requête (</w:t>
-      </w:r>
-      <w:proofErr w:type="spellStart"/>
-      <w:r>
-        <w:t>user_id</w:t>
-      </w:r>
-      <w:proofErr w:type="spellEnd"/>
-      <w:r>
-        <w:t>)</w:t>
+        <w:t>Cette route permet à un utilisateur connecté de récupérer tous les messages associés à la conversation avec un autre utilisateur. On récupère donc les messages associés entre l’utilisateur connecté et celui envoyés dans la requête (user_id)</w:t>
       </w:r>
     </w:p>
     <w:p>
@@ -6178,19 +5852,9 @@
           <w:numId w:val="3"/>
         </w:numPr>
       </w:pPr>
-      <w:proofErr w:type="spellStart"/>
-      <w:r>
-        <w:t>MembreVolontaire</w:t>
-      </w:r>
-      <w:proofErr w:type="spellEnd"/>
-      <w:r>
-        <w:t>/</w:t>
-      </w:r>
-      <w:proofErr w:type="spellStart"/>
-      <w:r>
-        <w:t>MembreMr</w:t>
-      </w:r>
-      <w:proofErr w:type="spellEnd"/>
+      <w:r>
+        <w:t>MembreVolontaire/MembreMr</w:t>
+      </w:r>
     </w:p>
     <w:p>
       <w:pPr>
@@ -6254,11 +5918,9 @@
             <w:tcW w:w="4673" w:type="dxa"/>
           </w:tcPr>
           <w:p>
-            <w:proofErr w:type="spellStart"/>
             <w:r>
               <w:t>Message_origin</w:t>
             </w:r>
-            <w:proofErr w:type="spellEnd"/>
           </w:p>
         </w:tc>
         <w:tc>
@@ -6282,13 +5944,8 @@
               </w:tabs>
             </w:pPr>
             <w:r>
-              <w:t xml:space="preserve">0 =&gt; </w:t>
-            </w:r>
-            <w:proofErr w:type="spellStart"/>
-            <w:r>
-              <w:t>Fromthisuser</w:t>
-            </w:r>
-            <w:proofErr w:type="spellEnd"/>
+              <w:t>0 =&gt; Fromthisuser</w:t>
+            </w:r>
           </w:p>
           <w:p>
             <w:pPr>
@@ -6297,13 +5954,8 @@
               </w:tabs>
             </w:pPr>
             <w:r>
-              <w:t xml:space="preserve">1 =&gt; </w:t>
-            </w:r>
-            <w:proofErr w:type="spellStart"/>
-            <w:r>
-              <w:t>Fromanotheruser</w:t>
-            </w:r>
-            <w:proofErr w:type="spellEnd"/>
+              <w:t>1 =&gt; Fromanotheruser</w:t>
+            </w:r>
           </w:p>
         </w:tc>
       </w:tr>
@@ -6345,11 +5997,9 @@
             <w:tcW w:w="4394" w:type="dxa"/>
           </w:tcPr>
           <w:p>
-            <w:proofErr w:type="spellStart"/>
             <w:r>
               <w:t>DateTime</w:t>
             </w:r>
-            <w:proofErr w:type="spellEnd"/>
           </w:p>
         </w:tc>
       </w:tr>
@@ -6359,11 +6009,9 @@
             <w:tcW w:w="4673" w:type="dxa"/>
           </w:tcPr>
           <w:p>
-            <w:proofErr w:type="spellStart"/>
             <w:r>
               <w:t>User_name</w:t>
             </w:r>
-            <w:proofErr w:type="spellEnd"/>
           </w:p>
         </w:tc>
         <w:tc>
@@ -6475,72 +6123,19 @@
         </w:numPr>
       </w:pPr>
       <w:r>
-        <w:t xml:space="preserve">Utilisateur non connecté, </w:t>
-      </w:r>
-      <w:proofErr w:type="spellStart"/>
-      <w:r>
-        <w:t>MembreMr</w:t>
-      </w:r>
-      <w:proofErr w:type="spellEnd"/>
-      <w:r>
-        <w:t xml:space="preserve">, </w:t>
-      </w:r>
-      <w:proofErr w:type="spellStart"/>
-      <w:r>
-        <w:t>MembreVolontaire</w:t>
-      </w:r>
-      <w:proofErr w:type="spellEnd"/>
-      <w:r>
-        <w:t xml:space="preserve">, Partenaire, Modérateur : Peut seulement créer des comptes </w:t>
-      </w:r>
-      <w:proofErr w:type="spellStart"/>
-      <w:r>
-        <w:t>MembreMr</w:t>
-      </w:r>
-      <w:proofErr w:type="spellEnd"/>
-      <w:r>
-        <w:t xml:space="preserve">, </w:t>
-      </w:r>
-      <w:proofErr w:type="spellStart"/>
-      <w:r>
-        <w:t>MembreVolontaire</w:t>
-      </w:r>
-      <w:proofErr w:type="spellEnd"/>
-      <w:r>
-        <w:t>. Le compte ne sera par défaut pas actif, le statut sera ‘En demande’.</w:t>
-      </w:r>
-    </w:p>
-    <w:p>
-      <w:pPr>
-        <w:numPr>
-          <w:ilvl w:val="0"/>
-          <w:numId w:val="3"/>
-        </w:numPr>
-      </w:pPr>
-      <w:r>
-        <w:t xml:space="preserve">Administrateur : Il peut créer des comptes </w:t>
-      </w:r>
-      <w:proofErr w:type="spellStart"/>
-      <w:r>
-        <w:t>MembreMr</w:t>
-      </w:r>
-      <w:proofErr w:type="spellEnd"/>
-      <w:r>
-        <w:t xml:space="preserve">, </w:t>
-      </w:r>
-      <w:proofErr w:type="spellStart"/>
-      <w:r>
-        <w:t>MembreVolontaire</w:t>
-      </w:r>
-      <w:proofErr w:type="spellEnd"/>
-      <w:r>
-        <w:t xml:space="preserve">, Partenaire, Modérateur. Il ne peut pas créer des comptes Administrateur ni </w:t>
-      </w:r>
-      <w:proofErr w:type="spellStart"/>
-      <w:r>
-        <w:t>SuperAdministrateur</w:t>
-      </w:r>
-      <w:proofErr w:type="spellEnd"/>
+        <w:t>Utilisateur non connecté, MembreMr, MembreVolontaire, Partenaire, Modérateur : Peut seulement créer des comptes MembreMr, MembreVolontaire. Le compte ne sera par défaut pas actif, le statut sera ‘En demande’.</w:t>
+      </w:r>
+    </w:p>
+    <w:p>
+      <w:pPr>
+        <w:numPr>
+          <w:ilvl w:val="0"/>
+          <w:numId w:val="3"/>
+        </w:numPr>
+      </w:pPr>
+      <w:r>
+        <w:t>Administrateur : Il peut créer des comptes MembreMr, MembreVolontaire, Partenaire, Modérateur. Il ne peut pas créer des comptes Administrateur ni SuperAdministrateur</w:t>
+      </w:r>
       <w:r>
         <w:t>. Le compte sera directement actif.</w:t>
       </w:r>
@@ -6552,13 +6147,8 @@
           <w:numId w:val="3"/>
         </w:numPr>
       </w:pPr>
-      <w:proofErr w:type="spellStart"/>
-      <w:r>
-        <w:t>SuperAdministrateur</w:t>
-      </w:r>
-      <w:proofErr w:type="spellEnd"/>
-      <w:r>
-        <w:t> : Il peut créer tout type de créer et n’a aucune limitation</w:t>
+      <w:r>
+        <w:t>SuperAdministrateur : Il peut créer tout type de créer et n’a aucune limitation</w:t>
       </w:r>
       <w:r>
         <w:t>. Le compte sera directement actif.</w:t>
@@ -6636,11 +6226,9 @@
             <w:tcW w:w="3020" w:type="dxa"/>
           </w:tcPr>
           <w:p>
-            <w:proofErr w:type="spellStart"/>
             <w:r>
               <w:t>Password</w:t>
             </w:r>
-            <w:proofErr w:type="spellEnd"/>
           </w:p>
         </w:tc>
         <w:tc>
@@ -6670,11 +6258,9 @@
             <w:tcW w:w="3020" w:type="dxa"/>
           </w:tcPr>
           <w:p>
-            <w:proofErr w:type="spellStart"/>
             <w:r>
               <w:t>Firstname</w:t>
             </w:r>
-            <w:proofErr w:type="spellEnd"/>
           </w:p>
         </w:tc>
         <w:tc>
@@ -6704,11 +6290,9 @@
             <w:tcW w:w="3020" w:type="dxa"/>
           </w:tcPr>
           <w:p>
-            <w:proofErr w:type="spellStart"/>
             <w:r>
               <w:t>Surname</w:t>
             </w:r>
-            <w:proofErr w:type="spellEnd"/>
           </w:p>
         </w:tc>
         <w:tc>
@@ -6738,7 +6322,6 @@
             <w:tcW w:w="3020" w:type="dxa"/>
           </w:tcPr>
           <w:p>
-            <w:proofErr w:type="spellStart"/>
             <w:r>
               <w:t>Postal</w:t>
             </w:r>
@@ -6748,7 +6331,6 @@
             <w:r>
               <w:t>code</w:t>
             </w:r>
-            <w:proofErr w:type="spellEnd"/>
           </w:p>
         </w:tc>
         <w:tc>
@@ -6831,28 +6413,12 @@
           </w:p>
           <w:p>
             <w:r>
-              <w:t>‘</w:t>
-            </w:r>
-            <w:proofErr w:type="spellStart"/>
-            <w:r>
-              <w:t>MembreMr</w:t>
-            </w:r>
-            <w:proofErr w:type="spellEnd"/>
-            <w:r>
-              <w:t>’</w:t>
-            </w:r>
-          </w:p>
-          <w:p>
-            <w:r>
-              <w:t>‘</w:t>
-            </w:r>
-            <w:proofErr w:type="spellStart"/>
-            <w:r>
-              <w:t>MembreVolontaire</w:t>
-            </w:r>
-            <w:proofErr w:type="spellEnd"/>
-            <w:r>
-              <w:t>’</w:t>
+              <w:t>‘MembreMr’</w:t>
+            </w:r>
+          </w:p>
+          <w:p>
+            <w:r>
+              <w:t>‘MembreVolontaire’</w:t>
             </w:r>
           </w:p>
           <w:p>
@@ -6867,28 +6433,12 @@
           </w:p>
           <w:p>
             <w:r>
-              <w:t>‘</w:t>
-            </w:r>
-            <w:proofErr w:type="spellStart"/>
-            <w:r>
-              <w:t>SuperAdministrateur</w:t>
-            </w:r>
-            <w:proofErr w:type="spellEnd"/>
-            <w:r>
-              <w:t>’</w:t>
-            </w:r>
-          </w:p>
-          <w:p>
-            <w:r>
-              <w:t>‘</w:t>
-            </w:r>
-            <w:proofErr w:type="spellStart"/>
-            <w:r>
-              <w:t>MembreEtat</w:t>
-            </w:r>
-            <w:proofErr w:type="spellEnd"/>
-            <w:r>
-              <w:t>’</w:t>
+              <w:t>‘SuperAdministrateur’</w:t>
+            </w:r>
+          </w:p>
+          <w:p>
+            <w:r>
+              <w:t>‘MembreEtat’</w:t>
             </w:r>
           </w:p>
         </w:tc>
@@ -6998,7 +6548,6 @@
         <w:lastRenderedPageBreak/>
         <w:t>POST /users/{</w:t>
       </w:r>
-      <w:proofErr w:type="spellStart"/>
       <w:r>
         <w:rPr>
           <w:highlight w:val="green"/>
@@ -7009,14 +6558,7 @@
         <w:rPr>
           <w:highlight w:val="green"/>
         </w:rPr>
-        <w:t>_id</w:t>
-      </w:r>
-      <w:proofErr w:type="spellEnd"/>
-      <w:r>
-        <w:rPr>
-          <w:highlight w:val="green"/>
-        </w:rPr>
-        <w:t>}/favori</w:t>
+        <w:t>_id}/favori</w:t>
       </w:r>
       <w:r>
         <w:rPr>
@@ -7048,11 +6590,9 @@
       <w:r>
         <w:t xml:space="preserve">Cette route permet à un utilisateur connecté de type </w:t>
       </w:r>
-      <w:proofErr w:type="spellStart"/>
       <w:r>
         <w:t>MembreMr</w:t>
       </w:r>
-      <w:proofErr w:type="spellEnd"/>
       <w:r>
         <w:t xml:space="preserve"> </w:t>
       </w:r>
@@ -7066,13 +6606,8 @@
         <w:t>utilisateur</w:t>
       </w:r>
       <w:r>
-        <w:t xml:space="preserve"> </w:t>
-      </w:r>
-      <w:proofErr w:type="spellStart"/>
-      <w:r>
-        <w:t>MembreVolontaire</w:t>
-      </w:r>
-      <w:proofErr w:type="spellEnd"/>
+        <w:t xml:space="preserve"> MembreVolontaire</w:t>
+      </w:r>
       <w:r>
         <w:t xml:space="preserve"> dans ses favoris</w:t>
       </w:r>
@@ -7104,11 +6639,9 @@
           <w:numId w:val="3"/>
         </w:numPr>
       </w:pPr>
-      <w:proofErr w:type="spellStart"/>
       <w:r>
         <w:t>MembreMr</w:t>
       </w:r>
-      <w:proofErr w:type="spellEnd"/>
     </w:p>
     <w:p>
       <w:pPr>
@@ -7240,21 +6773,7 @@
         <w:rPr>
           <w:highlight w:val="green"/>
         </w:rPr>
-        <w:t>/{</w:t>
-      </w:r>
-      <w:proofErr w:type="spellStart"/>
-      <w:r>
-        <w:rPr>
-          <w:highlight w:val="green"/>
-        </w:rPr>
-        <w:t>user_id</w:t>
-      </w:r>
-      <w:proofErr w:type="spellEnd"/>
-      <w:r>
-        <w:rPr>
-          <w:highlight w:val="green"/>
-        </w:rPr>
-        <w:t>}</w:t>
+        <w:t>/{user_id}</w:t>
       </w:r>
       <w:r>
         <w:rPr>
@@ -7287,15 +6806,7 @@
     </w:p>
     <w:p>
       <w:r>
-        <w:t>Cette route permet à un utilisateur connecté d’envoyer un message à un destinataire. On envoi donc depuis l’utilisateur connecté un message à l’utilisateur mis dans la requête (</w:t>
-      </w:r>
-      <w:proofErr w:type="spellStart"/>
-      <w:r>
-        <w:t>user_id</w:t>
-      </w:r>
-      <w:proofErr w:type="spellEnd"/>
-      <w:r>
-        <w:t>).</w:t>
+        <w:t>Cette route permet à un utilisateur connecté d’envoyer un message à un destinataire. On envoi donc depuis l’utilisateur connecté un message à l’utilisateur mis dans la requête (user_id).</w:t>
       </w:r>
     </w:p>
     <w:p>
@@ -7322,45 +6833,19 @@
           <w:numId w:val="3"/>
         </w:numPr>
       </w:pPr>
-      <w:proofErr w:type="spellStart"/>
-      <w:r>
-        <w:t>MembreVolontaire</w:t>
-      </w:r>
-      <w:proofErr w:type="spellEnd"/>
-      <w:r>
-        <w:t xml:space="preserve"> : Ne pourra envoyer de message qu’à un </w:t>
-      </w:r>
-      <w:proofErr w:type="spellStart"/>
-      <w:r>
-        <w:t>membremr</w:t>
-      </w:r>
-      <w:proofErr w:type="spellEnd"/>
-      <w:r>
-        <w:t>, sinon 401</w:t>
-      </w:r>
-    </w:p>
-    <w:p>
-      <w:pPr>
-        <w:numPr>
-          <w:ilvl w:val="0"/>
-          <w:numId w:val="3"/>
-        </w:numPr>
-      </w:pPr>
-      <w:proofErr w:type="spellStart"/>
-      <w:r>
-        <w:t>MembreMr</w:t>
-      </w:r>
-      <w:proofErr w:type="spellEnd"/>
-      <w:r>
-        <w:t xml:space="preserve"> : Ne pourra envoyer de message qu’à un </w:t>
-      </w:r>
-      <w:proofErr w:type="spellStart"/>
-      <w:r>
-        <w:t>membrevolontaire</w:t>
-      </w:r>
-      <w:proofErr w:type="spellEnd"/>
-      <w:r>
-        <w:t>, sinon 401</w:t>
+      <w:r>
+        <w:t>MembreVolontaire : Ne pourra envoyer de message qu’à un membremr, sinon 401</w:t>
+      </w:r>
+    </w:p>
+    <w:p>
+      <w:pPr>
+        <w:numPr>
+          <w:ilvl w:val="0"/>
+          <w:numId w:val="3"/>
+        </w:numPr>
+      </w:pPr>
+      <w:r>
+        <w:t>MembreMr : Ne pourra envoyer de message qu’à un membrevolontaire, sinon 401</w:t>
       </w:r>
     </w:p>
     <w:p>
@@ -7504,27 +6989,13 @@
         <w:rPr>
           <w:highlight w:val="yellow"/>
         </w:rPr>
-        <w:t>{</w:t>
-      </w:r>
-      <w:proofErr w:type="spellStart"/>
+        <w:t>{user</w:t>
+      </w:r>
       <w:r>
         <w:rPr>
           <w:highlight w:val="yellow"/>
         </w:rPr>
-        <w:t>user</w:t>
-      </w:r>
-      <w:r>
-        <w:rPr>
-          <w:highlight w:val="yellow"/>
-        </w:rPr>
-        <w:t>_id</w:t>
-      </w:r>
-      <w:proofErr w:type="spellEnd"/>
-      <w:r>
-        <w:rPr>
-          <w:highlight w:val="yellow"/>
-        </w:rPr>
-        <w:t xml:space="preserve">} : Modifier </w:t>
+        <w:t xml:space="preserve">_id} : Modifier </w:t>
       </w:r>
       <w:r>
         <w:rPr>
@@ -7591,48 +7062,19 @@
           <w:numId w:val="3"/>
         </w:numPr>
       </w:pPr>
-      <w:proofErr w:type="spellStart"/>
-      <w:r>
-        <w:t>MembreMr</w:t>
-      </w:r>
-      <w:proofErr w:type="spellEnd"/>
-      <w:r>
-        <w:t xml:space="preserve">, </w:t>
-      </w:r>
-      <w:proofErr w:type="spellStart"/>
-      <w:r>
-        <w:t>MembreVolontaire</w:t>
-      </w:r>
-      <w:proofErr w:type="spellEnd"/>
-      <w:r>
-        <w:t>, Partenaire, Modérateur : Peut seulement modifier les données de son propre compte.</w:t>
-      </w:r>
-    </w:p>
-    <w:p>
-      <w:pPr>
-        <w:numPr>
-          <w:ilvl w:val="0"/>
-          <w:numId w:val="3"/>
-        </w:numPr>
-      </w:pPr>
-      <w:r>
-        <w:t xml:space="preserve">Administrateur : Les administrateur ne peuvent modifier que les comptes </w:t>
-      </w:r>
-      <w:proofErr w:type="spellStart"/>
-      <w:r>
-        <w:t>MembreMr</w:t>
-      </w:r>
-      <w:proofErr w:type="spellEnd"/>
-      <w:r>
-        <w:t xml:space="preserve">, </w:t>
-      </w:r>
-      <w:proofErr w:type="spellStart"/>
-      <w:r>
-        <w:t>MembreVolontaire</w:t>
-      </w:r>
-      <w:proofErr w:type="spellEnd"/>
-      <w:r>
-        <w:t>, Partenaire, Modérateur</w:t>
+      <w:r>
+        <w:t>MembreMr, MembreVolontaire, Partenaire, Modérateur : Peut seulement modifier les données de son propre compte.</w:t>
+      </w:r>
+    </w:p>
+    <w:p>
+      <w:pPr>
+        <w:numPr>
+          <w:ilvl w:val="0"/>
+          <w:numId w:val="3"/>
+        </w:numPr>
+      </w:pPr>
+      <w:r>
+        <w:t>Administrateur : Les administrateur ne peuvent modifier que les comptes MembreMr, MembreVolontaire, Partenaire, Modérateur</w:t>
       </w:r>
       <w:r>
         <w:t>. Il peut bien entendu modifier les données de son propre compte.</w:t>
@@ -7645,13 +7087,8 @@
           <w:numId w:val="3"/>
         </w:numPr>
       </w:pPr>
-      <w:proofErr w:type="spellStart"/>
-      <w:r>
-        <w:t>SuperAdministrateur</w:t>
-      </w:r>
-      <w:proofErr w:type="spellEnd"/>
-      <w:r>
-        <w:t> : Ils peuvent modifier tous type de compte</w:t>
+      <w:r>
+        <w:t>SuperAdministrateur : Ils peuvent modifier tous type de compte</w:t>
       </w:r>
     </w:p>
     <w:p/>
@@ -7691,11 +7128,9 @@
             <w:tcW w:w="3020" w:type="dxa"/>
           </w:tcPr>
           <w:p>
-            <w:proofErr w:type="spellStart"/>
             <w:r>
               <w:t>Surname</w:t>
             </w:r>
-            <w:proofErr w:type="spellEnd"/>
           </w:p>
         </w:tc>
         <w:tc>
@@ -7725,11 +7160,9 @@
             <w:tcW w:w="3020" w:type="dxa"/>
           </w:tcPr>
           <w:p>
-            <w:proofErr w:type="spellStart"/>
             <w:r>
               <w:t>Firstname</w:t>
             </w:r>
-            <w:proofErr w:type="spellEnd"/>
           </w:p>
         </w:tc>
         <w:tc>
@@ -7791,7 +7224,6 @@
             <w:tcW w:w="3020" w:type="dxa"/>
           </w:tcPr>
           <w:p>
-            <w:proofErr w:type="spellStart"/>
             <w:r>
               <w:t>Postal</w:t>
             </w:r>
@@ -7801,7 +7233,6 @@
             <w:r>
               <w:t>code</w:t>
             </w:r>
-            <w:proofErr w:type="spellEnd"/>
           </w:p>
         </w:tc>
         <w:tc>
@@ -7872,30 +7303,20 @@
         <w:rPr>
           <w:highlight w:val="yellow"/>
         </w:rPr>
-        <w:t>PUT /users/{</w:t>
-      </w:r>
-      <w:proofErr w:type="spellStart"/>
-      <w:r>
-        <w:rPr>
-          <w:highlight w:val="yellow"/>
-        </w:rPr>
-        <w:t>user_id</w:t>
-      </w:r>
-      <w:proofErr w:type="spellEnd"/>
+        <w:t>PUT /users/{user_id</w:t>
+      </w:r>
       <w:r>
         <w:rPr>
           <w:highlight w:val="yellow"/>
         </w:rPr>
         <w:t>}/</w:t>
       </w:r>
-      <w:proofErr w:type="spellStart"/>
       <w:r>
         <w:rPr>
           <w:highlight w:val="yellow"/>
         </w:rPr>
         <w:t>status</w:t>
       </w:r>
-      <w:proofErr w:type="spellEnd"/>
       <w:r>
         <w:rPr>
           <w:highlight w:val="yellow"/>
@@ -7963,62 +7384,26 @@
           <w:numId w:val="3"/>
         </w:numPr>
       </w:pPr>
-      <w:proofErr w:type="spellStart"/>
       <w:r>
         <w:t>Membre</w:t>
       </w:r>
       <w:r>
         <w:t>Etat</w:t>
       </w:r>
-      <w:proofErr w:type="spellEnd"/>
-      <w:r>
-        <w:t xml:space="preserve"> : Peut accepter ou refuser un </w:t>
-      </w:r>
-      <w:proofErr w:type="spellStart"/>
-      <w:r>
-        <w:t>MembreMR</w:t>
-      </w:r>
-      <w:proofErr w:type="spellEnd"/>
-      <w:r>
-        <w:t xml:space="preserve"> ou </w:t>
-      </w:r>
-      <w:proofErr w:type="spellStart"/>
-      <w:r>
-        <w:t>MembreVolontaire</w:t>
-      </w:r>
-      <w:proofErr w:type="spellEnd"/>
-    </w:p>
-    <w:p>
-      <w:pPr>
-        <w:numPr>
-          <w:ilvl w:val="0"/>
-          <w:numId w:val="3"/>
-        </w:numPr>
-      </w:pPr>
-      <w:r>
-        <w:t xml:space="preserve">Administrateur : Peut modifier l’état d’un compte </w:t>
-      </w:r>
-      <w:proofErr w:type="spellStart"/>
-      <w:r>
-        <w:t>MembreMr</w:t>
-      </w:r>
-      <w:proofErr w:type="spellEnd"/>
-      <w:r>
-        <w:t xml:space="preserve">, </w:t>
-      </w:r>
-      <w:proofErr w:type="spellStart"/>
-      <w:r>
-        <w:t>MembreVolontaire</w:t>
-      </w:r>
-      <w:proofErr w:type="spellEnd"/>
-      <w:r>
-        <w:t xml:space="preserve">, Partenaire, Modérateur. Il lui est impossible de modifier l’état d’un compte Administrateur ou </w:t>
-      </w:r>
-      <w:proofErr w:type="spellStart"/>
-      <w:r>
-        <w:t>SuperAdministrateur</w:t>
-      </w:r>
-      <w:proofErr w:type="spellEnd"/>
+      <w:r>
+        <w:t> : Peut accepter ou refuser un MembreMR ou MembreVolontaire</w:t>
+      </w:r>
+    </w:p>
+    <w:p>
+      <w:pPr>
+        <w:numPr>
+          <w:ilvl w:val="0"/>
+          <w:numId w:val="3"/>
+        </w:numPr>
+      </w:pPr>
+      <w:r>
+        <w:t>Administrateur : Peut modifier l’état d’un compte MembreMr, MembreVolontaire, Partenaire, Modérateur. Il lui est impossible de modifier l’état d’un compte Administrateur ou SuperAdministrateur</w:t>
+      </w:r>
     </w:p>
     <w:p>
       <w:pPr>
@@ -8067,11 +7452,9 @@
             <w:tcW w:w="3020" w:type="dxa"/>
           </w:tcPr>
           <w:p>
-            <w:proofErr w:type="spellStart"/>
             <w:r>
               <w:t>status</w:t>
             </w:r>
-            <w:proofErr w:type="spellEnd"/>
           </w:p>
         </w:tc>
         <w:tc>
@@ -8175,35 +7558,7 @@
         <w:rPr>
           <w:highlight w:val="yellow"/>
         </w:rPr>
-        <w:t>PUT /users/{</w:t>
-      </w:r>
-      <w:proofErr w:type="spellStart"/>
-      <w:r>
-        <w:rPr>
-          <w:highlight w:val="yellow"/>
-        </w:rPr>
-        <w:t>user_id</w:t>
-      </w:r>
-      <w:proofErr w:type="spellEnd"/>
-      <w:r>
-        <w:rPr>
-          <w:highlight w:val="yellow"/>
-        </w:rPr>
-        <w:t>}/</w:t>
-      </w:r>
-      <w:proofErr w:type="spellStart"/>
-      <w:r>
-        <w:rPr>
-          <w:highlight w:val="yellow"/>
-        </w:rPr>
-        <w:t>proofidentity</w:t>
-      </w:r>
-      <w:proofErr w:type="spellEnd"/>
-      <w:r>
-        <w:rPr>
-          <w:highlight w:val="yellow"/>
-        </w:rPr>
-        <w:t xml:space="preserve"> : Envoi des justificatifs d’identité</w:t>
+        <w:t>PUT /users/{user_id}/proofidentity : Envoi des justificatifs d’identité</w:t>
       </w:r>
       <w:bookmarkEnd w:id="17"/>
     </w:p>
@@ -8221,23 +7576,7 @@
     </w:p>
     <w:p>
       <w:r>
-        <w:t xml:space="preserve">Cette route permet d’envoyer les justificatifs d’identité (carte d’identité pour le </w:t>
-      </w:r>
-      <w:proofErr w:type="spellStart"/>
-      <w:r>
-        <w:t>MembreVolontaire</w:t>
-      </w:r>
-      <w:proofErr w:type="spellEnd"/>
-      <w:r>
-        <w:t xml:space="preserve">, carte d’identité + justificatif Mr pour le </w:t>
-      </w:r>
-      <w:proofErr w:type="spellStart"/>
-      <w:r>
-        <w:t>MembreMr</w:t>
-      </w:r>
-      <w:proofErr w:type="spellEnd"/>
-      <w:r>
-        <w:t>)</w:t>
+        <w:t>Cette route permet d’envoyer les justificatifs d’identité (carte d’identité pour le MembreVolontaire, carte d’identité + justificatif Mr pour le MembreMr)</w:t>
       </w:r>
     </w:p>
     <w:p>
@@ -8264,29 +7603,19 @@
           <w:numId w:val="3"/>
         </w:numPr>
       </w:pPr>
-      <w:proofErr w:type="spellStart"/>
-      <w:r>
-        <w:t>MembreVolontaire</w:t>
-      </w:r>
-      <w:proofErr w:type="spellEnd"/>
-      <w:r>
-        <w:t> : Envoi sa carte d’identité</w:t>
-      </w:r>
-    </w:p>
-    <w:p>
-      <w:pPr>
-        <w:numPr>
-          <w:ilvl w:val="0"/>
-          <w:numId w:val="3"/>
-        </w:numPr>
-      </w:pPr>
-      <w:proofErr w:type="spellStart"/>
-      <w:r>
-        <w:t>MembreMr</w:t>
-      </w:r>
-      <w:proofErr w:type="spellEnd"/>
-      <w:r>
-        <w:t> : Envoi sa carte d’identité et son justificatif MR</w:t>
+      <w:r>
+        <w:t>MembreVolontaire : Envoi sa carte d’identité</w:t>
+      </w:r>
+    </w:p>
+    <w:p>
+      <w:pPr>
+        <w:numPr>
+          <w:ilvl w:val="0"/>
+          <w:numId w:val="3"/>
+        </w:numPr>
+      </w:pPr>
+      <w:r>
+        <w:t>MembreMr : Envoi sa carte d’identité et son justificatif MR</w:t>
       </w:r>
     </w:p>
     <w:p>
@@ -8357,11 +7686,9 @@
             <w:tcW w:w="3020" w:type="dxa"/>
           </w:tcPr>
           <w:p>
-            <w:proofErr w:type="spellStart"/>
             <w:r>
               <w:t>Password</w:t>
             </w:r>
-            <w:proofErr w:type="spellEnd"/>
           </w:p>
         </w:tc>
         <w:tc>
@@ -8391,11 +7718,9 @@
             <w:tcW w:w="3020" w:type="dxa"/>
           </w:tcPr>
           <w:p>
-            <w:proofErr w:type="spellStart"/>
             <w:r>
               <w:t>CardIdentity</w:t>
             </w:r>
-            <w:proofErr w:type="spellEnd"/>
           </w:p>
         </w:tc>
         <w:tc>
@@ -8425,11 +7750,9 @@
             <w:tcW w:w="3020" w:type="dxa"/>
           </w:tcPr>
           <w:p>
-            <w:proofErr w:type="spellStart"/>
             <w:r>
               <w:t>ProofMr</w:t>
             </w:r>
-            <w:proofErr w:type="spellEnd"/>
           </w:p>
         </w:tc>
         <w:tc>
@@ -8448,13 +7771,8 @@
           </w:tcPr>
           <w:p>
             <w:r>
-              <w:t xml:space="preserve">Requis si </w:t>
-            </w:r>
-            <w:proofErr w:type="spellStart"/>
-            <w:r>
-              <w:t>MembreMr</w:t>
-            </w:r>
-            <w:proofErr w:type="spellEnd"/>
+              <w:t>Requis si MembreMr</w:t>
+            </w:r>
           </w:p>
         </w:tc>
       </w:tr>
@@ -8523,27 +7841,13 @@
         <w:rPr>
           <w:highlight w:val="red"/>
         </w:rPr>
-        <w:t>{</w:t>
-      </w:r>
-      <w:proofErr w:type="spellStart"/>
+        <w:t>{user</w:t>
+      </w:r>
       <w:r>
         <w:rPr>
           <w:highlight w:val="red"/>
         </w:rPr>
-        <w:t>user</w:t>
-      </w:r>
-      <w:r>
-        <w:rPr>
-          <w:highlight w:val="red"/>
-        </w:rPr>
-        <w:t>_id</w:t>
-      </w:r>
-      <w:proofErr w:type="spellEnd"/>
-      <w:r>
-        <w:rPr>
-          <w:highlight w:val="red"/>
-        </w:rPr>
-        <w:t>} : Supprimer un utilisateur</w:t>
+        <w:t>_id} : Supprimer un utilisateur</w:t>
       </w:r>
       <w:bookmarkEnd w:id="18"/>
     </w:p>
@@ -8589,48 +7893,19 @@
           <w:numId w:val="3"/>
         </w:numPr>
       </w:pPr>
-      <w:proofErr w:type="spellStart"/>
-      <w:r>
-        <w:t>MembreMr</w:t>
-      </w:r>
-      <w:proofErr w:type="spellEnd"/>
-      <w:r>
-        <w:t xml:space="preserve">, </w:t>
-      </w:r>
-      <w:proofErr w:type="spellStart"/>
-      <w:r>
-        <w:t>MembreVolontaire</w:t>
-      </w:r>
-      <w:proofErr w:type="spellEnd"/>
-      <w:r>
-        <w:t>, Partenaire, Modérateur : Peut seulement supprimer seulement son propre compte</w:t>
-      </w:r>
-    </w:p>
-    <w:p>
-      <w:pPr>
-        <w:numPr>
-          <w:ilvl w:val="0"/>
-          <w:numId w:val="3"/>
-        </w:numPr>
-      </w:pPr>
-      <w:r>
-        <w:t xml:space="preserve">Administrateur : Les administrateur ne peuvent supprimer que des comptes </w:t>
-      </w:r>
-      <w:proofErr w:type="spellStart"/>
-      <w:r>
-        <w:t>MembreMr</w:t>
-      </w:r>
-      <w:proofErr w:type="spellEnd"/>
-      <w:r>
-        <w:t xml:space="preserve">, </w:t>
-      </w:r>
-      <w:proofErr w:type="spellStart"/>
-      <w:r>
-        <w:t>MembreVolontaire</w:t>
-      </w:r>
-      <w:proofErr w:type="spellEnd"/>
-      <w:r>
-        <w:t>, Partenaire, Modérateur</w:t>
+      <w:r>
+        <w:t>MembreMr, MembreVolontaire, Partenaire, Modérateur : Peut seulement supprimer seulement son propre compte</w:t>
+      </w:r>
+    </w:p>
+    <w:p>
+      <w:pPr>
+        <w:numPr>
+          <w:ilvl w:val="0"/>
+          <w:numId w:val="3"/>
+        </w:numPr>
+      </w:pPr>
+      <w:r>
+        <w:t>Administrateur : Les administrateur ne peuvent supprimer que des comptes MembreMr, MembreVolontaire, Partenaire, Modérateur</w:t>
       </w:r>
       <w:r>
         <w:t>. Il peut bien entendu supprimer son propre compte</w:t>
@@ -8643,13 +7918,8 @@
           <w:numId w:val="3"/>
         </w:numPr>
       </w:pPr>
-      <w:proofErr w:type="spellStart"/>
-      <w:r>
-        <w:t>SuperAdministrateur</w:t>
-      </w:r>
-      <w:proofErr w:type="spellEnd"/>
-      <w:r>
-        <w:t> : Ils peuvent supprimer tous types de compte</w:t>
+      <w:r>
+        <w:t>SuperAdministrateur : Ils peuvent supprimer tous types de compte</w:t>
       </w:r>
     </w:p>
     <w:p>
@@ -8735,47 +8005,19 @@
         <w:rPr>
           <w:highlight w:val="red"/>
         </w:rPr>
-        <w:t>{</w:t>
-      </w:r>
-      <w:proofErr w:type="spellStart"/>
+        <w:t>{user</w:t>
+      </w:r>
       <w:r>
         <w:rPr>
           <w:highlight w:val="red"/>
         </w:rPr>
-        <w:t>user</w:t>
+        <w:t>_id}/favori</w:t>
       </w:r>
       <w:r>
         <w:rPr>
           <w:highlight w:val="red"/>
         </w:rPr>
-        <w:t>_id</w:t>
-      </w:r>
-      <w:proofErr w:type="spellEnd"/>
-      <w:r>
-        <w:rPr>
-          <w:highlight w:val="red"/>
-        </w:rPr>
-        <w:t>}/favori</w:t>
-      </w:r>
-      <w:r>
-        <w:rPr>
-          <w:highlight w:val="red"/>
-        </w:rPr>
-        <w:t>tes/{</w:t>
-      </w:r>
-      <w:proofErr w:type="spellStart"/>
-      <w:r>
-        <w:rPr>
-          <w:highlight w:val="red"/>
-        </w:rPr>
-        <w:t>user_id</w:t>
-      </w:r>
-      <w:proofErr w:type="spellEnd"/>
-      <w:r>
-        <w:rPr>
-          <w:highlight w:val="red"/>
-        </w:rPr>
-        <w:t>}</w:t>
+        <w:t>tes/{user_id}</w:t>
       </w:r>
       <w:r>
         <w:rPr>
@@ -8805,24 +8047,43 @@
         <w:t>e</w:t>
       </w:r>
       <w:r>
-        <w:t xml:space="preserve"> </w:t>
-      </w:r>
-      <w:proofErr w:type="spellStart"/>
+        <w:t xml:space="preserve"> MembreMr de supprimer un utilisateur </w:t>
+      </w:r>
+      <w:r>
+        <w:t>MembreVolontaire</w:t>
+      </w:r>
+      <w:r>
+        <w:t xml:space="preserve"> de ses favoris.</w:t>
+      </w:r>
+    </w:p>
+    <w:p>
+      <w:pPr>
+        <w:pStyle w:val="Titre3"/>
+        <w:numPr>
+          <w:ilvl w:val="0"/>
+          <w:numId w:val="3"/>
+        </w:numPr>
+      </w:pPr>
+      <w:r>
+        <w:t>Droits d’accès :</w:t>
+      </w:r>
+    </w:p>
+    <w:p>
+      <w:r>
+        <w:t>Authentification : Oui</w:t>
+      </w:r>
+    </w:p>
+    <w:p>
+      <w:pPr>
+        <w:pStyle w:val="Paragraphedeliste"/>
+        <w:numPr>
+          <w:ilvl w:val="0"/>
+          <w:numId w:val="3"/>
+        </w:numPr>
+      </w:pPr>
       <w:r>
         <w:t>MembreMr</w:t>
       </w:r>
-      <w:proofErr w:type="spellEnd"/>
-      <w:r>
-        <w:t xml:space="preserve"> de supprimer un utilisateur </w:t>
-      </w:r>
-      <w:proofErr w:type="spellStart"/>
-      <w:r>
-        <w:t>MembreVolontaire</w:t>
-      </w:r>
-      <w:proofErr w:type="spellEnd"/>
-      <w:r>
-        <w:t xml:space="preserve"> de ses favoris.</w:t>
-      </w:r>
     </w:p>
     <w:p>
       <w:pPr>
@@ -8833,27 +8094,13 @@
         </w:numPr>
       </w:pPr>
       <w:r>
-        <w:t>Droits d’accès :</w:t>
-      </w:r>
-    </w:p>
-    <w:p>
-      <w:r>
-        <w:t>Authentification : Oui</w:t>
-      </w:r>
-    </w:p>
-    <w:p>
-      <w:pPr>
-        <w:pStyle w:val="Paragraphedeliste"/>
-        <w:numPr>
-          <w:ilvl w:val="0"/>
-          <w:numId w:val="3"/>
-        </w:numPr>
-      </w:pPr>
-      <w:proofErr w:type="spellStart"/>
-      <w:r>
-        <w:t>MembreMr</w:t>
-      </w:r>
-      <w:proofErr w:type="spellEnd"/>
+        <w:t xml:space="preserve">Input : </w:t>
+      </w:r>
+    </w:p>
+    <w:p>
+      <w:r>
+        <w:t>[Pas de données d’entrées]</w:t>
+      </w:r>
     </w:p>
     <w:p>
       <w:pPr>
@@ -8864,23 +8111,6 @@
         </w:numPr>
       </w:pPr>
       <w:r>
-        <w:t xml:space="preserve">Input : </w:t>
-      </w:r>
-    </w:p>
-    <w:p>
-      <w:r>
-        <w:t>[Pas de données d’entrées]</w:t>
-      </w:r>
-    </w:p>
-    <w:p>
-      <w:pPr>
-        <w:pStyle w:val="Titre3"/>
-        <w:numPr>
-          <w:ilvl w:val="0"/>
-          <w:numId w:val="3"/>
-        </w:numPr>
-      </w:pPr>
-      <w:r>
         <w:t>Output (Statut OK) :</w:t>
       </w:r>
     </w:p>
@@ -8925,14 +8155,9 @@
       <w:bookmarkStart w:id="20" w:name="_Toc134053945"/>
       <w:r>
         <w:lastRenderedPageBreak/>
-        <w:t>ROUTES /</w:t>
-      </w:r>
-      <w:proofErr w:type="spellStart"/>
-      <w:r>
-        <w:t>helprequests</w:t>
+        <w:t>ROUTES /helprequests</w:t>
       </w:r>
       <w:bookmarkEnd w:id="20"/>
-      <w:proofErr w:type="spellEnd"/>
     </w:p>
     <w:p>
       <w:pPr>
@@ -8943,35 +8168,7 @@
         <w:rPr>
           <w:highlight w:val="cyan"/>
         </w:rPr>
-        <w:t>GET /</w:t>
-      </w:r>
-      <w:proofErr w:type="spellStart"/>
-      <w:r>
-        <w:rPr>
-          <w:highlight w:val="cyan"/>
-        </w:rPr>
-        <w:t>helprequests</w:t>
-      </w:r>
-      <w:proofErr w:type="spellEnd"/>
-      <w:r>
-        <w:rPr>
-          <w:highlight w:val="cyan"/>
-        </w:rPr>
-        <w:t>/{</w:t>
-      </w:r>
-      <w:proofErr w:type="spellStart"/>
-      <w:r>
-        <w:rPr>
-          <w:highlight w:val="cyan"/>
-        </w:rPr>
-        <w:t>helprequest_id</w:t>
-      </w:r>
-      <w:proofErr w:type="spellEnd"/>
-      <w:r>
-        <w:rPr>
-          <w:highlight w:val="cyan"/>
-        </w:rPr>
-        <w:t xml:space="preserve">} : Récupérer </w:t>
+        <w:t xml:space="preserve">GET /helprequests/{helprequest_id} : Récupérer </w:t>
       </w:r>
       <w:r>
         <w:rPr>
@@ -9030,46 +8227,20 @@
           <w:numId w:val="3"/>
         </w:numPr>
       </w:pPr>
-      <w:proofErr w:type="spellStart"/>
-      <w:r>
-        <w:t>MembreMr</w:t>
-      </w:r>
-      <w:proofErr w:type="spellEnd"/>
-      <w:r>
-        <w:t xml:space="preserve"> : Pourra accéder à tous les demandes qui lui sont reliées (demande qu’il a </w:t>
-      </w:r>
-      <w:proofErr w:type="spellStart"/>
-      <w:r>
-        <w:t>crée</w:t>
-      </w:r>
-      <w:proofErr w:type="spellEnd"/>
-      <w:r>
-        <w:t>). Si n’a pas les droits sur cette requête, Erreur 401</w:t>
-      </w:r>
-    </w:p>
-    <w:p>
-      <w:pPr>
-        <w:numPr>
-          <w:ilvl w:val="0"/>
-          <w:numId w:val="3"/>
-        </w:numPr>
-      </w:pPr>
-      <w:r>
-        <w:t xml:space="preserve">Administrateur, </w:t>
-      </w:r>
-      <w:proofErr w:type="spellStart"/>
-      <w:r>
-        <w:t>SuperAdministrateur</w:t>
-      </w:r>
-      <w:proofErr w:type="spellEnd"/>
-      <w:r>
-        <w:t xml:space="preserve"> : Pourront accéder à toutes les demandes sans aucune </w:t>
-      </w:r>
-      <w:proofErr w:type="spellStart"/>
-      <w:r>
-        <w:t>disctinction</w:t>
-      </w:r>
-      <w:proofErr w:type="spellEnd"/>
+      <w:r>
+        <w:t>MembreMr : Pourra accéder à tous les demandes qui lui sont reliées (demande qu’il a crée). Si n’a pas les droits sur cette requête, Erreur 401</w:t>
+      </w:r>
+    </w:p>
+    <w:p>
+      <w:pPr>
+        <w:numPr>
+          <w:ilvl w:val="0"/>
+          <w:numId w:val="3"/>
+        </w:numPr>
+      </w:pPr>
+      <w:r>
+        <w:t>Administrateur, SuperAdministrateur : Pourront accéder à toutes les demandes sans aucune disctinction</w:t>
+      </w:r>
     </w:p>
     <w:p>
       <w:pPr>
@@ -9133,11 +8304,9 @@
             <w:tcW w:w="4673" w:type="dxa"/>
           </w:tcPr>
           <w:p>
-            <w:proofErr w:type="spellStart"/>
             <w:r>
               <w:t>title</w:t>
             </w:r>
-            <w:proofErr w:type="spellEnd"/>
           </w:p>
         </w:tc>
         <w:tc>
@@ -9157,11 +8326,9 @@
             <w:tcW w:w="4673" w:type="dxa"/>
           </w:tcPr>
           <w:p>
-            <w:proofErr w:type="spellStart"/>
             <w:r>
               <w:t>Estimated_delay</w:t>
             </w:r>
-            <w:proofErr w:type="spellEnd"/>
           </w:p>
         </w:tc>
         <w:tc>
@@ -9191,11 +8358,9 @@
             <w:tcW w:w="4394" w:type="dxa"/>
           </w:tcPr>
           <w:p>
-            <w:proofErr w:type="spellStart"/>
             <w:r>
               <w:t>DateTime</w:t>
             </w:r>
-            <w:proofErr w:type="spellEnd"/>
           </w:p>
         </w:tc>
       </w:tr>
@@ -9227,7 +8392,6 @@
             <w:tcW w:w="4673" w:type="dxa"/>
           </w:tcPr>
           <w:p>
-            <w:proofErr w:type="spellStart"/>
             <w:r>
               <w:t>Postal</w:t>
             </w:r>
@@ -9237,7 +8401,6 @@
             <w:r>
               <w:t>code</w:t>
             </w:r>
-            <w:proofErr w:type="spellEnd"/>
           </w:p>
         </w:tc>
         <w:tc>
@@ -9279,11 +8442,9 @@
             <w:tcW w:w="4673" w:type="dxa"/>
           </w:tcPr>
           <w:p>
-            <w:proofErr w:type="spellStart"/>
             <w:r>
               <w:t>category</w:t>
             </w:r>
-            <w:proofErr w:type="spellEnd"/>
           </w:p>
         </w:tc>
         <w:tc>
@@ -9356,11 +8517,9 @@
             <w:tcW w:w="4673" w:type="dxa"/>
           </w:tcPr>
           <w:p>
-            <w:proofErr w:type="spellStart"/>
             <w:r>
               <w:t>status</w:t>
             </w:r>
-            <w:proofErr w:type="spellEnd"/>
           </w:p>
         </w:tc>
         <w:tc>
@@ -9419,11 +8578,9 @@
             <w:tcW w:w="4673" w:type="dxa"/>
           </w:tcPr>
           <w:p>
-            <w:proofErr w:type="spellStart"/>
             <w:r>
               <w:t>owner</w:t>
             </w:r>
-            <w:proofErr w:type="spellEnd"/>
           </w:p>
         </w:tc>
         <w:tc>
@@ -9443,7 +8600,6 @@
             <w:tcW w:w="4673" w:type="dxa"/>
           </w:tcPr>
           <w:p>
-            <w:proofErr w:type="spellStart"/>
             <w:r>
               <w:t>Helper</w:t>
             </w:r>
@@ -9453,7 +8609,6 @@
             <w:r>
               <w:t>_accept</w:t>
             </w:r>
-            <w:proofErr w:type="spellEnd"/>
           </w:p>
         </w:tc>
         <w:tc>
@@ -9545,11 +8700,9 @@
             <w:tcW w:w="3827" w:type="dxa"/>
           </w:tcPr>
           <w:p>
-            <w:proofErr w:type="spellStart"/>
             <w:r>
               <w:t>Surname</w:t>
             </w:r>
-            <w:proofErr w:type="spellEnd"/>
           </w:p>
         </w:tc>
         <w:tc>
@@ -9569,11 +8722,9 @@
             <w:tcW w:w="3827" w:type="dxa"/>
           </w:tcPr>
           <w:p>
-            <w:proofErr w:type="spellStart"/>
             <w:r>
               <w:t>Firstname</w:t>
             </w:r>
-            <w:proofErr w:type="spellEnd"/>
           </w:p>
         </w:tc>
         <w:tc>
@@ -9615,7 +8766,6 @@
             <w:tcW w:w="3827" w:type="dxa"/>
           </w:tcPr>
           <w:p>
-            <w:proofErr w:type="spellStart"/>
             <w:r>
               <w:t>Postal</w:t>
             </w:r>
@@ -9625,7 +8775,6 @@
             <w:r>
               <w:t>code</w:t>
             </w:r>
-            <w:proofErr w:type="spellEnd"/>
           </w:p>
         </w:tc>
         <w:tc>
@@ -9667,7 +8816,6 @@
             <w:tcW w:w="3827" w:type="dxa"/>
           </w:tcPr>
           <w:p>
-            <w:proofErr w:type="spellStart"/>
             <w:r>
               <w:t>Date</w:t>
             </w:r>
@@ -9677,7 +8825,6 @@
             <w:r>
               <w:t>insert</w:t>
             </w:r>
-            <w:proofErr w:type="spellEnd"/>
           </w:p>
         </w:tc>
         <w:tc>
@@ -9685,11 +8832,9 @@
             <w:tcW w:w="3969" w:type="dxa"/>
           </w:tcPr>
           <w:p>
-            <w:proofErr w:type="spellStart"/>
             <w:r>
               <w:t>DateTime</w:t>
             </w:r>
-            <w:proofErr w:type="spellEnd"/>
           </w:p>
         </w:tc>
       </w:tr>
@@ -9720,28 +8865,12 @@
           </w:p>
           <w:p>
             <w:r>
-              <w:t>‘</w:t>
-            </w:r>
-            <w:proofErr w:type="spellStart"/>
-            <w:r>
-              <w:t>MembreMr</w:t>
-            </w:r>
-            <w:proofErr w:type="spellEnd"/>
-            <w:r>
-              <w:t>’</w:t>
-            </w:r>
-          </w:p>
-          <w:p>
-            <w:r>
-              <w:t>‘</w:t>
-            </w:r>
-            <w:proofErr w:type="spellStart"/>
-            <w:r>
-              <w:t>MembreVolontaire</w:t>
-            </w:r>
-            <w:proofErr w:type="spellEnd"/>
-            <w:r>
-              <w:t>’</w:t>
+              <w:t>‘MembreMr’</w:t>
+            </w:r>
+          </w:p>
+          <w:p>
+            <w:r>
+              <w:t>‘MembreVolontaire’</w:t>
             </w:r>
           </w:p>
           <w:p>
@@ -9756,15 +8885,7 @@
           </w:p>
           <w:p>
             <w:r>
-              <w:t>‘</w:t>
-            </w:r>
-            <w:proofErr w:type="spellStart"/>
-            <w:r>
-              <w:t>SuperAdministrateur</w:t>
-            </w:r>
-            <w:proofErr w:type="spellEnd"/>
-            <w:r>
-              <w:t>’</w:t>
+              <w:t>‘SuperAdministrateur’</w:t>
             </w:r>
           </w:p>
         </w:tc>
@@ -9775,11 +8896,9 @@
             <w:tcW w:w="3827" w:type="dxa"/>
           </w:tcPr>
           <w:p>
-            <w:proofErr w:type="spellStart"/>
             <w:r>
               <w:t>status</w:t>
             </w:r>
-            <w:proofErr w:type="spellEnd"/>
           </w:p>
         </w:tc>
         <w:tc>
@@ -9821,21 +8940,7 @@
           <w:highlight w:val="cyan"/>
         </w:rPr>
         <w:lastRenderedPageBreak/>
-        <w:t>GET /</w:t>
-      </w:r>
-      <w:proofErr w:type="spellStart"/>
-      <w:r>
-        <w:rPr>
-          <w:highlight w:val="cyan"/>
-        </w:rPr>
-        <w:t>helprequests</w:t>
-      </w:r>
-      <w:proofErr w:type="spellEnd"/>
-      <w:r>
-        <w:rPr>
-          <w:highlight w:val="cyan"/>
-        </w:rPr>
-        <w:t> : Récupérer toutes les demandes</w:t>
+        <w:t>GET /helprequests : Récupérer toutes les demandes</w:t>
       </w:r>
       <w:bookmarkEnd w:id="22"/>
     </w:p>
@@ -9895,62 +9000,31 @@
           <w:numId w:val="3"/>
         </w:numPr>
       </w:pPr>
-      <w:proofErr w:type="spellStart"/>
-      <w:r>
-        <w:t>MembreVolontaire</w:t>
-      </w:r>
-      <w:proofErr w:type="spellEnd"/>
-      <w:r>
-        <w:t xml:space="preserve"> : Pourra accéder à toutes les demandes créées + les demandes qui lui sont reliées (qu’il a accepté et/ou terminé). </w:t>
-      </w:r>
-    </w:p>
-    <w:p>
-      <w:pPr>
-        <w:numPr>
-          <w:ilvl w:val="0"/>
-          <w:numId w:val="3"/>
-        </w:numPr>
-      </w:pPr>
-      <w:proofErr w:type="spellStart"/>
-      <w:r>
-        <w:t>MembreMr</w:t>
-      </w:r>
-      <w:proofErr w:type="spellEnd"/>
-      <w:r>
-        <w:t xml:space="preserve"> : Pourra accéder à tous les demandes qui lui sont reliées (demande qu’il a </w:t>
-      </w:r>
-      <w:proofErr w:type="spellStart"/>
-      <w:r>
-        <w:t>crée</w:t>
-      </w:r>
-      <w:proofErr w:type="spellEnd"/>
-      <w:r>
-        <w:t xml:space="preserve">). </w:t>
-      </w:r>
-    </w:p>
-    <w:p>
-      <w:pPr>
-        <w:numPr>
-          <w:ilvl w:val="0"/>
-          <w:numId w:val="3"/>
-        </w:numPr>
-      </w:pPr>
-      <w:r>
-        <w:t xml:space="preserve">Administrateur, </w:t>
-      </w:r>
-      <w:proofErr w:type="spellStart"/>
-      <w:r>
-        <w:t>SuperAdministrateur</w:t>
-      </w:r>
-      <w:proofErr w:type="spellEnd"/>
-      <w:r>
-        <w:t xml:space="preserve"> : Pourront accéder à toutes les demandes sans aucune </w:t>
-      </w:r>
-      <w:proofErr w:type="spellStart"/>
-      <w:r>
-        <w:t>disctinction</w:t>
-      </w:r>
-      <w:proofErr w:type="spellEnd"/>
+      <w:r>
+        <w:t xml:space="preserve">MembreVolontaire : Pourra accéder à toutes les demandes créées + les demandes qui lui sont reliées (qu’il a accepté et/ou terminé). </w:t>
+      </w:r>
+    </w:p>
+    <w:p>
+      <w:pPr>
+        <w:numPr>
+          <w:ilvl w:val="0"/>
+          <w:numId w:val="3"/>
+        </w:numPr>
+      </w:pPr>
+      <w:r>
+        <w:t xml:space="preserve">MembreMr : Pourra accéder à tous les demandes qui lui sont reliées (demande qu’il a crée). </w:t>
+      </w:r>
+    </w:p>
+    <w:p>
+      <w:pPr>
+        <w:numPr>
+          <w:ilvl w:val="0"/>
+          <w:numId w:val="3"/>
+        </w:numPr>
+      </w:pPr>
+      <w:r>
+        <w:t>Administrateur, SuperAdministrateur : Pourront accéder à toutes les demandes sans aucune disctinction</w:t>
+      </w:r>
     </w:p>
     <w:p>
       <w:pPr>
@@ -10068,15 +9142,7 @@
           </w:tcPr>
           <w:p>
             <w:r>
-              <w:t xml:space="preserve">Integer =&gt; Rayon en kilomètres </w:t>
-            </w:r>
-            <w:proofErr w:type="spellStart"/>
-            <w:r>
-              <w:t>au</w:t>
-            </w:r>
-            <w:proofErr w:type="spellEnd"/>
-            <w:r>
-              <w:t xml:space="preserve"> alentours des coordonnées géographiques de la ville et code postale</w:t>
+              <w:t>Integer =&gt; Rayon en kilomètres au alentours des coordonnées géographiques de la ville et code postale</w:t>
             </w:r>
           </w:p>
         </w:tc>
@@ -10097,14 +9163,12 @@
             <w:tcW w:w="3164" w:type="dxa"/>
           </w:tcPr>
           <w:p>
-            <w:proofErr w:type="spellStart"/>
             <w:r>
               <w:t>C</w:t>
             </w:r>
             <w:r>
               <w:t>ategory</w:t>
             </w:r>
-            <w:proofErr w:type="spellEnd"/>
           </w:p>
         </w:tc>
         <w:tc>
@@ -10187,11 +9251,9 @@
             <w:tcW w:w="3164" w:type="dxa"/>
           </w:tcPr>
           <w:p>
-            <w:proofErr w:type="spellStart"/>
             <w:r>
               <w:t>Max_nb_result</w:t>
             </w:r>
-            <w:proofErr w:type="spellEnd"/>
           </w:p>
         </w:tc>
         <w:tc>
@@ -10246,12 +9308,10 @@
             <w:tcW w:w="3164" w:type="dxa"/>
           </w:tcPr>
           <w:p>
-            <w:proofErr w:type="spellStart"/>
             <w:r>
               <w:lastRenderedPageBreak/>
               <w:t>Treatment_type</w:t>
             </w:r>
-            <w:proofErr w:type="spellEnd"/>
           </w:p>
         </w:tc>
         <w:tc>
@@ -10288,13 +9348,8 @@
     </w:tbl>
     <w:p/>
     <w:p>
-      <w:proofErr w:type="spellStart"/>
-      <w:r>
-        <w:t>MembreMr</w:t>
-      </w:r>
-      <w:proofErr w:type="spellEnd"/>
-      <w:r>
-        <w:t> :</w:t>
+      <w:r>
+        <w:t>MembreMr :</w:t>
       </w:r>
     </w:p>
     <w:tbl>
@@ -10321,11 +9376,9 @@
             <w:tcW w:w="3164" w:type="dxa"/>
           </w:tcPr>
           <w:p>
-            <w:proofErr w:type="spellStart"/>
             <w:r>
               <w:t>status</w:t>
             </w:r>
-            <w:proofErr w:type="spellEnd"/>
           </w:p>
         </w:tc>
         <w:tc>
@@ -10470,15 +9523,7 @@
           </w:tcPr>
           <w:p>
             <w:r>
-              <w:t xml:space="preserve">Integer =&gt; Rayon en kilomètres </w:t>
-            </w:r>
-            <w:proofErr w:type="spellStart"/>
-            <w:r>
-              <w:t>au</w:t>
-            </w:r>
-            <w:proofErr w:type="spellEnd"/>
-            <w:r>
-              <w:t xml:space="preserve"> alentours des coordonnées géographiques de la ville et code postale</w:t>
+              <w:t>Integer =&gt; Rayon en kilomètres au alentours des coordonnées géographiques de la ville et code postale</w:t>
             </w:r>
           </w:p>
         </w:tc>
@@ -10502,11 +9547,9 @@
             <w:tcW w:w="3164" w:type="dxa"/>
           </w:tcPr>
           <w:p>
-            <w:proofErr w:type="spellStart"/>
             <w:r>
               <w:t>category</w:t>
             </w:r>
-            <w:proofErr w:type="spellEnd"/>
           </w:p>
         </w:tc>
         <w:tc>
@@ -10589,11 +9632,9 @@
             <w:tcW w:w="3164" w:type="dxa"/>
           </w:tcPr>
           <w:p>
-            <w:proofErr w:type="spellStart"/>
             <w:r>
               <w:t>status</w:t>
             </w:r>
-            <w:proofErr w:type="spellEnd"/>
           </w:p>
         </w:tc>
         <w:tc>
@@ -10638,12 +9679,10 @@
             <w:tcW w:w="3164" w:type="dxa"/>
           </w:tcPr>
           <w:p>
-            <w:proofErr w:type="spellStart"/>
             <w:r>
               <w:lastRenderedPageBreak/>
               <w:t>Owner_id</w:t>
             </w:r>
-            <w:proofErr w:type="spellEnd"/>
           </w:p>
         </w:tc>
         <w:tc>
@@ -10661,13 +9700,8 @@
             <w:tcW w:w="2693" w:type="dxa"/>
           </w:tcPr>
           <w:p>
-            <w:proofErr w:type="spellStart"/>
-            <w:r>
-              <w:t>Faculatif</w:t>
-            </w:r>
-            <w:proofErr w:type="spellEnd"/>
-            <w:r>
-              <w:t xml:space="preserve"> → Membre Mr ayant créé cette demande d’aide</w:t>
+            <w:r>
+              <w:t>Faculatif → Membre Mr ayant créé cette demande d’aide</w:t>
             </w:r>
           </w:p>
         </w:tc>
@@ -10678,11 +9712,9 @@
             <w:tcW w:w="3164" w:type="dxa"/>
           </w:tcPr>
           <w:p>
-            <w:proofErr w:type="spellStart"/>
             <w:r>
               <w:t>Helper_id</w:t>
             </w:r>
-            <w:proofErr w:type="spellEnd"/>
           </w:p>
         </w:tc>
         <w:tc>
@@ -10712,11 +9744,9 @@
             <w:tcW w:w="3164" w:type="dxa"/>
           </w:tcPr>
           <w:p>
-            <w:proofErr w:type="spellStart"/>
             <w:r>
               <w:t>Max_nb_result</w:t>
             </w:r>
-            <w:proofErr w:type="spellEnd"/>
           </w:p>
         </w:tc>
         <w:tc>
@@ -10788,11 +9818,9 @@
             <w:tcW w:w="4673" w:type="dxa"/>
           </w:tcPr>
           <w:p>
-            <w:proofErr w:type="spellStart"/>
             <w:r>
               <w:t>title</w:t>
             </w:r>
-            <w:proofErr w:type="spellEnd"/>
           </w:p>
         </w:tc>
         <w:tc>
@@ -10812,14 +9840,12 @@
             <w:tcW w:w="4673" w:type="dxa"/>
           </w:tcPr>
           <w:p>
-            <w:proofErr w:type="spellStart"/>
             <w:r>
               <w:t>Estimated</w:t>
             </w:r>
             <w:r>
               <w:t>_delay</w:t>
             </w:r>
-            <w:proofErr w:type="spellEnd"/>
           </w:p>
         </w:tc>
         <w:tc>
@@ -10839,11 +9865,9 @@
             <w:tcW w:w="4673" w:type="dxa"/>
           </w:tcPr>
           <w:p>
-            <w:proofErr w:type="spellStart"/>
             <w:r>
               <w:t>Finished_date</w:t>
             </w:r>
-            <w:proofErr w:type="spellEnd"/>
           </w:p>
         </w:tc>
         <w:tc>
@@ -10851,11 +9875,9 @@
             <w:tcW w:w="4394" w:type="dxa"/>
           </w:tcPr>
           <w:p>
-            <w:proofErr w:type="spellStart"/>
             <w:r>
               <w:t>DateTime</w:t>
             </w:r>
-            <w:proofErr w:type="spellEnd"/>
           </w:p>
         </w:tc>
       </w:tr>
@@ -10887,11 +9909,9 @@
             <w:tcW w:w="4673" w:type="dxa"/>
           </w:tcPr>
           <w:p>
-            <w:proofErr w:type="spellStart"/>
             <w:r>
               <w:t>Postalcode</w:t>
             </w:r>
-            <w:proofErr w:type="spellEnd"/>
           </w:p>
         </w:tc>
         <w:tc>
@@ -10933,11 +9953,9 @@
             <w:tcW w:w="4673" w:type="dxa"/>
           </w:tcPr>
           <w:p>
-            <w:proofErr w:type="spellStart"/>
             <w:r>
               <w:t>category</w:t>
             </w:r>
-            <w:proofErr w:type="spellEnd"/>
           </w:p>
         </w:tc>
         <w:tc>
@@ -11010,11 +10028,9 @@
             <w:tcW w:w="4673" w:type="dxa"/>
           </w:tcPr>
           <w:p>
-            <w:proofErr w:type="spellStart"/>
             <w:r>
               <w:t>status</w:t>
             </w:r>
-            <w:proofErr w:type="spellEnd"/>
           </w:p>
         </w:tc>
         <w:tc>
@@ -11060,13 +10076,8 @@
             <w:tcW w:w="4394" w:type="dxa"/>
           </w:tcPr>
           <w:p>
-            <w:proofErr w:type="spellStart"/>
-            <w:r>
-              <w:t>Null</w:t>
-            </w:r>
-            <w:proofErr w:type="spellEnd"/>
-            <w:r>
-              <w:t xml:space="preserve"> ou String =&gt;  le nom et prénom du membre volontaire en charge de la demande</w:t>
+            <w:r>
+              <w:t>Null ou String =&gt;  le nom et prénom du membre volontaire en charge de la demande</w:t>
             </w:r>
           </w:p>
         </w:tc>
@@ -11077,14 +10088,12 @@
             <w:tcW w:w="4673" w:type="dxa"/>
           </w:tcPr>
           <w:p>
-            <w:proofErr w:type="spellStart"/>
             <w:r>
               <w:t>O</w:t>
             </w:r>
             <w:r>
               <w:t>wner</w:t>
             </w:r>
-            <w:proofErr w:type="spellEnd"/>
           </w:p>
         </w:tc>
         <w:tc>
@@ -11092,21 +10101,8 @@
             <w:tcW w:w="4394" w:type="dxa"/>
           </w:tcPr>
           <w:p>
-            <w:proofErr w:type="spellStart"/>
-            <w:r>
-              <w:t>Null</w:t>
-            </w:r>
-            <w:proofErr w:type="spellEnd"/>
-            <w:r>
-              <w:t xml:space="preserve"> ou String =&gt; le nom et prénom du </w:t>
-            </w:r>
-            <w:proofErr w:type="spellStart"/>
-            <w:r>
-              <w:t>membremr</w:t>
-            </w:r>
-            <w:proofErr w:type="spellEnd"/>
-            <w:r>
-              <w:t xml:space="preserve"> qui a formulé la demande</w:t>
+            <w:r>
+              <w:t>Null ou String =&gt; le nom et prénom du membremr qui a formulé la demande</w:t>
             </w:r>
           </w:p>
         </w:tc>
@@ -11151,41 +10147,19 @@
           <w:highlight w:val="cyan"/>
         </w:rPr>
         <w:lastRenderedPageBreak/>
-        <w:t xml:space="preserve">GET / </w:t>
-      </w:r>
-      <w:proofErr w:type="spellStart"/>
+        <w:t>GET / helprequest</w:t>
+      </w:r>
       <w:r>
         <w:rPr>
           <w:highlight w:val="cyan"/>
         </w:rPr>
-        <w:t>helprequest</w:t>
+        <w:t>s/</w:t>
       </w:r>
       <w:r>
         <w:rPr>
           <w:highlight w:val="cyan"/>
         </w:rPr>
-        <w:t>s</w:t>
-      </w:r>
-      <w:proofErr w:type="spellEnd"/>
-      <w:r>
-        <w:rPr>
-          <w:highlight w:val="cyan"/>
-        </w:rPr>
-        <w:t>/</w:t>
-      </w:r>
-      <w:proofErr w:type="spellStart"/>
-      <w:r>
-        <w:rPr>
-          <w:highlight w:val="cyan"/>
-        </w:rPr>
-        <w:t>categories</w:t>
-      </w:r>
-      <w:proofErr w:type="spellEnd"/>
-      <w:r>
-        <w:rPr>
-          <w:highlight w:val="cyan"/>
-        </w:rPr>
-        <w:t>: Récupérer tous les catégories de demandes d’aide</w:t>
+        <w:t>categories: Récupérer tous les catégories de demandes d’aide</w:t>
       </w:r>
       <w:bookmarkEnd w:id="23"/>
     </w:p>
@@ -11307,14 +10281,12 @@
         </w:rPr>
         <w:t>/</w:t>
       </w:r>
-      <w:proofErr w:type="spellStart"/>
       <w:r>
         <w:rPr>
           <w:highlight w:val="green"/>
         </w:rPr>
         <w:t>helprequests</w:t>
       </w:r>
-      <w:proofErr w:type="spellEnd"/>
       <w:r>
         <w:rPr>
           <w:highlight w:val="green"/>
@@ -11367,11 +10339,9 @@
           <w:numId w:val="3"/>
         </w:numPr>
       </w:pPr>
-      <w:proofErr w:type="spellStart"/>
       <w:r>
         <w:t>MembreMr</w:t>
       </w:r>
-      <w:proofErr w:type="spellEnd"/>
     </w:p>
     <w:p>
       <w:pPr>
@@ -11410,11 +10380,9 @@
             <w:tcW w:w="3020" w:type="dxa"/>
           </w:tcPr>
           <w:p>
-            <w:proofErr w:type="spellStart"/>
             <w:r>
               <w:t>title</w:t>
             </w:r>
-            <w:proofErr w:type="spellEnd"/>
           </w:p>
         </w:tc>
         <w:tc>
@@ -11444,14 +10412,12 @@
             <w:tcW w:w="3020" w:type="dxa"/>
           </w:tcPr>
           <w:p>
-            <w:proofErr w:type="spellStart"/>
             <w:r>
               <w:t>Estimated</w:t>
             </w:r>
             <w:r>
               <w:t>_delay</w:t>
             </w:r>
-            <w:proofErr w:type="spellEnd"/>
           </w:p>
         </w:tc>
         <w:tc>
@@ -11491,11 +10457,9 @@
             <w:tcW w:w="3021" w:type="dxa"/>
           </w:tcPr>
           <w:p>
-            <w:proofErr w:type="spellStart"/>
             <w:r>
               <w:t>DateTime</w:t>
             </w:r>
-            <w:proofErr w:type="spellEnd"/>
           </w:p>
         </w:tc>
         <w:tc>
@@ -11525,13 +10489,8 @@
             <w:tcW w:w="3021" w:type="dxa"/>
           </w:tcPr>
           <w:p>
-            <w:proofErr w:type="spellStart"/>
-            <w:r>
-              <w:t>Float</w:t>
-            </w:r>
-            <w:proofErr w:type="spellEnd"/>
-            <w:r>
-              <w:t xml:space="preserve"> (Coordonnées existant en France)</w:t>
+            <w:r>
+              <w:t>Float (Coordonnées existant en France)</w:t>
             </w:r>
           </w:p>
         </w:tc>
@@ -11562,13 +10521,8 @@
             <w:tcW w:w="3021" w:type="dxa"/>
           </w:tcPr>
           <w:p>
-            <w:proofErr w:type="spellStart"/>
-            <w:r>
-              <w:t>Float</w:t>
-            </w:r>
-            <w:proofErr w:type="spellEnd"/>
-            <w:r>
-              <w:t xml:space="preserve"> (Coordonnées existant en France)</w:t>
+            <w:r>
+              <w:t>Float (Coordonnées existant en France)</w:t>
             </w:r>
           </w:p>
         </w:tc>
@@ -11621,11 +10575,9 @@
             <w:tcW w:w="3020" w:type="dxa"/>
           </w:tcPr>
           <w:p>
-            <w:proofErr w:type="spellStart"/>
             <w:r>
               <w:t>category</w:t>
             </w:r>
-            <w:proofErr w:type="spellEnd"/>
           </w:p>
         </w:tc>
         <w:tc>
@@ -11757,7 +10709,6 @@
         </w:rPr>
         <w:t>/</w:t>
       </w:r>
-      <w:proofErr w:type="spellStart"/>
       <w:r>
         <w:rPr>
           <w:highlight w:val="yellow"/>
@@ -11768,14 +10719,7 @@
         <w:rPr>
           <w:highlight w:val="yellow"/>
         </w:rPr>
-        <w:t>s</w:t>
-      </w:r>
-      <w:proofErr w:type="spellEnd"/>
-      <w:r>
-        <w:rPr>
-          <w:highlight w:val="yellow"/>
-        </w:rPr>
-        <w:t>/</w:t>
+        <w:t>s/</w:t>
       </w:r>
       <w:r>
         <w:rPr>
@@ -11783,7 +10727,6 @@
         </w:rPr>
         <w:t>{</w:t>
       </w:r>
-      <w:proofErr w:type="spellStart"/>
       <w:r>
         <w:rPr>
           <w:highlight w:val="yellow"/>
@@ -11794,23 +10737,14 @@
         <w:rPr>
           <w:highlight w:val="yellow"/>
         </w:rPr>
-        <w:t>_id</w:t>
-      </w:r>
-      <w:proofErr w:type="spellEnd"/>
-      <w:r>
-        <w:rPr>
-          <w:highlight w:val="yellow"/>
-        </w:rPr>
-        <w:t>}/</w:t>
-      </w:r>
-      <w:proofErr w:type="spellStart"/>
+        <w:t>_id}/</w:t>
+      </w:r>
       <w:r>
         <w:rPr>
           <w:highlight w:val="yellow"/>
         </w:rPr>
         <w:t>treatment</w:t>
       </w:r>
-      <w:proofErr w:type="spellEnd"/>
       <w:r>
         <w:rPr>
           <w:highlight w:val="yellow"/>
@@ -11860,21 +10794,8 @@
         <w:t>Cette route permet à un membre volontaire de traiter une demande d’aide</w:t>
       </w:r>
       <w:r>
-        <w:t xml:space="preserve"> dont le </w:t>
-      </w:r>
-      <w:proofErr w:type="spellStart"/>
-      <w:r>
-        <w:t>status</w:t>
-      </w:r>
-      <w:proofErr w:type="spellEnd"/>
-      <w:r>
-        <w:t xml:space="preserve"> est </w:t>
-      </w:r>
-      <w:proofErr w:type="spellStart"/>
-      <w:r>
-        <w:t>crée</w:t>
-      </w:r>
-      <w:proofErr w:type="spellEnd"/>
+        <w:t xml:space="preserve"> dont le status est crée</w:t>
+      </w:r>
       <w:r>
         <w:t>. Il peut avec cette route soit l’accepter, soit la mettre en favori.</w:t>
       </w:r>
@@ -11903,22 +10824,15 @@
           <w:numId w:val="3"/>
         </w:numPr>
       </w:pPr>
-      <w:proofErr w:type="spellStart"/>
       <w:r>
         <w:t>MembreVolontaire</w:t>
       </w:r>
-      <w:proofErr w:type="spellEnd"/>
       <w:r>
         <w:t> : Ne peut envoyer un traitement sur une demande d’aide qui si celle-ci comporte le statut ‘Créée’. Sinon erreur 40</w:t>
       </w:r>
       <w:r>
-        <w:t xml:space="preserve">0 Bad </w:t>
-      </w:r>
-      <w:proofErr w:type="spellStart"/>
-      <w:r>
-        <w:t>Request</w:t>
-      </w:r>
-      <w:proofErr w:type="spellEnd"/>
+        <w:t>0 Bad Request</w:t>
+      </w:r>
     </w:p>
     <w:p>
       <w:pPr>
@@ -12057,7 +10971,6 @@
         </w:rPr>
         <w:t>/</w:t>
       </w:r>
-      <w:proofErr w:type="spellStart"/>
       <w:r>
         <w:rPr>
           <w:highlight w:val="yellow"/>
@@ -12068,14 +10981,7 @@
         <w:rPr>
           <w:highlight w:val="yellow"/>
         </w:rPr>
-        <w:t>s</w:t>
-      </w:r>
-      <w:proofErr w:type="spellEnd"/>
-      <w:r>
-        <w:rPr>
-          <w:highlight w:val="yellow"/>
-        </w:rPr>
-        <w:t>/</w:t>
+        <w:t>s/</w:t>
       </w:r>
       <w:r>
         <w:rPr>
@@ -12083,7 +10989,6 @@
         </w:rPr>
         <w:t>{</w:t>
       </w:r>
-      <w:proofErr w:type="spellStart"/>
       <w:r>
         <w:rPr>
           <w:highlight w:val="yellow"/>
@@ -12094,30 +10999,14 @@
         <w:rPr>
           <w:highlight w:val="yellow"/>
         </w:rPr>
-        <w:t>_id</w:t>
-      </w:r>
-      <w:proofErr w:type="spellEnd"/>
-      <w:r>
-        <w:rPr>
-          <w:highlight w:val="yellow"/>
-        </w:rPr>
-        <w:t>}/</w:t>
-      </w:r>
-      <w:proofErr w:type="spellStart"/>
-      <w:r>
-        <w:rPr>
-          <w:highlight w:val="yellow"/>
-        </w:rPr>
-        <w:t>accept</w:t>
-      </w:r>
-      <w:proofErr w:type="spellEnd"/>
+        <w:t>_id}/accept</w:t>
+      </w:r>
       <w:r>
         <w:rPr>
           <w:highlight w:val="yellow"/>
         </w:rPr>
         <w:t>/{</w:t>
       </w:r>
-      <w:proofErr w:type="spellStart"/>
       <w:r>
         <w:rPr>
           <w:highlight w:val="yellow"/>
@@ -12128,14 +11017,7 @@
         <w:rPr>
           <w:highlight w:val="yellow"/>
         </w:rPr>
-        <w:t>_id</w:t>
-      </w:r>
-      <w:proofErr w:type="spellEnd"/>
-      <w:r>
-        <w:rPr>
-          <w:highlight w:val="yellow"/>
-        </w:rPr>
-        <w:t>}</w:t>
+        <w:t>_id}</w:t>
       </w:r>
       <w:r>
         <w:rPr>
@@ -12171,25 +11053,11 @@
     </w:p>
     <w:p>
       <w:r>
-        <w:t xml:space="preserve">Cette route permet à un </w:t>
-      </w:r>
-      <w:proofErr w:type="spellStart"/>
-      <w:r>
-        <w:t>membremr</w:t>
-      </w:r>
-      <w:proofErr w:type="spellEnd"/>
-      <w:r>
-        <w:t xml:space="preserve"> d’accepter ou de refuser le traitement de sa demande d’aide par un </w:t>
-      </w:r>
-      <w:proofErr w:type="spellStart"/>
-      <w:r>
-        <w:t>membrevolontaire</w:t>
-      </w:r>
-      <w:proofErr w:type="spellEnd"/>
+        <w:t>Cette route permet à un membremr d’accepter ou de refuser le traitement de sa demande d’aide par un membrevolontaire</w:t>
+      </w:r>
       <w:r>
         <w:t xml:space="preserve">.  Une fois la demande acceptée, le </w:t>
       </w:r>
-      <w:proofErr w:type="spellStart"/>
       <w:r>
         <w:t>M</w:t>
       </w:r>
@@ -12200,11 +11068,7 @@
         <w:t>M</w:t>
       </w:r>
       <w:r>
-        <w:t>r</w:t>
-      </w:r>
-      <w:proofErr w:type="spellEnd"/>
-      <w:r>
-        <w:t xml:space="preserve"> ne pourra plus accepter pour un autre membre volontaire.</w:t>
+        <w:t>r ne pourra plus accepter pour un autre membre volontaire.</w:t>
       </w:r>
     </w:p>
     <w:p>
@@ -12224,55 +11088,40 @@
       <w:r>
         <w:t xml:space="preserve">Le paramètre </w:t>
       </w:r>
-      <w:proofErr w:type="spellStart"/>
       <w:r>
         <w:t>owner</w:t>
       </w:r>
       <w:r>
-        <w:t>_id</w:t>
-      </w:r>
-      <w:proofErr w:type="spellEnd"/>
-      <w:r>
-        <w:t xml:space="preserve"> passé dans l’adresse URL devra obligatoirement être un utilisateur de type ‘</w:t>
-      </w:r>
-      <w:proofErr w:type="spellStart"/>
+        <w:t>_id passé dans l’adresse URL devra obligatoirement être un utilisateur de type ‘MembreMr’ sinon Erreur 400.</w:t>
+      </w:r>
+    </w:p>
+    <w:p>
+      <w:pPr>
+        <w:pStyle w:val="Titre3"/>
+        <w:numPr>
+          <w:ilvl w:val="0"/>
+          <w:numId w:val="3"/>
+        </w:numPr>
+      </w:pPr>
+      <w:r>
+        <w:t>Droits d’accès :</w:t>
+      </w:r>
+    </w:p>
+    <w:p>
+      <w:r>
+        <w:t>Authentification : Oui</w:t>
+      </w:r>
+    </w:p>
+    <w:p>
+      <w:pPr>
+        <w:numPr>
+          <w:ilvl w:val="0"/>
+          <w:numId w:val="3"/>
+        </w:numPr>
+      </w:pPr>
       <w:r>
         <w:t>MembreMr</w:t>
       </w:r>
-      <w:proofErr w:type="spellEnd"/>
-      <w:r>
-        <w:t>’ sinon Erreur 400.</w:t>
-      </w:r>
-    </w:p>
-    <w:p>
-      <w:pPr>
-        <w:pStyle w:val="Titre3"/>
-        <w:numPr>
-          <w:ilvl w:val="0"/>
-          <w:numId w:val="3"/>
-        </w:numPr>
-      </w:pPr>
-      <w:r>
-        <w:t>Droits d’accès :</w:t>
-      </w:r>
-    </w:p>
-    <w:p>
-      <w:r>
-        <w:t>Authentification : Oui</w:t>
-      </w:r>
-    </w:p>
-    <w:p>
-      <w:pPr>
-        <w:numPr>
-          <w:ilvl w:val="0"/>
-          <w:numId w:val="3"/>
-        </w:numPr>
-      </w:pPr>
-      <w:proofErr w:type="spellStart"/>
-      <w:r>
-        <w:t>MembreMr</w:t>
-      </w:r>
-      <w:proofErr w:type="spellEnd"/>
       <w:r>
         <w:t xml:space="preserve"> : </w:t>
       </w:r>
@@ -12317,14 +11166,12 @@
             <w:tcW w:w="3020" w:type="dxa"/>
           </w:tcPr>
           <w:p>
-            <w:proofErr w:type="spellStart"/>
             <w:r>
               <w:t>accept</w:t>
             </w:r>
             <w:r>
               <w:t>ed</w:t>
             </w:r>
-            <w:proofErr w:type="spellEnd"/>
           </w:p>
         </w:tc>
         <w:tc>
@@ -12400,35 +11247,7 @@
           <w:highlight w:val="yellow"/>
         </w:rPr>
         <w:lastRenderedPageBreak/>
-        <w:t>PUT /</w:t>
-      </w:r>
-      <w:proofErr w:type="spellStart"/>
-      <w:r>
-        <w:rPr>
-          <w:highlight w:val="yellow"/>
-        </w:rPr>
-        <w:t>helprequests</w:t>
-      </w:r>
-      <w:proofErr w:type="spellEnd"/>
-      <w:r>
-        <w:rPr>
-          <w:highlight w:val="yellow"/>
-        </w:rPr>
-        <w:t>/{</w:t>
-      </w:r>
-      <w:proofErr w:type="spellStart"/>
-      <w:r>
-        <w:rPr>
-          <w:highlight w:val="yellow"/>
-        </w:rPr>
-        <w:t>helprequest_id</w:t>
-      </w:r>
-      <w:proofErr w:type="spellEnd"/>
-      <w:r>
-        <w:rPr>
-          <w:highlight w:val="yellow"/>
-        </w:rPr>
-        <w:t xml:space="preserve">}/finish : </w:t>
+        <w:t xml:space="preserve">PUT /helprequests/{helprequest_id}/finish : </w:t>
       </w:r>
       <w:r>
         <w:rPr>
@@ -12452,15 +11271,7 @@
     </w:p>
     <w:p>
       <w:r>
-        <w:t xml:space="preserve">Cette route permet à un </w:t>
-      </w:r>
-      <w:proofErr w:type="spellStart"/>
-      <w:r>
-        <w:t>membremr</w:t>
-      </w:r>
-      <w:proofErr w:type="spellEnd"/>
-      <w:r>
-        <w:t xml:space="preserve"> </w:t>
+        <w:t xml:space="preserve">Cette route permet à un membremr </w:t>
       </w:r>
       <w:r>
         <w:t>de déclarer une requête d’aide comme terminée. C’est ici qu’il va inscrire le temps réel passée par le membre volontaire pour effectuer la tâche, la note attribuée. Des points seront donc calculés et attribuer au membre volontaire.</w:t>
@@ -12507,11 +11318,9 @@
           <w:numId w:val="3"/>
         </w:numPr>
       </w:pPr>
-      <w:proofErr w:type="spellStart"/>
       <w:r>
         <w:t>MembreMr</w:t>
       </w:r>
-      <w:proofErr w:type="spellEnd"/>
       <w:r>
         <w:t>, il n’aura accès qu’aux requêtes d’aides que lui seul à créer</w:t>
       </w:r>
@@ -12556,7 +11365,6 @@
             <w:tcW w:w="3020" w:type="dxa"/>
           </w:tcPr>
           <w:p>
-            <w:proofErr w:type="spellStart"/>
             <w:r>
               <w:t>Realtime</w:t>
             </w:r>
@@ -12566,7 +11374,6 @@
             <w:r>
               <w:t>passed</w:t>
             </w:r>
-            <w:proofErr w:type="spellEnd"/>
           </w:p>
         </w:tc>
         <w:tc>
@@ -12574,11 +11381,9 @@
             <w:tcW w:w="3021" w:type="dxa"/>
           </w:tcPr>
           <w:p>
-            <w:proofErr w:type="spellStart"/>
             <w:r>
               <w:t>Datetime</w:t>
             </w:r>
-            <w:proofErr w:type="spellEnd"/>
           </w:p>
         </w:tc>
         <w:tc>
@@ -12652,35 +11457,7 @@
           <w:highlight w:val="red"/>
         </w:rPr>
         <w:lastRenderedPageBreak/>
-        <w:t>DELETE /</w:t>
-      </w:r>
-      <w:proofErr w:type="spellStart"/>
-      <w:r>
-        <w:rPr>
-          <w:highlight w:val="red"/>
-        </w:rPr>
-        <w:t>helprequests</w:t>
-      </w:r>
-      <w:proofErr w:type="spellEnd"/>
-      <w:r>
-        <w:rPr>
-          <w:highlight w:val="red"/>
-        </w:rPr>
-        <w:t>/{</w:t>
-      </w:r>
-      <w:proofErr w:type="spellStart"/>
-      <w:r>
-        <w:rPr>
-          <w:highlight w:val="red"/>
-        </w:rPr>
-        <w:t>helprequest_id</w:t>
-      </w:r>
-      <w:proofErr w:type="spellEnd"/>
-      <w:r>
-        <w:rPr>
-          <w:highlight w:val="red"/>
-        </w:rPr>
-        <w:t xml:space="preserve">}: </w:t>
+        <w:t xml:space="preserve">DELETE /helprequests/{helprequest_id}: </w:t>
       </w:r>
       <w:r>
         <w:rPr>
@@ -12704,31 +11481,7 @@
     </w:p>
     <w:p>
       <w:r>
-        <w:t xml:space="preserve">Cette route permet à un membre </w:t>
-      </w:r>
-      <w:proofErr w:type="spellStart"/>
-      <w:r>
-        <w:t>mr</w:t>
-      </w:r>
-      <w:proofErr w:type="spellEnd"/>
-      <w:r>
-        <w:t xml:space="preserve"> de supprimer une demande d’aide qu’il a </w:t>
-      </w:r>
-      <w:proofErr w:type="spellStart"/>
-      <w:r>
-        <w:t>crée</w:t>
-      </w:r>
-      <w:proofErr w:type="spellEnd"/>
-      <w:r>
-        <w:t xml:space="preserve"> dont le statut est </w:t>
-      </w:r>
-      <w:proofErr w:type="spellStart"/>
-      <w:r>
-        <w:t>crée</w:t>
-      </w:r>
-      <w:proofErr w:type="spellEnd"/>
-      <w:r>
-        <w:t>. Si le statut est différent, la suppression est impossible, erreur 40</w:t>
+        <w:t>Cette route permet à un membre mr de supprimer une demande d’aide qu’il a crée dont le statut est crée. Si le statut est différent, la suppression est impossible, erreur 40</w:t>
       </w:r>
       <w:r>
         <w:t>3</w:t>
@@ -12744,15 +11497,7 @@
     </w:p>
     <w:p>
       <w:r>
-        <w:t xml:space="preserve">Si le membre Mr accepte l’exécution d’une requête d’aide par un membre volontaire, le membre </w:t>
-      </w:r>
-      <w:proofErr w:type="spellStart"/>
-      <w:r>
-        <w:t>mr</w:t>
-      </w:r>
-      <w:proofErr w:type="spellEnd"/>
-      <w:r>
-        <w:t xml:space="preserve"> ne pourra plus la supprimer.</w:t>
+        <w:t>Si le membre Mr accepte l’exécution d’une requête d’aide par un membre volontaire, le membre mr ne pourra plus la supprimer.</w:t>
       </w:r>
     </w:p>
     <w:p>
@@ -12779,13 +11524,8 @@
           <w:numId w:val="3"/>
         </w:numPr>
       </w:pPr>
-      <w:proofErr w:type="spellStart"/>
-      <w:r>
-        <w:t>MembreMr</w:t>
-      </w:r>
-      <w:proofErr w:type="spellEnd"/>
-      <w:r>
-        <w:t xml:space="preserve">, </w:t>
+      <w:r>
+        <w:t xml:space="preserve">MembreMr, </w:t>
       </w:r>
       <w:r>
         <w:t xml:space="preserve">il n’aura accès qu’aux demandes d’aide qu’il a lui-même crée et dont le statut est </w:t>
@@ -12936,29 +11676,19 @@
           <w:numId w:val="3"/>
         </w:numPr>
       </w:pPr>
-      <w:proofErr w:type="spellStart"/>
-      <w:r>
-        <w:t>MembreVolontaire</w:t>
-      </w:r>
-      <w:proofErr w:type="spellEnd"/>
-      <w:r>
-        <w:t xml:space="preserve"> : Ne pourra accéder qu’aux messages qui le concerne </w:t>
-      </w:r>
-    </w:p>
-    <w:p>
-      <w:pPr>
-        <w:numPr>
-          <w:ilvl w:val="0"/>
-          <w:numId w:val="3"/>
-        </w:numPr>
-      </w:pPr>
-      <w:proofErr w:type="spellStart"/>
-      <w:r>
-        <w:t>MembreMr</w:t>
-      </w:r>
-      <w:proofErr w:type="spellEnd"/>
-      <w:r>
-        <w:t xml:space="preserve"> : Ne pourra accéder qu’aux messages qui le concerne </w:t>
+      <w:r>
+        <w:t xml:space="preserve">MembreVolontaire : Ne pourra accéder qu’aux messages qui le concerne </w:t>
+      </w:r>
+    </w:p>
+    <w:p>
+      <w:pPr>
+        <w:numPr>
+          <w:ilvl w:val="0"/>
+          <w:numId w:val="3"/>
+        </w:numPr>
+      </w:pPr>
+      <w:r>
+        <w:t xml:space="preserve">MembreMr : Ne pourra accéder qu’aux messages qui le concerne </w:t>
       </w:r>
     </w:p>
     <w:p>
@@ -13026,7 +11756,6 @@
             <w:tcW w:w="4673" w:type="dxa"/>
           </w:tcPr>
           <w:p>
-            <w:proofErr w:type="spellStart"/>
             <w:r>
               <w:t>M</w:t>
             </w:r>
@@ -13039,7 +11768,6 @@
             <w:r>
               <w:t>origin</w:t>
             </w:r>
-            <w:proofErr w:type="spellEnd"/>
           </w:p>
         </w:tc>
         <w:tc>
@@ -13063,13 +11791,8 @@
               </w:tabs>
             </w:pPr>
             <w:r>
-              <w:t xml:space="preserve">0 =&gt; </w:t>
-            </w:r>
-            <w:proofErr w:type="spellStart"/>
-            <w:r>
-              <w:t>Fromthisuser</w:t>
-            </w:r>
-            <w:proofErr w:type="spellEnd"/>
+              <w:t>0 =&gt; Fromthisuser</w:t>
+            </w:r>
           </w:p>
           <w:p>
             <w:pPr>
@@ -13078,13 +11801,8 @@
               </w:tabs>
             </w:pPr>
             <w:r>
-              <w:t xml:space="preserve">1 =&gt; </w:t>
-            </w:r>
-            <w:proofErr w:type="spellStart"/>
-            <w:r>
-              <w:t>Fromanotheruser</w:t>
-            </w:r>
-            <w:proofErr w:type="spellEnd"/>
+              <w:t>1 =&gt; Fromanotheruser</w:t>
+            </w:r>
           </w:p>
         </w:tc>
       </w:tr>
@@ -13126,11 +11844,9 @@
             <w:tcW w:w="4394" w:type="dxa"/>
           </w:tcPr>
           <w:p>
-            <w:proofErr w:type="spellStart"/>
             <w:r>
               <w:t>DateTime</w:t>
             </w:r>
-            <w:proofErr w:type="spellEnd"/>
           </w:p>
         </w:tc>
       </w:tr>
@@ -13140,14 +11856,12 @@
             <w:tcW w:w="4673" w:type="dxa"/>
           </w:tcPr>
           <w:p>
-            <w:proofErr w:type="spellStart"/>
             <w:r>
               <w:t>User</w:t>
             </w:r>
             <w:r>
               <w:t>_name</w:t>
             </w:r>
-            <w:proofErr w:type="spellEnd"/>
           </w:p>
         </w:tc>
         <w:tc>
@@ -13184,21 +11898,7 @@
           <w:highlight w:val="cyan"/>
         </w:rPr>
         <w:lastRenderedPageBreak/>
-        <w:t>GET /messages/</w:t>
-      </w:r>
-      <w:proofErr w:type="spellStart"/>
-      <w:r>
-        <w:rPr>
-          <w:highlight w:val="cyan"/>
-        </w:rPr>
-        <w:t>resume</w:t>
-      </w:r>
-      <w:proofErr w:type="spellEnd"/>
-      <w:r>
-        <w:rPr>
-          <w:highlight w:val="cyan"/>
-        </w:rPr>
-        <w:t> : Récupérer le résumé des conservations associés à un utilisateur</w:t>
+        <w:t>GET /messages/resume : Récupérer le résumé des conservations associés à un utilisateur</w:t>
       </w:r>
       <w:bookmarkEnd w:id="31"/>
     </w:p>
@@ -13243,29 +11943,19 @@
           <w:numId w:val="3"/>
         </w:numPr>
       </w:pPr>
-      <w:proofErr w:type="spellStart"/>
-      <w:r>
-        <w:t>MembreVolontaire</w:t>
-      </w:r>
-      <w:proofErr w:type="spellEnd"/>
-      <w:r>
-        <w:t xml:space="preserve"> : Ne pourra accéder qu’aux conservations qui le concerne </w:t>
-      </w:r>
-    </w:p>
-    <w:p>
-      <w:pPr>
-        <w:numPr>
-          <w:ilvl w:val="0"/>
-          <w:numId w:val="3"/>
-        </w:numPr>
-      </w:pPr>
-      <w:proofErr w:type="spellStart"/>
-      <w:r>
-        <w:t>MembreMr</w:t>
-      </w:r>
-      <w:proofErr w:type="spellEnd"/>
-      <w:r>
-        <w:t xml:space="preserve"> : Ne pourra accéder qu’aux conservations qui le concerne </w:t>
+      <w:r>
+        <w:t xml:space="preserve">MembreVolontaire : Ne pourra accéder qu’aux conservations qui le concerne </w:t>
+      </w:r>
+    </w:p>
+    <w:p>
+      <w:pPr>
+        <w:numPr>
+          <w:ilvl w:val="0"/>
+          <w:numId w:val="3"/>
+        </w:numPr>
+      </w:pPr>
+      <w:r>
+        <w:t xml:space="preserve">MembreMr : Ne pourra accéder qu’aux conservations qui le concerne </w:t>
       </w:r>
     </w:p>
     <w:p>
@@ -13357,11 +12047,9 @@
             <w:tcW w:w="4673" w:type="dxa"/>
           </w:tcPr>
           <w:p>
-            <w:proofErr w:type="spellStart"/>
             <w:r>
               <w:t>Last_Message</w:t>
             </w:r>
-            <w:proofErr w:type="spellEnd"/>
           </w:p>
         </w:tc>
         <w:tc>
@@ -13381,11 +12069,9 @@
             <w:tcW w:w="4673" w:type="dxa"/>
           </w:tcPr>
           <w:p>
-            <w:proofErr w:type="spellStart"/>
             <w:r>
               <w:t>Last_Message_Date</w:t>
             </w:r>
-            <w:proofErr w:type="spellEnd"/>
           </w:p>
         </w:tc>
         <w:tc>
@@ -13393,11 +12079,9 @@
             <w:tcW w:w="4394" w:type="dxa"/>
           </w:tcPr>
           <w:p>
-            <w:proofErr w:type="spellStart"/>
             <w:r>
               <w:t>DateTime</w:t>
             </w:r>
-            <w:proofErr w:type="spellEnd"/>
           </w:p>
         </w:tc>
       </w:tr>
@@ -13423,14 +12107,9 @@
       <w:bookmarkStart w:id="32" w:name="_Toc134053957"/>
       <w:r>
         <w:lastRenderedPageBreak/>
-        <w:t>ROUTES /</w:t>
-      </w:r>
-      <w:proofErr w:type="spellStart"/>
-      <w:r>
-        <w:t>comments</w:t>
+        <w:t>ROUTES /comments</w:t>
       </w:r>
       <w:bookmarkEnd w:id="32"/>
-      <w:proofErr w:type="spellEnd"/>
     </w:p>
     <w:p>
       <w:pPr>
@@ -13445,21 +12124,7 @@
         <w:rPr>
           <w:highlight w:val="cyan"/>
         </w:rPr>
-        <w:t>GET /</w:t>
-      </w:r>
-      <w:proofErr w:type="spellStart"/>
-      <w:r>
-        <w:rPr>
-          <w:highlight w:val="cyan"/>
-        </w:rPr>
-        <w:t>comments</w:t>
-      </w:r>
-      <w:proofErr w:type="spellEnd"/>
-      <w:r>
-        <w:rPr>
-          <w:highlight w:val="cyan"/>
-        </w:rPr>
-        <w:t xml:space="preserve"> : Récupérer tous les commentaires effectués avec filtre</w:t>
+        <w:t>GET /comments : Récupérer tous les commentaires effectués avec filtre</w:t>
       </w:r>
       <w:bookmarkEnd w:id="33"/>
       <w:bookmarkEnd w:id="34"/>
@@ -13483,15 +12148,7 @@
     </w:p>
     <w:p>
       <w:r>
-        <w:t xml:space="preserve">Cette route sera aussi utilisée par un membre volontaire ou un membre </w:t>
-      </w:r>
-      <w:proofErr w:type="spellStart"/>
-      <w:r>
-        <w:t>mr</w:t>
-      </w:r>
-      <w:proofErr w:type="spellEnd"/>
-      <w:r>
-        <w:t xml:space="preserve"> pour obtenir les commentaires associés à un membre volontaire. Les membres volontaires n’ont pas le droit aux autres arguments du modérateur.</w:t>
+        <w:t>Cette route sera aussi utilisée par un membre volontaire ou un membre mr pour obtenir les commentaires associés à un membre volontaire. Les membres volontaires n’ont pas le droit aux autres arguments du modérateur.</w:t>
       </w:r>
     </w:p>
     <w:p>
@@ -13529,21 +12186,8 @@
           <w:numId w:val="3"/>
         </w:numPr>
       </w:pPr>
-      <w:proofErr w:type="spellStart"/>
-      <w:r>
-        <w:t>MembreVolontaire</w:t>
-      </w:r>
-      <w:proofErr w:type="spellEnd"/>
-      <w:r>
-        <w:t>/</w:t>
-      </w:r>
-      <w:proofErr w:type="spellStart"/>
-      <w:r>
-        <w:t>MembreMr</w:t>
-      </w:r>
-      <w:proofErr w:type="spellEnd"/>
-      <w:r>
-        <w:t> : Pourra afficher les commentaires reliés à un membre volontaire seulement</w:t>
+      <w:r>
+        <w:t>MembreVolontaire/MembreMr : Pourra afficher les commentaires reliés à un membre volontaire seulement</w:t>
       </w:r>
     </w:p>
     <w:p>
@@ -13587,11 +12231,9 @@
             <w:tcW w:w="3370" w:type="dxa"/>
           </w:tcPr>
           <w:p>
-            <w:proofErr w:type="spellStart"/>
             <w:r>
               <w:t>Start_date</w:t>
             </w:r>
-            <w:proofErr w:type="spellEnd"/>
           </w:p>
         </w:tc>
         <w:tc>
@@ -13604,11 +12246,9 @@
                 <w:tab w:val="left" w:pos="1149"/>
               </w:tabs>
             </w:pPr>
-            <w:proofErr w:type="spellStart"/>
             <w:r>
               <w:t>DateTime</w:t>
             </w:r>
-            <w:proofErr w:type="spellEnd"/>
           </w:p>
         </w:tc>
         <w:tc>
@@ -13633,7 +12273,6 @@
             <w:tcW w:w="3370" w:type="dxa"/>
           </w:tcPr>
           <w:p>
-            <w:proofErr w:type="spellStart"/>
             <w:r>
               <w:t>end</w:t>
             </w:r>
@@ -13643,7 +12282,6 @@
             <w:r>
               <w:t>date</w:t>
             </w:r>
-            <w:proofErr w:type="spellEnd"/>
           </w:p>
         </w:tc>
         <w:tc>
@@ -13651,11 +12289,9 @@
             <w:tcW w:w="2992" w:type="dxa"/>
           </w:tcPr>
           <w:p>
-            <w:proofErr w:type="spellStart"/>
             <w:r>
               <w:t>DateTime</w:t>
             </w:r>
-            <w:proofErr w:type="spellEnd"/>
           </w:p>
         </w:tc>
         <w:tc>
@@ -13675,14 +12311,12 @@
             <w:tcW w:w="3370" w:type="dxa"/>
           </w:tcPr>
           <w:p>
-            <w:proofErr w:type="spellStart"/>
             <w:r>
               <w:t>Min_</w:t>
             </w:r>
             <w:r>
               <w:t>Number_report</w:t>
             </w:r>
-            <w:proofErr w:type="spellEnd"/>
           </w:p>
         </w:tc>
         <w:tc>
@@ -13712,11 +12346,9 @@
             <w:tcW w:w="3370" w:type="dxa"/>
           </w:tcPr>
           <w:p>
-            <w:proofErr w:type="spellStart"/>
             <w:r>
               <w:t>Helper_id</w:t>
             </w:r>
-            <w:proofErr w:type="spellEnd"/>
           </w:p>
         </w:tc>
         <w:tc>
@@ -13746,11 +12378,9 @@
             <w:tcW w:w="3370" w:type="dxa"/>
           </w:tcPr>
           <w:p>
-            <w:proofErr w:type="spellStart"/>
             <w:r>
               <w:t>Owner_id</w:t>
             </w:r>
-            <w:proofErr w:type="spellEnd"/>
           </w:p>
         </w:tc>
         <w:tc>
@@ -13778,15 +12408,7 @@
     <w:p/>
     <w:p>
       <w:r>
-        <w:t xml:space="preserve">Pour un membre volontaire/membre </w:t>
-      </w:r>
-      <w:proofErr w:type="spellStart"/>
-      <w:r>
-        <w:t>mr</w:t>
-      </w:r>
-      <w:proofErr w:type="spellEnd"/>
-      <w:r>
-        <w:t> :</w:t>
+        <w:t>Pour un membre volontaire/membre mr :</w:t>
       </w:r>
     </w:p>
     <w:tbl>
@@ -13813,11 +12435,9 @@
             <w:tcW w:w="3370" w:type="dxa"/>
           </w:tcPr>
           <w:p>
-            <w:proofErr w:type="spellStart"/>
             <w:r>
               <w:t>Helper_id</w:t>
             </w:r>
-            <w:proofErr w:type="spellEnd"/>
           </w:p>
         </w:tc>
         <w:tc>
@@ -13921,11 +12541,9 @@
             <w:tcW w:w="4673" w:type="dxa"/>
           </w:tcPr>
           <w:p>
-            <w:proofErr w:type="spellStart"/>
             <w:r>
               <w:t>Owner</w:t>
             </w:r>
-            <w:proofErr w:type="spellEnd"/>
           </w:p>
         </w:tc>
         <w:tc>
@@ -14022,11 +12640,9 @@
             <w:tcW w:w="4394" w:type="dxa"/>
           </w:tcPr>
           <w:p>
-            <w:proofErr w:type="spellStart"/>
             <w:r>
               <w:t>DateTime</w:t>
             </w:r>
-            <w:proofErr w:type="spellEnd"/>
           </w:p>
         </w:tc>
       </w:tr>
@@ -14036,11 +12652,9 @@
             <w:tcW w:w="4673" w:type="dxa"/>
           </w:tcPr>
           <w:p>
-            <w:proofErr w:type="spellStart"/>
             <w:r>
               <w:t>Number_report</w:t>
             </w:r>
-            <w:proofErr w:type="spellEnd"/>
           </w:p>
         </w:tc>
         <w:tc>
@@ -14075,35 +12689,7 @@
         <w:rPr>
           <w:highlight w:val="cyan"/>
         </w:rPr>
-        <w:t>GET /</w:t>
-      </w:r>
-      <w:proofErr w:type="spellStart"/>
-      <w:r>
-        <w:rPr>
-          <w:highlight w:val="cyan"/>
-        </w:rPr>
-        <w:t>comments</w:t>
-      </w:r>
-      <w:proofErr w:type="spellEnd"/>
-      <w:r>
-        <w:rPr>
-          <w:highlight w:val="cyan"/>
-        </w:rPr>
-        <w:t>/{</w:t>
-      </w:r>
-      <w:proofErr w:type="spellStart"/>
-      <w:r>
-        <w:rPr>
-          <w:highlight w:val="cyan"/>
-        </w:rPr>
-        <w:t>comment_id</w:t>
-      </w:r>
-      <w:proofErr w:type="spellEnd"/>
-      <w:r>
-        <w:rPr>
-          <w:highlight w:val="cyan"/>
-        </w:rPr>
-        <w:t xml:space="preserve">} : Récupérer </w:t>
+        <w:t xml:space="preserve">GET /comments/{comment_id} : Récupérer </w:t>
       </w:r>
       <w:r>
         <w:rPr>
@@ -14133,15 +12719,7 @@
     </w:p>
     <w:p>
       <w:r>
-        <w:t xml:space="preserve">Cette route permet à un modérateur uniquement d’accéder à un commentaire en particulier écrit pour un </w:t>
-      </w:r>
-      <w:proofErr w:type="spellStart"/>
-      <w:r>
-        <w:t>membremr</w:t>
-      </w:r>
-      <w:proofErr w:type="spellEnd"/>
-      <w:r>
-        <w:t>. Il pourra obtenir la liste de tous les utilisateurs qui ont signalés ce commentaire.</w:t>
+        <w:t>Cette route permet à un modérateur uniquement d’accéder à un commentaire en particulier écrit pour un membremr. Il pourra obtenir la liste de tous les utilisateurs qui ont signalés ce commentaire.</w:t>
       </w:r>
     </w:p>
     <w:p>
@@ -14203,7 +12781,7 @@
     </w:p>
     <w:p>
       <w:r>
-        <w:t>Message : ‘Détails du commentaire récupérées’</w:t>
+        <w:t>Message : ‘Détails du commentaire récupérés’</w:t>
       </w:r>
     </w:p>
     <w:p>
@@ -14261,11 +12839,9 @@
             <w:tcW w:w="4673" w:type="dxa"/>
           </w:tcPr>
           <w:p>
-            <w:proofErr w:type="spellStart"/>
             <w:r>
               <w:t>Owner</w:t>
             </w:r>
-            <w:proofErr w:type="spellEnd"/>
           </w:p>
         </w:tc>
         <w:tc>
@@ -14361,11 +12937,9 @@
             <w:tcW w:w="4394" w:type="dxa"/>
           </w:tcPr>
           <w:p>
-            <w:proofErr w:type="spellStart"/>
             <w:r>
               <w:t>DateTime</w:t>
             </w:r>
-            <w:proofErr w:type="spellEnd"/>
           </w:p>
         </w:tc>
       </w:tr>
@@ -14377,6 +12951,9 @@
           <w:p>
             <w:r>
               <w:t>Report</w:t>
+            </w:r>
+            <w:r>
+              <w:t>s</w:t>
             </w:r>
           </w:p>
         </w:tc>
@@ -14427,7 +13004,40 @@
           <w:p>
             <w:r>
               <w:lastRenderedPageBreak/>
-              <w:t>Id</w:t>
+              <w:t>User</w:t>
+            </w:r>
+          </w:p>
+        </w:tc>
+        <w:tc>
+          <w:tcPr>
+            <w:tcW w:w="3969" w:type="dxa"/>
+          </w:tcPr>
+          <w:p>
+            <w:pPr>
+              <w:tabs>
+                <w:tab w:val="left" w:pos="1149"/>
+              </w:tabs>
+              <w:rPr>
+                <w:lang w:val="en-GB"/>
+              </w:rPr>
+            </w:pPr>
+            <w:r>
+              <w:rPr>
+                <w:lang w:val="en-GB"/>
+              </w:rPr>
+              <w:t>User</w:t>
+            </w:r>
+          </w:p>
+        </w:tc>
+      </w:tr>
+      <w:tr>
+        <w:tc>
+          <w:tcPr>
+            <w:tcW w:w="4252" w:type="dxa"/>
+          </w:tcPr>
+          <w:p>
+            <w:r>
+              <w:t>Date</w:t>
             </w:r>
           </w:p>
         </w:tc>
@@ -14442,86 +13052,8 @@
               </w:tabs>
             </w:pPr>
             <w:r>
-              <w:t>Integer</w:t>
-            </w:r>
-          </w:p>
-        </w:tc>
-      </w:tr>
-      <w:tr>
-        <w:tc>
-          <w:tcPr>
-            <w:tcW w:w="4252" w:type="dxa"/>
-          </w:tcPr>
-          <w:p>
-            <w:proofErr w:type="spellStart"/>
-            <w:r>
-              <w:t>Username</w:t>
-            </w:r>
-            <w:proofErr w:type="spellEnd"/>
-          </w:p>
-        </w:tc>
-        <w:tc>
-          <w:tcPr>
-            <w:tcW w:w="3969" w:type="dxa"/>
-          </w:tcPr>
-          <w:p>
-            <w:pPr>
-              <w:tabs>
-                <w:tab w:val="left" w:pos="1149"/>
-              </w:tabs>
-              <w:rPr>
-                <w:lang w:val="en-GB"/>
-              </w:rPr>
-            </w:pPr>
-            <w:r>
-              <w:rPr>
-                <w:lang w:val="en-GB"/>
-              </w:rPr>
-              <w:t xml:space="preserve">String (User </w:t>
-            </w:r>
-            <w:proofErr w:type="spellStart"/>
-            <w:r>
-              <w:rPr>
-                <w:lang w:val="en-GB"/>
-              </w:rPr>
-              <w:t>firstname</w:t>
-            </w:r>
-            <w:proofErr w:type="spellEnd"/>
-            <w:r>
-              <w:rPr>
-                <w:lang w:val="en-GB"/>
-              </w:rPr>
-              <w:t xml:space="preserve"> + User surname)</w:t>
-            </w:r>
-          </w:p>
-        </w:tc>
-      </w:tr>
-      <w:tr>
-        <w:tc>
-          <w:tcPr>
-            <w:tcW w:w="4252" w:type="dxa"/>
-          </w:tcPr>
-          <w:p>
-            <w:r>
-              <w:t>Date</w:t>
-            </w:r>
-          </w:p>
-        </w:tc>
-        <w:tc>
-          <w:tcPr>
-            <w:tcW w:w="3969" w:type="dxa"/>
-          </w:tcPr>
-          <w:p>
-            <w:pPr>
-              <w:tabs>
-                <w:tab w:val="left" w:pos="1149"/>
-              </w:tabs>
-            </w:pPr>
-            <w:proofErr w:type="spellStart"/>
-            <w:r>
               <w:t>DateTime</w:t>
             </w:r>
-            <w:proofErr w:type="spellEnd"/>
           </w:p>
         </w:tc>
       </w:tr>
@@ -14563,7 +13095,6 @@
         <w:rPr>
           <w:highlight w:val="green"/>
         </w:rPr>
-        <w:lastRenderedPageBreak/>
         <w:t xml:space="preserve">POST </w:t>
       </w:r>
       <w:r>
@@ -14572,35 +13103,19 @@
         </w:rPr>
         <w:t>/</w:t>
       </w:r>
-      <w:proofErr w:type="spellStart"/>
       <w:r>
         <w:rPr>
           <w:highlight w:val="green"/>
         </w:rPr>
-        <w:t>comments</w:t>
-      </w:r>
-      <w:proofErr w:type="spellEnd"/>
+        <w:t>comments : Ajouter un commentaire sur</w:t>
+      </w:r>
       <w:r>
         <w:rPr>
           <w:highlight w:val="green"/>
         </w:rPr>
-        <w:t> : Ajouter un commentaire sur</w:t>
-      </w:r>
-      <w:r>
-        <w:rPr>
-          <w:highlight w:val="green"/>
-        </w:rPr>
-        <w:t xml:space="preserve"> un </w:t>
-      </w:r>
-      <w:proofErr w:type="spellStart"/>
-      <w:r>
-        <w:rPr>
-          <w:highlight w:val="green"/>
-        </w:rPr>
-        <w:t>membrevolontaire</w:t>
+        <w:t xml:space="preserve"> un membrevolontaire</w:t>
       </w:r>
       <w:bookmarkEnd w:id="36"/>
-      <w:proofErr w:type="spellEnd"/>
     </w:p>
     <w:p>
       <w:pPr>
@@ -14616,23 +13131,7 @@
     </w:p>
     <w:p>
       <w:r>
-        <w:t xml:space="preserve">Cette route permet à un </w:t>
-      </w:r>
-      <w:proofErr w:type="spellStart"/>
-      <w:r>
-        <w:t>membremr</w:t>
-      </w:r>
-      <w:proofErr w:type="spellEnd"/>
-      <w:r>
-        <w:t xml:space="preserve"> d’ajouter un commentaire sur un utilisateur de type </w:t>
-      </w:r>
-      <w:proofErr w:type="spellStart"/>
-      <w:r>
-        <w:t>membrevolontaire</w:t>
-      </w:r>
-      <w:proofErr w:type="spellEnd"/>
-      <w:r>
-        <w:t xml:space="preserve"> qui a effectué une demande le concernant.</w:t>
+        <w:t>Cette route permet à un membremr d’ajouter un commentaire sur un utilisateur de type membrevolontaire qui a effectué une demande le concernant.</w:t>
       </w:r>
     </w:p>
     <w:p>
@@ -14644,6 +13143,7 @@
         </w:numPr>
       </w:pPr>
       <w:r>
+        <w:lastRenderedPageBreak/>
         <w:t>Droits d’accès :</w:t>
       </w:r>
     </w:p>
@@ -14659,29 +13159,8 @@
           <w:numId w:val="3"/>
         </w:numPr>
       </w:pPr>
-      <w:proofErr w:type="spellStart"/>
-      <w:r>
-        <w:t>MembreMr</w:t>
-      </w:r>
-      <w:proofErr w:type="spellEnd"/>
-      <w:r>
-        <w:t xml:space="preserve"> : Ne peux ajouter de commentaires que sur un </w:t>
-      </w:r>
-      <w:proofErr w:type="spellStart"/>
-      <w:r>
-        <w:t>MembreVolontaire</w:t>
-      </w:r>
-      <w:proofErr w:type="spellEnd"/>
-      <w:r>
-        <w:t xml:space="preserve"> que s’il a effectué une demande qu’il avait créé. Sinon Erreur 401. Ainsi, il lui est impossible de faire de faire un commentaire sur un </w:t>
-      </w:r>
-      <w:proofErr w:type="spellStart"/>
-      <w:r>
-        <w:t>MembreVolontaire</w:t>
-      </w:r>
-      <w:proofErr w:type="spellEnd"/>
-      <w:r>
-        <w:t xml:space="preserve"> qui n’a réalisé aucune demande le concernant.</w:t>
+      <w:r>
+        <w:t>MembreMr : Ne peux ajouter de commentaires que sur un MembreVolontaire que s’il a effectué une demande qu’il avait créé. Sinon Erreur 401. Ainsi, il lui est impossible de faire de faire un commentaire sur un MembreVolontaire qui n’a réalisé aucune demande le concernant.</w:t>
       </w:r>
     </w:p>
     <w:p>
@@ -14720,11 +13199,9 @@
             <w:tcW w:w="3020" w:type="dxa"/>
           </w:tcPr>
           <w:p>
-            <w:proofErr w:type="spellStart"/>
             <w:r>
               <w:t>Helper_id</w:t>
             </w:r>
-            <w:proofErr w:type="spellEnd"/>
           </w:p>
         </w:tc>
         <w:tc>
@@ -14867,35 +13344,7 @@
           <w:highlight w:val="green"/>
         </w:rPr>
         <w:lastRenderedPageBreak/>
-        <w:t>POST /</w:t>
-      </w:r>
-      <w:proofErr w:type="spellStart"/>
-      <w:r>
-        <w:rPr>
-          <w:highlight w:val="green"/>
-        </w:rPr>
-        <w:t>comments</w:t>
-      </w:r>
-      <w:proofErr w:type="spellEnd"/>
-      <w:r>
-        <w:rPr>
-          <w:highlight w:val="green"/>
-        </w:rPr>
-        <w:t>/{</w:t>
-      </w:r>
-      <w:proofErr w:type="spellStart"/>
-      <w:r>
-        <w:rPr>
-          <w:highlight w:val="green"/>
-        </w:rPr>
-        <w:t>comment_id</w:t>
-      </w:r>
-      <w:proofErr w:type="spellEnd"/>
-      <w:r>
-        <w:rPr>
-          <w:highlight w:val="green"/>
-        </w:rPr>
-        <w:t>}/report : Signaler un commentaire</w:t>
+        <w:t>POST /comments/{comment_id}/report : Signaler un commentaire</w:t>
       </w:r>
       <w:bookmarkEnd w:id="37"/>
     </w:p>
@@ -14913,39 +13362,7 @@
     </w:p>
     <w:p>
       <w:r>
-        <w:t xml:space="preserve">Cette route permet à un </w:t>
-      </w:r>
-      <w:proofErr w:type="spellStart"/>
-      <w:r>
-        <w:t>membrevolontaire</w:t>
-      </w:r>
-      <w:proofErr w:type="spellEnd"/>
-      <w:r>
-        <w:t xml:space="preserve"> ou un </w:t>
-      </w:r>
-      <w:proofErr w:type="spellStart"/>
-      <w:r>
-        <w:t>membremr</w:t>
-      </w:r>
-      <w:proofErr w:type="spellEnd"/>
-      <w:r>
-        <w:t xml:space="preserve"> de signaler un commentaire. Les modérateurs pourront avoir accès aux commentaires signalées par les </w:t>
-      </w:r>
-      <w:proofErr w:type="spellStart"/>
-      <w:r>
-        <w:t>membresmr</w:t>
-      </w:r>
-      <w:proofErr w:type="spellEnd"/>
-      <w:r>
-        <w:t xml:space="preserve"> et </w:t>
-      </w:r>
-      <w:proofErr w:type="spellStart"/>
-      <w:r>
-        <w:t>membrevolontaire</w:t>
-      </w:r>
-      <w:proofErr w:type="spellEnd"/>
-      <w:r>
-        <w:t>.</w:t>
+        <w:t>Cette route permet à un membrevolontaire ou un membremr de signaler un commentaire. Les modérateurs pourront avoir accès aux commentaires signalées par les membresmr et membrevolontaire.</w:t>
       </w:r>
     </w:p>
     <w:p>
@@ -14972,24 +13389,20 @@
           <w:numId w:val="3"/>
         </w:numPr>
       </w:pPr>
-      <w:proofErr w:type="spellStart"/>
       <w:r>
         <w:t>MembreMr</w:t>
       </w:r>
-      <w:proofErr w:type="spellEnd"/>
-    </w:p>
-    <w:p>
-      <w:pPr>
-        <w:numPr>
-          <w:ilvl w:val="0"/>
-          <w:numId w:val="3"/>
-        </w:numPr>
-      </w:pPr>
-      <w:proofErr w:type="spellStart"/>
+    </w:p>
+    <w:p>
+      <w:pPr>
+        <w:numPr>
+          <w:ilvl w:val="0"/>
+          <w:numId w:val="3"/>
+        </w:numPr>
+      </w:pPr>
       <w:r>
         <w:t>MembreVolontaire</w:t>
       </w:r>
-      <w:proofErr w:type="spellEnd"/>
     </w:p>
     <w:p>
       <w:pPr>
@@ -15058,35 +13471,7 @@
           <w:highlight w:val="red"/>
         </w:rPr>
         <w:lastRenderedPageBreak/>
-        <w:t>DELETE /</w:t>
-      </w:r>
-      <w:proofErr w:type="spellStart"/>
-      <w:r>
-        <w:rPr>
-          <w:highlight w:val="red"/>
-        </w:rPr>
-        <w:t>comments</w:t>
-      </w:r>
-      <w:proofErr w:type="spellEnd"/>
-      <w:r>
-        <w:rPr>
-          <w:highlight w:val="red"/>
-        </w:rPr>
-        <w:t>/{</w:t>
-      </w:r>
-      <w:proofErr w:type="spellStart"/>
-      <w:r>
-        <w:rPr>
-          <w:highlight w:val="red"/>
-        </w:rPr>
-        <w:t>comment_id</w:t>
-      </w:r>
-      <w:proofErr w:type="spellEnd"/>
-      <w:r>
-        <w:rPr>
-          <w:highlight w:val="red"/>
-        </w:rPr>
-        <w:t>} : Supprimer un commentaire</w:t>
+        <w:t>DELETE /comments/{comment_id} : Supprimer un commentaire</w:t>
       </w:r>
       <w:bookmarkEnd w:id="38"/>
     </w:p>
@@ -15104,15 +13489,7 @@
     </w:p>
     <w:p>
       <w:r>
-        <w:t xml:space="preserve">Cette route permet à un </w:t>
-      </w:r>
-      <w:proofErr w:type="spellStart"/>
-      <w:r>
-        <w:t>membremr</w:t>
-      </w:r>
-      <w:proofErr w:type="spellEnd"/>
-      <w:r>
-        <w:t xml:space="preserve"> de supprimer son commentaire qu’il a postée mais aussi à un modérateur de supprimer n’importe quel commentaire.</w:t>
+        <w:t>Cette route permet à un membremr de supprimer son commentaire qu’il a postée mais aussi à un modérateur de supprimer n’importe quel commentaire.</w:t>
       </w:r>
     </w:p>
     <w:p>
@@ -15141,13 +13518,8 @@
         </w:numPr>
         <w:spacing w:after="0"/>
       </w:pPr>
-      <w:proofErr w:type="spellStart"/>
-      <w:r>
-        <w:t>MembreMr</w:t>
-      </w:r>
-      <w:proofErr w:type="spellEnd"/>
-      <w:r>
-        <w:t> : peut supprimer seulement un commentaire qu’il a posté</w:t>
+      <w:r>
+        <w:t>MembreMr : peut supprimer seulement un commentaire qu’il a posté</w:t>
       </w:r>
     </w:p>
     <w:p>
@@ -15232,28 +13604,12 @@
     </w:p>
     <w:p>
       <w:r>
-        <w:t>GET /gifts/{</w:t>
-      </w:r>
-      <w:proofErr w:type="spellStart"/>
-      <w:r>
-        <w:t>gift_id</w:t>
-      </w:r>
-      <w:proofErr w:type="spellEnd"/>
-      <w:r>
-        <w:t>} : Récupérer les détails d’un cadeau</w:t>
-      </w:r>
-    </w:p>
-    <w:p>
-      <w:r>
-        <w:t>PUT : /gifts/{</w:t>
-      </w:r>
-      <w:proofErr w:type="spellStart"/>
-      <w:r>
-        <w:t>gift_id</w:t>
-      </w:r>
-      <w:proofErr w:type="spellEnd"/>
-      <w:r>
-        <w:t>} : Modifier un cadeau</w:t>
+        <w:t>GET /gifts/{gift_id} : Récupérer les détails d’un cadeau</w:t>
+      </w:r>
+    </w:p>
+    <w:p>
+      <w:r>
+        <w:t>PUT : /gifts/{gift_id} : Modifier un cadeau</w:t>
       </w:r>
     </w:p>
     <w:p>
@@ -15267,18 +13623,10 @@
         <w:t>/</w:t>
       </w:r>
       <w:r>
-        <w:t>{</w:t>
-      </w:r>
-      <w:proofErr w:type="spellStart"/>
-      <w:r>
-        <w:t>gift</w:t>
-      </w:r>
-      <w:r>
-        <w:t>_id</w:t>
-      </w:r>
-      <w:proofErr w:type="spellEnd"/>
-      <w:r>
-        <w:t>} : Suppr</w:t>
+        <w:t>{gift</w:t>
+      </w:r>
+      <w:r>
+        <w:t>_id} : Suppr</w:t>
       </w:r>
       <w:r>
         <w:t>imer un cadeau</w:t>

</xml_diff>

<commit_message>
Récupérer les messages d'une conversation avec un utilisateur
Fonctionnalités :
- Récupérer les messages d'une conversation avec un utilisateur

Autres :
- Restructuration des routes (organisation par conversations puis messages) pour se conformer le plus possible à RESTfull
</commit_message>
<xml_diff>
--- a/docs/Routes API amr.docx
+++ b/docs/Routes API amr.docx
@@ -124,7 +124,7 @@
           <w:r>
             <w:fldChar w:fldCharType="separate"/>
           </w:r>
-          <w:hyperlink w:anchor="_Toc134112027" w:history="1">
+          <w:hyperlink w:anchor="_Toc134122507" w:history="1">
             <w:r>
               <w:rPr>
                 <w:rStyle w:val="Lienhypertexte"/>
@@ -151,7 +151,7 @@
                 <w:noProof/>
                 <w:webHidden/>
               </w:rPr>
-              <w:instrText xml:space="preserve"> PAGEREF _Toc134112027 \h </w:instrText>
+              <w:instrText xml:space="preserve"> PAGEREF _Toc134122507 \h </w:instrText>
             </w:r>
             <w:r>
               <w:rPr>
@@ -194,7 +194,7 @@
               <w:lang w:eastAsia="fr-FR"/>
             </w:rPr>
           </w:pPr>
-          <w:hyperlink w:anchor="_Toc134112028" w:history="1">
+          <w:hyperlink w:anchor="_Toc134122508" w:history="1">
             <w:r>
               <w:rPr>
                 <w:rStyle w:val="Lienhypertexte"/>
@@ -221,7 +221,7 @@
                 <w:noProof/>
                 <w:webHidden/>
               </w:rPr>
-              <w:instrText xml:space="preserve"> PAGEREF _Toc134112028 \h </w:instrText>
+              <w:instrText xml:space="preserve"> PAGEREF _Toc134122508 \h </w:instrText>
             </w:r>
             <w:r>
               <w:rPr>
@@ -264,7 +264,7 @@
               <w:lang w:eastAsia="fr-FR"/>
             </w:rPr>
           </w:pPr>
-          <w:hyperlink w:anchor="_Toc134112029" w:history="1">
+          <w:hyperlink w:anchor="_Toc134122509" w:history="1">
             <w:r>
               <w:rPr>
                 <w:rStyle w:val="Lienhypertexte"/>
@@ -291,7 +291,7 @@
                 <w:noProof/>
                 <w:webHidden/>
               </w:rPr>
-              <w:instrText xml:space="preserve"> PAGEREF _Toc134112029 \h </w:instrText>
+              <w:instrText xml:space="preserve"> PAGEREF _Toc134122509 \h </w:instrText>
             </w:r>
             <w:r>
               <w:rPr>
@@ -311,7 +311,7 @@
                 <w:noProof/>
                 <w:webHidden/>
               </w:rPr>
-              <w:t>4</w:t>
+              <w:t>5</w:t>
             </w:r>
             <w:r>
               <w:rPr>
@@ -334,7 +334,7 @@
               <w:lang w:eastAsia="fr-FR"/>
             </w:rPr>
           </w:pPr>
-          <w:hyperlink w:anchor="_Toc134112030" w:history="1">
+          <w:hyperlink w:anchor="_Toc134122510" w:history="1">
             <w:r>
               <w:rPr>
                 <w:rStyle w:val="Lienhypertexte"/>
@@ -362,7 +362,7 @@
                 <w:noProof/>
                 <w:webHidden/>
               </w:rPr>
-              <w:instrText xml:space="preserve"> PAGEREF _Toc134112030 \h </w:instrText>
+              <w:instrText xml:space="preserve"> PAGEREF _Toc134122510 \h </w:instrText>
             </w:r>
             <w:r>
               <w:rPr>
@@ -405,7 +405,7 @@
               <w:lang w:eastAsia="fr-FR"/>
             </w:rPr>
           </w:pPr>
-          <w:hyperlink w:anchor="_Toc134112031" w:history="1">
+          <w:hyperlink w:anchor="_Toc134122511" w:history="1">
             <w:r>
               <w:rPr>
                 <w:rStyle w:val="Lienhypertexte"/>
@@ -433,7 +433,7 @@
                 <w:noProof/>
                 <w:webHidden/>
               </w:rPr>
-              <w:instrText xml:space="preserve"> PAGEREF _Toc134112031 \h </w:instrText>
+              <w:instrText xml:space="preserve"> PAGEREF _Toc134122511 \h </w:instrText>
             </w:r>
             <w:r>
               <w:rPr>
@@ -476,7 +476,7 @@
               <w:lang w:eastAsia="fr-FR"/>
             </w:rPr>
           </w:pPr>
-          <w:hyperlink w:anchor="_Toc134112032" w:history="1">
+          <w:hyperlink w:anchor="_Toc134122512" w:history="1">
             <w:r>
               <w:rPr>
                 <w:rStyle w:val="Lienhypertexte"/>
@@ -503,7 +503,7 @@
                 <w:noProof/>
                 <w:webHidden/>
               </w:rPr>
-              <w:instrText xml:space="preserve"> PAGEREF _Toc134112032 \h </w:instrText>
+              <w:instrText xml:space="preserve"> PAGEREF _Toc134122512 \h </w:instrText>
             </w:r>
             <w:r>
               <w:rPr>
@@ -546,7 +546,7 @@
               <w:lang w:eastAsia="fr-FR"/>
             </w:rPr>
           </w:pPr>
-          <w:hyperlink w:anchor="_Toc134112033" w:history="1">
+          <w:hyperlink w:anchor="_Toc134122513" w:history="1">
             <w:r>
               <w:rPr>
                 <w:rStyle w:val="Lienhypertexte"/>
@@ -574,7 +574,7 @@
                 <w:noProof/>
                 <w:webHidden/>
               </w:rPr>
-              <w:instrText xml:space="preserve"> PAGEREF _Toc134112033 \h </w:instrText>
+              <w:instrText xml:space="preserve"> PAGEREF _Toc134122513 \h </w:instrText>
             </w:r>
             <w:r>
               <w:rPr>
@@ -617,7 +617,7 @@
               <w:lang w:eastAsia="fr-FR"/>
             </w:rPr>
           </w:pPr>
-          <w:hyperlink w:anchor="_Toc134112034" w:history="1">
+          <w:hyperlink w:anchor="_Toc134122514" w:history="1">
             <w:r>
               <w:rPr>
                 <w:rStyle w:val="Lienhypertexte"/>
@@ -645,7 +645,7 @@
                 <w:noProof/>
                 <w:webHidden/>
               </w:rPr>
-              <w:instrText xml:space="preserve"> PAGEREF _Toc134112034 \h </w:instrText>
+              <w:instrText xml:space="preserve"> PAGEREF _Toc134122514 \h </w:instrText>
             </w:r>
             <w:r>
               <w:rPr>
@@ -688,7 +688,7 @@
               <w:lang w:eastAsia="fr-FR"/>
             </w:rPr>
           </w:pPr>
-          <w:hyperlink w:anchor="_Toc134112035" w:history="1">
+          <w:hyperlink w:anchor="_Toc134122515" w:history="1">
             <w:r>
               <w:rPr>
                 <w:rStyle w:val="Lienhypertexte"/>
@@ -716,7 +716,7 @@
                 <w:noProof/>
                 <w:webHidden/>
               </w:rPr>
-              <w:instrText xml:space="preserve"> PAGEREF _Toc134112035 \h </w:instrText>
+              <w:instrText xml:space="preserve"> PAGEREF _Toc134122515 \h </w:instrText>
             </w:r>
             <w:r>
               <w:rPr>
@@ -759,7 +759,7 @@
               <w:lang w:eastAsia="fr-FR"/>
             </w:rPr>
           </w:pPr>
-          <w:hyperlink w:anchor="_Toc134112036" w:history="1">
+          <w:hyperlink w:anchor="_Toc134122516" w:history="1">
             <w:r>
               <w:rPr>
                 <w:rStyle w:val="Lienhypertexte"/>
@@ -787,7 +787,7 @@
                 <w:noProof/>
                 <w:webHidden/>
               </w:rPr>
-              <w:instrText xml:space="preserve"> PAGEREF _Toc134112036 \h </w:instrText>
+              <w:instrText xml:space="preserve"> PAGEREF _Toc134122516 \h </w:instrText>
             </w:r>
             <w:r>
               <w:rPr>
@@ -830,7 +830,7 @@
               <w:lang w:eastAsia="fr-FR"/>
             </w:rPr>
           </w:pPr>
-          <w:hyperlink w:anchor="_Toc134112037" w:history="1">
+          <w:hyperlink w:anchor="_Toc134122517" w:history="1">
             <w:r>
               <w:rPr>
                 <w:rStyle w:val="Lienhypertexte"/>
@@ -858,7 +858,7 @@
                 <w:noProof/>
                 <w:webHidden/>
               </w:rPr>
-              <w:instrText xml:space="preserve"> PAGEREF _Toc134112037 \h </w:instrText>
+              <w:instrText xml:space="preserve"> PAGEREF _Toc134122517 \h </w:instrText>
             </w:r>
             <w:r>
               <w:rPr>
@@ -901,7 +901,7 @@
               <w:lang w:eastAsia="fr-FR"/>
             </w:rPr>
           </w:pPr>
-          <w:hyperlink w:anchor="_Toc134112038" w:history="1">
+          <w:hyperlink w:anchor="_Toc134122518" w:history="1">
             <w:r>
               <w:rPr>
                 <w:rStyle w:val="Lienhypertexte"/>
@@ -929,7 +929,7 @@
                 <w:noProof/>
                 <w:webHidden/>
               </w:rPr>
-              <w:instrText xml:space="preserve"> PAGEREF _Toc134112038 \h </w:instrText>
+              <w:instrText xml:space="preserve"> PAGEREF _Toc134122518 \h </w:instrText>
             </w:r>
             <w:r>
               <w:rPr>
@@ -972,7 +972,7 @@
               <w:lang w:eastAsia="fr-FR"/>
             </w:rPr>
           </w:pPr>
-          <w:hyperlink w:anchor="_Toc134112039" w:history="1">
+          <w:hyperlink w:anchor="_Toc134122519" w:history="1">
             <w:r>
               <w:rPr>
                 <w:rStyle w:val="Lienhypertexte"/>
@@ -1000,7 +1000,7 @@
                 <w:noProof/>
                 <w:webHidden/>
               </w:rPr>
-              <w:instrText xml:space="preserve"> PAGEREF _Toc134112039 \h </w:instrText>
+              <w:instrText xml:space="preserve"> PAGEREF _Toc134122519 \h </w:instrText>
             </w:r>
             <w:r>
               <w:rPr>
@@ -1043,7 +1043,7 @@
               <w:lang w:eastAsia="fr-FR"/>
             </w:rPr>
           </w:pPr>
-          <w:hyperlink w:anchor="_Toc134112040" w:history="1">
+          <w:hyperlink w:anchor="_Toc134122520" w:history="1">
             <w:r>
               <w:rPr>
                 <w:rStyle w:val="Lienhypertexte"/>
@@ -1071,7 +1071,7 @@
                 <w:noProof/>
                 <w:webHidden/>
               </w:rPr>
-              <w:instrText xml:space="preserve"> PAGEREF _Toc134112040 \h </w:instrText>
+              <w:instrText xml:space="preserve"> PAGEREF _Toc134122520 \h </w:instrText>
             </w:r>
             <w:r>
               <w:rPr>
@@ -1114,7 +1114,7 @@
               <w:lang w:eastAsia="fr-FR"/>
             </w:rPr>
           </w:pPr>
-          <w:hyperlink w:anchor="_Toc134112041" w:history="1">
+          <w:hyperlink w:anchor="_Toc134122521" w:history="1">
             <w:r>
               <w:rPr>
                 <w:rStyle w:val="Lienhypertexte"/>
@@ -1142,7 +1142,7 @@
                 <w:noProof/>
                 <w:webHidden/>
               </w:rPr>
-              <w:instrText xml:space="preserve"> PAGEREF _Toc134112041 \h </w:instrText>
+              <w:instrText xml:space="preserve"> PAGEREF _Toc134122521 \h </w:instrText>
             </w:r>
             <w:r>
               <w:rPr>
@@ -1185,7 +1185,7 @@
               <w:lang w:eastAsia="fr-FR"/>
             </w:rPr>
           </w:pPr>
-          <w:hyperlink w:anchor="_Toc134112042" w:history="1">
+          <w:hyperlink w:anchor="_Toc134122522" w:history="1">
             <w:r>
               <w:rPr>
                 <w:rStyle w:val="Lienhypertexte"/>
@@ -1213,7 +1213,7 @@
                 <w:noProof/>
                 <w:webHidden/>
               </w:rPr>
-              <w:instrText xml:space="preserve"> PAGEREF _Toc134112042 \h </w:instrText>
+              <w:instrText xml:space="preserve"> PAGEREF _Toc134122522 \h </w:instrText>
             </w:r>
             <w:r>
               <w:rPr>
@@ -1256,7 +1256,7 @@
               <w:lang w:eastAsia="fr-FR"/>
             </w:rPr>
           </w:pPr>
-          <w:hyperlink w:anchor="_Toc134112043" w:history="1">
+          <w:hyperlink w:anchor="_Toc134122523" w:history="1">
             <w:r>
               <w:rPr>
                 <w:rStyle w:val="Lienhypertexte"/>
@@ -1284,7 +1284,7 @@
                 <w:noProof/>
                 <w:webHidden/>
               </w:rPr>
-              <w:instrText xml:space="preserve"> PAGEREF _Toc134112043 \h </w:instrText>
+              <w:instrText xml:space="preserve"> PAGEREF _Toc134122523 \h </w:instrText>
             </w:r>
             <w:r>
               <w:rPr>
@@ -1327,7 +1327,7 @@
               <w:lang w:eastAsia="fr-FR"/>
             </w:rPr>
           </w:pPr>
-          <w:hyperlink w:anchor="_Toc134112044" w:history="1">
+          <w:hyperlink w:anchor="_Toc134122524" w:history="1">
             <w:r>
               <w:rPr>
                 <w:rStyle w:val="Lienhypertexte"/>
@@ -1355,7 +1355,7 @@
                 <w:noProof/>
                 <w:webHidden/>
               </w:rPr>
-              <w:instrText xml:space="preserve"> PAGEREF _Toc134112044 \h </w:instrText>
+              <w:instrText xml:space="preserve"> PAGEREF _Toc134122524 \h </w:instrText>
             </w:r>
             <w:r>
               <w:rPr>
@@ -1398,7 +1398,7 @@
               <w:lang w:eastAsia="fr-FR"/>
             </w:rPr>
           </w:pPr>
-          <w:hyperlink w:anchor="_Toc134112045" w:history="1">
+          <w:hyperlink w:anchor="_Toc134122525" w:history="1">
             <w:r>
               <w:rPr>
                 <w:rStyle w:val="Lienhypertexte"/>
@@ -1425,7 +1425,7 @@
                 <w:noProof/>
                 <w:webHidden/>
               </w:rPr>
-              <w:instrText xml:space="preserve"> PAGEREF _Toc134112045 \h </w:instrText>
+              <w:instrText xml:space="preserve"> PAGEREF _Toc134122525 \h </w:instrText>
             </w:r>
             <w:r>
               <w:rPr>
@@ -1468,7 +1468,7 @@
               <w:lang w:eastAsia="fr-FR"/>
             </w:rPr>
           </w:pPr>
-          <w:hyperlink w:anchor="_Toc134112046" w:history="1">
+          <w:hyperlink w:anchor="_Toc134122526" w:history="1">
             <w:r>
               <w:rPr>
                 <w:rStyle w:val="Lienhypertexte"/>
@@ -1496,7 +1496,7 @@
                 <w:noProof/>
                 <w:webHidden/>
               </w:rPr>
-              <w:instrText xml:space="preserve"> PAGEREF _Toc134112046 \h </w:instrText>
+              <w:instrText xml:space="preserve"> PAGEREF _Toc134122526 \h </w:instrText>
             </w:r>
             <w:r>
               <w:rPr>
@@ -1539,7 +1539,7 @@
               <w:lang w:eastAsia="fr-FR"/>
             </w:rPr>
           </w:pPr>
-          <w:hyperlink w:anchor="_Toc134112047" w:history="1">
+          <w:hyperlink w:anchor="_Toc134122527" w:history="1">
             <w:r>
               <w:rPr>
                 <w:rStyle w:val="Lienhypertexte"/>
@@ -1567,7 +1567,7 @@
                 <w:noProof/>
                 <w:webHidden/>
               </w:rPr>
-              <w:instrText xml:space="preserve"> PAGEREF _Toc134112047 \h </w:instrText>
+              <w:instrText xml:space="preserve"> PAGEREF _Toc134122527 \h </w:instrText>
             </w:r>
             <w:r>
               <w:rPr>
@@ -1610,7 +1610,7 @@
               <w:lang w:eastAsia="fr-FR"/>
             </w:rPr>
           </w:pPr>
-          <w:hyperlink w:anchor="_Toc134112048" w:history="1">
+          <w:hyperlink w:anchor="_Toc134122528" w:history="1">
             <w:r>
               <w:rPr>
                 <w:rStyle w:val="Lienhypertexte"/>
@@ -1638,7 +1638,7 @@
                 <w:noProof/>
                 <w:webHidden/>
               </w:rPr>
-              <w:instrText xml:space="preserve"> PAGEREF _Toc134112048 \h </w:instrText>
+              <w:instrText xml:space="preserve"> PAGEREF _Toc134122528 \h </w:instrText>
             </w:r>
             <w:r>
               <w:rPr>
@@ -1681,7 +1681,7 @@
               <w:lang w:eastAsia="fr-FR"/>
             </w:rPr>
           </w:pPr>
-          <w:hyperlink w:anchor="_Toc134112049" w:history="1">
+          <w:hyperlink w:anchor="_Toc134122529" w:history="1">
             <w:r>
               <w:rPr>
                 <w:rStyle w:val="Lienhypertexte"/>
@@ -1709,7 +1709,7 @@
                 <w:noProof/>
                 <w:webHidden/>
               </w:rPr>
-              <w:instrText xml:space="preserve"> PAGEREF _Toc134112049 \h </w:instrText>
+              <w:instrText xml:space="preserve"> PAGEREF _Toc134122529 \h </w:instrText>
             </w:r>
             <w:r>
               <w:rPr>
@@ -1752,7 +1752,7 @@
               <w:lang w:eastAsia="fr-FR"/>
             </w:rPr>
           </w:pPr>
-          <w:hyperlink w:anchor="_Toc134112050" w:history="1">
+          <w:hyperlink w:anchor="_Toc134122530" w:history="1">
             <w:r>
               <w:rPr>
                 <w:rStyle w:val="Lienhypertexte"/>
@@ -1780,7 +1780,7 @@
                 <w:noProof/>
                 <w:webHidden/>
               </w:rPr>
-              <w:instrText xml:space="preserve"> PAGEREF _Toc134112050 \h </w:instrText>
+              <w:instrText xml:space="preserve"> PAGEREF _Toc134122530 \h </w:instrText>
             </w:r>
             <w:r>
               <w:rPr>
@@ -1823,7 +1823,7 @@
               <w:lang w:eastAsia="fr-FR"/>
             </w:rPr>
           </w:pPr>
-          <w:hyperlink w:anchor="_Toc134112051" w:history="1">
+          <w:hyperlink w:anchor="_Toc134122531" w:history="1">
             <w:r>
               <w:rPr>
                 <w:rStyle w:val="Lienhypertexte"/>
@@ -1851,7 +1851,7 @@
                 <w:noProof/>
                 <w:webHidden/>
               </w:rPr>
-              <w:instrText xml:space="preserve"> PAGEREF _Toc134112051 \h </w:instrText>
+              <w:instrText xml:space="preserve"> PAGEREF _Toc134122531 \h </w:instrText>
             </w:r>
             <w:r>
               <w:rPr>
@@ -1894,7 +1894,7 @@
               <w:lang w:eastAsia="fr-FR"/>
             </w:rPr>
           </w:pPr>
-          <w:hyperlink w:anchor="_Toc134112052" w:history="1">
+          <w:hyperlink w:anchor="_Toc134122532" w:history="1">
             <w:r>
               <w:rPr>
                 <w:rStyle w:val="Lienhypertexte"/>
@@ -1922,7 +1922,7 @@
                 <w:noProof/>
                 <w:webHidden/>
               </w:rPr>
-              <w:instrText xml:space="preserve"> PAGEREF _Toc134112052 \h </w:instrText>
+              <w:instrText xml:space="preserve"> PAGEREF _Toc134122532 \h </w:instrText>
             </w:r>
             <w:r>
               <w:rPr>
@@ -1965,7 +1965,7 @@
               <w:lang w:eastAsia="fr-FR"/>
             </w:rPr>
           </w:pPr>
-          <w:hyperlink w:anchor="_Toc134112053" w:history="1">
+          <w:hyperlink w:anchor="_Toc134122533" w:history="1">
             <w:r>
               <w:rPr>
                 <w:rStyle w:val="Lienhypertexte"/>
@@ -1993,7 +1993,7 @@
                 <w:noProof/>
                 <w:webHidden/>
               </w:rPr>
-              <w:instrText xml:space="preserve"> PAGEREF _Toc134112053 \h </w:instrText>
+              <w:instrText xml:space="preserve"> PAGEREF _Toc134122533 \h </w:instrText>
             </w:r>
             <w:r>
               <w:rPr>
@@ -2036,13 +2036,13 @@
               <w:lang w:eastAsia="fr-FR"/>
             </w:rPr>
           </w:pPr>
-          <w:hyperlink w:anchor="_Toc134112054" w:history="1">
+          <w:hyperlink w:anchor="_Toc134122534" w:history="1">
             <w:r>
               <w:rPr>
                 <w:rStyle w:val="Lienhypertexte"/>
                 <w:noProof/>
               </w:rPr>
-              <w:t>ROUTES /messages</w:t>
+              <w:t>ROUTES /conversations</w:t>
             </w:r>
             <w:r>
               <w:rPr>
@@ -2063,7 +2063,7 @@
                 <w:noProof/>
                 <w:webHidden/>
               </w:rPr>
-              <w:instrText xml:space="preserve"> PAGEREF _Toc134112054 \h </w:instrText>
+              <w:instrText xml:space="preserve"> PAGEREF _Toc134122534 \h </w:instrText>
             </w:r>
             <w:r>
               <w:rPr>
@@ -2106,14 +2106,14 @@
               <w:lang w:eastAsia="fr-FR"/>
             </w:rPr>
           </w:pPr>
-          <w:hyperlink w:anchor="_Toc134112055" w:history="1">
+          <w:hyperlink w:anchor="_Toc134122535" w:history="1">
             <w:r>
               <w:rPr>
                 <w:rStyle w:val="Lienhypertexte"/>
                 <w:noProof/>
                 <w:highlight w:val="cyan"/>
               </w:rPr>
-              <w:t>GET /messages : Récupérer tous les messages échangées avec un utilisateur</w:t>
+              <w:t>GET /conservations/{user_id}/messages : Récupérer tous les messages échangées entre l’utilisateur connecté et un autre utilisateur</w:t>
             </w:r>
             <w:r>
               <w:rPr>
@@ -2134,7 +2134,7 @@
                 <w:noProof/>
                 <w:webHidden/>
               </w:rPr>
-              <w:instrText xml:space="preserve"> PAGEREF _Toc134112055 \h </w:instrText>
+              <w:instrText xml:space="preserve"> PAGEREF _Toc134122535 \h </w:instrText>
             </w:r>
             <w:r>
               <w:rPr>
@@ -2177,14 +2177,14 @@
               <w:lang w:eastAsia="fr-FR"/>
             </w:rPr>
           </w:pPr>
-          <w:hyperlink w:anchor="_Toc134112056" w:history="1">
+          <w:hyperlink w:anchor="_Toc134122536" w:history="1">
             <w:r>
               <w:rPr>
                 <w:rStyle w:val="Lienhypertexte"/>
                 <w:noProof/>
                 <w:highlight w:val="cyan"/>
               </w:rPr>
-              <w:t>GET /messages/resume : Récupérer le résumé des conservations associés à un utilisateur</w:t>
+              <w:t>GET /conversations : Récupérer le résumé des conservations associés à un utilisateur</w:t>
             </w:r>
             <w:r>
               <w:rPr>
@@ -2205,7 +2205,7 @@
                 <w:noProof/>
                 <w:webHidden/>
               </w:rPr>
-              <w:instrText xml:space="preserve"> PAGEREF _Toc134112056 \h </w:instrText>
+              <w:instrText xml:space="preserve"> PAGEREF _Toc134122536 \h </w:instrText>
             </w:r>
             <w:r>
               <w:rPr>
@@ -2248,14 +2248,14 @@
               <w:lang w:eastAsia="fr-FR"/>
             </w:rPr>
           </w:pPr>
-          <w:hyperlink w:anchor="_Toc134112057" w:history="1">
+          <w:hyperlink w:anchor="_Toc134122537" w:history="1">
             <w:r>
               <w:rPr>
                 <w:rStyle w:val="Lienhypertexte"/>
                 <w:noProof/>
                 <w:highlight w:val="green"/>
               </w:rPr>
-              <w:t>POST /messages : Envoyer un message à un utilisateur</w:t>
+              <w:t>POST /conversations/{user_id}/messages : Envoyer un message à un utilisateur</w:t>
             </w:r>
             <w:r>
               <w:rPr>
@@ -2276,7 +2276,7 @@
                 <w:noProof/>
                 <w:webHidden/>
               </w:rPr>
-              <w:instrText xml:space="preserve"> PAGEREF _Toc134112057 \h </w:instrText>
+              <w:instrText xml:space="preserve"> PAGEREF _Toc134122537 \h </w:instrText>
             </w:r>
             <w:r>
               <w:rPr>
@@ -2319,7 +2319,7 @@
               <w:lang w:eastAsia="fr-FR"/>
             </w:rPr>
           </w:pPr>
-          <w:hyperlink w:anchor="_Toc134112058" w:history="1">
+          <w:hyperlink w:anchor="_Toc134122538" w:history="1">
             <w:r>
               <w:rPr>
                 <w:rStyle w:val="Lienhypertexte"/>
@@ -2346,7 +2346,7 @@
                 <w:noProof/>
                 <w:webHidden/>
               </w:rPr>
-              <w:instrText xml:space="preserve"> PAGEREF _Toc134112058 \h </w:instrText>
+              <w:instrText xml:space="preserve"> PAGEREF _Toc134122538 \h </w:instrText>
             </w:r>
             <w:r>
               <w:rPr>
@@ -2389,7 +2389,7 @@
               <w:lang w:eastAsia="fr-FR"/>
             </w:rPr>
           </w:pPr>
-          <w:hyperlink w:anchor="_Toc134112059" w:history="1">
+          <w:hyperlink w:anchor="_Toc134122539" w:history="1">
             <w:r>
               <w:rPr>
                 <w:rStyle w:val="Lienhypertexte"/>
@@ -2417,7 +2417,7 @@
                 <w:noProof/>
                 <w:webHidden/>
               </w:rPr>
-              <w:instrText xml:space="preserve"> PAGEREF _Toc134112059 \h </w:instrText>
+              <w:instrText xml:space="preserve"> PAGEREF _Toc134122539 \h </w:instrText>
             </w:r>
             <w:r>
               <w:rPr>
@@ -2460,7 +2460,7 @@
               <w:lang w:eastAsia="fr-FR"/>
             </w:rPr>
           </w:pPr>
-          <w:hyperlink w:anchor="_Toc134112060" w:history="1">
+          <w:hyperlink w:anchor="_Toc134122540" w:history="1">
             <w:r>
               <w:rPr>
                 <w:rStyle w:val="Lienhypertexte"/>
@@ -2488,7 +2488,7 @@
                 <w:noProof/>
                 <w:webHidden/>
               </w:rPr>
-              <w:instrText xml:space="preserve"> PAGEREF _Toc134112060 \h </w:instrText>
+              <w:instrText xml:space="preserve"> PAGEREF _Toc134122540 \h </w:instrText>
             </w:r>
             <w:r>
               <w:rPr>
@@ -2531,7 +2531,7 @@
               <w:lang w:eastAsia="fr-FR"/>
             </w:rPr>
           </w:pPr>
-          <w:hyperlink w:anchor="_Toc134112061" w:history="1">
+          <w:hyperlink w:anchor="_Toc134122541" w:history="1">
             <w:r>
               <w:rPr>
                 <w:rStyle w:val="Lienhypertexte"/>
@@ -2559,7 +2559,7 @@
                 <w:noProof/>
                 <w:webHidden/>
               </w:rPr>
-              <w:instrText xml:space="preserve"> PAGEREF _Toc134112061 \h </w:instrText>
+              <w:instrText xml:space="preserve"> PAGEREF _Toc134122541 \h </w:instrText>
             </w:r>
             <w:r>
               <w:rPr>
@@ -2602,7 +2602,7 @@
               <w:lang w:eastAsia="fr-FR"/>
             </w:rPr>
           </w:pPr>
-          <w:hyperlink w:anchor="_Toc134112062" w:history="1">
+          <w:hyperlink w:anchor="_Toc134122542" w:history="1">
             <w:r>
               <w:rPr>
                 <w:rStyle w:val="Lienhypertexte"/>
@@ -2630,7 +2630,7 @@
                 <w:noProof/>
                 <w:webHidden/>
               </w:rPr>
-              <w:instrText xml:space="preserve"> PAGEREF _Toc134112062 \h </w:instrText>
+              <w:instrText xml:space="preserve"> PAGEREF _Toc134122542 \h </w:instrText>
             </w:r>
             <w:r>
               <w:rPr>
@@ -2673,7 +2673,7 @@
               <w:lang w:eastAsia="fr-FR"/>
             </w:rPr>
           </w:pPr>
-          <w:hyperlink w:anchor="_Toc134112063" w:history="1">
+          <w:hyperlink w:anchor="_Toc134122543" w:history="1">
             <w:r>
               <w:rPr>
                 <w:rStyle w:val="Lienhypertexte"/>
@@ -2701,7 +2701,7 @@
                 <w:noProof/>
                 <w:webHidden/>
               </w:rPr>
-              <w:instrText xml:space="preserve"> PAGEREF _Toc134112063 \h </w:instrText>
+              <w:instrText xml:space="preserve"> PAGEREF _Toc134122543 \h </w:instrText>
             </w:r>
             <w:r>
               <w:rPr>
@@ -2746,7 +2746,7 @@
       <w:pPr>
         <w:pStyle w:val="Titre1"/>
       </w:pPr>
-      <w:bookmarkStart w:id="0" w:name="_Toc134112027"/>
+      <w:bookmarkStart w:id="0" w:name="_Toc134122507"/>
       <w:r>
         <w:t>INTRODUCTION</w:t>
       </w:r>
@@ -2780,7 +2780,7 @@
       <w:pPr>
         <w:pStyle w:val="Titre2"/>
       </w:pPr>
-      <w:bookmarkStart w:id="1" w:name="_Toc134112028"/>
+      <w:bookmarkStart w:id="1" w:name="_Toc134122508"/>
       <w:r>
         <w:t>METHOD /</w:t>
       </w:r>
@@ -2908,6 +2908,7 @@
           </w:tcPr>
           <w:p>
             <w:r>
+              <w:lastRenderedPageBreak/>
               <w:t>Nom paramètre</w:t>
             </w:r>
           </w:p>
@@ -2943,7 +2944,6 @@
           </w:tcPr>
           <w:p>
             <w:r>
-              <w:lastRenderedPageBreak/>
               <w:t>…</w:t>
             </w:r>
           </w:p>
@@ -3193,8 +3193,9 @@
       <w:pPr>
         <w:pStyle w:val="Titre1"/>
       </w:pPr>
-      <w:bookmarkStart w:id="2" w:name="_Toc134112029"/>
-      <w:r>
+      <w:bookmarkStart w:id="2" w:name="_Toc134122509"/>
+      <w:r>
+        <w:lastRenderedPageBreak/>
         <w:t>ROUTES /session</w:t>
       </w:r>
       <w:bookmarkEnd w:id="2"/>
@@ -3204,12 +3205,11 @@
       <w:pPr>
         <w:pStyle w:val="Titre2"/>
       </w:pPr>
-      <w:bookmarkStart w:id="3" w:name="_Toc134112030"/>
+      <w:bookmarkStart w:id="3" w:name="_Toc134122510"/>
       <w:r>
         <w:rPr>
           <w:highlight w:val="green"/>
         </w:rPr>
-        <w:lastRenderedPageBreak/>
         <w:t>POST /</w:t>
       </w:r>
       <w:r>
@@ -3763,7 +3763,6 @@
         <w:rPr>
           <w:noProof/>
         </w:rPr>
-        <w:lastRenderedPageBreak/>
         <w:drawing>
           <wp:inline distT="0" distB="0" distL="0" distR="0" wp14:anchorId="20502B97" wp14:editId="1ACAF61B">
             <wp:extent cx="5760720" cy="3268980"/>
@@ -3823,12 +3822,11 @@
       <w:pPr>
         <w:pStyle w:val="Titre2"/>
       </w:pPr>
-      <w:bookmarkStart w:id="4" w:name="_Toc134112031"/>
+      <w:bookmarkStart w:id="4" w:name="_Toc134122511"/>
       <w:r>
         <w:rPr>
           <w:highlight w:val="red"/>
         </w:rPr>
-        <w:lastRenderedPageBreak/>
         <w:t>DELETE</w:t>
       </w:r>
       <w:r>
@@ -4006,7 +4004,7 @@
       <w:pPr>
         <w:pStyle w:val="Titre1"/>
       </w:pPr>
-      <w:bookmarkStart w:id="5" w:name="_Toc134112032"/>
+      <w:bookmarkStart w:id="5" w:name="_Toc134122512"/>
       <w:r>
         <w:lastRenderedPageBreak/>
         <w:t>ROUTES /users</w:t>
@@ -4017,7 +4015,7 @@
       <w:pPr>
         <w:pStyle w:val="Titre2"/>
       </w:pPr>
-      <w:bookmarkStart w:id="6" w:name="_Toc134112033"/>
+      <w:bookmarkStart w:id="6" w:name="_Toc134122513"/>
       <w:r>
         <w:rPr>
           <w:highlight w:val="cyan"/>
@@ -4605,7 +4603,7 @@
       <w:pPr>
         <w:pStyle w:val="Titre2"/>
       </w:pPr>
-      <w:bookmarkStart w:id="7" w:name="_Toc134112034"/>
+      <w:bookmarkStart w:id="7" w:name="_Toc134122514"/>
       <w:r>
         <w:rPr>
           <w:highlight w:val="cyan"/>
@@ -5349,7 +5347,7 @@
           <w:highlight w:val="cyan"/>
         </w:rPr>
       </w:pPr>
-      <w:bookmarkStart w:id="8" w:name="_Toc134112035"/>
+      <w:bookmarkStart w:id="8" w:name="_Toc134122515"/>
       <w:r>
         <w:rPr>
           <w:highlight w:val="cyan"/>
@@ -5510,7 +5508,7 @@
           <w:highlight w:val="cyan"/>
         </w:rPr>
       </w:pPr>
-      <w:bookmarkStart w:id="9" w:name="_Toc134112036"/>
+      <w:bookmarkStart w:id="9" w:name="_Toc134122516"/>
       <w:r>
         <w:rPr>
           <w:highlight w:val="cyan"/>
@@ -5662,7 +5660,7 @@
       <w:pPr>
         <w:pStyle w:val="Titre2"/>
       </w:pPr>
-      <w:bookmarkStart w:id="10" w:name="_Toc134112037"/>
+      <w:bookmarkStart w:id="10" w:name="_Toc134122517"/>
       <w:r>
         <w:rPr>
           <w:highlight w:val="cyan"/>
@@ -6048,7 +6046,7 @@
       <w:pPr>
         <w:pStyle w:val="Titre2"/>
       </w:pPr>
-      <w:bookmarkStart w:id="11" w:name="_Toc134112038"/>
+      <w:bookmarkStart w:id="11" w:name="_Toc134122518"/>
       <w:r>
         <w:rPr>
           <w:highlight w:val="green"/>
@@ -6645,7 +6643,7 @@
       <w:pPr>
         <w:pStyle w:val="Titre2"/>
       </w:pPr>
-      <w:bookmarkStart w:id="12" w:name="_Toc134112039"/>
+      <w:bookmarkStart w:id="12" w:name="_Toc134122519"/>
       <w:r>
         <w:rPr>
           <w:highlight w:val="green"/>
@@ -6890,7 +6888,7 @@
       <w:pPr>
         <w:pStyle w:val="Titre2"/>
       </w:pPr>
-      <w:bookmarkStart w:id="13" w:name="_Toc134112040"/>
+      <w:bookmarkStart w:id="13" w:name="_Toc134122520"/>
       <w:r>
         <w:rPr>
           <w:highlight w:val="yellow"/>
@@ -7277,7 +7275,7 @@
       <w:pPr>
         <w:pStyle w:val="Titre2"/>
       </w:pPr>
-      <w:bookmarkStart w:id="14" w:name="_Toc134112041"/>
+      <w:bookmarkStart w:id="14" w:name="_Toc134122521"/>
       <w:r>
         <w:rPr>
           <w:highlight w:val="yellow"/>
@@ -7591,7 +7589,7 @@
       <w:pPr>
         <w:pStyle w:val="Titre2"/>
       </w:pPr>
-      <w:bookmarkStart w:id="15" w:name="_Toc134112042"/>
+      <w:bookmarkStart w:id="15" w:name="_Toc134122522"/>
       <w:r>
         <w:rPr>
           <w:highlight w:val="yellow"/>
@@ -7929,7 +7927,7 @@
       <w:pPr>
         <w:pStyle w:val="Titre2"/>
       </w:pPr>
-      <w:bookmarkStart w:id="16" w:name="_Toc134112043"/>
+      <w:bookmarkStart w:id="16" w:name="_Toc134122523"/>
       <w:r>
         <w:rPr>
           <w:highlight w:val="red"/>
@@ -8141,7 +8139,7 @@
       <w:pPr>
         <w:pStyle w:val="Titre2"/>
       </w:pPr>
-      <w:bookmarkStart w:id="17" w:name="_Toc134112044"/>
+      <w:bookmarkStart w:id="17" w:name="_Toc134122524"/>
       <w:r>
         <w:rPr>
           <w:highlight w:val="red"/>
@@ -8366,7 +8364,7 @@
       <w:pPr>
         <w:pStyle w:val="Titre1"/>
       </w:pPr>
-      <w:bookmarkStart w:id="18" w:name="_Toc134112045"/>
+      <w:bookmarkStart w:id="18" w:name="_Toc134122525"/>
       <w:r>
         <w:lastRenderedPageBreak/>
         <w:t>ROUTES /</w:t>
@@ -8382,7 +8380,7 @@
       <w:pPr>
         <w:pStyle w:val="Titre2"/>
       </w:pPr>
-      <w:bookmarkStart w:id="19" w:name="_Toc134112046"/>
+      <w:bookmarkStart w:id="19" w:name="_Toc134122526"/>
       <w:r>
         <w:rPr>
           <w:highlight w:val="cyan"/>
@@ -9273,7 +9271,7 @@
       <w:pPr>
         <w:pStyle w:val="Titre2"/>
       </w:pPr>
-      <w:bookmarkStart w:id="20" w:name="_Toc134112047"/>
+      <w:bookmarkStart w:id="20" w:name="_Toc134122527"/>
       <w:r>
         <w:rPr>
           <w:highlight w:val="cyan"/>
@@ -10625,7 +10623,7 @@
           <w:highlight w:val="cyan"/>
         </w:rPr>
       </w:pPr>
-      <w:bookmarkStart w:id="21" w:name="_Toc134112048"/>
+      <w:bookmarkStart w:id="21" w:name="_Toc134122528"/>
       <w:r>
         <w:rPr>
           <w:highlight w:val="cyan"/>
@@ -10781,7 +10779,7 @@
       <w:pPr>
         <w:pStyle w:val="Titre2"/>
       </w:pPr>
-      <w:bookmarkStart w:id="22" w:name="_Toc134112049"/>
+      <w:bookmarkStart w:id="22" w:name="_Toc134122529"/>
       <w:r>
         <w:rPr>
           <w:highlight w:val="green"/>
@@ -11235,7 +11233,7 @@
       <w:pPr>
         <w:pStyle w:val="Titre2"/>
       </w:pPr>
-      <w:bookmarkStart w:id="23" w:name="_Toc134112050"/>
+      <w:bookmarkStart w:id="23" w:name="_Toc134122530"/>
       <w:r>
         <w:rPr>
           <w:highlight w:val="yellow"/>
@@ -11547,7 +11545,7 @@
       <w:pPr>
         <w:pStyle w:val="Titre2"/>
       </w:pPr>
-      <w:bookmarkStart w:id="24" w:name="_Toc134112051"/>
+      <w:bookmarkStart w:id="24" w:name="_Toc134122531"/>
       <w:r>
         <w:rPr>
           <w:highlight w:val="yellow"/>
@@ -11916,7 +11914,7 @@
       <w:pPr>
         <w:pStyle w:val="Titre2"/>
       </w:pPr>
-      <w:bookmarkStart w:id="25" w:name="_Toc134112052"/>
+      <w:bookmarkStart w:id="25" w:name="_Toc134122532"/>
       <w:r>
         <w:rPr>
           <w:highlight w:val="yellow"/>
@@ -12190,7 +12188,7 @@
       <w:pPr>
         <w:pStyle w:val="Titre2"/>
       </w:pPr>
-      <w:bookmarkStart w:id="26" w:name="_Toc134112053"/>
+      <w:bookmarkStart w:id="26" w:name="_Toc134122533"/>
       <w:r>
         <w:rPr>
           <w:highlight w:val="red"/>
@@ -12423,10 +12421,13 @@
       <w:pPr>
         <w:pStyle w:val="Titre1"/>
       </w:pPr>
-      <w:bookmarkStart w:id="27" w:name="_Toc134112054"/>
+      <w:bookmarkStart w:id="27" w:name="_Toc134122534"/>
       <w:r>
         <w:lastRenderedPageBreak/>
-        <w:t>ROUTES /messages</w:t>
+        <w:t>ROUTES /</w:t>
+      </w:r>
+      <w:r>
+        <w:t>conversations</w:t>
       </w:r>
       <w:bookmarkEnd w:id="27"/>
     </w:p>
@@ -12434,20 +12435,59 @@
       <w:pPr>
         <w:pStyle w:val="Titre2"/>
       </w:pPr>
-      <w:bookmarkStart w:id="28" w:name="_Toc134112055"/>
+      <w:bookmarkStart w:id="28" w:name="_Toc134122535"/>
       <w:r>
         <w:rPr>
           <w:highlight w:val="cyan"/>
         </w:rPr>
-        <w:t>GET /messages</w:t>
+        <w:t>GET /</w:t>
       </w:r>
       <w:r>
         <w:rPr>
           <w:highlight w:val="cyan"/>
         </w:rPr>
+        <w:t>conservations/{</w:t>
+      </w:r>
+      <w:proofErr w:type="spellStart"/>
+      <w:r>
+        <w:rPr>
+          <w:highlight w:val="cyan"/>
+        </w:rPr>
+        <w:t>user_</w:t>
+      </w:r>
+      <w:proofErr w:type="gramStart"/>
+      <w:r>
+        <w:rPr>
+          <w:highlight w:val="cyan"/>
+        </w:rPr>
+        <w:t>id</w:t>
+      </w:r>
+      <w:proofErr w:type="spellEnd"/>
+      <w:r>
+        <w:rPr>
+          <w:highlight w:val="cyan"/>
+        </w:rPr>
+        <w:t>}/</w:t>
+      </w:r>
+      <w:proofErr w:type="gramEnd"/>
+      <w:r>
+        <w:rPr>
+          <w:highlight w:val="cyan"/>
+        </w:rPr>
+        <w:t>m</w:t>
+      </w:r>
+      <w:r>
+        <w:rPr>
+          <w:highlight w:val="cyan"/>
+        </w:rPr>
+        <w:t>essages</w:t>
+      </w:r>
+      <w:r>
+        <w:rPr>
+          <w:highlight w:val="cyan"/>
+        </w:rPr>
         <w:t xml:space="preserve"> : Récupérer </w:t>
       </w:r>
-      <w:proofErr w:type="gramStart"/>
       <w:r>
         <w:rPr>
           <w:highlight w:val="cyan"/>
@@ -12464,14 +12504,31 @@
         <w:rPr>
           <w:highlight w:val="cyan"/>
         </w:rPr>
-        <w:t xml:space="preserve"> échangées</w:t>
-      </w:r>
-      <w:proofErr w:type="gramEnd"/>
+        <w:t xml:space="preserve"> échangées </w:t>
+      </w:r>
       <w:r>
         <w:rPr>
           <w:highlight w:val="cyan"/>
         </w:rPr>
-        <w:t xml:space="preserve"> avec un utilisateur</w:t>
+        <w:t xml:space="preserve">entre l’utilisateur connecté et </w:t>
+      </w:r>
+      <w:r>
+        <w:rPr>
+          <w:highlight w:val="cyan"/>
+        </w:rPr>
+        <w:t xml:space="preserve">un </w:t>
+      </w:r>
+      <w:r>
+        <w:rPr>
+          <w:highlight w:val="cyan"/>
+        </w:rPr>
+        <w:t xml:space="preserve">autre </w:t>
+      </w:r>
+      <w:r>
+        <w:rPr>
+          <w:highlight w:val="cyan"/>
+        </w:rPr>
+        <w:t>utilisateur</w:t>
       </w:r>
       <w:bookmarkEnd w:id="28"/>
     </w:p>
@@ -12556,60 +12613,11 @@
         <w:t xml:space="preserve">Input : </w:t>
       </w:r>
     </w:p>
-    <w:tbl>
-      <w:tblPr>
-        <w:tblW w:w="9351" w:type="dxa"/>
-        <w:tblBorders>
-          <w:top w:val="single" w:sz="4" w:space="0" w:color="auto"/>
-          <w:left w:val="single" w:sz="4" w:space="0" w:color="auto"/>
-          <w:bottom w:val="single" w:sz="4" w:space="0" w:color="auto"/>
-          <w:right w:val="single" w:sz="4" w:space="0" w:color="auto"/>
-          <w:insideH w:val="single" w:sz="4" w:space="0" w:color="auto"/>
-          <w:insideV w:val="single" w:sz="4" w:space="0" w:color="auto"/>
-        </w:tblBorders>
-        <w:tblLook w:val="04A0" w:firstRow="1" w:lastRow="0" w:firstColumn="1" w:lastColumn="0" w:noHBand="0" w:noVBand="1"/>
-      </w:tblPr>
-      <w:tblGrid>
-        <w:gridCol w:w="3164"/>
-        <w:gridCol w:w="3494"/>
-        <w:gridCol w:w="2693"/>
-      </w:tblGrid>
-      <w:tr>
-        <w:tc>
-          <w:tcPr>
-            <w:tcW w:w="3164" w:type="dxa"/>
-          </w:tcPr>
-          <w:p>
-            <w:proofErr w:type="spellStart"/>
-            <w:r>
-              <w:t>User_id</w:t>
-            </w:r>
-            <w:proofErr w:type="spellEnd"/>
-          </w:p>
-        </w:tc>
-        <w:tc>
-          <w:tcPr>
-            <w:tcW w:w="3494" w:type="dxa"/>
-          </w:tcPr>
-          <w:p>
-            <w:r>
-              <w:t>Integer</w:t>
-            </w:r>
-          </w:p>
-        </w:tc>
-        <w:tc>
-          <w:tcPr>
-            <w:tcW w:w="2693" w:type="dxa"/>
-          </w:tcPr>
-          <w:p>
-            <w:r>
-              <w:t>Requis</w:t>
-            </w:r>
-          </w:p>
-        </w:tc>
-      </w:tr>
-    </w:tbl>
-    <w:p/>
+    <w:p>
+      <w:r>
+        <w:t>[Pas de données]</w:t>
+      </w:r>
+    </w:p>
     <w:p>
       <w:pPr>
         <w:pStyle w:val="Titre3"/>
@@ -12693,10 +12701,13 @@
             <w:proofErr w:type="spellStart"/>
             <w:proofErr w:type="gramStart"/>
             <w:r>
-              <w:t>origin</w:t>
+              <w:t>sender</w:t>
+            </w:r>
+            <w:proofErr w:type="gramEnd"/>
+            <w:r>
+              <w:t>_name</w:t>
             </w:r>
             <w:proofErr w:type="spellEnd"/>
-            <w:proofErr w:type="gramEnd"/>
           </w:p>
         </w:tc>
         <w:tc>
@@ -12710,9 +12721,47 @@
               </w:tabs>
             </w:pPr>
             <w:r>
-              <w:t>Integer :</w:t>
-            </w:r>
-          </w:p>
+              <w:t>String (‘</w:t>
+            </w:r>
+            <w:proofErr w:type="spellStart"/>
+            <w:r>
+              <w:t>surname</w:t>
+            </w:r>
+            <w:proofErr w:type="spellEnd"/>
+            <w:r>
+              <w:t>’ et ‘</w:t>
+            </w:r>
+            <w:proofErr w:type="spellStart"/>
+            <w:r>
+              <w:t>firstname</w:t>
+            </w:r>
+            <w:proofErr w:type="spellEnd"/>
+            <w:r>
+              <w:t>’ de l’u</w:t>
+            </w:r>
+            <w:r>
+              <w:t>tilisateur qui a envoyé le message)</w:t>
+            </w:r>
+          </w:p>
+        </w:tc>
+      </w:tr>
+      <w:tr>
+        <w:tc>
+          <w:tcPr>
+            <w:tcW w:w="4673" w:type="dxa"/>
+          </w:tcPr>
+          <w:p>
+            <w:proofErr w:type="spellStart"/>
+            <w:r>
+              <w:t>Receiver_name</w:t>
+            </w:r>
+            <w:proofErr w:type="spellEnd"/>
+          </w:p>
+        </w:tc>
+        <w:tc>
+          <w:tcPr>
+            <w:tcW w:w="4394" w:type="dxa"/>
+          </w:tcPr>
           <w:p>
             <w:pPr>
               <w:tabs>
@@ -12720,28 +12769,27 @@
               </w:tabs>
             </w:pPr>
             <w:r>
-              <w:t xml:space="preserve">0 =&gt; </w:t>
+              <w:t>String (‘</w:t>
             </w:r>
             <w:proofErr w:type="spellStart"/>
             <w:r>
-              <w:t>Fromthisuser</w:t>
+              <w:t>surname</w:t>
             </w:r>
             <w:proofErr w:type="spellEnd"/>
-          </w:p>
-          <w:p>
-            <w:pPr>
-              <w:tabs>
-                <w:tab w:val="left" w:pos="1149"/>
-              </w:tabs>
-            </w:pPr>
-            <w:r>
-              <w:t xml:space="preserve">1 =&gt; </w:t>
+            <w:r>
+              <w:t>’ et ‘</w:t>
             </w:r>
             <w:proofErr w:type="spellStart"/>
             <w:r>
-              <w:t>Fromanotheruser</w:t>
+              <w:t>firstname</w:t>
             </w:r>
             <w:proofErr w:type="spellEnd"/>
+            <w:r>
+              <w:t>’ de l’u</w:t>
+            </w:r>
+            <w:r>
+              <w:t>tilisateur qui a reçu le message)</w:t>
+            </w:r>
           </w:p>
         </w:tc>
       </w:tr>
@@ -12804,27 +12852,24 @@
     <w:p/>
     <w:p/>
     <w:p/>
-    <w:p/>
-    <w:p/>
     <w:p>
       <w:pPr>
         <w:pStyle w:val="Titre2"/>
       </w:pPr>
-      <w:bookmarkStart w:id="29" w:name="_Toc134112056"/>
+      <w:bookmarkStart w:id="29" w:name="_Toc134122536"/>
       <w:r>
         <w:rPr>
           <w:highlight w:val="cyan"/>
         </w:rPr>
-        <w:t>GET /messages/</w:t>
-      </w:r>
-      <w:proofErr w:type="spellStart"/>
+        <w:lastRenderedPageBreak/>
+        <w:t>GET /</w:t>
+      </w:r>
       <w:r>
         <w:rPr>
           <w:highlight w:val="cyan"/>
         </w:rPr>
-        <w:t>resume</w:t>
-      </w:r>
-      <w:proofErr w:type="spellEnd"/>
+        <w:t>conversations</w:t>
+      </w:r>
       <w:r>
         <w:rPr>
           <w:highlight w:val="cyan"/>
@@ -13001,7 +13046,61 @@
           </w:tcPr>
           <w:p>
             <w:r>
-              <w:t>String</w:t>
+              <w:t>Message</w:t>
+            </w:r>
+          </w:p>
+        </w:tc>
+      </w:tr>
+    </w:tbl>
+    <w:p/>
+    <w:p>
+      <w:r>
+        <w:t>Message :</w:t>
+      </w:r>
+    </w:p>
+    <w:tbl>
+      <w:tblPr>
+        <w:tblW w:w="7087" w:type="dxa"/>
+        <w:tblInd w:w="1980" w:type="dxa"/>
+        <w:tblBorders>
+          <w:top w:val="single" w:sz="4" w:space="0" w:color="auto"/>
+          <w:left w:val="single" w:sz="4" w:space="0" w:color="auto"/>
+          <w:bottom w:val="single" w:sz="4" w:space="0" w:color="auto"/>
+          <w:right w:val="single" w:sz="4" w:space="0" w:color="auto"/>
+          <w:insideH w:val="single" w:sz="4" w:space="0" w:color="auto"/>
+          <w:insideV w:val="single" w:sz="4" w:space="0" w:color="auto"/>
+        </w:tblBorders>
+        <w:tblLook w:val="04A0" w:firstRow="1" w:lastRow="0" w:firstColumn="1" w:lastColumn="0" w:noHBand="0" w:noVBand="1"/>
+      </w:tblPr>
+      <w:tblGrid>
+        <w:gridCol w:w="3402"/>
+        <w:gridCol w:w="3685"/>
+      </w:tblGrid>
+      <w:tr>
+        <w:tc>
+          <w:tcPr>
+            <w:tcW w:w="3402" w:type="dxa"/>
+          </w:tcPr>
+          <w:p>
+            <w:proofErr w:type="gramStart"/>
+            <w:r>
+              <w:t>id</w:t>
+            </w:r>
+            <w:proofErr w:type="gramEnd"/>
+          </w:p>
+        </w:tc>
+        <w:tc>
+          <w:tcPr>
+            <w:tcW w:w="3685" w:type="dxa"/>
+          </w:tcPr>
+          <w:p>
+            <w:pPr>
+              <w:tabs>
+                <w:tab w:val="left" w:pos="1149"/>
+              </w:tabs>
+            </w:pPr>
+            <w:r>
+              <w:t>Integer</w:t>
             </w:r>
           </w:p>
         </w:tc>
@@ -13009,19 +13108,142 @@
       <w:tr>
         <w:tc>
           <w:tcPr>
-            <w:tcW w:w="4673" w:type="dxa"/>
+            <w:tcW w:w="3402" w:type="dxa"/>
           </w:tcPr>
           <w:p>
             <w:proofErr w:type="spellStart"/>
-            <w:r>
-              <w:t>Last_Message_Date</w:t>
+            <w:proofErr w:type="gramStart"/>
+            <w:r>
+              <w:t>sender</w:t>
+            </w:r>
+            <w:proofErr w:type="gramEnd"/>
+            <w:r>
+              <w:t>_name</w:t>
             </w:r>
             <w:proofErr w:type="spellEnd"/>
           </w:p>
         </w:tc>
         <w:tc>
           <w:tcPr>
-            <w:tcW w:w="4394" w:type="dxa"/>
+            <w:tcW w:w="3685" w:type="dxa"/>
+          </w:tcPr>
+          <w:p>
+            <w:pPr>
+              <w:tabs>
+                <w:tab w:val="left" w:pos="1149"/>
+              </w:tabs>
+            </w:pPr>
+            <w:r>
+              <w:t>String (‘</w:t>
+            </w:r>
+            <w:proofErr w:type="spellStart"/>
+            <w:r>
+              <w:t>surname</w:t>
+            </w:r>
+            <w:proofErr w:type="spellEnd"/>
+            <w:r>
+              <w:t>’ et ‘</w:t>
+            </w:r>
+            <w:proofErr w:type="spellStart"/>
+            <w:r>
+              <w:t>firstname</w:t>
+            </w:r>
+            <w:proofErr w:type="spellEnd"/>
+            <w:r>
+              <w:t>’ de l’u</w:t>
+            </w:r>
+            <w:r>
+              <w:t>tilisateur qui a envoyé le message)</w:t>
+            </w:r>
+          </w:p>
+        </w:tc>
+      </w:tr>
+      <w:tr>
+        <w:tc>
+          <w:tcPr>
+            <w:tcW w:w="3402" w:type="dxa"/>
+          </w:tcPr>
+          <w:p>
+            <w:proofErr w:type="spellStart"/>
+            <w:r>
+              <w:t>Receiver_name</w:t>
+            </w:r>
+            <w:proofErr w:type="spellEnd"/>
+          </w:p>
+        </w:tc>
+        <w:tc>
+          <w:tcPr>
+            <w:tcW w:w="3685" w:type="dxa"/>
+          </w:tcPr>
+          <w:p>
+            <w:pPr>
+              <w:tabs>
+                <w:tab w:val="left" w:pos="1149"/>
+              </w:tabs>
+            </w:pPr>
+            <w:r>
+              <w:t>String (‘</w:t>
+            </w:r>
+            <w:proofErr w:type="spellStart"/>
+            <w:r>
+              <w:t>surname</w:t>
+            </w:r>
+            <w:proofErr w:type="spellEnd"/>
+            <w:r>
+              <w:t>’ et ‘</w:t>
+            </w:r>
+            <w:proofErr w:type="spellStart"/>
+            <w:r>
+              <w:t>firstname</w:t>
+            </w:r>
+            <w:proofErr w:type="spellEnd"/>
+            <w:r>
+              <w:t>’ de l’u</w:t>
+            </w:r>
+            <w:r>
+              <w:t>tilisateur qui a reçu le message)</w:t>
+            </w:r>
+          </w:p>
+        </w:tc>
+      </w:tr>
+      <w:tr>
+        <w:tc>
+          <w:tcPr>
+            <w:tcW w:w="3402" w:type="dxa"/>
+          </w:tcPr>
+          <w:p>
+            <w:proofErr w:type="gramStart"/>
+            <w:r>
+              <w:t>content</w:t>
+            </w:r>
+            <w:proofErr w:type="gramEnd"/>
+          </w:p>
+        </w:tc>
+        <w:tc>
+          <w:tcPr>
+            <w:tcW w:w="3685" w:type="dxa"/>
+          </w:tcPr>
+          <w:p>
+            <w:r>
+              <w:t>String</w:t>
+            </w:r>
+          </w:p>
+        </w:tc>
+      </w:tr>
+      <w:tr>
+        <w:tc>
+          <w:tcPr>
+            <w:tcW w:w="3402" w:type="dxa"/>
+          </w:tcPr>
+          <w:p>
+            <w:r>
+              <w:t>Date</w:t>
+            </w:r>
+          </w:p>
+        </w:tc>
+        <w:tc>
+          <w:tcPr>
+            <w:tcW w:w="3685" w:type="dxa"/>
           </w:tcPr>
           <w:p>
             <w:proofErr w:type="spellStart"/>
@@ -13043,10 +13265,6 @@
     <w:p/>
     <w:p/>
     <w:p/>
-    <w:p/>
-    <w:p/>
-    <w:p/>
-    <w:p/>
     <w:p>
       <w:pPr>
         <w:pStyle w:val="Titre2"/>
@@ -13054,13 +13272,52 @@
           <w:rFonts w:ascii="Segoe UI Symbol" w:hAnsi="Segoe UI Symbol"/>
         </w:rPr>
       </w:pPr>
-      <w:bookmarkStart w:id="30" w:name="_Toc134112057"/>
+      <w:bookmarkStart w:id="30" w:name="_Toc134122537"/>
       <w:r>
         <w:rPr>
           <w:highlight w:val="green"/>
         </w:rPr>
-        <w:lastRenderedPageBreak/>
-        <w:t>POST /messages : Envoyer un message à un utilisateur</w:t>
+        <w:t>POST /</w:t>
+      </w:r>
+      <w:r>
+        <w:rPr>
+          <w:highlight w:val="green"/>
+        </w:rPr>
+        <w:t>conversations/{</w:t>
+      </w:r>
+      <w:proofErr w:type="spellStart"/>
+      <w:r>
+        <w:rPr>
+          <w:highlight w:val="green"/>
+        </w:rPr>
+        <w:t>user</w:t>
+      </w:r>
+      <w:r>
+        <w:rPr>
+          <w:highlight w:val="green"/>
+        </w:rPr>
+        <w:t>_</w:t>
+      </w:r>
+      <w:proofErr w:type="gramStart"/>
+      <w:r>
+        <w:rPr>
+          <w:highlight w:val="green"/>
+        </w:rPr>
+        <w:t>id</w:t>
+      </w:r>
+      <w:proofErr w:type="spellEnd"/>
+      <w:r>
+        <w:rPr>
+          <w:highlight w:val="green"/>
+        </w:rPr>
+        <w:t>}/</w:t>
+      </w:r>
+      <w:proofErr w:type="gramEnd"/>
+      <w:r>
+        <w:rPr>
+          <w:highlight w:val="green"/>
+        </w:rPr>
+        <w:t>messages : Envoyer un message à un utilisateur</w:t>
       </w:r>
       <w:bookmarkEnd w:id="30"/>
       <w:r>
@@ -13185,40 +13442,6 @@
             <w:tcW w:w="3020" w:type="dxa"/>
           </w:tcPr>
           <w:p>
-            <w:proofErr w:type="spellStart"/>
-            <w:r>
-              <w:t>User_id</w:t>
-            </w:r>
-            <w:proofErr w:type="spellEnd"/>
-          </w:p>
-        </w:tc>
-        <w:tc>
-          <w:tcPr>
-            <w:tcW w:w="3021" w:type="dxa"/>
-          </w:tcPr>
-          <w:p>
-            <w:r>
-              <w:t>Integer</w:t>
-            </w:r>
-          </w:p>
-        </w:tc>
-        <w:tc>
-          <w:tcPr>
-            <w:tcW w:w="3021" w:type="dxa"/>
-          </w:tcPr>
-          <w:p>
-            <w:r>
-              <w:t>Requis</w:t>
-            </w:r>
-          </w:p>
-        </w:tc>
-      </w:tr>
-      <w:tr>
-        <w:tc>
-          <w:tcPr>
-            <w:tcW w:w="3020" w:type="dxa"/>
-          </w:tcPr>
-          <w:p>
             <w:proofErr w:type="gramStart"/>
             <w:r>
               <w:t>content</w:t>
@@ -13301,7 +13524,7 @@
       <w:pPr>
         <w:pStyle w:val="Titre1"/>
       </w:pPr>
-      <w:bookmarkStart w:id="31" w:name="_Toc134112058"/>
+      <w:bookmarkStart w:id="31" w:name="_Toc134122538"/>
       <w:r>
         <w:lastRenderedPageBreak/>
         <w:t>ROUTES /</w:t>
@@ -13321,7 +13544,7 @@
         </w:rPr>
       </w:pPr>
       <w:bookmarkStart w:id="32" w:name="_Toc133879260"/>
-      <w:bookmarkStart w:id="33" w:name="_Toc134112059"/>
+      <w:bookmarkStart w:id="33" w:name="_Toc134122539"/>
       <w:r>
         <w:rPr>
           <w:highlight w:val="cyan"/>
@@ -13953,7 +14176,7 @@
           <w:highlight w:val="cyan"/>
         </w:rPr>
       </w:pPr>
-      <w:bookmarkStart w:id="34" w:name="_Toc134112060"/>
+      <w:bookmarkStart w:id="34" w:name="_Toc134122540"/>
       <w:r>
         <w:rPr>
           <w:highlight w:val="cyan"/>
@@ -14401,7 +14624,7 @@
           <w:highlight w:val="green"/>
         </w:rPr>
       </w:pPr>
-      <w:bookmarkStart w:id="35" w:name="_Toc134112061"/>
+      <w:bookmarkStart w:id="35" w:name="_Toc134122541"/>
       <w:r>
         <w:rPr>
           <w:highlight w:val="green"/>
@@ -14712,7 +14935,7 @@
           <w:highlight w:val="green"/>
         </w:rPr>
       </w:pPr>
-      <w:bookmarkStart w:id="36" w:name="_Toc134112062"/>
+      <w:bookmarkStart w:id="36" w:name="_Toc134122542"/>
       <w:r>
         <w:rPr>
           <w:highlight w:val="green"/>
@@ -14917,7 +15140,7 @@
       <w:pPr>
         <w:pStyle w:val="Titre2"/>
       </w:pPr>
-      <w:bookmarkStart w:id="37" w:name="_Toc134112063"/>
+      <w:bookmarkStart w:id="37" w:name="_Toc134122543"/>
       <w:r>
         <w:rPr>
           <w:highlight w:val="red"/>

</xml_diff>

<commit_message>
Afficher toutes les conversations reliées à l'utilisateur connecté
Fonctionnalités :
- Afficher toutes les conversations reliées à l'utilisateur connecté

Autres :
- Respect des normes de convention avec le statut code http renvoyés (206 si pas de données trouvées, 201 pour une ressource crée)
- Généralisation du message pour l'utilisateur connecté essayant d'accéder à une route nécessitant l'authentification
</commit_message>
<xml_diff>
--- a/docs/Routes API amr.docx
+++ b/docs/Routes API amr.docx
@@ -124,7 +124,7 @@
           <w:r>
             <w:fldChar w:fldCharType="separate"/>
           </w:r>
-          <w:hyperlink w:anchor="_Toc134122507" w:history="1">
+          <w:hyperlink w:anchor="_Toc134141752" w:history="1">
             <w:r>
               <w:rPr>
                 <w:rStyle w:val="Lienhypertexte"/>
@@ -151,7 +151,7 @@
                 <w:noProof/>
                 <w:webHidden/>
               </w:rPr>
-              <w:instrText xml:space="preserve"> PAGEREF _Toc134122507 \h </w:instrText>
+              <w:instrText xml:space="preserve"> PAGEREF _Toc134141752 \h </w:instrText>
             </w:r>
             <w:r>
               <w:rPr>
@@ -194,7 +194,7 @@
               <w:lang w:eastAsia="fr-FR"/>
             </w:rPr>
           </w:pPr>
-          <w:hyperlink w:anchor="_Toc134122508" w:history="1">
+          <w:hyperlink w:anchor="_Toc134141753" w:history="1">
             <w:r>
               <w:rPr>
                 <w:rStyle w:val="Lienhypertexte"/>
@@ -221,7 +221,7 @@
                 <w:noProof/>
                 <w:webHidden/>
               </w:rPr>
-              <w:instrText xml:space="preserve"> PAGEREF _Toc134122508 \h </w:instrText>
+              <w:instrText xml:space="preserve"> PAGEREF _Toc134141753 \h </w:instrText>
             </w:r>
             <w:r>
               <w:rPr>
@@ -264,7 +264,7 @@
               <w:lang w:eastAsia="fr-FR"/>
             </w:rPr>
           </w:pPr>
-          <w:hyperlink w:anchor="_Toc134122509" w:history="1">
+          <w:hyperlink w:anchor="_Toc134141754" w:history="1">
             <w:r>
               <w:rPr>
                 <w:rStyle w:val="Lienhypertexte"/>
@@ -291,7 +291,7 @@
                 <w:noProof/>
                 <w:webHidden/>
               </w:rPr>
-              <w:instrText xml:space="preserve"> PAGEREF _Toc134122509 \h </w:instrText>
+              <w:instrText xml:space="preserve"> PAGEREF _Toc134141754 \h </w:instrText>
             </w:r>
             <w:r>
               <w:rPr>
@@ -334,7 +334,7 @@
               <w:lang w:eastAsia="fr-FR"/>
             </w:rPr>
           </w:pPr>
-          <w:hyperlink w:anchor="_Toc134122510" w:history="1">
+          <w:hyperlink w:anchor="_Toc134141755" w:history="1">
             <w:r>
               <w:rPr>
                 <w:rStyle w:val="Lienhypertexte"/>
@@ -362,7 +362,7 @@
                 <w:noProof/>
                 <w:webHidden/>
               </w:rPr>
-              <w:instrText xml:space="preserve"> PAGEREF _Toc134122510 \h </w:instrText>
+              <w:instrText xml:space="preserve"> PAGEREF _Toc134141755 \h </w:instrText>
             </w:r>
             <w:r>
               <w:rPr>
@@ -405,7 +405,7 @@
               <w:lang w:eastAsia="fr-FR"/>
             </w:rPr>
           </w:pPr>
-          <w:hyperlink w:anchor="_Toc134122511" w:history="1">
+          <w:hyperlink w:anchor="_Toc134141756" w:history="1">
             <w:r>
               <w:rPr>
                 <w:rStyle w:val="Lienhypertexte"/>
@@ -433,7 +433,7 @@
                 <w:noProof/>
                 <w:webHidden/>
               </w:rPr>
-              <w:instrText xml:space="preserve"> PAGEREF _Toc134122511 \h </w:instrText>
+              <w:instrText xml:space="preserve"> PAGEREF _Toc134141756 \h </w:instrText>
             </w:r>
             <w:r>
               <w:rPr>
@@ -476,7 +476,7 @@
               <w:lang w:eastAsia="fr-FR"/>
             </w:rPr>
           </w:pPr>
-          <w:hyperlink w:anchor="_Toc134122512" w:history="1">
+          <w:hyperlink w:anchor="_Toc134141757" w:history="1">
             <w:r>
               <w:rPr>
                 <w:rStyle w:val="Lienhypertexte"/>
@@ -503,7 +503,7 @@
                 <w:noProof/>
                 <w:webHidden/>
               </w:rPr>
-              <w:instrText xml:space="preserve"> PAGEREF _Toc134122512 \h </w:instrText>
+              <w:instrText xml:space="preserve"> PAGEREF _Toc134141757 \h </w:instrText>
             </w:r>
             <w:r>
               <w:rPr>
@@ -546,7 +546,7 @@
               <w:lang w:eastAsia="fr-FR"/>
             </w:rPr>
           </w:pPr>
-          <w:hyperlink w:anchor="_Toc134122513" w:history="1">
+          <w:hyperlink w:anchor="_Toc134141758" w:history="1">
             <w:r>
               <w:rPr>
                 <w:rStyle w:val="Lienhypertexte"/>
@@ -574,7 +574,7 @@
                 <w:noProof/>
                 <w:webHidden/>
               </w:rPr>
-              <w:instrText xml:space="preserve"> PAGEREF _Toc134122513 \h </w:instrText>
+              <w:instrText xml:space="preserve"> PAGEREF _Toc134141758 \h </w:instrText>
             </w:r>
             <w:r>
               <w:rPr>
@@ -617,7 +617,7 @@
               <w:lang w:eastAsia="fr-FR"/>
             </w:rPr>
           </w:pPr>
-          <w:hyperlink w:anchor="_Toc134122514" w:history="1">
+          <w:hyperlink w:anchor="_Toc134141759" w:history="1">
             <w:r>
               <w:rPr>
                 <w:rStyle w:val="Lienhypertexte"/>
@@ -645,7 +645,7 @@
                 <w:noProof/>
                 <w:webHidden/>
               </w:rPr>
-              <w:instrText xml:space="preserve"> PAGEREF _Toc134122514 \h </w:instrText>
+              <w:instrText xml:space="preserve"> PAGEREF _Toc134141759 \h </w:instrText>
             </w:r>
             <w:r>
               <w:rPr>
@@ -688,7 +688,7 @@
               <w:lang w:eastAsia="fr-FR"/>
             </w:rPr>
           </w:pPr>
-          <w:hyperlink w:anchor="_Toc134122515" w:history="1">
+          <w:hyperlink w:anchor="_Toc134141760" w:history="1">
             <w:r>
               <w:rPr>
                 <w:rStyle w:val="Lienhypertexte"/>
@@ -716,7 +716,7 @@
                 <w:noProof/>
                 <w:webHidden/>
               </w:rPr>
-              <w:instrText xml:space="preserve"> PAGEREF _Toc134122515 \h </w:instrText>
+              <w:instrText xml:space="preserve"> PAGEREF _Toc134141760 \h </w:instrText>
             </w:r>
             <w:r>
               <w:rPr>
@@ -759,7 +759,7 @@
               <w:lang w:eastAsia="fr-FR"/>
             </w:rPr>
           </w:pPr>
-          <w:hyperlink w:anchor="_Toc134122516" w:history="1">
+          <w:hyperlink w:anchor="_Toc134141761" w:history="1">
             <w:r>
               <w:rPr>
                 <w:rStyle w:val="Lienhypertexte"/>
@@ -787,7 +787,7 @@
                 <w:noProof/>
                 <w:webHidden/>
               </w:rPr>
-              <w:instrText xml:space="preserve"> PAGEREF _Toc134122516 \h </w:instrText>
+              <w:instrText xml:space="preserve"> PAGEREF _Toc134141761 \h </w:instrText>
             </w:r>
             <w:r>
               <w:rPr>
@@ -830,7 +830,7 @@
               <w:lang w:eastAsia="fr-FR"/>
             </w:rPr>
           </w:pPr>
-          <w:hyperlink w:anchor="_Toc134122517" w:history="1">
+          <w:hyperlink w:anchor="_Toc134141762" w:history="1">
             <w:r>
               <w:rPr>
                 <w:rStyle w:val="Lienhypertexte"/>
@@ -858,7 +858,7 @@
                 <w:noProof/>
                 <w:webHidden/>
               </w:rPr>
-              <w:instrText xml:space="preserve"> PAGEREF _Toc134122517 \h </w:instrText>
+              <w:instrText xml:space="preserve"> PAGEREF _Toc134141762 \h </w:instrText>
             </w:r>
             <w:r>
               <w:rPr>
@@ -901,14 +901,14 @@
               <w:lang w:eastAsia="fr-FR"/>
             </w:rPr>
           </w:pPr>
-          <w:hyperlink w:anchor="_Toc134122518" w:history="1">
+          <w:hyperlink w:anchor="_Toc134141763" w:history="1">
             <w:r>
               <w:rPr>
                 <w:rStyle w:val="Lienhypertexte"/>
                 <w:noProof/>
-                <w:highlight w:val="green"/>
-              </w:rPr>
-              <w:t>POST /users : Créer un nouvel utilisateur</w:t>
+                <w:highlight w:val="cyan"/>
+              </w:rPr>
+              <w:t>GET /users/{user_id}/helprequests : Récupérer toutes les demandes liées directement à l’utilisateur</w:t>
             </w:r>
             <w:r>
               <w:rPr>
@@ -929,7 +929,7 @@
                 <w:noProof/>
                 <w:webHidden/>
               </w:rPr>
-              <w:instrText xml:space="preserve"> PAGEREF _Toc134122518 \h </w:instrText>
+              <w:instrText xml:space="preserve"> PAGEREF _Toc134141763 \h </w:instrText>
             </w:r>
             <w:r>
               <w:rPr>
@@ -972,14 +972,14 @@
               <w:lang w:eastAsia="fr-FR"/>
             </w:rPr>
           </w:pPr>
-          <w:hyperlink w:anchor="_Toc134122519" w:history="1">
+          <w:hyperlink w:anchor="_Toc134141764" w:history="1">
             <w:r>
               <w:rPr>
                 <w:rStyle w:val="Lienhypertexte"/>
                 <w:noProof/>
                 <w:highlight w:val="green"/>
               </w:rPr>
-              <w:t>POST /users/{helper_id}/favorites : Ajouter un utilisateur en favori</w:t>
+              <w:t>POST /users : Créer un nouvel utilisateur</w:t>
             </w:r>
             <w:r>
               <w:rPr>
@@ -1000,7 +1000,7 @@
                 <w:noProof/>
                 <w:webHidden/>
               </w:rPr>
-              <w:instrText xml:space="preserve"> PAGEREF _Toc134122519 \h </w:instrText>
+              <w:instrText xml:space="preserve"> PAGEREF _Toc134141764 \h </w:instrText>
             </w:r>
             <w:r>
               <w:rPr>
@@ -1043,14 +1043,14 @@
               <w:lang w:eastAsia="fr-FR"/>
             </w:rPr>
           </w:pPr>
-          <w:hyperlink w:anchor="_Toc134122520" w:history="1">
+          <w:hyperlink w:anchor="_Toc134141765" w:history="1">
             <w:r>
               <w:rPr>
                 <w:rStyle w:val="Lienhypertexte"/>
                 <w:noProof/>
-                <w:highlight w:val="yellow"/>
-              </w:rPr>
-              <w:t>PUT /users/{user_id} : Modifier les données d’un utilisateur</w:t>
+                <w:highlight w:val="green"/>
+              </w:rPr>
+              <w:t>POST /users/{helper_id}/favorites : Ajouter un utilisateur en favori</w:t>
             </w:r>
             <w:r>
               <w:rPr>
@@ -1071,7 +1071,7 @@
                 <w:noProof/>
                 <w:webHidden/>
               </w:rPr>
-              <w:instrText xml:space="preserve"> PAGEREF _Toc134122520 \h </w:instrText>
+              <w:instrText xml:space="preserve"> PAGEREF _Toc134141765 \h </w:instrText>
             </w:r>
             <w:r>
               <w:rPr>
@@ -1091,7 +1091,7 @@
                 <w:noProof/>
                 <w:webHidden/>
               </w:rPr>
-              <w:t>18</w:t>
+              <w:t>19</w:t>
             </w:r>
             <w:r>
               <w:rPr>
@@ -1114,14 +1114,14 @@
               <w:lang w:eastAsia="fr-FR"/>
             </w:rPr>
           </w:pPr>
-          <w:hyperlink w:anchor="_Toc134122521" w:history="1">
+          <w:hyperlink w:anchor="_Toc134141766" w:history="1">
             <w:r>
               <w:rPr>
                 <w:rStyle w:val="Lienhypertexte"/>
                 <w:noProof/>
                 <w:highlight w:val="yellow"/>
               </w:rPr>
-              <w:t>PUT /users/{user_id}/status : Modifier le statut de l’utilisateur (Actif, Désactivé, Refusé)</w:t>
+              <w:t>PUT /users/{user_id} : Modifier les données d’un utilisateur</w:t>
             </w:r>
             <w:r>
               <w:rPr>
@@ -1142,7 +1142,7 @@
                 <w:noProof/>
                 <w:webHidden/>
               </w:rPr>
-              <w:instrText xml:space="preserve"> PAGEREF _Toc134122521 \h </w:instrText>
+              <w:instrText xml:space="preserve"> PAGEREF _Toc134141766 \h </w:instrText>
             </w:r>
             <w:r>
               <w:rPr>
@@ -1162,7 +1162,7 @@
                 <w:noProof/>
                 <w:webHidden/>
               </w:rPr>
-              <w:t>19</w:t>
+              <w:t>20</w:t>
             </w:r>
             <w:r>
               <w:rPr>
@@ -1185,14 +1185,14 @@
               <w:lang w:eastAsia="fr-FR"/>
             </w:rPr>
           </w:pPr>
-          <w:hyperlink w:anchor="_Toc134122522" w:history="1">
+          <w:hyperlink w:anchor="_Toc134141767" w:history="1">
             <w:r>
               <w:rPr>
                 <w:rStyle w:val="Lienhypertexte"/>
                 <w:noProof/>
                 <w:highlight w:val="yellow"/>
               </w:rPr>
-              <w:t>PUT /users/{user_id}/proofidentity : Envoi des justificatifs d’identité</w:t>
+              <w:t>PUT /users/{user_id}/status : Modifier le statut de l’utilisateur (Actif, Désactivé, Refusé)</w:t>
             </w:r>
             <w:r>
               <w:rPr>
@@ -1213,7 +1213,7 @@
                 <w:noProof/>
                 <w:webHidden/>
               </w:rPr>
-              <w:instrText xml:space="preserve"> PAGEREF _Toc134122522 \h </w:instrText>
+              <w:instrText xml:space="preserve"> PAGEREF _Toc134141767 \h </w:instrText>
             </w:r>
             <w:r>
               <w:rPr>
@@ -1233,7 +1233,7 @@
                 <w:noProof/>
                 <w:webHidden/>
               </w:rPr>
-              <w:t>20</w:t>
+              <w:t>21</w:t>
             </w:r>
             <w:r>
               <w:rPr>
@@ -1256,14 +1256,14 @@
               <w:lang w:eastAsia="fr-FR"/>
             </w:rPr>
           </w:pPr>
-          <w:hyperlink w:anchor="_Toc134122523" w:history="1">
+          <w:hyperlink w:anchor="_Toc134141768" w:history="1">
             <w:r>
               <w:rPr>
                 <w:rStyle w:val="Lienhypertexte"/>
                 <w:noProof/>
-                <w:highlight w:val="red"/>
-              </w:rPr>
-              <w:t>DELETE /users/{user_id} : Supprimer un utilisateur</w:t>
+                <w:highlight w:val="yellow"/>
+              </w:rPr>
+              <w:t>PUT /users/{user_id}/proofidentity : Envoi des justificatifs d’identité</w:t>
             </w:r>
             <w:r>
               <w:rPr>
@@ -1284,7 +1284,7 @@
                 <w:noProof/>
                 <w:webHidden/>
               </w:rPr>
-              <w:instrText xml:space="preserve"> PAGEREF _Toc134122523 \h </w:instrText>
+              <w:instrText xml:space="preserve"> PAGEREF _Toc134141768 \h </w:instrText>
             </w:r>
             <w:r>
               <w:rPr>
@@ -1304,7 +1304,7 @@
                 <w:noProof/>
                 <w:webHidden/>
               </w:rPr>
-              <w:t>21</w:t>
+              <w:t>22</w:t>
             </w:r>
             <w:r>
               <w:rPr>
@@ -1327,13 +1327,84 @@
               <w:lang w:eastAsia="fr-FR"/>
             </w:rPr>
           </w:pPr>
-          <w:hyperlink w:anchor="_Toc134122524" w:history="1">
+          <w:hyperlink w:anchor="_Toc134141769" w:history="1">
             <w:r>
               <w:rPr>
                 <w:rStyle w:val="Lienhypertexte"/>
                 <w:noProof/>
                 <w:highlight w:val="red"/>
               </w:rPr>
+              <w:t>DELETE /users/{user_id} : Supprimer un utilisateur</w:t>
+            </w:r>
+            <w:r>
+              <w:rPr>
+                <w:noProof/>
+                <w:webHidden/>
+              </w:rPr>
+              <w:tab/>
+            </w:r>
+            <w:r>
+              <w:rPr>
+                <w:noProof/>
+                <w:webHidden/>
+              </w:rPr>
+              <w:fldChar w:fldCharType="begin"/>
+            </w:r>
+            <w:r>
+              <w:rPr>
+                <w:noProof/>
+                <w:webHidden/>
+              </w:rPr>
+              <w:instrText xml:space="preserve"> PAGEREF _Toc134141769 \h </w:instrText>
+            </w:r>
+            <w:r>
+              <w:rPr>
+                <w:noProof/>
+                <w:webHidden/>
+              </w:rPr>
+            </w:r>
+            <w:r>
+              <w:rPr>
+                <w:noProof/>
+                <w:webHidden/>
+              </w:rPr>
+              <w:fldChar w:fldCharType="separate"/>
+            </w:r>
+            <w:r>
+              <w:rPr>
+                <w:noProof/>
+                <w:webHidden/>
+              </w:rPr>
+              <w:t>23</w:t>
+            </w:r>
+            <w:r>
+              <w:rPr>
+                <w:noProof/>
+                <w:webHidden/>
+              </w:rPr>
+              <w:fldChar w:fldCharType="end"/>
+            </w:r>
+          </w:hyperlink>
+        </w:p>
+        <w:p>
+          <w:pPr>
+            <w:pStyle w:val="TM2"/>
+            <w:tabs>
+              <w:tab w:val="right" w:leader="dot" w:pos="9062"/>
+            </w:tabs>
+            <w:rPr>
+              <w:rFonts w:eastAsiaTheme="minorEastAsia"/>
+              <w:noProof/>
+              <w:lang w:eastAsia="fr-FR"/>
+            </w:rPr>
+          </w:pPr>
+          <w:hyperlink w:anchor="_Toc134141770" w:history="1">
+            <w:r>
+              <w:rPr>
+                <w:rStyle w:val="Lienhypertexte"/>
+                <w:noProof/>
+                <w:highlight w:val="red"/>
+              </w:rPr>
               <w:t>DELETE /users/{user_id}/favorites/{user_id} : Supprimer un utilisateur de ses favoris</w:t>
             </w:r>
             <w:r>
@@ -1355,7 +1426,7 @@
                 <w:noProof/>
                 <w:webHidden/>
               </w:rPr>
-              <w:instrText xml:space="preserve"> PAGEREF _Toc134122524 \h </w:instrText>
+              <w:instrText xml:space="preserve"> PAGEREF _Toc134141770 \h </w:instrText>
             </w:r>
             <w:r>
               <w:rPr>
@@ -1375,7 +1446,7 @@
                 <w:noProof/>
                 <w:webHidden/>
               </w:rPr>
-              <w:t>22</w:t>
+              <w:t>24</w:t>
             </w:r>
             <w:r>
               <w:rPr>
@@ -1398,7 +1469,7 @@
               <w:lang w:eastAsia="fr-FR"/>
             </w:rPr>
           </w:pPr>
-          <w:hyperlink w:anchor="_Toc134122525" w:history="1">
+          <w:hyperlink w:anchor="_Toc134141771" w:history="1">
             <w:r>
               <w:rPr>
                 <w:rStyle w:val="Lienhypertexte"/>
@@ -1425,7 +1496,7 @@
                 <w:noProof/>
                 <w:webHidden/>
               </w:rPr>
-              <w:instrText xml:space="preserve"> PAGEREF _Toc134122525 \h </w:instrText>
+              <w:instrText xml:space="preserve"> PAGEREF _Toc134141771 \h </w:instrText>
             </w:r>
             <w:r>
               <w:rPr>
@@ -1445,7 +1516,7 @@
                 <w:noProof/>
                 <w:webHidden/>
               </w:rPr>
-              <w:t>23</w:t>
+              <w:t>25</w:t>
             </w:r>
             <w:r>
               <w:rPr>
@@ -1468,7 +1539,7 @@
               <w:lang w:eastAsia="fr-FR"/>
             </w:rPr>
           </w:pPr>
-          <w:hyperlink w:anchor="_Toc134122526" w:history="1">
+          <w:hyperlink w:anchor="_Toc134141772" w:history="1">
             <w:r>
               <w:rPr>
                 <w:rStyle w:val="Lienhypertexte"/>
@@ -1496,7 +1567,7 @@
                 <w:noProof/>
                 <w:webHidden/>
               </w:rPr>
-              <w:instrText xml:space="preserve"> PAGEREF _Toc134122526 \h </w:instrText>
+              <w:instrText xml:space="preserve"> PAGEREF _Toc134141772 \h </w:instrText>
             </w:r>
             <w:r>
               <w:rPr>
@@ -1516,7 +1587,7 @@
                 <w:noProof/>
                 <w:webHidden/>
               </w:rPr>
-              <w:t>23</w:t>
+              <w:t>25</w:t>
             </w:r>
             <w:r>
               <w:rPr>
@@ -1539,7 +1610,7 @@
               <w:lang w:eastAsia="fr-FR"/>
             </w:rPr>
           </w:pPr>
-          <w:hyperlink w:anchor="_Toc134122527" w:history="1">
+          <w:hyperlink w:anchor="_Toc134141773" w:history="1">
             <w:r>
               <w:rPr>
                 <w:rStyle w:val="Lienhypertexte"/>
@@ -1567,7 +1638,7 @@
                 <w:noProof/>
                 <w:webHidden/>
               </w:rPr>
-              <w:instrText xml:space="preserve"> PAGEREF _Toc134122527 \h </w:instrText>
+              <w:instrText xml:space="preserve"> PAGEREF _Toc134141773 \h </w:instrText>
             </w:r>
             <w:r>
               <w:rPr>
@@ -1587,7 +1658,7 @@
                 <w:noProof/>
                 <w:webHidden/>
               </w:rPr>
-              <w:t>25</w:t>
+              <w:t>27</w:t>
             </w:r>
             <w:r>
               <w:rPr>
@@ -1610,7 +1681,7 @@
               <w:lang w:eastAsia="fr-FR"/>
             </w:rPr>
           </w:pPr>
-          <w:hyperlink w:anchor="_Toc134122528" w:history="1">
+          <w:hyperlink w:anchor="_Toc134141774" w:history="1">
             <w:r>
               <w:rPr>
                 <w:rStyle w:val="Lienhypertexte"/>
@@ -1638,7 +1709,7 @@
                 <w:noProof/>
                 <w:webHidden/>
               </w:rPr>
-              <w:instrText xml:space="preserve"> PAGEREF _Toc134122528 \h </w:instrText>
+              <w:instrText xml:space="preserve"> PAGEREF _Toc134141774 \h </w:instrText>
             </w:r>
             <w:r>
               <w:rPr>
@@ -1658,7 +1729,7 @@
                 <w:noProof/>
                 <w:webHidden/>
               </w:rPr>
-              <w:t>29</w:t>
+              <w:t>31</w:t>
             </w:r>
             <w:r>
               <w:rPr>
@@ -1681,7 +1752,7 @@
               <w:lang w:eastAsia="fr-FR"/>
             </w:rPr>
           </w:pPr>
-          <w:hyperlink w:anchor="_Toc134122529" w:history="1">
+          <w:hyperlink w:anchor="_Toc134141775" w:history="1">
             <w:r>
               <w:rPr>
                 <w:rStyle w:val="Lienhypertexte"/>
@@ -1709,7 +1780,7 @@
                 <w:noProof/>
                 <w:webHidden/>
               </w:rPr>
-              <w:instrText xml:space="preserve"> PAGEREF _Toc134122529 \h </w:instrText>
+              <w:instrText xml:space="preserve"> PAGEREF _Toc134141775 \h </w:instrText>
             </w:r>
             <w:r>
               <w:rPr>
@@ -1729,7 +1800,7 @@
                 <w:noProof/>
                 <w:webHidden/>
               </w:rPr>
-              <w:t>30</w:t>
+              <w:t>32</w:t>
             </w:r>
             <w:r>
               <w:rPr>
@@ -1752,7 +1823,7 @@
               <w:lang w:eastAsia="fr-FR"/>
             </w:rPr>
           </w:pPr>
-          <w:hyperlink w:anchor="_Toc134122530" w:history="1">
+          <w:hyperlink w:anchor="_Toc134141776" w:history="1">
             <w:r>
               <w:rPr>
                 <w:rStyle w:val="Lienhypertexte"/>
@@ -1780,7 +1851,7 @@
                 <w:noProof/>
                 <w:webHidden/>
               </w:rPr>
-              <w:instrText xml:space="preserve"> PAGEREF _Toc134122530 \h </w:instrText>
+              <w:instrText xml:space="preserve"> PAGEREF _Toc134141776 \h </w:instrText>
             </w:r>
             <w:r>
               <w:rPr>
@@ -1800,7 +1871,7 @@
                 <w:noProof/>
                 <w:webHidden/>
               </w:rPr>
-              <w:t>31</w:t>
+              <w:t>33</w:t>
             </w:r>
             <w:r>
               <w:rPr>
@@ -1823,7 +1894,7 @@
               <w:lang w:eastAsia="fr-FR"/>
             </w:rPr>
           </w:pPr>
-          <w:hyperlink w:anchor="_Toc134122531" w:history="1">
+          <w:hyperlink w:anchor="_Toc134141777" w:history="1">
             <w:r>
               <w:rPr>
                 <w:rStyle w:val="Lienhypertexte"/>
@@ -1851,7 +1922,7 @@
                 <w:noProof/>
                 <w:webHidden/>
               </w:rPr>
-              <w:instrText xml:space="preserve"> PAGEREF _Toc134122531 \h </w:instrText>
+              <w:instrText xml:space="preserve"> PAGEREF _Toc134141777 \h </w:instrText>
             </w:r>
             <w:r>
               <w:rPr>
@@ -1871,7 +1942,7 @@
                 <w:noProof/>
                 <w:webHidden/>
               </w:rPr>
-              <w:t>32</w:t>
+              <w:t>34</w:t>
             </w:r>
             <w:r>
               <w:rPr>
@@ -1894,7 +1965,7 @@
               <w:lang w:eastAsia="fr-FR"/>
             </w:rPr>
           </w:pPr>
-          <w:hyperlink w:anchor="_Toc134122532" w:history="1">
+          <w:hyperlink w:anchor="_Toc134141778" w:history="1">
             <w:r>
               <w:rPr>
                 <w:rStyle w:val="Lienhypertexte"/>
@@ -1922,7 +1993,7 @@
                 <w:noProof/>
                 <w:webHidden/>
               </w:rPr>
-              <w:instrText xml:space="preserve"> PAGEREF _Toc134122532 \h </w:instrText>
+              <w:instrText xml:space="preserve"> PAGEREF _Toc134141778 \h </w:instrText>
             </w:r>
             <w:r>
               <w:rPr>
@@ -1942,7 +2013,7 @@
                 <w:noProof/>
                 <w:webHidden/>
               </w:rPr>
-              <w:t>33</w:t>
+              <w:t>35</w:t>
             </w:r>
             <w:r>
               <w:rPr>
@@ -1965,7 +2036,7 @@
               <w:lang w:eastAsia="fr-FR"/>
             </w:rPr>
           </w:pPr>
-          <w:hyperlink w:anchor="_Toc134122533" w:history="1">
+          <w:hyperlink w:anchor="_Toc134141779" w:history="1">
             <w:r>
               <w:rPr>
                 <w:rStyle w:val="Lienhypertexte"/>
@@ -1993,7 +2064,7 @@
                 <w:noProof/>
                 <w:webHidden/>
               </w:rPr>
-              <w:instrText xml:space="preserve"> PAGEREF _Toc134122533 \h </w:instrText>
+              <w:instrText xml:space="preserve"> PAGEREF _Toc134141779 \h </w:instrText>
             </w:r>
             <w:r>
               <w:rPr>
@@ -2013,7 +2084,7 @@
                 <w:noProof/>
                 <w:webHidden/>
               </w:rPr>
-              <w:t>34</w:t>
+              <w:t>36</w:t>
             </w:r>
             <w:r>
               <w:rPr>
@@ -2036,7 +2107,7 @@
               <w:lang w:eastAsia="fr-FR"/>
             </w:rPr>
           </w:pPr>
-          <w:hyperlink w:anchor="_Toc134122534" w:history="1">
+          <w:hyperlink w:anchor="_Toc134141780" w:history="1">
             <w:r>
               <w:rPr>
                 <w:rStyle w:val="Lienhypertexte"/>
@@ -2063,7 +2134,7 @@
                 <w:noProof/>
                 <w:webHidden/>
               </w:rPr>
-              <w:instrText xml:space="preserve"> PAGEREF _Toc134122534 \h </w:instrText>
+              <w:instrText xml:space="preserve"> PAGEREF _Toc134141780 \h </w:instrText>
             </w:r>
             <w:r>
               <w:rPr>
@@ -2083,7 +2154,7 @@
                 <w:noProof/>
                 <w:webHidden/>
               </w:rPr>
-              <w:t>35</w:t>
+              <w:t>37</w:t>
             </w:r>
             <w:r>
               <w:rPr>
@@ -2106,7 +2177,7 @@
               <w:lang w:eastAsia="fr-FR"/>
             </w:rPr>
           </w:pPr>
-          <w:hyperlink w:anchor="_Toc134122535" w:history="1">
+          <w:hyperlink w:anchor="_Toc134141781" w:history="1">
             <w:r>
               <w:rPr>
                 <w:rStyle w:val="Lienhypertexte"/>
@@ -2134,7 +2205,7 @@
                 <w:noProof/>
                 <w:webHidden/>
               </w:rPr>
-              <w:instrText xml:space="preserve"> PAGEREF _Toc134122535 \h </w:instrText>
+              <w:instrText xml:space="preserve"> PAGEREF _Toc134141781 \h </w:instrText>
             </w:r>
             <w:r>
               <w:rPr>
@@ -2154,7 +2225,7 @@
                 <w:noProof/>
                 <w:webHidden/>
               </w:rPr>
-              <w:t>35</w:t>
+              <w:t>37</w:t>
             </w:r>
             <w:r>
               <w:rPr>
@@ -2177,7 +2248,7 @@
               <w:lang w:eastAsia="fr-FR"/>
             </w:rPr>
           </w:pPr>
-          <w:hyperlink w:anchor="_Toc134122536" w:history="1">
+          <w:hyperlink w:anchor="_Toc134141782" w:history="1">
             <w:r>
               <w:rPr>
                 <w:rStyle w:val="Lienhypertexte"/>
@@ -2205,7 +2276,7 @@
                 <w:noProof/>
                 <w:webHidden/>
               </w:rPr>
-              <w:instrText xml:space="preserve"> PAGEREF _Toc134122536 \h </w:instrText>
+              <w:instrText xml:space="preserve"> PAGEREF _Toc134141782 \h </w:instrText>
             </w:r>
             <w:r>
               <w:rPr>
@@ -2225,7 +2296,7 @@
                 <w:noProof/>
                 <w:webHidden/>
               </w:rPr>
-              <w:t>36</w:t>
+              <w:t>38</w:t>
             </w:r>
             <w:r>
               <w:rPr>
@@ -2248,7 +2319,7 @@
               <w:lang w:eastAsia="fr-FR"/>
             </w:rPr>
           </w:pPr>
-          <w:hyperlink w:anchor="_Toc134122537" w:history="1">
+          <w:hyperlink w:anchor="_Toc134141783" w:history="1">
             <w:r>
               <w:rPr>
                 <w:rStyle w:val="Lienhypertexte"/>
@@ -2276,7 +2347,7 @@
                 <w:noProof/>
                 <w:webHidden/>
               </w:rPr>
-              <w:instrText xml:space="preserve"> PAGEREF _Toc134122537 \h </w:instrText>
+              <w:instrText xml:space="preserve"> PAGEREF _Toc134141783 \h </w:instrText>
             </w:r>
             <w:r>
               <w:rPr>
@@ -2296,7 +2367,7 @@
                 <w:noProof/>
                 <w:webHidden/>
               </w:rPr>
-              <w:t>37</w:t>
+              <w:t>39</w:t>
             </w:r>
             <w:r>
               <w:rPr>
@@ -2319,7 +2390,7 @@
               <w:lang w:eastAsia="fr-FR"/>
             </w:rPr>
           </w:pPr>
-          <w:hyperlink w:anchor="_Toc134122538" w:history="1">
+          <w:hyperlink w:anchor="_Toc134141784" w:history="1">
             <w:r>
               <w:rPr>
                 <w:rStyle w:val="Lienhypertexte"/>
@@ -2346,7 +2417,7 @@
                 <w:noProof/>
                 <w:webHidden/>
               </w:rPr>
-              <w:instrText xml:space="preserve"> PAGEREF _Toc134122538 \h </w:instrText>
+              <w:instrText xml:space="preserve"> PAGEREF _Toc134141784 \h </w:instrText>
             </w:r>
             <w:r>
               <w:rPr>
@@ -2366,7 +2437,7 @@
                 <w:noProof/>
                 <w:webHidden/>
               </w:rPr>
-              <w:t>38</w:t>
+              <w:t>40</w:t>
             </w:r>
             <w:r>
               <w:rPr>
@@ -2389,7 +2460,7 @@
               <w:lang w:eastAsia="fr-FR"/>
             </w:rPr>
           </w:pPr>
-          <w:hyperlink w:anchor="_Toc134122539" w:history="1">
+          <w:hyperlink w:anchor="_Toc134141785" w:history="1">
             <w:r>
               <w:rPr>
                 <w:rStyle w:val="Lienhypertexte"/>
@@ -2417,7 +2488,7 @@
                 <w:noProof/>
                 <w:webHidden/>
               </w:rPr>
-              <w:instrText xml:space="preserve"> PAGEREF _Toc134122539 \h </w:instrText>
+              <w:instrText xml:space="preserve"> PAGEREF _Toc134141785 \h </w:instrText>
             </w:r>
             <w:r>
               <w:rPr>
@@ -2437,7 +2508,7 @@
                 <w:noProof/>
                 <w:webHidden/>
               </w:rPr>
-              <w:t>38</w:t>
+              <w:t>40</w:t>
             </w:r>
             <w:r>
               <w:rPr>
@@ -2460,7 +2531,7 @@
               <w:lang w:eastAsia="fr-FR"/>
             </w:rPr>
           </w:pPr>
-          <w:hyperlink w:anchor="_Toc134122540" w:history="1">
+          <w:hyperlink w:anchor="_Toc134141786" w:history="1">
             <w:r>
               <w:rPr>
                 <w:rStyle w:val="Lienhypertexte"/>
@@ -2488,7 +2559,7 @@
                 <w:noProof/>
                 <w:webHidden/>
               </w:rPr>
-              <w:instrText xml:space="preserve"> PAGEREF _Toc134122540 \h </w:instrText>
+              <w:instrText xml:space="preserve"> PAGEREF _Toc134141786 \h </w:instrText>
             </w:r>
             <w:r>
               <w:rPr>
@@ -2508,7 +2579,7 @@
                 <w:noProof/>
                 <w:webHidden/>
               </w:rPr>
-              <w:t>39</w:t>
+              <w:t>41</w:t>
             </w:r>
             <w:r>
               <w:rPr>
@@ -2531,7 +2602,7 @@
               <w:lang w:eastAsia="fr-FR"/>
             </w:rPr>
           </w:pPr>
-          <w:hyperlink w:anchor="_Toc134122541" w:history="1">
+          <w:hyperlink w:anchor="_Toc134141787" w:history="1">
             <w:r>
               <w:rPr>
                 <w:rStyle w:val="Lienhypertexte"/>
@@ -2559,7 +2630,7 @@
                 <w:noProof/>
                 <w:webHidden/>
               </w:rPr>
-              <w:instrText xml:space="preserve"> PAGEREF _Toc134122541 \h </w:instrText>
+              <w:instrText xml:space="preserve"> PAGEREF _Toc134141787 \h </w:instrText>
             </w:r>
             <w:r>
               <w:rPr>
@@ -2579,7 +2650,7 @@
                 <w:noProof/>
                 <w:webHidden/>
               </w:rPr>
-              <w:t>40</w:t>
+              <w:t>42</w:t>
             </w:r>
             <w:r>
               <w:rPr>
@@ -2602,7 +2673,7 @@
               <w:lang w:eastAsia="fr-FR"/>
             </w:rPr>
           </w:pPr>
-          <w:hyperlink w:anchor="_Toc134122542" w:history="1">
+          <w:hyperlink w:anchor="_Toc134141788" w:history="1">
             <w:r>
               <w:rPr>
                 <w:rStyle w:val="Lienhypertexte"/>
@@ -2630,7 +2701,7 @@
                 <w:noProof/>
                 <w:webHidden/>
               </w:rPr>
-              <w:instrText xml:space="preserve"> PAGEREF _Toc134122542 \h </w:instrText>
+              <w:instrText xml:space="preserve"> PAGEREF _Toc134141788 \h </w:instrText>
             </w:r>
             <w:r>
               <w:rPr>
@@ -2650,7 +2721,7 @@
                 <w:noProof/>
                 <w:webHidden/>
               </w:rPr>
-              <w:t>42</w:t>
+              <w:t>44</w:t>
             </w:r>
             <w:r>
               <w:rPr>
@@ -2673,7 +2744,7 @@
               <w:lang w:eastAsia="fr-FR"/>
             </w:rPr>
           </w:pPr>
-          <w:hyperlink w:anchor="_Toc134122543" w:history="1">
+          <w:hyperlink w:anchor="_Toc134141789" w:history="1">
             <w:r>
               <w:rPr>
                 <w:rStyle w:val="Lienhypertexte"/>
@@ -2701,7 +2772,7 @@
                 <w:noProof/>
                 <w:webHidden/>
               </w:rPr>
-              <w:instrText xml:space="preserve"> PAGEREF _Toc134122543 \h </w:instrText>
+              <w:instrText xml:space="preserve"> PAGEREF _Toc134141789 \h </w:instrText>
             </w:r>
             <w:r>
               <w:rPr>
@@ -2721,7 +2792,7 @@
                 <w:noProof/>
                 <w:webHidden/>
               </w:rPr>
-              <w:t>43</w:t>
+              <w:t>45</w:t>
             </w:r>
             <w:r>
               <w:rPr>
@@ -2746,7 +2817,7 @@
       <w:pPr>
         <w:pStyle w:val="Titre1"/>
       </w:pPr>
-      <w:bookmarkStart w:id="0" w:name="_Toc134122507"/>
+      <w:bookmarkStart w:id="0" w:name="_Toc134141752"/>
       <w:r>
         <w:t>INTRODUCTION</w:t>
       </w:r>
@@ -2780,7 +2851,7 @@
       <w:pPr>
         <w:pStyle w:val="Titre2"/>
       </w:pPr>
-      <w:bookmarkStart w:id="1" w:name="_Toc134122508"/>
+      <w:bookmarkStart w:id="1" w:name="_Toc134141753"/>
       <w:r>
         <w:t>METHOD /</w:t>
       </w:r>
@@ -2880,6 +2951,7 @@
         </w:numPr>
       </w:pPr>
       <w:r>
+        <w:lastRenderedPageBreak/>
         <w:t>En tant que données JSON dans le corps de la requête via les méthodes POST, PUT et DELETE</w:t>
       </w:r>
     </w:p>
@@ -2908,7 +2980,6 @@
           </w:tcPr>
           <w:p>
             <w:r>
-              <w:lastRenderedPageBreak/>
               <w:t>Nom paramètre</w:t>
             </w:r>
           </w:p>
@@ -3018,6 +3089,28 @@
       </w:pPr>
       <w:r>
         <w:t>200 OK : Tout s’est passé sans erreur</w:t>
+      </w:r>
+    </w:p>
+    <w:p>
+      <w:pPr>
+        <w:numPr>
+          <w:ilvl w:val="0"/>
+          <w:numId w:val="6"/>
+        </w:numPr>
+      </w:pPr>
+      <w:r>
+        <w:t>201 CREATED : Une ressource a été crée</w:t>
+      </w:r>
+    </w:p>
+    <w:p>
+      <w:pPr>
+        <w:numPr>
+          <w:ilvl w:val="0"/>
+          <w:numId w:val="6"/>
+        </w:numPr>
+      </w:pPr>
+      <w:r>
+        <w:t>204 NO CONTENT : La recherche n’a pas de résultats</w:t>
       </w:r>
     </w:p>
     <w:p>
@@ -3186,14 +3279,11 @@
         </w:tc>
       </w:tr>
     </w:tbl>
-    <w:p/>
-    <w:p/>
-    <w:p/>
     <w:p>
       <w:pPr>
         <w:pStyle w:val="Titre1"/>
       </w:pPr>
-      <w:bookmarkStart w:id="2" w:name="_Toc134122509"/>
+      <w:bookmarkStart w:id="2" w:name="_Toc134141754"/>
       <w:r>
         <w:lastRenderedPageBreak/>
         <w:t>ROUTES /session</w:t>
@@ -3205,7 +3295,7 @@
       <w:pPr>
         <w:pStyle w:val="Titre2"/>
       </w:pPr>
-      <w:bookmarkStart w:id="3" w:name="_Toc134122510"/>
+      <w:bookmarkStart w:id="3" w:name="_Toc134141755"/>
       <w:r>
         <w:rPr>
           <w:highlight w:val="green"/>
@@ -3817,16 +3907,16 @@
     <w:p/>
     <w:p/>
     <w:p/>
-    <w:p/>
     <w:p>
       <w:pPr>
         <w:pStyle w:val="Titre2"/>
       </w:pPr>
-      <w:bookmarkStart w:id="4" w:name="_Toc134122511"/>
+      <w:bookmarkStart w:id="4" w:name="_Toc134141756"/>
       <w:r>
         <w:rPr>
           <w:highlight w:val="red"/>
         </w:rPr>
+        <w:lastRenderedPageBreak/>
         <w:t>DELETE</w:t>
       </w:r>
       <w:r>
@@ -4004,7 +4094,7 @@
       <w:pPr>
         <w:pStyle w:val="Titre1"/>
       </w:pPr>
-      <w:bookmarkStart w:id="5" w:name="_Toc134122512"/>
+      <w:bookmarkStart w:id="5" w:name="_Toc134141757"/>
       <w:r>
         <w:lastRenderedPageBreak/>
         <w:t>ROUTES /users</w:t>
@@ -4015,7 +4105,7 @@
       <w:pPr>
         <w:pStyle w:val="Titre2"/>
       </w:pPr>
-      <w:bookmarkStart w:id="6" w:name="_Toc134122513"/>
+      <w:bookmarkStart w:id="6" w:name="_Toc134141758"/>
       <w:r>
         <w:rPr>
           <w:highlight w:val="cyan"/>
@@ -4603,7 +4693,7 @@
       <w:pPr>
         <w:pStyle w:val="Titre2"/>
       </w:pPr>
-      <w:bookmarkStart w:id="7" w:name="_Toc134122514"/>
+      <w:bookmarkStart w:id="7" w:name="_Toc134141759"/>
       <w:r>
         <w:rPr>
           <w:highlight w:val="cyan"/>
@@ -5347,7 +5437,7 @@
           <w:highlight w:val="cyan"/>
         </w:rPr>
       </w:pPr>
-      <w:bookmarkStart w:id="8" w:name="_Toc134122515"/>
+      <w:bookmarkStart w:id="8" w:name="_Toc134141760"/>
       <w:r>
         <w:rPr>
           <w:highlight w:val="cyan"/>
@@ -5508,7 +5598,7 @@
           <w:highlight w:val="cyan"/>
         </w:rPr>
       </w:pPr>
-      <w:bookmarkStart w:id="9" w:name="_Toc134122516"/>
+      <w:bookmarkStart w:id="9" w:name="_Toc134141761"/>
       <w:r>
         <w:rPr>
           <w:highlight w:val="cyan"/>
@@ -5660,7 +5750,7 @@
       <w:pPr>
         <w:pStyle w:val="Titre2"/>
       </w:pPr>
-      <w:bookmarkStart w:id="10" w:name="_Toc134122517"/>
+      <w:bookmarkStart w:id="10" w:name="_Toc134141762"/>
       <w:r>
         <w:rPr>
           <w:highlight w:val="cyan"/>
@@ -6046,12 +6136,823 @@
       <w:pPr>
         <w:pStyle w:val="Titre2"/>
       </w:pPr>
-      <w:bookmarkStart w:id="11" w:name="_Toc134122518"/>
+      <w:bookmarkStart w:id="11" w:name="_Toc134141763"/>
+      <w:r>
+        <w:rPr>
+          <w:highlight w:val="cyan"/>
+        </w:rPr>
+        <w:lastRenderedPageBreak/>
+        <w:t>GET /</w:t>
+      </w:r>
+      <w:r>
+        <w:rPr>
+          <w:highlight w:val="cyan"/>
+        </w:rPr>
+        <w:t>users/{</w:t>
+      </w:r>
+      <w:proofErr w:type="spellStart"/>
+      <w:r>
+        <w:rPr>
+          <w:highlight w:val="cyan"/>
+        </w:rPr>
+        <w:t>user_</w:t>
+      </w:r>
+      <w:proofErr w:type="gramStart"/>
+      <w:r>
+        <w:rPr>
+          <w:highlight w:val="cyan"/>
+        </w:rPr>
+        <w:t>id</w:t>
+      </w:r>
+      <w:proofErr w:type="spellEnd"/>
+      <w:r>
+        <w:rPr>
+          <w:highlight w:val="cyan"/>
+        </w:rPr>
+        <w:t>}/</w:t>
+      </w:r>
+      <w:proofErr w:type="spellStart"/>
+      <w:proofErr w:type="gramEnd"/>
+      <w:r>
+        <w:rPr>
+          <w:highlight w:val="cyan"/>
+        </w:rPr>
+        <w:t>helprequests</w:t>
+      </w:r>
+      <w:proofErr w:type="spellEnd"/>
+      <w:r>
+        <w:rPr>
+          <w:highlight w:val="cyan"/>
+        </w:rPr>
+        <w:t> : Récupérer toutes les demandes</w:t>
+      </w:r>
+      <w:r>
+        <w:rPr>
+          <w:highlight w:val="cyan"/>
+        </w:rPr>
+        <w:t xml:space="preserve"> liées directement à l’utilisateur</w:t>
+      </w:r>
+      <w:bookmarkEnd w:id="11"/>
+    </w:p>
+    <w:p>
+      <w:pPr>
+        <w:pStyle w:val="Titre3"/>
+        <w:numPr>
+          <w:ilvl w:val="0"/>
+          <w:numId w:val="3"/>
+        </w:numPr>
+      </w:pPr>
+      <w:r>
+        <w:t>Description :</w:t>
+      </w:r>
+    </w:p>
+    <w:p>
+      <w:r>
+        <w:t>Cette route permet à un utilisateur de récupérer toutes les demandes</w:t>
+      </w:r>
+      <w:r>
+        <w:t xml:space="preserve"> liées à l’utilisateur connecté.</w:t>
+      </w:r>
+    </w:p>
+    <w:p>
+      <w:pPr>
+        <w:pStyle w:val="Titre3"/>
+        <w:numPr>
+          <w:ilvl w:val="0"/>
+          <w:numId w:val="3"/>
+        </w:numPr>
+      </w:pPr>
+      <w:r>
+        <w:t>Droits d’accès :</w:t>
+      </w:r>
+    </w:p>
+    <w:p>
+      <w:r>
+        <w:t>Authentification : Non</w:t>
+      </w:r>
+    </w:p>
+    <w:p>
+      <w:pPr>
+        <w:numPr>
+          <w:ilvl w:val="0"/>
+          <w:numId w:val="3"/>
+        </w:numPr>
+      </w:pPr>
+      <w:proofErr w:type="spellStart"/>
+      <w:r>
+        <w:t>MembreVolontaire</w:t>
+      </w:r>
+      <w:proofErr w:type="spellEnd"/>
+      <w:r>
+        <w:t xml:space="preserve"> : </w:t>
+      </w:r>
+      <w:r>
+        <w:t>Pourra accéder à toutes les demandes qu’il a acceptées, mis en favoris, sont acceptées</w:t>
+      </w:r>
+      <w:r>
+        <w:t>, sont terminées</w:t>
+      </w:r>
+    </w:p>
+    <w:p>
+      <w:pPr>
+        <w:numPr>
+          <w:ilvl w:val="0"/>
+          <w:numId w:val="3"/>
+        </w:numPr>
+      </w:pPr>
+      <w:proofErr w:type="spellStart"/>
+      <w:r>
+        <w:t>MembreMr</w:t>
+      </w:r>
+      <w:proofErr w:type="spellEnd"/>
+      <w:r>
+        <w:t xml:space="preserve"> : </w:t>
+      </w:r>
+      <w:r>
+        <w:t>Pourra accéder à toutes les demandes q</w:t>
+      </w:r>
+      <w:r>
+        <w:t>u’il a crées en fonction du statut</w:t>
+      </w:r>
+    </w:p>
+    <w:p>
+      <w:pPr>
+        <w:pStyle w:val="Titre3"/>
+        <w:numPr>
+          <w:ilvl w:val="0"/>
+          <w:numId w:val="3"/>
+        </w:numPr>
+      </w:pPr>
+      <w:r>
+        <w:t xml:space="preserve">Input : </w:t>
+      </w:r>
+    </w:p>
+    <w:p>
+      <w:r>
+        <w:t>Membre Volontaire </w:t>
+      </w:r>
+      <w:r>
+        <w:t>(1</w:t>
+      </w:r>
+      <w:r>
+        <w:rPr>
+          <w:vertAlign w:val="superscript"/>
+        </w:rPr>
+        <w:t>er</w:t>
+      </w:r>
+      <w:r>
+        <w:t xml:space="preserve"> mode)</w:t>
+      </w:r>
+      <w:r>
+        <w:t xml:space="preserve"> </w:t>
+      </w:r>
+      <w:r>
+        <w:t>:</w:t>
+      </w:r>
+    </w:p>
+    <w:tbl>
+      <w:tblPr>
+        <w:tblW w:w="9351" w:type="dxa"/>
+        <w:tblBorders>
+          <w:top w:val="single" w:sz="4" w:space="0" w:color="auto"/>
+          <w:left w:val="single" w:sz="4" w:space="0" w:color="auto"/>
+          <w:bottom w:val="single" w:sz="4" w:space="0" w:color="auto"/>
+          <w:right w:val="single" w:sz="4" w:space="0" w:color="auto"/>
+          <w:insideH w:val="single" w:sz="4" w:space="0" w:color="auto"/>
+          <w:insideV w:val="single" w:sz="4" w:space="0" w:color="auto"/>
+        </w:tblBorders>
+        <w:tblLook w:val="04A0" w:firstRow="1" w:lastRow="0" w:firstColumn="1" w:lastColumn="0" w:noHBand="0" w:noVBand="1"/>
+      </w:tblPr>
+      <w:tblGrid>
+        <w:gridCol w:w="3164"/>
+        <w:gridCol w:w="3494"/>
+        <w:gridCol w:w="2693"/>
+      </w:tblGrid>
+      <w:tr>
+        <w:tc>
+          <w:tcPr>
+            <w:tcW w:w="3164" w:type="dxa"/>
+          </w:tcPr>
+          <w:p>
+            <w:proofErr w:type="spellStart"/>
+            <w:r>
+              <w:t>Treatment_type</w:t>
+            </w:r>
+            <w:proofErr w:type="spellEnd"/>
+          </w:p>
+        </w:tc>
+        <w:tc>
+          <w:tcPr>
+            <w:tcW w:w="3494" w:type="dxa"/>
+          </w:tcPr>
+          <w:p>
+            <w:r>
+              <w:t>String :</w:t>
+            </w:r>
+          </w:p>
+          <w:p>
+            <w:r>
+              <w:t>‘Favorisée’</w:t>
+            </w:r>
+          </w:p>
+          <w:p>
+            <w:r>
+              <w:t>‘Accepté’</w:t>
+            </w:r>
+          </w:p>
+        </w:tc>
+        <w:tc>
+          <w:tcPr>
+            <w:tcW w:w="2693" w:type="dxa"/>
+          </w:tcPr>
+          <w:p>
+            <w:r>
+              <w:t>Requis → Fait référence aux traitements des demandes d’aides.</w:t>
+            </w:r>
+            <w:r>
+              <w:t xml:space="preserve"> Requêtes d’aides qu’il a acceptés (mais pas encore accepté de l’autre côté), qu’il a mis en favori</w:t>
+            </w:r>
+          </w:p>
+        </w:tc>
+      </w:tr>
+    </w:tbl>
+    <w:p/>
+    <w:p>
+      <w:r>
+        <w:t>Membre Volontaire (</w:t>
+      </w:r>
+      <w:r>
+        <w:t>2</w:t>
+      </w:r>
+      <w:r>
+        <w:rPr>
+          <w:vertAlign w:val="superscript"/>
+        </w:rPr>
+        <w:t>ème</w:t>
+      </w:r>
+      <w:r>
+        <w:t xml:space="preserve"> </w:t>
+      </w:r>
+      <w:r>
+        <w:t>mode)</w:t>
+      </w:r>
+      <w:r>
+        <w:t xml:space="preserve"> </w:t>
+      </w:r>
+      <w:r>
+        <w:t>:</w:t>
+      </w:r>
+    </w:p>
+    <w:tbl>
+      <w:tblPr>
+        <w:tblW w:w="9351" w:type="dxa"/>
+        <w:tblBorders>
+          <w:top w:val="single" w:sz="4" w:space="0" w:color="auto"/>
+          <w:left w:val="single" w:sz="4" w:space="0" w:color="auto"/>
+          <w:bottom w:val="single" w:sz="4" w:space="0" w:color="auto"/>
+          <w:right w:val="single" w:sz="4" w:space="0" w:color="auto"/>
+          <w:insideH w:val="single" w:sz="4" w:space="0" w:color="auto"/>
+          <w:insideV w:val="single" w:sz="4" w:space="0" w:color="auto"/>
+        </w:tblBorders>
+        <w:tblLook w:val="04A0" w:firstRow="1" w:lastRow="0" w:firstColumn="1" w:lastColumn="0" w:noHBand="0" w:noVBand="1"/>
+      </w:tblPr>
+      <w:tblGrid>
+        <w:gridCol w:w="3164"/>
+        <w:gridCol w:w="3494"/>
+        <w:gridCol w:w="2693"/>
+      </w:tblGrid>
+      <w:tr>
+        <w:tc>
+          <w:tcPr>
+            <w:tcW w:w="3164" w:type="dxa"/>
+          </w:tcPr>
+          <w:p>
+            <w:proofErr w:type="spellStart"/>
+            <w:r>
+              <w:t>Status</w:t>
+            </w:r>
+            <w:proofErr w:type="spellEnd"/>
+          </w:p>
+        </w:tc>
+        <w:tc>
+          <w:tcPr>
+            <w:tcW w:w="3494" w:type="dxa"/>
+          </w:tcPr>
+          <w:p>
+            <w:r>
+              <w:t>String :</w:t>
+            </w:r>
+          </w:p>
+          <w:p>
+            <w:r>
+              <w:t>‘Acceptée’</w:t>
+            </w:r>
+          </w:p>
+          <w:p>
+            <w:r>
+              <w:t>‘Terminée’</w:t>
+            </w:r>
+          </w:p>
+        </w:tc>
+        <w:tc>
+          <w:tcPr>
+            <w:tcW w:w="2693" w:type="dxa"/>
+          </w:tcPr>
+          <w:p>
+            <w:r>
+              <w:t>Requis</w:t>
+            </w:r>
+            <w:r>
+              <w:t xml:space="preserve"> → Fait référence aux demandes d’aides liées directement au membre volontaire</w:t>
+            </w:r>
+          </w:p>
+        </w:tc>
+      </w:tr>
+    </w:tbl>
+    <w:p/>
+    <w:p>
+      <w:proofErr w:type="spellStart"/>
+      <w:r>
+        <w:t>MembreMr</w:t>
+      </w:r>
+      <w:proofErr w:type="spellEnd"/>
+      <w:r>
+        <w:t> :</w:t>
+      </w:r>
+    </w:p>
+    <w:tbl>
+      <w:tblPr>
+        <w:tblW w:w="9351" w:type="dxa"/>
+        <w:tblBorders>
+          <w:top w:val="single" w:sz="4" w:space="0" w:color="auto"/>
+          <w:left w:val="single" w:sz="4" w:space="0" w:color="auto"/>
+          <w:bottom w:val="single" w:sz="4" w:space="0" w:color="auto"/>
+          <w:right w:val="single" w:sz="4" w:space="0" w:color="auto"/>
+          <w:insideH w:val="single" w:sz="4" w:space="0" w:color="auto"/>
+          <w:insideV w:val="single" w:sz="4" w:space="0" w:color="auto"/>
+        </w:tblBorders>
+        <w:tblLook w:val="04A0" w:firstRow="1" w:lastRow="0" w:firstColumn="1" w:lastColumn="0" w:noHBand="0" w:noVBand="1"/>
+      </w:tblPr>
+      <w:tblGrid>
+        <w:gridCol w:w="3164"/>
+        <w:gridCol w:w="3494"/>
+        <w:gridCol w:w="2693"/>
+      </w:tblGrid>
+      <w:tr>
+        <w:tc>
+          <w:tcPr>
+            <w:tcW w:w="3164" w:type="dxa"/>
+          </w:tcPr>
+          <w:p>
+            <w:proofErr w:type="spellStart"/>
+            <w:proofErr w:type="gramStart"/>
+            <w:r>
+              <w:t>status</w:t>
+            </w:r>
+            <w:proofErr w:type="spellEnd"/>
+            <w:proofErr w:type="gramEnd"/>
+          </w:p>
+        </w:tc>
+        <w:tc>
+          <w:tcPr>
+            <w:tcW w:w="3494" w:type="dxa"/>
+          </w:tcPr>
+          <w:p>
+            <w:r>
+              <w:t>String :</w:t>
+            </w:r>
+          </w:p>
+          <w:p>
+            <w:r>
+              <w:t>‘Créée’</w:t>
+            </w:r>
+          </w:p>
+          <w:p>
+            <w:r>
+              <w:t>‘Acceptée’</w:t>
+            </w:r>
+          </w:p>
+          <w:p>
+            <w:r>
+              <w:t>‘Terminée’</w:t>
+            </w:r>
+          </w:p>
+        </w:tc>
+        <w:tc>
+          <w:tcPr>
+            <w:tcW w:w="2693" w:type="dxa"/>
+          </w:tcPr>
+          <w:p>
+            <w:r>
+              <w:t>Requis → Fait référence à ces demandes d’aides</w:t>
+            </w:r>
+          </w:p>
+        </w:tc>
+      </w:tr>
+    </w:tbl>
+    <w:p/>
+    <w:p>
+      <w:pPr>
+        <w:pStyle w:val="Titre3"/>
+        <w:numPr>
+          <w:ilvl w:val="0"/>
+          <w:numId w:val="3"/>
+        </w:numPr>
+      </w:pPr>
+      <w:r>
+        <w:t>Output (Statut OK) :</w:t>
+      </w:r>
+    </w:p>
+    <w:p>
+      <w:r>
+        <w:t>Message : ‘Demande récupéré</w:t>
+      </w:r>
+    </w:p>
+    <w:p>
+      <w:r>
+        <w:t>Data [sous forme de tableau] :</w:t>
+      </w:r>
+    </w:p>
+    <w:tbl>
+      <w:tblPr>
+        <w:tblW w:w="9067" w:type="dxa"/>
+        <w:tblBorders>
+          <w:top w:val="single" w:sz="4" w:space="0" w:color="auto"/>
+          <w:left w:val="single" w:sz="4" w:space="0" w:color="auto"/>
+          <w:bottom w:val="single" w:sz="4" w:space="0" w:color="auto"/>
+          <w:right w:val="single" w:sz="4" w:space="0" w:color="auto"/>
+          <w:insideH w:val="single" w:sz="4" w:space="0" w:color="auto"/>
+          <w:insideV w:val="single" w:sz="4" w:space="0" w:color="auto"/>
+        </w:tblBorders>
+        <w:tblLook w:val="04A0" w:firstRow="1" w:lastRow="0" w:firstColumn="1" w:lastColumn="0" w:noHBand="0" w:noVBand="1"/>
+      </w:tblPr>
+      <w:tblGrid>
+        <w:gridCol w:w="4673"/>
+        <w:gridCol w:w="4394"/>
+      </w:tblGrid>
+      <w:tr>
+        <w:tc>
+          <w:tcPr>
+            <w:tcW w:w="4673" w:type="dxa"/>
+          </w:tcPr>
+          <w:p>
+            <w:proofErr w:type="spellStart"/>
+            <w:proofErr w:type="gramStart"/>
+            <w:r>
+              <w:t>title</w:t>
+            </w:r>
+            <w:proofErr w:type="spellEnd"/>
+            <w:proofErr w:type="gramEnd"/>
+          </w:p>
+        </w:tc>
+        <w:tc>
+          <w:tcPr>
+            <w:tcW w:w="4394" w:type="dxa"/>
+          </w:tcPr>
+          <w:p>
+            <w:r>
+              <w:t>String</w:t>
+            </w:r>
+          </w:p>
+        </w:tc>
+      </w:tr>
+      <w:tr>
+        <w:tc>
+          <w:tcPr>
+            <w:tcW w:w="4673" w:type="dxa"/>
+          </w:tcPr>
+          <w:p>
+            <w:proofErr w:type="spellStart"/>
+            <w:r>
+              <w:lastRenderedPageBreak/>
+              <w:t>Estimated_delay</w:t>
+            </w:r>
+            <w:proofErr w:type="spellEnd"/>
+          </w:p>
+        </w:tc>
+        <w:tc>
+          <w:tcPr>
+            <w:tcW w:w="4394" w:type="dxa"/>
+          </w:tcPr>
+          <w:p>
+            <w:r>
+              <w:t>Integer</w:t>
+            </w:r>
+          </w:p>
+        </w:tc>
+      </w:tr>
+      <w:tr>
+        <w:tc>
+          <w:tcPr>
+            <w:tcW w:w="4673" w:type="dxa"/>
+          </w:tcPr>
+          <w:p>
+            <w:proofErr w:type="spellStart"/>
+            <w:r>
+              <w:t>Finished_date</w:t>
+            </w:r>
+            <w:proofErr w:type="spellEnd"/>
+          </w:p>
+        </w:tc>
+        <w:tc>
+          <w:tcPr>
+            <w:tcW w:w="4394" w:type="dxa"/>
+          </w:tcPr>
+          <w:p>
+            <w:proofErr w:type="spellStart"/>
+            <w:r>
+              <w:t>DateTime</w:t>
+            </w:r>
+            <w:proofErr w:type="spellEnd"/>
+          </w:p>
+        </w:tc>
+      </w:tr>
+      <w:tr>
+        <w:tc>
+          <w:tcPr>
+            <w:tcW w:w="4673" w:type="dxa"/>
+          </w:tcPr>
+          <w:p>
+            <w:r>
+              <w:t>City</w:t>
+            </w:r>
+          </w:p>
+        </w:tc>
+        <w:tc>
+          <w:tcPr>
+            <w:tcW w:w="4394" w:type="dxa"/>
+          </w:tcPr>
+          <w:p>
+            <w:r>
+              <w:t>String</w:t>
+            </w:r>
+          </w:p>
+        </w:tc>
+      </w:tr>
+      <w:tr>
+        <w:tc>
+          <w:tcPr>
+            <w:tcW w:w="4673" w:type="dxa"/>
+          </w:tcPr>
+          <w:p>
+            <w:proofErr w:type="spellStart"/>
+            <w:r>
+              <w:t>Postalcode</w:t>
+            </w:r>
+            <w:proofErr w:type="spellEnd"/>
+          </w:p>
+        </w:tc>
+        <w:tc>
+          <w:tcPr>
+            <w:tcW w:w="4394" w:type="dxa"/>
+          </w:tcPr>
+          <w:p>
+            <w:r>
+              <w:t>String</w:t>
+            </w:r>
+          </w:p>
+        </w:tc>
+      </w:tr>
+      <w:tr>
+        <w:tc>
+          <w:tcPr>
+            <w:tcW w:w="4673" w:type="dxa"/>
+          </w:tcPr>
+          <w:p>
+            <w:r>
+              <w:t>Description</w:t>
+            </w:r>
+          </w:p>
+        </w:tc>
+        <w:tc>
+          <w:tcPr>
+            <w:tcW w:w="4394" w:type="dxa"/>
+          </w:tcPr>
+          <w:p>
+            <w:r>
+              <w:t>String</w:t>
+            </w:r>
+          </w:p>
+        </w:tc>
+      </w:tr>
+      <w:tr>
+        <w:tc>
+          <w:tcPr>
+            <w:tcW w:w="4673" w:type="dxa"/>
+          </w:tcPr>
+          <w:p>
+            <w:proofErr w:type="spellStart"/>
+            <w:proofErr w:type="gramStart"/>
+            <w:r>
+              <w:t>category</w:t>
+            </w:r>
+            <w:proofErr w:type="spellEnd"/>
+            <w:proofErr w:type="gramEnd"/>
+          </w:p>
+        </w:tc>
+        <w:tc>
+          <w:tcPr>
+            <w:tcW w:w="4394" w:type="dxa"/>
+          </w:tcPr>
+          <w:p>
+            <w:r>
+              <w:t>String :</w:t>
+            </w:r>
+          </w:p>
+          <w:p>
+            <w:r>
+              <w:t>‘</w:t>
+            </w:r>
+            <w:r>
+              <w:t>Tâches ménagères’</w:t>
+            </w:r>
+          </w:p>
+          <w:p>
+            <w:r>
+              <w:t>‘</w:t>
+            </w:r>
+            <w:r>
+              <w:t>Espaces verts’</w:t>
+            </w:r>
+          </w:p>
+          <w:p>
+            <w:r>
+              <w:t>‘</w:t>
+            </w:r>
+            <w:r>
+              <w:t>Courses</w:t>
+            </w:r>
+            <w:r>
+              <w:t>’</w:t>
+            </w:r>
+          </w:p>
+          <w:p>
+            <w:r>
+              <w:t>‘</w:t>
+            </w:r>
+            <w:r>
+              <w:t>Soutien informatique’</w:t>
+            </w:r>
+          </w:p>
+          <w:p>
+            <w:r>
+              <w:t>‘</w:t>
+            </w:r>
+            <w:r>
+              <w:t>Transports’</w:t>
+            </w:r>
+          </w:p>
+          <w:p>
+            <w:r>
+              <w:t>‘Bricolage’</w:t>
+            </w:r>
+          </w:p>
+          <w:p>
+            <w:r>
+              <w:t>‘Alimentation’</w:t>
+            </w:r>
+          </w:p>
+        </w:tc>
+      </w:tr>
+      <w:tr>
+        <w:tc>
+          <w:tcPr>
+            <w:tcW w:w="4673" w:type="dxa"/>
+          </w:tcPr>
+          <w:p>
+            <w:proofErr w:type="spellStart"/>
+            <w:proofErr w:type="gramStart"/>
+            <w:r>
+              <w:t>status</w:t>
+            </w:r>
+            <w:proofErr w:type="spellEnd"/>
+            <w:proofErr w:type="gramEnd"/>
+          </w:p>
+        </w:tc>
+        <w:tc>
+          <w:tcPr>
+            <w:tcW w:w="4394" w:type="dxa"/>
+          </w:tcPr>
+          <w:p>
+            <w:r>
+              <w:t>String :</w:t>
+            </w:r>
+          </w:p>
+          <w:p>
+            <w:r>
+              <w:t>‘Créée’</w:t>
+            </w:r>
+          </w:p>
+          <w:p>
+            <w:r>
+              <w:t>‘Accepté’</w:t>
+            </w:r>
+          </w:p>
+          <w:p>
+            <w:r>
+              <w:t>‘Terminé’</w:t>
+            </w:r>
+          </w:p>
+        </w:tc>
+      </w:tr>
+      <w:tr>
+        <w:tc>
+          <w:tcPr>
+            <w:tcW w:w="4673" w:type="dxa"/>
+          </w:tcPr>
+          <w:p>
+            <w:proofErr w:type="gramStart"/>
+            <w:r>
+              <w:t>helper</w:t>
+            </w:r>
+            <w:proofErr w:type="gramEnd"/>
+          </w:p>
+        </w:tc>
+        <w:tc>
+          <w:tcPr>
+            <w:tcW w:w="4394" w:type="dxa"/>
+          </w:tcPr>
+          <w:p>
+            <w:proofErr w:type="spellStart"/>
+            <w:r>
+              <w:t>Null</w:t>
+            </w:r>
+            <w:proofErr w:type="spellEnd"/>
+            <w:r>
+              <w:t xml:space="preserve"> ou String =</w:t>
+            </w:r>
+            <w:proofErr w:type="gramStart"/>
+            <w:r>
+              <w:t>&gt;  le</w:t>
+            </w:r>
+            <w:proofErr w:type="gramEnd"/>
+            <w:r>
+              <w:t xml:space="preserve"> nom et prénom du membre volontaire en charge de la demande</w:t>
+            </w:r>
+          </w:p>
+        </w:tc>
+      </w:tr>
+      <w:tr>
+        <w:tc>
+          <w:tcPr>
+            <w:tcW w:w="4673" w:type="dxa"/>
+          </w:tcPr>
+          <w:p>
+            <w:proofErr w:type="spellStart"/>
+            <w:r>
+              <w:t>Owner</w:t>
+            </w:r>
+            <w:proofErr w:type="spellEnd"/>
+          </w:p>
+        </w:tc>
+        <w:tc>
+          <w:tcPr>
+            <w:tcW w:w="4394" w:type="dxa"/>
+          </w:tcPr>
+          <w:p>
+            <w:proofErr w:type="spellStart"/>
+            <w:r>
+              <w:t>Null</w:t>
+            </w:r>
+            <w:proofErr w:type="spellEnd"/>
+            <w:r>
+              <w:t xml:space="preserve"> ou String =&gt; le nom et prénom du </w:t>
+            </w:r>
+            <w:proofErr w:type="spellStart"/>
+            <w:r>
+              <w:t>membremr</w:t>
+            </w:r>
+            <w:proofErr w:type="spellEnd"/>
+            <w:r>
+              <w:t xml:space="preserve"> qui a formulé la demande</w:t>
+            </w:r>
+          </w:p>
+        </w:tc>
+      </w:tr>
+    </w:tbl>
+    <w:p/>
+    <w:p/>
+    <w:p/>
+    <w:p/>
+    <w:p/>
+    <w:p/>
+    <w:p/>
+    <w:p/>
+    <w:p/>
+    <w:p/>
+    <w:p/>
+    <w:p/>
+    <w:p/>
+    <w:p/>
+    <w:p>
+      <w:pPr>
+        <w:pStyle w:val="Titre2"/>
+      </w:pPr>
+      <w:bookmarkStart w:id="12" w:name="_Toc134141764"/>
       <w:r>
         <w:rPr>
           <w:highlight w:val="green"/>
         </w:rPr>
-        <w:lastRenderedPageBreak/>
         <w:t xml:space="preserve">POST </w:t>
       </w:r>
       <w:r>
@@ -6078,7 +6979,7 @@
         </w:rPr>
         <w:t xml:space="preserve"> utilisateur</w:t>
       </w:r>
-      <w:bookmarkEnd w:id="11"/>
+      <w:bookmarkEnd w:id="12"/>
     </w:p>
     <w:p>
       <w:pPr>
@@ -6533,6 +7434,7 @@
           </w:p>
           <w:p>
             <w:r>
+              <w:lastRenderedPageBreak/>
               <w:t>‘</w:t>
             </w:r>
             <w:proofErr w:type="spellStart"/>
@@ -6551,6 +7453,7 @@
           </w:tcPr>
           <w:p>
             <w:r>
+              <w:lastRenderedPageBreak/>
               <w:t>Requis</w:t>
             </w:r>
           </w:p>
@@ -6585,7 +7488,6 @@
         <w:rPr>
           <w:noProof/>
         </w:rPr>
-        <w:lastRenderedPageBreak/>
         <w:drawing>
           <wp:inline distT="0" distB="0" distL="0" distR="0" wp14:anchorId="3CBED9FB" wp14:editId="3F7F74EB">
             <wp:extent cx="5760720" cy="3421380"/>
@@ -6643,12 +7545,11 @@
       <w:pPr>
         <w:pStyle w:val="Titre2"/>
       </w:pPr>
-      <w:bookmarkStart w:id="12" w:name="_Toc134122519"/>
+      <w:bookmarkStart w:id="13" w:name="_Toc134141765"/>
       <w:r>
         <w:rPr>
           <w:highlight w:val="green"/>
         </w:rPr>
-        <w:lastRenderedPageBreak/>
         <w:t>POST /users/{</w:t>
       </w:r>
       <w:proofErr w:type="spellStart"/>
@@ -6697,7 +7598,7 @@
         </w:rPr>
         <w:t> : Ajouter un utilisateur en favori</w:t>
       </w:r>
-      <w:bookmarkEnd w:id="12"/>
+      <w:bookmarkEnd w:id="13"/>
     </w:p>
     <w:p>
       <w:pPr>
@@ -6888,12 +7789,11 @@
       <w:pPr>
         <w:pStyle w:val="Titre2"/>
       </w:pPr>
-      <w:bookmarkStart w:id="13" w:name="_Toc134122520"/>
+      <w:bookmarkStart w:id="14" w:name="_Toc134141766"/>
       <w:r>
         <w:rPr>
           <w:highlight w:val="yellow"/>
         </w:rPr>
-        <w:lastRenderedPageBreak/>
         <w:t xml:space="preserve">PUT </w:t>
       </w:r>
       <w:r>
@@ -6940,7 +7840,7 @@
         </w:rPr>
         <w:t>les données d’un utilisateur</w:t>
       </w:r>
-      <w:bookmarkEnd w:id="13"/>
+      <w:bookmarkEnd w:id="14"/>
     </w:p>
     <w:p>
       <w:pPr>
@@ -7275,12 +8175,11 @@
       <w:pPr>
         <w:pStyle w:val="Titre2"/>
       </w:pPr>
-      <w:bookmarkStart w:id="14" w:name="_Toc134122521"/>
+      <w:bookmarkStart w:id="15" w:name="_Toc134141767"/>
       <w:r>
         <w:rPr>
           <w:highlight w:val="yellow"/>
         </w:rPr>
-        <w:lastRenderedPageBreak/>
         <w:t>PUT /users/{</w:t>
       </w:r>
       <w:proofErr w:type="spellStart"/>
@@ -7337,7 +8236,7 @@
         </w:rPr>
         <w:t>)</w:t>
       </w:r>
-      <w:bookmarkEnd w:id="14"/>
+      <w:bookmarkEnd w:id="15"/>
     </w:p>
     <w:p>
       <w:pPr>
@@ -7589,12 +8488,11 @@
       <w:pPr>
         <w:pStyle w:val="Titre2"/>
       </w:pPr>
-      <w:bookmarkStart w:id="15" w:name="_Toc134122522"/>
+      <w:bookmarkStart w:id="16" w:name="_Toc134141768"/>
       <w:r>
         <w:rPr>
           <w:highlight w:val="yellow"/>
         </w:rPr>
-        <w:lastRenderedPageBreak/>
         <w:t>PUT /users/{</w:t>
       </w:r>
       <w:proofErr w:type="spellStart"/>
@@ -7633,7 +8531,7 @@
         </w:rPr>
         <w:t xml:space="preserve"> : Envoi des justificatifs d’identité</w:t>
       </w:r>
-      <w:bookmarkEnd w:id="15"/>
+      <w:bookmarkEnd w:id="16"/>
     </w:p>
     <w:p>
       <w:pPr>
@@ -7927,7 +8825,218 @@
       <w:pPr>
         <w:pStyle w:val="Titre2"/>
       </w:pPr>
-      <w:bookmarkStart w:id="16" w:name="_Toc134122523"/>
+      <w:bookmarkStart w:id="17" w:name="_Toc134141769"/>
+      <w:r>
+        <w:rPr>
+          <w:highlight w:val="red"/>
+        </w:rPr>
+        <w:t xml:space="preserve">DELETE </w:t>
+      </w:r>
+      <w:r>
+        <w:rPr>
+          <w:highlight w:val="red"/>
+        </w:rPr>
+        <w:t>/user</w:t>
+      </w:r>
+      <w:r>
+        <w:rPr>
+          <w:highlight w:val="red"/>
+        </w:rPr>
+        <w:t>s/</w:t>
+      </w:r>
+      <w:r>
+        <w:rPr>
+          <w:highlight w:val="red"/>
+        </w:rPr>
+        <w:t>{</w:t>
+      </w:r>
+      <w:proofErr w:type="spellStart"/>
+      <w:r>
+        <w:rPr>
+          <w:highlight w:val="red"/>
+        </w:rPr>
+        <w:t>user</w:t>
+      </w:r>
+      <w:r>
+        <w:rPr>
+          <w:highlight w:val="red"/>
+        </w:rPr>
+        <w:t>_id</w:t>
+      </w:r>
+      <w:proofErr w:type="spellEnd"/>
+      <w:r>
+        <w:rPr>
+          <w:highlight w:val="red"/>
+        </w:rPr>
+        <w:t>} : Supprimer un utilisateur</w:t>
+      </w:r>
+      <w:bookmarkEnd w:id="17"/>
+    </w:p>
+    <w:p>
+      <w:pPr>
+        <w:pStyle w:val="Titre3"/>
+        <w:numPr>
+          <w:ilvl w:val="0"/>
+          <w:numId w:val="3"/>
+        </w:numPr>
+      </w:pPr>
+      <w:r>
+        <w:t>Description :</w:t>
+      </w:r>
+    </w:p>
+    <w:p>
+      <w:r>
+        <w:t>Cette route permet de supprimer un utilisateur à partir de son identifiant.</w:t>
+      </w:r>
+    </w:p>
+    <w:p>
+      <w:pPr>
+        <w:pStyle w:val="Titre3"/>
+        <w:numPr>
+          <w:ilvl w:val="0"/>
+          <w:numId w:val="3"/>
+        </w:numPr>
+      </w:pPr>
+      <w:r>
+        <w:t>Droits d’accès :</w:t>
+      </w:r>
+    </w:p>
+    <w:p>
+      <w:r>
+        <w:t>Authentification : Oui</w:t>
+      </w:r>
+    </w:p>
+    <w:p>
+      <w:pPr>
+        <w:pStyle w:val="Paragraphedeliste"/>
+        <w:numPr>
+          <w:ilvl w:val="0"/>
+          <w:numId w:val="3"/>
+        </w:numPr>
+      </w:pPr>
+      <w:proofErr w:type="spellStart"/>
+      <w:r>
+        <w:t>MembreMr</w:t>
+      </w:r>
+      <w:proofErr w:type="spellEnd"/>
+      <w:r>
+        <w:t xml:space="preserve">, </w:t>
+      </w:r>
+      <w:proofErr w:type="spellStart"/>
+      <w:r>
+        <w:t>MembreVolontaire</w:t>
+      </w:r>
+      <w:proofErr w:type="spellEnd"/>
+      <w:r>
+        <w:t>, Partenaire, Modérateur : Peut seulement supprimer seulement son propre compte</w:t>
+      </w:r>
+    </w:p>
+    <w:p>
+      <w:pPr>
+        <w:numPr>
+          <w:ilvl w:val="0"/>
+          <w:numId w:val="3"/>
+        </w:numPr>
+      </w:pPr>
+      <w:r>
+        <w:t xml:space="preserve">Administrateur : Les administrateur ne peuvent supprimer que des comptes </w:t>
+      </w:r>
+      <w:proofErr w:type="spellStart"/>
+      <w:r>
+        <w:t>MembreMr</w:t>
+      </w:r>
+      <w:proofErr w:type="spellEnd"/>
+      <w:r>
+        <w:t xml:space="preserve">, </w:t>
+      </w:r>
+      <w:proofErr w:type="spellStart"/>
+      <w:r>
+        <w:t>MembreVolontaire</w:t>
+      </w:r>
+      <w:proofErr w:type="spellEnd"/>
+      <w:r>
+        <w:t>, Partenaire, Modérateur</w:t>
+      </w:r>
+      <w:r>
+        <w:t>. Il peut bien entendu supprimer son propre compte</w:t>
+      </w:r>
+    </w:p>
+    <w:p>
+      <w:pPr>
+        <w:numPr>
+          <w:ilvl w:val="0"/>
+          <w:numId w:val="3"/>
+        </w:numPr>
+      </w:pPr>
+      <w:proofErr w:type="spellStart"/>
+      <w:r>
+        <w:t>SuperAdministrateur</w:t>
+      </w:r>
+      <w:proofErr w:type="spellEnd"/>
+      <w:r>
+        <w:t> : Ils peuvent supprimer tous types de compte</w:t>
+      </w:r>
+    </w:p>
+    <w:p>
+      <w:pPr>
+        <w:pStyle w:val="Titre3"/>
+        <w:numPr>
+          <w:ilvl w:val="0"/>
+          <w:numId w:val="3"/>
+        </w:numPr>
+      </w:pPr>
+      <w:r>
+        <w:t xml:space="preserve">Input : </w:t>
+      </w:r>
+    </w:p>
+    <w:p>
+      <w:r>
+        <w:t>[Pas de données d’entrées]</w:t>
+      </w:r>
+    </w:p>
+    <w:p>
+      <w:pPr>
+        <w:pStyle w:val="Titre3"/>
+        <w:numPr>
+          <w:ilvl w:val="0"/>
+          <w:numId w:val="3"/>
+        </w:numPr>
+      </w:pPr>
+      <w:r>
+        <w:t>Output (Statut OK) :</w:t>
+      </w:r>
+    </w:p>
+    <w:p>
+      <w:r>
+        <w:t>Message : ‘Utilisateur supprimé’</w:t>
+      </w:r>
+    </w:p>
+    <w:p>
+      <w:r>
+        <w:t>Data : [Pas de données]</w:t>
+      </w:r>
+    </w:p>
+    <w:p/>
+    <w:p/>
+    <w:p/>
+    <w:p/>
+    <w:p/>
+    <w:p/>
+    <w:p/>
+    <w:p/>
+    <w:p/>
+    <w:p/>
+    <w:p/>
+    <w:p/>
+    <w:p/>
+    <w:p/>
+    <w:p/>
+    <w:p/>
+    <w:p>
+      <w:pPr>
+        <w:pStyle w:val="Titre2"/>
+      </w:pPr>
+      <w:bookmarkStart w:id="18" w:name="_Toc134141770"/>
       <w:r>
         <w:rPr>
           <w:highlight w:val="red"/>
@@ -7964,16 +9073,56 @@
         <w:rPr>
           <w:highlight w:val="red"/>
         </w:rPr>
-        <w:t>_id</w:t>
+        <w:t>_</w:t>
+      </w:r>
+      <w:proofErr w:type="gramStart"/>
+      <w:r>
+        <w:rPr>
+          <w:highlight w:val="red"/>
+        </w:rPr>
+        <w:t>id</w:t>
       </w:r>
       <w:proofErr w:type="spellEnd"/>
       <w:r>
         <w:rPr>
           <w:highlight w:val="red"/>
         </w:rPr>
-        <w:t>} : Supprimer un utilisateur</w:t>
-      </w:r>
-      <w:bookmarkEnd w:id="16"/>
+        <w:t>}/</w:t>
+      </w:r>
+      <w:proofErr w:type="gramEnd"/>
+      <w:r>
+        <w:rPr>
+          <w:highlight w:val="red"/>
+        </w:rPr>
+        <w:t>favori</w:t>
+      </w:r>
+      <w:r>
+        <w:rPr>
+          <w:highlight w:val="red"/>
+        </w:rPr>
+        <w:t>tes/{</w:t>
+      </w:r>
+      <w:proofErr w:type="spellStart"/>
+      <w:r>
+        <w:rPr>
+          <w:highlight w:val="red"/>
+        </w:rPr>
+        <w:t>user_id</w:t>
+      </w:r>
+      <w:proofErr w:type="spellEnd"/>
+      <w:r>
+        <w:rPr>
+          <w:highlight w:val="red"/>
+        </w:rPr>
+        <w:t>}</w:t>
+      </w:r>
+      <w:r>
+        <w:rPr>
+          <w:highlight w:val="red"/>
+        </w:rPr>
+        <w:t> : Supprimer un utilisateur de ses favoris</w:t>
+      </w:r>
+      <w:bookmarkEnd w:id="18"/>
     </w:p>
     <w:p>
       <w:pPr>
@@ -7989,7 +9138,29 @@
     </w:p>
     <w:p>
       <w:r>
-        <w:t>Cette route permet de supprimer un utilisateur à partir de son identifiant.</w:t>
+        <w:t>Cette route permet à un utilisateur connecté de typ</w:t>
+      </w:r>
+      <w:r>
+        <w:t>e</w:t>
+      </w:r>
+      <w:r>
+        <w:t xml:space="preserve"> </w:t>
+      </w:r>
+      <w:proofErr w:type="spellStart"/>
+      <w:r>
+        <w:t>MembreMr</w:t>
+      </w:r>
+      <w:proofErr w:type="spellEnd"/>
+      <w:r>
+        <w:t xml:space="preserve"> de supprimer un utilisateur </w:t>
+      </w:r>
+      <w:proofErr w:type="spellStart"/>
+      <w:r>
+        <w:t>MembreVolontaire</w:t>
+      </w:r>
+      <w:proofErr w:type="spellEnd"/>
+      <w:r>
+        <w:t xml:space="preserve"> de ses favoris.</w:t>
       </w:r>
     </w:p>
     <w:p>
@@ -8022,96 +9193,45 @@
         <w:t>MembreMr</w:t>
       </w:r>
       <w:proofErr w:type="spellEnd"/>
-      <w:r>
-        <w:t xml:space="preserve">, </w:t>
-      </w:r>
-      <w:proofErr w:type="spellStart"/>
-      <w:r>
-        <w:t>MembreVolontaire</w:t>
-      </w:r>
-      <w:proofErr w:type="spellEnd"/>
-      <w:r>
-        <w:t>, Partenaire, Modérateur : Peut seulement supprimer seulement son propre compte</w:t>
-      </w:r>
-    </w:p>
-    <w:p>
-      <w:pPr>
+    </w:p>
+    <w:p>
+      <w:pPr>
+        <w:pStyle w:val="Titre3"/>
         <w:numPr>
           <w:ilvl w:val="0"/>
           <w:numId w:val="3"/>
         </w:numPr>
       </w:pPr>
       <w:r>
-        <w:t xml:space="preserve">Administrateur : Les administrateur ne peuvent supprimer que des comptes </w:t>
-      </w:r>
-      <w:proofErr w:type="spellStart"/>
-      <w:r>
-        <w:t>MembreMr</w:t>
-      </w:r>
-      <w:proofErr w:type="spellEnd"/>
-      <w:r>
-        <w:t xml:space="preserve">, </w:t>
-      </w:r>
-      <w:proofErr w:type="spellStart"/>
-      <w:r>
-        <w:t>MembreVolontaire</w:t>
-      </w:r>
-      <w:proofErr w:type="spellEnd"/>
-      <w:r>
-        <w:t>, Partenaire, Modérateur</w:t>
-      </w:r>
-      <w:r>
-        <w:t>. Il peut bien entendu supprimer son propre compte</w:t>
-      </w:r>
-    </w:p>
-    <w:p>
-      <w:pPr>
+        <w:t xml:space="preserve">Input : </w:t>
+      </w:r>
+    </w:p>
+    <w:p>
+      <w:r>
+        <w:t>[Pas de données d’entrées]</w:t>
+      </w:r>
+    </w:p>
+    <w:p>
+      <w:pPr>
+        <w:pStyle w:val="Titre3"/>
         <w:numPr>
           <w:ilvl w:val="0"/>
           <w:numId w:val="3"/>
         </w:numPr>
       </w:pPr>
-      <w:proofErr w:type="spellStart"/>
-      <w:r>
-        <w:t>SuperAdministrateur</w:t>
-      </w:r>
-      <w:proofErr w:type="spellEnd"/>
-      <w:r>
-        <w:t> : Ils peuvent supprimer tous types de compte</w:t>
-      </w:r>
-    </w:p>
-    <w:p>
-      <w:pPr>
-        <w:pStyle w:val="Titre3"/>
-        <w:numPr>
-          <w:ilvl w:val="0"/>
-          <w:numId w:val="3"/>
-        </w:numPr>
-      </w:pPr>
-      <w:r>
-        <w:t xml:space="preserve">Input : </w:t>
-      </w:r>
-    </w:p>
-    <w:p>
-      <w:r>
-        <w:t>[Pas de données d’entrées]</w:t>
-      </w:r>
-    </w:p>
-    <w:p>
-      <w:pPr>
-        <w:pStyle w:val="Titre3"/>
-        <w:numPr>
-          <w:ilvl w:val="0"/>
-          <w:numId w:val="3"/>
-        </w:numPr>
-      </w:pPr>
       <w:r>
         <w:t>Output (Statut OK) :</w:t>
       </w:r>
     </w:p>
     <w:p>
       <w:r>
-        <w:t>Message : ‘Utilisateur supprimé’</w:t>
+        <w:t>Message : ‘Utilisateur supprimé d</w:t>
+      </w:r>
+      <w:r>
+        <w:t>es</w:t>
+      </w:r>
+      <w:r>
+        <w:t xml:space="preserve"> favoris’</w:t>
       </w:r>
     </w:p>
     <w:p>
@@ -8135,236 +9255,13 @@
     <w:p/>
     <w:p/>
     <w:p/>
-    <w:p>
-      <w:pPr>
-        <w:pStyle w:val="Titre2"/>
-      </w:pPr>
-      <w:bookmarkStart w:id="17" w:name="_Toc134122524"/>
-      <w:r>
-        <w:rPr>
-          <w:highlight w:val="red"/>
-        </w:rPr>
-        <w:lastRenderedPageBreak/>
-        <w:t xml:space="preserve">DELETE </w:t>
-      </w:r>
-      <w:r>
-        <w:rPr>
-          <w:highlight w:val="red"/>
-        </w:rPr>
-        <w:t>/user</w:t>
-      </w:r>
-      <w:r>
-        <w:rPr>
-          <w:highlight w:val="red"/>
-        </w:rPr>
-        <w:t>s/</w:t>
-      </w:r>
-      <w:r>
-        <w:rPr>
-          <w:highlight w:val="red"/>
-        </w:rPr>
-        <w:t>{</w:t>
-      </w:r>
-      <w:proofErr w:type="spellStart"/>
-      <w:r>
-        <w:rPr>
-          <w:highlight w:val="red"/>
-        </w:rPr>
-        <w:t>user</w:t>
-      </w:r>
-      <w:r>
-        <w:rPr>
-          <w:highlight w:val="red"/>
-        </w:rPr>
-        <w:t>_</w:t>
-      </w:r>
-      <w:proofErr w:type="gramStart"/>
-      <w:r>
-        <w:rPr>
-          <w:highlight w:val="red"/>
-        </w:rPr>
-        <w:t>id</w:t>
-      </w:r>
-      <w:proofErr w:type="spellEnd"/>
-      <w:r>
-        <w:rPr>
-          <w:highlight w:val="red"/>
-        </w:rPr>
-        <w:t>}/</w:t>
-      </w:r>
-      <w:proofErr w:type="gramEnd"/>
-      <w:r>
-        <w:rPr>
-          <w:highlight w:val="red"/>
-        </w:rPr>
-        <w:t>favori</w:t>
-      </w:r>
-      <w:r>
-        <w:rPr>
-          <w:highlight w:val="red"/>
-        </w:rPr>
-        <w:t>tes/{</w:t>
-      </w:r>
-      <w:proofErr w:type="spellStart"/>
-      <w:r>
-        <w:rPr>
-          <w:highlight w:val="red"/>
-        </w:rPr>
-        <w:t>user_id</w:t>
-      </w:r>
-      <w:proofErr w:type="spellEnd"/>
-      <w:r>
-        <w:rPr>
-          <w:highlight w:val="red"/>
-        </w:rPr>
-        <w:t>}</w:t>
-      </w:r>
-      <w:r>
-        <w:rPr>
-          <w:highlight w:val="red"/>
-        </w:rPr>
-        <w:t> : Supprimer un utilisateur de ses favoris</w:t>
-      </w:r>
-      <w:bookmarkEnd w:id="17"/>
-    </w:p>
-    <w:p>
-      <w:pPr>
-        <w:pStyle w:val="Titre3"/>
-        <w:numPr>
-          <w:ilvl w:val="0"/>
-          <w:numId w:val="3"/>
-        </w:numPr>
-      </w:pPr>
-      <w:r>
-        <w:t>Description :</w:t>
-      </w:r>
-    </w:p>
-    <w:p>
-      <w:r>
-        <w:t>Cette route permet à un utilisateur connecté de typ</w:t>
-      </w:r>
-      <w:r>
-        <w:t>e</w:t>
-      </w:r>
-      <w:r>
-        <w:t xml:space="preserve"> </w:t>
-      </w:r>
-      <w:proofErr w:type="spellStart"/>
-      <w:r>
-        <w:t>MembreMr</w:t>
-      </w:r>
-      <w:proofErr w:type="spellEnd"/>
-      <w:r>
-        <w:t xml:space="preserve"> de supprimer un utilisateur </w:t>
-      </w:r>
-      <w:proofErr w:type="spellStart"/>
-      <w:r>
-        <w:t>MembreVolontaire</w:t>
-      </w:r>
-      <w:proofErr w:type="spellEnd"/>
-      <w:r>
-        <w:t xml:space="preserve"> de ses favoris.</w:t>
-      </w:r>
-    </w:p>
-    <w:p>
-      <w:pPr>
-        <w:pStyle w:val="Titre3"/>
-        <w:numPr>
-          <w:ilvl w:val="0"/>
-          <w:numId w:val="3"/>
-        </w:numPr>
-      </w:pPr>
-      <w:r>
-        <w:t>Droits d’accès :</w:t>
-      </w:r>
-    </w:p>
-    <w:p>
-      <w:r>
-        <w:t>Authentification : Oui</w:t>
-      </w:r>
-    </w:p>
-    <w:p>
-      <w:pPr>
-        <w:pStyle w:val="Paragraphedeliste"/>
-        <w:numPr>
-          <w:ilvl w:val="0"/>
-          <w:numId w:val="3"/>
-        </w:numPr>
-      </w:pPr>
-      <w:proofErr w:type="spellStart"/>
-      <w:r>
-        <w:t>MembreMr</w:t>
-      </w:r>
-      <w:proofErr w:type="spellEnd"/>
-    </w:p>
-    <w:p>
-      <w:pPr>
-        <w:pStyle w:val="Titre3"/>
-        <w:numPr>
-          <w:ilvl w:val="0"/>
-          <w:numId w:val="3"/>
-        </w:numPr>
-      </w:pPr>
-      <w:r>
-        <w:t xml:space="preserve">Input : </w:t>
-      </w:r>
-    </w:p>
-    <w:p>
-      <w:r>
-        <w:t>[Pas de données d’entrées]</w:t>
-      </w:r>
-    </w:p>
-    <w:p>
-      <w:pPr>
-        <w:pStyle w:val="Titre3"/>
-        <w:numPr>
-          <w:ilvl w:val="0"/>
-          <w:numId w:val="3"/>
-        </w:numPr>
-      </w:pPr>
-      <w:r>
-        <w:t>Output (Statut OK) :</w:t>
-      </w:r>
-    </w:p>
-    <w:p>
-      <w:r>
-        <w:t>Message : ‘Utilisateur supprimé d</w:t>
-      </w:r>
-      <w:r>
-        <w:t>es</w:t>
-      </w:r>
-      <w:r>
-        <w:t xml:space="preserve"> favoris’</w:t>
-      </w:r>
-    </w:p>
-    <w:p>
-      <w:r>
-        <w:t>Data : [Pas de données]</w:t>
-      </w:r>
-    </w:p>
-    <w:p/>
-    <w:p/>
-    <w:p/>
-    <w:p/>
-    <w:p/>
-    <w:p/>
-    <w:p/>
-    <w:p/>
-    <w:p/>
-    <w:p/>
-    <w:p/>
-    <w:p/>
-    <w:p/>
-    <w:p/>
-    <w:p/>
-    <w:p/>
     <w:p/>
     <w:p/>
     <w:p>
       <w:pPr>
         <w:pStyle w:val="Titre1"/>
       </w:pPr>
-      <w:bookmarkStart w:id="18" w:name="_Toc134122525"/>
+      <w:bookmarkStart w:id="19" w:name="_Toc134141771"/>
       <w:r>
         <w:lastRenderedPageBreak/>
         <w:t>ROUTES /</w:t>
@@ -8373,14 +9270,14 @@
       <w:r>
         <w:t>helprequests</w:t>
       </w:r>
-      <w:bookmarkEnd w:id="18"/>
+      <w:bookmarkEnd w:id="19"/>
       <w:proofErr w:type="spellEnd"/>
     </w:p>
     <w:p>
       <w:pPr>
         <w:pStyle w:val="Titre2"/>
       </w:pPr>
-      <w:bookmarkStart w:id="19" w:name="_Toc134122526"/>
+      <w:bookmarkStart w:id="20" w:name="_Toc134141772"/>
       <w:r>
         <w:rPr>
           <w:highlight w:val="cyan"/>
@@ -8427,7 +9324,7 @@
         </w:rPr>
         <w:t xml:space="preserve"> demande</w:t>
       </w:r>
-      <w:bookmarkEnd w:id="19"/>
+      <w:bookmarkEnd w:id="20"/>
     </w:p>
     <w:p>
       <w:pPr>
@@ -9271,7 +10168,7 @@
       <w:pPr>
         <w:pStyle w:val="Titre2"/>
       </w:pPr>
-      <w:bookmarkStart w:id="20" w:name="_Toc134122527"/>
+      <w:bookmarkStart w:id="21" w:name="_Toc134141773"/>
       <w:r>
         <w:rPr>
           <w:highlight w:val="cyan"/>
@@ -9293,7 +10190,7 @@
         </w:rPr>
         <w:t> : Récupérer toutes les demandes</w:t>
       </w:r>
-      <w:bookmarkEnd w:id="20"/>
+      <w:bookmarkEnd w:id="21"/>
     </w:p>
     <w:p>
       <w:pPr>
@@ -10623,7 +11520,7 @@
           <w:highlight w:val="cyan"/>
         </w:rPr>
       </w:pPr>
-      <w:bookmarkStart w:id="21" w:name="_Toc134122528"/>
+      <w:bookmarkStart w:id="22" w:name="_Toc134141774"/>
       <w:r>
         <w:rPr>
           <w:highlight w:val="cyan"/>
@@ -10673,7 +11570,7 @@
         </w:rPr>
         <w:t xml:space="preserve"> Récupérer tous les catégories de demandes d’aide</w:t>
       </w:r>
-      <w:bookmarkEnd w:id="21"/>
+      <w:bookmarkEnd w:id="22"/>
     </w:p>
     <w:p>
       <w:pPr>
@@ -10779,7 +11676,7 @@
       <w:pPr>
         <w:pStyle w:val="Titre2"/>
       </w:pPr>
-      <w:bookmarkStart w:id="22" w:name="_Toc134122529"/>
+      <w:bookmarkStart w:id="23" w:name="_Toc134141775"/>
       <w:r>
         <w:rPr>
           <w:highlight w:val="green"/>
@@ -10807,7 +11704,7 @@
         </w:rPr>
         <w:t> : Créer une nouvelle demande</w:t>
       </w:r>
-      <w:bookmarkEnd w:id="22"/>
+      <w:bookmarkEnd w:id="23"/>
     </w:p>
     <w:p>
       <w:pPr>
@@ -11233,7 +12130,7 @@
       <w:pPr>
         <w:pStyle w:val="Titre2"/>
       </w:pPr>
-      <w:bookmarkStart w:id="23" w:name="_Toc134122530"/>
+      <w:bookmarkStart w:id="24" w:name="_Toc134141776"/>
       <w:r>
         <w:rPr>
           <w:highlight w:val="yellow"/>
@@ -11339,7 +12236,7 @@
         </w:rPr>
         <w:t>e</w:t>
       </w:r>
-      <w:bookmarkEnd w:id="23"/>
+      <w:bookmarkEnd w:id="24"/>
     </w:p>
     <w:p>
       <w:pPr>
@@ -11545,7 +12442,7 @@
       <w:pPr>
         <w:pStyle w:val="Titre2"/>
       </w:pPr>
-      <w:bookmarkStart w:id="24" w:name="_Toc134122531"/>
+      <w:bookmarkStart w:id="25" w:name="_Toc134141777"/>
       <w:r>
         <w:rPr>
           <w:highlight w:val="yellow"/>
@@ -11665,7 +12562,7 @@
         </w:rPr>
         <w:t>e</w:t>
       </w:r>
-      <w:bookmarkEnd w:id="24"/>
+      <w:bookmarkEnd w:id="25"/>
     </w:p>
     <w:p>
       <w:pPr>
@@ -11914,7 +12811,7 @@
       <w:pPr>
         <w:pStyle w:val="Titre2"/>
       </w:pPr>
-      <w:bookmarkStart w:id="25" w:name="_Toc134122532"/>
+      <w:bookmarkStart w:id="26" w:name="_Toc134141778"/>
       <w:r>
         <w:rPr>
           <w:highlight w:val="yellow"/>
@@ -11970,7 +12867,7 @@
         </w:rPr>
         <w:t>Déclarer une demande d’aide comme terminée</w:t>
       </w:r>
-      <w:bookmarkEnd w:id="25"/>
+      <w:bookmarkEnd w:id="26"/>
     </w:p>
     <w:p>
       <w:pPr>
@@ -12188,7 +13085,7 @@
       <w:pPr>
         <w:pStyle w:val="Titre2"/>
       </w:pPr>
-      <w:bookmarkStart w:id="26" w:name="_Toc134122533"/>
+      <w:bookmarkStart w:id="27" w:name="_Toc134141779"/>
       <w:r>
         <w:rPr>
           <w:highlight w:val="red"/>
@@ -12238,7 +13135,7 @@
         </w:rPr>
         <w:t>Supprimer une demande d’aide</w:t>
       </w:r>
-      <w:bookmarkEnd w:id="26"/>
+      <w:bookmarkEnd w:id="27"/>
     </w:p>
     <w:p>
       <w:pPr>
@@ -12421,7 +13318,7 @@
       <w:pPr>
         <w:pStyle w:val="Titre1"/>
       </w:pPr>
-      <w:bookmarkStart w:id="27" w:name="_Toc134122534"/>
+      <w:bookmarkStart w:id="28" w:name="_Toc134141780"/>
       <w:r>
         <w:lastRenderedPageBreak/>
         <w:t>ROUTES /</w:t>
@@ -12429,13 +13326,13 @@
       <w:r>
         <w:t>conversations</w:t>
       </w:r>
-      <w:bookmarkEnd w:id="27"/>
+      <w:bookmarkEnd w:id="28"/>
     </w:p>
     <w:p>
       <w:pPr>
         <w:pStyle w:val="Titre2"/>
       </w:pPr>
-      <w:bookmarkStart w:id="28" w:name="_Toc134122535"/>
+      <w:bookmarkStart w:id="29" w:name="_Toc134141781"/>
       <w:r>
         <w:rPr>
           <w:highlight w:val="cyan"/>
@@ -12530,7 +13427,7 @@
         </w:rPr>
         <w:t>utilisateur</w:t>
       </w:r>
-      <w:bookmarkEnd w:id="28"/>
+      <w:bookmarkEnd w:id="29"/>
     </w:p>
     <w:p>
       <w:pPr>
@@ -12856,7 +13753,7 @@
       <w:pPr>
         <w:pStyle w:val="Titre2"/>
       </w:pPr>
-      <w:bookmarkStart w:id="29" w:name="_Toc134122536"/>
+      <w:bookmarkStart w:id="30" w:name="_Toc134141782"/>
       <w:r>
         <w:rPr>
           <w:highlight w:val="cyan"/>
@@ -12876,7 +13773,7 @@
         </w:rPr>
         <w:t> : Récupérer le résumé des conservations associés à un utilisateur</w:t>
       </w:r>
-      <w:bookmarkEnd w:id="29"/>
+      <w:bookmarkEnd w:id="30"/>
     </w:p>
     <w:p>
       <w:pPr>
@@ -13272,7 +14169,7 @@
           <w:rFonts w:ascii="Segoe UI Symbol" w:hAnsi="Segoe UI Symbol"/>
         </w:rPr>
       </w:pPr>
-      <w:bookmarkStart w:id="30" w:name="_Toc134122537"/>
+      <w:bookmarkStart w:id="31" w:name="_Toc134141783"/>
       <w:r>
         <w:rPr>
           <w:highlight w:val="green"/>
@@ -13319,7 +14216,7 @@
         </w:rPr>
         <w:t>messages : Envoyer un message à un utilisateur</w:t>
       </w:r>
-      <w:bookmarkEnd w:id="30"/>
+      <w:bookmarkEnd w:id="31"/>
       <w:r>
         <w:t xml:space="preserve"> </w:t>
       </w:r>
@@ -13524,7 +14421,7 @@
       <w:pPr>
         <w:pStyle w:val="Titre1"/>
       </w:pPr>
-      <w:bookmarkStart w:id="31" w:name="_Toc134122538"/>
+      <w:bookmarkStart w:id="32" w:name="_Toc134141784"/>
       <w:r>
         <w:lastRenderedPageBreak/>
         <w:t>ROUTES /</w:t>
@@ -13533,7 +14430,7 @@
       <w:r>
         <w:t>comments</w:t>
       </w:r>
-      <w:bookmarkEnd w:id="31"/>
+      <w:bookmarkEnd w:id="32"/>
       <w:proofErr w:type="spellEnd"/>
     </w:p>
     <w:p>
@@ -13543,8 +14440,8 @@
           <w:highlight w:val="cyan"/>
         </w:rPr>
       </w:pPr>
-      <w:bookmarkStart w:id="32" w:name="_Toc133879260"/>
-      <w:bookmarkStart w:id="33" w:name="_Toc134122539"/>
+      <w:bookmarkStart w:id="33" w:name="_Toc133879260"/>
+      <w:bookmarkStart w:id="34" w:name="_Toc134141785"/>
       <w:r>
         <w:rPr>
           <w:highlight w:val="cyan"/>
@@ -13565,8 +14462,8 @@
         </w:rPr>
         <w:t xml:space="preserve"> : Récupérer tous les commentaires effectués avec filtre</w:t>
       </w:r>
-      <w:bookmarkEnd w:id="32"/>
       <w:bookmarkEnd w:id="33"/>
+      <w:bookmarkEnd w:id="34"/>
     </w:p>
     <w:p>
       <w:pPr>
@@ -14176,7 +15073,7 @@
           <w:highlight w:val="cyan"/>
         </w:rPr>
       </w:pPr>
-      <w:bookmarkStart w:id="34" w:name="_Toc134122540"/>
+      <w:bookmarkStart w:id="35" w:name="_Toc134141786"/>
       <w:r>
         <w:rPr>
           <w:highlight w:val="cyan"/>
@@ -14223,7 +15120,7 @@
         </w:rPr>
         <w:t xml:space="preserve"> sur un commentaire</w:t>
       </w:r>
-      <w:bookmarkEnd w:id="34"/>
+      <w:bookmarkEnd w:id="35"/>
     </w:p>
     <w:p>
       <w:pPr>
@@ -14624,7 +15521,7 @@
           <w:highlight w:val="green"/>
         </w:rPr>
       </w:pPr>
-      <w:bookmarkStart w:id="35" w:name="_Toc134122541"/>
+      <w:bookmarkStart w:id="36" w:name="_Toc134141787"/>
       <w:r>
         <w:rPr>
           <w:highlight w:val="green"/>
@@ -14664,7 +15561,7 @@
         </w:rPr>
         <w:t>membrevolontaire</w:t>
       </w:r>
-      <w:bookmarkEnd w:id="35"/>
+      <w:bookmarkEnd w:id="36"/>
       <w:proofErr w:type="spellEnd"/>
     </w:p>
     <w:p>
@@ -14935,7 +15832,7 @@
           <w:highlight w:val="green"/>
         </w:rPr>
       </w:pPr>
-      <w:bookmarkStart w:id="36" w:name="_Toc134122542"/>
+      <w:bookmarkStart w:id="37" w:name="_Toc134141788"/>
       <w:r>
         <w:rPr>
           <w:highlight w:val="green"/>
@@ -14985,7 +15882,7 @@
         </w:rPr>
         <w:t>report : Signaler un commentaire</w:t>
       </w:r>
-      <w:bookmarkEnd w:id="36"/>
+      <w:bookmarkEnd w:id="37"/>
     </w:p>
     <w:p>
       <w:pPr>
@@ -15140,7 +16037,7 @@
       <w:pPr>
         <w:pStyle w:val="Titre2"/>
       </w:pPr>
-      <w:bookmarkStart w:id="37" w:name="_Toc134122543"/>
+      <w:bookmarkStart w:id="38" w:name="_Toc134141789"/>
       <w:r>
         <w:rPr>
           <w:highlight w:val="red"/>
@@ -15176,7 +16073,7 @@
         </w:rPr>
         <w:t>} : Supprimer un commentaire</w:t>
       </w:r>
-      <w:bookmarkEnd w:id="37"/>
+      <w:bookmarkEnd w:id="38"/>
     </w:p>
     <w:p>
       <w:pPr>

</xml_diff>

<commit_message>
Modification : obtenir demandes d'aides en brut sans paramètres
Autres :
- Modification d'une fonctionnalité : pouvoir même sans être authentifier récupérer des demandes d'aides en brut sans paramètres (les requêtes d'aides sont alors renvoyés du plus récent au plus ancien)
- Correction Bug : Les demandes d'aides n'étaient pas triés dans l'ordre du plus près au loin en spécifiant la latitude et la longitude
- Modification de la route pour Accepter le traitement d'une demande d'aide par un membre volontaire pour se conformer à REST (PUT /helprequest/{helprequest_id}/accept en passant helper_id dans le corps JSON)
</commit_message>
<xml_diff>
--- a/docs/Routes API amr.docx
+++ b/docs/Routes API amr.docx
@@ -3736,11 +3736,9 @@
             <w:tcW w:w="4111" w:type="dxa"/>
           </w:tcPr>
           <w:p>
-            <w:proofErr w:type="gramStart"/>
             <w:r>
               <w:t>type</w:t>
             </w:r>
-            <w:proofErr w:type="gramEnd"/>
           </w:p>
         </w:tc>
         <w:tc>
@@ -3807,12 +3805,10 @@
           </w:tcPr>
           <w:p>
             <w:proofErr w:type="spellStart"/>
-            <w:proofErr w:type="gramStart"/>
             <w:r>
               <w:t>status</w:t>
             </w:r>
             <w:proofErr w:type="spellEnd"/>
-            <w:proofErr w:type="gramEnd"/>
           </w:p>
         </w:tc>
         <w:tc>
@@ -4282,11 +4278,9 @@
             <w:tcW w:w="3020" w:type="dxa"/>
           </w:tcPr>
           <w:p>
-            <w:proofErr w:type="gramStart"/>
             <w:r>
               <w:t>mode</w:t>
             </w:r>
-            <w:proofErr w:type="gramEnd"/>
           </w:p>
         </w:tc>
         <w:tc>
@@ -4522,11 +4516,9 @@
             <w:tcW w:w="4531" w:type="dxa"/>
           </w:tcPr>
           <w:p>
-            <w:proofErr w:type="gramStart"/>
             <w:r>
               <w:t>type</w:t>
             </w:r>
-            <w:proofErr w:type="gramEnd"/>
           </w:p>
         </w:tc>
         <w:tc>
@@ -4602,13 +4594,11 @@
           </w:tcPr>
           <w:p>
             <w:proofErr w:type="spellStart"/>
-            <w:proofErr w:type="gramStart"/>
             <w:r>
               <w:lastRenderedPageBreak/>
               <w:t>status</w:t>
             </w:r>
             <w:proofErr w:type="spellEnd"/>
-            <w:proofErr w:type="gramEnd"/>
           </w:p>
         </w:tc>
         <w:tc>
@@ -4832,11 +4822,9 @@
             <w:tcW w:w="3020" w:type="dxa"/>
           </w:tcPr>
           <w:p>
-            <w:proofErr w:type="gramStart"/>
             <w:r>
               <w:t>type</w:t>
             </w:r>
-            <w:proofErr w:type="gramEnd"/>
           </w:p>
         </w:tc>
         <w:tc>
@@ -4916,12 +4904,10 @@
           </w:tcPr>
           <w:p>
             <w:proofErr w:type="spellStart"/>
-            <w:proofErr w:type="gramStart"/>
             <w:r>
               <w:t>status</w:t>
             </w:r>
             <w:proofErr w:type="spellEnd"/>
-            <w:proofErr w:type="gramEnd"/>
           </w:p>
         </w:tc>
         <w:tc>
@@ -5003,11 +4989,9 @@
             <w:tcW w:w="3020" w:type="dxa"/>
           </w:tcPr>
           <w:p>
-            <w:proofErr w:type="gramStart"/>
             <w:r>
               <w:t>type</w:t>
             </w:r>
-            <w:proofErr w:type="gramEnd"/>
           </w:p>
         </w:tc>
         <w:tc>
@@ -5304,11 +5288,9 @@
             <w:tcW w:w="4106" w:type="dxa"/>
           </w:tcPr>
           <w:p>
-            <w:proofErr w:type="gramStart"/>
             <w:r>
               <w:t>type</w:t>
             </w:r>
-            <w:proofErr w:type="gramEnd"/>
           </w:p>
         </w:tc>
         <w:tc>
@@ -5383,12 +5365,10 @@
           </w:tcPr>
           <w:p>
             <w:proofErr w:type="spellStart"/>
-            <w:proofErr w:type="gramStart"/>
             <w:r>
               <w:t>status</w:t>
             </w:r>
             <w:proofErr w:type="spellEnd"/>
-            <w:proofErr w:type="gramEnd"/>
           </w:p>
         </w:tc>
         <w:tc>
@@ -5612,19 +5592,11 @@
         </w:rPr>
         <w:t>s/</w:t>
       </w:r>
-      <w:proofErr w:type="gramStart"/>
       <w:r>
         <w:rPr>
           <w:highlight w:val="cyan"/>
         </w:rPr>
-        <w:t>types:</w:t>
-      </w:r>
-      <w:proofErr w:type="gramEnd"/>
-      <w:r>
-        <w:rPr>
-          <w:highlight w:val="cyan"/>
-        </w:rPr>
-        <w:t xml:space="preserve"> Récupérer tous </w:t>
+        <w:t xml:space="preserve">types: Récupérer tous </w:t>
       </w:r>
       <w:r>
         <w:rPr>
@@ -5769,34 +5741,20 @@
         <w:rPr>
           <w:highlight w:val="cyan"/>
         </w:rPr>
-        <w:t>_</w:t>
-      </w:r>
-      <w:proofErr w:type="gramStart"/>
+        <w:t>_id</w:t>
+      </w:r>
+      <w:proofErr w:type="spellEnd"/>
       <w:r>
         <w:rPr>
           <w:highlight w:val="cyan"/>
         </w:rPr>
-        <w:t>id</w:t>
-      </w:r>
-      <w:proofErr w:type="spellEnd"/>
+        <w:t>}</w:t>
+      </w:r>
       <w:r>
         <w:rPr>
           <w:highlight w:val="cyan"/>
         </w:rPr>
-        <w:t>}</w:t>
-      </w:r>
-      <w:r>
-        <w:rPr>
-          <w:highlight w:val="cyan"/>
-        </w:rPr>
-        <w:t>/</w:t>
-      </w:r>
-      <w:proofErr w:type="gramEnd"/>
-      <w:r>
-        <w:rPr>
-          <w:highlight w:val="cyan"/>
-        </w:rPr>
-        <w:t>favorites</w:t>
+        <w:t>/favorites</w:t>
       </w:r>
       <w:r>
         <w:rPr>
@@ -6142,137 +6100,120 @@
           <w:highlight w:val="cyan"/>
         </w:rPr>
         <w:lastRenderedPageBreak/>
-        <w:t>GET /</w:t>
-      </w:r>
+        <w:t>GET /users/{</w:t>
+      </w:r>
+      <w:proofErr w:type="spellStart"/>
       <w:r>
         <w:rPr>
           <w:highlight w:val="cyan"/>
         </w:rPr>
-        <w:t>users/{</w:t>
+        <w:t>user_id</w:t>
+      </w:r>
+      <w:proofErr w:type="spellEnd"/>
+      <w:r>
+        <w:rPr>
+          <w:highlight w:val="cyan"/>
+        </w:rPr>
+        <w:t>}/</w:t>
       </w:r>
       <w:proofErr w:type="spellStart"/>
       <w:r>
         <w:rPr>
           <w:highlight w:val="cyan"/>
         </w:rPr>
-        <w:t>user_</w:t>
-      </w:r>
-      <w:proofErr w:type="gramStart"/>
+        <w:t>helprequests</w:t>
+      </w:r>
+      <w:proofErr w:type="spellEnd"/>
       <w:r>
         <w:rPr>
           <w:highlight w:val="cyan"/>
         </w:rPr>
-        <w:t>id</w:t>
+        <w:t> : Récupérer toutes les demandes</w:t>
+      </w:r>
+      <w:r>
+        <w:rPr>
+          <w:highlight w:val="cyan"/>
+        </w:rPr>
+        <w:t xml:space="preserve"> liées directement à l’utilisateur</w:t>
+      </w:r>
+      <w:bookmarkEnd w:id="11"/>
+    </w:p>
+    <w:p>
+      <w:pPr>
+        <w:pStyle w:val="Titre3"/>
+        <w:numPr>
+          <w:ilvl w:val="0"/>
+          <w:numId w:val="3"/>
+        </w:numPr>
+      </w:pPr>
+      <w:r>
+        <w:t>Description :</w:t>
+      </w:r>
+    </w:p>
+    <w:p>
+      <w:r>
+        <w:t>Cette route permet à un utilisateur de récupérer toutes les demandes</w:t>
+      </w:r>
+      <w:r>
+        <w:t xml:space="preserve"> liées à l’utilisateur connecté.</w:t>
+      </w:r>
+    </w:p>
+    <w:p>
+      <w:pPr>
+        <w:pStyle w:val="Titre3"/>
+        <w:numPr>
+          <w:ilvl w:val="0"/>
+          <w:numId w:val="3"/>
+        </w:numPr>
+      </w:pPr>
+      <w:r>
+        <w:t>Droits d’accès :</w:t>
+      </w:r>
+    </w:p>
+    <w:p>
+      <w:r>
+        <w:t>Authentification : Non</w:t>
+      </w:r>
+    </w:p>
+    <w:p>
+      <w:pPr>
+        <w:numPr>
+          <w:ilvl w:val="0"/>
+          <w:numId w:val="3"/>
+        </w:numPr>
+      </w:pPr>
+      <w:proofErr w:type="spellStart"/>
+      <w:r>
+        <w:t>MembreVolontaire</w:t>
       </w:r>
       <w:proofErr w:type="spellEnd"/>
       <w:r>
-        <w:rPr>
-          <w:highlight w:val="cyan"/>
-        </w:rPr>
-        <w:t>}/</w:t>
-      </w:r>
+        <w:t xml:space="preserve"> : </w:t>
+      </w:r>
+      <w:r>
+        <w:t>Pourra accéder à toutes les demandes qu’il a acceptées, mis en favoris, sont acceptées</w:t>
+      </w:r>
+      <w:r>
+        <w:t>, sont terminées</w:t>
+      </w:r>
+    </w:p>
+    <w:p>
+      <w:pPr>
+        <w:numPr>
+          <w:ilvl w:val="0"/>
+          <w:numId w:val="3"/>
+        </w:numPr>
+      </w:pPr>
       <w:proofErr w:type="spellStart"/>
-      <w:proofErr w:type="gramEnd"/>
-      <w:r>
-        <w:rPr>
-          <w:highlight w:val="cyan"/>
-        </w:rPr>
-        <w:t>helprequests</w:t>
+      <w:r>
+        <w:t>MembreMr</w:t>
       </w:r>
       <w:proofErr w:type="spellEnd"/>
       <w:r>
-        <w:rPr>
-          <w:highlight w:val="cyan"/>
-        </w:rPr>
-        <w:t> : Récupérer toutes les demandes</w:t>
-      </w:r>
-      <w:r>
-        <w:rPr>
-          <w:highlight w:val="cyan"/>
-        </w:rPr>
-        <w:t xml:space="preserve"> liées directement à l’utilisateur</w:t>
-      </w:r>
-      <w:bookmarkEnd w:id="11"/>
-    </w:p>
-    <w:p>
-      <w:pPr>
-        <w:pStyle w:val="Titre3"/>
-        <w:numPr>
-          <w:ilvl w:val="0"/>
-          <w:numId w:val="3"/>
-        </w:numPr>
-      </w:pPr>
-      <w:r>
-        <w:t>Description :</w:t>
-      </w:r>
-    </w:p>
-    <w:p>
-      <w:r>
-        <w:t>Cette route permet à un utilisateur de récupérer toutes les demandes</w:t>
-      </w:r>
-      <w:r>
-        <w:t xml:space="preserve"> liées à l’utilisateur connecté.</w:t>
-      </w:r>
-    </w:p>
-    <w:p>
-      <w:pPr>
-        <w:pStyle w:val="Titre3"/>
-        <w:numPr>
-          <w:ilvl w:val="0"/>
-          <w:numId w:val="3"/>
-        </w:numPr>
-      </w:pPr>
-      <w:r>
-        <w:t>Droits d’accès :</w:t>
-      </w:r>
-    </w:p>
-    <w:p>
-      <w:r>
-        <w:t>Authentification : Non</w:t>
-      </w:r>
-    </w:p>
-    <w:p>
-      <w:pPr>
-        <w:numPr>
-          <w:ilvl w:val="0"/>
-          <w:numId w:val="3"/>
-        </w:numPr>
-      </w:pPr>
-      <w:proofErr w:type="spellStart"/>
-      <w:r>
-        <w:t>MembreVolontaire</w:t>
-      </w:r>
-      <w:proofErr w:type="spellEnd"/>
-      <w:r>
         <w:t xml:space="preserve"> : </w:t>
       </w:r>
       <w:r>
-        <w:t>Pourra accéder à toutes les demandes qu’il a acceptées, mis en favoris, sont acceptées</w:t>
-      </w:r>
-      <w:r>
-        <w:t>, sont terminées</w:t>
-      </w:r>
-    </w:p>
-    <w:p>
-      <w:pPr>
-        <w:numPr>
-          <w:ilvl w:val="0"/>
-          <w:numId w:val="3"/>
-        </w:numPr>
-      </w:pPr>
-      <w:proofErr w:type="spellStart"/>
-      <w:r>
-        <w:t>MembreMr</w:t>
-      </w:r>
-      <w:proofErr w:type="spellEnd"/>
-      <w:r>
-        <w:t xml:space="preserve"> : </w:t>
-      </w:r>
-      <w:r>
-        <w:t>Pourra accéder à toutes les demandes q</w:t>
-      </w:r>
-      <w:r>
-        <w:t>u’il a crées en fonction du statut</w:t>
+        <w:t>Pourra accéder à toutes les demandes qu’il a crées en fonction du statut</w:t>
       </w:r>
     </w:p>
     <w:p>
@@ -6379,10 +6320,7 @@
     <w:p/>
     <w:p>
       <w:r>
-        <w:t>Membre Volontaire (</w:t>
-      </w:r>
-      <w:r>
-        <w:t>2</w:t>
+        <w:t>Membre Volontaire (2</w:t>
       </w:r>
       <w:r>
         <w:rPr>
@@ -6391,10 +6329,7 @@
         <w:t>ème</w:t>
       </w:r>
       <w:r>
-        <w:t xml:space="preserve"> </w:t>
-      </w:r>
-      <w:r>
-        <w:t>mode)</w:t>
+        <w:t xml:space="preserve"> mode)</w:t>
       </w:r>
       <w:r>
         <w:t xml:space="preserve"> </w:t>
@@ -6505,12 +6440,10 @@
           </w:tcPr>
           <w:p>
             <w:proofErr w:type="spellStart"/>
-            <w:proofErr w:type="gramStart"/>
             <w:r>
               <w:t>status</w:t>
             </w:r>
             <w:proofErr w:type="spellEnd"/>
-            <w:proofErr w:type="gramEnd"/>
           </w:p>
         </w:tc>
         <w:tc>
@@ -6597,12 +6530,10 @@
           </w:tcPr>
           <w:p>
             <w:proofErr w:type="spellStart"/>
-            <w:proofErr w:type="gramStart"/>
             <w:r>
               <w:t>title</w:t>
             </w:r>
             <w:proofErr w:type="spellEnd"/>
-            <w:proofErr w:type="gramEnd"/>
           </w:p>
         </w:tc>
         <w:tc>
@@ -6742,12 +6673,10 @@
           </w:tcPr>
           <w:p>
             <w:proofErr w:type="spellStart"/>
-            <w:proofErr w:type="gramStart"/>
             <w:r>
               <w:t>category</w:t>
             </w:r>
             <w:proofErr w:type="spellEnd"/>
-            <w:proofErr w:type="gramEnd"/>
           </w:p>
         </w:tc>
         <w:tc>
@@ -6821,12 +6750,10 @@
           </w:tcPr>
           <w:p>
             <w:proofErr w:type="spellStart"/>
-            <w:proofErr w:type="gramStart"/>
             <w:r>
               <w:t>status</w:t>
             </w:r>
             <w:proofErr w:type="spellEnd"/>
-            <w:proofErr w:type="gramEnd"/>
           </w:p>
         </w:tc>
         <w:tc>
@@ -6861,11 +6788,9 @@
             <w:tcW w:w="4673" w:type="dxa"/>
           </w:tcPr>
           <w:p>
-            <w:proofErr w:type="gramStart"/>
             <w:r>
               <w:t>helper</w:t>
             </w:r>
-            <w:proofErr w:type="gramEnd"/>
           </w:p>
         </w:tc>
         <w:tc>
@@ -6879,15 +6804,7 @@
             </w:r>
             <w:proofErr w:type="spellEnd"/>
             <w:r>
-              <w:t xml:space="preserve"> ou String =</w:t>
-            </w:r>
-            <w:proofErr w:type="gramStart"/>
-            <w:r>
-              <w:t>&gt;  le</w:t>
-            </w:r>
-            <w:proofErr w:type="gramEnd"/>
-            <w:r>
-              <w:t xml:space="preserve"> nom et prénom du membre volontaire en charge de la demande</w:t>
+              <w:t xml:space="preserve"> ou String =&gt;  le nom et prénom du membre volontaire en charge de la demande</w:t>
             </w:r>
           </w:p>
         </w:tc>
@@ -7362,11 +7279,9 @@
             <w:tcW w:w="3020" w:type="dxa"/>
           </w:tcPr>
           <w:p>
-            <w:proofErr w:type="gramStart"/>
             <w:r>
               <w:t>type</w:t>
             </w:r>
-            <w:proofErr w:type="gramEnd"/>
           </w:p>
         </w:tc>
         <w:tc>
@@ -7563,28 +7478,14 @@
         <w:rPr>
           <w:highlight w:val="green"/>
         </w:rPr>
-        <w:t>_</w:t>
-      </w:r>
-      <w:proofErr w:type="gramStart"/>
+        <w:t>_id</w:t>
+      </w:r>
+      <w:proofErr w:type="spellEnd"/>
       <w:r>
         <w:rPr>
           <w:highlight w:val="green"/>
         </w:rPr>
-        <w:t>id</w:t>
-      </w:r>
-      <w:proofErr w:type="spellEnd"/>
-      <w:r>
-        <w:rPr>
-          <w:highlight w:val="green"/>
-        </w:rPr>
-        <w:t>}/</w:t>
-      </w:r>
-      <w:proofErr w:type="gramEnd"/>
-      <w:r>
-        <w:rPr>
-          <w:highlight w:val="green"/>
-        </w:rPr>
-        <w:t>favori</w:t>
+        <w:t>}/favori</w:t>
       </w:r>
       <w:r>
         <w:rPr>
@@ -7714,11 +7615,9 @@
             <w:tcW w:w="3020" w:type="dxa"/>
           </w:tcPr>
           <w:p>
-            <w:proofErr w:type="gramStart"/>
             <w:r>
               <w:t>id</w:t>
             </w:r>
-            <w:proofErr w:type="gramEnd"/>
           </w:p>
         </w:tc>
         <w:tc>
@@ -8187,24 +8086,16 @@
         <w:rPr>
           <w:highlight w:val="yellow"/>
         </w:rPr>
-        <w:t>user_</w:t>
-      </w:r>
-      <w:proofErr w:type="gramStart"/>
+        <w:t>user_id</w:t>
+      </w:r>
+      <w:proofErr w:type="spellEnd"/>
       <w:r>
         <w:rPr>
           <w:highlight w:val="yellow"/>
         </w:rPr>
-        <w:t>id</w:t>
-      </w:r>
-      <w:proofErr w:type="spellEnd"/>
-      <w:r>
-        <w:rPr>
-          <w:highlight w:val="yellow"/>
-        </w:rPr>
         <w:t>}/</w:t>
       </w:r>
       <w:proofErr w:type="spellStart"/>
-      <w:proofErr w:type="gramEnd"/>
       <w:r>
         <w:rPr>
           <w:highlight w:val="yellow"/>
@@ -8384,12 +8275,10 @@
           </w:tcPr>
           <w:p>
             <w:proofErr w:type="spellStart"/>
-            <w:proofErr w:type="gramStart"/>
             <w:r>
               <w:t>status</w:t>
             </w:r>
             <w:proofErr w:type="spellEnd"/>
-            <w:proofErr w:type="gramEnd"/>
           </w:p>
         </w:tc>
         <w:tc>
@@ -8500,24 +8389,16 @@
         <w:rPr>
           <w:highlight w:val="yellow"/>
         </w:rPr>
-        <w:t>user_</w:t>
-      </w:r>
-      <w:proofErr w:type="gramStart"/>
+        <w:t>user_id</w:t>
+      </w:r>
+      <w:proofErr w:type="spellEnd"/>
       <w:r>
         <w:rPr>
           <w:highlight w:val="yellow"/>
         </w:rPr>
-        <w:t>id</w:t>
-      </w:r>
-      <w:proofErr w:type="spellEnd"/>
-      <w:r>
-        <w:rPr>
-          <w:highlight w:val="yellow"/>
-        </w:rPr>
         <w:t>}/</w:t>
       </w:r>
       <w:proofErr w:type="spellStart"/>
-      <w:proofErr w:type="gramEnd"/>
       <w:r>
         <w:rPr>
           <w:highlight w:val="yellow"/>
@@ -9073,28 +8954,14 @@
         <w:rPr>
           <w:highlight w:val="red"/>
         </w:rPr>
-        <w:t>_</w:t>
-      </w:r>
-      <w:proofErr w:type="gramStart"/>
+        <w:t>_id</w:t>
+      </w:r>
+      <w:proofErr w:type="spellEnd"/>
       <w:r>
         <w:rPr>
           <w:highlight w:val="red"/>
         </w:rPr>
-        <w:t>id</w:t>
-      </w:r>
-      <w:proofErr w:type="spellEnd"/>
-      <w:r>
-        <w:rPr>
-          <w:highlight w:val="red"/>
-        </w:rPr>
-        <w:t>}/</w:t>
-      </w:r>
-      <w:proofErr w:type="gramEnd"/>
-      <w:r>
-        <w:rPr>
-          <w:highlight w:val="red"/>
-        </w:rPr>
-        <w:t>favori</w:t>
+        <w:t>}/favori</w:t>
       </w:r>
       <w:r>
         <w:rPr>
@@ -9473,12 +9340,10 @@
           </w:tcPr>
           <w:p>
             <w:proofErr w:type="spellStart"/>
-            <w:proofErr w:type="gramStart"/>
             <w:r>
               <w:t>title</w:t>
             </w:r>
             <w:proofErr w:type="spellEnd"/>
-            <w:proofErr w:type="gramEnd"/>
           </w:p>
         </w:tc>
         <w:tc>
@@ -9621,12 +9486,10 @@
           </w:tcPr>
           <w:p>
             <w:proofErr w:type="spellStart"/>
-            <w:proofErr w:type="gramStart"/>
             <w:r>
               <w:t>category</w:t>
             </w:r>
             <w:proofErr w:type="spellEnd"/>
-            <w:proofErr w:type="gramEnd"/>
           </w:p>
         </w:tc>
         <w:tc>
@@ -9700,12 +9563,10 @@
           </w:tcPr>
           <w:p>
             <w:proofErr w:type="spellStart"/>
-            <w:proofErr w:type="gramStart"/>
             <w:r>
               <w:t>status</w:t>
             </w:r>
             <w:proofErr w:type="spellEnd"/>
-            <w:proofErr w:type="gramEnd"/>
           </w:p>
         </w:tc>
         <w:tc>
@@ -9741,12 +9602,10 @@
             <w:tcW w:w="4673" w:type="dxa"/>
           </w:tcPr>
           <w:p>
-            <w:proofErr w:type="gramStart"/>
             <w:r>
               <w:lastRenderedPageBreak/>
               <w:t>helper</w:t>
             </w:r>
-            <w:proofErr w:type="gramEnd"/>
           </w:p>
         </w:tc>
         <w:tc>
@@ -9767,12 +9626,10 @@
           </w:tcPr>
           <w:p>
             <w:proofErr w:type="spellStart"/>
-            <w:proofErr w:type="gramStart"/>
             <w:r>
               <w:t>owner</w:t>
             </w:r>
             <w:proofErr w:type="spellEnd"/>
-            <w:proofErr w:type="gramEnd"/>
           </w:p>
         </w:tc>
         <w:tc>
@@ -10048,11 +9905,9 @@
             <w:tcW w:w="3827" w:type="dxa"/>
           </w:tcPr>
           <w:p>
-            <w:proofErr w:type="gramStart"/>
             <w:r>
               <w:t>type</w:t>
             </w:r>
-            <w:proofErr w:type="gramEnd"/>
           </w:p>
         </w:tc>
         <w:tc>
@@ -10127,12 +9982,10 @@
           </w:tcPr>
           <w:p>
             <w:proofErr w:type="spellStart"/>
-            <w:proofErr w:type="gramStart"/>
             <w:r>
               <w:t>status</w:t>
             </w:r>
             <w:proofErr w:type="spellEnd"/>
-            <w:proofErr w:type="gramEnd"/>
           </w:p>
         </w:tc>
         <w:tc>
@@ -10367,7 +10220,7 @@
           </w:tcPr>
           <w:p>
             <w:r>
-              <w:t>Requis</w:t>
+              <w:t>Facultatif</w:t>
             </w:r>
           </w:p>
         </w:tc>
@@ -10399,7 +10252,7 @@
           </w:tcPr>
           <w:p>
             <w:r>
-              <w:t>Requis</w:t>
+              <w:t>Facultatif</w:t>
             </w:r>
           </w:p>
         </w:tc>
@@ -10452,10 +10305,7 @@
           <w:p>
             <w:proofErr w:type="spellStart"/>
             <w:r>
-              <w:t>C</w:t>
-            </w:r>
-            <w:r>
-              <w:t>ategory</w:t>
+              <w:t>Category</w:t>
             </w:r>
             <w:proofErr w:type="spellEnd"/>
           </w:p>
@@ -10572,7 +10422,7 @@
     <w:p/>
     <w:p>
       <w:r>
-        <w:t>Membre Volontaire :</w:t>
+        <w:t>Administrateur :</w:t>
       </w:r>
     </w:p>
     <w:tbl>
@@ -10599,158 +10449,8 @@
             <w:tcW w:w="3164" w:type="dxa"/>
           </w:tcPr>
           <w:p>
-            <w:proofErr w:type="spellStart"/>
             <w:r>
               <w:lastRenderedPageBreak/>
-              <w:t>Treatment_type</w:t>
-            </w:r>
-            <w:proofErr w:type="spellEnd"/>
-          </w:p>
-        </w:tc>
-        <w:tc>
-          <w:tcPr>
-            <w:tcW w:w="3494" w:type="dxa"/>
-          </w:tcPr>
-          <w:p>
-            <w:r>
-              <w:t>String :</w:t>
-            </w:r>
-          </w:p>
-          <w:p>
-            <w:r>
-              <w:t>‘Favorisée’</w:t>
-            </w:r>
-          </w:p>
-          <w:p>
-            <w:r>
-              <w:t>‘Accepté’</w:t>
-            </w:r>
-          </w:p>
-        </w:tc>
-        <w:tc>
-          <w:tcPr>
-            <w:tcW w:w="2693" w:type="dxa"/>
-          </w:tcPr>
-          <w:p>
-            <w:r>
-              <w:t>Requis</w:t>
-            </w:r>
-          </w:p>
-        </w:tc>
-      </w:tr>
-    </w:tbl>
-    <w:p/>
-    <w:p>
-      <w:proofErr w:type="spellStart"/>
-      <w:r>
-        <w:t>MembreMr</w:t>
-      </w:r>
-      <w:proofErr w:type="spellEnd"/>
-      <w:r>
-        <w:t> :</w:t>
-      </w:r>
-    </w:p>
-    <w:tbl>
-      <w:tblPr>
-        <w:tblW w:w="9351" w:type="dxa"/>
-        <w:tblBorders>
-          <w:top w:val="single" w:sz="4" w:space="0" w:color="auto"/>
-          <w:left w:val="single" w:sz="4" w:space="0" w:color="auto"/>
-          <w:bottom w:val="single" w:sz="4" w:space="0" w:color="auto"/>
-          <w:right w:val="single" w:sz="4" w:space="0" w:color="auto"/>
-          <w:insideH w:val="single" w:sz="4" w:space="0" w:color="auto"/>
-          <w:insideV w:val="single" w:sz="4" w:space="0" w:color="auto"/>
-        </w:tblBorders>
-        <w:tblLook w:val="04A0" w:firstRow="1" w:lastRow="0" w:firstColumn="1" w:lastColumn="0" w:noHBand="0" w:noVBand="1"/>
-      </w:tblPr>
-      <w:tblGrid>
-        <w:gridCol w:w="3164"/>
-        <w:gridCol w:w="3494"/>
-        <w:gridCol w:w="2693"/>
-      </w:tblGrid>
-      <w:tr>
-        <w:tc>
-          <w:tcPr>
-            <w:tcW w:w="3164" w:type="dxa"/>
-          </w:tcPr>
-          <w:p>
-            <w:proofErr w:type="spellStart"/>
-            <w:proofErr w:type="gramStart"/>
-            <w:r>
-              <w:t>status</w:t>
-            </w:r>
-            <w:proofErr w:type="spellEnd"/>
-            <w:proofErr w:type="gramEnd"/>
-          </w:p>
-        </w:tc>
-        <w:tc>
-          <w:tcPr>
-            <w:tcW w:w="3494" w:type="dxa"/>
-          </w:tcPr>
-          <w:p>
-            <w:r>
-              <w:t>String :</w:t>
-            </w:r>
-          </w:p>
-          <w:p>
-            <w:r>
-              <w:t>‘Créée’</w:t>
-            </w:r>
-          </w:p>
-          <w:p>
-            <w:r>
-              <w:t>‘Acceptée’</w:t>
-            </w:r>
-          </w:p>
-          <w:p>
-            <w:r>
-              <w:t>‘Terminée’</w:t>
-            </w:r>
-          </w:p>
-        </w:tc>
-        <w:tc>
-          <w:tcPr>
-            <w:tcW w:w="2693" w:type="dxa"/>
-          </w:tcPr>
-          <w:p>
-            <w:r>
-              <w:t>Requis → Fait référence à ces demandes d’aides</w:t>
-            </w:r>
-          </w:p>
-        </w:tc>
-      </w:tr>
-    </w:tbl>
-    <w:p/>
-    <w:p>
-      <w:r>
-        <w:t>Administrateur :</w:t>
-      </w:r>
-    </w:p>
-    <w:tbl>
-      <w:tblPr>
-        <w:tblW w:w="9351" w:type="dxa"/>
-        <w:tblBorders>
-          <w:top w:val="single" w:sz="4" w:space="0" w:color="auto"/>
-          <w:left w:val="single" w:sz="4" w:space="0" w:color="auto"/>
-          <w:bottom w:val="single" w:sz="4" w:space="0" w:color="auto"/>
-          <w:right w:val="single" w:sz="4" w:space="0" w:color="auto"/>
-          <w:insideH w:val="single" w:sz="4" w:space="0" w:color="auto"/>
-          <w:insideV w:val="single" w:sz="4" w:space="0" w:color="auto"/>
-        </w:tblBorders>
-        <w:tblLook w:val="04A0" w:firstRow="1" w:lastRow="0" w:firstColumn="1" w:lastColumn="0" w:noHBand="0" w:noVBand="1"/>
-      </w:tblPr>
-      <w:tblGrid>
-        <w:gridCol w:w="3164"/>
-        <w:gridCol w:w="3494"/>
-        <w:gridCol w:w="2693"/>
-      </w:tblGrid>
-      <w:tr>
-        <w:tc>
-          <w:tcPr>
-            <w:tcW w:w="3164" w:type="dxa"/>
-          </w:tcPr>
-          <w:p>
-            <w:r>
               <w:t>Latitude</w:t>
             </w:r>
           </w:p>
@@ -10858,12 +10558,10 @@
           </w:tcPr>
           <w:p>
             <w:proofErr w:type="spellStart"/>
-            <w:proofErr w:type="gramStart"/>
             <w:r>
               <w:t>category</w:t>
             </w:r>
             <w:proofErr w:type="spellEnd"/>
-            <w:proofErr w:type="gramEnd"/>
           </w:p>
         </w:tc>
         <w:tc>
@@ -10947,12 +10645,10 @@
           </w:tcPr>
           <w:p>
             <w:proofErr w:type="spellStart"/>
-            <w:proofErr w:type="gramStart"/>
             <w:r>
               <w:t>status</w:t>
             </w:r>
             <w:proofErr w:type="spellEnd"/>
-            <w:proofErr w:type="gramEnd"/>
           </w:p>
         </w:tc>
         <w:tc>
@@ -10999,7 +10695,6 @@
           <w:p>
             <w:proofErr w:type="spellStart"/>
             <w:r>
-              <w:lastRenderedPageBreak/>
               <w:t>Owner_id</w:t>
             </w:r>
             <w:proofErr w:type="spellEnd"/>
@@ -11148,12 +10843,10 @@
           </w:tcPr>
           <w:p>
             <w:proofErr w:type="spellStart"/>
-            <w:proofErr w:type="gramStart"/>
             <w:r>
               <w:t>title</w:t>
             </w:r>
             <w:proofErr w:type="spellEnd"/>
-            <w:proofErr w:type="gramEnd"/>
           </w:p>
         </w:tc>
         <w:tc>
@@ -11175,6 +10868,7 @@
           <w:p>
             <w:proofErr w:type="spellStart"/>
             <w:r>
+              <w:lastRenderedPageBreak/>
               <w:t>Estimated</w:t>
             </w:r>
             <w:r>
@@ -11295,12 +10989,10 @@
           </w:tcPr>
           <w:p>
             <w:proofErr w:type="spellStart"/>
-            <w:proofErr w:type="gramStart"/>
             <w:r>
               <w:t>category</w:t>
             </w:r>
             <w:proofErr w:type="spellEnd"/>
-            <w:proofErr w:type="gramEnd"/>
           </w:p>
         </w:tc>
         <w:tc>
@@ -11374,12 +11066,10 @@
           </w:tcPr>
           <w:p>
             <w:proofErr w:type="spellStart"/>
-            <w:proofErr w:type="gramStart"/>
             <w:r>
               <w:t>status</w:t>
             </w:r>
             <w:proofErr w:type="spellEnd"/>
-            <w:proofErr w:type="gramEnd"/>
           </w:p>
         </w:tc>
         <w:tc>
@@ -11414,12 +11104,9 @@
             <w:tcW w:w="4673" w:type="dxa"/>
           </w:tcPr>
           <w:p>
-            <w:proofErr w:type="gramStart"/>
-            <w:r>
-              <w:lastRenderedPageBreak/>
+            <w:r>
               <w:t>helper</w:t>
             </w:r>
-            <w:proofErr w:type="gramEnd"/>
           </w:p>
         </w:tc>
         <w:tc>
@@ -11433,15 +11120,7 @@
             </w:r>
             <w:proofErr w:type="spellEnd"/>
             <w:r>
-              <w:t xml:space="preserve"> ou String =</w:t>
-            </w:r>
-            <w:proofErr w:type="gramStart"/>
-            <w:r>
-              <w:t>&gt;  le</w:t>
-            </w:r>
-            <w:proofErr w:type="gramEnd"/>
-            <w:r>
-              <w:t xml:space="preserve"> nom et prénom du membre volontaire en charge de la demande</w:t>
+              <w:t xml:space="preserve"> ou String =&gt;  le nom et prénom du membre volontaire en charge de la demande</w:t>
             </w:r>
           </w:p>
         </w:tc>
@@ -11486,24 +11165,33 @@
           </w:p>
         </w:tc>
       </w:tr>
+      <w:tr>
+        <w:tc>
+          <w:tcPr>
+            <w:tcW w:w="4673" w:type="dxa"/>
+          </w:tcPr>
+          <w:p>
+            <w:proofErr w:type="spellStart"/>
+            <w:r>
+              <w:t>Created_at</w:t>
+            </w:r>
+            <w:proofErr w:type="spellEnd"/>
+          </w:p>
+        </w:tc>
+        <w:tc>
+          <w:tcPr>
+            <w:tcW w:w="4394" w:type="dxa"/>
+          </w:tcPr>
+          <w:p>
+            <w:proofErr w:type="spellStart"/>
+            <w:r>
+              <w:t>DateTime</w:t>
+            </w:r>
+            <w:proofErr w:type="spellEnd"/>
+          </w:p>
+        </w:tc>
+      </w:tr>
     </w:tbl>
-    <w:p/>
-    <w:p/>
-    <w:p/>
-    <w:p/>
-    <w:p/>
-    <w:p/>
-    <w:p/>
-    <w:p/>
-    <w:p/>
-    <w:p/>
-    <w:p/>
-    <w:p/>
-    <w:p/>
-    <w:p/>
-    <w:p/>
-    <w:p/>
-    <w:p/>
     <w:p/>
     <w:p/>
     <w:p/>
@@ -11549,7 +11237,6 @@
         <w:t>/</w:t>
       </w:r>
       <w:proofErr w:type="spellStart"/>
-      <w:proofErr w:type="gramStart"/>
       <w:r>
         <w:rPr>
           <w:highlight w:val="cyan"/>
@@ -11561,14 +11248,7 @@
         <w:rPr>
           <w:highlight w:val="cyan"/>
         </w:rPr>
-        <w:t>:</w:t>
-      </w:r>
-      <w:proofErr w:type="gramEnd"/>
-      <w:r>
-        <w:rPr>
-          <w:highlight w:val="cyan"/>
-        </w:rPr>
-        <w:t xml:space="preserve"> Récupérer tous les catégories de demandes d’aide</w:t>
+        <w:t>: Récupérer tous les catégories de demandes d’aide</w:t>
       </w:r>
       <w:bookmarkEnd w:id="22"/>
     </w:p>
@@ -11794,12 +11474,10 @@
           </w:tcPr>
           <w:p>
             <w:proofErr w:type="spellStart"/>
-            <w:proofErr w:type="gramStart"/>
             <w:r>
               <w:t>title</w:t>
             </w:r>
             <w:proofErr w:type="spellEnd"/>
-            <w:proofErr w:type="gramEnd"/>
           </w:p>
         </w:tc>
         <w:tc>
@@ -12007,12 +11685,10 @@
           </w:tcPr>
           <w:p>
             <w:proofErr w:type="spellStart"/>
-            <w:proofErr w:type="gramStart"/>
             <w:r>
               <w:t>category</w:t>
             </w:r>
             <w:proofErr w:type="spellEnd"/>
-            <w:proofErr w:type="gramEnd"/>
           </w:p>
         </w:tc>
         <w:tc>
@@ -12181,97 +11857,87 @@
         <w:rPr>
           <w:highlight w:val="yellow"/>
         </w:rPr>
-        <w:t>_</w:t>
-      </w:r>
-      <w:proofErr w:type="gramStart"/>
+        <w:t>_id</w:t>
+      </w:r>
+      <w:proofErr w:type="spellEnd"/>
       <w:r>
         <w:rPr>
           <w:highlight w:val="yellow"/>
         </w:rPr>
-        <w:t>id</w:t>
+        <w:t>}/</w:t>
+      </w:r>
+      <w:proofErr w:type="spellStart"/>
+      <w:r>
+        <w:rPr>
+          <w:highlight w:val="yellow"/>
+        </w:rPr>
+        <w:t>treatment</w:t>
       </w:r>
       <w:proofErr w:type="spellEnd"/>
       <w:r>
         <w:rPr>
           <w:highlight w:val="yellow"/>
         </w:rPr>
-        <w:t>}/</w:t>
+        <w:t xml:space="preserve"> : Modifier un traitement </w:t>
+      </w:r>
+      <w:r>
+        <w:rPr>
+          <w:highlight w:val="yellow"/>
+        </w:rPr>
+        <w:t>(accepter/refuser/mettre en favori)</w:t>
+      </w:r>
+      <w:r>
+        <w:rPr>
+          <w:highlight w:val="yellow"/>
+        </w:rPr>
+        <w:t xml:space="preserve"> </w:t>
+      </w:r>
+      <w:r>
+        <w:rPr>
+          <w:highlight w:val="yellow"/>
+        </w:rPr>
+        <w:t>sur une demand</w:t>
+      </w:r>
+      <w:r>
+        <w:rPr>
+          <w:highlight w:val="yellow"/>
+        </w:rPr>
+        <w:t>e</w:t>
+      </w:r>
+      <w:bookmarkEnd w:id="24"/>
+    </w:p>
+    <w:p>
+      <w:pPr>
+        <w:pStyle w:val="Titre3"/>
+        <w:numPr>
+          <w:ilvl w:val="0"/>
+          <w:numId w:val="3"/>
+        </w:numPr>
+      </w:pPr>
+      <w:r>
+        <w:t>Description :</w:t>
+      </w:r>
+    </w:p>
+    <w:p>
+      <w:r>
+        <w:t>Cette route permet à un membre volontaire de traiter une demande d’aide</w:t>
+      </w:r>
+      <w:r>
+        <w:t xml:space="preserve"> dont le </w:t>
       </w:r>
       <w:proofErr w:type="spellStart"/>
-      <w:proofErr w:type="gramEnd"/>
-      <w:r>
-        <w:rPr>
-          <w:highlight w:val="yellow"/>
-        </w:rPr>
-        <w:t>treatment</w:t>
+      <w:r>
+        <w:t>status</w:t>
       </w:r>
       <w:proofErr w:type="spellEnd"/>
       <w:r>
-        <w:rPr>
-          <w:highlight w:val="yellow"/>
-        </w:rPr>
-        <w:t xml:space="preserve"> : Modifier un traitement </w:t>
-      </w:r>
-      <w:r>
-        <w:rPr>
-          <w:highlight w:val="yellow"/>
-        </w:rPr>
-        <w:t>(accepter/refuser/mettre en favori)</w:t>
-      </w:r>
-      <w:r>
-        <w:rPr>
-          <w:highlight w:val="yellow"/>
-        </w:rPr>
-        <w:t xml:space="preserve"> </w:t>
-      </w:r>
-      <w:r>
-        <w:rPr>
-          <w:highlight w:val="yellow"/>
-        </w:rPr>
-        <w:t>sur une demand</w:t>
-      </w:r>
-      <w:r>
-        <w:rPr>
-          <w:highlight w:val="yellow"/>
-        </w:rPr>
-        <w:t>e</w:t>
-      </w:r>
-      <w:bookmarkEnd w:id="24"/>
-    </w:p>
-    <w:p>
-      <w:pPr>
-        <w:pStyle w:val="Titre3"/>
-        <w:numPr>
-          <w:ilvl w:val="0"/>
-          <w:numId w:val="3"/>
-        </w:numPr>
-      </w:pPr>
-      <w:r>
-        <w:t>Description :</w:t>
-      </w:r>
-    </w:p>
-    <w:p>
-      <w:r>
-        <w:t>Cette route permet à un membre volontaire de traiter une demande d’aide</w:t>
-      </w:r>
-      <w:r>
-        <w:t xml:space="preserve"> dont le </w:t>
+        <w:t xml:space="preserve"> est </w:t>
       </w:r>
       <w:proofErr w:type="spellStart"/>
       <w:r>
-        <w:t>status</w:t>
+        <w:t>crée</w:t>
       </w:r>
       <w:proofErr w:type="spellEnd"/>
-      <w:r>
-        <w:t xml:space="preserve"> est </w:t>
-      </w:r>
-      <w:proofErr w:type="spellStart"/>
-      <w:proofErr w:type="gramStart"/>
-      <w:r>
-        <w:t>crée</w:t>
-      </w:r>
-      <w:proofErr w:type="spellEnd"/>
-      <w:proofErr w:type="gramEnd"/>
       <w:r>
         <w:t>. Il peut avec cette route soit l’accepter, soit la mettre en favori.</w:t>
       </w:r>
@@ -12354,11 +12020,9 @@
             <w:tcW w:w="3020" w:type="dxa"/>
           </w:tcPr>
           <w:p>
-            <w:proofErr w:type="gramStart"/>
             <w:r>
               <w:t>type</w:t>
             </w:r>
-            <w:proofErr w:type="gramEnd"/>
           </w:p>
         </w:tc>
         <w:tc>
@@ -12493,162 +12157,126 @@
         <w:rPr>
           <w:highlight w:val="yellow"/>
         </w:rPr>
-        <w:t>_</w:t>
-      </w:r>
-      <w:proofErr w:type="gramStart"/>
+        <w:t>_id</w:t>
+      </w:r>
+      <w:proofErr w:type="spellEnd"/>
       <w:r>
         <w:rPr>
           <w:highlight w:val="yellow"/>
         </w:rPr>
-        <w:t>id</w:t>
+        <w:t>}/</w:t>
+      </w:r>
+      <w:proofErr w:type="spellStart"/>
+      <w:r>
+        <w:rPr>
+          <w:highlight w:val="yellow"/>
+        </w:rPr>
+        <w:t>accept</w:t>
       </w:r>
       <w:proofErr w:type="spellEnd"/>
       <w:r>
         <w:rPr>
           <w:highlight w:val="yellow"/>
         </w:rPr>
-        <w:t>}/</w:t>
+        <w:t xml:space="preserve"> : Accepter ou Refuser </w:t>
+      </w:r>
+      <w:r>
+        <w:rPr>
+          <w:highlight w:val="yellow"/>
+        </w:rPr>
+        <w:t>le traitement d’une demande par un membre volontair</w:t>
+      </w:r>
+      <w:r>
+        <w:rPr>
+          <w:highlight w:val="yellow"/>
+        </w:rPr>
+        <w:t>e</w:t>
+      </w:r>
+      <w:bookmarkEnd w:id="25"/>
+    </w:p>
+    <w:p>
+      <w:pPr>
+        <w:pStyle w:val="Titre3"/>
+        <w:numPr>
+          <w:ilvl w:val="0"/>
+          <w:numId w:val="3"/>
+        </w:numPr>
+      </w:pPr>
+      <w:r>
+        <w:t>Description :</w:t>
+      </w:r>
+    </w:p>
+    <w:p>
+      <w:r>
+        <w:t xml:space="preserve">Cette route permet à un </w:t>
       </w:r>
       <w:proofErr w:type="spellStart"/>
-      <w:proofErr w:type="gramEnd"/>
-      <w:r>
-        <w:rPr>
-          <w:highlight w:val="yellow"/>
-        </w:rPr>
-        <w:t>accept</w:t>
+      <w:r>
+        <w:t>membremr</w:t>
       </w:r>
       <w:proofErr w:type="spellEnd"/>
       <w:r>
-        <w:rPr>
-          <w:highlight w:val="yellow"/>
-        </w:rPr>
-        <w:t>/{</w:t>
+        <w:t xml:space="preserve"> d’accepter ou de refuser le traitement de sa demande d’aide par un </w:t>
       </w:r>
       <w:proofErr w:type="spellStart"/>
       <w:r>
-        <w:rPr>
-          <w:highlight w:val="yellow"/>
-        </w:rPr>
-        <w:t>owner</w:t>
-      </w:r>
-      <w:r>
-        <w:rPr>
-          <w:highlight w:val="yellow"/>
-        </w:rPr>
+        <w:t>membrevolontaire</w:t>
+      </w:r>
+      <w:proofErr w:type="spellEnd"/>
+      <w:r>
+        <w:t xml:space="preserve">.  Une fois la demande acceptée, le </w:t>
+      </w:r>
+      <w:proofErr w:type="spellStart"/>
+      <w:r>
+        <w:t>M</w:t>
+      </w:r>
+      <w:r>
+        <w:t>embre</w:t>
+      </w:r>
+      <w:r>
+        <w:t>M</w:t>
+      </w:r>
+      <w:r>
+        <w:t>r</w:t>
+      </w:r>
+      <w:proofErr w:type="spellEnd"/>
+      <w:r>
+        <w:t xml:space="preserve"> ne pourra plus accepter pour un autre membre volontaire.</w:t>
+      </w:r>
+    </w:p>
+    <w:p>
+      <w:r>
+        <w:t>Si la demande d’aide est acceptée, le statut dans cette demande change à ‘Acceptée’ et on met à jour le membre volontaire.</w:t>
+      </w:r>
+      <w:r>
+        <w:t xml:space="preserve"> Ainsi si cette même demande avait été acceptée par d’autres membres volontaires, ce sera refusé pour ces autres membres volontaires.</w:t>
+      </w:r>
+    </w:p>
+    <w:p>
+      <w:r>
+        <w:t>Si la demande d’aide est refusée, un message préconfiguré est envoyé au Membre Volontaire.</w:t>
+      </w:r>
+    </w:p>
+    <w:p>
+      <w:r>
+        <w:t xml:space="preserve">Le paramètre </w:t>
+      </w:r>
+      <w:proofErr w:type="spellStart"/>
+      <w:r>
+        <w:t>helper</w:t>
+      </w:r>
+      <w:r>
         <w:t>_id</w:t>
       </w:r>
       <w:proofErr w:type="spellEnd"/>
       <w:r>
-        <w:rPr>
-          <w:highlight w:val="yellow"/>
-        </w:rPr>
-        <w:t>}</w:t>
-      </w:r>
-      <w:r>
-        <w:rPr>
-          <w:highlight w:val="yellow"/>
-        </w:rPr>
-        <w:t xml:space="preserve"> : Accepter ou Refuser </w:t>
-      </w:r>
-      <w:r>
-        <w:rPr>
-          <w:highlight w:val="yellow"/>
-        </w:rPr>
-        <w:t>le traitement d’une demande par un membre volontair</w:t>
-      </w:r>
-      <w:r>
-        <w:rPr>
-          <w:highlight w:val="yellow"/>
-        </w:rPr>
-        <w:t>e</w:t>
-      </w:r>
-      <w:bookmarkEnd w:id="25"/>
-    </w:p>
-    <w:p>
-      <w:pPr>
-        <w:pStyle w:val="Titre3"/>
-        <w:numPr>
-          <w:ilvl w:val="0"/>
-          <w:numId w:val="3"/>
-        </w:numPr>
-      </w:pPr>
-      <w:r>
-        <w:t>Description :</w:t>
-      </w:r>
-    </w:p>
-    <w:p>
-      <w:r>
-        <w:t xml:space="preserve">Cette route permet à un </w:t>
-      </w:r>
-      <w:proofErr w:type="spellStart"/>
-      <w:r>
-        <w:t>membremr</w:t>
-      </w:r>
-      <w:proofErr w:type="spellEnd"/>
-      <w:r>
-        <w:t xml:space="preserve"> d’accepter ou de refuser le traitement de sa demande d’aide par un </w:t>
-      </w:r>
-      <w:proofErr w:type="spellStart"/>
-      <w:r>
-        <w:t>membrevolontaire</w:t>
-      </w:r>
-      <w:proofErr w:type="spellEnd"/>
-      <w:r>
-        <w:t xml:space="preserve">.  Une fois la demande acceptée, le </w:t>
-      </w:r>
-      <w:proofErr w:type="spellStart"/>
-      <w:r>
-        <w:t>M</w:t>
-      </w:r>
-      <w:r>
-        <w:t>embre</w:t>
-      </w:r>
-      <w:r>
-        <w:t>M</w:t>
-      </w:r>
-      <w:r>
-        <w:t>r</w:t>
-      </w:r>
-      <w:proofErr w:type="spellEnd"/>
-      <w:r>
-        <w:t xml:space="preserve"> ne pourra plus accepter pour un autre membre volontaire.</w:t>
-      </w:r>
-    </w:p>
-    <w:p>
-      <w:r>
-        <w:t>Si la demande d’aide est acceptée, le statut dans cette demande change à ‘Acceptée’ et on met à jour le membre volontaire.</w:t>
-      </w:r>
-      <w:r>
-        <w:t xml:space="preserve"> Ainsi si cette même demande avait été acceptée par d’autres membres volontaires, ce </w:t>
-      </w:r>
-      <w:proofErr w:type="gramStart"/>
-      <w:r>
-        <w:t>sera</w:t>
-      </w:r>
-      <w:proofErr w:type="gramEnd"/>
-      <w:r>
-        <w:t xml:space="preserve"> refusé pour ces autres membres volontaires.</w:t>
-      </w:r>
-    </w:p>
-    <w:p>
-      <w:r>
-        <w:t>Si la demande d’aide est refusée, un message préconfiguré est envoyé au Membre Volontaire.</w:t>
-      </w:r>
-    </w:p>
-    <w:p>
-      <w:r>
-        <w:t xml:space="preserve">Le paramètre </w:t>
-      </w:r>
-      <w:proofErr w:type="spellStart"/>
-      <w:r>
-        <w:t>owner</w:t>
-      </w:r>
-      <w:r>
-        <w:t>_id</w:t>
-      </w:r>
-      <w:proofErr w:type="spellEnd"/>
-      <w:r>
-        <w:t xml:space="preserve"> passé dans l’adresse URL devra obligatoirement être un utilisateur de type ‘</w:t>
+        <w:t xml:space="preserve"> passé dans </w:t>
+      </w:r>
+      <w:r>
+        <w:t>le corps JSON</w:t>
+      </w:r>
+      <w:r>
+        <w:t xml:space="preserve"> devra obligatoirement être un utilisateur de type ‘</w:t>
       </w:r>
       <w:proofErr w:type="spellStart"/>
       <w:r>
@@ -12733,7 +12361,43 @@
           </w:tcPr>
           <w:p>
             <w:proofErr w:type="spellStart"/>
-            <w:proofErr w:type="gramStart"/>
+            <w:r>
+              <w:t>helper</w:t>
+            </w:r>
+            <w:r>
+              <w:t>_id</w:t>
+            </w:r>
+            <w:proofErr w:type="spellEnd"/>
+          </w:p>
+        </w:tc>
+        <w:tc>
+          <w:tcPr>
+            <w:tcW w:w="3021" w:type="dxa"/>
+          </w:tcPr>
+          <w:p>
+            <w:r>
+              <w:t>Integer</w:t>
+            </w:r>
+          </w:p>
+        </w:tc>
+        <w:tc>
+          <w:tcPr>
+            <w:tcW w:w="3021" w:type="dxa"/>
+          </w:tcPr>
+          <w:p>
+            <w:r>
+              <w:t>Requis</w:t>
+            </w:r>
+          </w:p>
+        </w:tc>
+      </w:tr>
+      <w:tr>
+        <w:tc>
+          <w:tcPr>
+            <w:tcW w:w="3020" w:type="dxa"/>
+          </w:tcPr>
+          <w:p>
+            <w:proofErr w:type="spellStart"/>
             <w:r>
               <w:t>accept</w:t>
             </w:r>
@@ -12741,7 +12405,6 @@
               <w:t>ed</w:t>
             </w:r>
             <w:proofErr w:type="spellEnd"/>
-            <w:proofErr w:type="gramEnd"/>
           </w:p>
         </w:tc>
         <w:tc>
@@ -12838,59 +12501,45 @@
         <w:rPr>
           <w:highlight w:val="yellow"/>
         </w:rPr>
-        <w:t>helprequest_</w:t>
-      </w:r>
-      <w:proofErr w:type="gramStart"/>
+        <w:t>helprequest_id</w:t>
+      </w:r>
+      <w:proofErr w:type="spellEnd"/>
       <w:r>
         <w:rPr>
           <w:highlight w:val="yellow"/>
         </w:rPr>
-        <w:t>id</w:t>
+        <w:t xml:space="preserve">}/finish : </w:t>
+      </w:r>
+      <w:r>
+        <w:rPr>
+          <w:highlight w:val="yellow"/>
+        </w:rPr>
+        <w:t>Déclarer une demande d’aide comme terminée</w:t>
+      </w:r>
+      <w:bookmarkEnd w:id="26"/>
+    </w:p>
+    <w:p>
+      <w:pPr>
+        <w:pStyle w:val="Titre3"/>
+        <w:numPr>
+          <w:ilvl w:val="0"/>
+          <w:numId w:val="3"/>
+        </w:numPr>
+      </w:pPr>
+      <w:r>
+        <w:t>Description :</w:t>
+      </w:r>
+    </w:p>
+    <w:p>
+      <w:r>
+        <w:t xml:space="preserve">Cette route permet à un </w:t>
+      </w:r>
+      <w:proofErr w:type="spellStart"/>
+      <w:r>
+        <w:t>membremr</w:t>
       </w:r>
       <w:proofErr w:type="spellEnd"/>
       <w:r>
-        <w:rPr>
-          <w:highlight w:val="yellow"/>
-        </w:rPr>
-        <w:t>}/</w:t>
-      </w:r>
-      <w:proofErr w:type="gramEnd"/>
-      <w:r>
-        <w:rPr>
-          <w:highlight w:val="yellow"/>
-        </w:rPr>
-        <w:t xml:space="preserve">finish : </w:t>
-      </w:r>
-      <w:r>
-        <w:rPr>
-          <w:highlight w:val="yellow"/>
-        </w:rPr>
-        <w:t>Déclarer une demande d’aide comme terminée</w:t>
-      </w:r>
-      <w:bookmarkEnd w:id="26"/>
-    </w:p>
-    <w:p>
-      <w:pPr>
-        <w:pStyle w:val="Titre3"/>
-        <w:numPr>
-          <w:ilvl w:val="0"/>
-          <w:numId w:val="3"/>
-        </w:numPr>
-      </w:pPr>
-      <w:r>
-        <w:t>Description :</w:t>
-      </w:r>
-    </w:p>
-    <w:p>
-      <w:r>
-        <w:t xml:space="preserve">Cette route permet à un </w:t>
-      </w:r>
-      <w:proofErr w:type="spellStart"/>
-      <w:r>
-        <w:t>membremr</w:t>
-      </w:r>
-      <w:proofErr w:type="spellEnd"/>
-      <w:r>
         <w:t xml:space="preserve"> </w:t>
       </w:r>
       <w:r>
@@ -12905,15 +12554,7 @@
         <w:t xml:space="preserve">(sinon erreur 400) </w:t>
       </w:r>
       <w:r>
-        <w:t xml:space="preserve">et qui lui est associé (c’est lui qui l’a </w:t>
-      </w:r>
-      <w:proofErr w:type="gramStart"/>
-      <w:r>
-        <w:t>créer</w:t>
-      </w:r>
-      <w:proofErr w:type="gramEnd"/>
-      <w:r>
-        <w:t>), sinon Erreur 40</w:t>
+        <w:t>et qui lui est associé (c’est lui qui l’a créer), sinon Erreur 40</w:t>
       </w:r>
       <w:r>
         <w:t>3</w:t>
@@ -13115,24 +12756,16 @@
         <w:t>helprequest_id</w:t>
       </w:r>
       <w:proofErr w:type="spellEnd"/>
-      <w:proofErr w:type="gramStart"/>
       <w:r>
         <w:rPr>
           <w:highlight w:val="red"/>
         </w:rPr>
-        <w:t>}:</w:t>
-      </w:r>
-      <w:proofErr w:type="gramEnd"/>
+        <w:t xml:space="preserve">}: </w:t>
+      </w:r>
       <w:r>
         <w:rPr>
           <w:highlight w:val="red"/>
         </w:rPr>
-        <w:t xml:space="preserve"> </w:t>
-      </w:r>
-      <w:r>
-        <w:rPr>
-          <w:highlight w:val="red"/>
-        </w:rPr>
         <w:t>Supprimer une demande d’aide</w:t>
       </w:r>
       <w:bookmarkEnd w:id="27"/>
@@ -13170,12 +12803,10 @@
         <w:t xml:space="preserve"> dont le statut est </w:t>
       </w:r>
       <w:proofErr w:type="spellStart"/>
-      <w:proofErr w:type="gramStart"/>
       <w:r>
         <w:t>crée</w:t>
       </w:r>
       <w:proofErr w:type="spellEnd"/>
-      <w:proofErr w:type="gramEnd"/>
       <w:r>
         <w:t>. Si le statut est différent, la suppression est impossible, erreur 40</w:t>
       </w:r>
@@ -13350,28 +12981,14 @@
         <w:rPr>
           <w:highlight w:val="cyan"/>
         </w:rPr>
-        <w:t>user_</w:t>
-      </w:r>
-      <w:proofErr w:type="gramStart"/>
+        <w:t>user_id</w:t>
+      </w:r>
+      <w:proofErr w:type="spellEnd"/>
       <w:r>
         <w:rPr>
           <w:highlight w:val="cyan"/>
         </w:rPr>
-        <w:t>id</w:t>
-      </w:r>
-      <w:proofErr w:type="spellEnd"/>
-      <w:r>
-        <w:rPr>
-          <w:highlight w:val="cyan"/>
-        </w:rPr>
-        <w:t>}/</w:t>
-      </w:r>
-      <w:proofErr w:type="gramEnd"/>
-      <w:r>
-        <w:rPr>
-          <w:highlight w:val="cyan"/>
-        </w:rPr>
-        <w:t>m</w:t>
+        <w:t>}/m</w:t>
       </w:r>
       <w:r>
         <w:rPr>
@@ -13563,14 +13180,12 @@
             <w:tcW w:w="4673" w:type="dxa"/>
           </w:tcPr>
           <w:p>
-            <w:proofErr w:type="gramStart"/>
             <w:r>
               <w:t>i</w:t>
             </w:r>
             <w:r>
               <w:t>d</w:t>
             </w:r>
-            <w:proofErr w:type="gramEnd"/>
           </w:p>
         </w:tc>
         <w:tc>
@@ -13596,11 +13211,9 @@
           </w:tcPr>
           <w:p>
             <w:proofErr w:type="spellStart"/>
-            <w:proofErr w:type="gramStart"/>
             <w:r>
               <w:t>sender</w:t>
             </w:r>
-            <w:proofErr w:type="gramEnd"/>
             <w:r>
               <w:t>_name</w:t>
             </w:r>
@@ -13696,11 +13309,9 @@
             <w:tcW w:w="4673" w:type="dxa"/>
           </w:tcPr>
           <w:p>
-            <w:proofErr w:type="gramStart"/>
             <w:r>
               <w:t>content</w:t>
             </w:r>
-            <w:proofErr w:type="gramEnd"/>
           </w:p>
         </w:tc>
         <w:tc>
@@ -13979,11 +13590,9 @@
             <w:tcW w:w="3402" w:type="dxa"/>
           </w:tcPr>
           <w:p>
-            <w:proofErr w:type="gramStart"/>
             <w:r>
               <w:t>id</w:t>
             </w:r>
-            <w:proofErr w:type="gramEnd"/>
           </w:p>
         </w:tc>
         <w:tc>
@@ -14009,11 +13618,9 @@
           </w:tcPr>
           <w:p>
             <w:proofErr w:type="spellStart"/>
-            <w:proofErr w:type="gramStart"/>
             <w:r>
               <w:t>sender</w:t>
             </w:r>
-            <w:proofErr w:type="gramEnd"/>
             <w:r>
               <w:t>_name</w:t>
             </w:r>
@@ -14109,11 +13716,9 @@
             <w:tcW w:w="3402" w:type="dxa"/>
           </w:tcPr>
           <w:p>
-            <w:proofErr w:type="gramStart"/>
             <w:r>
               <w:t>content</w:t>
             </w:r>
-            <w:proofErr w:type="gramEnd"/>
           </w:p>
         </w:tc>
         <w:tc>
@@ -14193,23 +13798,15 @@
         <w:rPr>
           <w:highlight w:val="green"/>
         </w:rPr>
-        <w:t>_</w:t>
-      </w:r>
-      <w:proofErr w:type="gramStart"/>
+        <w:t>_id</w:t>
+      </w:r>
+      <w:proofErr w:type="spellEnd"/>
       <w:r>
         <w:rPr>
           <w:highlight w:val="green"/>
         </w:rPr>
-        <w:t>id</w:t>
-      </w:r>
-      <w:proofErr w:type="spellEnd"/>
-      <w:r>
-        <w:rPr>
-          <w:highlight w:val="green"/>
-        </w:rPr>
         <w:t>}/</w:t>
       </w:r>
-      <w:proofErr w:type="gramEnd"/>
       <w:r>
         <w:rPr>
           <w:highlight w:val="green"/>
@@ -14339,11 +13936,9 @@
             <w:tcW w:w="3020" w:type="dxa"/>
           </w:tcPr>
           <w:p>
-            <w:proofErr w:type="gramStart"/>
             <w:r>
               <w:t>content</w:t>
             </w:r>
-            <w:proofErr w:type="gramEnd"/>
           </w:p>
         </w:tc>
         <w:tc>
@@ -14635,11 +14230,9 @@
           </w:tcPr>
           <w:p>
             <w:proofErr w:type="spellStart"/>
-            <w:proofErr w:type="gramStart"/>
             <w:r>
               <w:t>end</w:t>
             </w:r>
-            <w:proofErr w:type="gramEnd"/>
             <w:r>
               <w:t>_</w:t>
             </w:r>
@@ -15763,15 +15356,7 @@
               <w:t>Integer</w:t>
             </w:r>
             <w:r>
-              <w:t xml:space="preserve"> (</w:t>
-            </w:r>
-            <w:proofErr w:type="gramStart"/>
-            <w:r>
-              <w:t>entre  0</w:t>
-            </w:r>
-            <w:proofErr w:type="gramEnd"/>
-            <w:r>
-              <w:t xml:space="preserve"> et 10)</w:t>
+              <w:t xml:space="preserve"> (entre  0 et 10)</w:t>
             </w:r>
           </w:p>
         </w:tc>
@@ -15859,28 +15444,14 @@
         <w:rPr>
           <w:highlight w:val="green"/>
         </w:rPr>
-        <w:t>comment_</w:t>
-      </w:r>
-      <w:proofErr w:type="gramStart"/>
+        <w:t>comment_id</w:t>
+      </w:r>
+      <w:proofErr w:type="spellEnd"/>
       <w:r>
         <w:rPr>
           <w:highlight w:val="green"/>
         </w:rPr>
-        <w:t>id</w:t>
-      </w:r>
-      <w:proofErr w:type="spellEnd"/>
-      <w:r>
-        <w:rPr>
-          <w:highlight w:val="green"/>
-        </w:rPr>
-        <w:t>}/</w:t>
-      </w:r>
-      <w:proofErr w:type="gramEnd"/>
-      <w:r>
-        <w:rPr>
-          <w:highlight w:val="green"/>
-        </w:rPr>
-        <w:t>report : Signaler un commentaire</w:t>
+        <w:t>}/report : Signaler un commentaire</w:t>
       </w:r>
       <w:bookmarkEnd w:id="37"/>
     </w:p>

</xml_diff>

<commit_message>
Ajouter/Modifier/Supprimer une catégorie de demande d'aides
Fonctionnalités :
- Ajouter une catégorie de demande d'aides → Admin
- Supprimer une catégorie de demande d'aides → Admin
- Modifier une catégorie de demandes d'aides → Admin

Modifications de structure de la base de données :
- Identifiant 'id' en autoincrément de la table 'help_request_category'

Autres :
- Légère correction : Validation effective de données pour la récupération des demandes d'aides d'un membre mr
</commit_message>
<xml_diff>
--- a/docs/Routes API amr.docx
+++ b/docs/Routes API amr.docx
@@ -124,7 +124,7 @@
           <w:r>
             <w:fldChar w:fldCharType="separate"/>
           </w:r>
-          <w:hyperlink w:anchor="_Toc134400000" w:history="1">
+          <w:hyperlink w:anchor="_Toc134557986" w:history="1">
             <w:r>
               <w:rPr>
                 <w:rStyle w:val="Lienhypertexte"/>
@@ -151,7 +151,7 @@
                 <w:noProof/>
                 <w:webHidden/>
               </w:rPr>
-              <w:instrText xml:space="preserve"> PAGEREF _Toc134400000 \h </w:instrText>
+              <w:instrText xml:space="preserve"> PAGEREF _Toc134557986 \h </w:instrText>
             </w:r>
             <w:r>
               <w:rPr>
@@ -194,7 +194,7 @@
               <w:lang w:eastAsia="fr-FR"/>
             </w:rPr>
           </w:pPr>
-          <w:hyperlink w:anchor="_Toc134400001" w:history="1">
+          <w:hyperlink w:anchor="_Toc134557987" w:history="1">
             <w:r>
               <w:rPr>
                 <w:rStyle w:val="Lienhypertexte"/>
@@ -221,7 +221,7 @@
                 <w:noProof/>
                 <w:webHidden/>
               </w:rPr>
-              <w:instrText xml:space="preserve"> PAGEREF _Toc134400001 \h </w:instrText>
+              <w:instrText xml:space="preserve"> PAGEREF _Toc134557987 \h </w:instrText>
             </w:r>
             <w:r>
               <w:rPr>
@@ -264,7 +264,7 @@
               <w:lang w:eastAsia="fr-FR"/>
             </w:rPr>
           </w:pPr>
-          <w:hyperlink w:anchor="_Toc134400002" w:history="1">
+          <w:hyperlink w:anchor="_Toc134557988" w:history="1">
             <w:r>
               <w:rPr>
                 <w:rStyle w:val="Lienhypertexte"/>
@@ -291,7 +291,7 @@
                 <w:noProof/>
                 <w:webHidden/>
               </w:rPr>
-              <w:instrText xml:space="preserve"> PAGEREF _Toc134400002 \h </w:instrText>
+              <w:instrText xml:space="preserve"> PAGEREF _Toc134557988 \h </w:instrText>
             </w:r>
             <w:r>
               <w:rPr>
@@ -334,7 +334,7 @@
               <w:lang w:eastAsia="fr-FR"/>
             </w:rPr>
           </w:pPr>
-          <w:hyperlink w:anchor="_Toc134400003" w:history="1">
+          <w:hyperlink w:anchor="_Toc134557989" w:history="1">
             <w:r>
               <w:rPr>
                 <w:rStyle w:val="Lienhypertexte"/>
@@ -362,7 +362,7 @@
                 <w:noProof/>
                 <w:webHidden/>
               </w:rPr>
-              <w:instrText xml:space="preserve"> PAGEREF _Toc134400003 \h </w:instrText>
+              <w:instrText xml:space="preserve"> PAGEREF _Toc134557989 \h </w:instrText>
             </w:r>
             <w:r>
               <w:rPr>
@@ -405,7 +405,7 @@
               <w:lang w:eastAsia="fr-FR"/>
             </w:rPr>
           </w:pPr>
-          <w:hyperlink w:anchor="_Toc134400004" w:history="1">
+          <w:hyperlink w:anchor="_Toc134557990" w:history="1">
             <w:r>
               <w:rPr>
                 <w:rStyle w:val="Lienhypertexte"/>
@@ -433,7 +433,7 @@
                 <w:noProof/>
                 <w:webHidden/>
               </w:rPr>
-              <w:instrText xml:space="preserve"> PAGEREF _Toc134400004 \h </w:instrText>
+              <w:instrText xml:space="preserve"> PAGEREF _Toc134557990 \h </w:instrText>
             </w:r>
             <w:r>
               <w:rPr>
@@ -476,7 +476,7 @@
               <w:lang w:eastAsia="fr-FR"/>
             </w:rPr>
           </w:pPr>
-          <w:hyperlink w:anchor="_Toc134400005" w:history="1">
+          <w:hyperlink w:anchor="_Toc134557991" w:history="1">
             <w:r>
               <w:rPr>
                 <w:rStyle w:val="Lienhypertexte"/>
@@ -503,7 +503,7 @@
                 <w:noProof/>
                 <w:webHidden/>
               </w:rPr>
-              <w:instrText xml:space="preserve"> PAGEREF _Toc134400005 \h </w:instrText>
+              <w:instrText xml:space="preserve"> PAGEREF _Toc134557991 \h </w:instrText>
             </w:r>
             <w:r>
               <w:rPr>
@@ -546,7 +546,7 @@
               <w:lang w:eastAsia="fr-FR"/>
             </w:rPr>
           </w:pPr>
-          <w:hyperlink w:anchor="_Toc134400006" w:history="1">
+          <w:hyperlink w:anchor="_Toc134557992" w:history="1">
             <w:r>
               <w:rPr>
                 <w:rStyle w:val="Lienhypertexte"/>
@@ -574,7 +574,7 @@
                 <w:noProof/>
                 <w:webHidden/>
               </w:rPr>
-              <w:instrText xml:space="preserve"> PAGEREF _Toc134400006 \h </w:instrText>
+              <w:instrText xml:space="preserve"> PAGEREF _Toc134557992 \h </w:instrText>
             </w:r>
             <w:r>
               <w:rPr>
@@ -617,7 +617,7 @@
               <w:lang w:eastAsia="fr-FR"/>
             </w:rPr>
           </w:pPr>
-          <w:hyperlink w:anchor="_Toc134400007" w:history="1">
+          <w:hyperlink w:anchor="_Toc134557993" w:history="1">
             <w:r>
               <w:rPr>
                 <w:rStyle w:val="Lienhypertexte"/>
@@ -645,7 +645,7 @@
                 <w:noProof/>
                 <w:webHidden/>
               </w:rPr>
-              <w:instrText xml:space="preserve"> PAGEREF _Toc134400007 \h </w:instrText>
+              <w:instrText xml:space="preserve"> PAGEREF _Toc134557993 \h </w:instrText>
             </w:r>
             <w:r>
               <w:rPr>
@@ -688,7 +688,7 @@
               <w:lang w:eastAsia="fr-FR"/>
             </w:rPr>
           </w:pPr>
-          <w:hyperlink w:anchor="_Toc134400008" w:history="1">
+          <w:hyperlink w:anchor="_Toc134557994" w:history="1">
             <w:r>
               <w:rPr>
                 <w:rStyle w:val="Lienhypertexte"/>
@@ -716,7 +716,7 @@
                 <w:noProof/>
                 <w:webHidden/>
               </w:rPr>
-              <w:instrText xml:space="preserve"> PAGEREF _Toc134400008 \h </w:instrText>
+              <w:instrText xml:space="preserve"> PAGEREF _Toc134557994 \h </w:instrText>
             </w:r>
             <w:r>
               <w:rPr>
@@ -759,7 +759,7 @@
               <w:lang w:eastAsia="fr-FR"/>
             </w:rPr>
           </w:pPr>
-          <w:hyperlink w:anchor="_Toc134400009" w:history="1">
+          <w:hyperlink w:anchor="_Toc134557995" w:history="1">
             <w:r>
               <w:rPr>
                 <w:rStyle w:val="Lienhypertexte"/>
@@ -787,7 +787,7 @@
                 <w:noProof/>
                 <w:webHidden/>
               </w:rPr>
-              <w:instrText xml:space="preserve"> PAGEREF _Toc134400009 \h </w:instrText>
+              <w:instrText xml:space="preserve"> PAGEREF _Toc134557995 \h </w:instrText>
             </w:r>
             <w:r>
               <w:rPr>
@@ -830,7 +830,7 @@
               <w:lang w:eastAsia="fr-FR"/>
             </w:rPr>
           </w:pPr>
-          <w:hyperlink w:anchor="_Toc134400010" w:history="1">
+          <w:hyperlink w:anchor="_Toc134557996" w:history="1">
             <w:r>
               <w:rPr>
                 <w:rStyle w:val="Lienhypertexte"/>
@@ -858,7 +858,7 @@
                 <w:noProof/>
                 <w:webHidden/>
               </w:rPr>
-              <w:instrText xml:space="preserve"> PAGEREF _Toc134400010 \h </w:instrText>
+              <w:instrText xml:space="preserve"> PAGEREF _Toc134557996 \h </w:instrText>
             </w:r>
             <w:r>
               <w:rPr>
@@ -901,7 +901,7 @@
               <w:lang w:eastAsia="fr-FR"/>
             </w:rPr>
           </w:pPr>
-          <w:hyperlink w:anchor="_Toc134400011" w:history="1">
+          <w:hyperlink w:anchor="_Toc134557997" w:history="1">
             <w:r>
               <w:rPr>
                 <w:rStyle w:val="Lienhypertexte"/>
@@ -929,7 +929,7 @@
                 <w:noProof/>
                 <w:webHidden/>
               </w:rPr>
-              <w:instrText xml:space="preserve"> PAGEREF _Toc134400011 \h </w:instrText>
+              <w:instrText xml:space="preserve"> PAGEREF _Toc134557997 \h </w:instrText>
             </w:r>
             <w:r>
               <w:rPr>
@@ -972,30 +972,14 @@
               <w:lang w:eastAsia="fr-FR"/>
             </w:rPr>
           </w:pPr>
-          <w:hyperlink w:anchor="_Toc134400012" w:history="1">
+          <w:hyperlink w:anchor="_Toc134557998" w:history="1">
             <w:r>
               <w:rPr>
                 <w:rStyle w:val="Lienhypertexte"/>
                 <w:noProof/>
                 <w:highlight w:val="green"/>
               </w:rPr>
-              <w:t>POST /users : Créer un nou</w:t>
-            </w:r>
-            <w:r>
-              <w:rPr>
-                <w:rStyle w:val="Lienhypertexte"/>
-                <w:noProof/>
-                <w:highlight w:val="green"/>
-              </w:rPr>
-              <w:t>v</w:t>
-            </w:r>
-            <w:r>
-              <w:rPr>
-                <w:rStyle w:val="Lienhypertexte"/>
-                <w:noProof/>
-                <w:highlight w:val="green"/>
-              </w:rPr>
-              <w:t>el utilisateur</w:t>
+              <w:t>POST /users : Créer un nouvel utilisateur</w:t>
             </w:r>
             <w:r>
               <w:rPr>
@@ -1016,7 +1000,7 @@
                 <w:noProof/>
                 <w:webHidden/>
               </w:rPr>
-              <w:instrText xml:space="preserve"> PAGEREF _Toc134400012 \h </w:instrText>
+              <w:instrText xml:space="preserve"> PAGEREF _Toc134557998 \h </w:instrText>
             </w:r>
             <w:r>
               <w:rPr>
@@ -1059,7 +1043,7 @@
               <w:lang w:eastAsia="fr-FR"/>
             </w:rPr>
           </w:pPr>
-          <w:hyperlink w:anchor="_Toc134400013" w:history="1">
+          <w:hyperlink w:anchor="_Toc134557999" w:history="1">
             <w:r>
               <w:rPr>
                 <w:rStyle w:val="Lienhypertexte"/>
@@ -1087,7 +1071,7 @@
                 <w:noProof/>
                 <w:webHidden/>
               </w:rPr>
-              <w:instrText xml:space="preserve"> PAGEREF _Toc134400013 \h </w:instrText>
+              <w:instrText xml:space="preserve"> PAGEREF _Toc134557999 \h </w:instrText>
             </w:r>
             <w:r>
               <w:rPr>
@@ -1130,7 +1114,7 @@
               <w:lang w:eastAsia="fr-FR"/>
             </w:rPr>
           </w:pPr>
-          <w:hyperlink w:anchor="_Toc134400014" w:history="1">
+          <w:hyperlink w:anchor="_Toc134558000" w:history="1">
             <w:r>
               <w:rPr>
                 <w:rStyle w:val="Lienhypertexte"/>
@@ -1158,7 +1142,7 @@
                 <w:noProof/>
                 <w:webHidden/>
               </w:rPr>
-              <w:instrText xml:space="preserve"> PAGEREF _Toc134400014 \h </w:instrText>
+              <w:instrText xml:space="preserve"> PAGEREF _Toc134558000 \h </w:instrText>
             </w:r>
             <w:r>
               <w:rPr>
@@ -1201,7 +1185,7 @@
               <w:lang w:eastAsia="fr-FR"/>
             </w:rPr>
           </w:pPr>
-          <w:hyperlink w:anchor="_Toc134400015" w:history="1">
+          <w:hyperlink w:anchor="_Toc134558001" w:history="1">
             <w:r>
               <w:rPr>
                 <w:rStyle w:val="Lienhypertexte"/>
@@ -1229,7 +1213,7 @@
                 <w:noProof/>
                 <w:webHidden/>
               </w:rPr>
-              <w:instrText xml:space="preserve"> PAGEREF _Toc134400015 \h </w:instrText>
+              <w:instrText xml:space="preserve"> PAGEREF _Toc134558001 \h </w:instrText>
             </w:r>
             <w:r>
               <w:rPr>
@@ -1272,7 +1256,7 @@
               <w:lang w:eastAsia="fr-FR"/>
             </w:rPr>
           </w:pPr>
-          <w:hyperlink w:anchor="_Toc134400016" w:history="1">
+          <w:hyperlink w:anchor="_Toc134558002" w:history="1">
             <w:r>
               <w:rPr>
                 <w:rStyle w:val="Lienhypertexte"/>
@@ -1300,7 +1284,7 @@
                 <w:noProof/>
                 <w:webHidden/>
               </w:rPr>
-              <w:instrText xml:space="preserve"> PAGEREF _Toc134400016 \h </w:instrText>
+              <w:instrText xml:space="preserve"> PAGEREF _Toc134558002 \h </w:instrText>
             </w:r>
             <w:r>
               <w:rPr>
@@ -1343,7 +1327,7 @@
               <w:lang w:eastAsia="fr-FR"/>
             </w:rPr>
           </w:pPr>
-          <w:hyperlink w:anchor="_Toc134400017" w:history="1">
+          <w:hyperlink w:anchor="_Toc134558003" w:history="1">
             <w:r>
               <w:rPr>
                 <w:rStyle w:val="Lienhypertexte"/>
@@ -1371,7 +1355,7 @@
                 <w:noProof/>
                 <w:webHidden/>
               </w:rPr>
-              <w:instrText xml:space="preserve"> PAGEREF _Toc134400017 \h </w:instrText>
+              <w:instrText xml:space="preserve"> PAGEREF _Toc134558003 \h </w:instrText>
             </w:r>
             <w:r>
               <w:rPr>
@@ -1414,7 +1398,7 @@
               <w:lang w:eastAsia="fr-FR"/>
             </w:rPr>
           </w:pPr>
-          <w:hyperlink w:anchor="_Toc134400018" w:history="1">
+          <w:hyperlink w:anchor="_Toc134558004" w:history="1">
             <w:r>
               <w:rPr>
                 <w:rStyle w:val="Lienhypertexte"/>
@@ -1442,7 +1426,7 @@
                 <w:noProof/>
                 <w:webHidden/>
               </w:rPr>
-              <w:instrText xml:space="preserve"> PAGEREF _Toc134400018 \h </w:instrText>
+              <w:instrText xml:space="preserve"> PAGEREF _Toc134558004 \h </w:instrText>
             </w:r>
             <w:r>
               <w:rPr>
@@ -1485,7 +1469,7 @@
               <w:lang w:eastAsia="fr-FR"/>
             </w:rPr>
           </w:pPr>
-          <w:hyperlink w:anchor="_Toc134400019" w:history="1">
+          <w:hyperlink w:anchor="_Toc134558005" w:history="1">
             <w:r>
               <w:rPr>
                 <w:rStyle w:val="Lienhypertexte"/>
@@ -1512,7 +1496,7 @@
                 <w:noProof/>
                 <w:webHidden/>
               </w:rPr>
-              <w:instrText xml:space="preserve"> PAGEREF _Toc134400019 \h </w:instrText>
+              <w:instrText xml:space="preserve"> PAGEREF _Toc134558005 \h </w:instrText>
             </w:r>
             <w:r>
               <w:rPr>
@@ -1555,7 +1539,7 @@
               <w:lang w:eastAsia="fr-FR"/>
             </w:rPr>
           </w:pPr>
-          <w:hyperlink w:anchor="_Toc134400020" w:history="1">
+          <w:hyperlink w:anchor="_Toc134558006" w:history="1">
             <w:r>
               <w:rPr>
                 <w:rStyle w:val="Lienhypertexte"/>
@@ -1583,7 +1567,7 @@
                 <w:noProof/>
                 <w:webHidden/>
               </w:rPr>
-              <w:instrText xml:space="preserve"> PAGEREF _Toc134400020 \h </w:instrText>
+              <w:instrText xml:space="preserve"> PAGEREF _Toc134558006 \h </w:instrText>
             </w:r>
             <w:r>
               <w:rPr>
@@ -1626,7 +1610,7 @@
               <w:lang w:eastAsia="fr-FR"/>
             </w:rPr>
           </w:pPr>
-          <w:hyperlink w:anchor="_Toc134400021" w:history="1">
+          <w:hyperlink w:anchor="_Toc134558007" w:history="1">
             <w:r>
               <w:rPr>
                 <w:rStyle w:val="Lienhypertexte"/>
@@ -1654,7 +1638,7 @@
                 <w:noProof/>
                 <w:webHidden/>
               </w:rPr>
-              <w:instrText xml:space="preserve"> PAGEREF _Toc134400021 \h </w:instrText>
+              <w:instrText xml:space="preserve"> PAGEREF _Toc134558007 \h </w:instrText>
             </w:r>
             <w:r>
               <w:rPr>
@@ -1697,7 +1681,7 @@
               <w:lang w:eastAsia="fr-FR"/>
             </w:rPr>
           </w:pPr>
-          <w:hyperlink w:anchor="_Toc134400022" w:history="1">
+          <w:hyperlink w:anchor="_Toc134558008" w:history="1">
             <w:r>
               <w:rPr>
                 <w:rStyle w:val="Lienhypertexte"/>
@@ -1725,7 +1709,7 @@
                 <w:noProof/>
                 <w:webHidden/>
               </w:rPr>
-              <w:instrText xml:space="preserve"> PAGEREF _Toc134400022 \h </w:instrText>
+              <w:instrText xml:space="preserve"> PAGEREF _Toc134558008 \h </w:instrText>
             </w:r>
             <w:r>
               <w:rPr>
@@ -1745,7 +1729,7 @@
                 <w:noProof/>
                 <w:webHidden/>
               </w:rPr>
-              <w:t>29</w:t>
+              <w:t>30</w:t>
             </w:r>
             <w:r>
               <w:rPr>
@@ -1768,7 +1752,7 @@
               <w:lang w:eastAsia="fr-FR"/>
             </w:rPr>
           </w:pPr>
-          <w:hyperlink w:anchor="_Toc134400023" w:history="1">
+          <w:hyperlink w:anchor="_Toc134558009" w:history="1">
             <w:r>
               <w:rPr>
                 <w:rStyle w:val="Lienhypertexte"/>
@@ -1796,7 +1780,7 @@
                 <w:noProof/>
                 <w:webHidden/>
               </w:rPr>
-              <w:instrText xml:space="preserve"> PAGEREF _Toc134400023 \h </w:instrText>
+              <w:instrText xml:space="preserve"> PAGEREF _Toc134558009 \h </w:instrText>
             </w:r>
             <w:r>
               <w:rPr>
@@ -1816,7 +1800,7 @@
                 <w:noProof/>
                 <w:webHidden/>
               </w:rPr>
-              <w:t>30</w:t>
+              <w:t>31</w:t>
             </w:r>
             <w:r>
               <w:rPr>
@@ -1839,14 +1823,14 @@
               <w:lang w:eastAsia="fr-FR"/>
             </w:rPr>
           </w:pPr>
-          <w:hyperlink w:anchor="_Toc134400024" w:history="1">
+          <w:hyperlink w:anchor="_Toc134558010" w:history="1">
             <w:r>
               <w:rPr>
                 <w:rStyle w:val="Lienhypertexte"/>
                 <w:noProof/>
-                <w:highlight w:val="yellow"/>
-              </w:rPr>
-              <w:t>PUT /helprequests/{helprequest_id}/treatment : Modifier un traitement (accepter/refuser/mettre en favori) sur une demande</w:t>
+                <w:highlight w:val="green"/>
+              </w:rPr>
+              <w:t>POST /helprequests/categories : Créer une nouvelle catégorie de demande</w:t>
             </w:r>
             <w:r>
               <w:rPr>
@@ -1867,7 +1851,7 @@
                 <w:noProof/>
                 <w:webHidden/>
               </w:rPr>
-              <w:instrText xml:space="preserve"> PAGEREF _Toc134400024 \h </w:instrText>
+              <w:instrText xml:space="preserve"> PAGEREF _Toc134558010 \h </w:instrText>
             </w:r>
             <w:r>
               <w:rPr>
@@ -1887,7 +1871,7 @@
                 <w:noProof/>
                 <w:webHidden/>
               </w:rPr>
-              <w:t>31</w:t>
+              <w:t>32</w:t>
             </w:r>
             <w:r>
               <w:rPr>
@@ -1910,14 +1894,14 @@
               <w:lang w:eastAsia="fr-FR"/>
             </w:rPr>
           </w:pPr>
-          <w:hyperlink w:anchor="_Toc134400025" w:history="1">
+          <w:hyperlink w:anchor="_Toc134558011" w:history="1">
             <w:r>
               <w:rPr>
                 <w:rStyle w:val="Lienhypertexte"/>
                 <w:noProof/>
                 <w:highlight w:val="yellow"/>
               </w:rPr>
-              <w:t>PUT /helprequests/{helprequest_id}/accept : Accepter ou Refuser le traitement d’une demande par un membre volontaire</w:t>
+              <w:t>PUT /helprequests/{helprequest_id}/treatment : Modifier un traitement (accepter/refuser/mettre en favori) sur une demande</w:t>
             </w:r>
             <w:r>
               <w:rPr>
@@ -1938,7 +1922,7 @@
                 <w:noProof/>
                 <w:webHidden/>
               </w:rPr>
-              <w:instrText xml:space="preserve"> PAGEREF _Toc134400025 \h </w:instrText>
+              <w:instrText xml:space="preserve"> PAGEREF _Toc134558011 \h </w:instrText>
             </w:r>
             <w:r>
               <w:rPr>
@@ -1958,7 +1942,7 @@
                 <w:noProof/>
                 <w:webHidden/>
               </w:rPr>
-              <w:t>32</w:t>
+              <w:t>33</w:t>
             </w:r>
             <w:r>
               <w:rPr>
@@ -1981,14 +1965,14 @@
               <w:lang w:eastAsia="fr-FR"/>
             </w:rPr>
           </w:pPr>
-          <w:hyperlink w:anchor="_Toc134400026" w:history="1">
+          <w:hyperlink w:anchor="_Toc134558012" w:history="1">
             <w:r>
               <w:rPr>
                 <w:rStyle w:val="Lienhypertexte"/>
                 <w:noProof/>
                 <w:highlight w:val="yellow"/>
               </w:rPr>
-              <w:t>PUT /helprequests/{helprequest_id}/finish : Déclarer une demande d’aide comme terminée</w:t>
+              <w:t>PUT /helprequests/{helprequest_id}/accept : Accepter ou Refuser le traitement d’une demande par un membre volontaire</w:t>
             </w:r>
             <w:r>
               <w:rPr>
@@ -2009,7 +1993,7 @@
                 <w:noProof/>
                 <w:webHidden/>
               </w:rPr>
-              <w:instrText xml:space="preserve"> PAGEREF _Toc134400026 \h </w:instrText>
+              <w:instrText xml:space="preserve"> PAGEREF _Toc134558012 \h </w:instrText>
             </w:r>
             <w:r>
               <w:rPr>
@@ -2029,7 +2013,7 @@
                 <w:noProof/>
                 <w:webHidden/>
               </w:rPr>
-              <w:t>33</w:t>
+              <w:t>34</w:t>
             </w:r>
             <w:r>
               <w:rPr>
@@ -2052,11 +2036,153 @@
               <w:lang w:eastAsia="fr-FR"/>
             </w:rPr>
           </w:pPr>
-          <w:hyperlink w:anchor="_Toc134400027" w:history="1">
+          <w:hyperlink w:anchor="_Toc134558013" w:history="1">
             <w:r>
               <w:rPr>
                 <w:rStyle w:val="Lienhypertexte"/>
                 <w:noProof/>
+                <w:highlight w:val="yellow"/>
+              </w:rPr>
+              <w:t>PUT /helprequests/{helprequest_id}/finish : Déclarer une demande d’aide comme terminée</w:t>
+            </w:r>
+            <w:r>
+              <w:rPr>
+                <w:noProof/>
+                <w:webHidden/>
+              </w:rPr>
+              <w:tab/>
+            </w:r>
+            <w:r>
+              <w:rPr>
+                <w:noProof/>
+                <w:webHidden/>
+              </w:rPr>
+              <w:fldChar w:fldCharType="begin"/>
+            </w:r>
+            <w:r>
+              <w:rPr>
+                <w:noProof/>
+                <w:webHidden/>
+              </w:rPr>
+              <w:instrText xml:space="preserve"> PAGEREF _Toc134558013 \h </w:instrText>
+            </w:r>
+            <w:r>
+              <w:rPr>
+                <w:noProof/>
+                <w:webHidden/>
+              </w:rPr>
+            </w:r>
+            <w:r>
+              <w:rPr>
+                <w:noProof/>
+                <w:webHidden/>
+              </w:rPr>
+              <w:fldChar w:fldCharType="separate"/>
+            </w:r>
+            <w:r>
+              <w:rPr>
+                <w:noProof/>
+                <w:webHidden/>
+              </w:rPr>
+              <w:t>35</w:t>
+            </w:r>
+            <w:r>
+              <w:rPr>
+                <w:noProof/>
+                <w:webHidden/>
+              </w:rPr>
+              <w:fldChar w:fldCharType="end"/>
+            </w:r>
+          </w:hyperlink>
+        </w:p>
+        <w:p>
+          <w:pPr>
+            <w:pStyle w:val="TM2"/>
+            <w:tabs>
+              <w:tab w:val="right" w:leader="dot" w:pos="9062"/>
+            </w:tabs>
+            <w:rPr>
+              <w:rFonts w:eastAsiaTheme="minorEastAsia"/>
+              <w:noProof/>
+              <w:lang w:eastAsia="fr-FR"/>
+            </w:rPr>
+          </w:pPr>
+          <w:hyperlink w:anchor="_Toc134558014" w:history="1">
+            <w:r>
+              <w:rPr>
+                <w:rStyle w:val="Lienhypertexte"/>
+                <w:noProof/>
+                <w:highlight w:val="yellow"/>
+              </w:rPr>
+              <w:t>PUT /helprequests/categories/{helprequestcategory_id} : Modifier une catégorie de demande</w:t>
+            </w:r>
+            <w:r>
+              <w:rPr>
+                <w:noProof/>
+                <w:webHidden/>
+              </w:rPr>
+              <w:tab/>
+            </w:r>
+            <w:r>
+              <w:rPr>
+                <w:noProof/>
+                <w:webHidden/>
+              </w:rPr>
+              <w:fldChar w:fldCharType="begin"/>
+            </w:r>
+            <w:r>
+              <w:rPr>
+                <w:noProof/>
+                <w:webHidden/>
+              </w:rPr>
+              <w:instrText xml:space="preserve"> PAGEREF _Toc134558014 \h </w:instrText>
+            </w:r>
+            <w:r>
+              <w:rPr>
+                <w:noProof/>
+                <w:webHidden/>
+              </w:rPr>
+            </w:r>
+            <w:r>
+              <w:rPr>
+                <w:noProof/>
+                <w:webHidden/>
+              </w:rPr>
+              <w:fldChar w:fldCharType="separate"/>
+            </w:r>
+            <w:r>
+              <w:rPr>
+                <w:noProof/>
+                <w:webHidden/>
+              </w:rPr>
+              <w:t>36</w:t>
+            </w:r>
+            <w:r>
+              <w:rPr>
+                <w:noProof/>
+                <w:webHidden/>
+              </w:rPr>
+              <w:fldChar w:fldCharType="end"/>
+            </w:r>
+          </w:hyperlink>
+        </w:p>
+        <w:p>
+          <w:pPr>
+            <w:pStyle w:val="TM2"/>
+            <w:tabs>
+              <w:tab w:val="right" w:leader="dot" w:pos="9062"/>
+            </w:tabs>
+            <w:rPr>
+              <w:rFonts w:eastAsiaTheme="minorEastAsia"/>
+              <w:noProof/>
+              <w:lang w:eastAsia="fr-FR"/>
+            </w:rPr>
+          </w:pPr>
+          <w:hyperlink w:anchor="_Toc134558015" w:history="1">
+            <w:r>
+              <w:rPr>
+                <w:rStyle w:val="Lienhypertexte"/>
+                <w:noProof/>
                 <w:highlight w:val="red"/>
               </w:rPr>
               <w:t>DELETE /helprequests/{helprequest_id}: Supprimer une demande d’aide</w:t>
@@ -2080,7 +2206,7 @@
                 <w:noProof/>
                 <w:webHidden/>
               </w:rPr>
-              <w:instrText xml:space="preserve"> PAGEREF _Toc134400027 \h </w:instrText>
+              <w:instrText xml:space="preserve"> PAGEREF _Toc134558015 \h </w:instrText>
             </w:r>
             <w:r>
               <w:rPr>
@@ -2100,7 +2226,78 @@
                 <w:noProof/>
                 <w:webHidden/>
               </w:rPr>
-              <w:t>34</w:t>
+              <w:t>37</w:t>
+            </w:r>
+            <w:r>
+              <w:rPr>
+                <w:noProof/>
+                <w:webHidden/>
+              </w:rPr>
+              <w:fldChar w:fldCharType="end"/>
+            </w:r>
+          </w:hyperlink>
+        </w:p>
+        <w:p>
+          <w:pPr>
+            <w:pStyle w:val="TM2"/>
+            <w:tabs>
+              <w:tab w:val="right" w:leader="dot" w:pos="9062"/>
+            </w:tabs>
+            <w:rPr>
+              <w:rFonts w:eastAsiaTheme="minorEastAsia"/>
+              <w:noProof/>
+              <w:lang w:eastAsia="fr-FR"/>
+            </w:rPr>
+          </w:pPr>
+          <w:hyperlink w:anchor="_Toc134558016" w:history="1">
+            <w:r>
+              <w:rPr>
+                <w:rStyle w:val="Lienhypertexte"/>
+                <w:noProof/>
+                <w:highlight w:val="red"/>
+              </w:rPr>
+              <w:t>DELETE /helprequests/categories/{helprequestcategory_id}: Supprimer une catégorie de demandes d’aide</w:t>
+            </w:r>
+            <w:r>
+              <w:rPr>
+                <w:noProof/>
+                <w:webHidden/>
+              </w:rPr>
+              <w:tab/>
+            </w:r>
+            <w:r>
+              <w:rPr>
+                <w:noProof/>
+                <w:webHidden/>
+              </w:rPr>
+              <w:fldChar w:fldCharType="begin"/>
+            </w:r>
+            <w:r>
+              <w:rPr>
+                <w:noProof/>
+                <w:webHidden/>
+              </w:rPr>
+              <w:instrText xml:space="preserve"> PAGEREF _Toc134558016 \h </w:instrText>
+            </w:r>
+            <w:r>
+              <w:rPr>
+                <w:noProof/>
+                <w:webHidden/>
+              </w:rPr>
+            </w:r>
+            <w:r>
+              <w:rPr>
+                <w:noProof/>
+                <w:webHidden/>
+              </w:rPr>
+              <w:fldChar w:fldCharType="separate"/>
+            </w:r>
+            <w:r>
+              <w:rPr>
+                <w:noProof/>
+                <w:webHidden/>
+              </w:rPr>
+              <w:t>38</w:t>
             </w:r>
             <w:r>
               <w:rPr>
@@ -2123,7 +2320,7 @@
               <w:lang w:eastAsia="fr-FR"/>
             </w:rPr>
           </w:pPr>
-          <w:hyperlink w:anchor="_Toc134400028" w:history="1">
+          <w:hyperlink w:anchor="_Toc134558017" w:history="1">
             <w:r>
               <w:rPr>
                 <w:rStyle w:val="Lienhypertexte"/>
@@ -2150,7 +2347,7 @@
                 <w:noProof/>
                 <w:webHidden/>
               </w:rPr>
-              <w:instrText xml:space="preserve"> PAGEREF _Toc134400028 \h </w:instrText>
+              <w:instrText xml:space="preserve"> PAGEREF _Toc134558017 \h </w:instrText>
             </w:r>
             <w:r>
               <w:rPr>
@@ -2170,7 +2367,7 @@
                 <w:noProof/>
                 <w:webHidden/>
               </w:rPr>
-              <w:t>35</w:t>
+              <w:t>39</w:t>
             </w:r>
             <w:r>
               <w:rPr>
@@ -2193,7 +2390,7 @@
               <w:lang w:eastAsia="fr-FR"/>
             </w:rPr>
           </w:pPr>
-          <w:hyperlink w:anchor="_Toc134400029" w:history="1">
+          <w:hyperlink w:anchor="_Toc134558018" w:history="1">
             <w:r>
               <w:rPr>
                 <w:rStyle w:val="Lienhypertexte"/>
@@ -2221,7 +2418,7 @@
                 <w:noProof/>
                 <w:webHidden/>
               </w:rPr>
-              <w:instrText xml:space="preserve"> PAGEREF _Toc134400029 \h </w:instrText>
+              <w:instrText xml:space="preserve"> PAGEREF _Toc134558018 \h </w:instrText>
             </w:r>
             <w:r>
               <w:rPr>
@@ -2241,7 +2438,7 @@
                 <w:noProof/>
                 <w:webHidden/>
               </w:rPr>
-              <w:t>35</w:t>
+              <w:t>39</w:t>
             </w:r>
             <w:r>
               <w:rPr>
@@ -2264,7 +2461,7 @@
               <w:lang w:eastAsia="fr-FR"/>
             </w:rPr>
           </w:pPr>
-          <w:hyperlink w:anchor="_Toc134400030" w:history="1">
+          <w:hyperlink w:anchor="_Toc134558019" w:history="1">
             <w:r>
               <w:rPr>
                 <w:rStyle w:val="Lienhypertexte"/>
@@ -2292,7 +2489,7 @@
                 <w:noProof/>
                 <w:webHidden/>
               </w:rPr>
-              <w:instrText xml:space="preserve"> PAGEREF _Toc134400030 \h </w:instrText>
+              <w:instrText xml:space="preserve"> PAGEREF _Toc134558019 \h </w:instrText>
             </w:r>
             <w:r>
               <w:rPr>
@@ -2312,7 +2509,7 @@
                 <w:noProof/>
                 <w:webHidden/>
               </w:rPr>
-              <w:t>36</w:t>
+              <w:t>40</w:t>
             </w:r>
             <w:r>
               <w:rPr>
@@ -2335,7 +2532,7 @@
               <w:lang w:eastAsia="fr-FR"/>
             </w:rPr>
           </w:pPr>
-          <w:hyperlink w:anchor="_Toc134400031" w:history="1">
+          <w:hyperlink w:anchor="_Toc134558020" w:history="1">
             <w:r>
               <w:rPr>
                 <w:rStyle w:val="Lienhypertexte"/>
@@ -2363,7 +2560,7 @@
                 <w:noProof/>
                 <w:webHidden/>
               </w:rPr>
-              <w:instrText xml:space="preserve"> PAGEREF _Toc134400031 \h </w:instrText>
+              <w:instrText xml:space="preserve"> PAGEREF _Toc134558020 \h </w:instrText>
             </w:r>
             <w:r>
               <w:rPr>
@@ -2383,7 +2580,7 @@
                 <w:noProof/>
                 <w:webHidden/>
               </w:rPr>
-              <w:t>37</w:t>
+              <w:t>41</w:t>
             </w:r>
             <w:r>
               <w:rPr>
@@ -2406,7 +2603,7 @@
               <w:lang w:eastAsia="fr-FR"/>
             </w:rPr>
           </w:pPr>
-          <w:hyperlink w:anchor="_Toc134400032" w:history="1">
+          <w:hyperlink w:anchor="_Toc134558021" w:history="1">
             <w:r>
               <w:rPr>
                 <w:rStyle w:val="Lienhypertexte"/>
@@ -2433,7 +2630,7 @@
                 <w:noProof/>
                 <w:webHidden/>
               </w:rPr>
-              <w:instrText xml:space="preserve"> PAGEREF _Toc134400032 \h </w:instrText>
+              <w:instrText xml:space="preserve"> PAGEREF _Toc134558021 \h </w:instrText>
             </w:r>
             <w:r>
               <w:rPr>
@@ -2453,7 +2650,7 @@
                 <w:noProof/>
                 <w:webHidden/>
               </w:rPr>
-              <w:t>38</w:t>
+              <w:t>42</w:t>
             </w:r>
             <w:r>
               <w:rPr>
@@ -2476,7 +2673,7 @@
               <w:lang w:eastAsia="fr-FR"/>
             </w:rPr>
           </w:pPr>
-          <w:hyperlink w:anchor="_Toc134400033" w:history="1">
+          <w:hyperlink w:anchor="_Toc134558022" w:history="1">
             <w:r>
               <w:rPr>
                 <w:rStyle w:val="Lienhypertexte"/>
@@ -2504,7 +2701,7 @@
                 <w:noProof/>
                 <w:webHidden/>
               </w:rPr>
-              <w:instrText xml:space="preserve"> PAGEREF _Toc134400033 \h </w:instrText>
+              <w:instrText xml:space="preserve"> PAGEREF _Toc134558022 \h </w:instrText>
             </w:r>
             <w:r>
               <w:rPr>
@@ -2524,7 +2721,7 @@
                 <w:noProof/>
                 <w:webHidden/>
               </w:rPr>
-              <w:t>38</w:t>
+              <w:t>42</w:t>
             </w:r>
             <w:r>
               <w:rPr>
@@ -2547,7 +2744,7 @@
               <w:lang w:eastAsia="fr-FR"/>
             </w:rPr>
           </w:pPr>
-          <w:hyperlink w:anchor="_Toc134400034" w:history="1">
+          <w:hyperlink w:anchor="_Toc134558023" w:history="1">
             <w:r>
               <w:rPr>
                 <w:rStyle w:val="Lienhypertexte"/>
@@ -2575,7 +2772,7 @@
                 <w:noProof/>
                 <w:webHidden/>
               </w:rPr>
-              <w:instrText xml:space="preserve"> PAGEREF _Toc134400034 \h </w:instrText>
+              <w:instrText xml:space="preserve"> PAGEREF _Toc134558023 \h </w:instrText>
             </w:r>
             <w:r>
               <w:rPr>
@@ -2595,7 +2792,7 @@
                 <w:noProof/>
                 <w:webHidden/>
               </w:rPr>
-              <w:t>40</w:t>
+              <w:t>43</w:t>
             </w:r>
             <w:r>
               <w:rPr>
@@ -2618,7 +2815,7 @@
               <w:lang w:eastAsia="fr-FR"/>
             </w:rPr>
           </w:pPr>
-          <w:hyperlink w:anchor="_Toc134400035" w:history="1">
+          <w:hyperlink w:anchor="_Toc134558024" w:history="1">
             <w:r>
               <w:rPr>
                 <w:rStyle w:val="Lienhypertexte"/>
@@ -2646,7 +2843,7 @@
                 <w:noProof/>
                 <w:webHidden/>
               </w:rPr>
-              <w:instrText xml:space="preserve"> PAGEREF _Toc134400035 \h </w:instrText>
+              <w:instrText xml:space="preserve"> PAGEREF _Toc134558024 \h </w:instrText>
             </w:r>
             <w:r>
               <w:rPr>
@@ -2666,7 +2863,7 @@
                 <w:noProof/>
                 <w:webHidden/>
               </w:rPr>
-              <w:t>41</w:t>
+              <w:t>44</w:t>
             </w:r>
             <w:r>
               <w:rPr>
@@ -2689,7 +2886,7 @@
               <w:lang w:eastAsia="fr-FR"/>
             </w:rPr>
           </w:pPr>
-          <w:hyperlink w:anchor="_Toc134400036" w:history="1">
+          <w:hyperlink w:anchor="_Toc134558025" w:history="1">
             <w:r>
               <w:rPr>
                 <w:rStyle w:val="Lienhypertexte"/>
@@ -2717,7 +2914,7 @@
                 <w:noProof/>
                 <w:webHidden/>
               </w:rPr>
-              <w:instrText xml:space="preserve"> PAGEREF _Toc134400036 \h </w:instrText>
+              <w:instrText xml:space="preserve"> PAGEREF _Toc134558025 \h </w:instrText>
             </w:r>
             <w:r>
               <w:rPr>
@@ -2737,7 +2934,7 @@
                 <w:noProof/>
                 <w:webHidden/>
               </w:rPr>
-              <w:t>42</w:t>
+              <w:t>46</w:t>
             </w:r>
             <w:r>
               <w:rPr>
@@ -2760,7 +2957,7 @@
               <w:lang w:eastAsia="fr-FR"/>
             </w:rPr>
           </w:pPr>
-          <w:hyperlink w:anchor="_Toc134400037" w:history="1">
+          <w:hyperlink w:anchor="_Toc134558026" w:history="1">
             <w:r>
               <w:rPr>
                 <w:rStyle w:val="Lienhypertexte"/>
@@ -2788,7 +2985,7 @@
                 <w:noProof/>
                 <w:webHidden/>
               </w:rPr>
-              <w:instrText xml:space="preserve"> PAGEREF _Toc134400037 \h </w:instrText>
+              <w:instrText xml:space="preserve"> PAGEREF _Toc134558026 \h </w:instrText>
             </w:r>
             <w:r>
               <w:rPr>
@@ -2808,7 +3005,7 @@
                 <w:noProof/>
                 <w:webHidden/>
               </w:rPr>
-              <w:t>43</w:t>
+              <w:t>47</w:t>
             </w:r>
             <w:r>
               <w:rPr>
@@ -2827,13 +3024,11 @@
       </w:sdtContent>
     </w:sdt>
     <w:p/>
-    <w:p/>
-    <w:p/>
     <w:p>
       <w:pPr>
         <w:pStyle w:val="Titre1"/>
       </w:pPr>
-      <w:bookmarkStart w:id="0" w:name="_Toc134400000"/>
+      <w:bookmarkStart w:id="0" w:name="_Toc134557986"/>
       <w:r>
         <w:t>INTRODUCTION</w:t>
       </w:r>
@@ -2867,7 +3062,7 @@
       <w:pPr>
         <w:pStyle w:val="Titre2"/>
       </w:pPr>
-      <w:bookmarkStart w:id="1" w:name="_Toc134400001"/>
+      <w:bookmarkStart w:id="1" w:name="_Toc134557987"/>
       <w:r>
         <w:t>METHOD /</w:t>
       </w:r>
@@ -3295,11 +3490,12 @@
         </w:tc>
       </w:tr>
     </w:tbl>
+    <w:p/>
     <w:p>
       <w:pPr>
         <w:pStyle w:val="Titre1"/>
       </w:pPr>
-      <w:bookmarkStart w:id="2" w:name="_Toc134400002"/>
+      <w:bookmarkStart w:id="2" w:name="_Toc134557988"/>
       <w:r>
         <w:lastRenderedPageBreak/>
         <w:t>ROUTES /session</w:t>
@@ -3311,7 +3507,7 @@
       <w:pPr>
         <w:pStyle w:val="Titre2"/>
       </w:pPr>
-      <w:bookmarkStart w:id="3" w:name="_Toc134400003"/>
+      <w:bookmarkStart w:id="3" w:name="_Toc134557989"/>
       <w:r>
         <w:rPr>
           <w:highlight w:val="green"/>
@@ -3927,7 +4123,7 @@
       <w:pPr>
         <w:pStyle w:val="Titre2"/>
       </w:pPr>
-      <w:bookmarkStart w:id="4" w:name="_Toc134400004"/>
+      <w:bookmarkStart w:id="4" w:name="_Toc134557990"/>
       <w:r>
         <w:rPr>
           <w:highlight w:val="red"/>
@@ -4110,7 +4306,7 @@
       <w:pPr>
         <w:pStyle w:val="Titre1"/>
       </w:pPr>
-      <w:bookmarkStart w:id="5" w:name="_Toc134400005"/>
+      <w:bookmarkStart w:id="5" w:name="_Toc134557991"/>
       <w:r>
         <w:lastRenderedPageBreak/>
         <w:t>ROUTES /users</w:t>
@@ -4121,7 +4317,7 @@
       <w:pPr>
         <w:pStyle w:val="Titre2"/>
       </w:pPr>
-      <w:bookmarkStart w:id="6" w:name="_Toc134400006"/>
+      <w:bookmarkStart w:id="6" w:name="_Toc134557992"/>
       <w:r>
         <w:rPr>
           <w:highlight w:val="cyan"/>
@@ -4709,7 +4905,7 @@
       <w:pPr>
         <w:pStyle w:val="Titre2"/>
       </w:pPr>
-      <w:bookmarkStart w:id="7" w:name="_Toc134400007"/>
+      <w:bookmarkStart w:id="7" w:name="_Toc134557993"/>
       <w:r>
         <w:rPr>
           <w:highlight w:val="cyan"/>
@@ -5453,7 +5649,7 @@
           <w:highlight w:val="cyan"/>
         </w:rPr>
       </w:pPr>
-      <w:bookmarkStart w:id="8" w:name="_Toc134400008"/>
+      <w:bookmarkStart w:id="8" w:name="_Toc134557994"/>
       <w:r>
         <w:rPr>
           <w:highlight w:val="cyan"/>
@@ -5614,7 +5810,7 @@
           <w:highlight w:val="cyan"/>
         </w:rPr>
       </w:pPr>
-      <w:bookmarkStart w:id="9" w:name="_Toc134400009"/>
+      <w:bookmarkStart w:id="9" w:name="_Toc134557995"/>
       <w:r>
         <w:rPr>
           <w:highlight w:val="cyan"/>
@@ -5766,7 +5962,7 @@
       <w:pPr>
         <w:pStyle w:val="Titre2"/>
       </w:pPr>
-      <w:bookmarkStart w:id="10" w:name="_Toc134400010"/>
+      <w:bookmarkStart w:id="10" w:name="_Toc134557996"/>
       <w:r>
         <w:rPr>
           <w:highlight w:val="cyan"/>
@@ -6152,7 +6348,7 @@
       <w:pPr>
         <w:pStyle w:val="Titre2"/>
       </w:pPr>
-      <w:bookmarkStart w:id="11" w:name="_Toc134400011"/>
+      <w:bookmarkStart w:id="11" w:name="_Toc134557997"/>
       <w:r>
         <w:rPr>
           <w:highlight w:val="cyan"/>
@@ -6945,7 +7141,7 @@
       <w:pPr>
         <w:pStyle w:val="Titre2"/>
       </w:pPr>
-      <w:bookmarkStart w:id="12" w:name="_Toc134400012"/>
+      <w:bookmarkStart w:id="12" w:name="_Toc134557998"/>
       <w:r>
         <w:rPr>
           <w:highlight w:val="green"/>
@@ -7542,7 +7738,7 @@
       <w:pPr>
         <w:pStyle w:val="Titre2"/>
       </w:pPr>
-      <w:bookmarkStart w:id="13" w:name="_Toc134400013"/>
+      <w:bookmarkStart w:id="13" w:name="_Toc134557999"/>
       <w:r>
         <w:rPr>
           <w:highlight w:val="green"/>
@@ -7785,7 +7981,7 @@
       <w:pPr>
         <w:pStyle w:val="Titre2"/>
       </w:pPr>
-      <w:bookmarkStart w:id="14" w:name="_Toc134400014"/>
+      <w:bookmarkStart w:id="14" w:name="_Toc134558000"/>
       <w:r>
         <w:rPr>
           <w:highlight w:val="green"/>
@@ -8153,7 +8349,7 @@
       <w:pPr>
         <w:pStyle w:val="Titre2"/>
       </w:pPr>
-      <w:bookmarkStart w:id="15" w:name="_Toc134400015"/>
+      <w:bookmarkStart w:id="15" w:name="_Toc134558001"/>
       <w:r>
         <w:rPr>
           <w:highlight w:val="yellow"/>
@@ -8540,7 +8736,7 @@
       <w:pPr>
         <w:pStyle w:val="Titre2"/>
       </w:pPr>
-      <w:bookmarkStart w:id="16" w:name="_Toc134400016"/>
+      <w:bookmarkStart w:id="16" w:name="_Toc134558002"/>
       <w:r>
         <w:rPr>
           <w:highlight w:val="yellow"/>
@@ -8851,7 +9047,7 @@
       <w:pPr>
         <w:pStyle w:val="Titre2"/>
       </w:pPr>
-      <w:bookmarkStart w:id="17" w:name="_Toc134400017"/>
+      <w:bookmarkStart w:id="17" w:name="_Toc134558003"/>
       <w:r>
         <w:rPr>
           <w:highlight w:val="red"/>
@@ -9063,7 +9259,7 @@
       <w:pPr>
         <w:pStyle w:val="Titre2"/>
       </w:pPr>
-      <w:bookmarkStart w:id="18" w:name="_Toc134400018"/>
+      <w:bookmarkStart w:id="18" w:name="_Toc134558004"/>
       <w:r>
         <w:rPr>
           <w:highlight w:val="red"/>
@@ -9288,7 +9484,7 @@
       <w:pPr>
         <w:pStyle w:val="Titre1"/>
       </w:pPr>
-      <w:bookmarkStart w:id="19" w:name="_Toc134400019"/>
+      <w:bookmarkStart w:id="19" w:name="_Toc134558005"/>
       <w:r>
         <w:t>ROUTES /</w:t>
       </w:r>
@@ -9303,7 +9499,7 @@
       <w:pPr>
         <w:pStyle w:val="Titre2"/>
       </w:pPr>
-      <w:bookmarkStart w:id="20" w:name="_Toc134400020"/>
+      <w:bookmarkStart w:id="20" w:name="_Toc134558006"/>
       <w:r>
         <w:rPr>
           <w:highlight w:val="cyan"/>
@@ -10193,7 +10389,7 @@
       <w:pPr>
         <w:pStyle w:val="Titre2"/>
       </w:pPr>
-      <w:bookmarkStart w:id="21" w:name="_Toc134400021"/>
+      <w:bookmarkStart w:id="21" w:name="_Toc134558007"/>
       <w:r>
         <w:rPr>
           <w:highlight w:val="cyan"/>
@@ -11249,7 +11445,6 @@
             <w:proofErr w:type="spellStart"/>
             <w:proofErr w:type="gramStart"/>
             <w:r>
-              <w:lastRenderedPageBreak/>
               <w:t>status</w:t>
             </w:r>
             <w:proofErr w:type="spellEnd"/>
@@ -11395,6 +11590,12 @@
     <w:p/>
     <w:p/>
     <w:p/>
+    <w:p/>
+    <w:p/>
+    <w:p/>
+    <w:p/>
+    <w:p/>
+    <w:p/>
     <w:p>
       <w:pPr>
         <w:pStyle w:val="Titre2"/>
@@ -11402,11 +11603,12 @@
           <w:highlight w:val="cyan"/>
         </w:rPr>
       </w:pPr>
-      <w:bookmarkStart w:id="22" w:name="_Toc134400022"/>
+      <w:bookmarkStart w:id="22" w:name="_Toc134558008"/>
       <w:r>
         <w:rPr>
           <w:highlight w:val="cyan"/>
         </w:rPr>
+        <w:lastRenderedPageBreak/>
         <w:t xml:space="preserve">GET / </w:t>
       </w:r>
       <w:proofErr w:type="spellStart"/>
@@ -11513,79 +11715,129 @@
         </w:numPr>
       </w:pPr>
       <w:r>
+        <w:t>Output (Statut OK) :</w:t>
+      </w:r>
+    </w:p>
+    <w:p>
+      <w:r>
+        <w:t>Message : ‘</w:t>
+      </w:r>
+      <w:r>
+        <w:t>Catégories des demandes d'aides récupérées</w:t>
+      </w:r>
+      <w:r>
+        <w:t>’</w:t>
+      </w:r>
+    </w:p>
+    <w:p>
+      <w:r>
+        <w:t>Data : [Tableau de string]</w:t>
+      </w:r>
+    </w:p>
+    <w:p/>
+    <w:p/>
+    <w:p/>
+    <w:p/>
+    <w:p/>
+    <w:p/>
+    <w:p/>
+    <w:p/>
+    <w:p/>
+    <w:p/>
+    <w:p/>
+    <w:p/>
+    <w:p/>
+    <w:p/>
+    <w:p/>
+    <w:p/>
+    <w:p/>
+    <w:p/>
+    <w:p/>
+    <w:p/>
+    <w:p/>
+    <w:p>
+      <w:pPr>
+        <w:pStyle w:val="Titre2"/>
+      </w:pPr>
+      <w:bookmarkStart w:id="23" w:name="_Toc134558009"/>
+      <w:r>
+        <w:rPr>
+          <w:highlight w:val="green"/>
+        </w:rPr>
         <w:lastRenderedPageBreak/>
-        <w:t>Output (Statut OK) :</w:t>
-      </w:r>
-    </w:p>
-    <w:p>
-      <w:r>
-        <w:t>Message : ‘</w:t>
-      </w:r>
-      <w:r>
-        <w:t>Catégories des demandes d'aides récupérées</w:t>
-      </w:r>
-      <w:r>
-        <w:t>’</w:t>
-      </w:r>
-    </w:p>
-    <w:p>
-      <w:r>
-        <w:t>Data : [Tableau de string]</w:t>
-      </w:r>
-    </w:p>
-    <w:p/>
-    <w:p/>
-    <w:p/>
-    <w:p/>
-    <w:p/>
-    <w:p/>
-    <w:p/>
-    <w:p/>
-    <w:p/>
-    <w:p/>
-    <w:p/>
-    <w:p/>
-    <w:p/>
-    <w:p/>
-    <w:p/>
-    <w:p/>
-    <w:p/>
-    <w:p/>
-    <w:p/>
-    <w:p/>
-    <w:p/>
-    <w:p>
-      <w:pPr>
-        <w:pStyle w:val="Titre2"/>
-      </w:pPr>
-      <w:bookmarkStart w:id="23" w:name="_Toc134400023"/>
+        <w:t xml:space="preserve">POST </w:t>
+      </w:r>
       <w:r>
         <w:rPr>
           <w:highlight w:val="green"/>
         </w:rPr>
-        <w:t xml:space="preserve">POST </w:t>
-      </w:r>
+        <w:t>/</w:t>
+      </w:r>
+      <w:proofErr w:type="spellStart"/>
       <w:r>
         <w:rPr>
           <w:highlight w:val="green"/>
         </w:rPr>
-        <w:t>/</w:t>
-      </w:r>
+        <w:t>helprequests</w:t>
+      </w:r>
+      <w:proofErr w:type="spellEnd"/>
+      <w:r>
+        <w:rPr>
+          <w:highlight w:val="green"/>
+        </w:rPr>
+        <w:t> : Créer une nouvelle demande</w:t>
+      </w:r>
+      <w:bookmarkEnd w:id="23"/>
+    </w:p>
+    <w:p>
+      <w:pPr>
+        <w:pStyle w:val="Titre3"/>
+        <w:numPr>
+          <w:ilvl w:val="0"/>
+          <w:numId w:val="3"/>
+        </w:numPr>
+      </w:pPr>
+      <w:r>
+        <w:t>Description :</w:t>
+      </w:r>
+    </w:p>
+    <w:p>
+      <w:r>
+        <w:t>Cette route permet à un membre MR de créer une nouvelle demande.</w:t>
+      </w:r>
+      <w:r>
+        <w:t xml:space="preserve"> A la création de la demande, le statut de celle-ci sera ‘Créée’. Elle ne sera reliée à aucun membre volontaire.</w:t>
+      </w:r>
+    </w:p>
+    <w:p>
+      <w:pPr>
+        <w:pStyle w:val="Titre3"/>
+        <w:numPr>
+          <w:ilvl w:val="0"/>
+          <w:numId w:val="3"/>
+        </w:numPr>
+      </w:pPr>
+      <w:r>
+        <w:t>Droits d’accès :</w:t>
+      </w:r>
+    </w:p>
+    <w:p>
+      <w:r>
+        <w:t>Authentification : Oui</w:t>
+      </w:r>
+    </w:p>
+    <w:p>
+      <w:pPr>
+        <w:numPr>
+          <w:ilvl w:val="0"/>
+          <w:numId w:val="3"/>
+        </w:numPr>
+      </w:pPr>
       <w:proofErr w:type="spellStart"/>
       <w:r>
-        <w:rPr>
-          <w:highlight w:val="green"/>
-        </w:rPr>
-        <w:t>helprequests</w:t>
+        <w:t>MembreMr</w:t>
       </w:r>
       <w:proofErr w:type="spellEnd"/>
-      <w:r>
-        <w:rPr>
-          <w:highlight w:val="green"/>
-        </w:rPr>
-        <w:t> : Créer une nouvelle demande</w:t>
-      </w:r>
-      <w:bookmarkEnd w:id="23"/>
     </w:p>
     <w:p>
       <w:pPr>
@@ -11596,57 +11848,6 @@
         </w:numPr>
       </w:pPr>
       <w:r>
-        <w:t>Description :</w:t>
-      </w:r>
-    </w:p>
-    <w:p>
-      <w:r>
-        <w:t>Cette route permet à un membre MR de créer une nouvelle demande.</w:t>
-      </w:r>
-      <w:r>
-        <w:t xml:space="preserve"> A la création de la demande, le statut de celle-ci sera ‘Créée’. Elle ne sera reliée à aucun membre volontaire.</w:t>
-      </w:r>
-    </w:p>
-    <w:p>
-      <w:pPr>
-        <w:pStyle w:val="Titre3"/>
-        <w:numPr>
-          <w:ilvl w:val="0"/>
-          <w:numId w:val="3"/>
-        </w:numPr>
-      </w:pPr>
-      <w:r>
-        <w:t>Droits d’accès :</w:t>
-      </w:r>
-    </w:p>
-    <w:p>
-      <w:r>
-        <w:t>Authentification : Oui</w:t>
-      </w:r>
-    </w:p>
-    <w:p>
-      <w:pPr>
-        <w:numPr>
-          <w:ilvl w:val="0"/>
-          <w:numId w:val="3"/>
-        </w:numPr>
-      </w:pPr>
-      <w:proofErr w:type="spellStart"/>
-      <w:r>
-        <w:t>MembreMr</w:t>
-      </w:r>
-      <w:proofErr w:type="spellEnd"/>
-    </w:p>
-    <w:p>
-      <w:pPr>
-        <w:pStyle w:val="Titre3"/>
-        <w:numPr>
-          <w:ilvl w:val="0"/>
-          <w:numId w:val="3"/>
-        </w:numPr>
-      </w:pPr>
-      <w:r>
-        <w:lastRenderedPageBreak/>
         <w:t xml:space="preserve">Input : </w:t>
       </w:r>
     </w:p>
@@ -12012,110 +12213,53 @@
       <w:pPr>
         <w:pStyle w:val="Titre2"/>
       </w:pPr>
-      <w:bookmarkStart w:id="24" w:name="_Toc134400024"/>
-      <w:r>
-        <w:rPr>
-          <w:highlight w:val="yellow"/>
-        </w:rPr>
-        <w:t xml:space="preserve">PUT </w:t>
-      </w:r>
-      <w:r>
-        <w:rPr>
-          <w:highlight w:val="yellow"/>
+      <w:bookmarkStart w:id="24" w:name="_Toc134558010"/>
+      <w:r>
+        <w:rPr>
+          <w:highlight w:val="green"/>
+        </w:rPr>
+        <w:lastRenderedPageBreak/>
+        <w:t>POST /</w:t>
+      </w:r>
+      <w:proofErr w:type="spellStart"/>
+      <w:r>
+        <w:rPr>
+          <w:highlight w:val="green"/>
+        </w:rPr>
+        <w:t>helprequests</w:t>
+      </w:r>
+      <w:proofErr w:type="spellEnd"/>
+      <w:r>
+        <w:rPr>
+          <w:highlight w:val="green"/>
         </w:rPr>
         <w:t>/</w:t>
       </w:r>
       <w:proofErr w:type="spellStart"/>
       <w:r>
         <w:rPr>
-          <w:highlight w:val="yellow"/>
-        </w:rPr>
-        <w:t>helprequest</w:t>
-      </w:r>
-      <w:r>
-        <w:rPr>
-          <w:highlight w:val="yellow"/>
-        </w:rPr>
-        <w:t>s</w:t>
+          <w:highlight w:val="green"/>
+        </w:rPr>
+        <w:t>categories</w:t>
       </w:r>
       <w:proofErr w:type="spellEnd"/>
       <w:r>
         <w:rPr>
-          <w:highlight w:val="yellow"/>
-        </w:rPr>
-        <w:t>/</w:t>
-      </w:r>
-      <w:r>
-        <w:rPr>
-          <w:highlight w:val="yellow"/>
-        </w:rPr>
-        <w:t>{</w:t>
-      </w:r>
-      <w:proofErr w:type="spellStart"/>
-      <w:r>
-        <w:rPr>
-          <w:highlight w:val="yellow"/>
-        </w:rPr>
-        <w:t>helprequest</w:t>
-      </w:r>
-      <w:r>
-        <w:rPr>
-          <w:highlight w:val="yellow"/>
-        </w:rPr>
-        <w:t>_</w:t>
-      </w:r>
-      <w:proofErr w:type="gramStart"/>
-      <w:r>
-        <w:rPr>
-          <w:highlight w:val="yellow"/>
-        </w:rPr>
-        <w:t>id</w:t>
-      </w:r>
-      <w:proofErr w:type="spellEnd"/>
-      <w:r>
-        <w:rPr>
-          <w:highlight w:val="yellow"/>
-        </w:rPr>
-        <w:t>}/</w:t>
-      </w:r>
-      <w:proofErr w:type="spellStart"/>
-      <w:proofErr w:type="gramEnd"/>
-      <w:r>
-        <w:rPr>
-          <w:highlight w:val="yellow"/>
-        </w:rPr>
-        <w:t>treatment</w:t>
-      </w:r>
-      <w:proofErr w:type="spellEnd"/>
-      <w:r>
-        <w:rPr>
-          <w:highlight w:val="yellow"/>
-        </w:rPr>
-        <w:t xml:space="preserve"> : Modifier un traitement </w:t>
-      </w:r>
-      <w:r>
-        <w:rPr>
-          <w:highlight w:val="yellow"/>
-        </w:rPr>
-        <w:t>(accepter/refuser/mettre en favori)</w:t>
-      </w:r>
-      <w:r>
-        <w:rPr>
-          <w:highlight w:val="yellow"/>
-        </w:rPr>
-        <w:t xml:space="preserve"> </w:t>
-      </w:r>
-      <w:r>
-        <w:rPr>
-          <w:highlight w:val="yellow"/>
-        </w:rPr>
-        <w:t>sur une demand</w:t>
-      </w:r>
-      <w:r>
-        <w:rPr>
-          <w:highlight w:val="yellow"/>
-        </w:rPr>
-        <w:t>e</w:t>
+          <w:highlight w:val="green"/>
+        </w:rPr>
+        <w:t xml:space="preserve"> : Créer une nouvelle </w:t>
+      </w:r>
+      <w:r>
+        <w:rPr>
+          <w:highlight w:val="green"/>
+        </w:rPr>
+        <w:t xml:space="preserve">catégorie de </w:t>
+      </w:r>
+      <w:r>
+        <w:rPr>
+          <w:highlight w:val="green"/>
+        </w:rPr>
+        <w:t>demande</w:t>
       </w:r>
       <w:bookmarkEnd w:id="24"/>
     </w:p>
@@ -12133,28 +12277,7 @@
     </w:p>
     <w:p>
       <w:r>
-        <w:t>Cette route permet à un membre volontaire de traiter une demande d’aide</w:t>
-      </w:r>
-      <w:r>
-        <w:t xml:space="preserve"> dont le </w:t>
-      </w:r>
-      <w:proofErr w:type="spellStart"/>
-      <w:r>
-        <w:t>status</w:t>
-      </w:r>
-      <w:proofErr w:type="spellEnd"/>
-      <w:r>
-        <w:t xml:space="preserve"> est </w:t>
-      </w:r>
-      <w:proofErr w:type="spellStart"/>
-      <w:proofErr w:type="gramStart"/>
-      <w:r>
-        <w:t>crée</w:t>
-      </w:r>
-      <w:proofErr w:type="spellEnd"/>
-      <w:proofErr w:type="gramEnd"/>
-      <w:r>
-        <w:t>. Il peut avec cette route soit l’accepter, soit la mettre en favori.</w:t>
+        <w:t>Cette route permet à un admin de créer une nouvelle catégorie de demande.</w:t>
       </w:r>
     </w:p>
     <w:p>
@@ -12181,23 +12304,9 @@
           <w:numId w:val="3"/>
         </w:numPr>
       </w:pPr>
-      <w:proofErr w:type="spellStart"/>
-      <w:r>
-        <w:lastRenderedPageBreak/>
-        <w:t>MembreVolontaire</w:t>
-      </w:r>
-      <w:proofErr w:type="spellEnd"/>
-      <w:r>
-        <w:t> : Ne peut envoyer un traitement sur une demande d’aide qui si celle-ci comporte le statut ‘Créée’. Sinon erreur 40</w:t>
-      </w:r>
-      <w:r>
-        <w:t xml:space="preserve">0 Bad </w:t>
-      </w:r>
-      <w:proofErr w:type="spellStart"/>
-      <w:r>
-        <w:t>Request</w:t>
-      </w:r>
-      <w:proofErr w:type="spellEnd"/>
+      <w:r>
+        <w:t>Admin</w:t>
+      </w:r>
     </w:p>
     <w:p>
       <w:pPr>
@@ -12236,10 +12345,12 @@
             <w:tcW w:w="3020" w:type="dxa"/>
           </w:tcPr>
           <w:p>
+            <w:proofErr w:type="spellStart"/>
             <w:proofErr w:type="gramStart"/>
             <w:r>
-              <w:t>type</w:t>
-            </w:r>
+              <w:t>title</w:t>
+            </w:r>
+            <w:proofErr w:type="spellEnd"/>
             <w:proofErr w:type="gramEnd"/>
           </w:p>
         </w:tc>
@@ -12249,22 +12360,7 @@
           </w:tcPr>
           <w:p>
             <w:r>
-              <w:t>String :</w:t>
-            </w:r>
-          </w:p>
-          <w:p>
-            <w:r>
-              <w:t>‘Favoriser’</w:t>
-            </w:r>
-          </w:p>
-          <w:p>
-            <w:r>
-              <w:t>‘Accepter’</w:t>
-            </w:r>
-          </w:p>
-          <w:p>
-            <w:r>
-              <w:t>‘Refuser’</w:t>
+              <w:t>String</w:t>
             </w:r>
           </w:p>
         </w:tc>
@@ -12295,13 +12391,7 @@
     </w:p>
     <w:p>
       <w:r>
-        <w:t>Message : ‘</w:t>
-      </w:r>
-      <w:r>
-        <w:t>Traitement de la demande bien enregistrée</w:t>
-      </w:r>
-      <w:r>
-        <w:t>’</w:t>
+        <w:t>Message : ‘Catégorie de demande d’aides créée’</w:t>
       </w:r>
     </w:p>
     <w:p>
@@ -12320,15 +12410,21 @@
     <w:p/>
     <w:p/>
     <w:p/>
+    <w:p/>
+    <w:p/>
+    <w:p/>
+    <w:p/>
+    <w:p/>
     <w:p>
       <w:pPr>
         <w:pStyle w:val="Titre2"/>
       </w:pPr>
-      <w:bookmarkStart w:id="25" w:name="_Toc134400025"/>
+      <w:bookmarkStart w:id="25" w:name="_Toc134558011"/>
       <w:r>
         <w:rPr>
           <w:highlight w:val="yellow"/>
         </w:rPr>
+        <w:lastRenderedPageBreak/>
         <w:t xml:space="preserve">PUT </w:t>
       </w:r>
       <w:r>
@@ -12396,25 +12492,37 @@
         <w:rPr>
           <w:highlight w:val="yellow"/>
         </w:rPr>
-        <w:t>accept</w:t>
+        <w:t>treatment</w:t>
       </w:r>
       <w:proofErr w:type="spellEnd"/>
       <w:r>
         <w:rPr>
           <w:highlight w:val="yellow"/>
         </w:rPr>
-        <w:t xml:space="preserve"> : Accepter ou Refuser </w:t>
+        <w:t xml:space="preserve"> : Modifier un traitement </w:t>
       </w:r>
       <w:r>
         <w:rPr>
           <w:highlight w:val="yellow"/>
         </w:rPr>
-        <w:t>le traitement d’une demande par un membre volontair</w:t>
+        <w:t>(accepter/refuser/mettre en favori)</w:t>
       </w:r>
       <w:r>
         <w:rPr>
           <w:highlight w:val="yellow"/>
         </w:rPr>
+        <w:t xml:space="preserve"> </w:t>
+      </w:r>
+      <w:r>
+        <w:rPr>
+          <w:highlight w:val="yellow"/>
+        </w:rPr>
+        <w:t>sur une demand</w:t>
+      </w:r>
+      <w:r>
+        <w:rPr>
+          <w:highlight w:val="yellow"/>
+        </w:rPr>
         <w:t>e</w:t>
       </w:r>
       <w:bookmarkEnd w:id="25"/>
@@ -12433,129 +12541,70 @@
     </w:p>
     <w:p>
       <w:r>
-        <w:t xml:space="preserve">Cette route permet à un </w:t>
+        <w:t>Cette route permet à un membre volontaire de traiter une demande d’aide</w:t>
+      </w:r>
+      <w:r>
+        <w:t xml:space="preserve"> dont le </w:t>
       </w:r>
       <w:proofErr w:type="spellStart"/>
       <w:r>
-        <w:t>membremr</w:t>
+        <w:t>status</w:t>
       </w:r>
       <w:proofErr w:type="spellEnd"/>
       <w:r>
-        <w:t xml:space="preserve"> d’accepter ou de refuser le traitement de sa demande d’aide par un </w:t>
+        <w:t xml:space="preserve"> est </w:t>
       </w:r>
       <w:proofErr w:type="spellStart"/>
-      <w:r>
-        <w:t>membrevolontaire</w:t>
+      <w:proofErr w:type="gramStart"/>
+      <w:r>
+        <w:t>crée</w:t>
       </w:r>
       <w:proofErr w:type="spellEnd"/>
-      <w:r>
-        <w:t xml:space="preserve">.  Une fois la demande acceptée, le </w:t>
-      </w:r>
+      <w:proofErr w:type="gramEnd"/>
+      <w:r>
+        <w:t>. Il peut avec cette route soit l’accepter, soit la mettre en favori.</w:t>
+      </w:r>
+    </w:p>
+    <w:p>
+      <w:pPr>
+        <w:pStyle w:val="Titre3"/>
+        <w:numPr>
+          <w:ilvl w:val="0"/>
+          <w:numId w:val="3"/>
+        </w:numPr>
+      </w:pPr>
+      <w:r>
+        <w:t>Droits d’accès :</w:t>
+      </w:r>
+    </w:p>
+    <w:p>
+      <w:r>
+        <w:t>Authentification : Oui</w:t>
+      </w:r>
+    </w:p>
+    <w:p>
+      <w:pPr>
+        <w:numPr>
+          <w:ilvl w:val="0"/>
+          <w:numId w:val="3"/>
+        </w:numPr>
+      </w:pPr>
       <w:proofErr w:type="spellStart"/>
       <w:r>
-        <w:t>M</w:t>
-      </w:r>
-      <w:r>
-        <w:t>embre</w:t>
-      </w:r>
-      <w:r>
-        <w:t>M</w:t>
-      </w:r>
-      <w:r>
-        <w:t>r</w:t>
+        <w:t>MembreVolontaire</w:t>
       </w:r>
       <w:proofErr w:type="spellEnd"/>
       <w:r>
-        <w:t xml:space="preserve"> ne pourra plus accepter pour un autre membre volontaire.</w:t>
-      </w:r>
-    </w:p>
-    <w:p>
-      <w:r>
-        <w:t>Si la demande d’aide est acceptée, le statut dans cette demande change à ‘Acceptée’ et on met à jour le membre volontaire.</w:t>
-      </w:r>
-      <w:r>
-        <w:t xml:space="preserve"> Ainsi si cette même demande avait été acceptée par d’autres membres volontaires, ce </w:t>
-      </w:r>
-      <w:proofErr w:type="gramStart"/>
-      <w:r>
-        <w:t>sera</w:t>
-      </w:r>
-      <w:proofErr w:type="gramEnd"/>
-      <w:r>
-        <w:t xml:space="preserve"> refusé pour ces autres membres volontaires.</w:t>
-      </w:r>
-    </w:p>
-    <w:p>
-      <w:r>
-        <w:t>Si la demande d’aide est refusée, un message préconfiguré est envoyé au Membre Volontaire.</w:t>
-      </w:r>
-    </w:p>
-    <w:p>
-      <w:r>
-        <w:lastRenderedPageBreak/>
-        <w:t xml:space="preserve">Le paramètre </w:t>
+        <w:t> : Ne peut envoyer un traitement sur une demande d’aide qui si celle-ci comporte le statut ‘Créée’. Sinon erreur 40</w:t>
+      </w:r>
+      <w:r>
+        <w:t xml:space="preserve">0 Bad </w:t>
       </w:r>
       <w:proofErr w:type="spellStart"/>
       <w:r>
-        <w:t>helper</w:t>
-      </w:r>
-      <w:r>
-        <w:t>_id</w:t>
+        <w:t>Request</w:t>
       </w:r>
       <w:proofErr w:type="spellEnd"/>
-      <w:r>
-        <w:t xml:space="preserve"> passé dans </w:t>
-      </w:r>
-      <w:r>
-        <w:t>le corps JSON</w:t>
-      </w:r>
-      <w:r>
-        <w:t xml:space="preserve"> devra obligatoirement être un utilisateur de type ‘</w:t>
-      </w:r>
-      <w:proofErr w:type="spellStart"/>
-      <w:r>
-        <w:t>MembreMr</w:t>
-      </w:r>
-      <w:proofErr w:type="spellEnd"/>
-      <w:r>
-        <w:t>’ sinon Erreur 400.</w:t>
-      </w:r>
-    </w:p>
-    <w:p>
-      <w:pPr>
-        <w:pStyle w:val="Titre3"/>
-        <w:numPr>
-          <w:ilvl w:val="0"/>
-          <w:numId w:val="3"/>
-        </w:numPr>
-      </w:pPr>
-      <w:r>
-        <w:t>Droits d’accès :</w:t>
-      </w:r>
-    </w:p>
-    <w:p>
-      <w:r>
-        <w:t>Authentification : Oui</w:t>
-      </w:r>
-    </w:p>
-    <w:p>
-      <w:pPr>
-        <w:numPr>
-          <w:ilvl w:val="0"/>
-          <w:numId w:val="3"/>
-        </w:numPr>
-      </w:pPr>
-      <w:proofErr w:type="spellStart"/>
-      <w:r>
-        <w:t>MembreMr</w:t>
-      </w:r>
-      <w:proofErr w:type="spellEnd"/>
-      <w:r>
-        <w:t xml:space="preserve"> : </w:t>
-      </w:r>
-      <w:r>
-        <w:t>Ne peut pas accepter ou refuser une demande d’aide qui ne lui est pas associé, sinon erreur 403</w:t>
-      </w:r>
     </w:p>
     <w:p>
       <w:pPr>
@@ -12594,16 +12643,11 @@
             <w:tcW w:w="3020" w:type="dxa"/>
           </w:tcPr>
           <w:p>
-            <w:proofErr w:type="spellStart"/>
             <w:proofErr w:type="gramStart"/>
             <w:r>
-              <w:t>helper</w:t>
+              <w:t>type</w:t>
             </w:r>
             <w:proofErr w:type="gramEnd"/>
-            <w:r>
-              <w:t>_id</w:t>
-            </w:r>
-            <w:proofErr w:type="spellEnd"/>
           </w:p>
         </w:tc>
         <w:tc>
@@ -12612,56 +12656,22 @@
           </w:tcPr>
           <w:p>
             <w:r>
-              <w:t>Integer</w:t>
-            </w:r>
-          </w:p>
-        </w:tc>
-        <w:tc>
-          <w:tcPr>
-            <w:tcW w:w="3021" w:type="dxa"/>
-          </w:tcPr>
-          <w:p>
-            <w:r>
-              <w:t>Requis</w:t>
-            </w:r>
-          </w:p>
-        </w:tc>
-      </w:tr>
-      <w:tr>
-        <w:tc>
-          <w:tcPr>
-            <w:tcW w:w="3020" w:type="dxa"/>
-          </w:tcPr>
-          <w:p>
-            <w:proofErr w:type="spellStart"/>
-            <w:proofErr w:type="gramStart"/>
-            <w:r>
-              <w:t>accept</w:t>
-            </w:r>
-            <w:r>
-              <w:t>ed</w:t>
-            </w:r>
-            <w:proofErr w:type="spellEnd"/>
-            <w:proofErr w:type="gramEnd"/>
-          </w:p>
-        </w:tc>
-        <w:tc>
-          <w:tcPr>
-            <w:tcW w:w="3021" w:type="dxa"/>
-          </w:tcPr>
-          <w:p>
-            <w:r>
-              <w:t>Integer :</w:t>
-            </w:r>
-          </w:p>
-          <w:p>
-            <w:r>
-              <w:t>0 =&gt; ‘Refusé’</w:t>
-            </w:r>
-          </w:p>
-          <w:p>
-            <w:r>
-              <w:t>1 =&gt; ‘Accepté’</w:t>
+              <w:t>String :</w:t>
+            </w:r>
+          </w:p>
+          <w:p>
+            <w:r>
+              <w:t>‘Favoriser’</w:t>
+            </w:r>
+          </w:p>
+          <w:p>
+            <w:r>
+              <w:t>‘Accepter’</w:t>
+            </w:r>
+          </w:p>
+          <w:p>
+            <w:r>
+              <w:t>‘Refuser’</w:t>
             </w:r>
           </w:p>
         </w:tc>
@@ -12692,7 +12702,13 @@
     </w:p>
     <w:p>
       <w:r>
-        <w:t>Message : ‘Demande bien refusée/accepté/enregistré en favori’</w:t>
+        <w:t>Message : ‘</w:t>
+      </w:r>
+      <w:r>
+        <w:t>Traitement de la demande bien enregistrée</w:t>
+      </w:r>
+      <w:r>
+        <w:t>’</w:t>
       </w:r>
     </w:p>
     <w:p>
@@ -12708,37 +12724,65 @@
     <w:p/>
     <w:p/>
     <w:p/>
+    <w:p/>
+    <w:p/>
+    <w:p/>
     <w:p>
       <w:pPr>
         <w:pStyle w:val="Titre2"/>
       </w:pPr>
-      <w:bookmarkStart w:id="26" w:name="_Toc134400026"/>
+      <w:bookmarkStart w:id="26" w:name="_Toc134558012"/>
       <w:r>
         <w:rPr>
           <w:highlight w:val="yellow"/>
         </w:rPr>
-        <w:t>PUT /</w:t>
+        <w:lastRenderedPageBreak/>
+        <w:t xml:space="preserve">PUT </w:t>
+      </w:r>
+      <w:r>
+        <w:rPr>
+          <w:highlight w:val="yellow"/>
+        </w:rPr>
+        <w:t>/</w:t>
       </w:r>
       <w:proofErr w:type="spellStart"/>
       <w:r>
         <w:rPr>
           <w:highlight w:val="yellow"/>
         </w:rPr>
-        <w:t>helprequests</w:t>
+        <w:t>helprequest</w:t>
+      </w:r>
+      <w:r>
+        <w:rPr>
+          <w:highlight w:val="yellow"/>
+        </w:rPr>
+        <w:t>s</w:t>
       </w:r>
       <w:proofErr w:type="spellEnd"/>
       <w:r>
         <w:rPr>
           <w:highlight w:val="yellow"/>
         </w:rPr>
-        <w:t>/{</w:t>
+        <w:t>/</w:t>
+      </w:r>
+      <w:r>
+        <w:rPr>
+          <w:highlight w:val="yellow"/>
+        </w:rPr>
+        <w:t>{</w:t>
       </w:r>
       <w:proofErr w:type="spellStart"/>
       <w:r>
         <w:rPr>
           <w:highlight w:val="yellow"/>
         </w:rPr>
-        <w:t>helprequest_</w:t>
+        <w:t>helprequest</w:t>
+      </w:r>
+      <w:r>
+        <w:rPr>
+          <w:highlight w:val="yellow"/>
+        </w:rPr>
+        <w:t>_</w:t>
       </w:r>
       <w:proofErr w:type="gramStart"/>
       <w:r>
@@ -12754,18 +12798,32 @@
         </w:rPr>
         <w:t>}/</w:t>
       </w:r>
+      <w:proofErr w:type="spellStart"/>
       <w:proofErr w:type="gramEnd"/>
       <w:r>
         <w:rPr>
           <w:highlight w:val="yellow"/>
         </w:rPr>
-        <w:t xml:space="preserve">finish : </w:t>
-      </w:r>
+        <w:t>accept</w:t>
+      </w:r>
+      <w:proofErr w:type="spellEnd"/>
       <w:r>
         <w:rPr>
           <w:highlight w:val="yellow"/>
         </w:rPr>
-        <w:t>Déclarer une demande d’aide comme terminée</w:t>
+        <w:t xml:space="preserve"> : Accepter ou Refuser </w:t>
+      </w:r>
+      <w:r>
+        <w:rPr>
+          <w:highlight w:val="yellow"/>
+        </w:rPr>
+        <w:t>le traitement d’une demande par un membre volontair</w:t>
+      </w:r>
+      <w:r>
+        <w:rPr>
+          <w:highlight w:val="yellow"/>
+        </w:rPr>
+        <w:t>e</w:t>
       </w:r>
       <w:bookmarkEnd w:id="26"/>
     </w:p>
@@ -12791,35 +12849,83 @@
       </w:r>
       <w:proofErr w:type="spellEnd"/>
       <w:r>
-        <w:t xml:space="preserve"> </w:t>
-      </w:r>
-      <w:r>
-        <w:t>de déclarer une requête d’aide comme terminée. C’est ici qu’il va inscrire le temps réel passée par le membre volontaire pour effectuer la tâche, la note attribuée. Des points seront donc calculés et attribuer au membre volontaire.</w:t>
-      </w:r>
-    </w:p>
-    <w:p>
-      <w:r>
-        <w:t xml:space="preserve">Il ne pourra déclarer comme terminée qu’une requête d’aide déclaré comme acceptée </w:t>
-      </w:r>
-      <w:r>
-        <w:t xml:space="preserve">(sinon erreur 400) </w:t>
-      </w:r>
-      <w:r>
-        <w:t xml:space="preserve">et qui lui est associé (c’est lui qui l’a </w:t>
+        <w:t xml:space="preserve"> d’accepter ou de refuser le traitement de sa demande d’aide par un </w:t>
+      </w:r>
+      <w:proofErr w:type="spellStart"/>
+      <w:r>
+        <w:t>membrevolontaire</w:t>
+      </w:r>
+      <w:proofErr w:type="spellEnd"/>
+      <w:r>
+        <w:t xml:space="preserve">.  Une fois la demande acceptée, le </w:t>
+      </w:r>
+      <w:proofErr w:type="spellStart"/>
+      <w:r>
+        <w:t>M</w:t>
+      </w:r>
+      <w:r>
+        <w:t>embre</w:t>
+      </w:r>
+      <w:r>
+        <w:t>M</w:t>
+      </w:r>
+      <w:r>
+        <w:t>r</w:t>
+      </w:r>
+      <w:proofErr w:type="spellEnd"/>
+      <w:r>
+        <w:t xml:space="preserve"> ne pourra plus accepter pour un autre membre volontaire.</w:t>
+      </w:r>
+    </w:p>
+    <w:p>
+      <w:r>
+        <w:t>Si la demande d’aide est acceptée, le statut dans cette demande change à ‘Acceptée’ et on met à jour le membre volontaire.</w:t>
+      </w:r>
+      <w:r>
+        <w:t xml:space="preserve"> Ainsi si cette même demande avait été acceptée par d’autres membres volontaires, ce </w:t>
       </w:r>
       <w:proofErr w:type="gramStart"/>
       <w:r>
-        <w:t>créer</w:t>
+        <w:t>sera</w:t>
       </w:r>
       <w:proofErr w:type="gramEnd"/>
       <w:r>
-        <w:t>), sinon Erreur 40</w:t>
-      </w:r>
-      <w:r>
-        <w:t>3</w:t>
-      </w:r>
-      <w:r>
-        <w:t>.</w:t>
+        <w:t xml:space="preserve"> refusé pour ces autres membres volontaires.</w:t>
+      </w:r>
+    </w:p>
+    <w:p>
+      <w:r>
+        <w:t>Si la demande d’aide est refusée, un message préconfiguré est envoyé au Membre Volontaire.</w:t>
+      </w:r>
+    </w:p>
+    <w:p>
+      <w:r>
+        <w:t xml:space="preserve">Le paramètre </w:t>
+      </w:r>
+      <w:proofErr w:type="spellStart"/>
+      <w:r>
+        <w:t>helper</w:t>
+      </w:r>
+      <w:r>
+        <w:t>_id</w:t>
+      </w:r>
+      <w:proofErr w:type="spellEnd"/>
+      <w:r>
+        <w:t xml:space="preserve"> passé dans </w:t>
+      </w:r>
+      <w:r>
+        <w:t>le corps JSON</w:t>
+      </w:r>
+      <w:r>
+        <w:t xml:space="preserve"> devra obligatoirement être un utilisateur de type ‘</w:t>
+      </w:r>
+      <w:proofErr w:type="spellStart"/>
+      <w:r>
+        <w:t>MembreMr</w:t>
+      </w:r>
+      <w:proofErr w:type="spellEnd"/>
+      <w:r>
+        <w:t>’ sinon Erreur 400.</w:t>
       </w:r>
     </w:p>
     <w:p>
@@ -12848,15 +12954,14 @@
       </w:pPr>
       <w:proofErr w:type="spellStart"/>
       <w:r>
-        <w:lastRenderedPageBreak/>
         <w:t>MembreMr</w:t>
       </w:r>
       <w:proofErr w:type="spellEnd"/>
       <w:r>
-        <w:t>, il n’aura accès qu’aux requêtes d’aides que lui seul à créer</w:t>
-      </w:r>
-      <w:r>
-        <w:t>.</w:t>
+        <w:t xml:space="preserve"> : </w:t>
+      </w:r>
+      <w:r>
+        <w:t>Ne peut pas accepter ou refuser une demande d’aide qui ne lui est pas associé, sinon erreur 403</w:t>
       </w:r>
     </w:p>
     <w:p>
@@ -12897,14 +13002,13 @@
           </w:tcPr>
           <w:p>
             <w:proofErr w:type="spellStart"/>
-            <w:r>
-              <w:t>Realtime</w:t>
-            </w:r>
-            <w:r>
-              <w:t>_</w:t>
-            </w:r>
-            <w:r>
-              <w:t>passed</w:t>
+            <w:proofErr w:type="gramStart"/>
+            <w:r>
+              <w:t>helper</w:t>
+            </w:r>
+            <w:proofErr w:type="gramEnd"/>
+            <w:r>
+              <w:t>_id</w:t>
             </w:r>
             <w:proofErr w:type="spellEnd"/>
           </w:p>
@@ -12914,11 +13018,58 @@
             <w:tcW w:w="3021" w:type="dxa"/>
           </w:tcPr>
           <w:p>
+            <w:r>
+              <w:t>Integer</w:t>
+            </w:r>
+          </w:p>
+        </w:tc>
+        <w:tc>
+          <w:tcPr>
+            <w:tcW w:w="3021" w:type="dxa"/>
+          </w:tcPr>
+          <w:p>
+            <w:r>
+              <w:t>Requis</w:t>
+            </w:r>
+          </w:p>
+        </w:tc>
+      </w:tr>
+      <w:tr>
+        <w:tc>
+          <w:tcPr>
+            <w:tcW w:w="3020" w:type="dxa"/>
+          </w:tcPr>
+          <w:p>
             <w:proofErr w:type="spellStart"/>
-            <w:r>
-              <w:t>Datetime</w:t>
+            <w:proofErr w:type="gramStart"/>
+            <w:r>
+              <w:t>accept</w:t>
+            </w:r>
+            <w:r>
+              <w:t>ed</w:t>
             </w:r>
             <w:proofErr w:type="spellEnd"/>
+            <w:proofErr w:type="gramEnd"/>
+          </w:p>
+        </w:tc>
+        <w:tc>
+          <w:tcPr>
+            <w:tcW w:w="3021" w:type="dxa"/>
+          </w:tcPr>
+          <w:p>
+            <w:r>
+              <w:t>Integer :</w:t>
+            </w:r>
+          </w:p>
+          <w:p>
+            <w:r>
+              <w:t>0 =&gt; ‘Refusé’</w:t>
+            </w:r>
+          </w:p>
+          <w:p>
+            <w:r>
+              <w:t>1 =&gt; ‘Accepté’</w:t>
+            </w:r>
           </w:p>
         </w:tc>
         <w:tc>
@@ -12948,6 +13099,262 @@
     </w:p>
     <w:p>
       <w:r>
+        <w:t>Message : ‘Demande bien refusée/accepté/enregistré en favori’</w:t>
+      </w:r>
+    </w:p>
+    <w:p>
+      <w:r>
+        <w:t>Data : [Pas de données]</w:t>
+      </w:r>
+    </w:p>
+    <w:p/>
+    <w:p/>
+    <w:p/>
+    <w:p/>
+    <w:p/>
+    <w:p/>
+    <w:p/>
+    <w:p/>
+    <w:p>
+      <w:pPr>
+        <w:pStyle w:val="Titre2"/>
+      </w:pPr>
+      <w:bookmarkStart w:id="27" w:name="_Toc134558013"/>
+      <w:r>
+        <w:rPr>
+          <w:highlight w:val="yellow"/>
+        </w:rPr>
+        <w:lastRenderedPageBreak/>
+        <w:t>PUT /</w:t>
+      </w:r>
+      <w:proofErr w:type="spellStart"/>
+      <w:r>
+        <w:rPr>
+          <w:highlight w:val="yellow"/>
+        </w:rPr>
+        <w:t>helprequests</w:t>
+      </w:r>
+      <w:proofErr w:type="spellEnd"/>
+      <w:r>
+        <w:rPr>
+          <w:highlight w:val="yellow"/>
+        </w:rPr>
+        <w:t>/{</w:t>
+      </w:r>
+      <w:proofErr w:type="spellStart"/>
+      <w:r>
+        <w:rPr>
+          <w:highlight w:val="yellow"/>
+        </w:rPr>
+        <w:t>helprequest_</w:t>
+      </w:r>
+      <w:proofErr w:type="gramStart"/>
+      <w:r>
+        <w:rPr>
+          <w:highlight w:val="yellow"/>
+        </w:rPr>
+        <w:t>id</w:t>
+      </w:r>
+      <w:proofErr w:type="spellEnd"/>
+      <w:r>
+        <w:rPr>
+          <w:highlight w:val="yellow"/>
+        </w:rPr>
+        <w:t>}/</w:t>
+      </w:r>
+      <w:proofErr w:type="gramEnd"/>
+      <w:r>
+        <w:rPr>
+          <w:highlight w:val="yellow"/>
+        </w:rPr>
+        <w:t xml:space="preserve">finish : </w:t>
+      </w:r>
+      <w:r>
+        <w:rPr>
+          <w:highlight w:val="yellow"/>
+        </w:rPr>
+        <w:t>Déclarer une demande d’aide comme terminée</w:t>
+      </w:r>
+      <w:bookmarkEnd w:id="27"/>
+    </w:p>
+    <w:p>
+      <w:pPr>
+        <w:pStyle w:val="Titre3"/>
+        <w:numPr>
+          <w:ilvl w:val="0"/>
+          <w:numId w:val="3"/>
+        </w:numPr>
+      </w:pPr>
+      <w:r>
+        <w:t>Description :</w:t>
+      </w:r>
+    </w:p>
+    <w:p>
+      <w:r>
+        <w:t xml:space="preserve">Cette route permet à un </w:t>
+      </w:r>
+      <w:proofErr w:type="spellStart"/>
+      <w:r>
+        <w:t>membremr</w:t>
+      </w:r>
+      <w:proofErr w:type="spellEnd"/>
+      <w:r>
+        <w:t xml:space="preserve"> </w:t>
+      </w:r>
+      <w:r>
+        <w:t>de déclarer une requête d’aide comme terminée. C’est ici qu’il va inscrire le temps réel passée par le membre volontaire pour effectuer la tâche, la note attribuée. Des points seront donc calculés et attribuer au membre volontaire.</w:t>
+      </w:r>
+    </w:p>
+    <w:p>
+      <w:r>
+        <w:t xml:space="preserve">Il ne pourra déclarer comme terminée qu’une requête d’aide déclaré comme acceptée </w:t>
+      </w:r>
+      <w:r>
+        <w:t xml:space="preserve">(sinon erreur 400) </w:t>
+      </w:r>
+      <w:r>
+        <w:t xml:space="preserve">et qui lui est associé (c’est lui qui l’a </w:t>
+      </w:r>
+      <w:proofErr w:type="gramStart"/>
+      <w:r>
+        <w:t>créer</w:t>
+      </w:r>
+      <w:proofErr w:type="gramEnd"/>
+      <w:r>
+        <w:t>), sinon Erreur 40</w:t>
+      </w:r>
+      <w:r>
+        <w:t>3</w:t>
+      </w:r>
+      <w:r>
+        <w:t>.</w:t>
+      </w:r>
+    </w:p>
+    <w:p>
+      <w:pPr>
+        <w:pStyle w:val="Titre3"/>
+        <w:numPr>
+          <w:ilvl w:val="0"/>
+          <w:numId w:val="3"/>
+        </w:numPr>
+      </w:pPr>
+      <w:r>
+        <w:t>Droits d’accès :</w:t>
+      </w:r>
+    </w:p>
+    <w:p>
+      <w:r>
+        <w:t>Authentification : Oui</w:t>
+      </w:r>
+    </w:p>
+    <w:p>
+      <w:pPr>
+        <w:numPr>
+          <w:ilvl w:val="0"/>
+          <w:numId w:val="3"/>
+        </w:numPr>
+      </w:pPr>
+      <w:proofErr w:type="spellStart"/>
+      <w:r>
+        <w:t>MembreMr</w:t>
+      </w:r>
+      <w:proofErr w:type="spellEnd"/>
+      <w:r>
+        <w:t>, il n’aura accès qu’aux requêtes d’aides que lui seul à créer</w:t>
+      </w:r>
+      <w:r>
+        <w:t>.</w:t>
+      </w:r>
+    </w:p>
+    <w:p>
+      <w:pPr>
+        <w:pStyle w:val="Titre3"/>
+        <w:numPr>
+          <w:ilvl w:val="0"/>
+          <w:numId w:val="3"/>
+        </w:numPr>
+      </w:pPr>
+      <w:r>
+        <w:t xml:space="preserve">Input : </w:t>
+      </w:r>
+    </w:p>
+    <w:p/>
+    <w:tbl>
+      <w:tblPr>
+        <w:tblW w:w="0" w:type="auto"/>
+        <w:tblBorders>
+          <w:top w:val="single" w:sz="4" w:space="0" w:color="auto"/>
+          <w:left w:val="single" w:sz="4" w:space="0" w:color="auto"/>
+          <w:bottom w:val="single" w:sz="4" w:space="0" w:color="auto"/>
+          <w:right w:val="single" w:sz="4" w:space="0" w:color="auto"/>
+          <w:insideH w:val="single" w:sz="4" w:space="0" w:color="auto"/>
+          <w:insideV w:val="single" w:sz="4" w:space="0" w:color="auto"/>
+        </w:tblBorders>
+        <w:tblLook w:val="04A0" w:firstRow="1" w:lastRow="0" w:firstColumn="1" w:lastColumn="0" w:noHBand="0" w:noVBand="1"/>
+      </w:tblPr>
+      <w:tblGrid>
+        <w:gridCol w:w="3020"/>
+        <w:gridCol w:w="3021"/>
+        <w:gridCol w:w="3021"/>
+      </w:tblGrid>
+      <w:tr>
+        <w:tc>
+          <w:tcPr>
+            <w:tcW w:w="3020" w:type="dxa"/>
+          </w:tcPr>
+          <w:p>
+            <w:proofErr w:type="spellStart"/>
+            <w:r>
+              <w:t>Realtime</w:t>
+            </w:r>
+            <w:r>
+              <w:t>_</w:t>
+            </w:r>
+            <w:r>
+              <w:t>passed</w:t>
+            </w:r>
+            <w:proofErr w:type="spellEnd"/>
+          </w:p>
+        </w:tc>
+        <w:tc>
+          <w:tcPr>
+            <w:tcW w:w="3021" w:type="dxa"/>
+          </w:tcPr>
+          <w:p>
+            <w:proofErr w:type="spellStart"/>
+            <w:r>
+              <w:t>Datetime</w:t>
+            </w:r>
+            <w:proofErr w:type="spellEnd"/>
+          </w:p>
+        </w:tc>
+        <w:tc>
+          <w:tcPr>
+            <w:tcW w:w="3021" w:type="dxa"/>
+          </w:tcPr>
+          <w:p>
+            <w:r>
+              <w:t>Requis</w:t>
+            </w:r>
+          </w:p>
+        </w:tc>
+      </w:tr>
+    </w:tbl>
+    <w:p/>
+    <w:p>
+      <w:pPr>
+        <w:pStyle w:val="Titre3"/>
+        <w:numPr>
+          <w:ilvl w:val="0"/>
+          <w:numId w:val="3"/>
+        </w:numPr>
+      </w:pPr>
+      <w:r>
+        <w:t>Output (Statut OK) :</w:t>
+      </w:r>
+    </w:p>
+    <w:p>
+      <w:r>
         <w:t>Message : ‘Demande</w:t>
       </w:r>
       <w:r>
@@ -12982,15 +13389,262 @@
     <w:p/>
     <w:p/>
     <w:p/>
+    <w:p/>
     <w:p>
       <w:pPr>
         <w:pStyle w:val="Titre2"/>
       </w:pPr>
-      <w:bookmarkStart w:id="27" w:name="_Toc134400027"/>
+      <w:bookmarkStart w:id="28" w:name="_Toc134558014"/>
+      <w:r>
+        <w:rPr>
+          <w:highlight w:val="yellow"/>
+        </w:rPr>
+        <w:lastRenderedPageBreak/>
+        <w:t>PUT</w:t>
+      </w:r>
+      <w:r>
+        <w:rPr>
+          <w:highlight w:val="yellow"/>
+        </w:rPr>
+        <w:t xml:space="preserve"> /</w:t>
+      </w:r>
+      <w:proofErr w:type="spellStart"/>
+      <w:r>
+        <w:rPr>
+          <w:highlight w:val="yellow"/>
+        </w:rPr>
+        <w:t>helprequests</w:t>
+      </w:r>
+      <w:proofErr w:type="spellEnd"/>
+      <w:r>
+        <w:rPr>
+          <w:highlight w:val="yellow"/>
+        </w:rPr>
+        <w:t>/</w:t>
+      </w:r>
+      <w:proofErr w:type="spellStart"/>
+      <w:r>
+        <w:rPr>
+          <w:highlight w:val="yellow"/>
+        </w:rPr>
+        <w:t>categories</w:t>
+      </w:r>
+      <w:proofErr w:type="spellEnd"/>
+      <w:r>
+        <w:rPr>
+          <w:highlight w:val="yellow"/>
+        </w:rPr>
+        <w:t>/{</w:t>
+      </w:r>
+      <w:proofErr w:type="spellStart"/>
+      <w:r>
+        <w:rPr>
+          <w:highlight w:val="yellow"/>
+        </w:rPr>
+        <w:t>helprequestcategory_id</w:t>
+      </w:r>
+      <w:proofErr w:type="spellEnd"/>
+      <w:r>
+        <w:rPr>
+          <w:highlight w:val="yellow"/>
+        </w:rPr>
+        <w:t>}</w:t>
+      </w:r>
+      <w:r>
+        <w:rPr>
+          <w:highlight w:val="yellow"/>
+        </w:rPr>
+        <w:t xml:space="preserve"> : </w:t>
+      </w:r>
+      <w:r>
+        <w:rPr>
+          <w:highlight w:val="yellow"/>
+        </w:rPr>
+        <w:t>Modifier</w:t>
+      </w:r>
+      <w:r>
+        <w:rPr>
+          <w:highlight w:val="yellow"/>
+        </w:rPr>
+        <w:t xml:space="preserve"> une catégorie de demande</w:t>
+      </w:r>
+      <w:bookmarkEnd w:id="28"/>
+    </w:p>
+    <w:p>
+      <w:pPr>
+        <w:pStyle w:val="Titre3"/>
+        <w:numPr>
+          <w:ilvl w:val="0"/>
+          <w:numId w:val="3"/>
+        </w:numPr>
+      </w:pPr>
+      <w:r>
+        <w:t>Description :</w:t>
+      </w:r>
+    </w:p>
+    <w:p>
+      <w:r>
+        <w:t xml:space="preserve">Cette route permet à un admin de </w:t>
+      </w:r>
+      <w:r>
+        <w:t>modifier</w:t>
+      </w:r>
+      <w:r>
+        <w:t xml:space="preserve"> une nouvelle catégorie de demande.</w:t>
+      </w:r>
+    </w:p>
+    <w:p>
+      <w:pPr>
+        <w:pStyle w:val="Titre3"/>
+        <w:numPr>
+          <w:ilvl w:val="0"/>
+          <w:numId w:val="3"/>
+        </w:numPr>
+      </w:pPr>
+      <w:r>
+        <w:t>Droits d’accès :</w:t>
+      </w:r>
+    </w:p>
+    <w:p>
+      <w:r>
+        <w:t>Authentification : Oui</w:t>
+      </w:r>
+    </w:p>
+    <w:p>
+      <w:pPr>
+        <w:numPr>
+          <w:ilvl w:val="0"/>
+          <w:numId w:val="3"/>
+        </w:numPr>
+      </w:pPr>
+      <w:r>
+        <w:t>Admin</w:t>
+      </w:r>
+    </w:p>
+    <w:p>
+      <w:pPr>
+        <w:pStyle w:val="Titre3"/>
+        <w:numPr>
+          <w:ilvl w:val="0"/>
+          <w:numId w:val="3"/>
+        </w:numPr>
+      </w:pPr>
+      <w:r>
+        <w:t xml:space="preserve">Input : </w:t>
+      </w:r>
+    </w:p>
+    <w:p/>
+    <w:tbl>
+      <w:tblPr>
+        <w:tblW w:w="0" w:type="auto"/>
+        <w:tblBorders>
+          <w:top w:val="single" w:sz="4" w:space="0" w:color="auto"/>
+          <w:left w:val="single" w:sz="4" w:space="0" w:color="auto"/>
+          <w:bottom w:val="single" w:sz="4" w:space="0" w:color="auto"/>
+          <w:right w:val="single" w:sz="4" w:space="0" w:color="auto"/>
+          <w:insideH w:val="single" w:sz="4" w:space="0" w:color="auto"/>
+          <w:insideV w:val="single" w:sz="4" w:space="0" w:color="auto"/>
+        </w:tblBorders>
+        <w:tblLook w:val="04A0" w:firstRow="1" w:lastRow="0" w:firstColumn="1" w:lastColumn="0" w:noHBand="0" w:noVBand="1"/>
+      </w:tblPr>
+      <w:tblGrid>
+        <w:gridCol w:w="3020"/>
+        <w:gridCol w:w="3021"/>
+        <w:gridCol w:w="3021"/>
+      </w:tblGrid>
+      <w:tr>
+        <w:tc>
+          <w:tcPr>
+            <w:tcW w:w="3020" w:type="dxa"/>
+          </w:tcPr>
+          <w:p>
+            <w:proofErr w:type="spellStart"/>
+            <w:proofErr w:type="gramStart"/>
+            <w:r>
+              <w:t>title</w:t>
+            </w:r>
+            <w:proofErr w:type="spellEnd"/>
+            <w:proofErr w:type="gramEnd"/>
+          </w:p>
+        </w:tc>
+        <w:tc>
+          <w:tcPr>
+            <w:tcW w:w="3021" w:type="dxa"/>
+          </w:tcPr>
+          <w:p>
+            <w:r>
+              <w:t>String</w:t>
+            </w:r>
+          </w:p>
+        </w:tc>
+        <w:tc>
+          <w:tcPr>
+            <w:tcW w:w="3021" w:type="dxa"/>
+          </w:tcPr>
+          <w:p>
+            <w:r>
+              <w:t>Requis</w:t>
+            </w:r>
+          </w:p>
+        </w:tc>
+      </w:tr>
+    </w:tbl>
+    <w:p/>
+    <w:p>
+      <w:pPr>
+        <w:pStyle w:val="Titre3"/>
+        <w:numPr>
+          <w:ilvl w:val="0"/>
+          <w:numId w:val="3"/>
+        </w:numPr>
+      </w:pPr>
+      <w:r>
+        <w:t>Output (Statut OK) :</w:t>
+      </w:r>
+    </w:p>
+    <w:p>
+      <w:r>
+        <w:t xml:space="preserve">Message : ‘Catégorie de demande d’aides </w:t>
+      </w:r>
+      <w:r>
+        <w:t>modifiée</w:t>
+      </w:r>
+      <w:r>
+        <w:t>’</w:t>
+      </w:r>
+    </w:p>
+    <w:p>
+      <w:r>
+        <w:t>Data : [Pas de données]</w:t>
+      </w:r>
+    </w:p>
+    <w:p/>
+    <w:p/>
+    <w:p/>
+    <w:p/>
+    <w:p/>
+    <w:p/>
+    <w:p/>
+    <w:p/>
+    <w:p/>
+    <w:p/>
+    <w:p/>
+    <w:p/>
+    <w:p/>
+    <w:p/>
+    <w:p/>
+    <w:p/>
+    <w:p/>
+    <w:p>
+      <w:pPr>
+        <w:pStyle w:val="Titre2"/>
+      </w:pPr>
+      <w:bookmarkStart w:id="29" w:name="_Toc134558015"/>
       <w:r>
         <w:rPr>
           <w:highlight w:val="red"/>
         </w:rPr>
+        <w:lastRenderedPageBreak/>
         <w:t>DELETE /</w:t>
       </w:r>
       <w:proofErr w:type="spellStart"/>
@@ -13035,7 +13689,7 @@
         </w:rPr>
         <w:t>Supprimer une demande d’aide</w:t>
       </w:r>
-      <w:bookmarkEnd w:id="27"/>
+      <w:bookmarkEnd w:id="29"/>
     </w:p>
     <w:p>
       <w:pPr>
@@ -13152,7 +13806,239 @@
         </w:numPr>
       </w:pPr>
       <w:r>
+        <w:t xml:space="preserve">Input : </w:t>
+      </w:r>
+    </w:p>
+    <w:p>
+      <w:r>
+        <w:t>[Pas de données]</w:t>
+      </w:r>
+    </w:p>
+    <w:p>
+      <w:pPr>
+        <w:pStyle w:val="Titre3"/>
+        <w:numPr>
+          <w:ilvl w:val="0"/>
+          <w:numId w:val="3"/>
+        </w:numPr>
+      </w:pPr>
+      <w:r>
+        <w:t>Output (Statut OK) :</w:t>
+      </w:r>
+    </w:p>
+    <w:p>
+      <w:r>
+        <w:t xml:space="preserve">Message : ‘Demande </w:t>
+      </w:r>
+      <w:r>
+        <w:t>d’aide</w:t>
+      </w:r>
+      <w:r>
+        <w:t xml:space="preserve"> supprimé</w:t>
+      </w:r>
+      <w:r>
+        <w:t>e avec succès</w:t>
+      </w:r>
+      <w:r>
+        <w:t>’</w:t>
+      </w:r>
+    </w:p>
+    <w:p>
+      <w:r>
+        <w:t>Data : [Pas de données]</w:t>
+      </w:r>
+    </w:p>
+    <w:p/>
+    <w:p/>
+    <w:p/>
+    <w:p/>
+    <w:p/>
+    <w:p/>
+    <w:p/>
+    <w:p/>
+    <w:p/>
+    <w:p/>
+    <w:p/>
+    <w:p/>
+    <w:p/>
+    <w:p/>
+    <w:p>
+      <w:pPr>
+        <w:pStyle w:val="Titre1"/>
+      </w:pPr>
+    </w:p>
+    <w:p/>
+    <w:p/>
+    <w:p>
+      <w:pPr>
+        <w:pStyle w:val="Titre2"/>
+      </w:pPr>
+      <w:bookmarkStart w:id="30" w:name="_Toc134558016"/>
+      <w:r>
+        <w:rPr>
+          <w:highlight w:val="red"/>
+        </w:rPr>
         <w:lastRenderedPageBreak/>
+        <w:t>DELETE /</w:t>
+      </w:r>
+      <w:proofErr w:type="spellStart"/>
+      <w:r>
+        <w:rPr>
+          <w:highlight w:val="red"/>
+        </w:rPr>
+        <w:t>helprequests</w:t>
+      </w:r>
+      <w:proofErr w:type="spellEnd"/>
+      <w:r>
+        <w:rPr>
+          <w:highlight w:val="red"/>
+        </w:rPr>
+        <w:t>/</w:t>
+      </w:r>
+      <w:proofErr w:type="spellStart"/>
+      <w:r>
+        <w:rPr>
+          <w:highlight w:val="red"/>
+        </w:rPr>
+        <w:t>categories</w:t>
+      </w:r>
+      <w:proofErr w:type="spellEnd"/>
+      <w:r>
+        <w:rPr>
+          <w:highlight w:val="red"/>
+        </w:rPr>
+        <w:t>/</w:t>
+      </w:r>
+      <w:r>
+        <w:rPr>
+          <w:highlight w:val="red"/>
+        </w:rPr>
+        <w:t>{</w:t>
+      </w:r>
+      <w:proofErr w:type="spellStart"/>
+      <w:r>
+        <w:rPr>
+          <w:highlight w:val="red"/>
+        </w:rPr>
+        <w:t>helprequest</w:t>
+      </w:r>
+      <w:r>
+        <w:rPr>
+          <w:highlight w:val="red"/>
+        </w:rPr>
+        <w:t>category</w:t>
+      </w:r>
+      <w:r>
+        <w:rPr>
+          <w:highlight w:val="red"/>
+        </w:rPr>
+        <w:t>_id</w:t>
+      </w:r>
+      <w:proofErr w:type="spellEnd"/>
+      <w:proofErr w:type="gramStart"/>
+      <w:r>
+        <w:rPr>
+          <w:highlight w:val="red"/>
+        </w:rPr>
+        <w:t>}:</w:t>
+      </w:r>
+      <w:proofErr w:type="gramEnd"/>
+      <w:r>
+        <w:rPr>
+          <w:highlight w:val="red"/>
+        </w:rPr>
+        <w:t xml:space="preserve"> Supprimer une </w:t>
+      </w:r>
+      <w:r>
+        <w:rPr>
+          <w:highlight w:val="red"/>
+        </w:rPr>
+        <w:t xml:space="preserve">catégorie de </w:t>
+      </w:r>
+      <w:r>
+        <w:rPr>
+          <w:highlight w:val="red"/>
+        </w:rPr>
+        <w:t>demande</w:t>
+      </w:r>
+      <w:r>
+        <w:rPr>
+          <w:highlight w:val="red"/>
+        </w:rPr>
+        <w:t>s</w:t>
+      </w:r>
+      <w:r>
+        <w:rPr>
+          <w:highlight w:val="red"/>
+        </w:rPr>
+        <w:t xml:space="preserve"> d’aide</w:t>
+      </w:r>
+      <w:bookmarkEnd w:id="30"/>
+    </w:p>
+    <w:p>
+      <w:pPr>
+        <w:pStyle w:val="Titre3"/>
+        <w:numPr>
+          <w:ilvl w:val="0"/>
+          <w:numId w:val="3"/>
+        </w:numPr>
+      </w:pPr>
+      <w:r>
+        <w:t>Description :</w:t>
+      </w:r>
+    </w:p>
+    <w:p>
+      <w:r>
+        <w:t>Cette route permet à un admin de supprimer une catégorie de demande d’aide.</w:t>
+      </w:r>
+    </w:p>
+    <w:p>
+      <w:r>
+        <w:t>Attention :</w:t>
+      </w:r>
+    </w:p>
+    <w:p>
+      <w:r>
+        <w:t>Si la catégorie ne pourra pas être supprimée si elle est reliée à au moins une demande d’aide existante.</w:t>
+      </w:r>
+    </w:p>
+    <w:p>
+      <w:pPr>
+        <w:pStyle w:val="Titre3"/>
+        <w:numPr>
+          <w:ilvl w:val="0"/>
+          <w:numId w:val="3"/>
+        </w:numPr>
+      </w:pPr>
+      <w:r>
+        <w:t>Droits d’accès :</w:t>
+      </w:r>
+    </w:p>
+    <w:p>
+      <w:r>
+        <w:t>Authentification : Oui</w:t>
+      </w:r>
+    </w:p>
+    <w:p>
+      <w:pPr>
+        <w:numPr>
+          <w:ilvl w:val="0"/>
+          <w:numId w:val="3"/>
+        </w:numPr>
+      </w:pPr>
+      <w:r>
+        <w:t>Admin</w:t>
+      </w:r>
+    </w:p>
+    <w:p>
+      <w:pPr>
+        <w:pStyle w:val="Titre3"/>
+        <w:numPr>
+          <w:ilvl w:val="0"/>
+          <w:numId w:val="3"/>
+        </w:numPr>
+      </w:pPr>
+      <w:r>
         <w:t xml:space="preserve">Input : </w:t>
       </w:r>
     </w:p>
@@ -13175,19 +14061,13 @@
     </w:p>
     <w:p>
       <w:r>
-        <w:t xml:space="preserve">Message : ‘Demande </w:t>
-      </w:r>
-      <w:r>
-        <w:t>d’aide</w:t>
-      </w:r>
-      <w:r>
-        <w:t xml:space="preserve"> supprimé</w:t>
-      </w:r>
-      <w:r>
-        <w:t>e avec succès</w:t>
-      </w:r>
-      <w:r>
-        <w:t>’</w:t>
+        <w:t>Message : ‘</w:t>
+      </w:r>
+      <w:r>
+        <w:t>Catégorie de d</w:t>
+      </w:r>
+      <w:r>
+        <w:t>emande d’aide supprimée avec succès’</w:t>
       </w:r>
     </w:p>
     <w:p>
@@ -13209,30 +14089,26 @@
     <w:p/>
     <w:p/>
     <w:p/>
+    <w:p/>
     <w:p>
       <w:pPr>
         <w:pStyle w:val="Titre1"/>
       </w:pPr>
-    </w:p>
-    <w:p/>
-    <w:p>
-      <w:pPr>
-        <w:pStyle w:val="Titre1"/>
-      </w:pPr>
-      <w:bookmarkStart w:id="28" w:name="_Toc134400028"/>
-      <w:r>
+      <w:bookmarkStart w:id="31" w:name="_Toc134558017"/>
+      <w:r>
+        <w:lastRenderedPageBreak/>
         <w:t>ROUTES /</w:t>
       </w:r>
       <w:r>
         <w:t>conversations</w:t>
       </w:r>
-      <w:bookmarkEnd w:id="28"/>
+      <w:bookmarkEnd w:id="31"/>
     </w:p>
     <w:p>
       <w:pPr>
         <w:pStyle w:val="Titre2"/>
       </w:pPr>
-      <w:bookmarkStart w:id="29" w:name="_Toc134400029"/>
+      <w:bookmarkStart w:id="32" w:name="_Toc134558018"/>
       <w:r>
         <w:rPr>
           <w:highlight w:val="cyan"/>
@@ -13327,7 +14203,7 @@
         </w:rPr>
         <w:t>utilisateur</w:t>
       </w:r>
-      <w:bookmarkEnd w:id="29"/>
+      <w:bookmarkEnd w:id="32"/>
     </w:p>
     <w:p>
       <w:pPr>
@@ -13407,7 +14283,6 @@
         </w:numPr>
       </w:pPr>
       <w:r>
-        <w:lastRenderedPageBreak/>
         <w:t xml:space="preserve">Input : </w:t>
       </w:r>
     </w:p>
@@ -13654,11 +14529,12 @@
       <w:pPr>
         <w:pStyle w:val="Titre2"/>
       </w:pPr>
-      <w:bookmarkStart w:id="30" w:name="_Toc134400030"/>
+      <w:bookmarkStart w:id="33" w:name="_Toc134558019"/>
       <w:r>
         <w:rPr>
           <w:highlight w:val="cyan"/>
         </w:rPr>
+        <w:lastRenderedPageBreak/>
         <w:t>GET /</w:t>
       </w:r>
       <w:r>
@@ -13673,7 +14549,7 @@
         </w:rPr>
         <w:t> : Récupérer le résumé des conservations associés à un utilisateur</w:t>
       </w:r>
-      <w:bookmarkEnd w:id="30"/>
+      <w:bookmarkEnd w:id="33"/>
     </w:p>
     <w:p>
       <w:pPr>
@@ -13767,7 +14643,6 @@
         </w:numPr>
       </w:pPr>
       <w:r>
-        <w:lastRenderedPageBreak/>
         <w:t>Output (Statut OK) :</w:t>
       </w:r>
     </w:p>
@@ -14070,7 +14945,7 @@
           <w:rFonts w:ascii="Segoe UI Symbol" w:hAnsi="Segoe UI Symbol"/>
         </w:rPr>
       </w:pPr>
-      <w:bookmarkStart w:id="31" w:name="_Toc134400031"/>
+      <w:bookmarkStart w:id="34" w:name="_Toc134558020"/>
       <w:r>
         <w:rPr>
           <w:highlight w:val="green"/>
@@ -14117,7 +14992,7 @@
         </w:rPr>
         <w:t>messages : Envoyer un message à un utilisateur</w:t>
       </w:r>
-      <w:bookmarkEnd w:id="31"/>
+      <w:bookmarkEnd w:id="34"/>
       <w:r>
         <w:t xml:space="preserve"> </w:t>
       </w:r>
@@ -14213,7 +15088,6 @@
         </w:numPr>
       </w:pPr>
       <w:r>
-        <w:lastRenderedPageBreak/>
         <w:t xml:space="preserve">Input : </w:t>
       </w:r>
     </w:p>
@@ -14323,15 +15197,16 @@
       <w:pPr>
         <w:pStyle w:val="Titre1"/>
       </w:pPr>
-      <w:bookmarkStart w:id="32" w:name="_Toc134400032"/>
-      <w:r>
+      <w:bookmarkStart w:id="35" w:name="_Toc134558021"/>
+      <w:r>
+        <w:lastRenderedPageBreak/>
         <w:t>ROUTES /</w:t>
       </w:r>
       <w:proofErr w:type="spellStart"/>
       <w:r>
         <w:t>comments</w:t>
       </w:r>
-      <w:bookmarkEnd w:id="32"/>
+      <w:bookmarkEnd w:id="35"/>
       <w:proofErr w:type="spellEnd"/>
     </w:p>
     <w:p>
@@ -14341,8 +15216,8 @@
           <w:highlight w:val="cyan"/>
         </w:rPr>
       </w:pPr>
-      <w:bookmarkStart w:id="33" w:name="_Toc133879260"/>
-      <w:bookmarkStart w:id="34" w:name="_Toc134400033"/>
+      <w:bookmarkStart w:id="36" w:name="_Toc133879260"/>
+      <w:bookmarkStart w:id="37" w:name="_Toc134558022"/>
       <w:r>
         <w:rPr>
           <w:highlight w:val="cyan"/>
@@ -14363,8 +15238,8 @@
         </w:rPr>
         <w:t xml:space="preserve"> : Récupérer tous les commentaires effectués avec filtre</w:t>
       </w:r>
-      <w:bookmarkEnd w:id="33"/>
-      <w:bookmarkEnd w:id="34"/>
+      <w:bookmarkEnd w:id="36"/>
+      <w:bookmarkEnd w:id="37"/>
     </w:p>
     <w:p>
       <w:pPr>
@@ -14405,7 +15280,6 @@
         </w:numPr>
       </w:pPr>
       <w:r>
-        <w:lastRenderedPageBreak/>
         <w:t>Droits d’accès :</w:t>
       </w:r>
     </w:p>
@@ -14895,6 +15769,7 @@
           </w:tcPr>
           <w:p>
             <w:r>
+              <w:lastRenderedPageBreak/>
               <w:t>Mark</w:t>
             </w:r>
           </w:p>
@@ -14974,7 +15849,7 @@
           <w:highlight w:val="cyan"/>
         </w:rPr>
       </w:pPr>
-      <w:bookmarkStart w:id="35" w:name="_Toc134400034"/>
+      <w:bookmarkStart w:id="38" w:name="_Toc134558023"/>
       <w:r>
         <w:rPr>
           <w:highlight w:val="cyan"/>
@@ -15021,7 +15896,7 @@
         </w:rPr>
         <w:t xml:space="preserve"> sur un commentaire</w:t>
       </w:r>
-      <w:bookmarkEnd w:id="35"/>
+      <w:bookmarkEnd w:id="38"/>
     </w:p>
     <w:p>
       <w:pPr>
@@ -15333,6 +16208,7 @@
           </w:tcPr>
           <w:p>
             <w:r>
+              <w:lastRenderedPageBreak/>
               <w:t>User</w:t>
             </w:r>
           </w:p>
@@ -15421,7 +16297,7 @@
           <w:highlight w:val="green"/>
         </w:rPr>
       </w:pPr>
-      <w:bookmarkStart w:id="36" w:name="_Toc134400035"/>
+      <w:bookmarkStart w:id="39" w:name="_Toc134558024"/>
       <w:r>
         <w:rPr>
           <w:highlight w:val="green"/>
@@ -15461,7 +16337,7 @@
         </w:rPr>
         <w:t>membrevolontaire</w:t>
       </w:r>
-      <w:bookmarkEnd w:id="36"/>
+      <w:bookmarkEnd w:id="39"/>
       <w:proofErr w:type="spellEnd"/>
     </w:p>
     <w:p>
@@ -15506,6 +16382,7 @@
         </w:numPr>
       </w:pPr>
       <w:r>
+        <w:lastRenderedPageBreak/>
         <w:t>Droits d’accès :</w:t>
       </w:r>
     </w:p>
@@ -15649,7 +16526,6 @@
           </w:tcPr>
           <w:p>
             <w:r>
-              <w:lastRenderedPageBreak/>
               <w:t>Mark</w:t>
             </w:r>
           </w:p>
@@ -15732,11 +16608,12 @@
           <w:highlight w:val="green"/>
         </w:rPr>
       </w:pPr>
-      <w:bookmarkStart w:id="37" w:name="_Toc134400036"/>
+      <w:bookmarkStart w:id="40" w:name="_Toc134558025"/>
       <w:r>
         <w:rPr>
           <w:highlight w:val="green"/>
         </w:rPr>
+        <w:lastRenderedPageBreak/>
         <w:t>POST /</w:t>
       </w:r>
       <w:proofErr w:type="spellStart"/>
@@ -15781,7 +16658,7 @@
         </w:rPr>
         <w:t>report : Signaler un commentaire</w:t>
       </w:r>
-      <w:bookmarkEnd w:id="37"/>
+      <w:bookmarkEnd w:id="40"/>
     </w:p>
     <w:p>
       <w:pPr>
@@ -15911,7 +16788,176 @@
     </w:p>
     <w:p>
       <w:r>
+        <w:t>Data : [Pas de données]</w:t>
+      </w:r>
+    </w:p>
+    <w:p/>
+    <w:p/>
+    <w:p/>
+    <w:p/>
+    <w:p/>
+    <w:p/>
+    <w:p/>
+    <w:p/>
+    <w:p/>
+    <w:p/>
+    <w:p/>
+    <w:p/>
+    <w:p/>
+    <w:p/>
+    <w:p/>
+    <w:p/>
+    <w:p/>
+    <w:p/>
+    <w:p>
+      <w:pPr>
+        <w:pStyle w:val="Titre2"/>
+      </w:pPr>
+      <w:bookmarkStart w:id="41" w:name="_Toc134558026"/>
+      <w:r>
+        <w:rPr>
+          <w:highlight w:val="red"/>
+        </w:rPr>
         <w:lastRenderedPageBreak/>
+        <w:t>DELETE /</w:t>
+      </w:r>
+      <w:proofErr w:type="spellStart"/>
+      <w:r>
+        <w:rPr>
+          <w:highlight w:val="red"/>
+        </w:rPr>
+        <w:t>comments</w:t>
+      </w:r>
+      <w:proofErr w:type="spellEnd"/>
+      <w:r>
+        <w:rPr>
+          <w:highlight w:val="red"/>
+        </w:rPr>
+        <w:t>/{</w:t>
+      </w:r>
+      <w:proofErr w:type="spellStart"/>
+      <w:r>
+        <w:rPr>
+          <w:highlight w:val="red"/>
+        </w:rPr>
+        <w:t>comment_id</w:t>
+      </w:r>
+      <w:proofErr w:type="spellEnd"/>
+      <w:r>
+        <w:rPr>
+          <w:highlight w:val="red"/>
+        </w:rPr>
+        <w:t>} : Supprimer un commentaire</w:t>
+      </w:r>
+      <w:bookmarkEnd w:id="41"/>
+    </w:p>
+    <w:p>
+      <w:pPr>
+        <w:pStyle w:val="Titre3"/>
+        <w:numPr>
+          <w:ilvl w:val="0"/>
+          <w:numId w:val="3"/>
+        </w:numPr>
+      </w:pPr>
+      <w:r>
+        <w:t>Description :</w:t>
+      </w:r>
+    </w:p>
+    <w:p>
+      <w:r>
+        <w:t xml:space="preserve">Cette route permet à un </w:t>
+      </w:r>
+      <w:proofErr w:type="spellStart"/>
+      <w:r>
+        <w:t>membremr</w:t>
+      </w:r>
+      <w:proofErr w:type="spellEnd"/>
+      <w:r>
+        <w:t xml:space="preserve"> de supprimer son commentaire qu’il a postée mais aussi à un modérateur de supprimer n’importe quel commentaire.</w:t>
+      </w:r>
+    </w:p>
+    <w:p>
+      <w:pPr>
+        <w:pStyle w:val="Titre3"/>
+        <w:numPr>
+          <w:ilvl w:val="0"/>
+          <w:numId w:val="3"/>
+        </w:numPr>
+      </w:pPr>
+      <w:r>
+        <w:t>Droits d’accès :</w:t>
+      </w:r>
+    </w:p>
+    <w:p>
+      <w:r>
+        <w:t>Authentification : Oui</w:t>
+      </w:r>
+    </w:p>
+    <w:p>
+      <w:pPr>
+        <w:pStyle w:val="Paragraphedeliste"/>
+        <w:numPr>
+          <w:ilvl w:val="0"/>
+          <w:numId w:val="3"/>
+        </w:numPr>
+        <w:spacing w:after="0"/>
+      </w:pPr>
+      <w:proofErr w:type="spellStart"/>
+      <w:r>
+        <w:t>MembreMr</w:t>
+      </w:r>
+      <w:proofErr w:type="spellEnd"/>
+      <w:r>
+        <w:t> : peut supprimer seulement un commentaire qu’il a posté</w:t>
+      </w:r>
+    </w:p>
+    <w:p>
+      <w:pPr>
+        <w:numPr>
+          <w:ilvl w:val="0"/>
+          <w:numId w:val="3"/>
+        </w:numPr>
+      </w:pPr>
+      <w:r>
+        <w:t>Modérateur : peut supprimer seulement tout commentaire</w:t>
+      </w:r>
+    </w:p>
+    <w:p>
+      <w:pPr>
+        <w:pStyle w:val="Titre3"/>
+        <w:numPr>
+          <w:ilvl w:val="0"/>
+          <w:numId w:val="3"/>
+        </w:numPr>
+      </w:pPr>
+      <w:r>
+        <w:t xml:space="preserve">Input : </w:t>
+      </w:r>
+    </w:p>
+    <w:p>
+      <w:r>
+        <w:t>[Pas de données]</w:t>
+      </w:r>
+    </w:p>
+    <w:p>
+      <w:pPr>
+        <w:pStyle w:val="Titre3"/>
+        <w:numPr>
+          <w:ilvl w:val="0"/>
+          <w:numId w:val="3"/>
+        </w:numPr>
+      </w:pPr>
+      <w:r>
+        <w:t>Output (Statut OK) :</w:t>
+      </w:r>
+    </w:p>
+    <w:p>
+      <w:r>
+        <w:t>Message : ‘Commentaire supprimé’</w:t>
+      </w:r>
+    </w:p>
+    <w:p>
+      <w:r>
         <w:t>Data : [Pas de données]</w:t>
       </w:r>
     </w:p>
@@ -15933,178 +16979,10 @@
     <w:p/>
     <w:p/>
     <w:p/>
-    <w:p>
-      <w:pPr>
-        <w:pStyle w:val="Titre2"/>
-      </w:pPr>
-      <w:bookmarkStart w:id="38" w:name="_Toc134400037"/>
-      <w:r>
-        <w:rPr>
-          <w:highlight w:val="red"/>
-        </w:rPr>
-        <w:t>DELETE /</w:t>
-      </w:r>
-      <w:proofErr w:type="spellStart"/>
-      <w:r>
-        <w:rPr>
-          <w:highlight w:val="red"/>
-        </w:rPr>
-        <w:t>comments</w:t>
-      </w:r>
-      <w:proofErr w:type="spellEnd"/>
-      <w:r>
-        <w:rPr>
-          <w:highlight w:val="red"/>
-        </w:rPr>
-        <w:t>/{</w:t>
-      </w:r>
-      <w:proofErr w:type="spellStart"/>
-      <w:r>
-        <w:rPr>
-          <w:highlight w:val="red"/>
-        </w:rPr>
-        <w:t>comment_id</w:t>
-      </w:r>
-      <w:proofErr w:type="spellEnd"/>
-      <w:r>
-        <w:rPr>
-          <w:highlight w:val="red"/>
-        </w:rPr>
-        <w:t>} : Supprimer un commentaire</w:t>
-      </w:r>
-      <w:bookmarkEnd w:id="38"/>
-    </w:p>
-    <w:p>
-      <w:pPr>
-        <w:pStyle w:val="Titre3"/>
-        <w:numPr>
-          <w:ilvl w:val="0"/>
-          <w:numId w:val="3"/>
-        </w:numPr>
-      </w:pPr>
-      <w:r>
-        <w:t>Description :</w:t>
-      </w:r>
-    </w:p>
-    <w:p>
-      <w:r>
-        <w:t xml:space="preserve">Cette route permet à un </w:t>
-      </w:r>
-      <w:proofErr w:type="spellStart"/>
-      <w:r>
-        <w:t>membremr</w:t>
-      </w:r>
-      <w:proofErr w:type="spellEnd"/>
-      <w:r>
-        <w:t xml:space="preserve"> de supprimer son commentaire qu’il a postée mais aussi à un modérateur de supprimer n’importe quel commentaire.</w:t>
-      </w:r>
-    </w:p>
-    <w:p>
-      <w:pPr>
-        <w:pStyle w:val="Titre3"/>
-        <w:numPr>
-          <w:ilvl w:val="0"/>
-          <w:numId w:val="3"/>
-        </w:numPr>
-      </w:pPr>
-      <w:r>
-        <w:t>Droits d’accès :</w:t>
-      </w:r>
-    </w:p>
-    <w:p>
-      <w:r>
-        <w:t>Authentification : Oui</w:t>
-      </w:r>
-    </w:p>
-    <w:p>
-      <w:pPr>
-        <w:pStyle w:val="Paragraphedeliste"/>
-        <w:numPr>
-          <w:ilvl w:val="0"/>
-          <w:numId w:val="3"/>
-        </w:numPr>
-        <w:spacing w:after="0"/>
-      </w:pPr>
-      <w:proofErr w:type="spellStart"/>
-      <w:r>
-        <w:t>MembreMr</w:t>
-      </w:r>
-      <w:proofErr w:type="spellEnd"/>
-      <w:r>
-        <w:t> : peut supprimer seulement un commentaire qu’il a posté</w:t>
-      </w:r>
-    </w:p>
-    <w:p>
-      <w:pPr>
-        <w:numPr>
-          <w:ilvl w:val="0"/>
-          <w:numId w:val="3"/>
-        </w:numPr>
-      </w:pPr>
-      <w:r>
-        <w:t>Modérateur : peut supprimer seulement tout commentaire</w:t>
-      </w:r>
-    </w:p>
-    <w:p>
-      <w:pPr>
-        <w:pStyle w:val="Titre3"/>
-        <w:numPr>
-          <w:ilvl w:val="0"/>
-          <w:numId w:val="3"/>
-        </w:numPr>
-      </w:pPr>
-      <w:r>
-        <w:t xml:space="preserve">Input : </w:t>
-      </w:r>
-    </w:p>
-    <w:p>
-      <w:r>
-        <w:t>[Pas de données]</w:t>
-      </w:r>
-    </w:p>
-    <w:p>
-      <w:pPr>
-        <w:pStyle w:val="Titre3"/>
-        <w:numPr>
-          <w:ilvl w:val="0"/>
-          <w:numId w:val="3"/>
-        </w:numPr>
-      </w:pPr>
-      <w:r>
-        <w:t>Output (Statut OK) :</w:t>
-      </w:r>
-    </w:p>
-    <w:p>
-      <w:r>
-        <w:t>Message : ‘Commentaire supprimé’</w:t>
-      </w:r>
-    </w:p>
-    <w:p>
-      <w:r>
-        <w:t>Data : [Pas de données]</w:t>
-      </w:r>
-    </w:p>
-    <w:p/>
-    <w:p/>
-    <w:p/>
-    <w:p/>
-    <w:p/>
-    <w:p/>
-    <w:p/>
-    <w:p/>
-    <w:p/>
-    <w:p/>
-    <w:p/>
-    <w:p/>
-    <w:p/>
-    <w:p/>
-    <w:p/>
-    <w:p/>
-    <w:p/>
-    <w:p/>
-    <w:p/>
-    <w:p>
-      <w:r>
+    <w:p/>
+    <w:p>
+      <w:r>
+        <w:lastRenderedPageBreak/>
         <w:t>POST /gifts : Créer un nouveau cadeau</w:t>
       </w:r>
     </w:p>

</xml_diff>

<commit_message>
Afficher le tableau de bord (Admin et Utilisateur) avec filtre
Fonctionnalités :
- Afficher le tableau de bord avec filtre pour Admin
- Afficher le tableau de bord avec filtre pour un utilisateur
</commit_message>
<xml_diff>
--- a/docs/Routes API amr.docx
+++ b/docs/Routes API amr.docx
@@ -124,7 +124,7 @@
           <w:r>
             <w:fldChar w:fldCharType="separate"/>
           </w:r>
-          <w:hyperlink w:anchor="_Toc134557986" w:history="1">
+          <w:hyperlink w:anchor="_Toc134565425" w:history="1">
             <w:r>
               <w:rPr>
                 <w:rStyle w:val="Lienhypertexte"/>
@@ -151,7 +151,7 @@
                 <w:noProof/>
                 <w:webHidden/>
               </w:rPr>
-              <w:instrText xml:space="preserve"> PAGEREF _Toc134557986 \h </w:instrText>
+              <w:instrText xml:space="preserve"> PAGEREF _Toc134565425 \h </w:instrText>
             </w:r>
             <w:r>
               <w:rPr>
@@ -194,7 +194,7 @@
               <w:lang w:eastAsia="fr-FR"/>
             </w:rPr>
           </w:pPr>
-          <w:hyperlink w:anchor="_Toc134557987" w:history="1">
+          <w:hyperlink w:anchor="_Toc134565426" w:history="1">
             <w:r>
               <w:rPr>
                 <w:rStyle w:val="Lienhypertexte"/>
@@ -221,7 +221,7 @@
                 <w:noProof/>
                 <w:webHidden/>
               </w:rPr>
-              <w:instrText xml:space="preserve"> PAGEREF _Toc134557987 \h </w:instrText>
+              <w:instrText xml:space="preserve"> PAGEREF _Toc134565426 \h </w:instrText>
             </w:r>
             <w:r>
               <w:rPr>
@@ -264,7 +264,7 @@
               <w:lang w:eastAsia="fr-FR"/>
             </w:rPr>
           </w:pPr>
-          <w:hyperlink w:anchor="_Toc134557988" w:history="1">
+          <w:hyperlink w:anchor="_Toc134565427" w:history="1">
             <w:r>
               <w:rPr>
                 <w:rStyle w:val="Lienhypertexte"/>
@@ -291,7 +291,7 @@
                 <w:noProof/>
                 <w:webHidden/>
               </w:rPr>
-              <w:instrText xml:space="preserve"> PAGEREF _Toc134557988 \h </w:instrText>
+              <w:instrText xml:space="preserve"> PAGEREF _Toc134565427 \h </w:instrText>
             </w:r>
             <w:r>
               <w:rPr>
@@ -334,7 +334,7 @@
               <w:lang w:eastAsia="fr-FR"/>
             </w:rPr>
           </w:pPr>
-          <w:hyperlink w:anchor="_Toc134557989" w:history="1">
+          <w:hyperlink w:anchor="_Toc134565428" w:history="1">
             <w:r>
               <w:rPr>
                 <w:rStyle w:val="Lienhypertexte"/>
@@ -362,7 +362,7 @@
                 <w:noProof/>
                 <w:webHidden/>
               </w:rPr>
-              <w:instrText xml:space="preserve"> PAGEREF _Toc134557989 \h </w:instrText>
+              <w:instrText xml:space="preserve"> PAGEREF _Toc134565428 \h </w:instrText>
             </w:r>
             <w:r>
               <w:rPr>
@@ -405,7 +405,7 @@
               <w:lang w:eastAsia="fr-FR"/>
             </w:rPr>
           </w:pPr>
-          <w:hyperlink w:anchor="_Toc134557990" w:history="1">
+          <w:hyperlink w:anchor="_Toc134565429" w:history="1">
             <w:r>
               <w:rPr>
                 <w:rStyle w:val="Lienhypertexte"/>
@@ -433,7 +433,7 @@
                 <w:noProof/>
                 <w:webHidden/>
               </w:rPr>
-              <w:instrText xml:space="preserve"> PAGEREF _Toc134557990 \h </w:instrText>
+              <w:instrText xml:space="preserve"> PAGEREF _Toc134565429 \h </w:instrText>
             </w:r>
             <w:r>
               <w:rPr>
@@ -476,7 +476,7 @@
               <w:lang w:eastAsia="fr-FR"/>
             </w:rPr>
           </w:pPr>
-          <w:hyperlink w:anchor="_Toc134557991" w:history="1">
+          <w:hyperlink w:anchor="_Toc134565430" w:history="1">
             <w:r>
               <w:rPr>
                 <w:rStyle w:val="Lienhypertexte"/>
@@ -503,7 +503,7 @@
                 <w:noProof/>
                 <w:webHidden/>
               </w:rPr>
-              <w:instrText xml:space="preserve"> PAGEREF _Toc134557991 \h </w:instrText>
+              <w:instrText xml:space="preserve"> PAGEREF _Toc134565430 \h </w:instrText>
             </w:r>
             <w:r>
               <w:rPr>
@@ -546,7 +546,7 @@
               <w:lang w:eastAsia="fr-FR"/>
             </w:rPr>
           </w:pPr>
-          <w:hyperlink w:anchor="_Toc134557992" w:history="1">
+          <w:hyperlink w:anchor="_Toc134565431" w:history="1">
             <w:r>
               <w:rPr>
                 <w:rStyle w:val="Lienhypertexte"/>
@@ -574,7 +574,7 @@
                 <w:noProof/>
                 <w:webHidden/>
               </w:rPr>
-              <w:instrText xml:space="preserve"> PAGEREF _Toc134557992 \h </w:instrText>
+              <w:instrText xml:space="preserve"> PAGEREF _Toc134565431 \h </w:instrText>
             </w:r>
             <w:r>
               <w:rPr>
@@ -617,7 +617,7 @@
               <w:lang w:eastAsia="fr-FR"/>
             </w:rPr>
           </w:pPr>
-          <w:hyperlink w:anchor="_Toc134557993" w:history="1">
+          <w:hyperlink w:anchor="_Toc134565432" w:history="1">
             <w:r>
               <w:rPr>
                 <w:rStyle w:val="Lienhypertexte"/>
@@ -645,7 +645,7 @@
                 <w:noProof/>
                 <w:webHidden/>
               </w:rPr>
-              <w:instrText xml:space="preserve"> PAGEREF _Toc134557993 \h </w:instrText>
+              <w:instrText xml:space="preserve"> PAGEREF _Toc134565432 \h </w:instrText>
             </w:r>
             <w:r>
               <w:rPr>
@@ -688,7 +688,7 @@
               <w:lang w:eastAsia="fr-FR"/>
             </w:rPr>
           </w:pPr>
-          <w:hyperlink w:anchor="_Toc134557994" w:history="1">
+          <w:hyperlink w:anchor="_Toc134565433" w:history="1">
             <w:r>
               <w:rPr>
                 <w:rStyle w:val="Lienhypertexte"/>
@@ -716,7 +716,7 @@
                 <w:noProof/>
                 <w:webHidden/>
               </w:rPr>
-              <w:instrText xml:space="preserve"> PAGEREF _Toc134557994 \h </w:instrText>
+              <w:instrText xml:space="preserve"> PAGEREF _Toc134565433 \h </w:instrText>
             </w:r>
             <w:r>
               <w:rPr>
@@ -759,7 +759,7 @@
               <w:lang w:eastAsia="fr-FR"/>
             </w:rPr>
           </w:pPr>
-          <w:hyperlink w:anchor="_Toc134557995" w:history="1">
+          <w:hyperlink w:anchor="_Toc134565434" w:history="1">
             <w:r>
               <w:rPr>
                 <w:rStyle w:val="Lienhypertexte"/>
@@ -787,7 +787,7 @@
                 <w:noProof/>
                 <w:webHidden/>
               </w:rPr>
-              <w:instrText xml:space="preserve"> PAGEREF _Toc134557995 \h </w:instrText>
+              <w:instrText xml:space="preserve"> PAGEREF _Toc134565434 \h </w:instrText>
             </w:r>
             <w:r>
               <w:rPr>
@@ -830,7 +830,7 @@
               <w:lang w:eastAsia="fr-FR"/>
             </w:rPr>
           </w:pPr>
-          <w:hyperlink w:anchor="_Toc134557996" w:history="1">
+          <w:hyperlink w:anchor="_Toc134565435" w:history="1">
             <w:r>
               <w:rPr>
                 <w:rStyle w:val="Lienhypertexte"/>
@@ -858,7 +858,7 @@
                 <w:noProof/>
                 <w:webHidden/>
               </w:rPr>
-              <w:instrText xml:space="preserve"> PAGEREF _Toc134557996 \h </w:instrText>
+              <w:instrText xml:space="preserve"> PAGEREF _Toc134565435 \h </w:instrText>
             </w:r>
             <w:r>
               <w:rPr>
@@ -901,7 +901,7 @@
               <w:lang w:eastAsia="fr-FR"/>
             </w:rPr>
           </w:pPr>
-          <w:hyperlink w:anchor="_Toc134557997" w:history="1">
+          <w:hyperlink w:anchor="_Toc134565436" w:history="1">
             <w:r>
               <w:rPr>
                 <w:rStyle w:val="Lienhypertexte"/>
@@ -929,7 +929,7 @@
                 <w:noProof/>
                 <w:webHidden/>
               </w:rPr>
-              <w:instrText xml:space="preserve"> PAGEREF _Toc134557997 \h </w:instrText>
+              <w:instrText xml:space="preserve"> PAGEREF _Toc134565436 \h </w:instrText>
             </w:r>
             <w:r>
               <w:rPr>
@@ -972,7 +972,7 @@
               <w:lang w:eastAsia="fr-FR"/>
             </w:rPr>
           </w:pPr>
-          <w:hyperlink w:anchor="_Toc134557998" w:history="1">
+          <w:hyperlink w:anchor="_Toc134565437" w:history="1">
             <w:r>
               <w:rPr>
                 <w:rStyle w:val="Lienhypertexte"/>
@@ -1000,7 +1000,7 @@
                 <w:noProof/>
                 <w:webHidden/>
               </w:rPr>
-              <w:instrText xml:space="preserve"> PAGEREF _Toc134557998 \h </w:instrText>
+              <w:instrText xml:space="preserve"> PAGEREF _Toc134565437 \h </w:instrText>
             </w:r>
             <w:r>
               <w:rPr>
@@ -1043,7 +1043,7 @@
               <w:lang w:eastAsia="fr-FR"/>
             </w:rPr>
           </w:pPr>
-          <w:hyperlink w:anchor="_Toc134557999" w:history="1">
+          <w:hyperlink w:anchor="_Toc134565438" w:history="1">
             <w:r>
               <w:rPr>
                 <w:rStyle w:val="Lienhypertexte"/>
@@ -1071,7 +1071,7 @@
                 <w:noProof/>
                 <w:webHidden/>
               </w:rPr>
-              <w:instrText xml:space="preserve"> PAGEREF _Toc134557999 \h </w:instrText>
+              <w:instrText xml:space="preserve"> PAGEREF _Toc134565438 \h </w:instrText>
             </w:r>
             <w:r>
               <w:rPr>
@@ -1114,7 +1114,7 @@
               <w:lang w:eastAsia="fr-FR"/>
             </w:rPr>
           </w:pPr>
-          <w:hyperlink w:anchor="_Toc134558000" w:history="1">
+          <w:hyperlink w:anchor="_Toc134565439" w:history="1">
             <w:r>
               <w:rPr>
                 <w:rStyle w:val="Lienhypertexte"/>
@@ -1142,7 +1142,7 @@
                 <w:noProof/>
                 <w:webHidden/>
               </w:rPr>
-              <w:instrText xml:space="preserve"> PAGEREF _Toc134558000 \h </w:instrText>
+              <w:instrText xml:space="preserve"> PAGEREF _Toc134565439 \h </w:instrText>
             </w:r>
             <w:r>
               <w:rPr>
@@ -1185,7 +1185,7 @@
               <w:lang w:eastAsia="fr-FR"/>
             </w:rPr>
           </w:pPr>
-          <w:hyperlink w:anchor="_Toc134558001" w:history="1">
+          <w:hyperlink w:anchor="_Toc134565440" w:history="1">
             <w:r>
               <w:rPr>
                 <w:rStyle w:val="Lienhypertexte"/>
@@ -1213,7 +1213,7 @@
                 <w:noProof/>
                 <w:webHidden/>
               </w:rPr>
-              <w:instrText xml:space="preserve"> PAGEREF _Toc134558001 \h </w:instrText>
+              <w:instrText xml:space="preserve"> PAGEREF _Toc134565440 \h </w:instrText>
             </w:r>
             <w:r>
               <w:rPr>
@@ -1256,7 +1256,7 @@
               <w:lang w:eastAsia="fr-FR"/>
             </w:rPr>
           </w:pPr>
-          <w:hyperlink w:anchor="_Toc134558002" w:history="1">
+          <w:hyperlink w:anchor="_Toc134565441" w:history="1">
             <w:r>
               <w:rPr>
                 <w:rStyle w:val="Lienhypertexte"/>
@@ -1284,7 +1284,7 @@
                 <w:noProof/>
                 <w:webHidden/>
               </w:rPr>
-              <w:instrText xml:space="preserve"> PAGEREF _Toc134558002 \h </w:instrText>
+              <w:instrText xml:space="preserve"> PAGEREF _Toc134565441 \h </w:instrText>
             </w:r>
             <w:r>
               <w:rPr>
@@ -1327,7 +1327,7 @@
               <w:lang w:eastAsia="fr-FR"/>
             </w:rPr>
           </w:pPr>
-          <w:hyperlink w:anchor="_Toc134558003" w:history="1">
+          <w:hyperlink w:anchor="_Toc134565442" w:history="1">
             <w:r>
               <w:rPr>
                 <w:rStyle w:val="Lienhypertexte"/>
@@ -1355,7 +1355,7 @@
                 <w:noProof/>
                 <w:webHidden/>
               </w:rPr>
-              <w:instrText xml:space="preserve"> PAGEREF _Toc134558003 \h </w:instrText>
+              <w:instrText xml:space="preserve"> PAGEREF _Toc134565442 \h </w:instrText>
             </w:r>
             <w:r>
               <w:rPr>
@@ -1398,7 +1398,7 @@
               <w:lang w:eastAsia="fr-FR"/>
             </w:rPr>
           </w:pPr>
-          <w:hyperlink w:anchor="_Toc134558004" w:history="1">
+          <w:hyperlink w:anchor="_Toc134565443" w:history="1">
             <w:r>
               <w:rPr>
                 <w:rStyle w:val="Lienhypertexte"/>
@@ -1426,7 +1426,7 @@
                 <w:noProof/>
                 <w:webHidden/>
               </w:rPr>
-              <w:instrText xml:space="preserve"> PAGEREF _Toc134558004 \h </w:instrText>
+              <w:instrText xml:space="preserve"> PAGEREF _Toc134565443 \h </w:instrText>
             </w:r>
             <w:r>
               <w:rPr>
@@ -1469,7 +1469,7 @@
               <w:lang w:eastAsia="fr-FR"/>
             </w:rPr>
           </w:pPr>
-          <w:hyperlink w:anchor="_Toc134558005" w:history="1">
+          <w:hyperlink w:anchor="_Toc134565444" w:history="1">
             <w:r>
               <w:rPr>
                 <w:rStyle w:val="Lienhypertexte"/>
@@ -1496,7 +1496,7 @@
                 <w:noProof/>
                 <w:webHidden/>
               </w:rPr>
-              <w:instrText xml:space="preserve"> PAGEREF _Toc134558005 \h </w:instrText>
+              <w:instrText xml:space="preserve"> PAGEREF _Toc134565444 \h </w:instrText>
             </w:r>
             <w:r>
               <w:rPr>
@@ -1539,7 +1539,7 @@
               <w:lang w:eastAsia="fr-FR"/>
             </w:rPr>
           </w:pPr>
-          <w:hyperlink w:anchor="_Toc134558006" w:history="1">
+          <w:hyperlink w:anchor="_Toc134565445" w:history="1">
             <w:r>
               <w:rPr>
                 <w:rStyle w:val="Lienhypertexte"/>
@@ -1567,7 +1567,7 @@
                 <w:noProof/>
                 <w:webHidden/>
               </w:rPr>
-              <w:instrText xml:space="preserve"> PAGEREF _Toc134558006 \h </w:instrText>
+              <w:instrText xml:space="preserve"> PAGEREF _Toc134565445 \h </w:instrText>
             </w:r>
             <w:r>
               <w:rPr>
@@ -1610,7 +1610,7 @@
               <w:lang w:eastAsia="fr-FR"/>
             </w:rPr>
           </w:pPr>
-          <w:hyperlink w:anchor="_Toc134558007" w:history="1">
+          <w:hyperlink w:anchor="_Toc134565446" w:history="1">
             <w:r>
               <w:rPr>
                 <w:rStyle w:val="Lienhypertexte"/>
@@ -1638,7 +1638,7 @@
                 <w:noProof/>
                 <w:webHidden/>
               </w:rPr>
-              <w:instrText xml:space="preserve"> PAGEREF _Toc134558007 \h </w:instrText>
+              <w:instrText xml:space="preserve"> PAGEREF _Toc134565446 \h </w:instrText>
             </w:r>
             <w:r>
               <w:rPr>
@@ -1658,7 +1658,7 @@
                 <w:noProof/>
                 <w:webHidden/>
               </w:rPr>
-              <w:t>26</w:t>
+              <w:t>27</w:t>
             </w:r>
             <w:r>
               <w:rPr>
@@ -1681,7 +1681,7 @@
               <w:lang w:eastAsia="fr-FR"/>
             </w:rPr>
           </w:pPr>
-          <w:hyperlink w:anchor="_Toc134558008" w:history="1">
+          <w:hyperlink w:anchor="_Toc134565447" w:history="1">
             <w:r>
               <w:rPr>
                 <w:rStyle w:val="Lienhypertexte"/>
@@ -1709,7 +1709,7 @@
                 <w:noProof/>
                 <w:webHidden/>
               </w:rPr>
-              <w:instrText xml:space="preserve"> PAGEREF _Toc134558008 \h </w:instrText>
+              <w:instrText xml:space="preserve"> PAGEREF _Toc134565447 \h </w:instrText>
             </w:r>
             <w:r>
               <w:rPr>
@@ -1752,14 +1752,14 @@
               <w:lang w:eastAsia="fr-FR"/>
             </w:rPr>
           </w:pPr>
-          <w:hyperlink w:anchor="_Toc134558009" w:history="1">
+          <w:hyperlink w:anchor="_Toc134565448" w:history="1">
             <w:r>
               <w:rPr>
                 <w:rStyle w:val="Lienhypertexte"/>
                 <w:noProof/>
-                <w:highlight w:val="green"/>
-              </w:rPr>
-              <w:t>POST /helprequests : Créer une nouvelle demande</w:t>
+                <w:highlight w:val="cyan"/>
+              </w:rPr>
+              <w:t>GET /helprequests/stats : Afficher un tableau de bord de demandes d’aides et filtrer les statistiques</w:t>
             </w:r>
             <w:r>
               <w:rPr>
@@ -1780,7 +1780,7 @@
                 <w:noProof/>
                 <w:webHidden/>
               </w:rPr>
-              <w:instrText xml:space="preserve"> PAGEREF _Toc134558009 \h </w:instrText>
+              <w:instrText xml:space="preserve"> PAGEREF _Toc134565448 \h </w:instrText>
             </w:r>
             <w:r>
               <w:rPr>
@@ -1823,14 +1823,14 @@
               <w:lang w:eastAsia="fr-FR"/>
             </w:rPr>
           </w:pPr>
-          <w:hyperlink w:anchor="_Toc134558010" w:history="1">
+          <w:hyperlink w:anchor="_Toc134565449" w:history="1">
             <w:r>
               <w:rPr>
                 <w:rStyle w:val="Lienhypertexte"/>
                 <w:noProof/>
                 <w:highlight w:val="green"/>
               </w:rPr>
-              <w:t>POST /helprequests/categories : Créer une nouvelle catégorie de demande</w:t>
+              <w:t>POST /helprequests : Créer une nouvelle demande</w:t>
             </w:r>
             <w:r>
               <w:rPr>
@@ -1851,7 +1851,7 @@
                 <w:noProof/>
                 <w:webHidden/>
               </w:rPr>
-              <w:instrText xml:space="preserve"> PAGEREF _Toc134558010 \h </w:instrText>
+              <w:instrText xml:space="preserve"> PAGEREF _Toc134565449 \h </w:instrText>
             </w:r>
             <w:r>
               <w:rPr>
@@ -1871,7 +1871,7 @@
                 <w:noProof/>
                 <w:webHidden/>
               </w:rPr>
-              <w:t>32</w:t>
+              <w:t>33</w:t>
             </w:r>
             <w:r>
               <w:rPr>
@@ -1894,14 +1894,14 @@
               <w:lang w:eastAsia="fr-FR"/>
             </w:rPr>
           </w:pPr>
-          <w:hyperlink w:anchor="_Toc134558011" w:history="1">
+          <w:hyperlink w:anchor="_Toc134565450" w:history="1">
             <w:r>
               <w:rPr>
                 <w:rStyle w:val="Lienhypertexte"/>
                 <w:noProof/>
-                <w:highlight w:val="yellow"/>
-              </w:rPr>
-              <w:t>PUT /helprequests/{helprequest_id}/treatment : Modifier un traitement (accepter/refuser/mettre en favori) sur une demande</w:t>
+                <w:highlight w:val="green"/>
+              </w:rPr>
+              <w:t>POST /helprequests/categories : Créer une nouvelle catégorie de demande</w:t>
             </w:r>
             <w:r>
               <w:rPr>
@@ -1922,7 +1922,7 @@
                 <w:noProof/>
                 <w:webHidden/>
               </w:rPr>
-              <w:instrText xml:space="preserve"> PAGEREF _Toc134558011 \h </w:instrText>
+              <w:instrText xml:space="preserve"> PAGEREF _Toc134565450 \h </w:instrText>
             </w:r>
             <w:r>
               <w:rPr>
@@ -1942,7 +1942,7 @@
                 <w:noProof/>
                 <w:webHidden/>
               </w:rPr>
-              <w:t>33</w:t>
+              <w:t>34</w:t>
             </w:r>
             <w:r>
               <w:rPr>
@@ -1965,14 +1965,14 @@
               <w:lang w:eastAsia="fr-FR"/>
             </w:rPr>
           </w:pPr>
-          <w:hyperlink w:anchor="_Toc134558012" w:history="1">
+          <w:hyperlink w:anchor="_Toc134565451" w:history="1">
             <w:r>
               <w:rPr>
                 <w:rStyle w:val="Lienhypertexte"/>
                 <w:noProof/>
                 <w:highlight w:val="yellow"/>
               </w:rPr>
-              <w:t>PUT /helprequests/{helprequest_id}/accept : Accepter ou Refuser le traitement d’une demande par un membre volontaire</w:t>
+              <w:t>PUT /helprequests/{helprequest_id}/treatment : Modifier un traitement (accepter/refuser/mettre en favori) sur une demande</w:t>
             </w:r>
             <w:r>
               <w:rPr>
@@ -1993,7 +1993,7 @@
                 <w:noProof/>
                 <w:webHidden/>
               </w:rPr>
-              <w:instrText xml:space="preserve"> PAGEREF _Toc134558012 \h </w:instrText>
+              <w:instrText xml:space="preserve"> PAGEREF _Toc134565451 \h </w:instrText>
             </w:r>
             <w:r>
               <w:rPr>
@@ -2013,7 +2013,7 @@
                 <w:noProof/>
                 <w:webHidden/>
               </w:rPr>
-              <w:t>34</w:t>
+              <w:t>35</w:t>
             </w:r>
             <w:r>
               <w:rPr>
@@ -2036,14 +2036,14 @@
               <w:lang w:eastAsia="fr-FR"/>
             </w:rPr>
           </w:pPr>
-          <w:hyperlink w:anchor="_Toc134558013" w:history="1">
+          <w:hyperlink w:anchor="_Toc134565452" w:history="1">
             <w:r>
               <w:rPr>
                 <w:rStyle w:val="Lienhypertexte"/>
                 <w:noProof/>
                 <w:highlight w:val="yellow"/>
               </w:rPr>
-              <w:t>PUT /helprequests/{helprequest_id}/finish : Déclarer une demande d’aide comme terminée</w:t>
+              <w:t>PUT /helprequests/{helprequest_id}/accept : Accepter ou Refuser le traitement d’une demande par un membre volontaire</w:t>
             </w:r>
             <w:r>
               <w:rPr>
@@ -2064,7 +2064,7 @@
                 <w:noProof/>
                 <w:webHidden/>
               </w:rPr>
-              <w:instrText xml:space="preserve"> PAGEREF _Toc134558013 \h </w:instrText>
+              <w:instrText xml:space="preserve"> PAGEREF _Toc134565452 \h </w:instrText>
             </w:r>
             <w:r>
               <w:rPr>
@@ -2084,7 +2084,7 @@
                 <w:noProof/>
                 <w:webHidden/>
               </w:rPr>
-              <w:t>35</w:t>
+              <w:t>36</w:t>
             </w:r>
             <w:r>
               <w:rPr>
@@ -2107,14 +2107,14 @@
               <w:lang w:eastAsia="fr-FR"/>
             </w:rPr>
           </w:pPr>
-          <w:hyperlink w:anchor="_Toc134558014" w:history="1">
+          <w:hyperlink w:anchor="_Toc134565453" w:history="1">
             <w:r>
               <w:rPr>
                 <w:rStyle w:val="Lienhypertexte"/>
                 <w:noProof/>
                 <w:highlight w:val="yellow"/>
               </w:rPr>
-              <w:t>PUT /helprequests/categories/{helprequestcategory_id} : Modifier une catégorie de demande</w:t>
+              <w:t>PUT /helprequests/{helprequest_id}/finish : Déclarer une demande d’aide comme terminée</w:t>
             </w:r>
             <w:r>
               <w:rPr>
@@ -2135,7 +2135,7 @@
                 <w:noProof/>
                 <w:webHidden/>
               </w:rPr>
-              <w:instrText xml:space="preserve"> PAGEREF _Toc134558014 \h </w:instrText>
+              <w:instrText xml:space="preserve"> PAGEREF _Toc134565453 \h </w:instrText>
             </w:r>
             <w:r>
               <w:rPr>
@@ -2155,7 +2155,7 @@
                 <w:noProof/>
                 <w:webHidden/>
               </w:rPr>
-              <w:t>36</w:t>
+              <w:t>37</w:t>
             </w:r>
             <w:r>
               <w:rPr>
@@ -2178,14 +2178,14 @@
               <w:lang w:eastAsia="fr-FR"/>
             </w:rPr>
           </w:pPr>
-          <w:hyperlink w:anchor="_Toc134558015" w:history="1">
+          <w:hyperlink w:anchor="_Toc134565454" w:history="1">
             <w:r>
               <w:rPr>
                 <w:rStyle w:val="Lienhypertexte"/>
                 <w:noProof/>
-                <w:highlight w:val="red"/>
-              </w:rPr>
-              <w:t>DELETE /helprequests/{helprequest_id}: Supprimer une demande d’aide</w:t>
+                <w:highlight w:val="yellow"/>
+              </w:rPr>
+              <w:t>PUT /helprequests/categories/{helprequestcategory_id} : Modifier une catégorie de demande</w:t>
             </w:r>
             <w:r>
               <w:rPr>
@@ -2206,7 +2206,7 @@
                 <w:noProof/>
                 <w:webHidden/>
               </w:rPr>
-              <w:instrText xml:space="preserve"> PAGEREF _Toc134558015 \h </w:instrText>
+              <w:instrText xml:space="preserve"> PAGEREF _Toc134565454 \h </w:instrText>
             </w:r>
             <w:r>
               <w:rPr>
@@ -2226,7 +2226,7 @@
                 <w:noProof/>
                 <w:webHidden/>
               </w:rPr>
-              <w:t>37</w:t>
+              <w:t>38</w:t>
             </w:r>
             <w:r>
               <w:rPr>
@@ -2249,13 +2249,84 @@
               <w:lang w:eastAsia="fr-FR"/>
             </w:rPr>
           </w:pPr>
-          <w:hyperlink w:anchor="_Toc134558016" w:history="1">
+          <w:hyperlink w:anchor="_Toc134565455" w:history="1">
             <w:r>
               <w:rPr>
                 <w:rStyle w:val="Lienhypertexte"/>
                 <w:noProof/>
                 <w:highlight w:val="red"/>
               </w:rPr>
+              <w:t>DELETE /helprequests/{helprequest_id}: Supprimer une demande d’aide</w:t>
+            </w:r>
+            <w:r>
+              <w:rPr>
+                <w:noProof/>
+                <w:webHidden/>
+              </w:rPr>
+              <w:tab/>
+            </w:r>
+            <w:r>
+              <w:rPr>
+                <w:noProof/>
+                <w:webHidden/>
+              </w:rPr>
+              <w:fldChar w:fldCharType="begin"/>
+            </w:r>
+            <w:r>
+              <w:rPr>
+                <w:noProof/>
+                <w:webHidden/>
+              </w:rPr>
+              <w:instrText xml:space="preserve"> PAGEREF _Toc134565455 \h </w:instrText>
+            </w:r>
+            <w:r>
+              <w:rPr>
+                <w:noProof/>
+                <w:webHidden/>
+              </w:rPr>
+            </w:r>
+            <w:r>
+              <w:rPr>
+                <w:noProof/>
+                <w:webHidden/>
+              </w:rPr>
+              <w:fldChar w:fldCharType="separate"/>
+            </w:r>
+            <w:r>
+              <w:rPr>
+                <w:noProof/>
+                <w:webHidden/>
+              </w:rPr>
+              <w:t>39</w:t>
+            </w:r>
+            <w:r>
+              <w:rPr>
+                <w:noProof/>
+                <w:webHidden/>
+              </w:rPr>
+              <w:fldChar w:fldCharType="end"/>
+            </w:r>
+          </w:hyperlink>
+        </w:p>
+        <w:p>
+          <w:pPr>
+            <w:pStyle w:val="TM2"/>
+            <w:tabs>
+              <w:tab w:val="right" w:leader="dot" w:pos="9062"/>
+            </w:tabs>
+            <w:rPr>
+              <w:rFonts w:eastAsiaTheme="minorEastAsia"/>
+              <w:noProof/>
+              <w:lang w:eastAsia="fr-FR"/>
+            </w:rPr>
+          </w:pPr>
+          <w:hyperlink w:anchor="_Toc134565456" w:history="1">
+            <w:r>
+              <w:rPr>
+                <w:rStyle w:val="Lienhypertexte"/>
+                <w:noProof/>
+                <w:highlight w:val="red"/>
+              </w:rPr>
               <w:t>DELETE /helprequests/categories/{helprequestcategory_id}: Supprimer une catégorie de demandes d’aide</w:t>
             </w:r>
             <w:r>
@@ -2277,7 +2348,7 @@
                 <w:noProof/>
                 <w:webHidden/>
               </w:rPr>
-              <w:instrText xml:space="preserve"> PAGEREF _Toc134558016 \h </w:instrText>
+              <w:instrText xml:space="preserve"> PAGEREF _Toc134565456 \h </w:instrText>
             </w:r>
             <w:r>
               <w:rPr>
@@ -2297,7 +2368,7 @@
                 <w:noProof/>
                 <w:webHidden/>
               </w:rPr>
-              <w:t>38</w:t>
+              <w:t>40</w:t>
             </w:r>
             <w:r>
               <w:rPr>
@@ -2320,7 +2391,7 @@
               <w:lang w:eastAsia="fr-FR"/>
             </w:rPr>
           </w:pPr>
-          <w:hyperlink w:anchor="_Toc134558017" w:history="1">
+          <w:hyperlink w:anchor="_Toc134565457" w:history="1">
             <w:r>
               <w:rPr>
                 <w:rStyle w:val="Lienhypertexte"/>
@@ -2347,7 +2418,7 @@
                 <w:noProof/>
                 <w:webHidden/>
               </w:rPr>
-              <w:instrText xml:space="preserve"> PAGEREF _Toc134558017 \h </w:instrText>
+              <w:instrText xml:space="preserve"> PAGEREF _Toc134565457 \h </w:instrText>
             </w:r>
             <w:r>
               <w:rPr>
@@ -2367,7 +2438,7 @@
                 <w:noProof/>
                 <w:webHidden/>
               </w:rPr>
-              <w:t>39</w:t>
+              <w:t>41</w:t>
             </w:r>
             <w:r>
               <w:rPr>
@@ -2390,7 +2461,7 @@
               <w:lang w:eastAsia="fr-FR"/>
             </w:rPr>
           </w:pPr>
-          <w:hyperlink w:anchor="_Toc134558018" w:history="1">
+          <w:hyperlink w:anchor="_Toc134565458" w:history="1">
             <w:r>
               <w:rPr>
                 <w:rStyle w:val="Lienhypertexte"/>
@@ -2418,7 +2489,7 @@
                 <w:noProof/>
                 <w:webHidden/>
               </w:rPr>
-              <w:instrText xml:space="preserve"> PAGEREF _Toc134558018 \h </w:instrText>
+              <w:instrText xml:space="preserve"> PAGEREF _Toc134565458 \h </w:instrText>
             </w:r>
             <w:r>
               <w:rPr>
@@ -2438,7 +2509,7 @@
                 <w:noProof/>
                 <w:webHidden/>
               </w:rPr>
-              <w:t>39</w:t>
+              <w:t>41</w:t>
             </w:r>
             <w:r>
               <w:rPr>
@@ -2461,7 +2532,7 @@
               <w:lang w:eastAsia="fr-FR"/>
             </w:rPr>
           </w:pPr>
-          <w:hyperlink w:anchor="_Toc134558019" w:history="1">
+          <w:hyperlink w:anchor="_Toc134565459" w:history="1">
             <w:r>
               <w:rPr>
                 <w:rStyle w:val="Lienhypertexte"/>
@@ -2489,7 +2560,7 @@
                 <w:noProof/>
                 <w:webHidden/>
               </w:rPr>
-              <w:instrText xml:space="preserve"> PAGEREF _Toc134558019 \h </w:instrText>
+              <w:instrText xml:space="preserve"> PAGEREF _Toc134565459 \h </w:instrText>
             </w:r>
             <w:r>
               <w:rPr>
@@ -2509,7 +2580,7 @@
                 <w:noProof/>
                 <w:webHidden/>
               </w:rPr>
-              <w:t>40</w:t>
+              <w:t>42</w:t>
             </w:r>
             <w:r>
               <w:rPr>
@@ -2532,7 +2603,7 @@
               <w:lang w:eastAsia="fr-FR"/>
             </w:rPr>
           </w:pPr>
-          <w:hyperlink w:anchor="_Toc134558020" w:history="1">
+          <w:hyperlink w:anchor="_Toc134565460" w:history="1">
             <w:r>
               <w:rPr>
                 <w:rStyle w:val="Lienhypertexte"/>
@@ -2560,7 +2631,7 @@
                 <w:noProof/>
                 <w:webHidden/>
               </w:rPr>
-              <w:instrText xml:space="preserve"> PAGEREF _Toc134558020 \h </w:instrText>
+              <w:instrText xml:space="preserve"> PAGEREF _Toc134565460 \h </w:instrText>
             </w:r>
             <w:r>
               <w:rPr>
@@ -2580,7 +2651,7 @@
                 <w:noProof/>
                 <w:webHidden/>
               </w:rPr>
-              <w:t>41</w:t>
+              <w:t>43</w:t>
             </w:r>
             <w:r>
               <w:rPr>
@@ -2603,7 +2674,7 @@
               <w:lang w:eastAsia="fr-FR"/>
             </w:rPr>
           </w:pPr>
-          <w:hyperlink w:anchor="_Toc134558021" w:history="1">
+          <w:hyperlink w:anchor="_Toc134565461" w:history="1">
             <w:r>
               <w:rPr>
                 <w:rStyle w:val="Lienhypertexte"/>
@@ -2630,7 +2701,7 @@
                 <w:noProof/>
                 <w:webHidden/>
               </w:rPr>
-              <w:instrText xml:space="preserve"> PAGEREF _Toc134558021 \h </w:instrText>
+              <w:instrText xml:space="preserve"> PAGEREF _Toc134565461 \h </w:instrText>
             </w:r>
             <w:r>
               <w:rPr>
@@ -2650,7 +2721,7 @@
                 <w:noProof/>
                 <w:webHidden/>
               </w:rPr>
-              <w:t>42</w:t>
+              <w:t>44</w:t>
             </w:r>
             <w:r>
               <w:rPr>
@@ -2673,7 +2744,7 @@
               <w:lang w:eastAsia="fr-FR"/>
             </w:rPr>
           </w:pPr>
-          <w:hyperlink w:anchor="_Toc134558022" w:history="1">
+          <w:hyperlink w:anchor="_Toc134565462" w:history="1">
             <w:r>
               <w:rPr>
                 <w:rStyle w:val="Lienhypertexte"/>
@@ -2701,7 +2772,7 @@
                 <w:noProof/>
                 <w:webHidden/>
               </w:rPr>
-              <w:instrText xml:space="preserve"> PAGEREF _Toc134558022 \h </w:instrText>
+              <w:instrText xml:space="preserve"> PAGEREF _Toc134565462 \h </w:instrText>
             </w:r>
             <w:r>
               <w:rPr>
@@ -2721,7 +2792,7 @@
                 <w:noProof/>
                 <w:webHidden/>
               </w:rPr>
-              <w:t>42</w:t>
+              <w:t>44</w:t>
             </w:r>
             <w:r>
               <w:rPr>
@@ -2744,7 +2815,7 @@
               <w:lang w:eastAsia="fr-FR"/>
             </w:rPr>
           </w:pPr>
-          <w:hyperlink w:anchor="_Toc134558023" w:history="1">
+          <w:hyperlink w:anchor="_Toc134565463" w:history="1">
             <w:r>
               <w:rPr>
                 <w:rStyle w:val="Lienhypertexte"/>
@@ -2772,7 +2843,7 @@
                 <w:noProof/>
                 <w:webHidden/>
               </w:rPr>
-              <w:instrText xml:space="preserve"> PAGEREF _Toc134558023 \h </w:instrText>
+              <w:instrText xml:space="preserve"> PAGEREF _Toc134565463 \h </w:instrText>
             </w:r>
             <w:r>
               <w:rPr>
@@ -2792,7 +2863,7 @@
                 <w:noProof/>
                 <w:webHidden/>
               </w:rPr>
-              <w:t>43</w:t>
+              <w:t>45</w:t>
             </w:r>
             <w:r>
               <w:rPr>
@@ -2815,7 +2886,7 @@
               <w:lang w:eastAsia="fr-FR"/>
             </w:rPr>
           </w:pPr>
-          <w:hyperlink w:anchor="_Toc134558024" w:history="1">
+          <w:hyperlink w:anchor="_Toc134565464" w:history="1">
             <w:r>
               <w:rPr>
                 <w:rStyle w:val="Lienhypertexte"/>
@@ -2843,7 +2914,7 @@
                 <w:noProof/>
                 <w:webHidden/>
               </w:rPr>
-              <w:instrText xml:space="preserve"> PAGEREF _Toc134558024 \h </w:instrText>
+              <w:instrText xml:space="preserve"> PAGEREF _Toc134565464 \h </w:instrText>
             </w:r>
             <w:r>
               <w:rPr>
@@ -2863,7 +2934,7 @@
                 <w:noProof/>
                 <w:webHidden/>
               </w:rPr>
-              <w:t>44</w:t>
+              <w:t>46</w:t>
             </w:r>
             <w:r>
               <w:rPr>
@@ -2886,7 +2957,7 @@
               <w:lang w:eastAsia="fr-FR"/>
             </w:rPr>
           </w:pPr>
-          <w:hyperlink w:anchor="_Toc134558025" w:history="1">
+          <w:hyperlink w:anchor="_Toc134565465" w:history="1">
             <w:r>
               <w:rPr>
                 <w:rStyle w:val="Lienhypertexte"/>
@@ -2914,7 +2985,7 @@
                 <w:noProof/>
                 <w:webHidden/>
               </w:rPr>
-              <w:instrText xml:space="preserve"> PAGEREF _Toc134558025 \h </w:instrText>
+              <w:instrText xml:space="preserve"> PAGEREF _Toc134565465 \h </w:instrText>
             </w:r>
             <w:r>
               <w:rPr>
@@ -2934,7 +3005,7 @@
                 <w:noProof/>
                 <w:webHidden/>
               </w:rPr>
-              <w:t>46</w:t>
+              <w:t>48</w:t>
             </w:r>
             <w:r>
               <w:rPr>
@@ -2957,7 +3028,7 @@
               <w:lang w:eastAsia="fr-FR"/>
             </w:rPr>
           </w:pPr>
-          <w:hyperlink w:anchor="_Toc134558026" w:history="1">
+          <w:hyperlink w:anchor="_Toc134565466" w:history="1">
             <w:r>
               <w:rPr>
                 <w:rStyle w:val="Lienhypertexte"/>
@@ -2985,7 +3056,7 @@
                 <w:noProof/>
                 <w:webHidden/>
               </w:rPr>
-              <w:instrText xml:space="preserve"> PAGEREF _Toc134558026 \h </w:instrText>
+              <w:instrText xml:space="preserve"> PAGEREF _Toc134565466 \h </w:instrText>
             </w:r>
             <w:r>
               <w:rPr>
@@ -3005,7 +3076,7 @@
                 <w:noProof/>
                 <w:webHidden/>
               </w:rPr>
-              <w:t>47</w:t>
+              <w:t>49</w:t>
             </w:r>
             <w:r>
               <w:rPr>
@@ -3028,7 +3099,7 @@
       <w:pPr>
         <w:pStyle w:val="Titre1"/>
       </w:pPr>
-      <w:bookmarkStart w:id="0" w:name="_Toc134557986"/>
+      <w:bookmarkStart w:id="0" w:name="_Toc134565425"/>
       <w:r>
         <w:t>INTRODUCTION</w:t>
       </w:r>
@@ -3062,7 +3133,7 @@
       <w:pPr>
         <w:pStyle w:val="Titre2"/>
       </w:pPr>
-      <w:bookmarkStart w:id="1" w:name="_Toc134557987"/>
+      <w:bookmarkStart w:id="1" w:name="_Toc134565426"/>
       <w:r>
         <w:t>METHOD /</w:t>
       </w:r>
@@ -3140,6 +3211,7 @@
     <w:p/>
     <w:p>
       <w:r>
+        <w:lastRenderedPageBreak/>
         <w:t xml:space="preserve">Les données d’entrées sont envoyées : </w:t>
       </w:r>
     </w:p>
@@ -3162,7 +3234,6 @@
         </w:numPr>
       </w:pPr>
       <w:r>
-        <w:lastRenderedPageBreak/>
         <w:t>En tant que données JSON dans le corps de la requête via les méthodes POST, PUT et DELETE</w:t>
       </w:r>
     </w:p>
@@ -3474,6 +3545,7 @@
           </w:tcPr>
           <w:p>
             <w:r>
+              <w:lastRenderedPageBreak/>
               <w:t>…</w:t>
             </w:r>
           </w:p>
@@ -3495,9 +3567,8 @@
       <w:pPr>
         <w:pStyle w:val="Titre1"/>
       </w:pPr>
-      <w:bookmarkStart w:id="2" w:name="_Toc134557988"/>
-      <w:r>
-        <w:lastRenderedPageBreak/>
+      <w:bookmarkStart w:id="2" w:name="_Toc134565427"/>
+      <w:r>
         <w:t>ROUTES /session</w:t>
       </w:r>
       <w:bookmarkEnd w:id="2"/>
@@ -3507,7 +3578,7 @@
       <w:pPr>
         <w:pStyle w:val="Titre2"/>
       </w:pPr>
-      <w:bookmarkStart w:id="3" w:name="_Toc134557989"/>
+      <w:bookmarkStart w:id="3" w:name="_Toc134565428"/>
       <w:r>
         <w:rPr>
           <w:highlight w:val="green"/>
@@ -4038,6 +4109,7 @@
           </w:p>
           <w:p>
             <w:r>
+              <w:lastRenderedPageBreak/>
               <w:t>‘Actif’</w:t>
             </w:r>
           </w:p>
@@ -4123,12 +4195,11 @@
       <w:pPr>
         <w:pStyle w:val="Titre2"/>
       </w:pPr>
-      <w:bookmarkStart w:id="4" w:name="_Toc134557990"/>
+      <w:bookmarkStart w:id="4" w:name="_Toc134565429"/>
       <w:r>
         <w:rPr>
           <w:highlight w:val="red"/>
         </w:rPr>
-        <w:lastRenderedPageBreak/>
         <w:t>DELETE</w:t>
       </w:r>
       <w:r>
@@ -4306,9 +4377,8 @@
       <w:pPr>
         <w:pStyle w:val="Titre1"/>
       </w:pPr>
-      <w:bookmarkStart w:id="5" w:name="_Toc134557991"/>
-      <w:r>
-        <w:lastRenderedPageBreak/>
+      <w:bookmarkStart w:id="5" w:name="_Toc134565430"/>
+      <w:r>
         <w:t>ROUTES /users</w:t>
       </w:r>
       <w:bookmarkEnd w:id="5"/>
@@ -4317,7 +4387,7 @@
       <w:pPr>
         <w:pStyle w:val="Titre2"/>
       </w:pPr>
-      <w:bookmarkStart w:id="6" w:name="_Toc134557992"/>
+      <w:bookmarkStart w:id="6" w:name="_Toc134565431"/>
       <w:r>
         <w:rPr>
           <w:highlight w:val="cyan"/>
@@ -4736,6 +4806,7 @@
           <w:p>
             <w:proofErr w:type="gramStart"/>
             <w:r>
+              <w:lastRenderedPageBreak/>
               <w:t>type</w:t>
             </w:r>
             <w:proofErr w:type="gramEnd"/>
@@ -4752,7 +4823,6 @@
           </w:p>
           <w:p>
             <w:r>
-              <w:lastRenderedPageBreak/>
               <w:t>‘Administrateur’</w:t>
             </w:r>
           </w:p>
@@ -4816,7 +4886,6 @@
             <w:proofErr w:type="spellStart"/>
             <w:proofErr w:type="gramStart"/>
             <w:r>
-              <w:lastRenderedPageBreak/>
               <w:t>status</w:t>
             </w:r>
             <w:proofErr w:type="spellEnd"/>
@@ -4905,7 +4974,7 @@
       <w:pPr>
         <w:pStyle w:val="Titre2"/>
       </w:pPr>
-      <w:bookmarkStart w:id="7" w:name="_Toc134557993"/>
+      <w:bookmarkStart w:id="7" w:name="_Toc134565432"/>
       <w:r>
         <w:rPr>
           <w:highlight w:val="cyan"/>
@@ -5318,6 +5387,7 @@
           </w:tcPr>
           <w:p>
             <w:r>
+              <w:lastRenderedPageBreak/>
               <w:t>Id</w:t>
             </w:r>
           </w:p>
@@ -5340,7 +5410,6 @@
           </w:tcPr>
           <w:p>
             <w:r>
-              <w:lastRenderedPageBreak/>
               <w:t>Email</w:t>
             </w:r>
           </w:p>
@@ -5649,12 +5718,11 @@
           <w:highlight w:val="cyan"/>
         </w:rPr>
       </w:pPr>
-      <w:bookmarkStart w:id="8" w:name="_Toc134557994"/>
+      <w:bookmarkStart w:id="8" w:name="_Toc134565433"/>
       <w:r>
         <w:rPr>
           <w:highlight w:val="cyan"/>
         </w:rPr>
-        <w:lastRenderedPageBreak/>
         <w:t>GET /user</w:t>
       </w:r>
       <w:r>
@@ -5810,12 +5878,11 @@
           <w:highlight w:val="cyan"/>
         </w:rPr>
       </w:pPr>
-      <w:bookmarkStart w:id="9" w:name="_Toc134557995"/>
+      <w:bookmarkStart w:id="9" w:name="_Toc134565434"/>
       <w:r>
         <w:rPr>
           <w:highlight w:val="cyan"/>
         </w:rPr>
-        <w:lastRenderedPageBreak/>
         <w:t>GET /user</w:t>
       </w:r>
       <w:r>
@@ -5962,12 +6029,11 @@
       <w:pPr>
         <w:pStyle w:val="Titre2"/>
       </w:pPr>
-      <w:bookmarkStart w:id="10" w:name="_Toc134557996"/>
+      <w:bookmarkStart w:id="10" w:name="_Toc134565435"/>
       <w:r>
         <w:rPr>
           <w:highlight w:val="cyan"/>
         </w:rPr>
-        <w:lastRenderedPageBreak/>
         <w:t>GET /users/{</w:t>
       </w:r>
       <w:proofErr w:type="spellStart"/>
@@ -6348,12 +6414,11 @@
       <w:pPr>
         <w:pStyle w:val="Titre2"/>
       </w:pPr>
-      <w:bookmarkStart w:id="11" w:name="_Toc134557997"/>
+      <w:bookmarkStart w:id="11" w:name="_Toc134565436"/>
       <w:r>
         <w:rPr>
           <w:highlight w:val="cyan"/>
         </w:rPr>
-        <w:lastRenderedPageBreak/>
         <w:t>GET /users/{</w:t>
       </w:r>
       <w:proofErr w:type="spellStart"/>
@@ -6796,6 +6861,7 @@
             <w:proofErr w:type="spellStart"/>
             <w:proofErr w:type="gramStart"/>
             <w:r>
+              <w:lastRenderedPageBreak/>
               <w:t>title</w:t>
             </w:r>
             <w:proofErr w:type="spellEnd"/>
@@ -6821,7 +6887,6 @@
           <w:p>
             <w:proofErr w:type="spellStart"/>
             <w:r>
-              <w:lastRenderedPageBreak/>
               <w:t>Estimated_delay</w:t>
             </w:r>
             <w:proofErr w:type="spellEnd"/>
@@ -7141,12 +7206,11 @@
       <w:pPr>
         <w:pStyle w:val="Titre2"/>
       </w:pPr>
-      <w:bookmarkStart w:id="12" w:name="_Toc134557998"/>
+      <w:bookmarkStart w:id="12" w:name="_Toc134565437"/>
       <w:r>
         <w:rPr>
           <w:highlight w:val="green"/>
         </w:rPr>
-        <w:lastRenderedPageBreak/>
         <w:t xml:space="preserve">POST </w:t>
       </w:r>
       <w:r>
@@ -7672,6 +7736,7 @@
     </w:p>
     <w:p>
       <w:r>
+        <w:lastRenderedPageBreak/>
         <w:t>Data : [Pas de données]</w:t>
       </w:r>
     </w:p>
@@ -7680,7 +7745,6 @@
         <w:rPr>
           <w:noProof/>
         </w:rPr>
-        <w:lastRenderedPageBreak/>
         <w:drawing>
           <wp:inline distT="0" distB="0" distL="0" distR="0" wp14:anchorId="3CBED9FB" wp14:editId="3F7F74EB">
             <wp:extent cx="5760720" cy="3421380"/>
@@ -7738,7 +7802,7 @@
       <w:pPr>
         <w:pStyle w:val="Titre2"/>
       </w:pPr>
-      <w:bookmarkStart w:id="13" w:name="_Toc134557999"/>
+      <w:bookmarkStart w:id="13" w:name="_Toc134565438"/>
       <w:r>
         <w:rPr>
           <w:highlight w:val="green"/>
@@ -7981,7 +8045,7 @@
       <w:pPr>
         <w:pStyle w:val="Titre2"/>
       </w:pPr>
-      <w:bookmarkStart w:id="14" w:name="_Toc134558000"/>
+      <w:bookmarkStart w:id="14" w:name="_Toc134565439"/>
       <w:r>
         <w:rPr>
           <w:highlight w:val="green"/>
@@ -8349,7 +8413,7 @@
       <w:pPr>
         <w:pStyle w:val="Titre2"/>
       </w:pPr>
-      <w:bookmarkStart w:id="15" w:name="_Toc134558001"/>
+      <w:bookmarkStart w:id="15" w:name="_Toc134565440"/>
       <w:r>
         <w:rPr>
           <w:highlight w:val="yellow"/>
@@ -8736,7 +8800,7 @@
       <w:pPr>
         <w:pStyle w:val="Titre2"/>
       </w:pPr>
-      <w:bookmarkStart w:id="16" w:name="_Toc134558002"/>
+      <w:bookmarkStart w:id="16" w:name="_Toc134565441"/>
       <w:r>
         <w:rPr>
           <w:highlight w:val="yellow"/>
@@ -9047,7 +9111,7 @@
       <w:pPr>
         <w:pStyle w:val="Titre2"/>
       </w:pPr>
-      <w:bookmarkStart w:id="17" w:name="_Toc134558003"/>
+      <w:bookmarkStart w:id="17" w:name="_Toc134565442"/>
       <w:r>
         <w:rPr>
           <w:highlight w:val="red"/>
@@ -9259,7 +9323,7 @@
       <w:pPr>
         <w:pStyle w:val="Titre2"/>
       </w:pPr>
-      <w:bookmarkStart w:id="18" w:name="_Toc134558004"/>
+      <w:bookmarkStart w:id="18" w:name="_Toc134565443"/>
       <w:r>
         <w:rPr>
           <w:highlight w:val="red"/>
@@ -9484,7 +9548,7 @@
       <w:pPr>
         <w:pStyle w:val="Titre1"/>
       </w:pPr>
-      <w:bookmarkStart w:id="19" w:name="_Toc134558005"/>
+      <w:bookmarkStart w:id="19" w:name="_Toc134565444"/>
       <w:r>
         <w:t>ROUTES /</w:t>
       </w:r>
@@ -9499,7 +9563,7 @@
       <w:pPr>
         <w:pStyle w:val="Titre2"/>
       </w:pPr>
-      <w:bookmarkStart w:id="20" w:name="_Toc134558006"/>
+      <w:bookmarkStart w:id="20" w:name="_Toc134565445"/>
       <w:r>
         <w:rPr>
           <w:highlight w:val="cyan"/>
@@ -10385,15 +10449,21 @@
     </w:tbl>
     <w:p/>
     <w:p/>
+    <w:p/>
+    <w:p/>
+    <w:p/>
+    <w:p/>
+    <w:p/>
     <w:p>
       <w:pPr>
         <w:pStyle w:val="Titre2"/>
       </w:pPr>
-      <w:bookmarkStart w:id="21" w:name="_Toc134558007"/>
+      <w:bookmarkStart w:id="21" w:name="_Toc134565446"/>
       <w:r>
         <w:rPr>
           <w:highlight w:val="cyan"/>
         </w:rPr>
+        <w:lastRenderedPageBreak/>
         <w:t>GET /</w:t>
       </w:r>
       <w:proofErr w:type="spellStart"/>
@@ -10470,7 +10540,6 @@
       </w:pPr>
       <w:proofErr w:type="spellStart"/>
       <w:r>
-        <w:lastRenderedPageBreak/>
         <w:t>MembreVolontaire</w:t>
       </w:r>
       <w:proofErr w:type="spellEnd"/>
@@ -10567,6 +10636,7 @@
             <w:tcW w:w="3164" w:type="dxa"/>
           </w:tcPr>
           <w:p>
+            <w:bookmarkStart w:id="22" w:name="_Hlk134564231"/>
             <w:r>
               <w:t>Latitude</w:t>
             </w:r>
@@ -10665,6 +10735,7 @@
           </w:p>
         </w:tc>
       </w:tr>
+      <w:bookmarkEnd w:id="22"/>
       <w:tr>
         <w:tc>
           <w:tcPr>
@@ -10818,6 +10889,7 @@
           </w:tcPr>
           <w:p>
             <w:r>
+              <w:lastRenderedPageBreak/>
               <w:t>Latitude</w:t>
             </w:r>
           </w:p>
@@ -10882,7 +10954,7 @@
           </w:tcPr>
           <w:p>
             <w:r>
-              <w:t>Radius</w:t>
+              <w:t>Range</w:t>
             </w:r>
           </w:p>
         </w:tc>
@@ -10952,7 +11024,6 @@
           </w:p>
           <w:p>
             <w:r>
-              <w:lastRenderedPageBreak/>
               <w:t>‘</w:t>
             </w:r>
             <w:r>
@@ -11003,7 +11074,6 @@
           </w:tcPr>
           <w:p>
             <w:r>
-              <w:lastRenderedPageBreak/>
               <w:t>Facultatif</w:t>
             </w:r>
           </w:p>
@@ -11243,6 +11313,7 @@
           <w:p>
             <w:proofErr w:type="spellStart"/>
             <w:r>
+              <w:lastRenderedPageBreak/>
               <w:t>Estimated</w:t>
             </w:r>
             <w:r>
@@ -11390,7 +11461,6 @@
           </w:p>
           <w:p>
             <w:r>
-              <w:lastRenderedPageBreak/>
               <w:t>‘</w:t>
             </w:r>
             <w:r>
@@ -11590,12 +11660,6 @@
     <w:p/>
     <w:p/>
     <w:p/>
-    <w:p/>
-    <w:p/>
-    <w:p/>
-    <w:p/>
-    <w:p/>
-    <w:p/>
     <w:p>
       <w:pPr>
         <w:pStyle w:val="Titre2"/>
@@ -11603,7 +11667,7 @@
           <w:highlight w:val="cyan"/>
         </w:rPr>
       </w:pPr>
-      <w:bookmarkStart w:id="22" w:name="_Toc134558008"/>
+      <w:bookmarkStart w:id="23" w:name="_Toc134565447"/>
       <w:r>
         <w:rPr>
           <w:highlight w:val="cyan"/>
@@ -11653,7 +11717,7 @@
         </w:rPr>
         <w:t xml:space="preserve"> Récupérer tous les catégories de demandes d’aide</w:t>
       </w:r>
-      <w:bookmarkEnd w:id="22"/>
+      <w:bookmarkEnd w:id="23"/>
     </w:p>
     <w:p>
       <w:pPr>
@@ -11759,7 +11823,579 @@
       <w:pPr>
         <w:pStyle w:val="Titre2"/>
       </w:pPr>
-      <w:bookmarkStart w:id="23" w:name="_Toc134558009"/>
+      <w:bookmarkStart w:id="24" w:name="_Toc134565448"/>
+      <w:r>
+        <w:rPr>
+          <w:highlight w:val="cyan"/>
+        </w:rPr>
+        <w:lastRenderedPageBreak/>
+        <w:t>GET /</w:t>
+      </w:r>
+      <w:proofErr w:type="spellStart"/>
+      <w:r>
+        <w:rPr>
+          <w:highlight w:val="cyan"/>
+        </w:rPr>
+        <w:t>helprequests</w:t>
+      </w:r>
+      <w:proofErr w:type="spellEnd"/>
+      <w:r>
+        <w:rPr>
+          <w:highlight w:val="cyan"/>
+        </w:rPr>
+        <w:t>/stats</w:t>
+      </w:r>
+      <w:r>
+        <w:rPr>
+          <w:highlight w:val="cyan"/>
+        </w:rPr>
+        <w:t xml:space="preserve"> : </w:t>
+      </w:r>
+      <w:r>
+        <w:rPr>
+          <w:highlight w:val="cyan"/>
+        </w:rPr>
+        <w:t>Afficher un tableau de bord de demandes d’aides et filtrer les statistiques</w:t>
+      </w:r>
+      <w:bookmarkEnd w:id="24"/>
+    </w:p>
+    <w:p>
+      <w:pPr>
+        <w:pStyle w:val="Titre3"/>
+        <w:numPr>
+          <w:ilvl w:val="0"/>
+          <w:numId w:val="3"/>
+        </w:numPr>
+      </w:pPr>
+      <w:r>
+        <w:t>Description :</w:t>
+      </w:r>
+    </w:p>
+    <w:p>
+      <w:r>
+        <w:t>Cette route permet à un utilisateur d</w:t>
+      </w:r>
+      <w:r>
+        <w:t xml:space="preserve">’afficher un tableau de bord des demandes d’aides et de filtrer les statistiques pour un admin. Les statistiques prendront en compte le nombre des demandes d’aides </w:t>
+      </w:r>
+      <w:r>
+        <w:t xml:space="preserve">créées </w:t>
+      </w:r>
+      <w:r>
+        <w:t>par statut par mois.</w:t>
+      </w:r>
+    </w:p>
+    <w:p>
+      <w:pPr>
+        <w:pStyle w:val="Titre3"/>
+        <w:numPr>
+          <w:ilvl w:val="0"/>
+          <w:numId w:val="3"/>
+        </w:numPr>
+      </w:pPr>
+      <w:r>
+        <w:t>Droits d’accès :</w:t>
+      </w:r>
+    </w:p>
+    <w:p>
+      <w:r>
+        <w:t xml:space="preserve">Authentification : </w:t>
+      </w:r>
+      <w:r>
+        <w:t>Oui</w:t>
+      </w:r>
+    </w:p>
+    <w:p>
+      <w:pPr>
+        <w:pStyle w:val="Paragraphedeliste"/>
+        <w:numPr>
+          <w:ilvl w:val="0"/>
+          <w:numId w:val="3"/>
+        </w:numPr>
+      </w:pPr>
+      <w:r>
+        <w:t>Helper : N’aura accès aux statistiques le concernant (demandes d’aides qu’il a terminées)</w:t>
+      </w:r>
+    </w:p>
+    <w:p>
+      <w:pPr>
+        <w:pStyle w:val="Paragraphedeliste"/>
+        <w:numPr>
+          <w:ilvl w:val="0"/>
+          <w:numId w:val="3"/>
+        </w:numPr>
+        <w:spacing w:after="0"/>
+      </w:pPr>
+      <w:proofErr w:type="spellStart"/>
+      <w:r>
+        <w:t>Owner</w:t>
+      </w:r>
+      <w:proofErr w:type="spellEnd"/>
+      <w:r>
+        <w:t> : N’aura accès aux statistiques le concernant (demandes d’aides qu’il a créées)</w:t>
+      </w:r>
+    </w:p>
+    <w:p>
+      <w:pPr>
+        <w:numPr>
+          <w:ilvl w:val="0"/>
+          <w:numId w:val="3"/>
+        </w:numPr>
+      </w:pPr>
+      <w:r>
+        <w:t xml:space="preserve">Administrateur, </w:t>
+      </w:r>
+      <w:proofErr w:type="spellStart"/>
+      <w:r>
+        <w:t>SuperAdministrateur</w:t>
+      </w:r>
+      <w:proofErr w:type="spellEnd"/>
+    </w:p>
+    <w:p>
+      <w:pPr>
+        <w:pStyle w:val="Titre3"/>
+        <w:numPr>
+          <w:ilvl w:val="0"/>
+          <w:numId w:val="3"/>
+        </w:numPr>
+      </w:pPr>
+      <w:r>
+        <w:t xml:space="preserve">Input : </w:t>
+      </w:r>
+    </w:p>
+    <w:p/>
+    <w:tbl>
+      <w:tblPr>
+        <w:tblW w:w="9351" w:type="dxa"/>
+        <w:tblBorders>
+          <w:top w:val="single" w:sz="4" w:space="0" w:color="auto"/>
+          <w:left w:val="single" w:sz="4" w:space="0" w:color="auto"/>
+          <w:bottom w:val="single" w:sz="4" w:space="0" w:color="auto"/>
+          <w:right w:val="single" w:sz="4" w:space="0" w:color="auto"/>
+          <w:insideH w:val="single" w:sz="4" w:space="0" w:color="auto"/>
+          <w:insideV w:val="single" w:sz="4" w:space="0" w:color="auto"/>
+        </w:tblBorders>
+        <w:tblLook w:val="04A0" w:firstRow="1" w:lastRow="0" w:firstColumn="1" w:lastColumn="0" w:noHBand="0" w:noVBand="1"/>
+      </w:tblPr>
+      <w:tblGrid>
+        <w:gridCol w:w="3164"/>
+        <w:gridCol w:w="3494"/>
+        <w:gridCol w:w="2693"/>
+      </w:tblGrid>
+      <w:tr>
+        <w:tc>
+          <w:tcPr>
+            <w:tcW w:w="3164" w:type="dxa"/>
+          </w:tcPr>
+          <w:p>
+            <w:r>
+              <w:t>Latitude</w:t>
+            </w:r>
+          </w:p>
+        </w:tc>
+        <w:tc>
+          <w:tcPr>
+            <w:tcW w:w="3494" w:type="dxa"/>
+          </w:tcPr>
+          <w:p>
+            <w:r>
+              <w:t>Double</w:t>
+            </w:r>
+          </w:p>
+        </w:tc>
+        <w:tc>
+          <w:tcPr>
+            <w:tcW w:w="2693" w:type="dxa"/>
+          </w:tcPr>
+          <w:p>
+            <w:r>
+              <w:t>Facultatif</w:t>
+            </w:r>
+          </w:p>
+        </w:tc>
+      </w:tr>
+      <w:tr>
+        <w:tc>
+          <w:tcPr>
+            <w:tcW w:w="3164" w:type="dxa"/>
+          </w:tcPr>
+          <w:p>
+            <w:r>
+              <w:t>Longitude</w:t>
+            </w:r>
+          </w:p>
+        </w:tc>
+        <w:tc>
+          <w:tcPr>
+            <w:tcW w:w="3494" w:type="dxa"/>
+          </w:tcPr>
+          <w:p>
+            <w:r>
+              <w:t>Double</w:t>
+            </w:r>
+          </w:p>
+        </w:tc>
+        <w:tc>
+          <w:tcPr>
+            <w:tcW w:w="2693" w:type="dxa"/>
+          </w:tcPr>
+          <w:p>
+            <w:r>
+              <w:t>Facultatif</w:t>
+            </w:r>
+          </w:p>
+        </w:tc>
+      </w:tr>
+      <w:tr>
+        <w:tc>
+          <w:tcPr>
+            <w:tcW w:w="3164" w:type="dxa"/>
+          </w:tcPr>
+          <w:p>
+            <w:r>
+              <w:t>Range</w:t>
+            </w:r>
+          </w:p>
+        </w:tc>
+        <w:tc>
+          <w:tcPr>
+            <w:tcW w:w="3494" w:type="dxa"/>
+          </w:tcPr>
+          <w:p>
+            <w:r>
+              <w:t xml:space="preserve">Integer =&gt; Rayon en kilomètres </w:t>
+            </w:r>
+            <w:proofErr w:type="spellStart"/>
+            <w:r>
+              <w:t>au</w:t>
+            </w:r>
+            <w:proofErr w:type="spellEnd"/>
+            <w:r>
+              <w:t xml:space="preserve"> alentours des coordonnées géographiques de la ville et code postale</w:t>
+            </w:r>
+          </w:p>
+        </w:tc>
+        <w:tc>
+          <w:tcPr>
+            <w:tcW w:w="2693" w:type="dxa"/>
+          </w:tcPr>
+          <w:p>
+            <w:r>
+              <w:t>Facultatif</w:t>
+            </w:r>
+          </w:p>
+        </w:tc>
+      </w:tr>
+      <w:tr>
+        <w:tc>
+          <w:tcPr>
+            <w:tcW w:w="3164" w:type="dxa"/>
+          </w:tcPr>
+          <w:p>
+            <w:proofErr w:type="spellStart"/>
+            <w:r>
+              <w:t>Start_date</w:t>
+            </w:r>
+            <w:proofErr w:type="spellEnd"/>
+          </w:p>
+        </w:tc>
+        <w:tc>
+          <w:tcPr>
+            <w:tcW w:w="3494" w:type="dxa"/>
+          </w:tcPr>
+          <w:p>
+            <w:proofErr w:type="spellStart"/>
+            <w:r>
+              <w:t>DateTime</w:t>
+            </w:r>
+            <w:proofErr w:type="spellEnd"/>
+          </w:p>
+        </w:tc>
+        <w:tc>
+          <w:tcPr>
+            <w:tcW w:w="2693" w:type="dxa"/>
+          </w:tcPr>
+          <w:p>
+            <w:r>
+              <w:t>Facultatif</w:t>
+            </w:r>
+          </w:p>
+        </w:tc>
+      </w:tr>
+      <w:tr>
+        <w:tc>
+          <w:tcPr>
+            <w:tcW w:w="3164" w:type="dxa"/>
+          </w:tcPr>
+          <w:p>
+            <w:proofErr w:type="spellStart"/>
+            <w:r>
+              <w:t>End_date</w:t>
+            </w:r>
+            <w:proofErr w:type="spellEnd"/>
+          </w:p>
+        </w:tc>
+        <w:tc>
+          <w:tcPr>
+            <w:tcW w:w="3494" w:type="dxa"/>
+          </w:tcPr>
+          <w:p>
+            <w:proofErr w:type="spellStart"/>
+            <w:r>
+              <w:t>DateTime</w:t>
+            </w:r>
+            <w:proofErr w:type="spellEnd"/>
+          </w:p>
+        </w:tc>
+        <w:tc>
+          <w:tcPr>
+            <w:tcW w:w="2693" w:type="dxa"/>
+          </w:tcPr>
+          <w:p>
+            <w:r>
+              <w:t>Facultatif</w:t>
+            </w:r>
+          </w:p>
+        </w:tc>
+      </w:tr>
+      <w:tr>
+        <w:tc>
+          <w:tcPr>
+            <w:tcW w:w="3164" w:type="dxa"/>
+          </w:tcPr>
+          <w:p>
+            <w:proofErr w:type="spellStart"/>
+            <w:r>
+              <w:t>Category</w:t>
+            </w:r>
+            <w:proofErr w:type="spellEnd"/>
+          </w:p>
+        </w:tc>
+        <w:tc>
+          <w:tcPr>
+            <w:tcW w:w="3494" w:type="dxa"/>
+          </w:tcPr>
+          <w:p>
+            <w:r>
+              <w:t>String :</w:t>
+            </w:r>
+          </w:p>
+          <w:p>
+            <w:r>
+              <w:t>‘</w:t>
+            </w:r>
+            <w:r>
+              <w:t>Tâches ménagères’</w:t>
+            </w:r>
+          </w:p>
+          <w:p>
+            <w:r>
+              <w:t>‘</w:t>
+            </w:r>
+            <w:r>
+              <w:t>Espaces verts’</w:t>
+            </w:r>
+          </w:p>
+          <w:p>
+            <w:r>
+              <w:t>‘</w:t>
+            </w:r>
+            <w:r>
+              <w:t>Courses</w:t>
+            </w:r>
+            <w:r>
+              <w:t>’</w:t>
+            </w:r>
+          </w:p>
+          <w:p>
+            <w:r>
+              <w:t>‘</w:t>
+            </w:r>
+            <w:r>
+              <w:t>Soutien informatique’</w:t>
+            </w:r>
+          </w:p>
+          <w:p>
+            <w:r>
+              <w:t>‘</w:t>
+            </w:r>
+            <w:r>
+              <w:t>Transports’</w:t>
+            </w:r>
+          </w:p>
+          <w:p>
+            <w:r>
+              <w:t>‘Bricolage’</w:t>
+            </w:r>
+          </w:p>
+          <w:p>
+            <w:r>
+              <w:t>‘Alimentation’</w:t>
+            </w:r>
+          </w:p>
+        </w:tc>
+        <w:tc>
+          <w:tcPr>
+            <w:tcW w:w="2693" w:type="dxa"/>
+          </w:tcPr>
+          <w:p>
+            <w:r>
+              <w:t>Facultatif</w:t>
+            </w:r>
+          </w:p>
+        </w:tc>
+      </w:tr>
+    </w:tbl>
+    <w:p/>
+    <w:p>
+      <w:pPr>
+        <w:pStyle w:val="Titre3"/>
+        <w:numPr>
+          <w:ilvl w:val="0"/>
+          <w:numId w:val="3"/>
+        </w:numPr>
+      </w:pPr>
+      <w:r>
+        <w:t>Output (Statut OK) :</w:t>
+      </w:r>
+    </w:p>
+    <w:p>
+      <w:r>
+        <w:t>Message : ‘</w:t>
+      </w:r>
+      <w:r>
+        <w:t>Statistiques sur les demandes d’aides récupérés’</w:t>
+      </w:r>
+    </w:p>
+    <w:p>
+      <w:r>
+        <w:t>Data [sous forme de tableau] :</w:t>
+      </w:r>
+    </w:p>
+    <w:tbl>
+      <w:tblPr>
+        <w:tblW w:w="9067" w:type="dxa"/>
+        <w:tblBorders>
+          <w:top w:val="single" w:sz="4" w:space="0" w:color="auto"/>
+          <w:left w:val="single" w:sz="4" w:space="0" w:color="auto"/>
+          <w:bottom w:val="single" w:sz="4" w:space="0" w:color="auto"/>
+          <w:right w:val="single" w:sz="4" w:space="0" w:color="auto"/>
+          <w:insideH w:val="single" w:sz="4" w:space="0" w:color="auto"/>
+          <w:insideV w:val="single" w:sz="4" w:space="0" w:color="auto"/>
+        </w:tblBorders>
+        <w:tblLook w:val="04A0" w:firstRow="1" w:lastRow="0" w:firstColumn="1" w:lastColumn="0" w:noHBand="0" w:noVBand="1"/>
+      </w:tblPr>
+      <w:tblGrid>
+        <w:gridCol w:w="4673"/>
+        <w:gridCol w:w="4394"/>
+      </w:tblGrid>
+      <w:tr>
+        <w:tc>
+          <w:tcPr>
+            <w:tcW w:w="4673" w:type="dxa"/>
+          </w:tcPr>
+          <w:p>
+            <w:proofErr w:type="spellStart"/>
+            <w:r>
+              <w:t>Month</w:t>
+            </w:r>
+            <w:proofErr w:type="spellEnd"/>
+          </w:p>
+        </w:tc>
+        <w:tc>
+          <w:tcPr>
+            <w:tcW w:w="4394" w:type="dxa"/>
+          </w:tcPr>
+          <w:p>
+            <w:proofErr w:type="spellStart"/>
+            <w:r>
+              <w:t>DateTime</w:t>
+            </w:r>
+            <w:proofErr w:type="spellEnd"/>
+          </w:p>
+        </w:tc>
+      </w:tr>
+      <w:tr>
+        <w:tc>
+          <w:tcPr>
+            <w:tcW w:w="4673" w:type="dxa"/>
+          </w:tcPr>
+          <w:p>
+            <w:proofErr w:type="spellStart"/>
+            <w:r>
+              <w:lastRenderedPageBreak/>
+              <w:t>Nb_help_request_total</w:t>
+            </w:r>
+            <w:proofErr w:type="spellEnd"/>
+          </w:p>
+        </w:tc>
+        <w:tc>
+          <w:tcPr>
+            <w:tcW w:w="4394" w:type="dxa"/>
+          </w:tcPr>
+          <w:p>
+            <w:r>
+              <w:t>Integer</w:t>
+            </w:r>
+          </w:p>
+        </w:tc>
+      </w:tr>
+      <w:tr>
+        <w:tc>
+          <w:tcPr>
+            <w:tcW w:w="4673" w:type="dxa"/>
+          </w:tcPr>
+          <w:p>
+            <w:proofErr w:type="spellStart"/>
+            <w:r>
+              <w:t>Nb_help_request_finish</w:t>
+            </w:r>
+            <w:proofErr w:type="spellEnd"/>
+          </w:p>
+        </w:tc>
+        <w:tc>
+          <w:tcPr>
+            <w:tcW w:w="4394" w:type="dxa"/>
+          </w:tcPr>
+          <w:p>
+            <w:r>
+              <w:t>Integer</w:t>
+            </w:r>
+          </w:p>
+        </w:tc>
+      </w:tr>
+    </w:tbl>
+    <w:p/>
+    <w:p/>
+    <w:p/>
+    <w:p/>
+    <w:p/>
+    <w:p/>
+    <w:p/>
+    <w:p/>
+    <w:p/>
+    <w:p/>
+    <w:p/>
+    <w:p/>
+    <w:p/>
+    <w:p/>
+    <w:p/>
+    <w:p/>
+    <w:p/>
+    <w:p/>
+    <w:p/>
+    <w:p/>
+    <w:p/>
+    <w:p/>
+    <w:p/>
+    <w:p/>
+    <w:p/>
+    <w:p/>
+    <w:p>
+      <w:pPr>
+        <w:pStyle w:val="Titre2"/>
+      </w:pPr>
+      <w:bookmarkStart w:id="25" w:name="_Toc134565449"/>
       <w:r>
         <w:rPr>
           <w:highlight w:val="green"/>
@@ -11787,7 +12423,7 @@
         </w:rPr>
         <w:t> : Créer une nouvelle demande</w:t>
       </w:r>
-      <w:bookmarkEnd w:id="23"/>
+      <w:bookmarkEnd w:id="25"/>
     </w:p>
     <w:p>
       <w:pPr>
@@ -12213,7 +12849,7 @@
       <w:pPr>
         <w:pStyle w:val="Titre2"/>
       </w:pPr>
-      <w:bookmarkStart w:id="24" w:name="_Toc134558010"/>
+      <w:bookmarkStart w:id="26" w:name="_Toc134565450"/>
       <w:r>
         <w:rPr>
           <w:highlight w:val="green"/>
@@ -12261,7 +12897,7 @@
         </w:rPr>
         <w:t>demande</w:t>
       </w:r>
-      <w:bookmarkEnd w:id="24"/>
+      <w:bookmarkEnd w:id="26"/>
     </w:p>
     <w:p>
       <w:pPr>
@@ -12419,7 +13055,7 @@
       <w:pPr>
         <w:pStyle w:val="Titre2"/>
       </w:pPr>
-      <w:bookmarkStart w:id="25" w:name="_Toc134558011"/>
+      <w:bookmarkStart w:id="27" w:name="_Toc134565451"/>
       <w:r>
         <w:rPr>
           <w:highlight w:val="yellow"/>
@@ -12525,7 +13161,7 @@
         </w:rPr>
         <w:t>e</w:t>
       </w:r>
-      <w:bookmarkEnd w:id="25"/>
+      <w:bookmarkEnd w:id="27"/>
     </w:p>
     <w:p>
       <w:pPr>
@@ -12731,7 +13367,7 @@
       <w:pPr>
         <w:pStyle w:val="Titre2"/>
       </w:pPr>
-      <w:bookmarkStart w:id="26" w:name="_Toc134558012"/>
+      <w:bookmarkStart w:id="28" w:name="_Toc134565452"/>
       <w:r>
         <w:rPr>
           <w:highlight w:val="yellow"/>
@@ -12825,7 +13461,7 @@
         </w:rPr>
         <w:t>e</w:t>
       </w:r>
-      <w:bookmarkEnd w:id="26"/>
+      <w:bookmarkEnd w:id="28"/>
     </w:p>
     <w:p>
       <w:pPr>
@@ -13119,7 +13755,7 @@
       <w:pPr>
         <w:pStyle w:val="Titre2"/>
       </w:pPr>
-      <w:bookmarkStart w:id="27" w:name="_Toc134558013"/>
+      <w:bookmarkStart w:id="29" w:name="_Toc134565453"/>
       <w:r>
         <w:rPr>
           <w:highlight w:val="yellow"/>
@@ -13175,7 +13811,7 @@
         </w:rPr>
         <w:t>Déclarer une demande d’aide comme terminée</w:t>
       </w:r>
-      <w:bookmarkEnd w:id="27"/>
+      <w:bookmarkEnd w:id="29"/>
     </w:p>
     <w:p>
       <w:pPr>
@@ -13394,81 +14030,57 @@
       <w:pPr>
         <w:pStyle w:val="Titre2"/>
       </w:pPr>
-      <w:bookmarkStart w:id="28" w:name="_Toc134558014"/>
+      <w:bookmarkStart w:id="30" w:name="_Toc134565454"/>
       <w:r>
         <w:rPr>
           <w:highlight w:val="yellow"/>
         </w:rPr>
         <w:lastRenderedPageBreak/>
-        <w:t>PUT</w:t>
-      </w:r>
+        <w:t>PUT /</w:t>
+      </w:r>
+      <w:proofErr w:type="spellStart"/>
       <w:r>
         <w:rPr>
           <w:highlight w:val="yellow"/>
         </w:rPr>
-        <w:t xml:space="preserve"> /</w:t>
+        <w:t>helprequests</w:t>
+      </w:r>
+      <w:proofErr w:type="spellEnd"/>
+      <w:r>
+        <w:rPr>
+          <w:highlight w:val="yellow"/>
+        </w:rPr>
+        <w:t>/</w:t>
       </w:r>
       <w:proofErr w:type="spellStart"/>
       <w:r>
         <w:rPr>
           <w:highlight w:val="yellow"/>
         </w:rPr>
-        <w:t>helprequests</w:t>
+        <w:t>categories</w:t>
       </w:r>
       <w:proofErr w:type="spellEnd"/>
       <w:r>
         <w:rPr>
           <w:highlight w:val="yellow"/>
         </w:rPr>
-        <w:t>/</w:t>
+        <w:t>/{</w:t>
       </w:r>
       <w:proofErr w:type="spellStart"/>
       <w:r>
         <w:rPr>
           <w:highlight w:val="yellow"/>
         </w:rPr>
-        <w:t>categories</w:t>
+        <w:t>helprequestcategory_id</w:t>
       </w:r>
       <w:proofErr w:type="spellEnd"/>
       <w:r>
         <w:rPr>
           <w:highlight w:val="yellow"/>
         </w:rPr>
-        <w:t>/{</w:t>
-      </w:r>
-      <w:proofErr w:type="spellStart"/>
-      <w:r>
-        <w:rPr>
-          <w:highlight w:val="yellow"/>
-        </w:rPr>
-        <w:t>helprequestcategory_id</w:t>
-      </w:r>
-      <w:proofErr w:type="spellEnd"/>
-      <w:r>
-        <w:rPr>
-          <w:highlight w:val="yellow"/>
-        </w:rPr>
-        <w:t>}</w:t>
-      </w:r>
-      <w:r>
-        <w:rPr>
-          <w:highlight w:val="yellow"/>
-        </w:rPr>
-        <w:t xml:space="preserve"> : </w:t>
-      </w:r>
-      <w:r>
-        <w:rPr>
-          <w:highlight w:val="yellow"/>
-        </w:rPr>
-        <w:t>Modifier</w:t>
-      </w:r>
-      <w:r>
-        <w:rPr>
-          <w:highlight w:val="yellow"/>
-        </w:rPr>
-        <w:t xml:space="preserve"> une catégorie de demande</w:t>
-      </w:r>
-      <w:bookmarkEnd w:id="28"/>
+        <w:t>} : Modifier une catégorie de demande</w:t>
+      </w:r>
+      <w:bookmarkEnd w:id="30"/>
     </w:p>
     <w:p>
       <w:pPr>
@@ -13484,13 +14096,7 @@
     </w:p>
     <w:p>
       <w:r>
-        <w:t xml:space="preserve">Cette route permet à un admin de </w:t>
-      </w:r>
-      <w:r>
-        <w:t>modifier</w:t>
-      </w:r>
-      <w:r>
-        <w:t xml:space="preserve"> une nouvelle catégorie de demande.</w:t>
+        <w:t>Cette route permet à un admin de modifier une nouvelle catégorie de demande.</w:t>
       </w:r>
     </w:p>
     <w:p>
@@ -13639,7 +14245,7 @@
       <w:pPr>
         <w:pStyle w:val="Titre2"/>
       </w:pPr>
-      <w:bookmarkStart w:id="29" w:name="_Toc134558015"/>
+      <w:bookmarkStart w:id="31" w:name="_Toc134565455"/>
       <w:r>
         <w:rPr>
           <w:highlight w:val="red"/>
@@ -13689,7 +14295,7 @@
         </w:rPr>
         <w:t>Supprimer une demande d’aide</w:t>
       </w:r>
-      <w:bookmarkEnd w:id="29"/>
+      <w:bookmarkEnd w:id="31"/>
     </w:p>
     <w:p>
       <w:pPr>
@@ -13873,7 +14479,7 @@
       <w:pPr>
         <w:pStyle w:val="Titre2"/>
       </w:pPr>
-      <w:bookmarkStart w:id="30" w:name="_Toc134558016"/>
+      <w:bookmarkStart w:id="32" w:name="_Toc134565456"/>
       <w:r>
         <w:rPr>
           <w:highlight w:val="red"/>
@@ -13973,7 +14579,7 @@
         </w:rPr>
         <w:t xml:space="preserve"> d’aide</w:t>
       </w:r>
-      <w:bookmarkEnd w:id="30"/>
+      <w:bookmarkEnd w:id="32"/>
     </w:p>
     <w:p>
       <w:pPr>
@@ -14094,7 +14700,7 @@
       <w:pPr>
         <w:pStyle w:val="Titre1"/>
       </w:pPr>
-      <w:bookmarkStart w:id="31" w:name="_Toc134558017"/>
+      <w:bookmarkStart w:id="33" w:name="_Toc134565457"/>
       <w:r>
         <w:lastRenderedPageBreak/>
         <w:t>ROUTES /</w:t>
@@ -14102,13 +14708,13 @@
       <w:r>
         <w:t>conversations</w:t>
       </w:r>
-      <w:bookmarkEnd w:id="31"/>
+      <w:bookmarkEnd w:id="33"/>
     </w:p>
     <w:p>
       <w:pPr>
         <w:pStyle w:val="Titre2"/>
       </w:pPr>
-      <w:bookmarkStart w:id="32" w:name="_Toc134558018"/>
+      <w:bookmarkStart w:id="34" w:name="_Toc134565458"/>
       <w:r>
         <w:rPr>
           <w:highlight w:val="cyan"/>
@@ -14203,7 +14809,7 @@
         </w:rPr>
         <w:t>utilisateur</w:t>
       </w:r>
-      <w:bookmarkEnd w:id="32"/>
+      <w:bookmarkEnd w:id="34"/>
     </w:p>
     <w:p>
       <w:pPr>
@@ -14529,7 +15135,7 @@
       <w:pPr>
         <w:pStyle w:val="Titre2"/>
       </w:pPr>
-      <w:bookmarkStart w:id="33" w:name="_Toc134558019"/>
+      <w:bookmarkStart w:id="35" w:name="_Toc134565459"/>
       <w:r>
         <w:rPr>
           <w:highlight w:val="cyan"/>
@@ -14549,7 +15155,7 @@
         </w:rPr>
         <w:t> : Récupérer le résumé des conservations associés à un utilisateur</w:t>
       </w:r>
-      <w:bookmarkEnd w:id="33"/>
+      <w:bookmarkEnd w:id="35"/>
     </w:p>
     <w:p>
       <w:pPr>
@@ -14945,7 +15551,7 @@
           <w:rFonts w:ascii="Segoe UI Symbol" w:hAnsi="Segoe UI Symbol"/>
         </w:rPr>
       </w:pPr>
-      <w:bookmarkStart w:id="34" w:name="_Toc134558020"/>
+      <w:bookmarkStart w:id="36" w:name="_Toc134565460"/>
       <w:r>
         <w:rPr>
           <w:highlight w:val="green"/>
@@ -14992,7 +15598,7 @@
         </w:rPr>
         <w:t>messages : Envoyer un message à un utilisateur</w:t>
       </w:r>
-      <w:bookmarkEnd w:id="34"/>
+      <w:bookmarkEnd w:id="36"/>
       <w:r>
         <w:t xml:space="preserve"> </w:t>
       </w:r>
@@ -15197,7 +15803,7 @@
       <w:pPr>
         <w:pStyle w:val="Titre1"/>
       </w:pPr>
-      <w:bookmarkStart w:id="35" w:name="_Toc134558021"/>
+      <w:bookmarkStart w:id="37" w:name="_Toc134565461"/>
       <w:r>
         <w:lastRenderedPageBreak/>
         <w:t>ROUTES /</w:t>
@@ -15206,7 +15812,7 @@
       <w:r>
         <w:t>comments</w:t>
       </w:r>
-      <w:bookmarkEnd w:id="35"/>
+      <w:bookmarkEnd w:id="37"/>
       <w:proofErr w:type="spellEnd"/>
     </w:p>
     <w:p>
@@ -15216,8 +15822,8 @@
           <w:highlight w:val="cyan"/>
         </w:rPr>
       </w:pPr>
-      <w:bookmarkStart w:id="36" w:name="_Toc133879260"/>
-      <w:bookmarkStart w:id="37" w:name="_Toc134558022"/>
+      <w:bookmarkStart w:id="38" w:name="_Toc133879260"/>
+      <w:bookmarkStart w:id="39" w:name="_Toc134565462"/>
       <w:r>
         <w:rPr>
           <w:highlight w:val="cyan"/>
@@ -15238,8 +15844,8 @@
         </w:rPr>
         <w:t xml:space="preserve"> : Récupérer tous les commentaires effectués avec filtre</w:t>
       </w:r>
-      <w:bookmarkEnd w:id="36"/>
-      <w:bookmarkEnd w:id="37"/>
+      <w:bookmarkEnd w:id="38"/>
+      <w:bookmarkEnd w:id="39"/>
     </w:p>
     <w:p>
       <w:pPr>
@@ -15849,7 +16455,7 @@
           <w:highlight w:val="cyan"/>
         </w:rPr>
       </w:pPr>
-      <w:bookmarkStart w:id="38" w:name="_Toc134558023"/>
+      <w:bookmarkStart w:id="40" w:name="_Toc134565463"/>
       <w:r>
         <w:rPr>
           <w:highlight w:val="cyan"/>
@@ -15896,7 +16502,7 @@
         </w:rPr>
         <w:t xml:space="preserve"> sur un commentaire</w:t>
       </w:r>
-      <w:bookmarkEnd w:id="38"/>
+      <w:bookmarkEnd w:id="40"/>
     </w:p>
     <w:p>
       <w:pPr>
@@ -16297,7 +16903,7 @@
           <w:highlight w:val="green"/>
         </w:rPr>
       </w:pPr>
-      <w:bookmarkStart w:id="39" w:name="_Toc134558024"/>
+      <w:bookmarkStart w:id="41" w:name="_Toc134565464"/>
       <w:r>
         <w:rPr>
           <w:highlight w:val="green"/>
@@ -16337,7 +16943,7 @@
         </w:rPr>
         <w:t>membrevolontaire</w:t>
       </w:r>
-      <w:bookmarkEnd w:id="39"/>
+      <w:bookmarkEnd w:id="41"/>
       <w:proofErr w:type="spellEnd"/>
     </w:p>
     <w:p>
@@ -16608,7 +17214,7 @@
           <w:highlight w:val="green"/>
         </w:rPr>
       </w:pPr>
-      <w:bookmarkStart w:id="40" w:name="_Toc134558025"/>
+      <w:bookmarkStart w:id="42" w:name="_Toc134565465"/>
       <w:r>
         <w:rPr>
           <w:highlight w:val="green"/>
@@ -16658,7 +17264,7 @@
         </w:rPr>
         <w:t>report : Signaler un commentaire</w:t>
       </w:r>
-      <w:bookmarkEnd w:id="40"/>
+      <w:bookmarkEnd w:id="42"/>
     </w:p>
     <w:p>
       <w:pPr>
@@ -16813,7 +17419,7 @@
       <w:pPr>
         <w:pStyle w:val="Titre2"/>
       </w:pPr>
-      <w:bookmarkStart w:id="41" w:name="_Toc134558026"/>
+      <w:bookmarkStart w:id="43" w:name="_Toc134565466"/>
       <w:r>
         <w:rPr>
           <w:highlight w:val="red"/>
@@ -16849,7 +17455,7 @@
         </w:rPr>
         <w:t>} : Supprimer un commentaire</w:t>
       </w:r>
-      <w:bookmarkEnd w:id="41"/>
+      <w:bookmarkEnd w:id="43"/>
     </w:p>
     <w:p>
       <w:pPr>
@@ -18453,6 +19059,7 @@
   <w:style w:type="paragraph" w:default="1" w:styleId="Normal">
     <w:name w:val="Normal"/>
     <w:qFormat/>
+    <w:rsid w:val="00F415A9"/>
   </w:style>
   <w:style w:type="paragraph" w:styleId="Titre1">
     <w:name w:val="heading 1"/>

</xml_diff>

<commit_message>
Ajouter/Supprimer une réponse à un commentaire
Fonctionnalités :
- Ajouter une réponse à un commentaire → Modérateur
- Supprimer une réponse à un commentaire → Modérateur

Modifications de structure de la base de données :
- Ajout d'un champ 'answer' dans la table 'comments'
</commit_message>
<xml_diff>
--- a/docs/Routes API amr.docx
+++ b/docs/Routes API amr.docx
@@ -124,7 +124,7 @@
           <w:r>
             <w:fldChar w:fldCharType="separate"/>
           </w:r>
-          <w:hyperlink w:anchor="_Toc134565425" w:history="1">
+          <w:hyperlink w:anchor="_Toc134636389" w:history="1">
             <w:r>
               <w:rPr>
                 <w:rStyle w:val="Lienhypertexte"/>
@@ -151,7 +151,7 @@
                 <w:noProof/>
                 <w:webHidden/>
               </w:rPr>
-              <w:instrText xml:space="preserve"> PAGEREF _Toc134565425 \h </w:instrText>
+              <w:instrText xml:space="preserve"> PAGEREF _Toc134636389 \h </w:instrText>
             </w:r>
             <w:r>
               <w:rPr>
@@ -194,7 +194,7 @@
               <w:lang w:eastAsia="fr-FR"/>
             </w:rPr>
           </w:pPr>
-          <w:hyperlink w:anchor="_Toc134565426" w:history="1">
+          <w:hyperlink w:anchor="_Toc134636390" w:history="1">
             <w:r>
               <w:rPr>
                 <w:rStyle w:val="Lienhypertexte"/>
@@ -221,7 +221,7 @@
                 <w:noProof/>
                 <w:webHidden/>
               </w:rPr>
-              <w:instrText xml:space="preserve"> PAGEREF _Toc134565426 \h </w:instrText>
+              <w:instrText xml:space="preserve"> PAGEREF _Toc134636390 \h </w:instrText>
             </w:r>
             <w:r>
               <w:rPr>
@@ -264,7 +264,7 @@
               <w:lang w:eastAsia="fr-FR"/>
             </w:rPr>
           </w:pPr>
-          <w:hyperlink w:anchor="_Toc134565427" w:history="1">
+          <w:hyperlink w:anchor="_Toc134636391" w:history="1">
             <w:r>
               <w:rPr>
                 <w:rStyle w:val="Lienhypertexte"/>
@@ -291,7 +291,7 @@
                 <w:noProof/>
                 <w:webHidden/>
               </w:rPr>
-              <w:instrText xml:space="preserve"> PAGEREF _Toc134565427 \h </w:instrText>
+              <w:instrText xml:space="preserve"> PAGEREF _Toc134636391 \h </w:instrText>
             </w:r>
             <w:r>
               <w:rPr>
@@ -334,7 +334,7 @@
               <w:lang w:eastAsia="fr-FR"/>
             </w:rPr>
           </w:pPr>
-          <w:hyperlink w:anchor="_Toc134565428" w:history="1">
+          <w:hyperlink w:anchor="_Toc134636392" w:history="1">
             <w:r>
               <w:rPr>
                 <w:rStyle w:val="Lienhypertexte"/>
@@ -362,7 +362,7 @@
                 <w:noProof/>
                 <w:webHidden/>
               </w:rPr>
-              <w:instrText xml:space="preserve"> PAGEREF _Toc134565428 \h </w:instrText>
+              <w:instrText xml:space="preserve"> PAGEREF _Toc134636392 \h </w:instrText>
             </w:r>
             <w:r>
               <w:rPr>
@@ -405,7 +405,7 @@
               <w:lang w:eastAsia="fr-FR"/>
             </w:rPr>
           </w:pPr>
-          <w:hyperlink w:anchor="_Toc134565429" w:history="1">
+          <w:hyperlink w:anchor="_Toc134636393" w:history="1">
             <w:r>
               <w:rPr>
                 <w:rStyle w:val="Lienhypertexte"/>
@@ -433,7 +433,7 @@
                 <w:noProof/>
                 <w:webHidden/>
               </w:rPr>
-              <w:instrText xml:space="preserve"> PAGEREF _Toc134565429 \h </w:instrText>
+              <w:instrText xml:space="preserve"> PAGEREF _Toc134636393 \h </w:instrText>
             </w:r>
             <w:r>
               <w:rPr>
@@ -476,7 +476,7 @@
               <w:lang w:eastAsia="fr-FR"/>
             </w:rPr>
           </w:pPr>
-          <w:hyperlink w:anchor="_Toc134565430" w:history="1">
+          <w:hyperlink w:anchor="_Toc134636394" w:history="1">
             <w:r>
               <w:rPr>
                 <w:rStyle w:val="Lienhypertexte"/>
@@ -503,7 +503,7 @@
                 <w:noProof/>
                 <w:webHidden/>
               </w:rPr>
-              <w:instrText xml:space="preserve"> PAGEREF _Toc134565430 \h </w:instrText>
+              <w:instrText xml:space="preserve"> PAGEREF _Toc134636394 \h </w:instrText>
             </w:r>
             <w:r>
               <w:rPr>
@@ -546,7 +546,7 @@
               <w:lang w:eastAsia="fr-FR"/>
             </w:rPr>
           </w:pPr>
-          <w:hyperlink w:anchor="_Toc134565431" w:history="1">
+          <w:hyperlink w:anchor="_Toc134636395" w:history="1">
             <w:r>
               <w:rPr>
                 <w:rStyle w:val="Lienhypertexte"/>
@@ -574,7 +574,7 @@
                 <w:noProof/>
                 <w:webHidden/>
               </w:rPr>
-              <w:instrText xml:space="preserve"> PAGEREF _Toc134565431 \h </w:instrText>
+              <w:instrText xml:space="preserve"> PAGEREF _Toc134636395 \h </w:instrText>
             </w:r>
             <w:r>
               <w:rPr>
@@ -617,7 +617,7 @@
               <w:lang w:eastAsia="fr-FR"/>
             </w:rPr>
           </w:pPr>
-          <w:hyperlink w:anchor="_Toc134565432" w:history="1">
+          <w:hyperlink w:anchor="_Toc134636396" w:history="1">
             <w:r>
               <w:rPr>
                 <w:rStyle w:val="Lienhypertexte"/>
@@ -645,7 +645,7 @@
                 <w:noProof/>
                 <w:webHidden/>
               </w:rPr>
-              <w:instrText xml:space="preserve"> PAGEREF _Toc134565432 \h </w:instrText>
+              <w:instrText xml:space="preserve"> PAGEREF _Toc134636396 \h </w:instrText>
             </w:r>
             <w:r>
               <w:rPr>
@@ -688,7 +688,7 @@
               <w:lang w:eastAsia="fr-FR"/>
             </w:rPr>
           </w:pPr>
-          <w:hyperlink w:anchor="_Toc134565433" w:history="1">
+          <w:hyperlink w:anchor="_Toc134636397" w:history="1">
             <w:r>
               <w:rPr>
                 <w:rStyle w:val="Lienhypertexte"/>
@@ -716,7 +716,7 @@
                 <w:noProof/>
                 <w:webHidden/>
               </w:rPr>
-              <w:instrText xml:space="preserve"> PAGEREF _Toc134565433 \h </w:instrText>
+              <w:instrText xml:space="preserve"> PAGEREF _Toc134636397 \h </w:instrText>
             </w:r>
             <w:r>
               <w:rPr>
@@ -759,7 +759,7 @@
               <w:lang w:eastAsia="fr-FR"/>
             </w:rPr>
           </w:pPr>
-          <w:hyperlink w:anchor="_Toc134565434" w:history="1">
+          <w:hyperlink w:anchor="_Toc134636398" w:history="1">
             <w:r>
               <w:rPr>
                 <w:rStyle w:val="Lienhypertexte"/>
@@ -787,7 +787,7 @@
                 <w:noProof/>
                 <w:webHidden/>
               </w:rPr>
-              <w:instrText xml:space="preserve"> PAGEREF _Toc134565434 \h </w:instrText>
+              <w:instrText xml:space="preserve"> PAGEREF _Toc134636398 \h </w:instrText>
             </w:r>
             <w:r>
               <w:rPr>
@@ -830,7 +830,7 @@
               <w:lang w:eastAsia="fr-FR"/>
             </w:rPr>
           </w:pPr>
-          <w:hyperlink w:anchor="_Toc134565435" w:history="1">
+          <w:hyperlink w:anchor="_Toc134636399" w:history="1">
             <w:r>
               <w:rPr>
                 <w:rStyle w:val="Lienhypertexte"/>
@@ -858,7 +858,7 @@
                 <w:noProof/>
                 <w:webHidden/>
               </w:rPr>
-              <w:instrText xml:space="preserve"> PAGEREF _Toc134565435 \h </w:instrText>
+              <w:instrText xml:space="preserve"> PAGEREF _Toc134636399 \h </w:instrText>
             </w:r>
             <w:r>
               <w:rPr>
@@ -901,7 +901,7 @@
               <w:lang w:eastAsia="fr-FR"/>
             </w:rPr>
           </w:pPr>
-          <w:hyperlink w:anchor="_Toc134565436" w:history="1">
+          <w:hyperlink w:anchor="_Toc134636400" w:history="1">
             <w:r>
               <w:rPr>
                 <w:rStyle w:val="Lienhypertexte"/>
@@ -929,7 +929,7 @@
                 <w:noProof/>
                 <w:webHidden/>
               </w:rPr>
-              <w:instrText xml:space="preserve"> PAGEREF _Toc134565436 \h </w:instrText>
+              <w:instrText xml:space="preserve"> PAGEREF _Toc134636400 \h </w:instrText>
             </w:r>
             <w:r>
               <w:rPr>
@@ -972,7 +972,7 @@
               <w:lang w:eastAsia="fr-FR"/>
             </w:rPr>
           </w:pPr>
-          <w:hyperlink w:anchor="_Toc134565437" w:history="1">
+          <w:hyperlink w:anchor="_Toc134636401" w:history="1">
             <w:r>
               <w:rPr>
                 <w:rStyle w:val="Lienhypertexte"/>
@@ -1000,7 +1000,7 @@
                 <w:noProof/>
                 <w:webHidden/>
               </w:rPr>
-              <w:instrText xml:space="preserve"> PAGEREF _Toc134565437 \h </w:instrText>
+              <w:instrText xml:space="preserve"> PAGEREF _Toc134636401 \h </w:instrText>
             </w:r>
             <w:r>
               <w:rPr>
@@ -1043,7 +1043,7 @@
               <w:lang w:eastAsia="fr-FR"/>
             </w:rPr>
           </w:pPr>
-          <w:hyperlink w:anchor="_Toc134565438" w:history="1">
+          <w:hyperlink w:anchor="_Toc134636402" w:history="1">
             <w:r>
               <w:rPr>
                 <w:rStyle w:val="Lienhypertexte"/>
@@ -1071,7 +1071,7 @@
                 <w:noProof/>
                 <w:webHidden/>
               </w:rPr>
-              <w:instrText xml:space="preserve"> PAGEREF _Toc134565438 \h </w:instrText>
+              <w:instrText xml:space="preserve"> PAGEREF _Toc134636402 \h </w:instrText>
             </w:r>
             <w:r>
               <w:rPr>
@@ -1114,7 +1114,7 @@
               <w:lang w:eastAsia="fr-FR"/>
             </w:rPr>
           </w:pPr>
-          <w:hyperlink w:anchor="_Toc134565439" w:history="1">
+          <w:hyperlink w:anchor="_Toc134636403" w:history="1">
             <w:r>
               <w:rPr>
                 <w:rStyle w:val="Lienhypertexte"/>
@@ -1142,7 +1142,7 @@
                 <w:noProof/>
                 <w:webHidden/>
               </w:rPr>
-              <w:instrText xml:space="preserve"> PAGEREF _Toc134565439 \h </w:instrText>
+              <w:instrText xml:space="preserve"> PAGEREF _Toc134636403 \h </w:instrText>
             </w:r>
             <w:r>
               <w:rPr>
@@ -1185,7 +1185,7 @@
               <w:lang w:eastAsia="fr-FR"/>
             </w:rPr>
           </w:pPr>
-          <w:hyperlink w:anchor="_Toc134565440" w:history="1">
+          <w:hyperlink w:anchor="_Toc134636404" w:history="1">
             <w:r>
               <w:rPr>
                 <w:rStyle w:val="Lienhypertexte"/>
@@ -1213,7 +1213,7 @@
                 <w:noProof/>
                 <w:webHidden/>
               </w:rPr>
-              <w:instrText xml:space="preserve"> PAGEREF _Toc134565440 \h </w:instrText>
+              <w:instrText xml:space="preserve"> PAGEREF _Toc134636404 \h </w:instrText>
             </w:r>
             <w:r>
               <w:rPr>
@@ -1256,7 +1256,7 @@
               <w:lang w:eastAsia="fr-FR"/>
             </w:rPr>
           </w:pPr>
-          <w:hyperlink w:anchor="_Toc134565441" w:history="1">
+          <w:hyperlink w:anchor="_Toc134636405" w:history="1">
             <w:r>
               <w:rPr>
                 <w:rStyle w:val="Lienhypertexte"/>
@@ -1284,7 +1284,7 @@
                 <w:noProof/>
                 <w:webHidden/>
               </w:rPr>
-              <w:instrText xml:space="preserve"> PAGEREF _Toc134565441 \h </w:instrText>
+              <w:instrText xml:space="preserve"> PAGEREF _Toc134636405 \h </w:instrText>
             </w:r>
             <w:r>
               <w:rPr>
@@ -1327,7 +1327,7 @@
               <w:lang w:eastAsia="fr-FR"/>
             </w:rPr>
           </w:pPr>
-          <w:hyperlink w:anchor="_Toc134565442" w:history="1">
+          <w:hyperlink w:anchor="_Toc134636406" w:history="1">
             <w:r>
               <w:rPr>
                 <w:rStyle w:val="Lienhypertexte"/>
@@ -1355,7 +1355,7 @@
                 <w:noProof/>
                 <w:webHidden/>
               </w:rPr>
-              <w:instrText xml:space="preserve"> PAGEREF _Toc134565442 \h </w:instrText>
+              <w:instrText xml:space="preserve"> PAGEREF _Toc134636406 \h </w:instrText>
             </w:r>
             <w:r>
               <w:rPr>
@@ -1398,7 +1398,7 @@
               <w:lang w:eastAsia="fr-FR"/>
             </w:rPr>
           </w:pPr>
-          <w:hyperlink w:anchor="_Toc134565443" w:history="1">
+          <w:hyperlink w:anchor="_Toc134636407" w:history="1">
             <w:r>
               <w:rPr>
                 <w:rStyle w:val="Lienhypertexte"/>
@@ -1426,7 +1426,7 @@
                 <w:noProof/>
                 <w:webHidden/>
               </w:rPr>
-              <w:instrText xml:space="preserve"> PAGEREF _Toc134565443 \h </w:instrText>
+              <w:instrText xml:space="preserve"> PAGEREF _Toc134636407 \h </w:instrText>
             </w:r>
             <w:r>
               <w:rPr>
@@ -1469,7 +1469,7 @@
               <w:lang w:eastAsia="fr-FR"/>
             </w:rPr>
           </w:pPr>
-          <w:hyperlink w:anchor="_Toc134565444" w:history="1">
+          <w:hyperlink w:anchor="_Toc134636408" w:history="1">
             <w:r>
               <w:rPr>
                 <w:rStyle w:val="Lienhypertexte"/>
@@ -1496,7 +1496,7 @@
                 <w:noProof/>
                 <w:webHidden/>
               </w:rPr>
-              <w:instrText xml:space="preserve"> PAGEREF _Toc134565444 \h </w:instrText>
+              <w:instrText xml:space="preserve"> PAGEREF _Toc134636408 \h </w:instrText>
             </w:r>
             <w:r>
               <w:rPr>
@@ -1539,7 +1539,7 @@
               <w:lang w:eastAsia="fr-FR"/>
             </w:rPr>
           </w:pPr>
-          <w:hyperlink w:anchor="_Toc134565445" w:history="1">
+          <w:hyperlink w:anchor="_Toc134636409" w:history="1">
             <w:r>
               <w:rPr>
                 <w:rStyle w:val="Lienhypertexte"/>
@@ -1567,7 +1567,7 @@
                 <w:noProof/>
                 <w:webHidden/>
               </w:rPr>
-              <w:instrText xml:space="preserve"> PAGEREF _Toc134565445 \h </w:instrText>
+              <w:instrText xml:space="preserve"> PAGEREF _Toc134636409 \h </w:instrText>
             </w:r>
             <w:r>
               <w:rPr>
@@ -1610,7 +1610,7 @@
               <w:lang w:eastAsia="fr-FR"/>
             </w:rPr>
           </w:pPr>
-          <w:hyperlink w:anchor="_Toc134565446" w:history="1">
+          <w:hyperlink w:anchor="_Toc134636410" w:history="1">
             <w:r>
               <w:rPr>
                 <w:rStyle w:val="Lienhypertexte"/>
@@ -1638,7 +1638,7 @@
                 <w:noProof/>
                 <w:webHidden/>
               </w:rPr>
-              <w:instrText xml:space="preserve"> PAGEREF _Toc134565446 \h </w:instrText>
+              <w:instrText xml:space="preserve"> PAGEREF _Toc134636410 \h </w:instrText>
             </w:r>
             <w:r>
               <w:rPr>
@@ -1681,7 +1681,7 @@
               <w:lang w:eastAsia="fr-FR"/>
             </w:rPr>
           </w:pPr>
-          <w:hyperlink w:anchor="_Toc134565447" w:history="1">
+          <w:hyperlink w:anchor="_Toc134636411" w:history="1">
             <w:r>
               <w:rPr>
                 <w:rStyle w:val="Lienhypertexte"/>
@@ -1709,7 +1709,7 @@
                 <w:noProof/>
                 <w:webHidden/>
               </w:rPr>
-              <w:instrText xml:space="preserve"> PAGEREF _Toc134565447 \h </w:instrText>
+              <w:instrText xml:space="preserve"> PAGEREF _Toc134636411 \h </w:instrText>
             </w:r>
             <w:r>
               <w:rPr>
@@ -1752,7 +1752,7 @@
               <w:lang w:eastAsia="fr-FR"/>
             </w:rPr>
           </w:pPr>
-          <w:hyperlink w:anchor="_Toc134565448" w:history="1">
+          <w:hyperlink w:anchor="_Toc134636412" w:history="1">
             <w:r>
               <w:rPr>
                 <w:rStyle w:val="Lienhypertexte"/>
@@ -1780,7 +1780,7 @@
                 <w:noProof/>
                 <w:webHidden/>
               </w:rPr>
-              <w:instrText xml:space="preserve"> PAGEREF _Toc134565448 \h </w:instrText>
+              <w:instrText xml:space="preserve"> PAGEREF _Toc134636412 \h </w:instrText>
             </w:r>
             <w:r>
               <w:rPr>
@@ -1823,7 +1823,7 @@
               <w:lang w:eastAsia="fr-FR"/>
             </w:rPr>
           </w:pPr>
-          <w:hyperlink w:anchor="_Toc134565449" w:history="1">
+          <w:hyperlink w:anchor="_Toc134636413" w:history="1">
             <w:r>
               <w:rPr>
                 <w:rStyle w:val="Lienhypertexte"/>
@@ -1851,7 +1851,7 @@
                 <w:noProof/>
                 <w:webHidden/>
               </w:rPr>
-              <w:instrText xml:space="preserve"> PAGEREF _Toc134565449 \h </w:instrText>
+              <w:instrText xml:space="preserve"> PAGEREF _Toc134636413 \h </w:instrText>
             </w:r>
             <w:r>
               <w:rPr>
@@ -1894,7 +1894,7 @@
               <w:lang w:eastAsia="fr-FR"/>
             </w:rPr>
           </w:pPr>
-          <w:hyperlink w:anchor="_Toc134565450" w:history="1">
+          <w:hyperlink w:anchor="_Toc134636414" w:history="1">
             <w:r>
               <w:rPr>
                 <w:rStyle w:val="Lienhypertexte"/>
@@ -1922,7 +1922,7 @@
                 <w:noProof/>
                 <w:webHidden/>
               </w:rPr>
-              <w:instrText xml:space="preserve"> PAGEREF _Toc134565450 \h </w:instrText>
+              <w:instrText xml:space="preserve"> PAGEREF _Toc134636414 \h </w:instrText>
             </w:r>
             <w:r>
               <w:rPr>
@@ -1965,7 +1965,7 @@
               <w:lang w:eastAsia="fr-FR"/>
             </w:rPr>
           </w:pPr>
-          <w:hyperlink w:anchor="_Toc134565451" w:history="1">
+          <w:hyperlink w:anchor="_Toc134636415" w:history="1">
             <w:r>
               <w:rPr>
                 <w:rStyle w:val="Lienhypertexte"/>
@@ -1993,7 +1993,7 @@
                 <w:noProof/>
                 <w:webHidden/>
               </w:rPr>
-              <w:instrText xml:space="preserve"> PAGEREF _Toc134565451 \h </w:instrText>
+              <w:instrText xml:space="preserve"> PAGEREF _Toc134636415 \h </w:instrText>
             </w:r>
             <w:r>
               <w:rPr>
@@ -2036,7 +2036,7 @@
               <w:lang w:eastAsia="fr-FR"/>
             </w:rPr>
           </w:pPr>
-          <w:hyperlink w:anchor="_Toc134565452" w:history="1">
+          <w:hyperlink w:anchor="_Toc134636416" w:history="1">
             <w:r>
               <w:rPr>
                 <w:rStyle w:val="Lienhypertexte"/>
@@ -2064,7 +2064,7 @@
                 <w:noProof/>
                 <w:webHidden/>
               </w:rPr>
-              <w:instrText xml:space="preserve"> PAGEREF _Toc134565452 \h </w:instrText>
+              <w:instrText xml:space="preserve"> PAGEREF _Toc134636416 \h </w:instrText>
             </w:r>
             <w:r>
               <w:rPr>
@@ -2107,7 +2107,7 @@
               <w:lang w:eastAsia="fr-FR"/>
             </w:rPr>
           </w:pPr>
-          <w:hyperlink w:anchor="_Toc134565453" w:history="1">
+          <w:hyperlink w:anchor="_Toc134636417" w:history="1">
             <w:r>
               <w:rPr>
                 <w:rStyle w:val="Lienhypertexte"/>
@@ -2135,7 +2135,7 @@
                 <w:noProof/>
                 <w:webHidden/>
               </w:rPr>
-              <w:instrText xml:space="preserve"> PAGEREF _Toc134565453 \h </w:instrText>
+              <w:instrText xml:space="preserve"> PAGEREF _Toc134636417 \h </w:instrText>
             </w:r>
             <w:r>
               <w:rPr>
@@ -2178,7 +2178,7 @@
               <w:lang w:eastAsia="fr-FR"/>
             </w:rPr>
           </w:pPr>
-          <w:hyperlink w:anchor="_Toc134565454" w:history="1">
+          <w:hyperlink w:anchor="_Toc134636418" w:history="1">
             <w:r>
               <w:rPr>
                 <w:rStyle w:val="Lienhypertexte"/>
@@ -2206,7 +2206,7 @@
                 <w:noProof/>
                 <w:webHidden/>
               </w:rPr>
-              <w:instrText xml:space="preserve"> PAGEREF _Toc134565454 \h </w:instrText>
+              <w:instrText xml:space="preserve"> PAGEREF _Toc134636418 \h </w:instrText>
             </w:r>
             <w:r>
               <w:rPr>
@@ -2249,7 +2249,7 @@
               <w:lang w:eastAsia="fr-FR"/>
             </w:rPr>
           </w:pPr>
-          <w:hyperlink w:anchor="_Toc134565455" w:history="1">
+          <w:hyperlink w:anchor="_Toc134636419" w:history="1">
             <w:r>
               <w:rPr>
                 <w:rStyle w:val="Lienhypertexte"/>
@@ -2277,7 +2277,7 @@
                 <w:noProof/>
                 <w:webHidden/>
               </w:rPr>
-              <w:instrText xml:space="preserve"> PAGEREF _Toc134565455 \h </w:instrText>
+              <w:instrText xml:space="preserve"> PAGEREF _Toc134636419 \h </w:instrText>
             </w:r>
             <w:r>
               <w:rPr>
@@ -2320,7 +2320,7 @@
               <w:lang w:eastAsia="fr-FR"/>
             </w:rPr>
           </w:pPr>
-          <w:hyperlink w:anchor="_Toc134565456" w:history="1">
+          <w:hyperlink w:anchor="_Toc134636420" w:history="1">
             <w:r>
               <w:rPr>
                 <w:rStyle w:val="Lienhypertexte"/>
@@ -2348,7 +2348,7 @@
                 <w:noProof/>
                 <w:webHidden/>
               </w:rPr>
-              <w:instrText xml:space="preserve"> PAGEREF _Toc134565456 \h </w:instrText>
+              <w:instrText xml:space="preserve"> PAGEREF _Toc134636420 \h </w:instrText>
             </w:r>
             <w:r>
               <w:rPr>
@@ -2391,7 +2391,7 @@
               <w:lang w:eastAsia="fr-FR"/>
             </w:rPr>
           </w:pPr>
-          <w:hyperlink w:anchor="_Toc134565457" w:history="1">
+          <w:hyperlink w:anchor="_Toc134636421" w:history="1">
             <w:r>
               <w:rPr>
                 <w:rStyle w:val="Lienhypertexte"/>
@@ -2418,7 +2418,7 @@
                 <w:noProof/>
                 <w:webHidden/>
               </w:rPr>
-              <w:instrText xml:space="preserve"> PAGEREF _Toc134565457 \h </w:instrText>
+              <w:instrText xml:space="preserve"> PAGEREF _Toc134636421 \h </w:instrText>
             </w:r>
             <w:r>
               <w:rPr>
@@ -2461,7 +2461,7 @@
               <w:lang w:eastAsia="fr-FR"/>
             </w:rPr>
           </w:pPr>
-          <w:hyperlink w:anchor="_Toc134565458" w:history="1">
+          <w:hyperlink w:anchor="_Toc134636422" w:history="1">
             <w:r>
               <w:rPr>
                 <w:rStyle w:val="Lienhypertexte"/>
@@ -2489,7 +2489,7 @@
                 <w:noProof/>
                 <w:webHidden/>
               </w:rPr>
-              <w:instrText xml:space="preserve"> PAGEREF _Toc134565458 \h </w:instrText>
+              <w:instrText xml:space="preserve"> PAGEREF _Toc134636422 \h </w:instrText>
             </w:r>
             <w:r>
               <w:rPr>
@@ -2532,7 +2532,7 @@
               <w:lang w:eastAsia="fr-FR"/>
             </w:rPr>
           </w:pPr>
-          <w:hyperlink w:anchor="_Toc134565459" w:history="1">
+          <w:hyperlink w:anchor="_Toc134636423" w:history="1">
             <w:r>
               <w:rPr>
                 <w:rStyle w:val="Lienhypertexte"/>
@@ -2560,7 +2560,7 @@
                 <w:noProof/>
                 <w:webHidden/>
               </w:rPr>
-              <w:instrText xml:space="preserve"> PAGEREF _Toc134565459 \h </w:instrText>
+              <w:instrText xml:space="preserve"> PAGEREF _Toc134636423 \h </w:instrText>
             </w:r>
             <w:r>
               <w:rPr>
@@ -2603,7 +2603,7 @@
               <w:lang w:eastAsia="fr-FR"/>
             </w:rPr>
           </w:pPr>
-          <w:hyperlink w:anchor="_Toc134565460" w:history="1">
+          <w:hyperlink w:anchor="_Toc134636424" w:history="1">
             <w:r>
               <w:rPr>
                 <w:rStyle w:val="Lienhypertexte"/>
@@ -2631,7 +2631,7 @@
                 <w:noProof/>
                 <w:webHidden/>
               </w:rPr>
-              <w:instrText xml:space="preserve"> PAGEREF _Toc134565460 \h </w:instrText>
+              <w:instrText xml:space="preserve"> PAGEREF _Toc134636424 \h </w:instrText>
             </w:r>
             <w:r>
               <w:rPr>
@@ -2674,7 +2674,7 @@
               <w:lang w:eastAsia="fr-FR"/>
             </w:rPr>
           </w:pPr>
-          <w:hyperlink w:anchor="_Toc134565461" w:history="1">
+          <w:hyperlink w:anchor="_Toc134636425" w:history="1">
             <w:r>
               <w:rPr>
                 <w:rStyle w:val="Lienhypertexte"/>
@@ -2701,7 +2701,7 @@
                 <w:noProof/>
                 <w:webHidden/>
               </w:rPr>
-              <w:instrText xml:space="preserve"> PAGEREF _Toc134565461 \h </w:instrText>
+              <w:instrText xml:space="preserve"> PAGEREF _Toc134636425 \h </w:instrText>
             </w:r>
             <w:r>
               <w:rPr>
@@ -2744,7 +2744,7 @@
               <w:lang w:eastAsia="fr-FR"/>
             </w:rPr>
           </w:pPr>
-          <w:hyperlink w:anchor="_Toc134565462" w:history="1">
+          <w:hyperlink w:anchor="_Toc134636426" w:history="1">
             <w:r>
               <w:rPr>
                 <w:rStyle w:val="Lienhypertexte"/>
@@ -2772,7 +2772,7 @@
                 <w:noProof/>
                 <w:webHidden/>
               </w:rPr>
-              <w:instrText xml:space="preserve"> PAGEREF _Toc134565462 \h </w:instrText>
+              <w:instrText xml:space="preserve"> PAGEREF _Toc134636426 \h </w:instrText>
             </w:r>
             <w:r>
               <w:rPr>
@@ -2815,7 +2815,7 @@
               <w:lang w:eastAsia="fr-FR"/>
             </w:rPr>
           </w:pPr>
-          <w:hyperlink w:anchor="_Toc134565463" w:history="1">
+          <w:hyperlink w:anchor="_Toc134636427" w:history="1">
             <w:r>
               <w:rPr>
                 <w:rStyle w:val="Lienhypertexte"/>
@@ -2843,7 +2843,7 @@
                 <w:noProof/>
                 <w:webHidden/>
               </w:rPr>
-              <w:instrText xml:space="preserve"> PAGEREF _Toc134565463 \h </w:instrText>
+              <w:instrText xml:space="preserve"> PAGEREF _Toc134636427 \h </w:instrText>
             </w:r>
             <w:r>
               <w:rPr>
@@ -2886,7 +2886,7 @@
               <w:lang w:eastAsia="fr-FR"/>
             </w:rPr>
           </w:pPr>
-          <w:hyperlink w:anchor="_Toc134565464" w:history="1">
+          <w:hyperlink w:anchor="_Toc134636428" w:history="1">
             <w:r>
               <w:rPr>
                 <w:rStyle w:val="Lienhypertexte"/>
@@ -2914,7 +2914,7 @@
                 <w:noProof/>
                 <w:webHidden/>
               </w:rPr>
-              <w:instrText xml:space="preserve"> PAGEREF _Toc134565464 \h </w:instrText>
+              <w:instrText xml:space="preserve"> PAGEREF _Toc134636428 \h </w:instrText>
             </w:r>
             <w:r>
               <w:rPr>
@@ -2957,7 +2957,7 @@
               <w:lang w:eastAsia="fr-FR"/>
             </w:rPr>
           </w:pPr>
-          <w:hyperlink w:anchor="_Toc134565465" w:history="1">
+          <w:hyperlink w:anchor="_Toc134636429" w:history="1">
             <w:r>
               <w:rPr>
                 <w:rStyle w:val="Lienhypertexte"/>
@@ -2985,7 +2985,7 @@
                 <w:noProof/>
                 <w:webHidden/>
               </w:rPr>
-              <w:instrText xml:space="preserve"> PAGEREF _Toc134565465 \h </w:instrText>
+              <w:instrText xml:space="preserve"> PAGEREF _Toc134636429 \h </w:instrText>
             </w:r>
             <w:r>
               <w:rPr>
@@ -3028,11 +3028,82 @@
               <w:lang w:eastAsia="fr-FR"/>
             </w:rPr>
           </w:pPr>
-          <w:hyperlink w:anchor="_Toc134565466" w:history="1">
+          <w:hyperlink w:anchor="_Toc134636430" w:history="1">
             <w:r>
               <w:rPr>
                 <w:rStyle w:val="Lienhypertexte"/>
                 <w:noProof/>
+                <w:highlight w:val="green"/>
+              </w:rPr>
+              <w:t>POST /comments/{comment_id}/answer : Répondre à un commentaire</w:t>
+            </w:r>
+            <w:r>
+              <w:rPr>
+                <w:noProof/>
+                <w:webHidden/>
+              </w:rPr>
+              <w:tab/>
+            </w:r>
+            <w:r>
+              <w:rPr>
+                <w:noProof/>
+                <w:webHidden/>
+              </w:rPr>
+              <w:fldChar w:fldCharType="begin"/>
+            </w:r>
+            <w:r>
+              <w:rPr>
+                <w:noProof/>
+                <w:webHidden/>
+              </w:rPr>
+              <w:instrText xml:space="preserve"> PAGEREF _Toc134636430 \h </w:instrText>
+            </w:r>
+            <w:r>
+              <w:rPr>
+                <w:noProof/>
+                <w:webHidden/>
+              </w:rPr>
+            </w:r>
+            <w:r>
+              <w:rPr>
+                <w:noProof/>
+                <w:webHidden/>
+              </w:rPr>
+              <w:fldChar w:fldCharType="separate"/>
+            </w:r>
+            <w:r>
+              <w:rPr>
+                <w:noProof/>
+                <w:webHidden/>
+              </w:rPr>
+              <w:t>49</w:t>
+            </w:r>
+            <w:r>
+              <w:rPr>
+                <w:noProof/>
+                <w:webHidden/>
+              </w:rPr>
+              <w:fldChar w:fldCharType="end"/>
+            </w:r>
+          </w:hyperlink>
+        </w:p>
+        <w:p>
+          <w:pPr>
+            <w:pStyle w:val="TM2"/>
+            <w:tabs>
+              <w:tab w:val="right" w:leader="dot" w:pos="9062"/>
+            </w:tabs>
+            <w:rPr>
+              <w:rFonts w:eastAsiaTheme="minorEastAsia"/>
+              <w:noProof/>
+              <w:lang w:eastAsia="fr-FR"/>
+            </w:rPr>
+          </w:pPr>
+          <w:hyperlink w:anchor="_Toc134636431" w:history="1">
+            <w:r>
+              <w:rPr>
+                <w:rStyle w:val="Lienhypertexte"/>
+                <w:noProof/>
                 <w:highlight w:val="red"/>
               </w:rPr>
               <w:t>DELETE /comments/{comment_id} : Supprimer un commentaire</w:t>
@@ -3056,7 +3127,7 @@
                 <w:noProof/>
                 <w:webHidden/>
               </w:rPr>
-              <w:instrText xml:space="preserve"> PAGEREF _Toc134565466 \h </w:instrText>
+              <w:instrText xml:space="preserve"> PAGEREF _Toc134636431 \h </w:instrText>
             </w:r>
             <w:r>
               <w:rPr>
@@ -3076,7 +3147,78 @@
                 <w:noProof/>
                 <w:webHidden/>
               </w:rPr>
-              <w:t>49</w:t>
+              <w:t>50</w:t>
+            </w:r>
+            <w:r>
+              <w:rPr>
+                <w:noProof/>
+                <w:webHidden/>
+              </w:rPr>
+              <w:fldChar w:fldCharType="end"/>
+            </w:r>
+          </w:hyperlink>
+        </w:p>
+        <w:p>
+          <w:pPr>
+            <w:pStyle w:val="TM2"/>
+            <w:tabs>
+              <w:tab w:val="right" w:leader="dot" w:pos="9062"/>
+            </w:tabs>
+            <w:rPr>
+              <w:rFonts w:eastAsiaTheme="minorEastAsia"/>
+              <w:noProof/>
+              <w:lang w:eastAsia="fr-FR"/>
+            </w:rPr>
+          </w:pPr>
+          <w:hyperlink w:anchor="_Toc134636432" w:history="1">
+            <w:r>
+              <w:rPr>
+                <w:rStyle w:val="Lienhypertexte"/>
+                <w:noProof/>
+                <w:highlight w:val="red"/>
+              </w:rPr>
+              <w:t>DELETE /comments/{comment_id}/answer : Supprimer la réponse à un commentaire</w:t>
+            </w:r>
+            <w:r>
+              <w:rPr>
+                <w:noProof/>
+                <w:webHidden/>
+              </w:rPr>
+              <w:tab/>
+            </w:r>
+            <w:r>
+              <w:rPr>
+                <w:noProof/>
+                <w:webHidden/>
+              </w:rPr>
+              <w:fldChar w:fldCharType="begin"/>
+            </w:r>
+            <w:r>
+              <w:rPr>
+                <w:noProof/>
+                <w:webHidden/>
+              </w:rPr>
+              <w:instrText xml:space="preserve"> PAGEREF _Toc134636432 \h </w:instrText>
+            </w:r>
+            <w:r>
+              <w:rPr>
+                <w:noProof/>
+                <w:webHidden/>
+              </w:rPr>
+            </w:r>
+            <w:r>
+              <w:rPr>
+                <w:noProof/>
+                <w:webHidden/>
+              </w:rPr>
+              <w:fldChar w:fldCharType="separate"/>
+            </w:r>
+            <w:r>
+              <w:rPr>
+                <w:noProof/>
+                <w:webHidden/>
+              </w:rPr>
+              <w:t>51</w:t>
             </w:r>
             <w:r>
               <w:rPr>
@@ -3099,7 +3241,7 @@
       <w:pPr>
         <w:pStyle w:val="Titre1"/>
       </w:pPr>
-      <w:bookmarkStart w:id="0" w:name="_Toc134565425"/>
+      <w:bookmarkStart w:id="0" w:name="_Toc134636389"/>
       <w:r>
         <w:t>INTRODUCTION</w:t>
       </w:r>
@@ -3133,7 +3275,7 @@
       <w:pPr>
         <w:pStyle w:val="Titre2"/>
       </w:pPr>
-      <w:bookmarkStart w:id="1" w:name="_Toc134565426"/>
+      <w:bookmarkStart w:id="1" w:name="_Toc134636390"/>
       <w:r>
         <w:t>METHOD /</w:t>
       </w:r>
@@ -3196,6 +3338,7 @@
         </w:numPr>
       </w:pPr>
       <w:r>
+        <w:lastRenderedPageBreak/>
         <w:t xml:space="preserve">Input </w:t>
       </w:r>
       <w:r>
@@ -3211,7 +3354,6 @@
     <w:p/>
     <w:p>
       <w:r>
-        <w:lastRenderedPageBreak/>
         <w:t xml:space="preserve">Les données d’entrées sont envoyées : </w:t>
       </w:r>
     </w:p>
@@ -3496,6 +3638,7 @@
     </w:p>
     <w:p>
       <w:r>
+        <w:lastRenderedPageBreak/>
         <w:t>Plus précisément, un tableau décrit ensuite le format précis des données reçues pour Data :</w:t>
       </w:r>
     </w:p>
@@ -3545,7 +3688,6 @@
           </w:tcPr>
           <w:p>
             <w:r>
-              <w:lastRenderedPageBreak/>
               <w:t>…</w:t>
             </w:r>
           </w:p>
@@ -3567,7 +3709,7 @@
       <w:pPr>
         <w:pStyle w:val="Titre1"/>
       </w:pPr>
-      <w:bookmarkStart w:id="2" w:name="_Toc134565427"/>
+      <w:bookmarkStart w:id="2" w:name="_Toc134636391"/>
       <w:r>
         <w:t>ROUTES /session</w:t>
       </w:r>
@@ -3578,7 +3720,7 @@
       <w:pPr>
         <w:pStyle w:val="Titre2"/>
       </w:pPr>
-      <w:bookmarkStart w:id="3" w:name="_Toc134565428"/>
+      <w:bookmarkStart w:id="3" w:name="_Toc134636392"/>
       <w:r>
         <w:rPr>
           <w:highlight w:val="green"/>
@@ -4057,6 +4199,7 @@
           </w:p>
           <w:p>
             <w:r>
+              <w:lastRenderedPageBreak/>
               <w:t>‘</w:t>
             </w:r>
             <w:proofErr w:type="spellStart"/>
@@ -4092,6 +4235,7 @@
             <w:proofErr w:type="spellStart"/>
             <w:proofErr w:type="gramStart"/>
             <w:r>
+              <w:lastRenderedPageBreak/>
               <w:t>status</w:t>
             </w:r>
             <w:proofErr w:type="spellEnd"/>
@@ -4109,7 +4253,6 @@
           </w:p>
           <w:p>
             <w:r>
-              <w:lastRenderedPageBreak/>
               <w:t>‘Actif’</w:t>
             </w:r>
           </w:p>
@@ -4195,7 +4338,7 @@
       <w:pPr>
         <w:pStyle w:val="Titre2"/>
       </w:pPr>
-      <w:bookmarkStart w:id="4" w:name="_Toc134565429"/>
+      <w:bookmarkStart w:id="4" w:name="_Toc134636393"/>
       <w:r>
         <w:rPr>
           <w:highlight w:val="red"/>
@@ -4377,7 +4520,7 @@
       <w:pPr>
         <w:pStyle w:val="Titre1"/>
       </w:pPr>
-      <w:bookmarkStart w:id="5" w:name="_Toc134565430"/>
+      <w:bookmarkStart w:id="5" w:name="_Toc134636394"/>
       <w:r>
         <w:t>ROUTES /users</w:t>
       </w:r>
@@ -4387,7 +4530,7 @@
       <w:pPr>
         <w:pStyle w:val="Titre2"/>
       </w:pPr>
-      <w:bookmarkStart w:id="6" w:name="_Toc134565431"/>
+      <w:bookmarkStart w:id="6" w:name="_Toc134636395"/>
       <w:r>
         <w:rPr>
           <w:highlight w:val="cyan"/>
@@ -4760,6 +4903,7 @@
           <w:p>
             <w:proofErr w:type="spellStart"/>
             <w:r>
+              <w:lastRenderedPageBreak/>
               <w:t>Postalcode</w:t>
             </w:r>
             <w:proofErr w:type="spellEnd"/>
@@ -4806,7 +4950,6 @@
           <w:p>
             <w:proofErr w:type="gramStart"/>
             <w:r>
-              <w:lastRenderedPageBreak/>
               <w:t>type</w:t>
             </w:r>
             <w:proofErr w:type="gramEnd"/>
@@ -4974,7 +5117,7 @@
       <w:pPr>
         <w:pStyle w:val="Titre2"/>
       </w:pPr>
-      <w:bookmarkStart w:id="7" w:name="_Toc134565432"/>
+      <w:bookmarkStart w:id="7" w:name="_Toc134636396"/>
       <w:r>
         <w:rPr>
           <w:highlight w:val="cyan"/>
@@ -5360,6 +5503,7 @@
     </w:p>
     <w:p>
       <w:r>
+        <w:lastRenderedPageBreak/>
         <w:t>Data :</w:t>
       </w:r>
     </w:p>
@@ -5387,7 +5531,6 @@
           </w:tcPr>
           <w:p>
             <w:r>
-              <w:lastRenderedPageBreak/>
               <w:t>Id</w:t>
             </w:r>
           </w:p>
@@ -5718,7 +5861,7 @@
           <w:highlight w:val="cyan"/>
         </w:rPr>
       </w:pPr>
-      <w:bookmarkStart w:id="8" w:name="_Toc134565433"/>
+      <w:bookmarkStart w:id="8" w:name="_Toc134636397"/>
       <w:r>
         <w:rPr>
           <w:highlight w:val="cyan"/>
@@ -5878,7 +6021,7 @@
           <w:highlight w:val="cyan"/>
         </w:rPr>
       </w:pPr>
-      <w:bookmarkStart w:id="9" w:name="_Toc134565434"/>
+      <w:bookmarkStart w:id="9" w:name="_Toc134636398"/>
       <w:r>
         <w:rPr>
           <w:highlight w:val="cyan"/>
@@ -6029,7 +6172,7 @@
       <w:pPr>
         <w:pStyle w:val="Titre2"/>
       </w:pPr>
-      <w:bookmarkStart w:id="10" w:name="_Toc134565435"/>
+      <w:bookmarkStart w:id="10" w:name="_Toc134636399"/>
       <w:r>
         <w:rPr>
           <w:highlight w:val="cyan"/>
@@ -6414,7 +6557,7 @@
       <w:pPr>
         <w:pStyle w:val="Titre2"/>
       </w:pPr>
-      <w:bookmarkStart w:id="11" w:name="_Toc134565436"/>
+      <w:bookmarkStart w:id="11" w:name="_Toc134636400"/>
       <w:r>
         <w:rPr>
           <w:highlight w:val="cyan"/>
@@ -6832,6 +6975,7 @@
     </w:p>
     <w:p>
       <w:r>
+        <w:lastRenderedPageBreak/>
         <w:t>Data [sous forme de tableau] :</w:t>
       </w:r>
     </w:p>
@@ -6861,7 +7005,6 @@
             <w:proofErr w:type="spellStart"/>
             <w:proofErr w:type="gramStart"/>
             <w:r>
-              <w:lastRenderedPageBreak/>
               <w:t>title</w:t>
             </w:r>
             <w:proofErr w:type="spellEnd"/>
@@ -7206,7 +7349,7 @@
       <w:pPr>
         <w:pStyle w:val="Titre2"/>
       </w:pPr>
-      <w:bookmarkStart w:id="12" w:name="_Toc134565437"/>
+      <w:bookmarkStart w:id="12" w:name="_Toc134636401"/>
       <w:r>
         <w:rPr>
           <w:highlight w:val="green"/>
@@ -7726,6 +7869,7 @@
         </w:numPr>
       </w:pPr>
       <w:r>
+        <w:lastRenderedPageBreak/>
         <w:t>Output (Statut OK) :</w:t>
       </w:r>
     </w:p>
@@ -7736,7 +7880,6 @@
     </w:p>
     <w:p>
       <w:r>
-        <w:lastRenderedPageBreak/>
         <w:t>Data : [Pas de données]</w:t>
       </w:r>
     </w:p>
@@ -7802,12 +7945,11 @@
       <w:pPr>
         <w:pStyle w:val="Titre2"/>
       </w:pPr>
-      <w:bookmarkStart w:id="13" w:name="_Toc134565438"/>
+      <w:bookmarkStart w:id="13" w:name="_Toc134636402"/>
       <w:r>
         <w:rPr>
           <w:highlight w:val="green"/>
         </w:rPr>
-        <w:lastRenderedPageBreak/>
         <w:t>POST /users/{</w:t>
       </w:r>
       <w:proofErr w:type="spellStart"/>
@@ -8045,7 +8187,7 @@
       <w:pPr>
         <w:pStyle w:val="Titre2"/>
       </w:pPr>
-      <w:bookmarkStart w:id="14" w:name="_Toc134565439"/>
+      <w:bookmarkStart w:id="14" w:name="_Toc134636403"/>
       <w:r>
         <w:rPr>
           <w:highlight w:val="green"/>
@@ -8413,7 +8555,7 @@
       <w:pPr>
         <w:pStyle w:val="Titre2"/>
       </w:pPr>
-      <w:bookmarkStart w:id="15" w:name="_Toc134565440"/>
+      <w:bookmarkStart w:id="15" w:name="_Toc134636404"/>
       <w:r>
         <w:rPr>
           <w:highlight w:val="yellow"/>
@@ -8800,7 +8942,7 @@
       <w:pPr>
         <w:pStyle w:val="Titre2"/>
       </w:pPr>
-      <w:bookmarkStart w:id="16" w:name="_Toc134565441"/>
+      <w:bookmarkStart w:id="16" w:name="_Toc134636405"/>
       <w:r>
         <w:rPr>
           <w:highlight w:val="yellow"/>
@@ -9111,7 +9253,7 @@
       <w:pPr>
         <w:pStyle w:val="Titre2"/>
       </w:pPr>
-      <w:bookmarkStart w:id="17" w:name="_Toc134565442"/>
+      <w:bookmarkStart w:id="17" w:name="_Toc134636406"/>
       <w:r>
         <w:rPr>
           <w:highlight w:val="red"/>
@@ -9323,7 +9465,7 @@
       <w:pPr>
         <w:pStyle w:val="Titre2"/>
       </w:pPr>
-      <w:bookmarkStart w:id="18" w:name="_Toc134565443"/>
+      <w:bookmarkStart w:id="18" w:name="_Toc134636407"/>
       <w:r>
         <w:rPr>
           <w:highlight w:val="red"/>
@@ -9548,7 +9690,7 @@
       <w:pPr>
         <w:pStyle w:val="Titre1"/>
       </w:pPr>
-      <w:bookmarkStart w:id="19" w:name="_Toc134565444"/>
+      <w:bookmarkStart w:id="19" w:name="_Toc134636408"/>
       <w:r>
         <w:t>ROUTES /</w:t>
       </w:r>
@@ -9563,7 +9705,7 @@
       <w:pPr>
         <w:pStyle w:val="Titre2"/>
       </w:pPr>
-      <w:bookmarkStart w:id="20" w:name="_Toc134565445"/>
+      <w:bookmarkStart w:id="20" w:name="_Toc134636409"/>
       <w:r>
         <w:rPr>
           <w:highlight w:val="cyan"/>
@@ -10458,7 +10600,7 @@
       <w:pPr>
         <w:pStyle w:val="Titre2"/>
       </w:pPr>
-      <w:bookmarkStart w:id="21" w:name="_Toc134565446"/>
+      <w:bookmarkStart w:id="21" w:name="_Toc134636410"/>
       <w:r>
         <w:rPr>
           <w:highlight w:val="cyan"/>
@@ -11667,7 +11809,7 @@
           <w:highlight w:val="cyan"/>
         </w:rPr>
       </w:pPr>
-      <w:bookmarkStart w:id="23" w:name="_Toc134565447"/>
+      <w:bookmarkStart w:id="23" w:name="_Toc134636411"/>
       <w:r>
         <w:rPr>
           <w:highlight w:val="cyan"/>
@@ -11823,7 +11965,7 @@
       <w:pPr>
         <w:pStyle w:val="Titre2"/>
       </w:pPr>
-      <w:bookmarkStart w:id="24" w:name="_Toc134565448"/>
+      <w:bookmarkStart w:id="24" w:name="_Toc134636412"/>
       <w:r>
         <w:rPr>
           <w:highlight w:val="cyan"/>
@@ -11843,19 +11985,7 @@
         <w:rPr>
           <w:highlight w:val="cyan"/>
         </w:rPr>
-        <w:t>/stats</w:t>
-      </w:r>
-      <w:r>
-        <w:rPr>
-          <w:highlight w:val="cyan"/>
-        </w:rPr>
-        <w:t xml:space="preserve"> : </w:t>
-      </w:r>
-      <w:r>
-        <w:rPr>
-          <w:highlight w:val="cyan"/>
-        </w:rPr>
-        <w:t>Afficher un tableau de bord de demandes d’aides et filtrer les statistiques</w:t>
+        <w:t>/stats : Afficher un tableau de bord de demandes d’aides et filtrer les statistiques</w:t>
       </w:r>
       <w:bookmarkEnd w:id="24"/>
     </w:p>
@@ -11873,10 +12003,7 @@
     </w:p>
     <w:p>
       <w:r>
-        <w:t>Cette route permet à un utilisateur d</w:t>
-      </w:r>
-      <w:r>
-        <w:t xml:space="preserve">’afficher un tableau de bord des demandes d’aides et de filtrer les statistiques pour un admin. Les statistiques prendront en compte le nombre des demandes d’aides </w:t>
+        <w:t xml:space="preserve">Cette route permet à un utilisateur d’afficher un tableau de bord des demandes d’aides et de filtrer les statistiques pour un admin. Les statistiques prendront en compte le nombre des demandes d’aides </w:t>
       </w:r>
       <w:r>
         <w:t xml:space="preserve">créées </w:t>
@@ -11899,10 +12026,7 @@
     </w:p>
     <w:p>
       <w:r>
-        <w:t xml:space="preserve">Authentification : </w:t>
-      </w:r>
-      <w:r>
-        <w:t>Oui</w:t>
+        <w:t>Authentification : Oui</w:t>
       </w:r>
     </w:p>
     <w:p>
@@ -12261,10 +12385,7 @@
     </w:p>
     <w:p>
       <w:r>
-        <w:t>Message : ‘</w:t>
-      </w:r>
-      <w:r>
-        <w:t>Statistiques sur les demandes d’aides récupérés’</w:t>
+        <w:t>Message : ‘Statistiques sur les demandes d’aides récupérés’</w:t>
       </w:r>
     </w:p>
     <w:p>
@@ -12395,7 +12516,7 @@
       <w:pPr>
         <w:pStyle w:val="Titre2"/>
       </w:pPr>
-      <w:bookmarkStart w:id="25" w:name="_Toc134565449"/>
+      <w:bookmarkStart w:id="25" w:name="_Toc134636413"/>
       <w:r>
         <w:rPr>
           <w:highlight w:val="green"/>
@@ -12849,7 +12970,7 @@
       <w:pPr>
         <w:pStyle w:val="Titre2"/>
       </w:pPr>
-      <w:bookmarkStart w:id="26" w:name="_Toc134565450"/>
+      <w:bookmarkStart w:id="26" w:name="_Toc134636414"/>
       <w:r>
         <w:rPr>
           <w:highlight w:val="green"/>
@@ -13055,7 +13176,7 @@
       <w:pPr>
         <w:pStyle w:val="Titre2"/>
       </w:pPr>
-      <w:bookmarkStart w:id="27" w:name="_Toc134565451"/>
+      <w:bookmarkStart w:id="27" w:name="_Toc134636415"/>
       <w:r>
         <w:rPr>
           <w:highlight w:val="yellow"/>
@@ -13367,7 +13488,7 @@
       <w:pPr>
         <w:pStyle w:val="Titre2"/>
       </w:pPr>
-      <w:bookmarkStart w:id="28" w:name="_Toc134565452"/>
+      <w:bookmarkStart w:id="28" w:name="_Toc134636416"/>
       <w:r>
         <w:rPr>
           <w:highlight w:val="yellow"/>
@@ -13755,7 +13876,7 @@
       <w:pPr>
         <w:pStyle w:val="Titre2"/>
       </w:pPr>
-      <w:bookmarkStart w:id="29" w:name="_Toc134565453"/>
+      <w:bookmarkStart w:id="29" w:name="_Toc134636417"/>
       <w:r>
         <w:rPr>
           <w:highlight w:val="yellow"/>
@@ -14030,7 +14151,7 @@
       <w:pPr>
         <w:pStyle w:val="Titre2"/>
       </w:pPr>
-      <w:bookmarkStart w:id="30" w:name="_Toc134565454"/>
+      <w:bookmarkStart w:id="30" w:name="_Toc134636418"/>
       <w:r>
         <w:rPr>
           <w:highlight w:val="yellow"/>
@@ -14245,7 +14366,7 @@
       <w:pPr>
         <w:pStyle w:val="Titre2"/>
       </w:pPr>
-      <w:bookmarkStart w:id="31" w:name="_Toc134565455"/>
+      <w:bookmarkStart w:id="31" w:name="_Toc134636419"/>
       <w:r>
         <w:rPr>
           <w:highlight w:val="red"/>
@@ -14479,7 +14600,7 @@
       <w:pPr>
         <w:pStyle w:val="Titre2"/>
       </w:pPr>
-      <w:bookmarkStart w:id="32" w:name="_Toc134565456"/>
+      <w:bookmarkStart w:id="32" w:name="_Toc134636420"/>
       <w:r>
         <w:rPr>
           <w:highlight w:val="red"/>
@@ -14700,7 +14821,7 @@
       <w:pPr>
         <w:pStyle w:val="Titre1"/>
       </w:pPr>
-      <w:bookmarkStart w:id="33" w:name="_Toc134565457"/>
+      <w:bookmarkStart w:id="33" w:name="_Toc134636421"/>
       <w:r>
         <w:lastRenderedPageBreak/>
         <w:t>ROUTES /</w:t>
@@ -14714,7 +14835,7 @@
       <w:pPr>
         <w:pStyle w:val="Titre2"/>
       </w:pPr>
-      <w:bookmarkStart w:id="34" w:name="_Toc134565458"/>
+      <w:bookmarkStart w:id="34" w:name="_Toc134636422"/>
       <w:r>
         <w:rPr>
           <w:highlight w:val="cyan"/>
@@ -15135,7 +15256,7 @@
       <w:pPr>
         <w:pStyle w:val="Titre2"/>
       </w:pPr>
-      <w:bookmarkStart w:id="35" w:name="_Toc134565459"/>
+      <w:bookmarkStart w:id="35" w:name="_Toc134636423"/>
       <w:r>
         <w:rPr>
           <w:highlight w:val="cyan"/>
@@ -15551,7 +15672,7 @@
           <w:rFonts w:ascii="Segoe UI Symbol" w:hAnsi="Segoe UI Symbol"/>
         </w:rPr>
       </w:pPr>
-      <w:bookmarkStart w:id="36" w:name="_Toc134565460"/>
+      <w:bookmarkStart w:id="36" w:name="_Toc134636424"/>
       <w:r>
         <w:rPr>
           <w:highlight w:val="green"/>
@@ -15803,7 +15924,7 @@
       <w:pPr>
         <w:pStyle w:val="Titre1"/>
       </w:pPr>
-      <w:bookmarkStart w:id="37" w:name="_Toc134565461"/>
+      <w:bookmarkStart w:id="37" w:name="_Toc134636425"/>
       <w:r>
         <w:lastRenderedPageBreak/>
         <w:t>ROUTES /</w:t>
@@ -15823,7 +15944,7 @@
         </w:rPr>
       </w:pPr>
       <w:bookmarkStart w:id="38" w:name="_Toc133879260"/>
-      <w:bookmarkStart w:id="39" w:name="_Toc134565462"/>
+      <w:bookmarkStart w:id="39" w:name="_Toc134636426"/>
       <w:r>
         <w:rPr>
           <w:highlight w:val="cyan"/>
@@ -16455,7 +16576,7 @@
           <w:highlight w:val="cyan"/>
         </w:rPr>
       </w:pPr>
-      <w:bookmarkStart w:id="40" w:name="_Toc134565463"/>
+      <w:bookmarkStart w:id="40" w:name="_Toc134636427"/>
       <w:r>
         <w:rPr>
           <w:highlight w:val="cyan"/>
@@ -16903,7 +17024,7 @@
           <w:highlight w:val="green"/>
         </w:rPr>
       </w:pPr>
-      <w:bookmarkStart w:id="41" w:name="_Toc134565464"/>
+      <w:bookmarkStart w:id="41" w:name="_Toc134636428"/>
       <w:r>
         <w:rPr>
           <w:highlight w:val="green"/>
@@ -17214,7 +17335,7 @@
           <w:highlight w:val="green"/>
         </w:rPr>
       </w:pPr>
-      <w:bookmarkStart w:id="42" w:name="_Toc134565465"/>
+      <w:bookmarkStart w:id="42" w:name="_Toc134636429"/>
       <w:r>
         <w:rPr>
           <w:highlight w:val="green"/>
@@ -17418,8 +17539,418 @@
     <w:p>
       <w:pPr>
         <w:pStyle w:val="Titre2"/>
-      </w:pPr>
-      <w:bookmarkStart w:id="43" w:name="_Toc134565466"/>
+        <w:rPr>
+          <w:highlight w:val="green"/>
+        </w:rPr>
+      </w:pPr>
+      <w:bookmarkStart w:id="43" w:name="_Toc134636430"/>
+      <w:r>
+        <w:rPr>
+          <w:highlight w:val="green"/>
+        </w:rPr>
+        <w:lastRenderedPageBreak/>
+        <w:t>POST /</w:t>
+      </w:r>
+      <w:proofErr w:type="spellStart"/>
+      <w:r>
+        <w:rPr>
+          <w:highlight w:val="green"/>
+        </w:rPr>
+        <w:t>comments</w:t>
+      </w:r>
+      <w:proofErr w:type="spellEnd"/>
+      <w:r>
+        <w:rPr>
+          <w:highlight w:val="green"/>
+        </w:rPr>
+        <w:t>/{</w:t>
+      </w:r>
+      <w:proofErr w:type="spellStart"/>
+      <w:r>
+        <w:rPr>
+          <w:highlight w:val="green"/>
+        </w:rPr>
+        <w:t>comment_</w:t>
+      </w:r>
+      <w:proofErr w:type="gramStart"/>
+      <w:r>
+        <w:rPr>
+          <w:highlight w:val="green"/>
+        </w:rPr>
+        <w:t>id</w:t>
+      </w:r>
+      <w:proofErr w:type="spellEnd"/>
+      <w:r>
+        <w:rPr>
+          <w:highlight w:val="green"/>
+        </w:rPr>
+        <w:t>}/</w:t>
+      </w:r>
+      <w:proofErr w:type="spellStart"/>
+      <w:proofErr w:type="gramEnd"/>
+      <w:r>
+        <w:rPr>
+          <w:highlight w:val="green"/>
+        </w:rPr>
+        <w:t>answer</w:t>
+      </w:r>
+      <w:proofErr w:type="spellEnd"/>
+      <w:r>
+        <w:rPr>
+          <w:highlight w:val="green"/>
+        </w:rPr>
+        <w:t xml:space="preserve"> : </w:t>
+      </w:r>
+      <w:r>
+        <w:rPr>
+          <w:highlight w:val="green"/>
+        </w:rPr>
+        <w:t>Répondre à</w:t>
+      </w:r>
+      <w:r>
+        <w:rPr>
+          <w:highlight w:val="green"/>
+        </w:rPr>
+        <w:t xml:space="preserve"> un commentaire</w:t>
+      </w:r>
+      <w:bookmarkEnd w:id="43"/>
+    </w:p>
+    <w:p>
+      <w:pPr>
+        <w:pStyle w:val="Titre3"/>
+        <w:numPr>
+          <w:ilvl w:val="0"/>
+          <w:numId w:val="3"/>
+        </w:numPr>
+      </w:pPr>
+      <w:r>
+        <w:t>Description :</w:t>
+      </w:r>
+    </w:p>
+    <w:p>
+      <w:r>
+        <w:t xml:space="preserve">Cette route permet à </w:t>
+      </w:r>
+      <w:r>
+        <w:t>modérateur de répondre à un commentaire. Si le commentaire contient déjà une réponse, il est impossible de reposter un commentaire. Toutefois, pour le modifier, il faut le supprimer d’abord.</w:t>
+      </w:r>
+    </w:p>
+    <w:p>
+      <w:pPr>
+        <w:pStyle w:val="Titre3"/>
+        <w:numPr>
+          <w:ilvl w:val="0"/>
+          <w:numId w:val="3"/>
+        </w:numPr>
+      </w:pPr>
+      <w:r>
+        <w:t>Droits d’accès :</w:t>
+      </w:r>
+    </w:p>
+    <w:p>
+      <w:r>
+        <w:t>Authentification : Oui</w:t>
+      </w:r>
+    </w:p>
+    <w:p>
+      <w:pPr>
+        <w:numPr>
+          <w:ilvl w:val="0"/>
+          <w:numId w:val="3"/>
+        </w:numPr>
+      </w:pPr>
+      <w:r>
+        <w:t>M</w:t>
+      </w:r>
+      <w:r>
+        <w:t>odérateur</w:t>
+      </w:r>
+    </w:p>
+    <w:p>
+      <w:pPr>
+        <w:pStyle w:val="Titre3"/>
+        <w:numPr>
+          <w:ilvl w:val="0"/>
+          <w:numId w:val="3"/>
+        </w:numPr>
+      </w:pPr>
+      <w:r>
+        <w:t xml:space="preserve">Input : </w:t>
+      </w:r>
+    </w:p>
+    <w:tbl>
+      <w:tblPr>
+        <w:tblW w:w="0" w:type="auto"/>
+        <w:tblBorders>
+          <w:top w:val="single" w:sz="4" w:space="0" w:color="auto"/>
+          <w:left w:val="single" w:sz="4" w:space="0" w:color="auto"/>
+          <w:bottom w:val="single" w:sz="4" w:space="0" w:color="auto"/>
+          <w:right w:val="single" w:sz="4" w:space="0" w:color="auto"/>
+          <w:insideH w:val="single" w:sz="4" w:space="0" w:color="auto"/>
+          <w:insideV w:val="single" w:sz="4" w:space="0" w:color="auto"/>
+        </w:tblBorders>
+        <w:tblLook w:val="04A0" w:firstRow="1" w:lastRow="0" w:firstColumn="1" w:lastColumn="0" w:noHBand="0" w:noVBand="1"/>
+      </w:tblPr>
+      <w:tblGrid>
+        <w:gridCol w:w="3020"/>
+        <w:gridCol w:w="3021"/>
+        <w:gridCol w:w="3021"/>
+      </w:tblGrid>
+      <w:tr>
+        <w:tc>
+          <w:tcPr>
+            <w:tcW w:w="3020" w:type="dxa"/>
+          </w:tcPr>
+          <w:p>
+            <w:r>
+              <w:t>Content</w:t>
+            </w:r>
+          </w:p>
+        </w:tc>
+        <w:tc>
+          <w:tcPr>
+            <w:tcW w:w="3021" w:type="dxa"/>
+          </w:tcPr>
+          <w:p>
+            <w:r>
+              <w:t>String</w:t>
+            </w:r>
+          </w:p>
+        </w:tc>
+        <w:tc>
+          <w:tcPr>
+            <w:tcW w:w="3021" w:type="dxa"/>
+          </w:tcPr>
+          <w:p>
+            <w:r>
+              <w:t>Requis</w:t>
+            </w:r>
+          </w:p>
+        </w:tc>
+      </w:tr>
+    </w:tbl>
+    <w:p/>
+    <w:p>
+      <w:pPr>
+        <w:pStyle w:val="Titre3"/>
+        <w:numPr>
+          <w:ilvl w:val="0"/>
+          <w:numId w:val="3"/>
+        </w:numPr>
+      </w:pPr>
+      <w:r>
+        <w:t>Output (Statut OK) :</w:t>
+      </w:r>
+    </w:p>
+    <w:p>
+      <w:r>
+        <w:t>Message : ‘</w:t>
+      </w:r>
+      <w:r>
+        <w:t>Réponse au commentaire ajouté</w:t>
+      </w:r>
+      <w:r>
+        <w:t>’</w:t>
+      </w:r>
+    </w:p>
+    <w:p>
+      <w:r>
+        <w:t>Data : [Pas de données]</w:t>
+      </w:r>
+    </w:p>
+    <w:p/>
+    <w:p/>
+    <w:p/>
+    <w:p/>
+    <w:p/>
+    <w:p/>
+    <w:p/>
+    <w:p/>
+    <w:p/>
+    <w:p/>
+    <w:p/>
+    <w:p/>
+    <w:p/>
+    <w:p/>
+    <w:p/>
+    <w:p/>
+    <w:p/>
+    <w:p/>
+    <w:p/>
+    <w:p>
+      <w:pPr>
+        <w:pStyle w:val="Titre2"/>
+      </w:pPr>
+      <w:bookmarkStart w:id="44" w:name="_Toc134636431"/>
+      <w:r>
+        <w:rPr>
+          <w:highlight w:val="red"/>
+        </w:rPr>
+        <w:t>DELETE /</w:t>
+      </w:r>
+      <w:proofErr w:type="spellStart"/>
+      <w:r>
+        <w:rPr>
+          <w:highlight w:val="red"/>
+        </w:rPr>
+        <w:t>comments</w:t>
+      </w:r>
+      <w:proofErr w:type="spellEnd"/>
+      <w:r>
+        <w:rPr>
+          <w:highlight w:val="red"/>
+        </w:rPr>
+        <w:t>/{</w:t>
+      </w:r>
+      <w:proofErr w:type="spellStart"/>
+      <w:r>
+        <w:rPr>
+          <w:highlight w:val="red"/>
+        </w:rPr>
+        <w:t>comment_id</w:t>
+      </w:r>
+      <w:proofErr w:type="spellEnd"/>
+      <w:r>
+        <w:rPr>
+          <w:highlight w:val="red"/>
+        </w:rPr>
+        <w:t>} : Supprimer un commentaire</w:t>
+      </w:r>
+      <w:bookmarkEnd w:id="44"/>
+    </w:p>
+    <w:p>
+      <w:pPr>
+        <w:pStyle w:val="Titre3"/>
+        <w:numPr>
+          <w:ilvl w:val="0"/>
+          <w:numId w:val="3"/>
+        </w:numPr>
+      </w:pPr>
+      <w:r>
+        <w:t>Description :</w:t>
+      </w:r>
+    </w:p>
+    <w:p>
+      <w:r>
+        <w:t xml:space="preserve">Cette route permet à un </w:t>
+      </w:r>
+      <w:proofErr w:type="spellStart"/>
+      <w:r>
+        <w:t>membremr</w:t>
+      </w:r>
+      <w:proofErr w:type="spellEnd"/>
+      <w:r>
+        <w:t xml:space="preserve"> de supprimer son commentaire qu’il a postée mais aussi à un modérateur de supprimer n’importe quel commentaire.</w:t>
+      </w:r>
+    </w:p>
+    <w:p>
+      <w:pPr>
+        <w:pStyle w:val="Titre3"/>
+        <w:numPr>
+          <w:ilvl w:val="0"/>
+          <w:numId w:val="3"/>
+        </w:numPr>
+      </w:pPr>
+      <w:r>
+        <w:t>Droits d’accès :</w:t>
+      </w:r>
+    </w:p>
+    <w:p>
+      <w:r>
+        <w:t>Authentification : Oui</w:t>
+      </w:r>
+    </w:p>
+    <w:p>
+      <w:pPr>
+        <w:pStyle w:val="Paragraphedeliste"/>
+        <w:numPr>
+          <w:ilvl w:val="0"/>
+          <w:numId w:val="3"/>
+        </w:numPr>
+        <w:spacing w:after="0"/>
+      </w:pPr>
+      <w:proofErr w:type="spellStart"/>
+      <w:r>
+        <w:t>MembreMr</w:t>
+      </w:r>
+      <w:proofErr w:type="spellEnd"/>
+      <w:r>
+        <w:t> : peut supprimer seulement un commentaire qu’il a posté</w:t>
+      </w:r>
+    </w:p>
+    <w:p>
+      <w:pPr>
+        <w:numPr>
+          <w:ilvl w:val="0"/>
+          <w:numId w:val="3"/>
+        </w:numPr>
+      </w:pPr>
+      <w:r>
+        <w:t>Modérateur : peut supprimer seulement tout commentaire</w:t>
+      </w:r>
+    </w:p>
+    <w:p>
+      <w:pPr>
+        <w:pStyle w:val="Titre3"/>
+        <w:numPr>
+          <w:ilvl w:val="0"/>
+          <w:numId w:val="3"/>
+        </w:numPr>
+      </w:pPr>
+      <w:r>
+        <w:t xml:space="preserve">Input : </w:t>
+      </w:r>
+    </w:p>
+    <w:p>
+      <w:r>
+        <w:t>[Pas de données]</w:t>
+      </w:r>
+    </w:p>
+    <w:p>
+      <w:pPr>
+        <w:pStyle w:val="Titre3"/>
+        <w:numPr>
+          <w:ilvl w:val="0"/>
+          <w:numId w:val="3"/>
+        </w:numPr>
+      </w:pPr>
+      <w:r>
+        <w:t>Output (Statut OK) :</w:t>
+      </w:r>
+    </w:p>
+    <w:p>
+      <w:r>
+        <w:t>Message : ‘Commentaire supprimé’</w:t>
+      </w:r>
+    </w:p>
+    <w:p>
+      <w:r>
+        <w:t>Data : [Pas de données]</w:t>
+      </w:r>
+    </w:p>
+    <w:p/>
+    <w:p/>
+    <w:p/>
+    <w:p/>
+    <w:p/>
+    <w:p/>
+    <w:p/>
+    <w:p/>
+    <w:p/>
+    <w:p/>
+    <w:p/>
+    <w:p/>
+    <w:p/>
+    <w:p/>
+    <w:p/>
+    <w:p/>
+    <w:p/>
+    <w:p/>
+    <w:p>
+      <w:pPr>
+        <w:pStyle w:val="Titre2"/>
+      </w:pPr>
+      <w:bookmarkStart w:id="45" w:name="_Toc134636432"/>
       <w:r>
         <w:rPr>
           <w:highlight w:val="red"/>
@@ -17446,16 +17977,50 @@
         <w:rPr>
           <w:highlight w:val="red"/>
         </w:rPr>
-        <w:t>comment_id</w:t>
+        <w:t>comment_</w:t>
+      </w:r>
+      <w:proofErr w:type="gramStart"/>
+      <w:r>
+        <w:rPr>
+          <w:highlight w:val="red"/>
+        </w:rPr>
+        <w:t>id</w:t>
       </w:r>
       <w:proofErr w:type="spellEnd"/>
       <w:r>
         <w:rPr>
           <w:highlight w:val="red"/>
         </w:rPr>
-        <w:t>} : Supprimer un commentaire</w:t>
-      </w:r>
-      <w:bookmarkEnd w:id="43"/>
+        <w:t>}</w:t>
+      </w:r>
+      <w:r>
+        <w:rPr>
+          <w:highlight w:val="red"/>
+        </w:rPr>
+        <w:t>/</w:t>
+      </w:r>
+      <w:proofErr w:type="spellStart"/>
+      <w:proofErr w:type="gramEnd"/>
+      <w:r>
+        <w:rPr>
+          <w:highlight w:val="red"/>
+        </w:rPr>
+        <w:t>answer</w:t>
+      </w:r>
+      <w:proofErr w:type="spellEnd"/>
+      <w:r>
+        <w:rPr>
+          <w:highlight w:val="red"/>
+        </w:rPr>
+        <w:t xml:space="preserve"> : Supprimer </w:t>
+      </w:r>
+      <w:r>
+        <w:rPr>
+          <w:highlight w:val="red"/>
+        </w:rPr>
+        <w:t>la réponse à un commentaire</w:t>
+      </w:r>
+      <w:bookmarkEnd w:id="45"/>
     </w:p>
     <w:p>
       <w:pPr>
@@ -17473,122 +18038,173 @@
       <w:r>
         <w:t xml:space="preserve">Cette route permet à un </w:t>
       </w:r>
+      <w:r>
+        <w:t>modérateur de supprimer une réponse sur un commentaire. Si la réponse n’existe pas, une réponse 404 est renvoyée.</w:t>
+      </w:r>
+    </w:p>
+    <w:p>
+      <w:pPr>
+        <w:pStyle w:val="Titre3"/>
+        <w:numPr>
+          <w:ilvl w:val="0"/>
+          <w:numId w:val="3"/>
+        </w:numPr>
+      </w:pPr>
+      <w:r>
+        <w:t>Droits d’accès :</w:t>
+      </w:r>
+    </w:p>
+    <w:p>
+      <w:r>
+        <w:t>Authentification : Oui</w:t>
+      </w:r>
+    </w:p>
+    <w:p>
+      <w:pPr>
+        <w:numPr>
+          <w:ilvl w:val="0"/>
+          <w:numId w:val="3"/>
+        </w:numPr>
+      </w:pPr>
+      <w:r>
+        <w:t>Modérateur</w:t>
+      </w:r>
+    </w:p>
+    <w:p>
+      <w:pPr>
+        <w:pStyle w:val="Titre3"/>
+        <w:numPr>
+          <w:ilvl w:val="0"/>
+          <w:numId w:val="3"/>
+        </w:numPr>
+      </w:pPr>
+      <w:r>
+        <w:t xml:space="preserve">Input : </w:t>
+      </w:r>
+    </w:p>
+    <w:p>
+      <w:r>
+        <w:t>[Pas de données]</w:t>
+      </w:r>
+    </w:p>
+    <w:p>
+      <w:pPr>
+        <w:pStyle w:val="Titre3"/>
+        <w:numPr>
+          <w:ilvl w:val="0"/>
+          <w:numId w:val="3"/>
+        </w:numPr>
+      </w:pPr>
+      <w:r>
+        <w:t>Output (Statut OK) :</w:t>
+      </w:r>
+    </w:p>
+    <w:p>
+      <w:r>
+        <w:t>Message : ‘</w:t>
+      </w:r>
+      <w:r>
+        <w:t>Réponse au commentaire supprimée</w:t>
+      </w:r>
+      <w:r>
+        <w:t>’</w:t>
+      </w:r>
+    </w:p>
+    <w:p>
+      <w:r>
+        <w:t>Data : [Pas de données]</w:t>
+      </w:r>
+    </w:p>
+    <w:p/>
+    <w:p/>
+    <w:p/>
+    <w:p/>
+    <w:p/>
+    <w:p/>
+    <w:p/>
+    <w:p/>
+    <w:p/>
+    <w:p/>
+    <w:p/>
+    <w:p/>
+    <w:p/>
+    <w:p/>
+    <w:p/>
+    <w:p/>
+    <w:p/>
+    <w:p/>
+    <w:p/>
+    <w:p/>
+    <w:p>
+      <w:r>
+        <w:lastRenderedPageBreak/>
+        <w:t>POST /gifts : Créer un nouveau cadeau</w:t>
+      </w:r>
+    </w:p>
+    <w:p>
+      <w:r>
+        <w:t>GET /gifts : Récupérer tous les cadeaux</w:t>
+      </w:r>
+    </w:p>
+    <w:p>
+      <w:r>
+        <w:t>GET /gifts/{</w:t>
+      </w:r>
       <w:proofErr w:type="spellStart"/>
       <w:r>
-        <w:t>membremr</w:t>
+        <w:t>gift_id</w:t>
       </w:r>
       <w:proofErr w:type="spellEnd"/>
       <w:r>
-        <w:t xml:space="preserve"> de supprimer son commentaire qu’il a postée mais aussi à un modérateur de supprimer n’importe quel commentaire.</w:t>
-      </w:r>
-    </w:p>
-    <w:p>
-      <w:pPr>
-        <w:pStyle w:val="Titre3"/>
-        <w:numPr>
-          <w:ilvl w:val="0"/>
-          <w:numId w:val="3"/>
-        </w:numPr>
-      </w:pPr>
-      <w:r>
-        <w:t>Droits d’accès :</w:t>
-      </w:r>
-    </w:p>
-    <w:p>
-      <w:r>
-        <w:t>Authentification : Oui</w:t>
-      </w:r>
-    </w:p>
-    <w:p>
-      <w:pPr>
-        <w:pStyle w:val="Paragraphedeliste"/>
-        <w:numPr>
-          <w:ilvl w:val="0"/>
-          <w:numId w:val="3"/>
-        </w:numPr>
-        <w:spacing w:after="0"/>
-      </w:pPr>
+        <w:t>} : Récupérer les détails d’un cadeau</w:t>
+      </w:r>
+    </w:p>
+    <w:p>
+      <w:r>
+        <w:t>PUT : /gifts/{</w:t>
+      </w:r>
       <w:proofErr w:type="spellStart"/>
       <w:r>
-        <w:t>MembreMr</w:t>
+        <w:t>gift_id</w:t>
       </w:r>
       <w:proofErr w:type="spellEnd"/>
       <w:r>
-        <w:t> : peut supprimer seulement un commentaire qu’il a posté</w:t>
-      </w:r>
-    </w:p>
-    <w:p>
-      <w:pPr>
-        <w:numPr>
-          <w:ilvl w:val="0"/>
-          <w:numId w:val="3"/>
-        </w:numPr>
-      </w:pPr>
-      <w:r>
-        <w:t>Modérateur : peut supprimer seulement tout commentaire</w:t>
-      </w:r>
-    </w:p>
-    <w:p>
-      <w:pPr>
-        <w:pStyle w:val="Titre3"/>
-        <w:numPr>
-          <w:ilvl w:val="0"/>
-          <w:numId w:val="3"/>
-        </w:numPr>
-      </w:pPr>
-      <w:r>
-        <w:t xml:space="preserve">Input : </w:t>
-      </w:r>
-    </w:p>
-    <w:p>
-      <w:r>
-        <w:t>[Pas de données]</w:t>
-      </w:r>
-    </w:p>
-    <w:p>
-      <w:pPr>
-        <w:pStyle w:val="Titre3"/>
-        <w:numPr>
-          <w:ilvl w:val="0"/>
-          <w:numId w:val="3"/>
-        </w:numPr>
-      </w:pPr>
-      <w:r>
-        <w:t>Output (Statut OK) :</w:t>
-      </w:r>
-    </w:p>
-    <w:p>
-      <w:r>
-        <w:t>Message : ‘Commentaire supprimé’</w:t>
-      </w:r>
-    </w:p>
-    <w:p>
-      <w:r>
-        <w:t>Data : [Pas de données]</w:t>
-      </w:r>
-    </w:p>
-    <w:p/>
-    <w:p/>
-    <w:p/>
-    <w:p/>
-    <w:p/>
-    <w:p/>
-    <w:p/>
-    <w:p/>
-    <w:p/>
-    <w:p/>
-    <w:p/>
-    <w:p/>
-    <w:p/>
-    <w:p/>
-    <w:p/>
-    <w:p/>
-    <w:p/>
-    <w:p/>
-    <w:p/>
-    <w:p>
-      <w:r>
-        <w:lastRenderedPageBreak/>
+        <w:t>} : Modifier un cadeau</w:t>
+      </w:r>
+    </w:p>
+    <w:p>
+      <w:r>
+        <w:t xml:space="preserve">DELETE </w:t>
+      </w:r>
+      <w:r>
+        <w:t>/gifts</w:t>
+      </w:r>
+      <w:r>
+        <w:t>/</w:t>
+      </w:r>
+      <w:r>
+        <w:t>{</w:t>
+      </w:r>
+      <w:proofErr w:type="spellStart"/>
+      <w:r>
+        <w:t>gift</w:t>
+      </w:r>
+      <w:r>
+        <w:t>_id</w:t>
+      </w:r>
+      <w:proofErr w:type="spellEnd"/>
+      <w:r>
+        <w:t>} : Suppr</w:t>
+      </w:r>
+      <w:r>
+        <w:t>imer un cadeau</w:t>
+      </w:r>
+    </w:p>
+    <w:p/>
+    <w:p/>
+    <w:p/>
+    <w:p>
+      <w:r>
         <w:t>POST /gifts : Créer un nouveau cadeau</w:t>
       </w:r>
     </w:p>

</xml_diff>

<commit_message>
Récupération des ids de catégories de demandes d'aides
Autres :
- Récupération des identifiants de catégories de demandes d'aides
- Mise à jours des droits : Seulement un superadmin peut créer des comptes modérateur, admin, partenaire, superadmin, état
</commit_message>
<xml_diff>
--- a/docs/Routes API amr.docx
+++ b/docs/Routes API amr.docx
@@ -7487,13 +7487,16 @@
       </w:r>
       <w:proofErr w:type="spellEnd"/>
       <w:r>
-        <w:t xml:space="preserve">, Partenaire, Modérateur. Il ne peut pas créer des comptes Administrateur ni </w:t>
+        <w:t xml:space="preserve">. Il ne peut pas créer des comptes Administrateur ni </w:t>
       </w:r>
       <w:proofErr w:type="spellStart"/>
       <w:r>
         <w:t>SuperAdministrateur</w:t>
       </w:r>
       <w:proofErr w:type="spellEnd"/>
+      <w:r>
+        <w:t>, ni Modérateur, ni Partenaire</w:t>
+      </w:r>
       <w:r>
         <w:t>. Le compte sera directement actif.</w:t>
       </w:r>
@@ -11427,9 +11430,32 @@
             <w:tcW w:w="4673" w:type="dxa"/>
           </w:tcPr>
           <w:p>
+            <w:r>
+              <w:t>Id</w:t>
+            </w:r>
+          </w:p>
+        </w:tc>
+        <w:tc>
+          <w:tcPr>
+            <w:tcW w:w="4394" w:type="dxa"/>
+          </w:tcPr>
+          <w:p>
+            <w:r>
+              <w:t>Integer</w:t>
+            </w:r>
+          </w:p>
+        </w:tc>
+      </w:tr>
+      <w:tr>
+        <w:tc>
+          <w:tcPr>
+            <w:tcW w:w="4673" w:type="dxa"/>
+          </w:tcPr>
+          <w:p>
             <w:proofErr w:type="spellStart"/>
             <w:proofErr w:type="gramStart"/>
             <w:r>
+              <w:lastRenderedPageBreak/>
               <w:t>title</w:t>
             </w:r>
             <w:proofErr w:type="spellEnd"/>
@@ -11455,7 +11481,6 @@
           <w:p>
             <w:proofErr w:type="spellStart"/>
             <w:r>
-              <w:lastRenderedPageBreak/>
               <w:t>Estimated</w:t>
             </w:r>
             <w:r>
@@ -11713,15 +11738,10 @@
             </w:r>
             <w:proofErr w:type="spellEnd"/>
             <w:r>
-              <w:t xml:space="preserve"> ou String =</w:t>
-            </w:r>
-            <w:proofErr w:type="gramStart"/>
-            <w:r>
-              <w:t>&gt;  le</w:t>
-            </w:r>
-            <w:proofErr w:type="gramEnd"/>
-            <w:r>
-              <w:t xml:space="preserve"> nom et prénom du membre volontaire en charge de la demande</w:t>
+              <w:t xml:space="preserve"> ou </w:t>
+            </w:r>
+            <w:r>
+              <w:t>User</w:t>
             </w:r>
           </w:p>
         </w:tc>
@@ -11753,15 +11773,10 @@
             </w:r>
             <w:proofErr w:type="spellEnd"/>
             <w:r>
-              <w:t xml:space="preserve"> ou String =&gt; le nom et prénom du </w:t>
-            </w:r>
-            <w:proofErr w:type="spellStart"/>
-            <w:r>
-              <w:t>membremr</w:t>
-            </w:r>
-            <w:proofErr w:type="spellEnd"/>
-            <w:r>
-              <w:t xml:space="preserve"> qui a formulé la demande</w:t>
+              <w:t xml:space="preserve"> ou </w:t>
+            </w:r>
+            <w:r>
+              <w:t>User</w:t>
             </w:r>
           </w:p>
         </w:tc>
@@ -11937,10 +11952,76 @@
     </w:p>
     <w:p>
       <w:r>
-        <w:t>Data : [Tableau de string]</w:t>
-      </w:r>
-    </w:p>
-    <w:p/>
+        <w:t xml:space="preserve">Data : </w:t>
+      </w:r>
+      <w:r>
+        <w:t>[Tableau]</w:t>
+      </w:r>
+    </w:p>
+    <w:tbl>
+      <w:tblPr>
+        <w:tblW w:w="9067" w:type="dxa"/>
+        <w:tblBorders>
+          <w:top w:val="single" w:sz="4" w:space="0" w:color="auto"/>
+          <w:left w:val="single" w:sz="4" w:space="0" w:color="auto"/>
+          <w:bottom w:val="single" w:sz="4" w:space="0" w:color="auto"/>
+          <w:right w:val="single" w:sz="4" w:space="0" w:color="auto"/>
+          <w:insideH w:val="single" w:sz="4" w:space="0" w:color="auto"/>
+          <w:insideV w:val="single" w:sz="4" w:space="0" w:color="auto"/>
+        </w:tblBorders>
+        <w:tblLook w:val="04A0" w:firstRow="1" w:lastRow="0" w:firstColumn="1" w:lastColumn="0" w:noHBand="0" w:noVBand="1"/>
+      </w:tblPr>
+      <w:tblGrid>
+        <w:gridCol w:w="4673"/>
+        <w:gridCol w:w="4394"/>
+      </w:tblGrid>
+      <w:tr>
+        <w:tc>
+          <w:tcPr>
+            <w:tcW w:w="4673" w:type="dxa"/>
+          </w:tcPr>
+          <w:p>
+            <w:r>
+              <w:t>Id</w:t>
+            </w:r>
+          </w:p>
+        </w:tc>
+        <w:tc>
+          <w:tcPr>
+            <w:tcW w:w="4394" w:type="dxa"/>
+          </w:tcPr>
+          <w:p>
+            <w:r>
+              <w:t>Integer</w:t>
+            </w:r>
+          </w:p>
+        </w:tc>
+      </w:tr>
+      <w:tr>
+        <w:tc>
+          <w:tcPr>
+            <w:tcW w:w="4673" w:type="dxa"/>
+          </w:tcPr>
+          <w:p>
+            <w:proofErr w:type="spellStart"/>
+            <w:r>
+              <w:t>Title</w:t>
+            </w:r>
+            <w:proofErr w:type="spellEnd"/>
+          </w:p>
+        </w:tc>
+        <w:tc>
+          <w:tcPr>
+            <w:tcW w:w="4394" w:type="dxa"/>
+          </w:tcPr>
+          <w:p>
+            <w:r>
+              <w:t>String</w:t>
+            </w:r>
+          </w:p>
+        </w:tc>
+      </w:tr>
+    </w:tbl>
     <w:p/>
     <w:p/>
     <w:p/>
@@ -11970,7 +12051,6 @@
         <w:rPr>
           <w:highlight w:val="cyan"/>
         </w:rPr>
-        <w:lastRenderedPageBreak/>
         <w:t>GET /</w:t>
       </w:r>
       <w:proofErr w:type="spellStart"/>
@@ -12418,6 +12498,7 @@
           <w:p>
             <w:proofErr w:type="spellStart"/>
             <w:r>
+              <w:lastRenderedPageBreak/>
               <w:t>Month</w:t>
             </w:r>
             <w:proofErr w:type="spellEnd"/>
@@ -12444,7 +12525,6 @@
           <w:p>
             <w:proofErr w:type="spellStart"/>
             <w:r>
-              <w:lastRenderedPageBreak/>
               <w:t>Nb_help_request_total</w:t>
             </w:r>
             <w:proofErr w:type="spellEnd"/>
@@ -17629,10 +17709,7 @@
     </w:p>
     <w:p>
       <w:r>
-        <w:t xml:space="preserve">Cette route permet à </w:t>
-      </w:r>
-      <w:r>
-        <w:t>modérateur de répondre à un commentaire. Si le commentaire contient déjà une réponse, il est impossible de reposter un commentaire. Toutefois, pour le modifier, il faut le supprimer d’abord.</w:t>
+        <w:t>Cette route permet à modérateur de répondre à un commentaire. Si le commentaire contient déjà une réponse, il est impossible de reposter un commentaire. Toutefois, pour le modifier, il faut le supprimer d’abord.</w:t>
       </w:r>
     </w:p>
     <w:p>
@@ -17660,10 +17737,7 @@
         </w:numPr>
       </w:pPr>
       <w:r>
-        <w:t>M</w:t>
-      </w:r>
-      <w:r>
-        <w:t>odérateur</w:t>
+        <w:t>Modérateur</w:t>
       </w:r>
     </w:p>
     <w:p>
@@ -17991,13 +18065,7 @@
         <w:rPr>
           <w:highlight w:val="red"/>
         </w:rPr>
-        <w:t>}</w:t>
-      </w:r>
-      <w:r>
-        <w:rPr>
-          <w:highlight w:val="red"/>
-        </w:rPr>
-        <w:t>/</w:t>
+        <w:t>}/</w:t>
       </w:r>
       <w:proofErr w:type="spellStart"/>
       <w:proofErr w:type="gramEnd"/>
@@ -18012,13 +18080,7 @@
         <w:rPr>
           <w:highlight w:val="red"/>
         </w:rPr>
-        <w:t xml:space="preserve"> : Supprimer </w:t>
-      </w:r>
-      <w:r>
-        <w:rPr>
-          <w:highlight w:val="red"/>
-        </w:rPr>
-        <w:t>la réponse à un commentaire</w:t>
+        <w:t xml:space="preserve"> : Supprimer la réponse à un commentaire</w:t>
       </w:r>
       <w:bookmarkEnd w:id="45"/>
     </w:p>
@@ -18036,10 +18098,7 @@
     </w:p>
     <w:p>
       <w:r>
-        <w:t xml:space="preserve">Cette route permet à un </w:t>
-      </w:r>
-      <w:r>
-        <w:t>modérateur de supprimer une réponse sur un commentaire. Si la réponse n’existe pas, une réponse 404 est renvoyée.</w:t>
+        <w:t>Cette route permet à un modérateur de supprimer une réponse sur un commentaire. Si la réponse n’existe pas, une réponse 404 est renvoyée.</w:t>
       </w:r>
     </w:p>
     <w:p>

</xml_diff>

<commit_message>
Supprimer un traitement de demande d'aides
Fonctionnalités :
- Supprimer un traitement de demande d'aide (Permet par exemple de supprimer une ressource de ses favoris)
</commit_message>
<xml_diff>
--- a/docs/Routes API amr.docx
+++ b/docs/Routes API amr.docx
@@ -29,29 +29,52 @@
         </w:rPr>
       </w:pPr>
     </w:p>
-    <w:p>
-      <w:pPr>
-        <w:jc w:val="center"/>
-        <w:rPr>
-          <w:b/>
-          <w:bCs/>
-          <w:sz w:val="96"/>
-          <w:szCs w:val="96"/>
-        </w:rPr>
-      </w:pPr>
-      <w:r>
-        <w:rPr>
-          <w:b/>
-          <w:bCs/>
-          <w:sz w:val="96"/>
-          <w:szCs w:val="96"/>
-        </w:rPr>
-        <w:t>Documentation API-AMR</w:t>
-      </w:r>
-    </w:p>
-    <w:p/>
-    <w:p/>
-    <w:p/>
+    <w:tbl>
+      <w:tblPr>
+        <w:tblStyle w:val="Grilledutableau"/>
+        <w:tblW w:w="0" w:type="auto"/>
+        <w:tblLook w:val="04A0" w:firstRow="1" w:lastRow="0" w:firstColumn="1" w:lastColumn="0" w:noHBand="0" w:noVBand="1"/>
+      </w:tblPr>
+      <w:tblGrid>
+        <w:gridCol w:w="9062"/>
+      </w:tblGrid>
+      <w:tr>
+        <w:tc>
+          <w:tcPr>
+            <w:tcW w:w="9062" w:type="dxa"/>
+          </w:tcPr>
+          <w:p>
+            <w:pPr>
+              <w:jc w:val="center"/>
+              <w:rPr>
+                <w:b/>
+                <w:bCs/>
+                <w:sz w:val="96"/>
+                <w:szCs w:val="96"/>
+              </w:rPr>
+            </w:pPr>
+            <w:r>
+              <w:rPr>
+                <w:b/>
+                <w:bCs/>
+                <w:sz w:val="96"/>
+                <w:szCs w:val="96"/>
+              </w:rPr>
+              <w:t xml:space="preserve">Annexe : </w:t>
+            </w:r>
+            <w:r>
+              <w:rPr>
+                <w:b/>
+                <w:bCs/>
+                <w:sz w:val="96"/>
+                <w:szCs w:val="96"/>
+              </w:rPr>
+              <w:t>Documentation API-AMR</w:t>
+            </w:r>
+          </w:p>
+        </w:tc>
+      </w:tr>
+    </w:tbl>
     <w:p/>
     <w:p/>
     <w:p/>
@@ -124,7 +147,7 @@
           <w:r>
             <w:fldChar w:fldCharType="separate"/>
           </w:r>
-          <w:hyperlink w:anchor="_Toc135049667" w:history="1">
+          <w:hyperlink w:anchor="_Toc135133681" w:history="1">
             <w:r>
               <w:rPr>
                 <w:rStyle w:val="Lienhypertexte"/>
@@ -151,7 +174,7 @@
                 <w:noProof/>
                 <w:webHidden/>
               </w:rPr>
-              <w:instrText xml:space="preserve"> PAGEREF _Toc135049667 \h </w:instrText>
+              <w:instrText xml:space="preserve"> PAGEREF _Toc135133681 \h </w:instrText>
             </w:r>
             <w:r>
               <w:rPr>
@@ -194,7 +217,7 @@
               <w:lang w:eastAsia="fr-FR"/>
             </w:rPr>
           </w:pPr>
-          <w:hyperlink w:anchor="_Toc135049668" w:history="1">
+          <w:hyperlink w:anchor="_Toc135133682" w:history="1">
             <w:r>
               <w:rPr>
                 <w:rStyle w:val="Lienhypertexte"/>
@@ -221,7 +244,7 @@
                 <w:noProof/>
                 <w:webHidden/>
               </w:rPr>
-              <w:instrText xml:space="preserve"> PAGEREF _Toc135049668 \h </w:instrText>
+              <w:instrText xml:space="preserve"> PAGEREF _Toc135133682 \h </w:instrText>
             </w:r>
             <w:r>
               <w:rPr>
@@ -264,7 +287,7 @@
               <w:lang w:eastAsia="fr-FR"/>
             </w:rPr>
           </w:pPr>
-          <w:hyperlink w:anchor="_Toc135049669" w:history="1">
+          <w:hyperlink w:anchor="_Toc135133683" w:history="1">
             <w:r>
               <w:rPr>
                 <w:rStyle w:val="Lienhypertexte"/>
@@ -291,7 +314,7 @@
                 <w:noProof/>
                 <w:webHidden/>
               </w:rPr>
-              <w:instrText xml:space="preserve"> PAGEREF _Toc135049669 \h </w:instrText>
+              <w:instrText xml:space="preserve"> PAGEREF _Toc135133683 \h </w:instrText>
             </w:r>
             <w:r>
               <w:rPr>
@@ -334,7 +357,7 @@
               <w:lang w:eastAsia="fr-FR"/>
             </w:rPr>
           </w:pPr>
-          <w:hyperlink w:anchor="_Toc135049670" w:history="1">
+          <w:hyperlink w:anchor="_Toc135133684" w:history="1">
             <w:r>
               <w:rPr>
                 <w:rStyle w:val="Lienhypertexte"/>
@@ -362,7 +385,7 @@
                 <w:noProof/>
                 <w:webHidden/>
               </w:rPr>
-              <w:instrText xml:space="preserve"> PAGEREF _Toc135049670 \h </w:instrText>
+              <w:instrText xml:space="preserve"> PAGEREF _Toc135133684 \h </w:instrText>
             </w:r>
             <w:r>
               <w:rPr>
@@ -405,7 +428,7 @@
               <w:lang w:eastAsia="fr-FR"/>
             </w:rPr>
           </w:pPr>
-          <w:hyperlink w:anchor="_Toc135049671" w:history="1">
+          <w:hyperlink w:anchor="_Toc135133685" w:history="1">
             <w:r>
               <w:rPr>
                 <w:rStyle w:val="Lienhypertexte"/>
@@ -433,7 +456,7 @@
                 <w:noProof/>
                 <w:webHidden/>
               </w:rPr>
-              <w:instrText xml:space="preserve"> PAGEREF _Toc135049671 \h </w:instrText>
+              <w:instrText xml:space="preserve"> PAGEREF _Toc135133685 \h </w:instrText>
             </w:r>
             <w:r>
               <w:rPr>
@@ -476,7 +499,7 @@
               <w:lang w:eastAsia="fr-FR"/>
             </w:rPr>
           </w:pPr>
-          <w:hyperlink w:anchor="_Toc135049672" w:history="1">
+          <w:hyperlink w:anchor="_Toc135133686" w:history="1">
             <w:r>
               <w:rPr>
                 <w:rStyle w:val="Lienhypertexte"/>
@@ -503,7 +526,7 @@
                 <w:noProof/>
                 <w:webHidden/>
               </w:rPr>
-              <w:instrText xml:space="preserve"> PAGEREF _Toc135049672 \h </w:instrText>
+              <w:instrText xml:space="preserve"> PAGEREF _Toc135133686 \h </w:instrText>
             </w:r>
             <w:r>
               <w:rPr>
@@ -546,7 +569,7 @@
               <w:lang w:eastAsia="fr-FR"/>
             </w:rPr>
           </w:pPr>
-          <w:hyperlink w:anchor="_Toc135049673" w:history="1">
+          <w:hyperlink w:anchor="_Toc135133687" w:history="1">
             <w:r>
               <w:rPr>
                 <w:rStyle w:val="Lienhypertexte"/>
@@ -574,7 +597,7 @@
                 <w:noProof/>
                 <w:webHidden/>
               </w:rPr>
-              <w:instrText xml:space="preserve"> PAGEREF _Toc135049673 \h </w:instrText>
+              <w:instrText xml:space="preserve"> PAGEREF _Toc135133687 \h </w:instrText>
             </w:r>
             <w:r>
               <w:rPr>
@@ -617,7 +640,7 @@
               <w:lang w:eastAsia="fr-FR"/>
             </w:rPr>
           </w:pPr>
-          <w:hyperlink w:anchor="_Toc135049674" w:history="1">
+          <w:hyperlink w:anchor="_Toc135133688" w:history="1">
             <w:r>
               <w:rPr>
                 <w:rStyle w:val="Lienhypertexte"/>
@@ -645,7 +668,7 @@
                 <w:noProof/>
                 <w:webHidden/>
               </w:rPr>
-              <w:instrText xml:space="preserve"> PAGEREF _Toc135049674 \h </w:instrText>
+              <w:instrText xml:space="preserve"> PAGEREF _Toc135133688 \h </w:instrText>
             </w:r>
             <w:r>
               <w:rPr>
@@ -688,7 +711,7 @@
               <w:lang w:eastAsia="fr-FR"/>
             </w:rPr>
           </w:pPr>
-          <w:hyperlink w:anchor="_Toc135049675" w:history="1">
+          <w:hyperlink w:anchor="_Toc135133689" w:history="1">
             <w:r>
               <w:rPr>
                 <w:rStyle w:val="Lienhypertexte"/>
@@ -716,7 +739,7 @@
                 <w:noProof/>
                 <w:webHidden/>
               </w:rPr>
-              <w:instrText xml:space="preserve"> PAGEREF _Toc135049675 \h </w:instrText>
+              <w:instrText xml:space="preserve"> PAGEREF _Toc135133689 \h </w:instrText>
             </w:r>
             <w:r>
               <w:rPr>
@@ -759,7 +782,7 @@
               <w:lang w:eastAsia="fr-FR"/>
             </w:rPr>
           </w:pPr>
-          <w:hyperlink w:anchor="_Toc135049676" w:history="1">
+          <w:hyperlink w:anchor="_Toc135133690" w:history="1">
             <w:r>
               <w:rPr>
                 <w:rStyle w:val="Lienhypertexte"/>
@@ -787,7 +810,7 @@
                 <w:noProof/>
                 <w:webHidden/>
               </w:rPr>
-              <w:instrText xml:space="preserve"> PAGEREF _Toc135049676 \h </w:instrText>
+              <w:instrText xml:space="preserve"> PAGEREF _Toc135133690 \h </w:instrText>
             </w:r>
             <w:r>
               <w:rPr>
@@ -830,7 +853,7 @@
               <w:lang w:eastAsia="fr-FR"/>
             </w:rPr>
           </w:pPr>
-          <w:hyperlink w:anchor="_Toc135049677" w:history="1">
+          <w:hyperlink w:anchor="_Toc135133691" w:history="1">
             <w:r>
               <w:rPr>
                 <w:rStyle w:val="Lienhypertexte"/>
@@ -858,7 +881,7 @@
                 <w:noProof/>
                 <w:webHidden/>
               </w:rPr>
-              <w:instrText xml:space="preserve"> PAGEREF _Toc135049677 \h </w:instrText>
+              <w:instrText xml:space="preserve"> PAGEREF _Toc135133691 \h </w:instrText>
             </w:r>
             <w:r>
               <w:rPr>
@@ -901,7 +924,7 @@
               <w:lang w:eastAsia="fr-FR"/>
             </w:rPr>
           </w:pPr>
-          <w:hyperlink w:anchor="_Toc135049678" w:history="1">
+          <w:hyperlink w:anchor="_Toc135133692" w:history="1">
             <w:r>
               <w:rPr>
                 <w:rStyle w:val="Lienhypertexte"/>
@@ -929,7 +952,7 @@
                 <w:noProof/>
                 <w:webHidden/>
               </w:rPr>
-              <w:instrText xml:space="preserve"> PAGEREF _Toc135049678 \h </w:instrText>
+              <w:instrText xml:space="preserve"> PAGEREF _Toc135133692 \h </w:instrText>
             </w:r>
             <w:r>
               <w:rPr>
@@ -972,7 +995,7 @@
               <w:lang w:eastAsia="fr-FR"/>
             </w:rPr>
           </w:pPr>
-          <w:hyperlink w:anchor="_Toc135049679" w:history="1">
+          <w:hyperlink w:anchor="_Toc135133693" w:history="1">
             <w:r>
               <w:rPr>
                 <w:rStyle w:val="Lienhypertexte"/>
@@ -1000,7 +1023,7 @@
                 <w:noProof/>
                 <w:webHidden/>
               </w:rPr>
-              <w:instrText xml:space="preserve"> PAGEREF _Toc135049679 \h </w:instrText>
+              <w:instrText xml:space="preserve"> PAGEREF _Toc135133693 \h </w:instrText>
             </w:r>
             <w:r>
               <w:rPr>
@@ -1043,7 +1066,7 @@
               <w:lang w:eastAsia="fr-FR"/>
             </w:rPr>
           </w:pPr>
-          <w:hyperlink w:anchor="_Toc135049680" w:history="1">
+          <w:hyperlink w:anchor="_Toc135133694" w:history="1">
             <w:r>
               <w:rPr>
                 <w:rStyle w:val="Lienhypertexte"/>
@@ -1071,7 +1094,7 @@
                 <w:noProof/>
                 <w:webHidden/>
               </w:rPr>
-              <w:instrText xml:space="preserve"> PAGEREF _Toc135049680 \h </w:instrText>
+              <w:instrText xml:space="preserve"> PAGEREF _Toc135133694 \h </w:instrText>
             </w:r>
             <w:r>
               <w:rPr>
@@ -1114,7 +1137,7 @@
               <w:lang w:eastAsia="fr-FR"/>
             </w:rPr>
           </w:pPr>
-          <w:hyperlink w:anchor="_Toc135049681" w:history="1">
+          <w:hyperlink w:anchor="_Toc135133695" w:history="1">
             <w:r>
               <w:rPr>
                 <w:rStyle w:val="Lienhypertexte"/>
@@ -1142,7 +1165,7 @@
                 <w:noProof/>
                 <w:webHidden/>
               </w:rPr>
-              <w:instrText xml:space="preserve"> PAGEREF _Toc135049681 \h </w:instrText>
+              <w:instrText xml:space="preserve"> PAGEREF _Toc135133695 \h </w:instrText>
             </w:r>
             <w:r>
               <w:rPr>
@@ -1185,7 +1208,7 @@
               <w:lang w:eastAsia="fr-FR"/>
             </w:rPr>
           </w:pPr>
-          <w:hyperlink w:anchor="_Toc135049682" w:history="1">
+          <w:hyperlink w:anchor="_Toc135133696" w:history="1">
             <w:r>
               <w:rPr>
                 <w:rStyle w:val="Lienhypertexte"/>
@@ -1213,7 +1236,7 @@
                 <w:noProof/>
                 <w:webHidden/>
               </w:rPr>
-              <w:instrText xml:space="preserve"> PAGEREF _Toc135049682 \h </w:instrText>
+              <w:instrText xml:space="preserve"> PAGEREF _Toc135133696 \h </w:instrText>
             </w:r>
             <w:r>
               <w:rPr>
@@ -1256,7 +1279,7 @@
               <w:lang w:eastAsia="fr-FR"/>
             </w:rPr>
           </w:pPr>
-          <w:hyperlink w:anchor="_Toc135049683" w:history="1">
+          <w:hyperlink w:anchor="_Toc135133697" w:history="1">
             <w:r>
               <w:rPr>
                 <w:rStyle w:val="Lienhypertexte"/>
@@ -1284,7 +1307,7 @@
                 <w:noProof/>
                 <w:webHidden/>
               </w:rPr>
-              <w:instrText xml:space="preserve"> PAGEREF _Toc135049683 \h </w:instrText>
+              <w:instrText xml:space="preserve"> PAGEREF _Toc135133697 \h </w:instrText>
             </w:r>
             <w:r>
               <w:rPr>
@@ -1327,7 +1350,7 @@
               <w:lang w:eastAsia="fr-FR"/>
             </w:rPr>
           </w:pPr>
-          <w:hyperlink w:anchor="_Toc135049684" w:history="1">
+          <w:hyperlink w:anchor="_Toc135133698" w:history="1">
             <w:r>
               <w:rPr>
                 <w:rStyle w:val="Lienhypertexte"/>
@@ -1355,7 +1378,7 @@
                 <w:noProof/>
                 <w:webHidden/>
               </w:rPr>
-              <w:instrText xml:space="preserve"> PAGEREF _Toc135049684 \h </w:instrText>
+              <w:instrText xml:space="preserve"> PAGEREF _Toc135133698 \h </w:instrText>
             </w:r>
             <w:r>
               <w:rPr>
@@ -1375,7 +1398,7 @@
                 <w:noProof/>
                 <w:webHidden/>
               </w:rPr>
-              <w:t>22</w:t>
+              <w:t>23</w:t>
             </w:r>
             <w:r>
               <w:rPr>
@@ -1398,7 +1421,7 @@
               <w:lang w:eastAsia="fr-FR"/>
             </w:rPr>
           </w:pPr>
-          <w:hyperlink w:anchor="_Toc135049685" w:history="1">
+          <w:hyperlink w:anchor="_Toc135133699" w:history="1">
             <w:r>
               <w:rPr>
                 <w:rStyle w:val="Lienhypertexte"/>
@@ -1426,7 +1449,7 @@
                 <w:noProof/>
                 <w:webHidden/>
               </w:rPr>
-              <w:instrText xml:space="preserve"> PAGEREF _Toc135049685 \h </w:instrText>
+              <w:instrText xml:space="preserve"> PAGEREF _Toc135133699 \h </w:instrText>
             </w:r>
             <w:r>
               <w:rPr>
@@ -1446,7 +1469,7 @@
                 <w:noProof/>
                 <w:webHidden/>
               </w:rPr>
-              <w:t>23</w:t>
+              <w:t>24</w:t>
             </w:r>
             <w:r>
               <w:rPr>
@@ -1469,7 +1492,7 @@
               <w:lang w:eastAsia="fr-FR"/>
             </w:rPr>
           </w:pPr>
-          <w:hyperlink w:anchor="_Toc135049686" w:history="1">
+          <w:hyperlink w:anchor="_Toc135133700" w:history="1">
             <w:r>
               <w:rPr>
                 <w:rStyle w:val="Lienhypertexte"/>
@@ -1496,7 +1519,7 @@
                 <w:noProof/>
                 <w:webHidden/>
               </w:rPr>
-              <w:instrText xml:space="preserve"> PAGEREF _Toc135049686 \h </w:instrText>
+              <w:instrText xml:space="preserve"> PAGEREF _Toc135133700 \h </w:instrText>
             </w:r>
             <w:r>
               <w:rPr>
@@ -1516,7 +1539,7 @@
                 <w:noProof/>
                 <w:webHidden/>
               </w:rPr>
-              <w:t>24</w:t>
+              <w:t>25</w:t>
             </w:r>
             <w:r>
               <w:rPr>
@@ -1539,7 +1562,7 @@
               <w:lang w:eastAsia="fr-FR"/>
             </w:rPr>
           </w:pPr>
-          <w:hyperlink w:anchor="_Toc135049687" w:history="1">
+          <w:hyperlink w:anchor="_Toc135133701" w:history="1">
             <w:r>
               <w:rPr>
                 <w:rStyle w:val="Lienhypertexte"/>
@@ -1567,7 +1590,7 @@
                 <w:noProof/>
                 <w:webHidden/>
               </w:rPr>
-              <w:instrText xml:space="preserve"> PAGEREF _Toc135049687 \h </w:instrText>
+              <w:instrText xml:space="preserve"> PAGEREF _Toc135133701 \h </w:instrText>
             </w:r>
             <w:r>
               <w:rPr>
@@ -1587,7 +1610,7 @@
                 <w:noProof/>
                 <w:webHidden/>
               </w:rPr>
-              <w:t>24</w:t>
+              <w:t>25</w:t>
             </w:r>
             <w:r>
               <w:rPr>
@@ -1610,7 +1633,7 @@
               <w:lang w:eastAsia="fr-FR"/>
             </w:rPr>
           </w:pPr>
-          <w:hyperlink w:anchor="_Toc135049688" w:history="1">
+          <w:hyperlink w:anchor="_Toc135133702" w:history="1">
             <w:r>
               <w:rPr>
                 <w:rStyle w:val="Lienhypertexte"/>
@@ -1638,7 +1661,7 @@
                 <w:noProof/>
                 <w:webHidden/>
               </w:rPr>
-              <w:instrText xml:space="preserve"> PAGEREF _Toc135049688 \h </w:instrText>
+              <w:instrText xml:space="preserve"> PAGEREF _Toc135133702 \h </w:instrText>
             </w:r>
             <w:r>
               <w:rPr>
@@ -1681,7 +1704,7 @@
               <w:lang w:eastAsia="fr-FR"/>
             </w:rPr>
           </w:pPr>
-          <w:hyperlink w:anchor="_Toc135049689" w:history="1">
+          <w:hyperlink w:anchor="_Toc135133703" w:history="1">
             <w:r>
               <w:rPr>
                 <w:rStyle w:val="Lienhypertexte"/>
@@ -1709,7 +1732,7 @@
                 <w:noProof/>
                 <w:webHidden/>
               </w:rPr>
-              <w:instrText xml:space="preserve"> PAGEREF _Toc135049689 \h </w:instrText>
+              <w:instrText xml:space="preserve"> PAGEREF _Toc135133703 \h </w:instrText>
             </w:r>
             <w:r>
               <w:rPr>
@@ -1752,7 +1775,7 @@
               <w:lang w:eastAsia="fr-FR"/>
             </w:rPr>
           </w:pPr>
-          <w:hyperlink w:anchor="_Toc135049690" w:history="1">
+          <w:hyperlink w:anchor="_Toc135133704" w:history="1">
             <w:r>
               <w:rPr>
                 <w:rStyle w:val="Lienhypertexte"/>
@@ -1780,7 +1803,7 @@
                 <w:noProof/>
                 <w:webHidden/>
               </w:rPr>
-              <w:instrText xml:space="preserve"> PAGEREF _Toc135049690 \h </w:instrText>
+              <w:instrText xml:space="preserve"> PAGEREF _Toc135133704 \h </w:instrText>
             </w:r>
             <w:r>
               <w:rPr>
@@ -1823,7 +1846,7 @@
               <w:lang w:eastAsia="fr-FR"/>
             </w:rPr>
           </w:pPr>
-          <w:hyperlink w:anchor="_Toc135049691" w:history="1">
+          <w:hyperlink w:anchor="_Toc135133705" w:history="1">
             <w:r>
               <w:rPr>
                 <w:rStyle w:val="Lienhypertexte"/>
@@ -1851,7 +1874,7 @@
                 <w:noProof/>
                 <w:webHidden/>
               </w:rPr>
-              <w:instrText xml:space="preserve"> PAGEREF _Toc135049691 \h </w:instrText>
+              <w:instrText xml:space="preserve"> PAGEREF _Toc135133705 \h </w:instrText>
             </w:r>
             <w:r>
               <w:rPr>
@@ -1894,7 +1917,7 @@
               <w:lang w:eastAsia="fr-FR"/>
             </w:rPr>
           </w:pPr>
-          <w:hyperlink w:anchor="_Toc135049692" w:history="1">
+          <w:hyperlink w:anchor="_Toc135133706" w:history="1">
             <w:r>
               <w:rPr>
                 <w:rStyle w:val="Lienhypertexte"/>
@@ -1922,7 +1945,7 @@
                 <w:noProof/>
                 <w:webHidden/>
               </w:rPr>
-              <w:instrText xml:space="preserve"> PAGEREF _Toc135049692 \h </w:instrText>
+              <w:instrText xml:space="preserve"> PAGEREF _Toc135133706 \h </w:instrText>
             </w:r>
             <w:r>
               <w:rPr>
@@ -1965,7 +1988,7 @@
               <w:lang w:eastAsia="fr-FR"/>
             </w:rPr>
           </w:pPr>
-          <w:hyperlink w:anchor="_Toc135049693" w:history="1">
+          <w:hyperlink w:anchor="_Toc135133707" w:history="1">
             <w:r>
               <w:rPr>
                 <w:rStyle w:val="Lienhypertexte"/>
@@ -1993,7 +2016,7 @@
                 <w:noProof/>
                 <w:webHidden/>
               </w:rPr>
-              <w:instrText xml:space="preserve"> PAGEREF _Toc135049693 \h </w:instrText>
+              <w:instrText xml:space="preserve"> PAGEREF _Toc135133707 \h </w:instrText>
             </w:r>
             <w:r>
               <w:rPr>
@@ -2036,7 +2059,7 @@
               <w:lang w:eastAsia="fr-FR"/>
             </w:rPr>
           </w:pPr>
-          <w:hyperlink w:anchor="_Toc135049694" w:history="1">
+          <w:hyperlink w:anchor="_Toc135133708" w:history="1">
             <w:r>
               <w:rPr>
                 <w:rStyle w:val="Lienhypertexte"/>
@@ -2064,7 +2087,7 @@
                 <w:noProof/>
                 <w:webHidden/>
               </w:rPr>
-              <w:instrText xml:space="preserve"> PAGEREF _Toc135049694 \h </w:instrText>
+              <w:instrText xml:space="preserve"> PAGEREF _Toc135133708 \h </w:instrText>
             </w:r>
             <w:r>
               <w:rPr>
@@ -2107,7 +2130,7 @@
               <w:lang w:eastAsia="fr-FR"/>
             </w:rPr>
           </w:pPr>
-          <w:hyperlink w:anchor="_Toc135049695" w:history="1">
+          <w:hyperlink w:anchor="_Toc135133709" w:history="1">
             <w:r>
               <w:rPr>
                 <w:rStyle w:val="Lienhypertexte"/>
@@ -2135,7 +2158,7 @@
                 <w:noProof/>
                 <w:webHidden/>
               </w:rPr>
-              <w:instrText xml:space="preserve"> PAGEREF _Toc135049695 \h </w:instrText>
+              <w:instrText xml:space="preserve"> PAGEREF _Toc135133709 \h </w:instrText>
             </w:r>
             <w:r>
               <w:rPr>
@@ -2178,7 +2201,7 @@
               <w:lang w:eastAsia="fr-FR"/>
             </w:rPr>
           </w:pPr>
-          <w:hyperlink w:anchor="_Toc135049696" w:history="1">
+          <w:hyperlink w:anchor="_Toc135133710" w:history="1">
             <w:r>
               <w:rPr>
                 <w:rStyle w:val="Lienhypertexte"/>
@@ -2206,7 +2229,7 @@
                 <w:noProof/>
                 <w:webHidden/>
               </w:rPr>
-              <w:instrText xml:space="preserve"> PAGEREF _Toc135049696 \h </w:instrText>
+              <w:instrText xml:space="preserve"> PAGEREF _Toc135133710 \h </w:instrText>
             </w:r>
             <w:r>
               <w:rPr>
@@ -2249,7 +2272,7 @@
               <w:lang w:eastAsia="fr-FR"/>
             </w:rPr>
           </w:pPr>
-          <w:hyperlink w:anchor="_Toc135049697" w:history="1">
+          <w:hyperlink w:anchor="_Toc135133711" w:history="1">
             <w:r>
               <w:rPr>
                 <w:rStyle w:val="Lienhypertexte"/>
@@ -2277,7 +2300,7 @@
                 <w:noProof/>
                 <w:webHidden/>
               </w:rPr>
-              <w:instrText xml:space="preserve"> PAGEREF _Toc135049697 \h </w:instrText>
+              <w:instrText xml:space="preserve"> PAGEREF _Toc135133711 \h </w:instrText>
             </w:r>
             <w:r>
               <w:rPr>
@@ -2320,7 +2343,7 @@
               <w:lang w:eastAsia="fr-FR"/>
             </w:rPr>
           </w:pPr>
-          <w:hyperlink w:anchor="_Toc135049698" w:history="1">
+          <w:hyperlink w:anchor="_Toc135133712" w:history="1">
             <w:r>
               <w:rPr>
                 <w:rStyle w:val="Lienhypertexte"/>
@@ -2348,7 +2371,7 @@
                 <w:noProof/>
                 <w:webHidden/>
               </w:rPr>
-              <w:instrText xml:space="preserve"> PAGEREF _Toc135049698 \h </w:instrText>
+              <w:instrText xml:space="preserve"> PAGEREF _Toc135133712 \h </w:instrText>
             </w:r>
             <w:r>
               <w:rPr>
@@ -2369,6 +2392,77 @@
                 <w:webHidden/>
               </w:rPr>
               <w:t>40</w:t>
+            </w:r>
+            <w:r>
+              <w:rPr>
+                <w:noProof/>
+                <w:webHidden/>
+              </w:rPr>
+              <w:fldChar w:fldCharType="end"/>
+            </w:r>
+          </w:hyperlink>
+        </w:p>
+        <w:p>
+          <w:pPr>
+            <w:pStyle w:val="TM2"/>
+            <w:tabs>
+              <w:tab w:val="right" w:leader="dot" w:pos="9062"/>
+            </w:tabs>
+            <w:rPr>
+              <w:rFonts w:eastAsiaTheme="minorEastAsia"/>
+              <w:noProof/>
+              <w:lang w:eastAsia="fr-FR"/>
+            </w:rPr>
+          </w:pPr>
+          <w:hyperlink w:anchor="_Toc135133713" w:history="1">
+            <w:r>
+              <w:rPr>
+                <w:rStyle w:val="Lienhypertexte"/>
+                <w:noProof/>
+                <w:highlight w:val="red"/>
+              </w:rPr>
+              <w:t>DELETE /helprequests/{helprequest_id}/treatment : Supprimer un traitement de demande d’aide</w:t>
+            </w:r>
+            <w:r>
+              <w:rPr>
+                <w:noProof/>
+                <w:webHidden/>
+              </w:rPr>
+              <w:tab/>
+            </w:r>
+            <w:r>
+              <w:rPr>
+                <w:noProof/>
+                <w:webHidden/>
+              </w:rPr>
+              <w:fldChar w:fldCharType="begin"/>
+            </w:r>
+            <w:r>
+              <w:rPr>
+                <w:noProof/>
+                <w:webHidden/>
+              </w:rPr>
+              <w:instrText xml:space="preserve"> PAGEREF _Toc135133713 \h </w:instrText>
+            </w:r>
+            <w:r>
+              <w:rPr>
+                <w:noProof/>
+                <w:webHidden/>
+              </w:rPr>
+            </w:r>
+            <w:r>
+              <w:rPr>
+                <w:noProof/>
+                <w:webHidden/>
+              </w:rPr>
+              <w:fldChar w:fldCharType="separate"/>
+            </w:r>
+            <w:r>
+              <w:rPr>
+                <w:noProof/>
+                <w:webHidden/>
+              </w:rPr>
+              <w:t>41</w:t>
             </w:r>
             <w:r>
               <w:rPr>
@@ -2391,7 +2485,7 @@
               <w:lang w:eastAsia="fr-FR"/>
             </w:rPr>
           </w:pPr>
-          <w:hyperlink w:anchor="_Toc135049699" w:history="1">
+          <w:hyperlink w:anchor="_Toc135133714" w:history="1">
             <w:r>
               <w:rPr>
                 <w:rStyle w:val="Lienhypertexte"/>
@@ -2418,7 +2512,7 @@
                 <w:noProof/>
                 <w:webHidden/>
               </w:rPr>
-              <w:instrText xml:space="preserve"> PAGEREF _Toc135049699 \h </w:instrText>
+              <w:instrText xml:space="preserve"> PAGEREF _Toc135133714 \h </w:instrText>
             </w:r>
             <w:r>
               <w:rPr>
@@ -2438,7 +2532,7 @@
                 <w:noProof/>
                 <w:webHidden/>
               </w:rPr>
-              <w:t>41</w:t>
+              <w:t>42</w:t>
             </w:r>
             <w:r>
               <w:rPr>
@@ -2461,7 +2555,7 @@
               <w:lang w:eastAsia="fr-FR"/>
             </w:rPr>
           </w:pPr>
-          <w:hyperlink w:anchor="_Toc135049700" w:history="1">
+          <w:hyperlink w:anchor="_Toc135133715" w:history="1">
             <w:r>
               <w:rPr>
                 <w:rStyle w:val="Lienhypertexte"/>
@@ -2489,7 +2583,7 @@
                 <w:noProof/>
                 <w:webHidden/>
               </w:rPr>
-              <w:instrText xml:space="preserve"> PAGEREF _Toc135049700 \h </w:instrText>
+              <w:instrText xml:space="preserve"> PAGEREF _Toc135133715 \h </w:instrText>
             </w:r>
             <w:r>
               <w:rPr>
@@ -2509,7 +2603,7 @@
                 <w:noProof/>
                 <w:webHidden/>
               </w:rPr>
-              <w:t>41</w:t>
+              <w:t>42</w:t>
             </w:r>
             <w:r>
               <w:rPr>
@@ -2532,7 +2626,7 @@
               <w:lang w:eastAsia="fr-FR"/>
             </w:rPr>
           </w:pPr>
-          <w:hyperlink w:anchor="_Toc135049701" w:history="1">
+          <w:hyperlink w:anchor="_Toc135133716" w:history="1">
             <w:r>
               <w:rPr>
                 <w:rStyle w:val="Lienhypertexte"/>
@@ -2560,7 +2654,7 @@
                 <w:noProof/>
                 <w:webHidden/>
               </w:rPr>
-              <w:instrText xml:space="preserve"> PAGEREF _Toc135049701 \h </w:instrText>
+              <w:instrText xml:space="preserve"> PAGEREF _Toc135133716 \h </w:instrText>
             </w:r>
             <w:r>
               <w:rPr>
@@ -2580,7 +2674,7 @@
                 <w:noProof/>
                 <w:webHidden/>
               </w:rPr>
-              <w:t>42</w:t>
+              <w:t>43</w:t>
             </w:r>
             <w:r>
               <w:rPr>
@@ -2603,7 +2697,7 @@
               <w:lang w:eastAsia="fr-FR"/>
             </w:rPr>
           </w:pPr>
-          <w:hyperlink w:anchor="_Toc135049702" w:history="1">
+          <w:hyperlink w:anchor="_Toc135133717" w:history="1">
             <w:r>
               <w:rPr>
                 <w:rStyle w:val="Lienhypertexte"/>
@@ -2631,7 +2725,7 @@
                 <w:noProof/>
                 <w:webHidden/>
               </w:rPr>
-              <w:instrText xml:space="preserve"> PAGEREF _Toc135049702 \h </w:instrText>
+              <w:instrText xml:space="preserve"> PAGEREF _Toc135133717 \h </w:instrText>
             </w:r>
             <w:r>
               <w:rPr>
@@ -2651,7 +2745,7 @@
                 <w:noProof/>
                 <w:webHidden/>
               </w:rPr>
-              <w:t>43</w:t>
+              <w:t>44</w:t>
             </w:r>
             <w:r>
               <w:rPr>
@@ -2674,7 +2768,7 @@
               <w:lang w:eastAsia="fr-FR"/>
             </w:rPr>
           </w:pPr>
-          <w:hyperlink w:anchor="_Toc135049703" w:history="1">
+          <w:hyperlink w:anchor="_Toc135133718" w:history="1">
             <w:r>
               <w:rPr>
                 <w:rStyle w:val="Lienhypertexte"/>
@@ -2701,7 +2795,7 @@
                 <w:noProof/>
                 <w:webHidden/>
               </w:rPr>
-              <w:instrText xml:space="preserve"> PAGEREF _Toc135049703 \h </w:instrText>
+              <w:instrText xml:space="preserve"> PAGEREF _Toc135133718 \h </w:instrText>
             </w:r>
             <w:r>
               <w:rPr>
@@ -2721,7 +2815,7 @@
                 <w:noProof/>
                 <w:webHidden/>
               </w:rPr>
-              <w:t>44</w:t>
+              <w:t>45</w:t>
             </w:r>
             <w:r>
               <w:rPr>
@@ -2744,7 +2838,7 @@
               <w:lang w:eastAsia="fr-FR"/>
             </w:rPr>
           </w:pPr>
-          <w:hyperlink w:anchor="_Toc135049704" w:history="1">
+          <w:hyperlink w:anchor="_Toc135133719" w:history="1">
             <w:r>
               <w:rPr>
                 <w:rStyle w:val="Lienhypertexte"/>
@@ -2772,7 +2866,7 @@
                 <w:noProof/>
                 <w:webHidden/>
               </w:rPr>
-              <w:instrText xml:space="preserve"> PAGEREF _Toc135049704 \h </w:instrText>
+              <w:instrText xml:space="preserve"> PAGEREF _Toc135133719 \h </w:instrText>
             </w:r>
             <w:r>
               <w:rPr>
@@ -2792,7 +2886,7 @@
                 <w:noProof/>
                 <w:webHidden/>
               </w:rPr>
-              <w:t>44</w:t>
+              <w:t>45</w:t>
             </w:r>
             <w:r>
               <w:rPr>
@@ -2815,7 +2909,7 @@
               <w:lang w:eastAsia="fr-FR"/>
             </w:rPr>
           </w:pPr>
-          <w:hyperlink w:anchor="_Toc135049705" w:history="1">
+          <w:hyperlink w:anchor="_Toc135133720" w:history="1">
             <w:r>
               <w:rPr>
                 <w:rStyle w:val="Lienhypertexte"/>
@@ -2843,7 +2937,7 @@
                 <w:noProof/>
                 <w:webHidden/>
               </w:rPr>
-              <w:instrText xml:space="preserve"> PAGEREF _Toc135049705 \h </w:instrText>
+              <w:instrText xml:space="preserve"> PAGEREF _Toc135133720 \h </w:instrText>
             </w:r>
             <w:r>
               <w:rPr>
@@ -2863,7 +2957,7 @@
                 <w:noProof/>
                 <w:webHidden/>
               </w:rPr>
-              <w:t>46</w:t>
+              <w:t>47</w:t>
             </w:r>
             <w:r>
               <w:rPr>
@@ -2886,7 +2980,7 @@
               <w:lang w:eastAsia="fr-FR"/>
             </w:rPr>
           </w:pPr>
-          <w:hyperlink w:anchor="_Toc135049706" w:history="1">
+          <w:hyperlink w:anchor="_Toc135133721" w:history="1">
             <w:r>
               <w:rPr>
                 <w:rStyle w:val="Lienhypertexte"/>
@@ -2914,7 +3008,7 @@
                 <w:noProof/>
                 <w:webHidden/>
               </w:rPr>
-              <w:instrText xml:space="preserve"> PAGEREF _Toc135049706 \h </w:instrText>
+              <w:instrText xml:space="preserve"> PAGEREF _Toc135133721 \h </w:instrText>
             </w:r>
             <w:r>
               <w:rPr>
@@ -2934,7 +3028,7 @@
                 <w:noProof/>
                 <w:webHidden/>
               </w:rPr>
-              <w:t>47</w:t>
+              <w:t>48</w:t>
             </w:r>
             <w:r>
               <w:rPr>
@@ -2957,7 +3051,7 @@
               <w:lang w:eastAsia="fr-FR"/>
             </w:rPr>
           </w:pPr>
-          <w:hyperlink w:anchor="_Toc135049707" w:history="1">
+          <w:hyperlink w:anchor="_Toc135133722" w:history="1">
             <w:r>
               <w:rPr>
                 <w:rStyle w:val="Lienhypertexte"/>
@@ -2985,7 +3079,7 @@
                 <w:noProof/>
                 <w:webHidden/>
               </w:rPr>
-              <w:instrText xml:space="preserve"> PAGEREF _Toc135049707 \h </w:instrText>
+              <w:instrText xml:space="preserve"> PAGEREF _Toc135133722 \h </w:instrText>
             </w:r>
             <w:r>
               <w:rPr>
@@ -3005,7 +3099,7 @@
                 <w:noProof/>
                 <w:webHidden/>
               </w:rPr>
-              <w:t>48</w:t>
+              <w:t>49</w:t>
             </w:r>
             <w:r>
               <w:rPr>
@@ -3028,7 +3122,7 @@
               <w:lang w:eastAsia="fr-FR"/>
             </w:rPr>
           </w:pPr>
-          <w:hyperlink w:anchor="_Toc135049708" w:history="1">
+          <w:hyperlink w:anchor="_Toc135133723" w:history="1">
             <w:r>
               <w:rPr>
                 <w:rStyle w:val="Lienhypertexte"/>
@@ -3056,7 +3150,7 @@
                 <w:noProof/>
                 <w:webHidden/>
               </w:rPr>
-              <w:instrText xml:space="preserve"> PAGEREF _Toc135049708 \h </w:instrText>
+              <w:instrText xml:space="preserve"> PAGEREF _Toc135133723 \h </w:instrText>
             </w:r>
             <w:r>
               <w:rPr>
@@ -3076,7 +3170,7 @@
                 <w:noProof/>
                 <w:webHidden/>
               </w:rPr>
-              <w:t>49</w:t>
+              <w:t>50</w:t>
             </w:r>
             <w:r>
               <w:rPr>
@@ -3099,7 +3193,7 @@
               <w:lang w:eastAsia="fr-FR"/>
             </w:rPr>
           </w:pPr>
-          <w:hyperlink w:anchor="_Toc135049709" w:history="1">
+          <w:hyperlink w:anchor="_Toc135133724" w:history="1">
             <w:r>
               <w:rPr>
                 <w:rStyle w:val="Lienhypertexte"/>
@@ -3127,7 +3221,7 @@
                 <w:noProof/>
                 <w:webHidden/>
               </w:rPr>
-              <w:instrText xml:space="preserve"> PAGEREF _Toc135049709 \h </w:instrText>
+              <w:instrText xml:space="preserve"> PAGEREF _Toc135133724 \h </w:instrText>
             </w:r>
             <w:r>
               <w:rPr>
@@ -3147,7 +3241,7 @@
                 <w:noProof/>
                 <w:webHidden/>
               </w:rPr>
-              <w:t>50</w:t>
+              <w:t>51</w:t>
             </w:r>
             <w:r>
               <w:rPr>
@@ -3170,7 +3264,7 @@
               <w:lang w:eastAsia="fr-FR"/>
             </w:rPr>
           </w:pPr>
-          <w:hyperlink w:anchor="_Toc135049710" w:history="1">
+          <w:hyperlink w:anchor="_Toc135133725" w:history="1">
             <w:r>
               <w:rPr>
                 <w:rStyle w:val="Lienhypertexte"/>
@@ -3198,7 +3292,7 @@
                 <w:noProof/>
                 <w:webHidden/>
               </w:rPr>
-              <w:instrText xml:space="preserve"> PAGEREF _Toc135049710 \h </w:instrText>
+              <w:instrText xml:space="preserve"> PAGEREF _Toc135133725 \h </w:instrText>
             </w:r>
             <w:r>
               <w:rPr>
@@ -3218,7 +3312,7 @@
                 <w:noProof/>
                 <w:webHidden/>
               </w:rPr>
-              <w:t>51</w:t>
+              <w:t>52</w:t>
             </w:r>
             <w:r>
               <w:rPr>
@@ -3241,7 +3335,7 @@
       <w:pPr>
         <w:pStyle w:val="Titre1"/>
       </w:pPr>
-      <w:bookmarkStart w:id="0" w:name="_Toc135049667"/>
+      <w:bookmarkStart w:id="0" w:name="_Toc135133681"/>
       <w:r>
         <w:t>INTRODUCTION</w:t>
       </w:r>
@@ -3275,7 +3369,7 @@
       <w:pPr>
         <w:pStyle w:val="Titre2"/>
       </w:pPr>
-      <w:bookmarkStart w:id="1" w:name="_Toc135049668"/>
+      <w:bookmarkStart w:id="1" w:name="_Toc135133682"/>
       <w:r>
         <w:t>METHOD /</w:t>
       </w:r>
@@ -3709,7 +3803,7 @@
       <w:pPr>
         <w:pStyle w:val="Titre1"/>
       </w:pPr>
-      <w:bookmarkStart w:id="2" w:name="_Toc135049669"/>
+      <w:bookmarkStart w:id="2" w:name="_Toc135133683"/>
       <w:r>
         <w:t>ROUTES /session</w:t>
       </w:r>
@@ -3720,7 +3814,7 @@
       <w:pPr>
         <w:pStyle w:val="Titre2"/>
       </w:pPr>
-      <w:bookmarkStart w:id="3" w:name="_Toc135049670"/>
+      <w:bookmarkStart w:id="3" w:name="_Toc135133684"/>
       <w:r>
         <w:rPr>
           <w:highlight w:val="green"/>
@@ -4338,7 +4432,7 @@
       <w:pPr>
         <w:pStyle w:val="Titre2"/>
       </w:pPr>
-      <w:bookmarkStart w:id="4" w:name="_Toc135049671"/>
+      <w:bookmarkStart w:id="4" w:name="_Toc135133685"/>
       <w:r>
         <w:rPr>
           <w:highlight w:val="red"/>
@@ -4520,7 +4614,7 @@
       <w:pPr>
         <w:pStyle w:val="Titre1"/>
       </w:pPr>
-      <w:bookmarkStart w:id="5" w:name="_Toc135049672"/>
+      <w:bookmarkStart w:id="5" w:name="_Toc135133686"/>
       <w:r>
         <w:t>ROUTES /users</w:t>
       </w:r>
@@ -4530,7 +4624,7 @@
       <w:pPr>
         <w:pStyle w:val="Titre2"/>
       </w:pPr>
-      <w:bookmarkStart w:id="6" w:name="_Toc135049673"/>
+      <w:bookmarkStart w:id="6" w:name="_Toc135133687"/>
       <w:r>
         <w:rPr>
           <w:highlight w:val="cyan"/>
@@ -5117,7 +5211,7 @@
       <w:pPr>
         <w:pStyle w:val="Titre2"/>
       </w:pPr>
-      <w:bookmarkStart w:id="7" w:name="_Toc135049674"/>
+      <w:bookmarkStart w:id="7" w:name="_Toc135133688"/>
       <w:r>
         <w:rPr>
           <w:highlight w:val="cyan"/>
@@ -5860,7 +5954,7 @@
           <w:highlight w:val="cyan"/>
         </w:rPr>
       </w:pPr>
-      <w:bookmarkStart w:id="8" w:name="_Toc135049675"/>
+      <w:bookmarkStart w:id="8" w:name="_Toc135133689"/>
       <w:r>
         <w:rPr>
           <w:highlight w:val="cyan"/>
@@ -6020,7 +6114,7 @@
           <w:highlight w:val="cyan"/>
         </w:rPr>
       </w:pPr>
-      <w:bookmarkStart w:id="9" w:name="_Toc135049676"/>
+      <w:bookmarkStart w:id="9" w:name="_Toc135133690"/>
       <w:r>
         <w:rPr>
           <w:highlight w:val="cyan"/>
@@ -6171,7 +6265,7 @@
       <w:pPr>
         <w:pStyle w:val="Titre2"/>
       </w:pPr>
-      <w:bookmarkStart w:id="10" w:name="_Toc135049677"/>
+      <w:bookmarkStart w:id="10" w:name="_Toc135133691"/>
       <w:r>
         <w:rPr>
           <w:highlight w:val="cyan"/>
@@ -6556,7 +6650,7 @@
       <w:pPr>
         <w:pStyle w:val="Titre2"/>
       </w:pPr>
-      <w:bookmarkStart w:id="11" w:name="_Toc135049678"/>
+      <w:bookmarkStart w:id="11" w:name="_Toc135133692"/>
       <w:r>
         <w:rPr>
           <w:highlight w:val="cyan"/>
@@ -7355,7 +7449,7 @@
       <w:pPr>
         <w:pStyle w:val="Titre2"/>
       </w:pPr>
-      <w:bookmarkStart w:id="12" w:name="_Toc135049679"/>
+      <w:bookmarkStart w:id="12" w:name="_Toc135133693"/>
       <w:r>
         <w:rPr>
           <w:highlight w:val="green"/>
@@ -7955,7 +8049,7 @@
       <w:pPr>
         <w:pStyle w:val="Titre2"/>
       </w:pPr>
-      <w:bookmarkStart w:id="13" w:name="_Toc135049680"/>
+      <w:bookmarkStart w:id="13" w:name="_Toc135133694"/>
       <w:r>
         <w:rPr>
           <w:highlight w:val="green"/>
@@ -8197,7 +8291,7 @@
       <w:pPr>
         <w:pStyle w:val="Titre2"/>
       </w:pPr>
-      <w:bookmarkStart w:id="14" w:name="_Toc135049681"/>
+      <w:bookmarkStart w:id="14" w:name="_Toc135133695"/>
       <w:r>
         <w:rPr>
           <w:highlight w:val="green"/>
@@ -8564,7 +8658,7 @@
       <w:pPr>
         <w:pStyle w:val="Titre2"/>
       </w:pPr>
-      <w:bookmarkStart w:id="15" w:name="_Toc135049682"/>
+      <w:bookmarkStart w:id="15" w:name="_Toc135133696"/>
       <w:r>
         <w:rPr>
           <w:highlight w:val="yellow"/>
@@ -8950,7 +9044,7 @@
       <w:pPr>
         <w:pStyle w:val="Titre2"/>
       </w:pPr>
-      <w:bookmarkStart w:id="16" w:name="_Toc135049683"/>
+      <w:bookmarkStart w:id="16" w:name="_Toc135133697"/>
       <w:r>
         <w:rPr>
           <w:highlight w:val="yellow"/>
@@ -9260,7 +9354,7 @@
       <w:pPr>
         <w:pStyle w:val="Titre2"/>
       </w:pPr>
-      <w:bookmarkStart w:id="17" w:name="_Toc135049684"/>
+      <w:bookmarkStart w:id="17" w:name="_Toc135133698"/>
       <w:r>
         <w:rPr>
           <w:highlight w:val="red"/>
@@ -9472,7 +9566,7 @@
       <w:pPr>
         <w:pStyle w:val="Titre2"/>
       </w:pPr>
-      <w:bookmarkStart w:id="18" w:name="_Toc135049685"/>
+      <w:bookmarkStart w:id="18" w:name="_Toc135133699"/>
       <w:r>
         <w:rPr>
           <w:highlight w:val="red"/>
@@ -9697,7 +9791,7 @@
       <w:pPr>
         <w:pStyle w:val="Titre1"/>
       </w:pPr>
-      <w:bookmarkStart w:id="19" w:name="_Toc135049686"/>
+      <w:bookmarkStart w:id="19" w:name="_Toc135133700"/>
       <w:r>
         <w:lastRenderedPageBreak/>
         <w:t>ROUTES /</w:t>
@@ -9713,7 +9807,7 @@
       <w:pPr>
         <w:pStyle w:val="Titre2"/>
       </w:pPr>
-      <w:bookmarkStart w:id="20" w:name="_Toc135049687"/>
+      <w:bookmarkStart w:id="20" w:name="_Toc135133701"/>
       <w:r>
         <w:rPr>
           <w:highlight w:val="cyan"/>
@@ -10609,7 +10703,7 @@
       <w:pPr>
         <w:pStyle w:val="Titre2"/>
       </w:pPr>
-      <w:bookmarkStart w:id="21" w:name="_Toc135049688"/>
+      <w:bookmarkStart w:id="21" w:name="_Toc135133702"/>
       <w:r>
         <w:rPr>
           <w:highlight w:val="cyan"/>
@@ -11829,7 +11923,7 @@
           <w:highlight w:val="cyan"/>
         </w:rPr>
       </w:pPr>
-      <w:bookmarkStart w:id="23" w:name="_Toc135049689"/>
+      <w:bookmarkStart w:id="23" w:name="_Toc135133703"/>
       <w:r>
         <w:rPr>
           <w:highlight w:val="cyan"/>
@@ -12050,7 +12144,7 @@
       <w:pPr>
         <w:pStyle w:val="Titre2"/>
       </w:pPr>
-      <w:bookmarkStart w:id="24" w:name="_Toc135049690"/>
+      <w:bookmarkStart w:id="24" w:name="_Toc135133704"/>
       <w:r>
         <w:rPr>
           <w:highlight w:val="cyan"/>
@@ -12599,7 +12693,7 @@
       <w:pPr>
         <w:pStyle w:val="Titre2"/>
       </w:pPr>
-      <w:bookmarkStart w:id="25" w:name="_Toc135049691"/>
+      <w:bookmarkStart w:id="25" w:name="_Toc135133705"/>
       <w:r>
         <w:rPr>
           <w:highlight w:val="green"/>
@@ -13052,7 +13146,7 @@
       <w:pPr>
         <w:pStyle w:val="Titre2"/>
       </w:pPr>
-      <w:bookmarkStart w:id="26" w:name="_Toc135049692"/>
+      <w:bookmarkStart w:id="26" w:name="_Toc135133706"/>
       <w:r>
         <w:rPr>
           <w:highlight w:val="green"/>
@@ -13257,7 +13351,7 @@
       <w:pPr>
         <w:pStyle w:val="Titre2"/>
       </w:pPr>
-      <w:bookmarkStart w:id="27" w:name="_Toc135049693"/>
+      <w:bookmarkStart w:id="27" w:name="_Toc135133707"/>
       <w:r>
         <w:rPr>
           <w:highlight w:val="yellow"/>
@@ -13569,7 +13663,7 @@
       <w:pPr>
         <w:pStyle w:val="Titre2"/>
       </w:pPr>
-      <w:bookmarkStart w:id="28" w:name="_Toc135049694"/>
+      <w:bookmarkStart w:id="28" w:name="_Toc135133708"/>
       <w:r>
         <w:rPr>
           <w:highlight w:val="yellow"/>
@@ -13957,7 +14051,7 @@
       <w:pPr>
         <w:pStyle w:val="Titre2"/>
       </w:pPr>
-      <w:bookmarkStart w:id="29" w:name="_Toc135049695"/>
+      <w:bookmarkStart w:id="29" w:name="_Toc135133709"/>
       <w:r>
         <w:rPr>
           <w:highlight w:val="yellow"/>
@@ -14232,7 +14326,7 @@
       <w:pPr>
         <w:pStyle w:val="Titre2"/>
       </w:pPr>
-      <w:bookmarkStart w:id="30" w:name="_Toc135049696"/>
+      <w:bookmarkStart w:id="30" w:name="_Toc135133710"/>
       <w:r>
         <w:rPr>
           <w:highlight w:val="yellow"/>
@@ -14447,7 +14541,7 @@
       <w:pPr>
         <w:pStyle w:val="Titre2"/>
       </w:pPr>
-      <w:bookmarkStart w:id="31" w:name="_Toc135049697"/>
+      <w:bookmarkStart w:id="31" w:name="_Toc135133711"/>
       <w:r>
         <w:rPr>
           <w:highlight w:val="red"/>
@@ -14681,7 +14775,7 @@
       <w:pPr>
         <w:pStyle w:val="Titre2"/>
       </w:pPr>
-      <w:bookmarkStart w:id="32" w:name="_Toc135049698"/>
+      <w:bookmarkStart w:id="32" w:name="_Toc135133712"/>
       <w:r>
         <w:rPr>
           <w:highlight w:val="red"/>
@@ -14898,11 +14992,234 @@
     <w:p/>
     <w:p/>
     <w:p/>
+    <w:p/>
+    <w:p/>
+    <w:p>
+      <w:pPr>
+        <w:pStyle w:val="Titre2"/>
+      </w:pPr>
+      <w:bookmarkStart w:id="33" w:name="_Toc135133713"/>
+      <w:r>
+        <w:rPr>
+          <w:highlight w:val="red"/>
+        </w:rPr>
+        <w:lastRenderedPageBreak/>
+        <w:t>DELETE /</w:t>
+      </w:r>
+      <w:proofErr w:type="spellStart"/>
+      <w:r>
+        <w:rPr>
+          <w:highlight w:val="red"/>
+        </w:rPr>
+        <w:t>helprequests</w:t>
+      </w:r>
+      <w:proofErr w:type="spellEnd"/>
+      <w:r>
+        <w:rPr>
+          <w:highlight w:val="red"/>
+        </w:rPr>
+        <w:t>/{</w:t>
+      </w:r>
+      <w:proofErr w:type="spellStart"/>
+      <w:r>
+        <w:rPr>
+          <w:highlight w:val="red"/>
+        </w:rPr>
+        <w:t>helprequest_</w:t>
+      </w:r>
+      <w:proofErr w:type="gramStart"/>
+      <w:r>
+        <w:rPr>
+          <w:highlight w:val="red"/>
+        </w:rPr>
+        <w:t>id</w:t>
+      </w:r>
+      <w:proofErr w:type="spellEnd"/>
+      <w:r>
+        <w:rPr>
+          <w:highlight w:val="red"/>
+        </w:rPr>
+        <w:t>}</w:t>
+      </w:r>
+      <w:r>
+        <w:rPr>
+          <w:highlight w:val="red"/>
+        </w:rPr>
+        <w:t>/</w:t>
+      </w:r>
+      <w:proofErr w:type="spellStart"/>
+      <w:proofErr w:type="gramEnd"/>
+      <w:r>
+        <w:rPr>
+          <w:highlight w:val="red"/>
+        </w:rPr>
+        <w:t>treatment</w:t>
+      </w:r>
+      <w:proofErr w:type="spellEnd"/>
+      <w:r>
+        <w:rPr>
+          <w:highlight w:val="red"/>
+        </w:rPr>
+        <w:t xml:space="preserve"> </w:t>
+      </w:r>
+      <w:r>
+        <w:rPr>
+          <w:highlight w:val="red"/>
+        </w:rPr>
+        <w:t xml:space="preserve">: Supprimer </w:t>
+      </w:r>
+      <w:r>
+        <w:rPr>
+          <w:highlight w:val="red"/>
+        </w:rPr>
+        <w:t xml:space="preserve">un traitement de </w:t>
+      </w:r>
+      <w:r>
+        <w:rPr>
+          <w:highlight w:val="red"/>
+        </w:rPr>
+        <w:t>d</w:t>
+      </w:r>
+      <w:r>
+        <w:rPr>
+          <w:highlight w:val="red"/>
+        </w:rPr>
+        <w:t>emande d’aide</w:t>
+      </w:r>
+      <w:bookmarkEnd w:id="33"/>
+    </w:p>
+    <w:p>
+      <w:pPr>
+        <w:pStyle w:val="Titre3"/>
+        <w:numPr>
+          <w:ilvl w:val="0"/>
+          <w:numId w:val="3"/>
+        </w:numPr>
+      </w:pPr>
+      <w:r>
+        <w:t>Description :</w:t>
+      </w:r>
+    </w:p>
+    <w:p>
+      <w:r>
+        <w:t xml:space="preserve">Cette route permet à un membre </w:t>
+      </w:r>
+      <w:r>
+        <w:t xml:space="preserve">volontaire de supprimer un traitement (Favorisée, Accepté, Favorisée) de </w:t>
+      </w:r>
+      <w:proofErr w:type="spellStart"/>
+      <w:r>
+        <w:t>demadnes</w:t>
+      </w:r>
+      <w:proofErr w:type="spellEnd"/>
+      <w:r>
+        <w:t xml:space="preserve"> d’aides.</w:t>
+      </w:r>
+    </w:p>
+    <w:p>
+      <w:pPr>
+        <w:pStyle w:val="Titre3"/>
+        <w:numPr>
+          <w:ilvl w:val="0"/>
+          <w:numId w:val="3"/>
+        </w:numPr>
+      </w:pPr>
+      <w:r>
+        <w:t>Droits d’accès :</w:t>
+      </w:r>
+    </w:p>
+    <w:p>
+      <w:r>
+        <w:t>Authentification : Oui</w:t>
+      </w:r>
+    </w:p>
+    <w:p>
+      <w:pPr>
+        <w:numPr>
+          <w:ilvl w:val="0"/>
+          <w:numId w:val="3"/>
+        </w:numPr>
+      </w:pPr>
+      <w:proofErr w:type="spellStart"/>
+      <w:r>
+        <w:t>Membre</w:t>
+      </w:r>
+      <w:r>
+        <w:t>Volontaire</w:t>
+      </w:r>
+      <w:proofErr w:type="spellEnd"/>
+    </w:p>
+    <w:p>
+      <w:pPr>
+        <w:pStyle w:val="Titre3"/>
+        <w:numPr>
+          <w:ilvl w:val="0"/>
+          <w:numId w:val="3"/>
+        </w:numPr>
+      </w:pPr>
+      <w:r>
+        <w:t xml:space="preserve">Input : </w:t>
+      </w:r>
+    </w:p>
+    <w:p>
+      <w:r>
+        <w:t>[Pas de données]</w:t>
+      </w:r>
+    </w:p>
+    <w:p>
+      <w:pPr>
+        <w:pStyle w:val="Titre3"/>
+        <w:numPr>
+          <w:ilvl w:val="0"/>
+          <w:numId w:val="3"/>
+        </w:numPr>
+      </w:pPr>
+      <w:r>
+        <w:t>Output (Statut OK) :</w:t>
+      </w:r>
+    </w:p>
+    <w:p>
+      <w:r>
+        <w:t>Message : ‘</w:t>
+      </w:r>
+      <w:r>
+        <w:t>Traitement de demande d</w:t>
+      </w:r>
+      <w:r>
+        <w:t>’</w:t>
+      </w:r>
+      <w:r>
+        <w:t>aides supprimé</w:t>
+      </w:r>
+      <w:r>
+        <w:t>’</w:t>
+      </w:r>
+    </w:p>
+    <w:p>
+      <w:r>
+        <w:t>Data : [Pas de données]</w:t>
+      </w:r>
+    </w:p>
+    <w:p/>
+    <w:p/>
+    <w:p/>
+    <w:p/>
+    <w:p/>
+    <w:p/>
+    <w:p/>
+    <w:p/>
+    <w:p/>
+    <w:p/>
+    <w:p/>
+    <w:p/>
+    <w:p/>
+    <w:p/>
+    <w:p/>
     <w:p>
       <w:pPr>
         <w:pStyle w:val="Titre1"/>
       </w:pPr>
-      <w:bookmarkStart w:id="33" w:name="_Toc135049699"/>
+      <w:bookmarkStart w:id="34" w:name="_Toc135133714"/>
       <w:r>
         <w:lastRenderedPageBreak/>
         <w:t>ROUTES /</w:t>
@@ -14910,13 +15227,13 @@
       <w:r>
         <w:t>conversations</w:t>
       </w:r>
-      <w:bookmarkEnd w:id="33"/>
+      <w:bookmarkEnd w:id="34"/>
     </w:p>
     <w:p>
       <w:pPr>
         <w:pStyle w:val="Titre2"/>
       </w:pPr>
-      <w:bookmarkStart w:id="34" w:name="_Toc135049700"/>
+      <w:bookmarkStart w:id="35" w:name="_Toc135133715"/>
       <w:r>
         <w:rPr>
           <w:highlight w:val="cyan"/>
@@ -15011,7 +15328,7 @@
         </w:rPr>
         <w:t>utilisateur</w:t>
       </w:r>
-      <w:bookmarkEnd w:id="34"/>
+      <w:bookmarkEnd w:id="35"/>
     </w:p>
     <w:p>
       <w:pPr>
@@ -15337,7 +15654,7 @@
       <w:pPr>
         <w:pStyle w:val="Titre2"/>
       </w:pPr>
-      <w:bookmarkStart w:id="35" w:name="_Toc135049701"/>
+      <w:bookmarkStart w:id="36" w:name="_Toc135133716"/>
       <w:r>
         <w:rPr>
           <w:highlight w:val="cyan"/>
@@ -15357,7 +15674,7 @@
         </w:rPr>
         <w:t> : Récupérer le résumé des conservations associés à un utilisateur</w:t>
       </w:r>
-      <w:bookmarkEnd w:id="35"/>
+      <w:bookmarkEnd w:id="36"/>
     </w:p>
     <w:p>
       <w:pPr>
@@ -15753,7 +16070,7 @@
           <w:rFonts w:ascii="Segoe UI Symbol" w:hAnsi="Segoe UI Symbol"/>
         </w:rPr>
       </w:pPr>
-      <w:bookmarkStart w:id="36" w:name="_Toc135049702"/>
+      <w:bookmarkStart w:id="37" w:name="_Toc135133717"/>
       <w:r>
         <w:rPr>
           <w:highlight w:val="green"/>
@@ -15800,7 +16117,7 @@
         </w:rPr>
         <w:t>messages : Envoyer un message à un utilisateur</w:t>
       </w:r>
-      <w:bookmarkEnd w:id="36"/>
+      <w:bookmarkEnd w:id="37"/>
       <w:r>
         <w:t xml:space="preserve"> </w:t>
       </w:r>
@@ -16005,7 +16322,7 @@
       <w:pPr>
         <w:pStyle w:val="Titre1"/>
       </w:pPr>
-      <w:bookmarkStart w:id="37" w:name="_Toc135049703"/>
+      <w:bookmarkStart w:id="38" w:name="_Toc135133718"/>
       <w:r>
         <w:lastRenderedPageBreak/>
         <w:t>ROUTES /</w:t>
@@ -16014,7 +16331,7 @@
       <w:r>
         <w:t>comments</w:t>
       </w:r>
-      <w:bookmarkEnd w:id="37"/>
+      <w:bookmarkEnd w:id="38"/>
       <w:proofErr w:type="spellEnd"/>
     </w:p>
     <w:p>
@@ -16024,8 +16341,8 @@
           <w:highlight w:val="cyan"/>
         </w:rPr>
       </w:pPr>
-      <w:bookmarkStart w:id="38" w:name="_Toc133879260"/>
-      <w:bookmarkStart w:id="39" w:name="_Toc135049704"/>
+      <w:bookmarkStart w:id="39" w:name="_Toc133879260"/>
+      <w:bookmarkStart w:id="40" w:name="_Toc135133719"/>
       <w:r>
         <w:rPr>
           <w:highlight w:val="cyan"/>
@@ -16046,8 +16363,8 @@
         </w:rPr>
         <w:t xml:space="preserve"> : Récupérer tous les commentaires effectués avec filtre</w:t>
       </w:r>
-      <w:bookmarkEnd w:id="38"/>
       <w:bookmarkEnd w:id="39"/>
+      <w:bookmarkEnd w:id="40"/>
     </w:p>
     <w:p>
       <w:pPr>
@@ -16803,7 +17120,7 @@
           <w:highlight w:val="cyan"/>
         </w:rPr>
       </w:pPr>
-      <w:bookmarkStart w:id="40" w:name="_Toc135049705"/>
+      <w:bookmarkStart w:id="41" w:name="_Toc135133720"/>
       <w:r>
         <w:rPr>
           <w:highlight w:val="cyan"/>
@@ -16851,7 +17168,7 @@
         </w:rPr>
         <w:t xml:space="preserve"> sur un commentaire</w:t>
       </w:r>
-      <w:bookmarkEnd w:id="40"/>
+      <w:bookmarkEnd w:id="41"/>
     </w:p>
     <w:p>
       <w:pPr>
@@ -17364,7 +17681,7 @@
           <w:highlight w:val="green"/>
         </w:rPr>
       </w:pPr>
-      <w:bookmarkStart w:id="41" w:name="_Toc135049706"/>
+      <w:bookmarkStart w:id="42" w:name="_Toc135133721"/>
       <w:r>
         <w:rPr>
           <w:highlight w:val="green"/>
@@ -17405,7 +17722,7 @@
         </w:rPr>
         <w:t>membrevolontaire</w:t>
       </w:r>
-      <w:bookmarkEnd w:id="41"/>
+      <w:bookmarkEnd w:id="42"/>
       <w:proofErr w:type="spellEnd"/>
     </w:p>
     <w:p>
@@ -17675,7 +17992,7 @@
           <w:highlight w:val="green"/>
         </w:rPr>
       </w:pPr>
-      <w:bookmarkStart w:id="42" w:name="_Toc135049707"/>
+      <w:bookmarkStart w:id="43" w:name="_Toc135133722"/>
       <w:r>
         <w:rPr>
           <w:highlight w:val="green"/>
@@ -17725,7 +18042,7 @@
         </w:rPr>
         <w:t>report : Signaler un commentaire</w:t>
       </w:r>
-      <w:bookmarkEnd w:id="42"/>
+      <w:bookmarkEnd w:id="43"/>
     </w:p>
     <w:p>
       <w:pPr>
@@ -17883,7 +18200,7 @@
           <w:highlight w:val="green"/>
         </w:rPr>
       </w:pPr>
-      <w:bookmarkStart w:id="43" w:name="_Toc135049708"/>
+      <w:bookmarkStart w:id="44" w:name="_Toc135133723"/>
       <w:r>
         <w:rPr>
           <w:highlight w:val="green"/>
@@ -17959,7 +18276,7 @@
         </w:rPr>
         <w:t xml:space="preserve"> un commentaire</w:t>
       </w:r>
-      <w:bookmarkEnd w:id="43"/>
+      <w:bookmarkEnd w:id="44"/>
     </w:p>
     <w:p>
       <w:pPr>
@@ -18118,7 +18435,7 @@
       <w:pPr>
         <w:pStyle w:val="Titre2"/>
       </w:pPr>
-      <w:bookmarkStart w:id="44" w:name="_Toc135049709"/>
+      <w:bookmarkStart w:id="45" w:name="_Toc135133724"/>
       <w:r>
         <w:rPr>
           <w:highlight w:val="red"/>
@@ -18154,7 +18471,7 @@
         </w:rPr>
         <w:t>} : Supprimer un commentaire</w:t>
       </w:r>
-      <w:bookmarkEnd w:id="44"/>
+      <w:bookmarkEnd w:id="45"/>
     </w:p>
     <w:p>
       <w:pPr>
@@ -18288,7 +18605,7 @@
       <w:pPr>
         <w:pStyle w:val="Titre2"/>
       </w:pPr>
-      <w:bookmarkStart w:id="45" w:name="_Toc135049710"/>
+      <w:bookmarkStart w:id="46" w:name="_Toc135133725"/>
       <w:r>
         <w:rPr>
           <w:highlight w:val="red"/>
@@ -18372,7 +18689,7 @@
         </w:rPr>
         <w:t xml:space="preserve"> : Supprimer la réponse à un commentaire</w:t>
       </w:r>
-      <w:bookmarkEnd w:id="45"/>
+      <w:bookmarkEnd w:id="46"/>
     </w:p>
     <w:p>
       <w:pPr>

</xml_diff>

<commit_message>
Terminer une demande d'aide en non exploitée
Fonctionnalités :
- Terminer une demande d'aide en non exploitée

Modifications de structure de la base de données :
- Ajout d'un champ 'do' dans la table 'help_request'

Autres :
- Le temps d'expiration du JWT passe à 2 heures
</commit_message>
<xml_diff>
--- a/docs/Routes API amr.docx
+++ b/docs/Routes API amr.docx
@@ -14134,7 +14134,22 @@
         <w:t xml:space="preserve"> </w:t>
       </w:r>
       <w:r>
-        <w:t>de déclarer une requête d’aide comme terminée. C’est ici qu’il va inscrire le temps réel passée par le membre volontaire pour effectuer la tâche, la note attribuée. Des points seront donc calculés et attribuer au membre volontaire.</w:t>
+        <w:t>de déclarer une requête d’aide comme terminée.</w:t>
+      </w:r>
+      <w:r>
+        <w:t xml:space="preserve"> Il va pouvoir définir qu’une demande d’aide a été traités correctement ou non.</w:t>
+      </w:r>
+      <w:r>
+        <w:t xml:space="preserve"> C’est ici qu’il va inscrire le temps réel passée par le membre volontaire pour effectuer la tâche</w:t>
+      </w:r>
+      <w:r>
+        <w:t>.</w:t>
+      </w:r>
+      <w:r>
+        <w:t xml:space="preserve"> Des points seront donc calculés et attribuer au membre volontaire</w:t>
+      </w:r>
+      <w:r>
+        <w:t xml:space="preserve"> dans le cas où il aura effectué la demande d’aide.</w:t>
       </w:r>
     </w:p>
     <w:p>
@@ -14236,14 +14251,16 @@
           </w:tcPr>
           <w:p>
             <w:proofErr w:type="spellStart"/>
-            <w:r>
-              <w:t>Realtime</w:t>
-            </w:r>
+            <w:proofErr w:type="gramStart"/>
+            <w:r>
+              <w:t>real</w:t>
+            </w:r>
+            <w:proofErr w:type="gramEnd"/>
             <w:r>
               <w:t>_</w:t>
             </w:r>
             <w:r>
-              <w:t>passed</w:t>
+              <w:t>delay</w:t>
             </w:r>
             <w:proofErr w:type="spellEnd"/>
           </w:p>
@@ -14256,6 +14273,40 @@
             <w:proofErr w:type="spellStart"/>
             <w:r>
               <w:t>Datetime</w:t>
+            </w:r>
+            <w:proofErr w:type="spellEnd"/>
+          </w:p>
+        </w:tc>
+        <w:tc>
+          <w:tcPr>
+            <w:tcW w:w="3021" w:type="dxa"/>
+          </w:tcPr>
+          <w:p>
+            <w:r>
+              <w:t>Requis</w:t>
+            </w:r>
+          </w:p>
+        </w:tc>
+      </w:tr>
+      <w:tr>
+        <w:tc>
+          <w:tcPr>
+            <w:tcW w:w="3020" w:type="dxa"/>
+          </w:tcPr>
+          <w:p>
+            <w:r>
+              <w:t>Do</w:t>
+            </w:r>
+          </w:p>
+        </w:tc>
+        <w:tc>
+          <w:tcPr>
+            <w:tcW w:w="3021" w:type="dxa"/>
+          </w:tcPr>
+          <w:p>
+            <w:proofErr w:type="spellStart"/>
+            <w:r>
+              <w:t>Bool</w:t>
             </w:r>
             <w:proofErr w:type="spellEnd"/>
           </w:p>
@@ -14307,8 +14358,6 @@
         <w:t>Data : [Pas de données]</w:t>
       </w:r>
     </w:p>
-    <w:p/>
-    <w:p/>
     <w:p/>
     <w:p/>
     <w:p/>
@@ -15102,10 +15151,7 @@
     </w:p>
     <w:p>
       <w:r>
-        <w:t xml:space="preserve">Cette route permet à un membre </w:t>
-      </w:r>
-      <w:r>
-        <w:t xml:space="preserve">volontaire de supprimer un traitement (Favorisée, Accepté, Favorisée) de </w:t>
+        <w:t xml:space="preserve">Cette route permet à un membre volontaire de supprimer un traitement (Favorisée, Accepté, Favorisée) de </w:t>
       </w:r>
       <w:proofErr w:type="spellStart"/>
       <w:r>
@@ -15142,10 +15188,7 @@
       </w:pPr>
       <w:proofErr w:type="spellStart"/>
       <w:r>
-        <w:t>Membre</w:t>
-      </w:r>
-      <w:r>
-        <w:t>Volontaire</w:t>
+        <w:t>MembreVolontaire</w:t>
       </w:r>
       <w:proofErr w:type="spellEnd"/>
     </w:p>

</xml_diff>